<commit_message>
Separating the static method,  Refactoring PlayGame method  (removing goto command)
Separating the static methods into new static class.
Refactoring MinesInitializer class main methods - > PlayGame method
(removing goto command)
</commit_message>
<xml_diff>
--- a/Refactoring Documentation.docx
+++ b/Refactoring Documentation.docx
@@ -168,19 +168,27 @@
               <w:rPr>
                 <w:noProof/>
               </w:rPr>
-              <w:t xml:space="preserve">Dividing the game classes into separate files, stored into the </w:t>
+              <w:t>Dividing the game classes into separate files, stored into the Class Library Application project</w:t>
             </w:r>
+          </w:p>
+          <w:p>
+            <w:pPr>
+              <w:pStyle w:val="ListParagraph"/>
+              <w:numPr>
+                <w:ilvl w:val="0"/>
+                <w:numId w:val="19"/>
+              </w:numPr>
+              <w:spacing w:before="0" w:after="200" w:line="276" w:lineRule="auto"/>
+              <w:rPr>
+                <w:noProof/>
+              </w:rPr>
+            </w:pPr>
+            <w:bookmarkStart w:id="0" w:name="_GoBack"/>
             <w:r>
               <w:rPr>
                 <w:noProof/>
               </w:rPr>
-              <w:t>Class Library Application</w:t>
-            </w:r>
-            <w:r>
-              <w:rPr>
-                <w:noProof/>
-              </w:rPr>
-              <w:t xml:space="preserve"> project</w:t>
+              <w:t>Separating the static methods into new static class</w:t>
             </w:r>
           </w:p>
           <w:p>
@@ -199,15 +207,27 @@
               <w:rPr>
                 <w:noProof/>
               </w:rPr>
-              <w:t>Providing refactoring and code comments</w:t>
+              <w:t>Refactoring MinesInitializer class main methods - &gt; PlayGame method (removing goto command)</w:t>
             </w:r>
-            <w:bookmarkStart w:id="0" w:name="_GoBack"/>
-            <w:bookmarkEnd w:id="0"/>
+          </w:p>
+          <w:bookmarkEnd w:id="0"/>
+          <w:p>
+            <w:pPr>
+              <w:pStyle w:val="ListParagraph"/>
+              <w:numPr>
+                <w:ilvl w:val="0"/>
+                <w:numId w:val="19"/>
+              </w:numPr>
+              <w:spacing w:before="0" w:after="200" w:line="276" w:lineRule="auto"/>
+              <w:rPr>
+                <w:noProof/>
+              </w:rPr>
+            </w:pPr>
             <w:r>
               <w:rPr>
                 <w:noProof/>
               </w:rPr>
-              <w:t xml:space="preserve"> </w:t>
+              <w:t xml:space="preserve">Providing refactoring and code comments </w:t>
             </w:r>
           </w:p>
           <w:p>
@@ -365,27 +385,14 @@
           <w:r>
             <w:t xml:space="preserve"> of </w:t>
           </w:r>
-          <w:r>
-            <w:fldChar w:fldCharType="begin"/>
-          </w:r>
-          <w:r>
-            <w:instrText xml:space="preserve"> NUMPAGES </w:instrText>
-          </w:r>
-          <w:r>
-            <w:fldChar w:fldCharType="separate"/>
-          </w:r>
-          <w:r>
-            <w:rPr>
-              <w:noProof/>
-            </w:rPr>
-            <w:t>1</w:t>
-          </w:r>
-          <w:r>
-            <w:rPr>
-              <w:noProof/>
-            </w:rPr>
-            <w:fldChar w:fldCharType="end"/>
-          </w:r>
+          <w:fldSimple w:instr=" NUMPAGES ">
+            <w:r>
+              <w:rPr>
+                <w:noProof/>
+              </w:rPr>
+              <w:t>1</w:t>
+            </w:r>
+          </w:fldSimple>
         </w:p>
       </w:tc>
       <w:tc>
@@ -3574,7 +3581,7 @@
   <a:extraClrSchemeLst/>
   <a:extLst>
     <a:ext uri="{05A4C25C-085E-4340-85A3-A5531E510DB2}">
-      <thm15:themeFamily xmlns="" xmlns:thm15="http://schemas.microsoft.com/office/thememl/2012/main" name="Office Theme" id="{62F939B6-93AF-4DB8-9C6B-D6C7DFDC589F}" vid="{4A3C46E8-61CC-4603-A589-7422A47A8E4A}"/>
+      <thm15:themeFamily xmlns:thm15="http://schemas.microsoft.com/office/thememl/2012/main" xmlns="" name="Office Theme" id="{62F939B6-93AF-4DB8-9C6B-D6C7DFDC589F}" vid="{4A3C46E8-61CC-4603-A589-7422A47A8E4A}"/>
     </a:ext>
   </a:extLst>
 </a:theme>

</xml_diff>

<commit_message>
Singleton design pattern introduced.
MinesInitializer class refactored according to Singleton design pattern.
</commit_message>
<xml_diff>
--- a/Refactoring Documentation.docx
+++ b/Refactoring Documentation.docx
@@ -1,6 +1,6 @@
 
 <file path=word/document.xml><?xml version="1.0" encoding="utf-8"?>
-<w:document xmlns:wpc="http://schemas.microsoft.com/office/word/2010/wordprocessingCanvas" xmlns:mc="http://schemas.openxmlformats.org/markup-compatibility/2006" xmlns:o="urn:schemas-microsoft-com:office:office" xmlns:r="http://schemas.openxmlformats.org/officeDocument/2006/relationships" xmlns:m="http://schemas.openxmlformats.org/officeDocument/2006/math" xmlns:v="urn:schemas-microsoft-com:vml" xmlns:wp14="http://schemas.microsoft.com/office/word/2010/wordprocessingDrawing" xmlns:wp="http://schemas.openxmlformats.org/drawingml/2006/wordprocessingDrawing" xmlns:w10="urn:schemas-microsoft-com:office:word" xmlns:w="http://schemas.openxmlformats.org/wordprocessingml/2006/main" xmlns:w14="http://schemas.microsoft.com/office/word/2010/wordml" xmlns:wpg="http://schemas.microsoft.com/office/word/2010/wordprocessingGroup" xmlns:wpi="http://schemas.microsoft.com/office/word/2010/wordprocessingInk" xmlns:wne="http://schemas.microsoft.com/office/word/2006/wordml" xmlns:wps="http://schemas.microsoft.com/office/word/2010/wordprocessingShape" mc:Ignorable="w14 wp14">
+<w:document xmlns:wpc="http://schemas.microsoft.com/office/word/2010/wordprocessingCanvas" xmlns:mc="http://schemas.openxmlformats.org/markup-compatibility/2006" xmlns:o="urn:schemas-microsoft-com:office:office" xmlns:r="http://schemas.openxmlformats.org/officeDocument/2006/relationships" xmlns:m="http://schemas.openxmlformats.org/officeDocument/2006/math" xmlns:v="urn:schemas-microsoft-com:vml" xmlns:wp14="http://schemas.microsoft.com/office/word/2010/wordprocessingDrawing" xmlns:wp="http://schemas.openxmlformats.org/drawingml/2006/wordprocessingDrawing" xmlns:w10="urn:schemas-microsoft-com:office:word" xmlns:w="http://schemas.openxmlformats.org/wordprocessingml/2006/main" xmlns:w14="http://schemas.microsoft.com/office/word/2010/wordml" xmlns:w15="http://schemas.microsoft.com/office/word/2012/wordml" xmlns:wpg="http://schemas.microsoft.com/office/word/2010/wordprocessingGroup" xmlns:wpi="http://schemas.microsoft.com/office/word/2010/wordprocessingInk" xmlns:wne="http://schemas.microsoft.com/office/word/2006/wordml" xmlns:wps="http://schemas.microsoft.com/office/word/2010/wordprocessingShape" mc:Ignorable="w14 w15 wp14">
   <w:body>
     <w:tbl>
       <w:tblPr>
@@ -183,7 +183,6 @@
                 <w:noProof/>
               </w:rPr>
             </w:pPr>
-            <w:bookmarkStart w:id="0" w:name="_GoBack"/>
             <w:r>
               <w:rPr>
                 <w:noProof/>
@@ -210,7 +209,6 @@
               <w:t>Refactoring MinesInitializer class main methods - &gt; PlayGame method (removing goto command)</w:t>
             </w:r>
           </w:p>
-          <w:bookmarkEnd w:id="0"/>
           <w:p>
             <w:pPr>
               <w:pStyle w:val="ListParagraph"/>
@@ -232,10 +230,55 @@
           </w:p>
           <w:p>
             <w:pPr>
+              <w:pStyle w:val="ListParagraph"/>
+              <w:numPr>
+                <w:ilvl w:val="0"/>
+                <w:numId w:val="19"/>
+              </w:numPr>
+              <w:spacing w:before="0" w:after="200" w:line="276" w:lineRule="auto"/>
+              <w:rPr>
+                <w:rFonts w:asciiTheme="minorHAnsi" w:hAnsiTheme="minorHAnsi"/>
+                <w:noProof/>
+              </w:rPr>
+            </w:pPr>
+            <w:r>
+              <w:rPr>
+                <w:rFonts w:asciiTheme="minorHAnsi" w:hAnsiTheme="minorHAnsi" w:cs="Consolas"/>
+                <w:highlight w:val="white"/>
+              </w:rPr>
+              <w:t>MinesInitializer</w:t>
+            </w:r>
+            <w:r>
+              <w:rPr>
+                <w:rFonts w:asciiTheme="minorHAnsi" w:hAnsiTheme="minorHAnsi" w:cs="Consolas"/>
+              </w:rPr>
+              <w:t xml:space="preserve"> class refactored according to Singleton design pattern.</w:t>
+            </w:r>
+          </w:p>
+          <w:p>
+            <w:pPr>
               <w:spacing w:before="0" w:after="200" w:line="276" w:lineRule="auto"/>
               <w:rPr>
                 <w:noProof/>
               </w:rPr>
+            </w:pPr>
+            <w:bookmarkStart w:id="0" w:name="_GoBack"/>
+            <w:bookmarkEnd w:id="0"/>
+          </w:p>
+        </w:tc>
+      </w:tr>
+      <w:tr>
+        <w:trPr>
+          <w:trHeight w:val="12194"/>
+        </w:trPr>
+        <w:tc>
+          <w:tcPr>
+            <w:tcW w:w="10087" w:type="dxa"/>
+          </w:tcPr>
+          <w:p>
+            <w:pPr>
+              <w:pStyle w:val="Heading1"/>
+              <w:jc w:val="center"/>
             </w:pPr>
           </w:p>
         </w:tc>
@@ -243,8 +286,8 @@
     </w:tbl>
     <w:p/>
     <w:sectPr>
-      <w:headerReference w:type="default" r:id="rId8"/>
-      <w:footerReference w:type="default" r:id="rId9"/>
+      <w:headerReference w:type="default" r:id="rId7"/>
+      <w:footerReference w:type="default" r:id="rId8"/>
       <w:type w:val="continuous"/>
       <w:pgSz w:w="11907" w:h="16839" w:code="9"/>
       <w:pgMar w:top="851" w:right="851" w:bottom="851" w:left="851" w:header="851" w:footer="567" w:gutter="0"/>
@@ -256,7 +299,7 @@
 </file>
 
 <file path=word/endnotes.xml><?xml version="1.0" encoding="utf-8"?>
-<w:endnotes xmlns:wpc="http://schemas.microsoft.com/office/word/2010/wordprocessingCanvas" xmlns:mc="http://schemas.openxmlformats.org/markup-compatibility/2006" xmlns:o="urn:schemas-microsoft-com:office:office" xmlns:r="http://schemas.openxmlformats.org/officeDocument/2006/relationships" xmlns:m="http://schemas.openxmlformats.org/officeDocument/2006/math" xmlns:v="urn:schemas-microsoft-com:vml" xmlns:wp14="http://schemas.microsoft.com/office/word/2010/wordprocessingDrawing" xmlns:wp="http://schemas.openxmlformats.org/drawingml/2006/wordprocessingDrawing" xmlns:w10="urn:schemas-microsoft-com:office:word" xmlns:w="http://schemas.openxmlformats.org/wordprocessingml/2006/main" xmlns:w14="http://schemas.microsoft.com/office/word/2010/wordml" xmlns:wpg="http://schemas.microsoft.com/office/word/2010/wordprocessingGroup" xmlns:wpi="http://schemas.microsoft.com/office/word/2010/wordprocessingInk" xmlns:wne="http://schemas.microsoft.com/office/word/2006/wordml" xmlns:wps="http://schemas.microsoft.com/office/word/2010/wordprocessingShape" mc:Ignorable="w14 wp14">
+<w:endnotes xmlns:wpc="http://schemas.microsoft.com/office/word/2010/wordprocessingCanvas" xmlns:mc="http://schemas.openxmlformats.org/markup-compatibility/2006" xmlns:o="urn:schemas-microsoft-com:office:office" xmlns:r="http://schemas.openxmlformats.org/officeDocument/2006/relationships" xmlns:m="http://schemas.openxmlformats.org/officeDocument/2006/math" xmlns:v="urn:schemas-microsoft-com:vml" xmlns:wp14="http://schemas.microsoft.com/office/word/2010/wordprocessingDrawing" xmlns:wp="http://schemas.openxmlformats.org/drawingml/2006/wordprocessingDrawing" xmlns:w10="urn:schemas-microsoft-com:office:word" xmlns:w="http://schemas.openxmlformats.org/wordprocessingml/2006/main" xmlns:w14="http://schemas.microsoft.com/office/word/2010/wordml" xmlns:w15="http://schemas.microsoft.com/office/word/2012/wordml" xmlns:wpg="http://schemas.microsoft.com/office/word/2010/wordprocessingGroup" xmlns:wpi="http://schemas.microsoft.com/office/word/2010/wordprocessingInk" xmlns:wne="http://schemas.microsoft.com/office/word/2006/wordml" xmlns:wps="http://schemas.microsoft.com/office/word/2010/wordprocessingShape" mc:Ignorable="w14 w15 wp14">
   <w:endnote w:type="separator" w:id="-1">
     <w:p>
       <w:r>
@@ -275,7 +318,7 @@
 </file>
 
 <file path=word/footer1.xml><?xml version="1.0" encoding="utf-8"?>
-<w:ftr xmlns:wpc="http://schemas.microsoft.com/office/word/2010/wordprocessingCanvas" xmlns:mc="http://schemas.openxmlformats.org/markup-compatibility/2006" xmlns:o="urn:schemas-microsoft-com:office:office" xmlns:r="http://schemas.openxmlformats.org/officeDocument/2006/relationships" xmlns:m="http://schemas.openxmlformats.org/officeDocument/2006/math" xmlns:v="urn:schemas-microsoft-com:vml" xmlns:wp14="http://schemas.microsoft.com/office/word/2010/wordprocessingDrawing" xmlns:wp="http://schemas.openxmlformats.org/drawingml/2006/wordprocessingDrawing" xmlns:w10="urn:schemas-microsoft-com:office:word" xmlns:w="http://schemas.openxmlformats.org/wordprocessingml/2006/main" xmlns:w14="http://schemas.microsoft.com/office/word/2010/wordml" xmlns:wpg="http://schemas.microsoft.com/office/word/2010/wordprocessingGroup" xmlns:wpi="http://schemas.microsoft.com/office/word/2010/wordprocessingInk" xmlns:wne="http://schemas.microsoft.com/office/word/2006/wordml" xmlns:wps="http://schemas.microsoft.com/office/word/2010/wordprocessingShape" mc:Ignorable="w14 wp14">
+<w:ftr xmlns:wpc="http://schemas.microsoft.com/office/word/2010/wordprocessingCanvas" xmlns:mc="http://schemas.openxmlformats.org/markup-compatibility/2006" xmlns:o="urn:schemas-microsoft-com:office:office" xmlns:r="http://schemas.openxmlformats.org/officeDocument/2006/relationships" xmlns:m="http://schemas.openxmlformats.org/officeDocument/2006/math" xmlns:v="urn:schemas-microsoft-com:vml" xmlns:wp14="http://schemas.microsoft.com/office/word/2010/wordprocessingDrawing" xmlns:wp="http://schemas.openxmlformats.org/drawingml/2006/wordprocessingDrawing" xmlns:w10="urn:schemas-microsoft-com:office:word" xmlns:w="http://schemas.openxmlformats.org/wordprocessingml/2006/main" xmlns:w14="http://schemas.microsoft.com/office/word/2010/wordml" xmlns:w15="http://schemas.microsoft.com/office/word/2012/wordml" xmlns:wpg="http://schemas.microsoft.com/office/word/2010/wordprocessingGroup" xmlns:wpi="http://schemas.microsoft.com/office/word/2010/wordprocessingInk" xmlns:wne="http://schemas.microsoft.com/office/word/2006/wordml" xmlns:wps="http://schemas.microsoft.com/office/word/2010/wordprocessingShape" mc:Ignorable="w14 w15 wp14">
   <w:p>
     <w:pPr>
       <w:spacing w:before="0" w:after="0"/>
@@ -385,14 +428,27 @@
           <w:r>
             <w:t xml:space="preserve"> of </w:t>
           </w:r>
-          <w:fldSimple w:instr=" NUMPAGES ">
-            <w:r>
-              <w:rPr>
-                <w:noProof/>
-              </w:rPr>
-              <w:t>1</w:t>
-            </w:r>
-          </w:fldSimple>
+          <w:r>
+            <w:fldChar w:fldCharType="begin"/>
+          </w:r>
+          <w:r>
+            <w:instrText xml:space="preserve"> NUMPAGES </w:instrText>
+          </w:r>
+          <w:r>
+            <w:fldChar w:fldCharType="separate"/>
+          </w:r>
+          <w:r>
+            <w:rPr>
+              <w:noProof/>
+            </w:rPr>
+            <w:t>2</w:t>
+          </w:r>
+          <w:r>
+            <w:rPr>
+              <w:noProof/>
+            </w:rPr>
+            <w:fldChar w:fldCharType="end"/>
+          </w:r>
         </w:p>
       </w:tc>
       <w:tc>
@@ -435,7 +491,7 @@
 </file>
 
 <file path=word/footnotes.xml><?xml version="1.0" encoding="utf-8"?>
-<w:footnotes xmlns:wpc="http://schemas.microsoft.com/office/word/2010/wordprocessingCanvas" xmlns:mc="http://schemas.openxmlformats.org/markup-compatibility/2006" xmlns:o="urn:schemas-microsoft-com:office:office" xmlns:r="http://schemas.openxmlformats.org/officeDocument/2006/relationships" xmlns:m="http://schemas.openxmlformats.org/officeDocument/2006/math" xmlns:v="urn:schemas-microsoft-com:vml" xmlns:wp14="http://schemas.microsoft.com/office/word/2010/wordprocessingDrawing" xmlns:wp="http://schemas.openxmlformats.org/drawingml/2006/wordprocessingDrawing" xmlns:w10="urn:schemas-microsoft-com:office:word" xmlns:w="http://schemas.openxmlformats.org/wordprocessingml/2006/main" xmlns:w14="http://schemas.microsoft.com/office/word/2010/wordml" xmlns:wpg="http://schemas.microsoft.com/office/word/2010/wordprocessingGroup" xmlns:wpi="http://schemas.microsoft.com/office/word/2010/wordprocessingInk" xmlns:wne="http://schemas.microsoft.com/office/word/2006/wordml" xmlns:wps="http://schemas.microsoft.com/office/word/2010/wordprocessingShape" mc:Ignorable="w14 wp14">
+<w:footnotes xmlns:wpc="http://schemas.microsoft.com/office/word/2010/wordprocessingCanvas" xmlns:mc="http://schemas.openxmlformats.org/markup-compatibility/2006" xmlns:o="urn:schemas-microsoft-com:office:office" xmlns:r="http://schemas.openxmlformats.org/officeDocument/2006/relationships" xmlns:m="http://schemas.openxmlformats.org/officeDocument/2006/math" xmlns:v="urn:schemas-microsoft-com:vml" xmlns:wp14="http://schemas.microsoft.com/office/word/2010/wordprocessingDrawing" xmlns:wp="http://schemas.openxmlformats.org/drawingml/2006/wordprocessingDrawing" xmlns:w10="urn:schemas-microsoft-com:office:word" xmlns:w="http://schemas.openxmlformats.org/wordprocessingml/2006/main" xmlns:w14="http://schemas.microsoft.com/office/word/2010/wordml" xmlns:w15="http://schemas.microsoft.com/office/word/2012/wordml" xmlns:wpg="http://schemas.microsoft.com/office/word/2010/wordprocessingGroup" xmlns:wpi="http://schemas.microsoft.com/office/word/2010/wordprocessingInk" xmlns:wne="http://schemas.microsoft.com/office/word/2006/wordml" xmlns:wps="http://schemas.microsoft.com/office/word/2010/wordprocessingShape" mc:Ignorable="w14 w15 wp14">
   <w:footnote w:type="separator" w:id="-1">
     <w:p>
       <w:r>
@@ -454,7 +510,7 @@
 </file>
 
 <file path=word/header1.xml><?xml version="1.0" encoding="utf-8"?>
-<w:hdr xmlns:wpc="http://schemas.microsoft.com/office/word/2010/wordprocessingCanvas" xmlns:mc="http://schemas.openxmlformats.org/markup-compatibility/2006" xmlns:o="urn:schemas-microsoft-com:office:office" xmlns:r="http://schemas.openxmlformats.org/officeDocument/2006/relationships" xmlns:m="http://schemas.openxmlformats.org/officeDocument/2006/math" xmlns:v="urn:schemas-microsoft-com:vml" xmlns:wp14="http://schemas.microsoft.com/office/word/2010/wordprocessingDrawing" xmlns:wp="http://schemas.openxmlformats.org/drawingml/2006/wordprocessingDrawing" xmlns:w10="urn:schemas-microsoft-com:office:word" xmlns:w="http://schemas.openxmlformats.org/wordprocessingml/2006/main" xmlns:w14="http://schemas.microsoft.com/office/word/2010/wordml" xmlns:wpg="http://schemas.microsoft.com/office/word/2010/wordprocessingGroup" xmlns:wpi="http://schemas.microsoft.com/office/word/2010/wordprocessingInk" xmlns:wne="http://schemas.microsoft.com/office/word/2006/wordml" xmlns:wps="http://schemas.microsoft.com/office/word/2010/wordprocessingShape" mc:Ignorable="w14 wp14">
+<w:hdr xmlns:wpc="http://schemas.microsoft.com/office/word/2010/wordprocessingCanvas" xmlns:mc="http://schemas.openxmlformats.org/markup-compatibility/2006" xmlns:o="urn:schemas-microsoft-com:office:office" xmlns:r="http://schemas.openxmlformats.org/officeDocument/2006/relationships" xmlns:m="http://schemas.openxmlformats.org/officeDocument/2006/math" xmlns:v="urn:schemas-microsoft-com:vml" xmlns:wp14="http://schemas.microsoft.com/office/word/2010/wordprocessingDrawing" xmlns:wp="http://schemas.openxmlformats.org/drawingml/2006/wordprocessingDrawing" xmlns:w10="urn:schemas-microsoft-com:office:word" xmlns:w="http://schemas.openxmlformats.org/wordprocessingml/2006/main" xmlns:w14="http://schemas.microsoft.com/office/word/2010/wordml" xmlns:w15="http://schemas.microsoft.com/office/word/2012/wordml" xmlns:wpg="http://schemas.microsoft.com/office/word/2010/wordprocessingGroup" xmlns:wpi="http://schemas.microsoft.com/office/word/2010/wordprocessingInk" xmlns:wne="http://schemas.microsoft.com/office/word/2006/wordml" xmlns:wps="http://schemas.microsoft.com/office/word/2010/wordprocessingShape" mc:Ignorable="w14 w15 wp14">
   <w:tbl>
     <w:tblPr>
       <w:tblW w:w="10206" w:type="dxa"/>
@@ -485,7 +541,6 @@
           <w:r>
             <w:rPr>
               <w:noProof/>
-              <w:lang w:val="bg-BG" w:eastAsia="bg-BG"/>
             </w:rPr>
             <w:drawing>
               <wp:inline distT="0" distB="0" distL="0" distR="0" wp14:anchorId="2E9DDF4B" wp14:editId="798C125D">
@@ -550,15 +605,7 @@
             <w:spacing w:before="60" w:line="240" w:lineRule="exact"/>
           </w:pPr>
           <w:r>
-            <w:t xml:space="preserve">33, Alexander </w:t>
-          </w:r>
-          <w:proofErr w:type="spellStart"/>
-          <w:r>
-            <w:t>Malinov</w:t>
-          </w:r>
-          <w:proofErr w:type="spellEnd"/>
-          <w:r>
-            <w:t xml:space="preserve"> Blvd.</w:t>
+            <w:t>33, Alexander Malinov Blvd.</w:t>
           </w:r>
           <w:r>
             <w:t xml:space="preserve">, </w:t>
@@ -620,7 +667,7 @@
 </file>
 
 <file path=word/numbering.xml><?xml version="1.0" encoding="utf-8"?>
-<w:numbering xmlns:wpc="http://schemas.microsoft.com/office/word/2010/wordprocessingCanvas" xmlns:mc="http://schemas.openxmlformats.org/markup-compatibility/2006" xmlns:o="urn:schemas-microsoft-com:office:office" xmlns:r="http://schemas.openxmlformats.org/officeDocument/2006/relationships" xmlns:m="http://schemas.openxmlformats.org/officeDocument/2006/math" xmlns:v="urn:schemas-microsoft-com:vml" xmlns:wp14="http://schemas.microsoft.com/office/word/2010/wordprocessingDrawing" xmlns:wp="http://schemas.openxmlformats.org/drawingml/2006/wordprocessingDrawing" xmlns:w10="urn:schemas-microsoft-com:office:word" xmlns:w="http://schemas.openxmlformats.org/wordprocessingml/2006/main" xmlns:w14="http://schemas.microsoft.com/office/word/2010/wordml" xmlns:wpg="http://schemas.microsoft.com/office/word/2010/wordprocessingGroup" xmlns:wpi="http://schemas.microsoft.com/office/word/2010/wordprocessingInk" xmlns:wne="http://schemas.microsoft.com/office/word/2006/wordml" xmlns:wps="http://schemas.microsoft.com/office/word/2010/wordprocessingShape" mc:Ignorable="w14 wp14">
+<w:numbering xmlns:wpc="http://schemas.microsoft.com/office/word/2010/wordprocessingCanvas" xmlns:mc="http://schemas.openxmlformats.org/markup-compatibility/2006" xmlns:o="urn:schemas-microsoft-com:office:office" xmlns:r="http://schemas.openxmlformats.org/officeDocument/2006/relationships" xmlns:m="http://schemas.openxmlformats.org/officeDocument/2006/math" xmlns:v="urn:schemas-microsoft-com:vml" xmlns:wp14="http://schemas.microsoft.com/office/word/2010/wordprocessingDrawing" xmlns:wp="http://schemas.openxmlformats.org/drawingml/2006/wordprocessingDrawing" xmlns:w10="urn:schemas-microsoft-com:office:word" xmlns:w="http://schemas.openxmlformats.org/wordprocessingml/2006/main" xmlns:w14="http://schemas.microsoft.com/office/word/2010/wordml" xmlns:w15="http://schemas.microsoft.com/office/word/2012/wordml" xmlns:wpg="http://schemas.microsoft.com/office/word/2010/wordprocessingGroup" xmlns:wpi="http://schemas.microsoft.com/office/word/2010/wordprocessingInk" xmlns:wne="http://schemas.microsoft.com/office/word/2006/wordml" xmlns:wps="http://schemas.microsoft.com/office/word/2010/wordprocessingShape" mc:Ignorable="w14 w15 wp14">
   <w:abstractNum w:abstractNumId="0">
     <w:nsid w:val="04E60920"/>
     <w:multiLevelType w:val="hybridMultilevel"/>
@@ -2415,7 +2462,7 @@
 </file>
 
 <file path=word/styles.xml><?xml version="1.0" encoding="utf-8"?>
-<w:styles xmlns:mc="http://schemas.openxmlformats.org/markup-compatibility/2006" xmlns:r="http://schemas.openxmlformats.org/officeDocument/2006/relationships" xmlns:w="http://schemas.openxmlformats.org/wordprocessingml/2006/main" xmlns:w14="http://schemas.microsoft.com/office/word/2010/wordml" mc:Ignorable="w14">
+<w:styles xmlns:mc="http://schemas.openxmlformats.org/markup-compatibility/2006" xmlns:r="http://schemas.openxmlformats.org/officeDocument/2006/relationships" xmlns:w="http://schemas.openxmlformats.org/wordprocessingml/2006/main" xmlns:w14="http://schemas.microsoft.com/office/word/2010/wordml" xmlns:w15="http://schemas.microsoft.com/office/word/2012/wordml" mc:Ignorable="w14 w15">
   <w:docDefaults>
     <w:rPrDefault>
       <w:rPr>
@@ -2425,7 +2472,7 @@
     </w:rPrDefault>
     <w:pPrDefault/>
   </w:docDefaults>
-  <w:latentStyles w:defLockedState="0" w:defUIPriority="0" w:defSemiHidden="0" w:defUnhideWhenUsed="0" w:defQFormat="0" w:count="267">
+  <w:latentStyles w:defLockedState="0" w:defUIPriority="0" w:defSemiHidden="0" w:defUnhideWhenUsed="0" w:defQFormat="0" w:count="371">
     <w:lsdException w:name="Normal" w:qFormat="1"/>
     <w:lsdException w:name="heading 1" w:qFormat="1"/>
     <w:lsdException w:name="heading 2" w:qFormat="1"/>
@@ -2436,12 +2483,101 @@
     <w:lsdException w:name="heading 7" w:semiHidden="1" w:unhideWhenUsed="1" w:qFormat="1"/>
     <w:lsdException w:name="heading 8" w:semiHidden="1" w:unhideWhenUsed="1" w:qFormat="1"/>
     <w:lsdException w:name="heading 9" w:semiHidden="1" w:unhideWhenUsed="1" w:qFormat="1"/>
+    <w:lsdException w:name="index 1" w:semiHidden="1" w:unhideWhenUsed="1"/>
+    <w:lsdException w:name="index 2" w:semiHidden="1" w:unhideWhenUsed="1"/>
+    <w:lsdException w:name="index 3" w:semiHidden="1" w:unhideWhenUsed="1"/>
+    <w:lsdException w:name="index 4" w:semiHidden="1" w:unhideWhenUsed="1"/>
+    <w:lsdException w:name="index 5" w:semiHidden="1" w:unhideWhenUsed="1"/>
+    <w:lsdException w:name="index 6" w:semiHidden="1" w:unhideWhenUsed="1"/>
+    <w:lsdException w:name="index 7" w:semiHidden="1" w:unhideWhenUsed="1"/>
+    <w:lsdException w:name="index 8" w:semiHidden="1" w:unhideWhenUsed="1"/>
+    <w:lsdException w:name="index 9" w:semiHidden="1" w:unhideWhenUsed="1"/>
+    <w:lsdException w:name="toc 1" w:semiHidden="1" w:unhideWhenUsed="1"/>
+    <w:lsdException w:name="toc 2" w:semiHidden="1" w:unhideWhenUsed="1"/>
+    <w:lsdException w:name="toc 3" w:semiHidden="1" w:unhideWhenUsed="1"/>
+    <w:lsdException w:name="toc 4" w:semiHidden="1" w:unhideWhenUsed="1"/>
+    <w:lsdException w:name="toc 5" w:semiHidden="1" w:unhideWhenUsed="1"/>
+    <w:lsdException w:name="toc 6" w:semiHidden="1" w:unhideWhenUsed="1"/>
+    <w:lsdException w:name="toc 7" w:semiHidden="1" w:unhideWhenUsed="1"/>
+    <w:lsdException w:name="toc 8" w:semiHidden="1" w:unhideWhenUsed="1"/>
+    <w:lsdException w:name="toc 9" w:semiHidden="1" w:unhideWhenUsed="1"/>
+    <w:lsdException w:name="Normal Indent" w:semiHidden="1" w:unhideWhenUsed="1"/>
+    <w:lsdException w:name="footnote text" w:semiHidden="1" w:unhideWhenUsed="1"/>
+    <w:lsdException w:name="annotation text" w:semiHidden="1" w:unhideWhenUsed="1"/>
+    <w:lsdException w:name="header" w:semiHidden="1" w:unhideWhenUsed="1"/>
+    <w:lsdException w:name="footer" w:semiHidden="1" w:unhideWhenUsed="1"/>
+    <w:lsdException w:name="index heading" w:semiHidden="1" w:unhideWhenUsed="1"/>
     <w:lsdException w:name="caption" w:semiHidden="1" w:unhideWhenUsed="1" w:qFormat="1"/>
+    <w:lsdException w:name="table of figures" w:semiHidden="1" w:unhideWhenUsed="1"/>
+    <w:lsdException w:name="envelope address" w:semiHidden="1" w:unhideWhenUsed="1"/>
+    <w:lsdException w:name="envelope return" w:semiHidden="1" w:unhideWhenUsed="1"/>
+    <w:lsdException w:name="footnote reference" w:semiHidden="1" w:unhideWhenUsed="1"/>
+    <w:lsdException w:name="annotation reference" w:semiHidden="1" w:unhideWhenUsed="1"/>
+    <w:lsdException w:name="line number" w:semiHidden="1" w:unhideWhenUsed="1"/>
+    <w:lsdException w:name="page number" w:semiHidden="1" w:unhideWhenUsed="1"/>
+    <w:lsdException w:name="endnote reference" w:semiHidden="1" w:unhideWhenUsed="1"/>
+    <w:lsdException w:name="endnote text" w:semiHidden="1" w:unhideWhenUsed="1"/>
+    <w:lsdException w:name="table of authorities" w:semiHidden="1" w:unhideWhenUsed="1"/>
+    <w:lsdException w:name="macro" w:semiHidden="1" w:unhideWhenUsed="1"/>
+    <w:lsdException w:name="toa heading" w:semiHidden="1" w:unhideWhenUsed="1"/>
+    <w:lsdException w:name="List" w:semiHidden="1" w:unhideWhenUsed="1"/>
+    <w:lsdException w:name="List Bullet" w:semiHidden="1" w:unhideWhenUsed="1"/>
+    <w:lsdException w:name="List 2" w:semiHidden="1" w:unhideWhenUsed="1"/>
+    <w:lsdException w:name="List 3" w:semiHidden="1" w:unhideWhenUsed="1"/>
+    <w:lsdException w:name="List Bullet 2" w:semiHidden="1" w:unhideWhenUsed="1"/>
+    <w:lsdException w:name="List Bullet 3" w:semiHidden="1" w:unhideWhenUsed="1"/>
+    <w:lsdException w:name="List Bullet 4" w:semiHidden="1" w:unhideWhenUsed="1"/>
+    <w:lsdException w:name="List Bullet 5" w:semiHidden="1" w:unhideWhenUsed="1"/>
+    <w:lsdException w:name="List Number 2" w:semiHidden="1" w:unhideWhenUsed="1"/>
+    <w:lsdException w:name="List Number 3" w:semiHidden="1" w:unhideWhenUsed="1"/>
+    <w:lsdException w:name="List Number 4" w:semiHidden="1" w:unhideWhenUsed="1"/>
+    <w:lsdException w:name="List Number 5" w:semiHidden="1" w:unhideWhenUsed="1"/>
     <w:lsdException w:name="Title" w:qFormat="1"/>
+    <w:lsdException w:name="Closing" w:semiHidden="1" w:unhideWhenUsed="1"/>
+    <w:lsdException w:name="Signature" w:semiHidden="1" w:unhideWhenUsed="1"/>
+    <w:lsdException w:name="Default Paragraph Font" w:semiHidden="1" w:unhideWhenUsed="1"/>
+    <w:lsdException w:name="Body Text" w:semiHidden="1" w:unhideWhenUsed="1"/>
+    <w:lsdException w:name="Body Text Indent" w:semiHidden="1" w:unhideWhenUsed="1"/>
+    <w:lsdException w:name="List Continue" w:semiHidden="1" w:unhideWhenUsed="1"/>
+    <w:lsdException w:name="List Continue 2" w:semiHidden="1" w:unhideWhenUsed="1"/>
+    <w:lsdException w:name="List Continue 3" w:semiHidden="1" w:unhideWhenUsed="1"/>
+    <w:lsdException w:name="List Continue 4" w:semiHidden="1" w:unhideWhenUsed="1"/>
+    <w:lsdException w:name="List Continue 5" w:semiHidden="1" w:unhideWhenUsed="1"/>
+    <w:lsdException w:name="Message Header" w:semiHidden="1" w:unhideWhenUsed="1"/>
     <w:lsdException w:name="Subtitle" w:qFormat="1"/>
+    <w:lsdException w:name="Body Text First Indent 2" w:semiHidden="1" w:unhideWhenUsed="1"/>
+    <w:lsdException w:name="Note Heading" w:semiHidden="1" w:unhideWhenUsed="1"/>
+    <w:lsdException w:name="Body Text 2" w:semiHidden="1" w:unhideWhenUsed="1"/>
+    <w:lsdException w:name="Body Text 3" w:semiHidden="1" w:unhideWhenUsed="1"/>
+    <w:lsdException w:name="Body Text Indent 2" w:semiHidden="1" w:unhideWhenUsed="1"/>
+    <w:lsdException w:name="Body Text Indent 3" w:semiHidden="1" w:unhideWhenUsed="1"/>
+    <w:lsdException w:name="Block Text" w:semiHidden="1" w:unhideWhenUsed="1"/>
+    <w:lsdException w:name="Hyperlink" w:semiHidden="1" w:unhideWhenUsed="1"/>
+    <w:lsdException w:name="FollowedHyperlink" w:semiHidden="1" w:unhideWhenUsed="1"/>
     <w:lsdException w:name="Strong" w:qFormat="1"/>
     <w:lsdException w:name="Emphasis" w:qFormat="1"/>
+    <w:lsdException w:name="Document Map" w:semiHidden="1" w:unhideWhenUsed="1"/>
+    <w:lsdException w:name="Plain Text" w:semiHidden="1" w:unhideWhenUsed="1"/>
+    <w:lsdException w:name="E-mail Signature" w:semiHidden="1" w:unhideWhenUsed="1"/>
+    <w:lsdException w:name="HTML Top of Form" w:semiHidden="1" w:unhideWhenUsed="1"/>
+    <w:lsdException w:name="HTML Bottom of Form" w:semiHidden="1" w:unhideWhenUsed="1"/>
+    <w:lsdException w:name="Normal (Web)" w:semiHidden="1" w:unhideWhenUsed="1"/>
+    <w:lsdException w:name="HTML Acronym" w:semiHidden="1" w:unhideWhenUsed="1"/>
+    <w:lsdException w:name="HTML Address" w:semiHidden="1" w:unhideWhenUsed="1"/>
+    <w:lsdException w:name="HTML Cite" w:semiHidden="1" w:unhideWhenUsed="1"/>
+    <w:lsdException w:name="HTML Code" w:semiHidden="1" w:unhideWhenUsed="1"/>
+    <w:lsdException w:name="HTML Definition" w:semiHidden="1" w:unhideWhenUsed="1"/>
+    <w:lsdException w:name="HTML Keyboard" w:semiHidden="1" w:unhideWhenUsed="1"/>
+    <w:lsdException w:name="HTML Preformatted" w:semiHidden="1" w:unhideWhenUsed="1"/>
+    <w:lsdException w:name="HTML Sample" w:semiHidden="1" w:unhideWhenUsed="1"/>
+    <w:lsdException w:name="HTML Typewriter" w:semiHidden="1" w:unhideWhenUsed="1"/>
+    <w:lsdException w:name="HTML Variable" w:semiHidden="1" w:unhideWhenUsed="1"/>
     <w:lsdException w:name="Normal Table" w:semiHidden="1" w:unhideWhenUsed="1"/>
+    <w:lsdException w:name="annotation subject" w:semiHidden="1" w:unhideWhenUsed="1"/>
+    <w:lsdException w:name="No List" w:semiHidden="1" w:unhideWhenUsed="1"/>
+    <w:lsdException w:name="Outline List 1" w:semiHidden="1" w:unhideWhenUsed="1"/>
+    <w:lsdException w:name="Outline List 2" w:semiHidden="1" w:unhideWhenUsed="1"/>
+    <w:lsdException w:name="Outline List 3" w:semiHidden="1" w:unhideWhenUsed="1"/>
     <w:lsdException w:name="Table Simple 1" w:semiHidden="1" w:unhideWhenUsed="1"/>
     <w:lsdException w:name="Table Simple 2" w:semiHidden="1" w:unhideWhenUsed="1"/>
     <w:lsdException w:name="Table Simple 3" w:semiHidden="1" w:unhideWhenUsed="1"/>
@@ -2484,6 +2620,7 @@
     <w:lsdException w:name="Table Web 1" w:semiHidden="1" w:unhideWhenUsed="1"/>
     <w:lsdException w:name="Table Web 2" w:semiHidden="1" w:unhideWhenUsed="1"/>
     <w:lsdException w:name="Table Web 3" w:semiHidden="1" w:unhideWhenUsed="1"/>
+    <w:lsdException w:name="Balloon Text" w:semiHidden="1" w:unhideWhenUsed="1"/>
     <w:lsdException w:name="Table Theme" w:semiHidden="1" w:unhideWhenUsed="1"/>
     <w:lsdException w:name="Placeholder Text" w:semiHidden="1" w:uiPriority="99"/>
     <w:lsdException w:name="No Spacing" w:uiPriority="1" w:qFormat="1"/>
@@ -2596,462 +2733,110 @@
     <w:lsdException w:name="Book Title" w:uiPriority="33" w:qFormat="1"/>
     <w:lsdException w:name="Bibliography" w:semiHidden="1" w:uiPriority="37" w:unhideWhenUsed="1"/>
     <w:lsdException w:name="TOC Heading" w:semiHidden="1" w:uiPriority="39" w:unhideWhenUsed="1" w:qFormat="1"/>
-  </w:latentStyles>
-  <w:style w:type="paragraph" w:default="1" w:styleId="Normal">
-    <w:name w:val="Normal"/>
-    <w:qFormat/>
-    <w:rsid w:val="000E532F"/>
-    <w:pPr>
-      <w:spacing w:before="120" w:after="120"/>
-      <w:jc w:val="both"/>
-    </w:pPr>
-    <w:rPr>
-      <w:rFonts w:ascii="Calibri" w:hAnsi="Calibri"/>
-      <w:sz w:val="24"/>
-      <w:szCs w:val="24"/>
-    </w:rPr>
-  </w:style>
-  <w:style w:type="paragraph" w:styleId="Heading1">
-    <w:name w:val="heading 1"/>
-    <w:basedOn w:val="Normal"/>
-    <w:next w:val="Normal"/>
-    <w:link w:val="Heading1Char"/>
-    <w:qFormat/>
-    <w:rsid w:val="000E532F"/>
-    <w:pPr>
-      <w:keepNext/>
-      <w:spacing w:before="240" w:after="60"/>
-      <w:outlineLvl w:val="0"/>
-    </w:pPr>
-    <w:rPr>
-      <w:b/>
-      <w:bCs/>
-      <w:kern w:val="32"/>
-      <w:sz w:val="32"/>
-      <w:szCs w:val="32"/>
-    </w:rPr>
-  </w:style>
-  <w:style w:type="paragraph" w:styleId="Heading2">
-    <w:name w:val="heading 2"/>
-    <w:basedOn w:val="Normal"/>
-    <w:next w:val="Normal"/>
-    <w:link w:val="Heading2Char"/>
-    <w:qFormat/>
-    <w:rsid w:val="000D2140"/>
-    <w:pPr>
-      <w:keepNext/>
-      <w:spacing w:before="240" w:after="60"/>
-      <w:outlineLvl w:val="1"/>
-    </w:pPr>
-    <w:rPr>
-      <w:rFonts w:cs="Arial"/>
-      <w:bCs/>
-      <w:iCs/>
-      <w:szCs w:val="28"/>
-    </w:rPr>
-  </w:style>
-  <w:style w:type="paragraph" w:styleId="Heading3">
-    <w:name w:val="heading 3"/>
-    <w:basedOn w:val="Normal"/>
-    <w:next w:val="Normal"/>
-    <w:link w:val="Heading3Char"/>
-    <w:qFormat/>
-    <w:rsid w:val="007F6CE5"/>
-    <w:pPr>
-      <w:keepNext/>
-      <w:outlineLvl w:val="2"/>
-    </w:pPr>
-    <w:rPr>
-      <w:rFonts w:cs="Arial"/>
-      <w:b/>
-      <w:bCs/>
-      <w:szCs w:val="26"/>
-    </w:rPr>
-  </w:style>
-  <w:style w:type="character" w:default="1" w:styleId="DefaultParagraphFont">
-    <w:name w:val="Default Paragraph Font"/>
-    <w:uiPriority w:val="1"/>
-    <w:semiHidden/>
-    <w:unhideWhenUsed/>
-  </w:style>
-  <w:style w:type="table" w:default="1" w:styleId="TableNormal">
-    <w:name w:val="Normal Table"/>
-    <w:uiPriority w:val="99"/>
-    <w:semiHidden/>
-    <w:unhideWhenUsed/>
-    <w:tblPr>
-      <w:tblInd w:w="0" w:type="dxa"/>
-      <w:tblCellMar>
-        <w:top w:w="0" w:type="dxa"/>
-        <w:left w:w="108" w:type="dxa"/>
-        <w:bottom w:w="0" w:type="dxa"/>
-        <w:right w:w="108" w:type="dxa"/>
-      </w:tblCellMar>
-    </w:tblPr>
-  </w:style>
-  <w:style w:type="numbering" w:default="1" w:styleId="NoList">
-    <w:name w:val="No List"/>
-    <w:uiPriority w:val="99"/>
-    <w:semiHidden/>
-    <w:unhideWhenUsed/>
-  </w:style>
-  <w:style w:type="paragraph" w:styleId="Header">
-    <w:name w:val="header"/>
-    <w:rsid w:val="000E532F"/>
-    <w:pPr>
-      <w:tabs>
-        <w:tab w:val="center" w:pos="4320"/>
-        <w:tab w:val="right" w:pos="8640"/>
-      </w:tabs>
-      <w:jc w:val="right"/>
-    </w:pPr>
-    <w:rPr>
-      <w:rFonts w:ascii="Calibri" w:hAnsi="Calibri"/>
-      <w:sz w:val="22"/>
-      <w:szCs w:val="24"/>
-    </w:rPr>
-  </w:style>
-  <w:style w:type="paragraph" w:styleId="Footer">
-    <w:name w:val="footer"/>
-    <w:rsid w:val="000E532F"/>
-    <w:pPr>
-      <w:tabs>
-        <w:tab w:val="center" w:pos="4320"/>
-        <w:tab w:val="right" w:pos="8640"/>
-      </w:tabs>
-      <w:jc w:val="center"/>
-    </w:pPr>
-    <w:rPr>
-      <w:rFonts w:ascii="Calibri" w:hAnsi="Calibri"/>
-      <w:sz w:val="22"/>
-      <w:szCs w:val="24"/>
-    </w:rPr>
-  </w:style>
-  <w:style w:type="character" w:customStyle="1" w:styleId="Code">
-    <w:name w:val="Code"/>
-    <w:rsid w:val="000E532F"/>
-    <w:rPr>
-      <w:rFonts w:ascii="Courier New" w:hAnsi="Courier New"/>
-      <w:b/>
-      <w:bCs/>
-      <w:sz w:val="24"/>
-      <w:lang w:val="en-US"/>
-    </w:rPr>
-  </w:style>
-  <w:style w:type="character" w:customStyle="1" w:styleId="Heading1Char">
-    <w:name w:val="Heading 1 Char"/>
-    <w:link w:val="Heading1"/>
-    <w:rsid w:val="000E532F"/>
-    <w:rPr>
-      <w:rFonts w:ascii="Calibri" w:hAnsi="Calibri"/>
-      <w:b/>
-      <w:bCs/>
-      <w:kern w:val="32"/>
-      <w:sz w:val="32"/>
-      <w:szCs w:val="32"/>
-      <w:lang w:val="en-US" w:eastAsia="en-US" w:bidi="ar-SA"/>
-    </w:rPr>
-  </w:style>
-  <w:style w:type="table" w:styleId="TableGrid">
-    <w:name w:val="Table Grid"/>
-    <w:basedOn w:val="TableNormal"/>
-    <w:rsid w:val="00193E4B"/>
-    <w:tblPr>
-      <w:tblInd w:w="0" w:type="dxa"/>
-      <w:tblBorders>
-        <w:top w:val="single" w:sz="4" w:space="0" w:color="000000"/>
-        <w:left w:val="single" w:sz="4" w:space="0" w:color="000000"/>
-        <w:bottom w:val="single" w:sz="4" w:space="0" w:color="000000"/>
-        <w:right w:val="single" w:sz="4" w:space="0" w:color="000000"/>
-        <w:insideH w:val="single" w:sz="4" w:space="0" w:color="000000"/>
-        <w:insideV w:val="single" w:sz="4" w:space="0" w:color="000000"/>
-      </w:tblBorders>
-      <w:tblCellMar>
-        <w:top w:w="0" w:type="dxa"/>
-        <w:left w:w="108" w:type="dxa"/>
-        <w:bottom w:w="0" w:type="dxa"/>
-        <w:right w:w="108" w:type="dxa"/>
-      </w:tblCellMar>
-    </w:tblPr>
-  </w:style>
-  <w:style w:type="paragraph" w:styleId="BalloonText">
-    <w:name w:val="Balloon Text"/>
-    <w:basedOn w:val="Normal"/>
-    <w:link w:val="BalloonTextChar"/>
-    <w:rsid w:val="00193E4B"/>
-    <w:rPr>
-      <w:rFonts w:ascii="Tahoma" w:hAnsi="Tahoma" w:cs="Tahoma"/>
-      <w:sz w:val="16"/>
-      <w:szCs w:val="16"/>
-    </w:rPr>
-  </w:style>
-  <w:style w:type="character" w:customStyle="1" w:styleId="BalloonTextChar">
-    <w:name w:val="Balloon Text Char"/>
-    <w:link w:val="BalloonText"/>
-    <w:rsid w:val="00193E4B"/>
-    <w:rPr>
-      <w:rFonts w:ascii="Tahoma" w:hAnsi="Tahoma" w:cs="Tahoma"/>
-      <w:sz w:val="16"/>
-      <w:szCs w:val="16"/>
-    </w:rPr>
-  </w:style>
-  <w:style w:type="character" w:styleId="Hyperlink">
-    <w:name w:val="Hyperlink"/>
-    <w:rsid w:val="009128CD"/>
-    <w:rPr>
-      <w:color w:val="0000FF"/>
-      <w:u w:val="single"/>
-    </w:rPr>
-  </w:style>
-  <w:style w:type="paragraph" w:styleId="DocumentMap">
-    <w:name w:val="Document Map"/>
-    <w:basedOn w:val="Normal"/>
-    <w:link w:val="DocumentMapChar"/>
-    <w:rsid w:val="007F6CE5"/>
-    <w:rPr>
-      <w:rFonts w:ascii="Tahoma" w:hAnsi="Tahoma" w:cs="Tahoma"/>
-      <w:sz w:val="16"/>
-      <w:szCs w:val="16"/>
-    </w:rPr>
-  </w:style>
-  <w:style w:type="character" w:customStyle="1" w:styleId="DocumentMapChar">
-    <w:name w:val="Document Map Char"/>
-    <w:link w:val="DocumentMap"/>
-    <w:rsid w:val="007F6CE5"/>
-    <w:rPr>
-      <w:rFonts w:ascii="Tahoma" w:hAnsi="Tahoma" w:cs="Tahoma"/>
-      <w:sz w:val="16"/>
-      <w:szCs w:val="16"/>
-    </w:rPr>
-  </w:style>
-  <w:style w:type="character" w:customStyle="1" w:styleId="Heading3Char">
-    <w:name w:val="Heading 3 Char"/>
-    <w:link w:val="Heading3"/>
-    <w:rsid w:val="004F3381"/>
-    <w:rPr>
-      <w:rFonts w:ascii="Calibri" w:hAnsi="Calibri" w:cs="Arial"/>
-      <w:b/>
-      <w:bCs/>
-      <w:sz w:val="24"/>
-      <w:szCs w:val="26"/>
-    </w:rPr>
-  </w:style>
-  <w:style w:type="character" w:customStyle="1" w:styleId="Heading2Char">
-    <w:name w:val="Heading 2 Char"/>
-    <w:link w:val="Heading2"/>
-    <w:rsid w:val="000D2140"/>
-    <w:rPr>
-      <w:rFonts w:ascii="Calibri" w:hAnsi="Calibri" w:cs="Arial"/>
-      <w:bCs/>
-      <w:iCs/>
-      <w:sz w:val="24"/>
-      <w:szCs w:val="28"/>
-    </w:rPr>
-  </w:style>
-  <w:style w:type="character" w:styleId="FollowedHyperlink">
-    <w:name w:val="FollowedHyperlink"/>
-    <w:rsid w:val="00E66B7F"/>
-    <w:rPr>
-      <w:color w:val="800080"/>
-      <w:u w:val="single"/>
-    </w:rPr>
-  </w:style>
-  <w:style w:type="paragraph" w:styleId="ListParagraph">
-    <w:name w:val="List Paragraph"/>
-    <w:basedOn w:val="Normal"/>
-    <w:uiPriority w:val="34"/>
-    <w:qFormat/>
-    <w:rsid w:val="00C306AA"/>
-    <w:pPr>
-      <w:ind w:left="720"/>
-      <w:contextualSpacing/>
-    </w:pPr>
-  </w:style>
-</w:styles>
-</file>
-
-<file path=word/stylesWithEffects.xml><?xml version="1.0" encoding="utf-8"?>
-<w:styles xmlns:wpc="http://schemas.microsoft.com/office/word/2010/wordprocessingCanvas" xmlns:mc="http://schemas.openxmlformats.org/markup-compatibility/2006" xmlns:o="urn:schemas-microsoft-com:office:office" xmlns:r="http://schemas.openxmlformats.org/officeDocument/2006/relationships" xmlns:m="http://schemas.openxmlformats.org/officeDocument/2006/math" xmlns:v="urn:schemas-microsoft-com:vml" xmlns:wp14="http://schemas.microsoft.com/office/word/2010/wordprocessingDrawing" xmlns:wp="http://schemas.openxmlformats.org/drawingml/2006/wordprocessingDrawing" xmlns:w10="urn:schemas-microsoft-com:office:word" xmlns:w="http://schemas.openxmlformats.org/wordprocessingml/2006/main" xmlns:w14="http://schemas.microsoft.com/office/word/2010/wordml" xmlns:wpg="http://schemas.microsoft.com/office/word/2010/wordprocessingGroup" xmlns:wpi="http://schemas.microsoft.com/office/word/2010/wordprocessingInk" xmlns:wne="http://schemas.microsoft.com/office/word/2006/wordml" xmlns:wps="http://schemas.microsoft.com/office/word/2010/wordprocessingShape" mc:Ignorable="w14 wp14">
-  <w:docDefaults>
-    <w:rPrDefault>
-      <w:rPr>
-        <w:rFonts w:ascii="Times New Roman" w:eastAsia="Times New Roman" w:hAnsi="Times New Roman" w:cs="Times New Roman"/>
-        <w:lang w:val="en-US" w:eastAsia="en-US" w:bidi="ar-SA"/>
-      </w:rPr>
-    </w:rPrDefault>
-    <w:pPrDefault/>
-  </w:docDefaults>
-  <w:latentStyles w:defLockedState="0" w:defUIPriority="0" w:defSemiHidden="0" w:defUnhideWhenUsed="0" w:defQFormat="0" w:count="267">
-    <w:lsdException w:name="Normal" w:qFormat="1"/>
-    <w:lsdException w:name="heading 1" w:qFormat="1"/>
-    <w:lsdException w:name="heading 2" w:qFormat="1"/>
-    <w:lsdException w:name="heading 3" w:qFormat="1"/>
-    <w:lsdException w:name="heading 4" w:semiHidden="1" w:unhideWhenUsed="1" w:qFormat="1"/>
-    <w:lsdException w:name="heading 5" w:semiHidden="1" w:unhideWhenUsed="1" w:qFormat="1"/>
-    <w:lsdException w:name="heading 6" w:semiHidden="1" w:unhideWhenUsed="1" w:qFormat="1"/>
-    <w:lsdException w:name="heading 7" w:semiHidden="1" w:unhideWhenUsed="1" w:qFormat="1"/>
-    <w:lsdException w:name="heading 8" w:semiHidden="1" w:unhideWhenUsed="1" w:qFormat="1"/>
-    <w:lsdException w:name="heading 9" w:semiHidden="1" w:unhideWhenUsed="1" w:qFormat="1"/>
-    <w:lsdException w:name="caption" w:semiHidden="1" w:unhideWhenUsed="1" w:qFormat="1"/>
-    <w:lsdException w:name="Title" w:qFormat="1"/>
-    <w:lsdException w:name="Subtitle" w:qFormat="1"/>
-    <w:lsdException w:name="Strong" w:qFormat="1"/>
-    <w:lsdException w:name="Emphasis" w:qFormat="1"/>
-    <w:lsdException w:name="Normal Table" w:semiHidden="1" w:unhideWhenUsed="1"/>
-    <w:lsdException w:name="Table Simple 1" w:semiHidden="1" w:unhideWhenUsed="1"/>
-    <w:lsdException w:name="Table Simple 2" w:semiHidden="1" w:unhideWhenUsed="1"/>
-    <w:lsdException w:name="Table Simple 3" w:semiHidden="1" w:unhideWhenUsed="1"/>
-    <w:lsdException w:name="Table Classic 1" w:semiHidden="1" w:unhideWhenUsed="1"/>
-    <w:lsdException w:name="Table Classic 2" w:semiHidden="1" w:unhideWhenUsed="1"/>
-    <w:lsdException w:name="Table Classic 3" w:semiHidden="1" w:unhideWhenUsed="1"/>
-    <w:lsdException w:name="Table Classic 4" w:semiHidden="1" w:unhideWhenUsed="1"/>
-    <w:lsdException w:name="Table Colorful 1" w:semiHidden="1" w:unhideWhenUsed="1"/>
-    <w:lsdException w:name="Table Colorful 2" w:semiHidden="1" w:unhideWhenUsed="1"/>
-    <w:lsdException w:name="Table Colorful 3" w:semiHidden="1" w:unhideWhenUsed="1"/>
-    <w:lsdException w:name="Table Columns 1" w:semiHidden="1" w:unhideWhenUsed="1"/>
-    <w:lsdException w:name="Table Columns 2" w:semiHidden="1" w:unhideWhenUsed="1"/>
-    <w:lsdException w:name="Table Columns 3" w:semiHidden="1" w:unhideWhenUsed="1"/>
-    <w:lsdException w:name="Table Columns 4" w:semiHidden="1" w:unhideWhenUsed="1"/>
-    <w:lsdException w:name="Table Columns 5" w:semiHidden="1" w:unhideWhenUsed="1"/>
-    <w:lsdException w:name="Table Grid 1" w:semiHidden="1" w:unhideWhenUsed="1"/>
-    <w:lsdException w:name="Table Grid 2" w:semiHidden="1" w:unhideWhenUsed="1"/>
-    <w:lsdException w:name="Table Grid 3" w:semiHidden="1" w:unhideWhenUsed="1"/>
-    <w:lsdException w:name="Table Grid 4" w:semiHidden="1" w:unhideWhenUsed="1"/>
-    <w:lsdException w:name="Table Grid 5" w:semiHidden="1" w:unhideWhenUsed="1"/>
-    <w:lsdException w:name="Table Grid 6" w:semiHidden="1" w:unhideWhenUsed="1"/>
-    <w:lsdException w:name="Table Grid 7" w:semiHidden="1" w:unhideWhenUsed="1"/>
-    <w:lsdException w:name="Table Grid 8" w:semiHidden="1" w:unhideWhenUsed="1"/>
-    <w:lsdException w:name="Table List 1" w:semiHidden="1" w:unhideWhenUsed="1"/>
-    <w:lsdException w:name="Table List 2" w:semiHidden="1" w:unhideWhenUsed="1"/>
-    <w:lsdException w:name="Table List 3" w:semiHidden="1" w:unhideWhenUsed="1"/>
-    <w:lsdException w:name="Table List 4" w:semiHidden="1" w:unhideWhenUsed="1"/>
-    <w:lsdException w:name="Table List 5" w:semiHidden="1" w:unhideWhenUsed="1"/>
-    <w:lsdException w:name="Table List 6" w:semiHidden="1" w:unhideWhenUsed="1"/>
-    <w:lsdException w:name="Table List 7" w:semiHidden="1" w:unhideWhenUsed="1"/>
-    <w:lsdException w:name="Table List 8" w:semiHidden="1" w:unhideWhenUsed="1"/>
-    <w:lsdException w:name="Table 3D effects 1" w:semiHidden="1" w:unhideWhenUsed="1"/>
-    <w:lsdException w:name="Table 3D effects 2" w:semiHidden="1" w:unhideWhenUsed="1"/>
-    <w:lsdException w:name="Table 3D effects 3" w:semiHidden="1" w:unhideWhenUsed="1"/>
-    <w:lsdException w:name="Table Contemporary" w:semiHidden="1" w:unhideWhenUsed="1"/>
-    <w:lsdException w:name="Table Elegant" w:semiHidden="1" w:unhideWhenUsed="1"/>
-    <w:lsdException w:name="Table Professional" w:semiHidden="1" w:unhideWhenUsed="1"/>
-    <w:lsdException w:name="Table Subtle 1" w:semiHidden="1" w:unhideWhenUsed="1"/>
-    <w:lsdException w:name="Table Subtle 2" w:semiHidden="1" w:unhideWhenUsed="1"/>
-    <w:lsdException w:name="Table Web 1" w:semiHidden="1" w:unhideWhenUsed="1"/>
-    <w:lsdException w:name="Table Web 2" w:semiHidden="1" w:unhideWhenUsed="1"/>
-    <w:lsdException w:name="Table Web 3" w:semiHidden="1" w:unhideWhenUsed="1"/>
-    <w:lsdException w:name="Table Theme" w:semiHidden="1" w:unhideWhenUsed="1"/>
-    <w:lsdException w:name="Placeholder Text" w:semiHidden="1" w:uiPriority="99"/>
-    <w:lsdException w:name="No Spacing" w:uiPriority="1" w:qFormat="1"/>
-    <w:lsdException w:name="Light Shading" w:uiPriority="60"/>
-    <w:lsdException w:name="Light List" w:uiPriority="61"/>
-    <w:lsdException w:name="Light Grid" w:uiPriority="62"/>
-    <w:lsdException w:name="Medium Shading 1" w:uiPriority="63"/>
-    <w:lsdException w:name="Medium Shading 2" w:uiPriority="64"/>
-    <w:lsdException w:name="Medium List 1" w:uiPriority="65"/>
-    <w:lsdException w:name="Medium List 2" w:uiPriority="66"/>
-    <w:lsdException w:name="Medium Grid 1" w:uiPriority="67"/>
-    <w:lsdException w:name="Medium Grid 2" w:uiPriority="68"/>
-    <w:lsdException w:name="Medium Grid 3" w:uiPriority="69"/>
-    <w:lsdException w:name="Dark List" w:uiPriority="70"/>
-    <w:lsdException w:name="Colorful Shading" w:uiPriority="71"/>
-    <w:lsdException w:name="Colorful List" w:uiPriority="72"/>
-    <w:lsdException w:name="Colorful Grid" w:uiPriority="73"/>
-    <w:lsdException w:name="Light Shading Accent 1" w:uiPriority="60"/>
-    <w:lsdException w:name="Light List Accent 1" w:uiPriority="61"/>
-    <w:lsdException w:name="Light Grid Accent 1" w:uiPriority="62"/>
-    <w:lsdException w:name="Medium Shading 1 Accent 1" w:uiPriority="63"/>
-    <w:lsdException w:name="Medium Shading 2 Accent 1" w:uiPriority="64"/>
-    <w:lsdException w:name="Medium List 1 Accent 1" w:uiPriority="65"/>
-    <w:lsdException w:name="Revision" w:semiHidden="1" w:uiPriority="99"/>
-    <w:lsdException w:name="List Paragraph" w:uiPriority="34" w:qFormat="1"/>
-    <w:lsdException w:name="Quote" w:uiPriority="29" w:qFormat="1"/>
-    <w:lsdException w:name="Intense Quote" w:uiPriority="30" w:qFormat="1"/>
-    <w:lsdException w:name="Medium List 2 Accent 1" w:uiPriority="66"/>
-    <w:lsdException w:name="Medium Grid 1 Accent 1" w:uiPriority="67"/>
-    <w:lsdException w:name="Medium Grid 2 Accent 1" w:uiPriority="68"/>
-    <w:lsdException w:name="Medium Grid 3 Accent 1" w:uiPriority="69"/>
-    <w:lsdException w:name="Dark List Accent 1" w:uiPriority="70"/>
-    <w:lsdException w:name="Colorful Shading Accent 1" w:uiPriority="71"/>
-    <w:lsdException w:name="Colorful List Accent 1" w:uiPriority="72"/>
-    <w:lsdException w:name="Colorful Grid Accent 1" w:uiPriority="73"/>
-    <w:lsdException w:name="Light Shading Accent 2" w:uiPriority="60"/>
-    <w:lsdException w:name="Light List Accent 2" w:uiPriority="61"/>
-    <w:lsdException w:name="Light Grid Accent 2" w:uiPriority="62"/>
-    <w:lsdException w:name="Medium Shading 1 Accent 2" w:uiPriority="63"/>
-    <w:lsdException w:name="Medium Shading 2 Accent 2" w:uiPriority="64"/>
-    <w:lsdException w:name="Medium List 1 Accent 2" w:uiPriority="65"/>
-    <w:lsdException w:name="Medium List 2 Accent 2" w:uiPriority="66"/>
-    <w:lsdException w:name="Medium Grid 1 Accent 2" w:uiPriority="67"/>
-    <w:lsdException w:name="Medium Grid 2 Accent 2" w:uiPriority="68"/>
-    <w:lsdException w:name="Medium Grid 3 Accent 2" w:uiPriority="69"/>
-    <w:lsdException w:name="Dark List Accent 2" w:uiPriority="70"/>
-    <w:lsdException w:name="Colorful Shading Accent 2" w:uiPriority="71"/>
-    <w:lsdException w:name="Colorful List Accent 2" w:uiPriority="72"/>
-    <w:lsdException w:name="Colorful Grid Accent 2" w:uiPriority="73"/>
-    <w:lsdException w:name="Light Shading Accent 3" w:uiPriority="60"/>
-    <w:lsdException w:name="Light List Accent 3" w:uiPriority="61"/>
-    <w:lsdException w:name="Light Grid Accent 3" w:uiPriority="62"/>
-    <w:lsdException w:name="Medium Shading 1 Accent 3" w:uiPriority="63"/>
-    <w:lsdException w:name="Medium Shading 2 Accent 3" w:uiPriority="64"/>
-    <w:lsdException w:name="Medium List 1 Accent 3" w:uiPriority="65"/>
-    <w:lsdException w:name="Medium List 2 Accent 3" w:uiPriority="66"/>
-    <w:lsdException w:name="Medium Grid 1 Accent 3" w:uiPriority="67"/>
-    <w:lsdException w:name="Medium Grid 2 Accent 3" w:uiPriority="68"/>
-    <w:lsdException w:name="Medium Grid 3 Accent 3" w:uiPriority="69"/>
-    <w:lsdException w:name="Dark List Accent 3" w:uiPriority="70"/>
-    <w:lsdException w:name="Colorful Shading Accent 3" w:uiPriority="71"/>
-    <w:lsdException w:name="Colorful List Accent 3" w:uiPriority="72"/>
-    <w:lsdException w:name="Colorful Grid Accent 3" w:uiPriority="73"/>
-    <w:lsdException w:name="Light Shading Accent 4" w:uiPriority="60"/>
-    <w:lsdException w:name="Light List Accent 4" w:uiPriority="61"/>
-    <w:lsdException w:name="Light Grid Accent 4" w:uiPriority="62"/>
-    <w:lsdException w:name="Medium Shading 1 Accent 4" w:uiPriority="63"/>
-    <w:lsdException w:name="Medium Shading 2 Accent 4" w:uiPriority="64"/>
-    <w:lsdException w:name="Medium List 1 Accent 4" w:uiPriority="65"/>
-    <w:lsdException w:name="Medium List 2 Accent 4" w:uiPriority="66"/>
-    <w:lsdException w:name="Medium Grid 1 Accent 4" w:uiPriority="67"/>
-    <w:lsdException w:name="Medium Grid 2 Accent 4" w:uiPriority="68"/>
-    <w:lsdException w:name="Medium Grid 3 Accent 4" w:uiPriority="69"/>
-    <w:lsdException w:name="Dark List Accent 4" w:uiPriority="70"/>
-    <w:lsdException w:name="Colorful Shading Accent 4" w:uiPriority="71"/>
-    <w:lsdException w:name="Colorful List Accent 4" w:uiPriority="72"/>
-    <w:lsdException w:name="Colorful Grid Accent 4" w:uiPriority="73"/>
-    <w:lsdException w:name="Light Shading Accent 5" w:uiPriority="60"/>
-    <w:lsdException w:name="Light List Accent 5" w:uiPriority="61"/>
-    <w:lsdException w:name="Light Grid Accent 5" w:uiPriority="62"/>
-    <w:lsdException w:name="Medium Shading 1 Accent 5" w:uiPriority="63"/>
-    <w:lsdException w:name="Medium Shading 2 Accent 5" w:uiPriority="64"/>
-    <w:lsdException w:name="Medium List 1 Accent 5" w:uiPriority="65"/>
-    <w:lsdException w:name="Medium List 2 Accent 5" w:uiPriority="66"/>
-    <w:lsdException w:name="Medium Grid 1 Accent 5" w:uiPriority="67"/>
-    <w:lsdException w:name="Medium Grid 2 Accent 5" w:uiPriority="68"/>
-    <w:lsdException w:name="Medium Grid 3 Accent 5" w:uiPriority="69"/>
-    <w:lsdException w:name="Dark List Accent 5" w:uiPriority="70"/>
-    <w:lsdException w:name="Colorful Shading Accent 5" w:uiPriority="71"/>
-    <w:lsdException w:name="Colorful List Accent 5" w:uiPriority="72"/>
-    <w:lsdException w:name="Colorful Grid Accent 5" w:uiPriority="73"/>
-    <w:lsdException w:name="Light Shading Accent 6" w:uiPriority="60"/>
-    <w:lsdException w:name="Light List Accent 6" w:uiPriority="61"/>
-    <w:lsdException w:name="Light Grid Accent 6" w:uiPriority="62"/>
-    <w:lsdException w:name="Medium Shading 1 Accent 6" w:uiPriority="63"/>
-    <w:lsdException w:name="Medium Shading 2 Accent 6" w:uiPriority="64"/>
-    <w:lsdException w:name="Medium List 1 Accent 6" w:uiPriority="65"/>
-    <w:lsdException w:name="Medium List 2 Accent 6" w:uiPriority="66"/>
-    <w:lsdException w:name="Medium Grid 1 Accent 6" w:uiPriority="67"/>
-    <w:lsdException w:name="Medium Grid 2 Accent 6" w:uiPriority="68"/>
-    <w:lsdException w:name="Medium Grid 3 Accent 6" w:uiPriority="69"/>
-    <w:lsdException w:name="Dark List Accent 6" w:uiPriority="70"/>
-    <w:lsdException w:name="Colorful Shading Accent 6" w:uiPriority="71"/>
-    <w:lsdException w:name="Colorful List Accent 6" w:uiPriority="72"/>
-    <w:lsdException w:name="Colorful Grid Accent 6" w:uiPriority="73"/>
-    <w:lsdException w:name="Subtle Emphasis" w:uiPriority="19" w:qFormat="1"/>
-    <w:lsdException w:name="Intense Emphasis" w:uiPriority="21" w:qFormat="1"/>
-    <w:lsdException w:name="Subtle Reference" w:uiPriority="31" w:qFormat="1"/>
-    <w:lsdException w:name="Intense Reference" w:uiPriority="32" w:qFormat="1"/>
-    <w:lsdException w:name="Book Title" w:uiPriority="33" w:qFormat="1"/>
-    <w:lsdException w:name="Bibliography" w:semiHidden="1" w:uiPriority="37" w:unhideWhenUsed="1"/>
-    <w:lsdException w:name="TOC Heading" w:semiHidden="1" w:uiPriority="39" w:unhideWhenUsed="1" w:qFormat="1"/>
+    <w:lsdException w:name="Plain Table 1" w:uiPriority="41"/>
+    <w:lsdException w:name="Plain Table 2" w:uiPriority="42"/>
+    <w:lsdException w:name="Plain Table 3" w:uiPriority="43"/>
+    <w:lsdException w:name="Plain Table 4" w:uiPriority="44"/>
+    <w:lsdException w:name="Plain Table 5" w:uiPriority="45"/>
+    <w:lsdException w:name="Grid Table Light" w:uiPriority="40"/>
+    <w:lsdException w:name="Grid Table 1 Light" w:uiPriority="46"/>
+    <w:lsdException w:name="Grid Table 2" w:uiPriority="47"/>
+    <w:lsdException w:name="Grid Table 3" w:uiPriority="48"/>
+    <w:lsdException w:name="Grid Table 4" w:uiPriority="49"/>
+    <w:lsdException w:name="Grid Table 5 Dark" w:uiPriority="50"/>
+    <w:lsdException w:name="Grid Table 6 Colorful" w:uiPriority="51"/>
+    <w:lsdException w:name="Grid Table 7 Colorful" w:uiPriority="52"/>
+    <w:lsdException w:name="Grid Table 1 Light Accent 1" w:uiPriority="46"/>
+    <w:lsdException w:name="Grid Table 2 Accent 1" w:uiPriority="47"/>
+    <w:lsdException w:name="Grid Table 3 Accent 1" w:uiPriority="48"/>
+    <w:lsdException w:name="Grid Table 4 Accent 1" w:uiPriority="49"/>
+    <w:lsdException w:name="Grid Table 5 Dark Accent 1" w:uiPriority="50"/>
+    <w:lsdException w:name="Grid Table 6 Colorful Accent 1" w:uiPriority="51"/>
+    <w:lsdException w:name="Grid Table 7 Colorful Accent 1" w:uiPriority="52"/>
+    <w:lsdException w:name="Grid Table 1 Light Accent 2" w:uiPriority="46"/>
+    <w:lsdException w:name="Grid Table 2 Accent 2" w:uiPriority="47"/>
+    <w:lsdException w:name="Grid Table 3 Accent 2" w:uiPriority="48"/>
+    <w:lsdException w:name="Grid Table 4 Accent 2" w:uiPriority="49"/>
+    <w:lsdException w:name="Grid Table 5 Dark Accent 2" w:uiPriority="50"/>
+    <w:lsdException w:name="Grid Table 6 Colorful Accent 2" w:uiPriority="51"/>
+    <w:lsdException w:name="Grid Table 7 Colorful Accent 2" w:uiPriority="52"/>
+    <w:lsdException w:name="Grid Table 1 Light Accent 3" w:uiPriority="46"/>
+    <w:lsdException w:name="Grid Table 2 Accent 3" w:uiPriority="47"/>
+    <w:lsdException w:name="Grid Table 3 Accent 3" w:uiPriority="48"/>
+    <w:lsdException w:name="Grid Table 4 Accent 3" w:uiPriority="49"/>
+    <w:lsdException w:name="Grid Table 5 Dark Accent 3" w:uiPriority="50"/>
+    <w:lsdException w:name="Grid Table 6 Colorful Accent 3" w:uiPriority="51"/>
+    <w:lsdException w:name="Grid Table 7 Colorful Accent 3" w:uiPriority="52"/>
+    <w:lsdException w:name="Grid Table 1 Light Accent 4" w:uiPriority="46"/>
+    <w:lsdException w:name="Grid Table 2 Accent 4" w:uiPriority="47"/>
+    <w:lsdException w:name="Grid Table 3 Accent 4" w:uiPriority="48"/>
+    <w:lsdException w:name="Grid Table 4 Accent 4" w:uiPriority="49"/>
+    <w:lsdException w:name="Grid Table 5 Dark Accent 4" w:uiPriority="50"/>
+    <w:lsdException w:name="Grid Table 6 Colorful Accent 4" w:uiPriority="51"/>
+    <w:lsdException w:name="Grid Table 7 Colorful Accent 4" w:uiPriority="52"/>
+    <w:lsdException w:name="Grid Table 1 Light Accent 5" w:uiPriority="46"/>
+    <w:lsdException w:name="Grid Table 2 Accent 5" w:uiPriority="47"/>
+    <w:lsdException w:name="Grid Table 3 Accent 5" w:uiPriority="48"/>
+    <w:lsdException w:name="Grid Table 4 Accent 5" w:uiPriority="49"/>
+    <w:lsdException w:name="Grid Table 5 Dark Accent 5" w:uiPriority="50"/>
+    <w:lsdException w:name="Grid Table 6 Colorful Accent 5" w:uiPriority="51"/>
+    <w:lsdException w:name="Grid Table 7 Colorful Accent 5" w:uiPriority="52"/>
+    <w:lsdException w:name="Grid Table 1 Light Accent 6" w:uiPriority="46"/>
+    <w:lsdException w:name="Grid Table 2 Accent 6" w:uiPriority="47"/>
+    <w:lsdException w:name="Grid Table 3 Accent 6" w:uiPriority="48"/>
+    <w:lsdException w:name="Grid Table 4 Accent 6" w:uiPriority="49"/>
+    <w:lsdException w:name="Grid Table 5 Dark Accent 6" w:uiPriority="50"/>
+    <w:lsdException w:name="Grid Table 6 Colorful Accent 6" w:uiPriority="51"/>
+    <w:lsdException w:name="Grid Table 7 Colorful Accent 6" w:uiPriority="52"/>
+    <w:lsdException w:name="List Table 1 Light" w:uiPriority="46"/>
+    <w:lsdException w:name="List Table 2" w:uiPriority="47"/>
+    <w:lsdException w:name="List Table 3" w:uiPriority="48"/>
+    <w:lsdException w:name="List Table 4" w:uiPriority="49"/>
+    <w:lsdException w:name="List Table 5 Dark" w:uiPriority="50"/>
+    <w:lsdException w:name="List Table 6 Colorful" w:uiPriority="51"/>
+    <w:lsdException w:name="List Table 7 Colorful" w:uiPriority="52"/>
+    <w:lsdException w:name="List Table 1 Light Accent 1" w:uiPriority="46"/>
+    <w:lsdException w:name="List Table 2 Accent 1" w:uiPriority="47"/>
+    <w:lsdException w:name="List Table 3 Accent 1" w:uiPriority="48"/>
+    <w:lsdException w:name="List Table 4 Accent 1" w:uiPriority="49"/>
+    <w:lsdException w:name="List Table 5 Dark Accent 1" w:uiPriority="50"/>
+    <w:lsdException w:name="List Table 6 Colorful Accent 1" w:uiPriority="51"/>
+    <w:lsdException w:name="List Table 7 Colorful Accent 1" w:uiPriority="52"/>
+    <w:lsdException w:name="List Table 1 Light Accent 2" w:uiPriority="46"/>
+    <w:lsdException w:name="List Table 2 Accent 2" w:uiPriority="47"/>
+    <w:lsdException w:name="List Table 3 Accent 2" w:uiPriority="48"/>
+    <w:lsdException w:name="List Table 4 Accent 2" w:uiPriority="49"/>
+    <w:lsdException w:name="List Table 5 Dark Accent 2" w:uiPriority="50"/>
+    <w:lsdException w:name="List Table 6 Colorful Accent 2" w:uiPriority="51"/>
+    <w:lsdException w:name="List Table 7 Colorful Accent 2" w:uiPriority="52"/>
+    <w:lsdException w:name="List Table 1 Light Accent 3" w:uiPriority="46"/>
+    <w:lsdException w:name="List Table 2 Accent 3" w:uiPriority="47"/>
+    <w:lsdException w:name="List Table 3 Accent 3" w:uiPriority="48"/>
+    <w:lsdException w:name="List Table 4 Accent 3" w:uiPriority="49"/>
+    <w:lsdException w:name="List Table 5 Dark Accent 3" w:uiPriority="50"/>
+    <w:lsdException w:name="List Table 6 Colorful Accent 3" w:uiPriority="51"/>
+    <w:lsdException w:name="List Table 7 Colorful Accent 3" w:uiPriority="52"/>
+    <w:lsdException w:name="List Table 1 Light Accent 4" w:uiPriority="46"/>
+    <w:lsdException w:name="List Table 2 Accent 4" w:uiPriority="47"/>
+    <w:lsdException w:name="List Table 3 Accent 4" w:uiPriority="48"/>
+    <w:lsdException w:name="List Table 4 Accent 4" w:uiPriority="49"/>
+    <w:lsdException w:name="List Table 5 Dark Accent 4" w:uiPriority="50"/>
+    <w:lsdException w:name="List Table 6 Colorful Accent 4" w:uiPriority="51"/>
+    <w:lsdException w:name="List Table 7 Colorful Accent 4" w:uiPriority="52"/>
+    <w:lsdException w:name="List Table 1 Light Accent 5" w:uiPriority="46"/>
+    <w:lsdException w:name="List Table 2 Accent 5" w:uiPriority="47"/>
+    <w:lsdException w:name="List Table 3 Accent 5" w:uiPriority="48"/>
+    <w:lsdException w:name="List Table 4 Accent 5" w:uiPriority="49"/>
+    <w:lsdException w:name="List Table 5 Dark Accent 5" w:uiPriority="50"/>
+    <w:lsdException w:name="List Table 6 Colorful Accent 5" w:uiPriority="51"/>
+    <w:lsdException w:name="List Table 7 Colorful Accent 5" w:uiPriority="52"/>
+    <w:lsdException w:name="List Table 1 Light Accent 6" w:uiPriority="46"/>
+    <w:lsdException w:name="List Table 2 Accent 6" w:uiPriority="47"/>
+    <w:lsdException w:name="List Table 3 Accent 6" w:uiPriority="48"/>
+    <w:lsdException w:name="List Table 4 Accent 6" w:uiPriority="49"/>
+    <w:lsdException w:name="List Table 5 Dark Accent 6" w:uiPriority="50"/>
+    <w:lsdException w:name="List Table 6 Colorful Accent 6" w:uiPriority="51"/>
+    <w:lsdException w:name="List Table 7 Colorful Accent 6" w:uiPriority="52"/>
   </w:latentStyles>
   <w:style w:type="paragraph" w:default="1" w:styleId="Normal">
     <w:name w:val="Normal"/>
@@ -3581,7 +3366,7 @@
   <a:extraClrSchemeLst/>
   <a:extLst>
     <a:ext uri="{05A4C25C-085E-4340-85A3-A5531E510DB2}">
-      <thm15:themeFamily xmlns:thm15="http://schemas.microsoft.com/office/thememl/2012/main" xmlns="" name="Office Theme" id="{62F939B6-93AF-4DB8-9C6B-D6C7DFDC589F}" vid="{4A3C46E8-61CC-4603-A589-7422A47A8E4A}"/>
+      <thm15:themeFamily xmlns:thm15="http://schemas.microsoft.com/office/thememl/2012/main" name="Office Theme" id="{62F939B6-93AF-4DB8-9C6B-D6C7DFDC589F}" vid="{4A3C46E8-61CC-4603-A589-7422A47A8E4A}"/>
     </a:ext>
   </a:extLst>
 </a:theme>

</xml_diff>

<commit_message>
Generator of mines implemented.
class MinesGenerator : IMinesGenerator
At later stage it will be moved to abstract factory.
</commit_message>
<xml_diff>
--- a/Refactoring Documentation.docx
+++ b/Refactoring Documentation.docx
@@ -241,7 +241,6 @@
                 <w:noProof/>
               </w:rPr>
             </w:pPr>
-            <w:proofErr w:type="spellStart"/>
             <w:r>
               <w:rPr>
                 <w:rFonts w:asciiTheme="minorHAnsi" w:hAnsiTheme="minorHAnsi" w:cs="Consolas"/>
@@ -249,7 +248,6 @@
               </w:rPr>
               <w:t>MinesInitializer</w:t>
             </w:r>
-            <w:proofErr w:type="spellEnd"/>
             <w:r>
               <w:rPr>
                 <w:rFonts w:asciiTheme="minorHAnsi" w:hAnsiTheme="minorHAnsi" w:cs="Consolas"/>
@@ -310,7 +308,6 @@
               </w:rPr>
               <w:t xml:space="preserve"> </w:t>
             </w:r>
-            <w:proofErr w:type="spellStart"/>
             <w:r>
               <w:rPr>
                 <w:rFonts w:ascii="Consolas" w:hAnsi="Consolas" w:cs="Consolas"/>
@@ -321,7 +318,6 @@
               </w:rPr>
               <w:t>MinesInitializer</w:t>
             </w:r>
-            <w:proofErr w:type="spellEnd"/>
             <w:r>
               <w:rPr>
                 <w:rFonts w:ascii="Consolas" w:hAnsi="Consolas" w:cs="Consolas"/>
@@ -330,20 +326,8 @@
                 <w:szCs w:val="19"/>
                 <w:highlight w:val="white"/>
               </w:rPr>
-              <w:t xml:space="preserve"> </w:t>
-            </w:r>
-            <w:proofErr w:type="spellStart"/>
-            <w:r>
-              <w:rPr>
-                <w:rFonts w:ascii="Consolas" w:hAnsi="Consolas" w:cs="Consolas"/>
-                <w:color w:val="000000"/>
-                <w:sz w:val="19"/>
-                <w:szCs w:val="19"/>
-                <w:highlight w:val="white"/>
-              </w:rPr>
-              <w:t>onlyInstance</w:t>
-            </w:r>
-            <w:proofErr w:type="spellEnd"/>
+              <w:t xml:space="preserve"> onlyInstance</w:t>
+            </w:r>
             <w:r>
               <w:rPr>
                 <w:rFonts w:ascii="Consolas" w:hAnsi="Consolas" w:cs="Consolas"/>
@@ -385,29 +369,7 @@
                 <w:szCs w:val="19"/>
                 <w:highlight w:val="white"/>
               </w:rPr>
-              <w:t xml:space="preserve"> </w:t>
-            </w:r>
-            <w:proofErr w:type="spellStart"/>
-            <w:r>
-              <w:rPr>
-                <w:rFonts w:ascii="Consolas" w:hAnsi="Consolas" w:cs="Consolas"/>
-                <w:color w:val="000000"/>
-                <w:sz w:val="19"/>
-                <w:szCs w:val="19"/>
-                <w:highlight w:val="white"/>
-              </w:rPr>
-              <w:t>MinesInitializer</w:t>
-            </w:r>
-            <w:proofErr w:type="spellEnd"/>
-            <w:r>
-              <w:rPr>
-                <w:rFonts w:ascii="Consolas" w:hAnsi="Consolas" w:cs="Consolas"/>
-                <w:color w:val="000000"/>
-                <w:sz w:val="19"/>
-                <w:szCs w:val="19"/>
-                <w:highlight w:val="white"/>
-              </w:rPr>
-              <w:t>()</w:t>
+              <w:t xml:space="preserve"> MinesInitializer()</w:t>
             </w:r>
             <w:r>
               <w:rPr>
@@ -472,7 +434,6 @@
               </w:rPr>
               <w:t xml:space="preserve"> </w:t>
             </w:r>
-            <w:proofErr w:type="spellStart"/>
             <w:r>
               <w:rPr>
                 <w:rFonts w:ascii="Consolas" w:hAnsi="Consolas" w:cs="Consolas"/>
@@ -483,7 +444,6 @@
               </w:rPr>
               <w:t>MinesInitializer</w:t>
             </w:r>
-            <w:proofErr w:type="spellEnd"/>
             <w:r>
               <w:rPr>
                 <w:rFonts w:ascii="Consolas" w:hAnsi="Consolas" w:cs="Consolas"/>
@@ -552,7 +512,6 @@
                 <w:noProof/>
               </w:rPr>
             </w:pPr>
-            <w:proofErr w:type="spellStart"/>
             <w:r>
               <w:rPr>
                 <w:rFonts w:ascii="Consolas" w:hAnsi="Consolas" w:cs="Consolas"/>
@@ -563,7 +522,6 @@
               </w:rPr>
               <w:t>IScoreBoard</w:t>
             </w:r>
-            <w:proofErr w:type="spellEnd"/>
             <w:r>
               <w:rPr>
                 <w:rFonts w:ascii="Consolas" w:hAnsi="Consolas" w:cs="Consolas"/>
@@ -587,7 +545,6 @@
                 <w:noProof/>
               </w:rPr>
             </w:pPr>
-            <w:proofErr w:type="spellStart"/>
             <w:r>
               <w:rPr>
                 <w:rFonts w:ascii="Consolas" w:hAnsi="Consolas" w:cs="Consolas"/>
@@ -598,7 +555,6 @@
               </w:rPr>
               <w:t>IMinesGenerator</w:t>
             </w:r>
-            <w:proofErr w:type="spellEnd"/>
             <w:r>
               <w:rPr>
                 <w:rFonts w:ascii="Consolas" w:hAnsi="Consolas" w:cs="Consolas"/>
@@ -622,7 +578,6 @@
                 <w:noProof/>
               </w:rPr>
             </w:pPr>
-            <w:proofErr w:type="spellStart"/>
             <w:r>
               <w:rPr>
                 <w:rFonts w:ascii="Consolas" w:hAnsi="Consolas" w:cs="Consolas"/>
@@ -652,7 +607,6 @@
               </w:rPr>
               <w:t>FillWithRandomMines</w:t>
             </w:r>
-            <w:proofErr w:type="spellEnd"/>
             <w:r>
               <w:rPr>
                 <w:rFonts w:ascii="Consolas" w:hAnsi="Consolas" w:cs="Consolas"/>
@@ -676,7 +630,6 @@
                 <w:noProof/>
               </w:rPr>
             </w:pPr>
-            <w:proofErr w:type="spellStart"/>
             <w:r>
               <w:rPr>
                 <w:rFonts w:ascii="Consolas" w:hAnsi="Consolas" w:cs="Consolas"/>
@@ -687,7 +640,6 @@
               </w:rPr>
               <w:t>IDrawer</w:t>
             </w:r>
-            <w:proofErr w:type="spellEnd"/>
             <w:r>
               <w:rPr>
                 <w:rFonts w:ascii="Consolas" w:hAnsi="Consolas" w:cs="Consolas"/>
@@ -711,7 +663,6 @@
                 <w:noProof/>
               </w:rPr>
             </w:pPr>
-            <w:proofErr w:type="spellStart"/>
             <w:r>
               <w:rPr>
                 <w:rFonts w:ascii="Consolas" w:hAnsi="Consolas" w:cs="Consolas"/>
@@ -720,18 +671,7 @@
                 <w:szCs w:val="19"/>
                 <w:highlight w:val="white"/>
               </w:rPr>
-              <w:t>IMinesweeperFactory</w:t>
-            </w:r>
-            <w:proofErr w:type="spellEnd"/>
-            <w:r>
-              <w:rPr>
-                <w:rFonts w:ascii="Consolas" w:hAnsi="Consolas" w:cs="Consolas"/>
-                <w:color w:val="2B91AF"/>
-                <w:sz w:val="19"/>
-                <w:szCs w:val="19"/>
-                <w:highlight w:val="white"/>
-              </w:rPr>
-              <w:t xml:space="preserve"> </w:t>
+              <w:t xml:space="preserve">IMinesweeperFactory </w:t>
             </w:r>
             <w:r>
               <w:rPr>
@@ -756,7 +696,6 @@
                 <w:noProof/>
               </w:rPr>
             </w:pPr>
-            <w:proofErr w:type="spellStart"/>
             <w:r>
               <w:rPr>
                 <w:rFonts w:ascii="Consolas" w:hAnsi="Consolas" w:cs="Consolas"/>
@@ -767,7 +706,6 @@
               </w:rPr>
               <w:t>IMinesweeperFactory</w:t>
             </w:r>
-            <w:proofErr w:type="spellEnd"/>
             <w:r>
               <w:rPr>
                 <w:rFonts w:ascii="Consolas" w:hAnsi="Consolas" w:cs="Consolas"/>
@@ -809,6 +747,101 @@
                 <w:noProof/>
               </w:rPr>
             </w:pPr>
+            <w:r>
+              <w:rPr>
+                <w:rFonts w:ascii="Consolas" w:hAnsi="Consolas" w:cs="Consolas"/>
+                <w:color w:val="0000FF"/>
+                <w:sz w:val="19"/>
+                <w:szCs w:val="19"/>
+                <w:highlight w:val="white"/>
+              </w:rPr>
+              <w:t>public</w:t>
+            </w:r>
+            <w:r>
+              <w:rPr>
+                <w:rFonts w:ascii="Consolas" w:hAnsi="Consolas" w:cs="Consolas"/>
+                <w:color w:val="000000"/>
+                <w:sz w:val="19"/>
+                <w:szCs w:val="19"/>
+                <w:highlight w:val="white"/>
+              </w:rPr>
+              <w:t xml:space="preserve"> </w:t>
+            </w:r>
+            <w:r>
+              <w:rPr>
+                <w:rFonts w:ascii="Consolas" w:hAnsi="Consolas" w:cs="Consolas"/>
+                <w:color w:val="0000FF"/>
+                <w:sz w:val="19"/>
+                <w:szCs w:val="19"/>
+                <w:highlight w:val="white"/>
+              </w:rPr>
+              <w:t>class</w:t>
+            </w:r>
+            <w:r>
+              <w:rPr>
+                <w:rFonts w:ascii="Consolas" w:hAnsi="Consolas" w:cs="Consolas"/>
+                <w:color w:val="000000"/>
+                <w:sz w:val="19"/>
+                <w:szCs w:val="19"/>
+                <w:highlight w:val="white"/>
+              </w:rPr>
+              <w:t xml:space="preserve"> </w:t>
+            </w:r>
+            <w:r>
+              <w:rPr>
+                <w:rFonts w:ascii="Consolas" w:hAnsi="Consolas" w:cs="Consolas"/>
+                <w:color w:val="2B91AF"/>
+                <w:sz w:val="19"/>
+                <w:szCs w:val="19"/>
+                <w:highlight w:val="white"/>
+              </w:rPr>
+              <w:t>MinesGenerator</w:t>
+            </w:r>
+            <w:r>
+              <w:rPr>
+                <w:rFonts w:ascii="Consolas" w:hAnsi="Consolas" w:cs="Consolas"/>
+                <w:color w:val="000000"/>
+                <w:sz w:val="19"/>
+                <w:szCs w:val="19"/>
+                <w:highlight w:val="white"/>
+              </w:rPr>
+              <w:t xml:space="preserve"> : </w:t>
+            </w:r>
+            <w:r>
+              <w:rPr>
+                <w:rFonts w:ascii="Consolas" w:hAnsi="Consolas" w:cs="Consolas"/>
+                <w:color w:val="2B91AF"/>
+                <w:sz w:val="19"/>
+                <w:szCs w:val="19"/>
+                <w:highlight w:val="white"/>
+              </w:rPr>
+              <w:t>IMinesGenerator</w:t>
+            </w:r>
+            <w:r>
+              <w:rPr>
+                <w:rFonts w:ascii="Consolas" w:hAnsi="Consolas" w:cs="Consolas"/>
+                <w:color w:val="2B91AF"/>
+                <w:sz w:val="19"/>
+                <w:szCs w:val="19"/>
+              </w:rPr>
+              <w:t xml:space="preserve"> is the generator of mines used by the game</w:t>
+            </w:r>
+          </w:p>
+          <w:p>
+            <w:pPr>
+              <w:pStyle w:val="ListParagraph"/>
+              <w:numPr>
+                <w:ilvl w:val="0"/>
+                <w:numId w:val="19"/>
+              </w:numPr>
+              <w:spacing w:before="0" w:after="200" w:line="276" w:lineRule="auto"/>
+              <w:rPr>
+                <w:rFonts w:asciiTheme="minorHAnsi" w:hAnsiTheme="minorHAnsi"/>
+                <w:noProof/>
+              </w:rPr>
+            </w:pPr>
+            <w:bookmarkStart w:id="0" w:name="_GoBack"/>
+            <w:bookmarkEnd w:id="0"/>
           </w:p>
           <w:p>
             <w:pPr>
@@ -817,8 +850,6 @@
                 <w:noProof/>
               </w:rPr>
             </w:pPr>
-            <w:bookmarkStart w:id="0" w:name="_GoBack"/>
-            <w:bookmarkEnd w:id="0"/>
           </w:p>
         </w:tc>
       </w:tr>
@@ -1147,15 +1178,7 @@
             <w:spacing w:before="60" w:line="240" w:lineRule="exact"/>
           </w:pPr>
           <w:r>
-            <w:t xml:space="preserve">33, Alexander </w:t>
-          </w:r>
-          <w:proofErr w:type="spellStart"/>
-          <w:r>
-            <w:t>Malinov</w:t>
-          </w:r>
-          <w:proofErr w:type="spellEnd"/>
-          <w:r>
-            <w:t xml:space="preserve"> Blvd.</w:t>
+            <w:t>33, Alexander Malinov Blvd.</w:t>
           </w:r>
           <w:r>
             <w:t xml:space="preserve">, </w:t>

</xml_diff>

<commit_message>
class ConsoleDrawer : IDrawer
Implements IDrawer for text console
</commit_message>
<xml_diff>
--- a/Refactoring Documentation.docx
+++ b/Refactoring Documentation.docx
@@ -241,7 +241,6 @@
                 <w:noProof/>
               </w:rPr>
             </w:pPr>
-            <w:proofErr w:type="spellStart"/>
             <w:r>
               <w:rPr>
                 <w:rFonts w:asciiTheme="minorHAnsi" w:hAnsiTheme="minorHAnsi" w:cs="Consolas"/>
@@ -249,7 +248,6 @@
               </w:rPr>
               <w:t>MinesInitializer</w:t>
             </w:r>
-            <w:proofErr w:type="spellEnd"/>
             <w:r>
               <w:rPr>
                 <w:rFonts w:asciiTheme="minorHAnsi" w:hAnsiTheme="minorHAnsi" w:cs="Consolas"/>
@@ -310,7 +308,6 @@
               </w:rPr>
               <w:t xml:space="preserve"> </w:t>
             </w:r>
-            <w:proofErr w:type="spellStart"/>
             <w:r>
               <w:rPr>
                 <w:rFonts w:ascii="Consolas" w:hAnsi="Consolas" w:cs="Consolas"/>
@@ -321,7 +318,6 @@
               </w:rPr>
               <w:t>MinesInitializer</w:t>
             </w:r>
-            <w:proofErr w:type="spellEnd"/>
             <w:r>
               <w:rPr>
                 <w:rFonts w:ascii="Consolas" w:hAnsi="Consolas" w:cs="Consolas"/>
@@ -330,20 +326,8 @@
                 <w:szCs w:val="19"/>
                 <w:highlight w:val="white"/>
               </w:rPr>
-              <w:t xml:space="preserve"> </w:t>
-            </w:r>
-            <w:proofErr w:type="spellStart"/>
-            <w:r>
-              <w:rPr>
-                <w:rFonts w:ascii="Consolas" w:hAnsi="Consolas" w:cs="Consolas"/>
-                <w:color w:val="000000"/>
-                <w:sz w:val="19"/>
-                <w:szCs w:val="19"/>
-                <w:highlight w:val="white"/>
-              </w:rPr>
-              <w:t>onlyInstance</w:t>
-            </w:r>
-            <w:proofErr w:type="spellEnd"/>
+              <w:t xml:space="preserve"> onlyInstance</w:t>
+            </w:r>
             <w:r>
               <w:rPr>
                 <w:rFonts w:ascii="Consolas" w:hAnsi="Consolas" w:cs="Consolas"/>
@@ -385,29 +369,7 @@
                 <w:szCs w:val="19"/>
                 <w:highlight w:val="white"/>
               </w:rPr>
-              <w:t xml:space="preserve"> </w:t>
-            </w:r>
-            <w:proofErr w:type="spellStart"/>
-            <w:r>
-              <w:rPr>
-                <w:rFonts w:ascii="Consolas" w:hAnsi="Consolas" w:cs="Consolas"/>
-                <w:color w:val="000000"/>
-                <w:sz w:val="19"/>
-                <w:szCs w:val="19"/>
-                <w:highlight w:val="white"/>
-              </w:rPr>
-              <w:t>MinesInitializer</w:t>
-            </w:r>
-            <w:proofErr w:type="spellEnd"/>
-            <w:r>
-              <w:rPr>
-                <w:rFonts w:ascii="Consolas" w:hAnsi="Consolas" w:cs="Consolas"/>
-                <w:color w:val="000000"/>
-                <w:sz w:val="19"/>
-                <w:szCs w:val="19"/>
-                <w:highlight w:val="white"/>
-              </w:rPr>
-              <w:t>()</w:t>
+              <w:t xml:space="preserve"> MinesInitializer()</w:t>
             </w:r>
             <w:r>
               <w:rPr>
@@ -472,7 +434,6 @@
               </w:rPr>
               <w:t xml:space="preserve"> </w:t>
             </w:r>
-            <w:proofErr w:type="spellStart"/>
             <w:r>
               <w:rPr>
                 <w:rFonts w:ascii="Consolas" w:hAnsi="Consolas" w:cs="Consolas"/>
@@ -483,7 +444,6 @@
               </w:rPr>
               <w:t>MinesInitializer</w:t>
             </w:r>
-            <w:proofErr w:type="spellEnd"/>
             <w:r>
               <w:rPr>
                 <w:rFonts w:ascii="Consolas" w:hAnsi="Consolas" w:cs="Consolas"/>
@@ -552,7 +512,6 @@
                 <w:noProof/>
               </w:rPr>
             </w:pPr>
-            <w:proofErr w:type="spellStart"/>
             <w:r>
               <w:rPr>
                 <w:rFonts w:ascii="Consolas" w:hAnsi="Consolas" w:cs="Consolas"/>
@@ -563,7 +522,6 @@
               </w:rPr>
               <w:t>IScoreBoard</w:t>
             </w:r>
-            <w:proofErr w:type="spellEnd"/>
             <w:r>
               <w:rPr>
                 <w:rFonts w:ascii="Consolas" w:hAnsi="Consolas" w:cs="Consolas"/>
@@ -587,7 +545,6 @@
                 <w:noProof/>
               </w:rPr>
             </w:pPr>
-            <w:proofErr w:type="spellStart"/>
             <w:r>
               <w:rPr>
                 <w:rFonts w:ascii="Consolas" w:hAnsi="Consolas" w:cs="Consolas"/>
@@ -598,7 +555,6 @@
               </w:rPr>
               <w:t>IMinesGenerator</w:t>
             </w:r>
-            <w:proofErr w:type="spellEnd"/>
             <w:r>
               <w:rPr>
                 <w:rFonts w:ascii="Consolas" w:hAnsi="Consolas" w:cs="Consolas"/>
@@ -622,7 +578,6 @@
                 <w:noProof/>
               </w:rPr>
             </w:pPr>
-            <w:proofErr w:type="spellStart"/>
             <w:r>
               <w:rPr>
                 <w:rFonts w:ascii="Consolas" w:hAnsi="Consolas" w:cs="Consolas"/>
@@ -652,7 +607,6 @@
               </w:rPr>
               <w:t>FillWithRandomMines</w:t>
             </w:r>
-            <w:proofErr w:type="spellEnd"/>
             <w:r>
               <w:rPr>
                 <w:rFonts w:ascii="Consolas" w:hAnsi="Consolas" w:cs="Consolas"/>
@@ -660,18 +614,7 @@
                 <w:sz w:val="19"/>
                 <w:szCs w:val="19"/>
               </w:rPr>
-              <w:t xml:space="preserve">(…) generates the mines using random </w:t>
-            </w:r>
-            <w:bookmarkStart w:id="0" w:name="_GoBack"/>
-            <w:bookmarkEnd w:id="0"/>
-            <w:r>
-              <w:rPr>
-                <w:rFonts w:ascii="Consolas" w:hAnsi="Consolas" w:cs="Consolas"/>
-                <w:color w:val="000000"/>
-                <w:sz w:val="19"/>
-                <w:szCs w:val="19"/>
-              </w:rPr>
-              <w:t>deployment algorithm</w:t>
+              <w:t>(…) generates the mines using random deployment algorithm</w:t>
             </w:r>
           </w:p>
           <w:p>
@@ -687,7 +630,6 @@
                 <w:noProof/>
               </w:rPr>
             </w:pPr>
-            <w:proofErr w:type="spellStart"/>
             <w:r>
               <w:rPr>
                 <w:rFonts w:ascii="Consolas" w:hAnsi="Consolas" w:cs="Consolas"/>
@@ -698,7 +640,6 @@
               </w:rPr>
               <w:t>IDrawer</w:t>
             </w:r>
-            <w:proofErr w:type="spellEnd"/>
             <w:r>
               <w:rPr>
                 <w:rFonts w:ascii="Consolas" w:hAnsi="Consolas" w:cs="Consolas"/>
@@ -722,7 +663,6 @@
                 <w:noProof/>
               </w:rPr>
             </w:pPr>
-            <w:proofErr w:type="spellStart"/>
             <w:r>
               <w:rPr>
                 <w:rFonts w:ascii="Consolas" w:hAnsi="Consolas" w:cs="Consolas"/>
@@ -731,18 +671,7 @@
                 <w:szCs w:val="19"/>
                 <w:highlight w:val="white"/>
               </w:rPr>
-              <w:t>IMinesweeperFactory</w:t>
-            </w:r>
-            <w:proofErr w:type="spellEnd"/>
-            <w:r>
-              <w:rPr>
-                <w:rFonts w:ascii="Consolas" w:hAnsi="Consolas" w:cs="Consolas"/>
-                <w:color w:val="2B91AF"/>
-                <w:sz w:val="19"/>
-                <w:szCs w:val="19"/>
-                <w:highlight w:val="white"/>
-              </w:rPr>
-              <w:t xml:space="preserve"> </w:t>
+              <w:t xml:space="preserve">IMinesweeperFactory </w:t>
             </w:r>
             <w:r>
               <w:rPr>
@@ -767,7 +696,6 @@
                 <w:noProof/>
               </w:rPr>
             </w:pPr>
-            <w:proofErr w:type="spellStart"/>
             <w:r>
               <w:rPr>
                 <w:rFonts w:ascii="Consolas" w:hAnsi="Consolas" w:cs="Consolas"/>
@@ -778,7 +706,6 @@
               </w:rPr>
               <w:t>IMinesweeperFactory</w:t>
             </w:r>
-            <w:proofErr w:type="spellEnd"/>
             <w:r>
               <w:rPr>
                 <w:rFonts w:ascii="Consolas" w:hAnsi="Consolas" w:cs="Consolas"/>
@@ -860,7 +787,6 @@
               </w:rPr>
               <w:t xml:space="preserve"> </w:t>
             </w:r>
-            <w:proofErr w:type="spellStart"/>
             <w:r>
               <w:rPr>
                 <w:rFonts w:ascii="Consolas" w:hAnsi="Consolas" w:cs="Consolas"/>
@@ -871,7 +797,6 @@
               </w:rPr>
               <w:t>MinesGenerator</w:t>
             </w:r>
-            <w:proofErr w:type="spellEnd"/>
             <w:r>
               <w:rPr>
                 <w:rFonts w:ascii="Consolas" w:hAnsi="Consolas" w:cs="Consolas"/>
@@ -882,7 +807,6 @@
               </w:rPr>
               <w:t xml:space="preserve"> : </w:t>
             </w:r>
-            <w:proofErr w:type="spellStart"/>
             <w:r>
               <w:rPr>
                 <w:rFonts w:ascii="Consolas" w:hAnsi="Consolas" w:cs="Consolas"/>
@@ -893,7 +817,6 @@
               </w:rPr>
               <w:t>IMinesGenerator</w:t>
             </w:r>
-            <w:proofErr w:type="spellEnd"/>
             <w:r>
               <w:rPr>
                 <w:rFonts w:ascii="Consolas" w:hAnsi="Consolas" w:cs="Consolas"/>
@@ -937,7 +860,6 @@
               </w:rPr>
               <w:t xml:space="preserve"> </w:t>
             </w:r>
-            <w:proofErr w:type="spellStart"/>
             <w:r>
               <w:rPr>
                 <w:rFonts w:ascii="Consolas" w:hAnsi="Consolas" w:cs="Consolas"/>
@@ -948,7 +870,6 @@
               </w:rPr>
               <w:t>ScoreBoard</w:t>
             </w:r>
-            <w:proofErr w:type="spellEnd"/>
             <w:r>
               <w:rPr>
                 <w:rFonts w:ascii="Consolas" w:hAnsi="Consolas" w:cs="Consolas"/>
@@ -959,7 +880,6 @@
               </w:rPr>
               <w:t xml:space="preserve"> : </w:t>
             </w:r>
-            <w:proofErr w:type="spellStart"/>
             <w:r>
               <w:rPr>
                 <w:rFonts w:ascii="Consolas" w:hAnsi="Consolas" w:cs="Consolas"/>
@@ -970,7 +890,6 @@
               </w:rPr>
               <w:t>IScoreBoard</w:t>
             </w:r>
-            <w:proofErr w:type="spellEnd"/>
             <w:r>
               <w:rPr>
                 <w:rFonts w:ascii="Consolas" w:hAnsi="Consolas" w:cs="Consolas"/>
@@ -1004,7 +923,6 @@
               </w:rPr>
               <w:t xml:space="preserve">interface </w:t>
             </w:r>
-            <w:proofErr w:type="spellStart"/>
             <w:r>
               <w:rPr>
                 <w:rFonts w:ascii="Consolas" w:hAnsi="Consolas" w:cs="Consolas"/>
@@ -1015,7 +933,6 @@
               </w:rPr>
               <w:t>IDrawer</w:t>
             </w:r>
-            <w:proofErr w:type="spellEnd"/>
             <w:r>
               <w:rPr>
                 <w:rFonts w:ascii="Consolas" w:hAnsi="Consolas" w:cs="Consolas"/>
@@ -1039,7 +956,6 @@
                 <w:noProof/>
               </w:rPr>
             </w:pPr>
-            <w:proofErr w:type="gramStart"/>
             <w:r>
               <w:rPr>
                 <w:rFonts w:ascii="Consolas" w:hAnsi="Consolas" w:cs="Consolas"/>
@@ -1050,7 +966,6 @@
               </w:rPr>
               <w:t>void</w:t>
             </w:r>
-            <w:proofErr w:type="gramEnd"/>
             <w:r>
               <w:rPr>
                 <w:rFonts w:ascii="Consolas" w:hAnsi="Consolas" w:cs="Consolas"/>
@@ -1059,29 +974,7 @@
                 <w:szCs w:val="19"/>
                 <w:highlight w:val="white"/>
               </w:rPr>
-              <w:t xml:space="preserve"> </w:t>
-            </w:r>
-            <w:proofErr w:type="spellStart"/>
-            <w:r>
-              <w:rPr>
-                <w:rFonts w:ascii="Consolas" w:hAnsi="Consolas" w:cs="Consolas"/>
-                <w:color w:val="000000"/>
-                <w:sz w:val="19"/>
-                <w:szCs w:val="19"/>
-                <w:highlight w:val="white"/>
-              </w:rPr>
-              <w:t>ShowWelcome</w:t>
-            </w:r>
-            <w:proofErr w:type="spellEnd"/>
-            <w:r>
-              <w:rPr>
-                <w:rFonts w:ascii="Consolas" w:hAnsi="Consolas" w:cs="Consolas"/>
-                <w:color w:val="000000"/>
-                <w:sz w:val="19"/>
-                <w:szCs w:val="19"/>
-                <w:highlight w:val="white"/>
-              </w:rPr>
-              <w:t>(</w:t>
+              <w:t xml:space="preserve"> ShowWelcome(</w:t>
             </w:r>
             <w:r>
               <w:rPr>
@@ -1126,7 +1019,6 @@
                 <w:noProof/>
               </w:rPr>
             </w:pPr>
-            <w:proofErr w:type="gramStart"/>
             <w:r>
               <w:rPr>
                 <w:rFonts w:ascii="Consolas" w:hAnsi="Consolas" w:cs="Consolas"/>
@@ -1137,7 +1029,6 @@
               </w:rPr>
               <w:t>void</w:t>
             </w:r>
-            <w:proofErr w:type="gramEnd"/>
             <w:r>
               <w:rPr>
                 <w:rFonts w:ascii="Consolas" w:hAnsi="Consolas" w:cs="Consolas"/>
@@ -1146,29 +1037,7 @@
                 <w:szCs w:val="19"/>
                 <w:highlight w:val="white"/>
               </w:rPr>
-              <w:t xml:space="preserve"> </w:t>
-            </w:r>
-            <w:proofErr w:type="spellStart"/>
-            <w:r>
-              <w:rPr>
-                <w:rFonts w:ascii="Consolas" w:hAnsi="Consolas" w:cs="Consolas"/>
-                <w:color w:val="000000"/>
-                <w:sz w:val="19"/>
-                <w:szCs w:val="19"/>
-                <w:highlight w:val="white"/>
-              </w:rPr>
-              <w:t>ShowGameEnd</w:t>
-            </w:r>
-            <w:proofErr w:type="spellEnd"/>
-            <w:r>
-              <w:rPr>
-                <w:rFonts w:ascii="Consolas" w:hAnsi="Consolas" w:cs="Consolas"/>
-                <w:color w:val="000000"/>
-                <w:sz w:val="19"/>
-                <w:szCs w:val="19"/>
-                <w:highlight w:val="white"/>
-              </w:rPr>
-              <w:t>(</w:t>
+              <w:t xml:space="preserve"> ShowGameEnd(</w:t>
             </w:r>
             <w:r>
               <w:rPr>
@@ -1251,9 +1120,18 @@
                 <w:szCs w:val="19"/>
                 <w:highlight w:val="white"/>
               </w:rPr>
-              <w:t xml:space="preserve">[,] </w:t>
-            </w:r>
-            <w:proofErr w:type="spellStart"/>
+              <w:t xml:space="preserve">[,] minesField, </w:t>
+            </w:r>
+            <w:r>
+              <w:rPr>
+                <w:rFonts w:ascii="Consolas" w:hAnsi="Consolas" w:cs="Consolas"/>
+                <w:color w:val="0000FF"/>
+                <w:sz w:val="19"/>
+                <w:szCs w:val="19"/>
+                <w:highlight w:val="white"/>
+              </w:rPr>
+              <w:t>bool</w:t>
+            </w:r>
             <w:r>
               <w:rPr>
                 <w:rFonts w:ascii="Consolas" w:hAnsi="Consolas" w:cs="Consolas"/>
@@ -1262,62 +1140,7 @@
                 <w:szCs w:val="19"/>
                 <w:highlight w:val="white"/>
               </w:rPr>
-              <w:t>minesField</w:t>
-            </w:r>
-            <w:proofErr w:type="spellEnd"/>
-            <w:r>
-              <w:rPr>
-                <w:rFonts w:ascii="Consolas" w:hAnsi="Consolas" w:cs="Consolas"/>
-                <w:color w:val="000000"/>
-                <w:sz w:val="19"/>
-                <w:szCs w:val="19"/>
-                <w:highlight w:val="white"/>
-              </w:rPr>
-              <w:t xml:space="preserve">, </w:t>
-            </w:r>
-            <w:proofErr w:type="spellStart"/>
-            <w:r>
-              <w:rPr>
-                <w:rFonts w:ascii="Consolas" w:hAnsi="Consolas" w:cs="Consolas"/>
-                <w:color w:val="0000FF"/>
-                <w:sz w:val="19"/>
-                <w:szCs w:val="19"/>
-                <w:highlight w:val="white"/>
-              </w:rPr>
-              <w:t>bool</w:t>
-            </w:r>
-            <w:proofErr w:type="spellEnd"/>
-            <w:r>
-              <w:rPr>
-                <w:rFonts w:ascii="Consolas" w:hAnsi="Consolas" w:cs="Consolas"/>
-                <w:color w:val="000000"/>
-                <w:sz w:val="19"/>
-                <w:szCs w:val="19"/>
-                <w:highlight w:val="white"/>
-              </w:rPr>
-              <w:t xml:space="preserve"> </w:t>
-            </w:r>
-            <w:proofErr w:type="spellStart"/>
-            <w:r>
-              <w:rPr>
-                <w:rFonts w:ascii="Consolas" w:hAnsi="Consolas" w:cs="Consolas"/>
-                <w:color w:val="000000"/>
-                <w:sz w:val="19"/>
-                <w:szCs w:val="19"/>
-                <w:highlight w:val="white"/>
-              </w:rPr>
-              <w:t>revealMines</w:t>
-            </w:r>
-            <w:proofErr w:type="spellEnd"/>
-            <w:r>
-              <w:rPr>
-                <w:rFonts w:ascii="Consolas" w:hAnsi="Consolas" w:cs="Consolas"/>
-                <w:color w:val="000000"/>
-                <w:sz w:val="19"/>
-                <w:szCs w:val="19"/>
-                <w:highlight w:val="white"/>
-              </w:rPr>
-              <w:t xml:space="preserve"> = </w:t>
+              <w:t xml:space="preserve"> revealMines = </w:t>
             </w:r>
             <w:r>
               <w:rPr>
@@ -1353,7 +1176,6 @@
                 <w:noProof/>
               </w:rPr>
             </w:pPr>
-            <w:proofErr w:type="gramStart"/>
             <w:r>
               <w:rPr>
                 <w:rFonts w:ascii="Consolas" w:hAnsi="Consolas" w:cs="Consolas"/>
@@ -1364,7 +1186,6 @@
               </w:rPr>
               <w:t>void</w:t>
             </w:r>
-            <w:proofErr w:type="gramEnd"/>
             <w:r>
               <w:rPr>
                 <w:rFonts w:ascii="Consolas" w:hAnsi="Consolas" w:cs="Consolas"/>
@@ -1409,6 +1230,81 @@
                 <w:noProof/>
               </w:rPr>
             </w:pPr>
+            <w:r>
+              <w:rPr>
+                <w:rFonts w:ascii="Consolas" w:hAnsi="Consolas" w:cs="Consolas"/>
+                <w:color w:val="0000FF"/>
+                <w:sz w:val="19"/>
+                <w:szCs w:val="19"/>
+                <w:highlight w:val="white"/>
+              </w:rPr>
+              <w:t>class</w:t>
+            </w:r>
+            <w:r>
+              <w:rPr>
+                <w:rFonts w:ascii="Consolas" w:hAnsi="Consolas" w:cs="Consolas"/>
+                <w:color w:val="000000"/>
+                <w:sz w:val="19"/>
+                <w:szCs w:val="19"/>
+                <w:highlight w:val="white"/>
+              </w:rPr>
+              <w:t xml:space="preserve"> </w:t>
+            </w:r>
+            <w:r>
+              <w:rPr>
+                <w:rFonts w:ascii="Consolas" w:hAnsi="Consolas" w:cs="Consolas"/>
+                <w:color w:val="2B91AF"/>
+                <w:sz w:val="19"/>
+                <w:szCs w:val="19"/>
+                <w:highlight w:val="white"/>
+              </w:rPr>
+              <w:t>ConsoleDrawer</w:t>
+            </w:r>
+            <w:r>
+              <w:rPr>
+                <w:rFonts w:ascii="Consolas" w:hAnsi="Consolas" w:cs="Consolas"/>
+                <w:color w:val="000000"/>
+                <w:sz w:val="19"/>
+                <w:szCs w:val="19"/>
+                <w:highlight w:val="white"/>
+              </w:rPr>
+              <w:t xml:space="preserve"> : </w:t>
+            </w:r>
+            <w:r>
+              <w:rPr>
+                <w:rFonts w:ascii="Consolas" w:hAnsi="Consolas" w:cs="Consolas"/>
+                <w:color w:val="2B91AF"/>
+                <w:sz w:val="19"/>
+                <w:szCs w:val="19"/>
+                <w:highlight w:val="white"/>
+              </w:rPr>
+              <w:t>IDrawer</w:t>
+            </w:r>
+            <w:r>
+              <w:rPr>
+                <w:rFonts w:ascii="Consolas" w:hAnsi="Consolas" w:cs="Consolas"/>
+                <w:color w:val="2B91AF"/>
+                <w:sz w:val="19"/>
+                <w:szCs w:val="19"/>
+              </w:rPr>
+              <w:t xml:space="preserve"> introduced. It renders the game output to text console.</w:t>
+            </w:r>
+          </w:p>
+          <w:p>
+            <w:pPr>
+              <w:pStyle w:val="ListParagraph"/>
+              <w:numPr>
+                <w:ilvl w:val="0"/>
+                <w:numId w:val="19"/>
+              </w:numPr>
+              <w:spacing w:before="0" w:after="200" w:line="276" w:lineRule="auto"/>
+              <w:rPr>
+                <w:rFonts w:asciiTheme="minorHAnsi" w:hAnsiTheme="minorHAnsi"/>
+                <w:noProof/>
+              </w:rPr>
+            </w:pPr>
+            <w:bookmarkStart w:id="0" w:name="_GoBack"/>
+            <w:bookmarkEnd w:id="0"/>
           </w:p>
           <w:p>
             <w:pPr>
@@ -1573,7 +1469,7 @@
             <w:rPr>
               <w:noProof/>
             </w:rPr>
-            <w:t>2</w:t>
+            <w:t>3</w:t>
           </w:r>
           <w:r>
             <w:fldChar w:fldCharType="end"/>
@@ -1586,7 +1482,7 @@
               <w:rPr>
                 <w:noProof/>
               </w:rPr>
-              <w:t>2</w:t>
+              <w:t>3</w:t>
             </w:r>
           </w:fldSimple>
         </w:p>
@@ -1745,15 +1641,7 @@
             <w:spacing w:before="60" w:line="240" w:lineRule="exact"/>
           </w:pPr>
           <w:r>
-            <w:t xml:space="preserve">33, Alexander </w:t>
-          </w:r>
-          <w:proofErr w:type="spellStart"/>
-          <w:r>
-            <w:t>Malinov</w:t>
-          </w:r>
-          <w:proofErr w:type="spellEnd"/>
-          <w:r>
-            <w:t xml:space="preserve"> Blvd.</w:t>
+            <w:t>33, Alexander Malinov Blvd.</w:t>
           </w:r>
           <w:r>
             <w:t xml:space="preserve">, </w:t>

</xml_diff>

<commit_message>
class ConsoleInput : IUserInput
Implements IUserInput for text console
</commit_message>
<xml_diff>
--- a/Refactoring Documentation.docx
+++ b/Refactoring Documentation.docx
@@ -2100,6 +2100,107 @@
                 <w:noProof/>
               </w:rPr>
             </w:pPr>
+            <w:proofErr w:type="gramStart"/>
+            <w:r>
+              <w:rPr>
+                <w:rFonts w:ascii="Consolas" w:hAnsi="Consolas" w:cs="Consolas"/>
+                <w:color w:val="0000FF"/>
+                <w:sz w:val="19"/>
+                <w:szCs w:val="19"/>
+                <w:highlight w:val="white"/>
+              </w:rPr>
+              <w:t>public</w:t>
+            </w:r>
+            <w:proofErr w:type="gramEnd"/>
+            <w:r>
+              <w:rPr>
+                <w:rFonts w:ascii="Consolas" w:hAnsi="Consolas" w:cs="Consolas"/>
+                <w:color w:val="000000"/>
+                <w:sz w:val="19"/>
+                <w:szCs w:val="19"/>
+                <w:highlight w:val="white"/>
+              </w:rPr>
+              <w:t xml:space="preserve"> </w:t>
+            </w:r>
+            <w:r>
+              <w:rPr>
+                <w:rFonts w:ascii="Consolas" w:hAnsi="Consolas" w:cs="Consolas"/>
+                <w:color w:val="0000FF"/>
+                <w:sz w:val="19"/>
+                <w:szCs w:val="19"/>
+                <w:highlight w:val="white"/>
+              </w:rPr>
+              <w:t>class</w:t>
+            </w:r>
+            <w:r>
+              <w:rPr>
+                <w:rFonts w:ascii="Consolas" w:hAnsi="Consolas" w:cs="Consolas"/>
+                <w:color w:val="000000"/>
+                <w:sz w:val="19"/>
+                <w:szCs w:val="19"/>
+                <w:highlight w:val="white"/>
+              </w:rPr>
+              <w:t xml:space="preserve"> </w:t>
+            </w:r>
+            <w:proofErr w:type="spellStart"/>
+            <w:r>
+              <w:rPr>
+                <w:rFonts w:ascii="Consolas" w:hAnsi="Consolas" w:cs="Consolas"/>
+                <w:color w:val="2B91AF"/>
+                <w:sz w:val="19"/>
+                <w:szCs w:val="19"/>
+                <w:highlight w:val="white"/>
+              </w:rPr>
+              <w:t>ConsoleInput</w:t>
+            </w:r>
+            <w:proofErr w:type="spellEnd"/>
+            <w:r>
+              <w:rPr>
+                <w:rFonts w:ascii="Consolas" w:hAnsi="Consolas" w:cs="Consolas"/>
+                <w:color w:val="000000"/>
+                <w:sz w:val="19"/>
+                <w:szCs w:val="19"/>
+                <w:highlight w:val="white"/>
+              </w:rPr>
+              <w:t xml:space="preserve"> : </w:t>
+            </w:r>
+            <w:proofErr w:type="spellStart"/>
+            <w:r>
+              <w:rPr>
+                <w:rFonts w:ascii="Consolas" w:hAnsi="Consolas" w:cs="Consolas"/>
+                <w:color w:val="2B91AF"/>
+                <w:sz w:val="19"/>
+                <w:szCs w:val="19"/>
+                <w:highlight w:val="white"/>
+              </w:rPr>
+              <w:t>IUserInput</w:t>
+            </w:r>
+            <w:proofErr w:type="spellEnd"/>
+            <w:r>
+              <w:rPr>
+                <w:rFonts w:ascii="Consolas" w:hAnsi="Consolas" w:cs="Consolas"/>
+                <w:color w:val="2B91AF"/>
+                <w:sz w:val="19"/>
+                <w:szCs w:val="19"/>
+              </w:rPr>
+              <w:t xml:space="preserve"> introduced. It retrieves the user input from text console.</w:t>
+            </w:r>
+          </w:p>
+          <w:p>
+            <w:pPr>
+              <w:pStyle w:val="ListParagraph"/>
+              <w:numPr>
+                <w:ilvl w:val="0"/>
+                <w:numId w:val="19"/>
+              </w:numPr>
+              <w:spacing w:before="0" w:after="200" w:line="276" w:lineRule="auto"/>
+              <w:rPr>
+                <w:rFonts w:asciiTheme="minorHAnsi" w:hAnsiTheme="minorHAnsi"/>
+                <w:noProof/>
+              </w:rPr>
+            </w:pPr>
+            <w:bookmarkStart w:id="0" w:name="_GoBack"/>
+            <w:bookmarkEnd w:id="0"/>
           </w:p>
           <w:p>
             <w:pPr>
@@ -2108,8 +2209,6 @@
                 <w:noProof/>
               </w:rPr>
             </w:pPr>
-            <w:bookmarkStart w:id="0" w:name="_GoBack"/>
-            <w:bookmarkEnd w:id="0"/>
           </w:p>
         </w:tc>
       </w:tr>
@@ -2266,7 +2365,7 @@
             <w:rPr>
               <w:noProof/>
             </w:rPr>
-            <w:t>3</w:t>
+            <w:t>2</w:t>
           </w:r>
           <w:r>
             <w:fldChar w:fldCharType="end"/>

</xml_diff>

<commit_message>
void FillWithRandomMines() commented out
InitializerExtensions.FillWithRandomMines() commented out: method no
longer needed. Its functionality taken over by IMinesGenerator
implementations.
</commit_message>
<xml_diff>
--- a/Refactoring Documentation.docx
+++ b/Refactoring Documentation.docx
@@ -241,7 +241,6 @@
                 <w:noProof/>
               </w:rPr>
             </w:pPr>
-            <w:proofErr w:type="spellStart"/>
             <w:r>
               <w:rPr>
                 <w:rFonts w:asciiTheme="minorHAnsi" w:hAnsiTheme="minorHAnsi" w:cs="Consolas"/>
@@ -249,7 +248,6 @@
               </w:rPr>
               <w:t>MinesInitializer</w:t>
             </w:r>
-            <w:proofErr w:type="spellEnd"/>
             <w:r>
               <w:rPr>
                 <w:rFonts w:asciiTheme="minorHAnsi" w:hAnsiTheme="minorHAnsi" w:cs="Consolas"/>
@@ -310,7 +308,6 @@
               </w:rPr>
               <w:t xml:space="preserve"> </w:t>
             </w:r>
-            <w:proofErr w:type="spellStart"/>
             <w:r>
               <w:rPr>
                 <w:rFonts w:ascii="Consolas" w:hAnsi="Consolas" w:cs="Consolas"/>
@@ -321,7 +318,6 @@
               </w:rPr>
               <w:t>MinesInitializer</w:t>
             </w:r>
-            <w:proofErr w:type="spellEnd"/>
             <w:r>
               <w:rPr>
                 <w:rFonts w:ascii="Consolas" w:hAnsi="Consolas" w:cs="Consolas"/>
@@ -330,20 +326,8 @@
                 <w:szCs w:val="19"/>
                 <w:highlight w:val="white"/>
               </w:rPr>
-              <w:t xml:space="preserve"> </w:t>
-            </w:r>
-            <w:proofErr w:type="spellStart"/>
-            <w:r>
-              <w:rPr>
-                <w:rFonts w:ascii="Consolas" w:hAnsi="Consolas" w:cs="Consolas"/>
-                <w:color w:val="000000"/>
-                <w:sz w:val="19"/>
-                <w:szCs w:val="19"/>
-                <w:highlight w:val="white"/>
-              </w:rPr>
-              <w:t>onlyInstance</w:t>
-            </w:r>
-            <w:proofErr w:type="spellEnd"/>
+              <w:t xml:space="preserve"> onlyInstance</w:t>
+            </w:r>
             <w:r>
               <w:rPr>
                 <w:rFonts w:ascii="Consolas" w:hAnsi="Consolas" w:cs="Consolas"/>
@@ -385,29 +369,7 @@
                 <w:szCs w:val="19"/>
                 <w:highlight w:val="white"/>
               </w:rPr>
-              <w:t xml:space="preserve"> </w:t>
-            </w:r>
-            <w:proofErr w:type="spellStart"/>
-            <w:r>
-              <w:rPr>
-                <w:rFonts w:ascii="Consolas" w:hAnsi="Consolas" w:cs="Consolas"/>
-                <w:color w:val="000000"/>
-                <w:sz w:val="19"/>
-                <w:szCs w:val="19"/>
-                <w:highlight w:val="white"/>
-              </w:rPr>
-              <w:t>MinesInitializer</w:t>
-            </w:r>
-            <w:proofErr w:type="spellEnd"/>
-            <w:r>
-              <w:rPr>
-                <w:rFonts w:ascii="Consolas" w:hAnsi="Consolas" w:cs="Consolas"/>
-                <w:color w:val="000000"/>
-                <w:sz w:val="19"/>
-                <w:szCs w:val="19"/>
-                <w:highlight w:val="white"/>
-              </w:rPr>
-              <w:t>()</w:t>
+              <w:t xml:space="preserve"> MinesInitializer()</w:t>
             </w:r>
             <w:r>
               <w:rPr>
@@ -472,7 +434,6 @@
               </w:rPr>
               <w:t xml:space="preserve"> </w:t>
             </w:r>
-            <w:proofErr w:type="spellStart"/>
             <w:r>
               <w:rPr>
                 <w:rFonts w:ascii="Consolas" w:hAnsi="Consolas" w:cs="Consolas"/>
@@ -483,7 +444,6 @@
               </w:rPr>
               <w:t>MinesInitializer</w:t>
             </w:r>
-            <w:proofErr w:type="spellEnd"/>
             <w:r>
               <w:rPr>
                 <w:rFonts w:ascii="Consolas" w:hAnsi="Consolas" w:cs="Consolas"/>
@@ -552,7 +512,6 @@
                 <w:noProof/>
               </w:rPr>
             </w:pPr>
-            <w:proofErr w:type="spellStart"/>
             <w:r>
               <w:rPr>
                 <w:rFonts w:ascii="Consolas" w:hAnsi="Consolas" w:cs="Consolas"/>
@@ -563,7 +522,6 @@
               </w:rPr>
               <w:t>IScoreBoard</w:t>
             </w:r>
-            <w:proofErr w:type="spellEnd"/>
             <w:r>
               <w:rPr>
                 <w:rFonts w:ascii="Consolas" w:hAnsi="Consolas" w:cs="Consolas"/>
@@ -587,7 +545,6 @@
                 <w:noProof/>
               </w:rPr>
             </w:pPr>
-            <w:proofErr w:type="spellStart"/>
             <w:r>
               <w:rPr>
                 <w:rFonts w:ascii="Consolas" w:hAnsi="Consolas" w:cs="Consolas"/>
@@ -598,7 +555,6 @@
               </w:rPr>
               <w:t>IMinesGenerator</w:t>
             </w:r>
-            <w:proofErr w:type="spellEnd"/>
             <w:r>
               <w:rPr>
                 <w:rFonts w:ascii="Consolas" w:hAnsi="Consolas" w:cs="Consolas"/>
@@ -622,7 +578,6 @@
                 <w:noProof/>
               </w:rPr>
             </w:pPr>
-            <w:proofErr w:type="spellStart"/>
             <w:r>
               <w:rPr>
                 <w:rFonts w:ascii="Consolas" w:hAnsi="Consolas" w:cs="Consolas"/>
@@ -652,7 +607,6 @@
               </w:rPr>
               <w:t>FillWithRandomMines</w:t>
             </w:r>
-            <w:proofErr w:type="spellEnd"/>
             <w:r>
               <w:rPr>
                 <w:rFonts w:ascii="Consolas" w:hAnsi="Consolas" w:cs="Consolas"/>
@@ -676,7 +630,6 @@
                 <w:noProof/>
               </w:rPr>
             </w:pPr>
-            <w:proofErr w:type="spellStart"/>
             <w:r>
               <w:rPr>
                 <w:rFonts w:ascii="Consolas" w:hAnsi="Consolas" w:cs="Consolas"/>
@@ -687,7 +640,6 @@
               </w:rPr>
               <w:t>IDrawer</w:t>
             </w:r>
-            <w:proofErr w:type="spellEnd"/>
             <w:r>
               <w:rPr>
                 <w:rFonts w:ascii="Consolas" w:hAnsi="Consolas" w:cs="Consolas"/>
@@ -711,7 +663,6 @@
                 <w:noProof/>
               </w:rPr>
             </w:pPr>
-            <w:proofErr w:type="spellStart"/>
             <w:r>
               <w:rPr>
                 <w:rFonts w:ascii="Consolas" w:hAnsi="Consolas" w:cs="Consolas"/>
@@ -720,18 +671,7 @@
                 <w:szCs w:val="19"/>
                 <w:highlight w:val="white"/>
               </w:rPr>
-              <w:t>IMinesweeperFactory</w:t>
-            </w:r>
-            <w:proofErr w:type="spellEnd"/>
-            <w:r>
-              <w:rPr>
-                <w:rFonts w:ascii="Consolas" w:hAnsi="Consolas" w:cs="Consolas"/>
-                <w:color w:val="2B91AF"/>
-                <w:sz w:val="19"/>
-                <w:szCs w:val="19"/>
-                <w:highlight w:val="white"/>
-              </w:rPr>
-              <w:t xml:space="preserve"> </w:t>
+              <w:t xml:space="preserve">IMinesweeperFactory </w:t>
             </w:r>
             <w:r>
               <w:rPr>
@@ -756,7 +696,6 @@
                 <w:noProof/>
               </w:rPr>
             </w:pPr>
-            <w:proofErr w:type="spellStart"/>
             <w:r>
               <w:rPr>
                 <w:rFonts w:ascii="Consolas" w:hAnsi="Consolas" w:cs="Consolas"/>
@@ -767,7 +706,6 @@
               </w:rPr>
               <w:t>IMinesweeperFactory</w:t>
             </w:r>
-            <w:proofErr w:type="spellEnd"/>
             <w:r>
               <w:rPr>
                 <w:rFonts w:ascii="Consolas" w:hAnsi="Consolas" w:cs="Consolas"/>
@@ -849,7 +787,6 @@
               </w:rPr>
               <w:t xml:space="preserve"> </w:t>
             </w:r>
-            <w:proofErr w:type="spellStart"/>
             <w:r>
               <w:rPr>
                 <w:rFonts w:ascii="Consolas" w:hAnsi="Consolas" w:cs="Consolas"/>
@@ -860,7 +797,6 @@
               </w:rPr>
               <w:t>MinesGenerator</w:t>
             </w:r>
-            <w:proofErr w:type="spellEnd"/>
             <w:r>
               <w:rPr>
                 <w:rFonts w:ascii="Consolas" w:hAnsi="Consolas" w:cs="Consolas"/>
@@ -871,7 +807,6 @@
               </w:rPr>
               <w:t xml:space="preserve"> : </w:t>
             </w:r>
-            <w:proofErr w:type="spellStart"/>
             <w:r>
               <w:rPr>
                 <w:rFonts w:ascii="Consolas" w:hAnsi="Consolas" w:cs="Consolas"/>
@@ -882,7 +817,6 @@
               </w:rPr>
               <w:t>IMinesGenerator</w:t>
             </w:r>
-            <w:proofErr w:type="spellEnd"/>
             <w:r>
               <w:rPr>
                 <w:rFonts w:ascii="Consolas" w:hAnsi="Consolas" w:cs="Consolas"/>
@@ -926,7 +860,6 @@
               </w:rPr>
               <w:t xml:space="preserve"> </w:t>
             </w:r>
-            <w:proofErr w:type="spellStart"/>
             <w:r>
               <w:rPr>
                 <w:rFonts w:ascii="Consolas" w:hAnsi="Consolas" w:cs="Consolas"/>
@@ -937,7 +870,6 @@
               </w:rPr>
               <w:t>ScoreBoard</w:t>
             </w:r>
-            <w:proofErr w:type="spellEnd"/>
             <w:r>
               <w:rPr>
                 <w:rFonts w:ascii="Consolas" w:hAnsi="Consolas" w:cs="Consolas"/>
@@ -948,7 +880,6 @@
               </w:rPr>
               <w:t xml:space="preserve"> : </w:t>
             </w:r>
-            <w:proofErr w:type="spellStart"/>
             <w:r>
               <w:rPr>
                 <w:rFonts w:ascii="Consolas" w:hAnsi="Consolas" w:cs="Consolas"/>
@@ -959,7 +890,6 @@
               </w:rPr>
               <w:t>IScoreBoard</w:t>
             </w:r>
-            <w:proofErr w:type="spellEnd"/>
             <w:r>
               <w:rPr>
                 <w:rFonts w:ascii="Consolas" w:hAnsi="Consolas" w:cs="Consolas"/>
@@ -991,20 +921,8 @@
                 <w:szCs w:val="19"/>
                 <w:highlight w:val="white"/>
               </w:rPr>
-              <w:t xml:space="preserve">interface </w:t>
-            </w:r>
-            <w:proofErr w:type="spellStart"/>
-            <w:r>
-              <w:rPr>
-                <w:rFonts w:ascii="Consolas" w:hAnsi="Consolas" w:cs="Consolas"/>
-                <w:color w:val="2B91AF"/>
-                <w:sz w:val="19"/>
-                <w:szCs w:val="19"/>
-                <w:highlight w:val="white"/>
-              </w:rPr>
-              <w:t>IDrawer</w:t>
-            </w:r>
-            <w:proofErr w:type="spellEnd"/>
+              <w:t>interface IDrawer</w:t>
+            </w:r>
             <w:r>
               <w:rPr>
                 <w:rFonts w:ascii="Consolas" w:hAnsi="Consolas" w:cs="Consolas"/>
@@ -1028,7 +946,6 @@
                 <w:noProof/>
               </w:rPr>
             </w:pPr>
-            <w:proofErr w:type="gramStart"/>
             <w:r>
               <w:rPr>
                 <w:rFonts w:ascii="Consolas" w:hAnsi="Consolas" w:cs="Consolas"/>
@@ -1039,7 +956,6 @@
               </w:rPr>
               <w:t>void</w:t>
             </w:r>
-            <w:proofErr w:type="gramEnd"/>
             <w:r>
               <w:rPr>
                 <w:rFonts w:ascii="Consolas" w:hAnsi="Consolas" w:cs="Consolas"/>
@@ -1048,29 +964,7 @@
                 <w:szCs w:val="19"/>
                 <w:highlight w:val="white"/>
               </w:rPr>
-              <w:t xml:space="preserve"> </w:t>
-            </w:r>
-            <w:proofErr w:type="spellStart"/>
-            <w:r>
-              <w:rPr>
-                <w:rFonts w:ascii="Consolas" w:hAnsi="Consolas" w:cs="Consolas"/>
-                <w:color w:val="000000"/>
-                <w:sz w:val="19"/>
-                <w:szCs w:val="19"/>
-                <w:highlight w:val="white"/>
-              </w:rPr>
-              <w:t>ShowWelcome</w:t>
-            </w:r>
-            <w:proofErr w:type="spellEnd"/>
-            <w:r>
-              <w:rPr>
-                <w:rFonts w:ascii="Consolas" w:hAnsi="Consolas" w:cs="Consolas"/>
-                <w:color w:val="000000"/>
-                <w:sz w:val="19"/>
-                <w:szCs w:val="19"/>
-                <w:highlight w:val="white"/>
-              </w:rPr>
-              <w:t>(</w:t>
+              <w:t xml:space="preserve"> ShowWelcome(</w:t>
             </w:r>
             <w:r>
               <w:rPr>
@@ -1115,7 +1009,6 @@
                 <w:noProof/>
               </w:rPr>
             </w:pPr>
-            <w:proofErr w:type="gramStart"/>
             <w:r>
               <w:rPr>
                 <w:rFonts w:ascii="Consolas" w:hAnsi="Consolas" w:cs="Consolas"/>
@@ -1126,7 +1019,6 @@
               </w:rPr>
               <w:t>void</w:t>
             </w:r>
-            <w:proofErr w:type="gramEnd"/>
             <w:r>
               <w:rPr>
                 <w:rFonts w:ascii="Consolas" w:hAnsi="Consolas" w:cs="Consolas"/>
@@ -1135,29 +1027,7 @@
                 <w:szCs w:val="19"/>
                 <w:highlight w:val="white"/>
               </w:rPr>
-              <w:t xml:space="preserve"> </w:t>
-            </w:r>
-            <w:proofErr w:type="spellStart"/>
-            <w:r>
-              <w:rPr>
-                <w:rFonts w:ascii="Consolas" w:hAnsi="Consolas" w:cs="Consolas"/>
-                <w:color w:val="000000"/>
-                <w:sz w:val="19"/>
-                <w:szCs w:val="19"/>
-                <w:highlight w:val="white"/>
-              </w:rPr>
-              <w:t>ShowGameEnd</w:t>
-            </w:r>
-            <w:proofErr w:type="spellEnd"/>
-            <w:r>
-              <w:rPr>
-                <w:rFonts w:ascii="Consolas" w:hAnsi="Consolas" w:cs="Consolas"/>
-                <w:color w:val="000000"/>
-                <w:sz w:val="19"/>
-                <w:szCs w:val="19"/>
-                <w:highlight w:val="white"/>
-              </w:rPr>
-              <w:t>(</w:t>
+              <w:t xml:space="preserve"> ShowGameEnd(</w:t>
             </w:r>
             <w:r>
               <w:rPr>
@@ -1240,9 +1110,18 @@
                 <w:szCs w:val="19"/>
                 <w:highlight w:val="white"/>
               </w:rPr>
-              <w:t xml:space="preserve">[,] </w:t>
-            </w:r>
-            <w:proofErr w:type="spellStart"/>
+              <w:t xml:space="preserve">[,] minesField, </w:t>
+            </w:r>
+            <w:r>
+              <w:rPr>
+                <w:rFonts w:ascii="Consolas" w:hAnsi="Consolas" w:cs="Consolas"/>
+                <w:color w:val="0000FF"/>
+                <w:sz w:val="19"/>
+                <w:szCs w:val="19"/>
+                <w:highlight w:val="white"/>
+              </w:rPr>
+              <w:t>bool</w:t>
+            </w:r>
             <w:r>
               <w:rPr>
                 <w:rFonts w:ascii="Consolas" w:hAnsi="Consolas" w:cs="Consolas"/>
@@ -1251,62 +1130,7 @@
                 <w:szCs w:val="19"/>
                 <w:highlight w:val="white"/>
               </w:rPr>
-              <w:t>minesField</w:t>
-            </w:r>
-            <w:proofErr w:type="spellEnd"/>
-            <w:r>
-              <w:rPr>
-                <w:rFonts w:ascii="Consolas" w:hAnsi="Consolas" w:cs="Consolas"/>
-                <w:color w:val="000000"/>
-                <w:sz w:val="19"/>
-                <w:szCs w:val="19"/>
-                <w:highlight w:val="white"/>
-              </w:rPr>
-              <w:t xml:space="preserve">, </w:t>
-            </w:r>
-            <w:proofErr w:type="spellStart"/>
-            <w:r>
-              <w:rPr>
-                <w:rFonts w:ascii="Consolas" w:hAnsi="Consolas" w:cs="Consolas"/>
-                <w:color w:val="0000FF"/>
-                <w:sz w:val="19"/>
-                <w:szCs w:val="19"/>
-                <w:highlight w:val="white"/>
-              </w:rPr>
-              <w:t>bool</w:t>
-            </w:r>
-            <w:proofErr w:type="spellEnd"/>
-            <w:r>
-              <w:rPr>
-                <w:rFonts w:ascii="Consolas" w:hAnsi="Consolas" w:cs="Consolas"/>
-                <w:color w:val="000000"/>
-                <w:sz w:val="19"/>
-                <w:szCs w:val="19"/>
-                <w:highlight w:val="white"/>
-              </w:rPr>
-              <w:t xml:space="preserve"> </w:t>
-            </w:r>
-            <w:proofErr w:type="spellStart"/>
-            <w:r>
-              <w:rPr>
-                <w:rFonts w:ascii="Consolas" w:hAnsi="Consolas" w:cs="Consolas"/>
-                <w:color w:val="000000"/>
-                <w:sz w:val="19"/>
-                <w:szCs w:val="19"/>
-                <w:highlight w:val="white"/>
-              </w:rPr>
-              <w:t>revealMines</w:t>
-            </w:r>
-            <w:proofErr w:type="spellEnd"/>
-            <w:r>
-              <w:rPr>
-                <w:rFonts w:ascii="Consolas" w:hAnsi="Consolas" w:cs="Consolas"/>
-                <w:color w:val="000000"/>
-                <w:sz w:val="19"/>
-                <w:szCs w:val="19"/>
-                <w:highlight w:val="white"/>
-              </w:rPr>
-              <w:t xml:space="preserve"> = </w:t>
+              <w:t xml:space="preserve"> revealMines = </w:t>
             </w:r>
             <w:r>
               <w:rPr>
@@ -1342,7 +1166,6 @@
                 <w:noProof/>
               </w:rPr>
             </w:pPr>
-            <w:proofErr w:type="gramStart"/>
             <w:r>
               <w:rPr>
                 <w:rFonts w:ascii="Consolas" w:hAnsi="Consolas" w:cs="Consolas"/>
@@ -1353,7 +1176,6 @@
               </w:rPr>
               <w:t>void</w:t>
             </w:r>
-            <w:proofErr w:type="gramEnd"/>
             <w:r>
               <w:rPr>
                 <w:rFonts w:ascii="Consolas" w:hAnsi="Consolas" w:cs="Consolas"/>
@@ -1398,7 +1220,6 @@
                 <w:noProof/>
               </w:rPr>
             </w:pPr>
-            <w:proofErr w:type="gramStart"/>
             <w:r>
               <w:rPr>
                 <w:rFonts w:ascii="Consolas" w:hAnsi="Consolas" w:cs="Consolas"/>
@@ -1409,7 +1230,6 @@
               </w:rPr>
               <w:t>class</w:t>
             </w:r>
-            <w:proofErr w:type="gramEnd"/>
             <w:r>
               <w:rPr>
                 <w:rFonts w:ascii="Consolas" w:hAnsi="Consolas" w:cs="Consolas"/>
@@ -1420,7 +1240,6 @@
               </w:rPr>
               <w:t xml:space="preserve"> </w:t>
             </w:r>
-            <w:proofErr w:type="spellStart"/>
             <w:r>
               <w:rPr>
                 <w:rFonts w:ascii="Consolas" w:hAnsi="Consolas" w:cs="Consolas"/>
@@ -1431,7 +1250,6 @@
               </w:rPr>
               <w:t>ConsoleDrawer</w:t>
             </w:r>
-            <w:proofErr w:type="spellEnd"/>
             <w:r>
               <w:rPr>
                 <w:rFonts w:ascii="Consolas" w:hAnsi="Consolas" w:cs="Consolas"/>
@@ -1442,7 +1260,6 @@
               </w:rPr>
               <w:t xml:space="preserve"> : </w:t>
             </w:r>
-            <w:proofErr w:type="spellStart"/>
             <w:r>
               <w:rPr>
                 <w:rFonts w:ascii="Consolas" w:hAnsi="Consolas" w:cs="Consolas"/>
@@ -1453,7 +1270,6 @@
               </w:rPr>
               <w:t>IDrawer</w:t>
             </w:r>
-            <w:proofErr w:type="spellEnd"/>
             <w:r>
               <w:rPr>
                 <w:rFonts w:ascii="Consolas" w:hAnsi="Consolas" w:cs="Consolas"/>
@@ -1495,9 +1311,66 @@
                 <w:szCs w:val="19"/>
                 <w:highlight w:val="white"/>
               </w:rPr>
+              <w:t xml:space="preserve"> PrintInitialMessage()</w:t>
+            </w:r>
+            <w:r>
+              <w:rPr>
+                <w:rFonts w:ascii="Consolas" w:hAnsi="Consolas" w:cs="Consolas"/>
+                <w:color w:val="000000"/>
+                <w:sz w:val="19"/>
+                <w:szCs w:val="19"/>
+              </w:rPr>
+              <w:t xml:space="preserve"> moved: </w:t>
+            </w:r>
+            <w:r>
+              <w:rPr>
+                <w:rFonts w:ascii="Consolas" w:hAnsi="Consolas" w:cs="Consolas"/>
+                <w:color w:val="0000FF"/>
+                <w:sz w:val="19"/>
+                <w:szCs w:val="19"/>
+                <w:highlight w:val="white"/>
+              </w:rPr>
+              <w:t>class</w:t>
+            </w:r>
+            <w:r>
+              <w:rPr>
+                <w:rFonts w:ascii="Consolas" w:hAnsi="Consolas" w:cs="Consolas"/>
+                <w:color w:val="000000"/>
+                <w:sz w:val="19"/>
+                <w:szCs w:val="19"/>
+                <w:highlight w:val="white"/>
+              </w:rPr>
               <w:t xml:space="preserve"> </w:t>
             </w:r>
-            <w:proofErr w:type="spellStart"/>
+            <w:r>
+              <w:rPr>
+                <w:rFonts w:ascii="Consolas" w:hAnsi="Consolas" w:cs="Consolas"/>
+                <w:color w:val="2B91AF"/>
+                <w:sz w:val="19"/>
+                <w:szCs w:val="19"/>
+                <w:highlight w:val="white"/>
+              </w:rPr>
+              <w:t>InitializerExtensions</w:t>
+            </w:r>
+            <w:r>
+              <w:rPr>
+                <w:rFonts w:ascii="Consolas" w:hAnsi="Consolas" w:cs="Consolas"/>
+                <w:color w:val="2B91AF"/>
+                <w:sz w:val="19"/>
+                <w:szCs w:val="19"/>
+              </w:rPr>
+              <w:t xml:space="preserve"> -&gt; </w:t>
+            </w:r>
+            <w:r>
+              <w:rPr>
+                <w:rFonts w:ascii="Consolas" w:hAnsi="Consolas" w:cs="Consolas"/>
+                <w:color w:val="0000FF"/>
+                <w:sz w:val="19"/>
+                <w:szCs w:val="19"/>
+                <w:highlight w:val="white"/>
+              </w:rPr>
+              <w:t>class</w:t>
+            </w:r>
             <w:r>
               <w:rPr>
                 <w:rFonts w:ascii="Consolas" w:hAnsi="Consolas" w:cs="Consolas"/>
@@ -1506,49 +1379,8 @@
                 <w:szCs w:val="19"/>
                 <w:highlight w:val="white"/>
               </w:rPr>
-              <w:t>PrintInitialMessage</w:t>
-            </w:r>
-            <w:proofErr w:type="spellEnd"/>
-            <w:r>
-              <w:rPr>
-                <w:rFonts w:ascii="Consolas" w:hAnsi="Consolas" w:cs="Consolas"/>
-                <w:color w:val="000000"/>
-                <w:sz w:val="19"/>
-                <w:szCs w:val="19"/>
-                <w:highlight w:val="white"/>
-              </w:rPr>
-              <w:t>()</w:t>
-            </w:r>
-            <w:r>
-              <w:rPr>
-                <w:rFonts w:ascii="Consolas" w:hAnsi="Consolas" w:cs="Consolas"/>
-                <w:color w:val="000000"/>
-                <w:sz w:val="19"/>
-                <w:szCs w:val="19"/>
-              </w:rPr>
-              <w:t xml:space="preserve"> moved: </w:t>
-            </w:r>
-            <w:r>
-              <w:rPr>
-                <w:rFonts w:ascii="Consolas" w:hAnsi="Consolas" w:cs="Consolas"/>
-                <w:color w:val="0000FF"/>
-                <w:sz w:val="19"/>
-                <w:szCs w:val="19"/>
-                <w:highlight w:val="white"/>
-              </w:rPr>
-              <w:t>class</w:t>
-            </w:r>
-            <w:r>
-              <w:rPr>
-                <w:rFonts w:ascii="Consolas" w:hAnsi="Consolas" w:cs="Consolas"/>
-                <w:color w:val="000000"/>
-                <w:sz w:val="19"/>
-                <w:szCs w:val="19"/>
-                <w:highlight w:val="white"/>
-              </w:rPr>
               <w:t xml:space="preserve"> </w:t>
             </w:r>
-            <w:proofErr w:type="spellStart"/>
             <w:r>
               <w:rPr>
                 <w:rFonts w:ascii="Consolas" w:hAnsi="Consolas" w:cs="Consolas"/>
@@ -1557,50 +1389,8 @@
                 <w:szCs w:val="19"/>
                 <w:highlight w:val="white"/>
               </w:rPr>
-              <w:t>InitializerExtensions</w:t>
-            </w:r>
-            <w:proofErr w:type="spellEnd"/>
-            <w:r>
-              <w:rPr>
-                <w:rFonts w:ascii="Consolas" w:hAnsi="Consolas" w:cs="Consolas"/>
-                <w:color w:val="2B91AF"/>
-                <w:sz w:val="19"/>
-                <w:szCs w:val="19"/>
-              </w:rPr>
-              <w:t xml:space="preserve"> -&gt; </w:t>
-            </w:r>
-            <w:r>
-              <w:rPr>
-                <w:rFonts w:ascii="Consolas" w:hAnsi="Consolas" w:cs="Consolas"/>
-                <w:color w:val="0000FF"/>
-                <w:sz w:val="19"/>
-                <w:szCs w:val="19"/>
-                <w:highlight w:val="white"/>
-              </w:rPr>
-              <w:t>class</w:t>
-            </w:r>
-            <w:r>
-              <w:rPr>
-                <w:rFonts w:ascii="Consolas" w:hAnsi="Consolas" w:cs="Consolas"/>
-                <w:color w:val="000000"/>
-                <w:sz w:val="19"/>
-                <w:szCs w:val="19"/>
-                <w:highlight w:val="white"/>
-              </w:rPr>
-              <w:t xml:space="preserve"> </w:t>
-            </w:r>
-            <w:proofErr w:type="spellStart"/>
-            <w:r>
-              <w:rPr>
-                <w:rFonts w:ascii="Consolas" w:hAnsi="Consolas" w:cs="Consolas"/>
-                <w:color w:val="2B91AF"/>
-                <w:sz w:val="19"/>
-                <w:szCs w:val="19"/>
-                <w:highlight w:val="white"/>
-              </w:rPr>
               <w:t>MinesInitializer</w:t>
             </w:r>
-            <w:proofErr w:type="spellEnd"/>
           </w:p>
           <w:p>
             <w:pPr>
@@ -1626,7 +1416,6 @@
               <w:lastRenderedPageBreak/>
               <w:t xml:space="preserve">public static void </w:t>
             </w:r>
-            <w:proofErr w:type="spellStart"/>
             <w:r>
               <w:rPr>
                 <w:rFonts w:ascii="Consolas" w:hAnsi="Consolas" w:cs="Consolas"/>
@@ -1645,62 +1434,7 @@
                 <w:szCs w:val="19"/>
                 <w:highlight w:val="white"/>
               </w:rPr>
-              <w:t>Display</w:t>
-            </w:r>
-            <w:proofErr w:type="spellEnd"/>
-            <w:r>
-              <w:rPr>
-                <w:rFonts w:ascii="Consolas" w:hAnsi="Consolas" w:cs="Consolas"/>
-                <w:color w:val="008000"/>
-                <w:sz w:val="19"/>
-                <w:szCs w:val="19"/>
-                <w:highlight w:val="white"/>
-              </w:rPr>
-              <w:t xml:space="preserve">(string[,] </w:t>
-            </w:r>
-            <w:proofErr w:type="spellStart"/>
-            <w:r>
-              <w:rPr>
-                <w:rFonts w:ascii="Consolas" w:hAnsi="Consolas" w:cs="Consolas"/>
-                <w:color w:val="008000"/>
-                <w:sz w:val="19"/>
-                <w:szCs w:val="19"/>
-                <w:highlight w:val="white"/>
-              </w:rPr>
-              <w:t>minesMatrix</w:t>
-            </w:r>
-            <w:proofErr w:type="spellEnd"/>
-            <w:r>
-              <w:rPr>
-                <w:rFonts w:ascii="Consolas" w:hAnsi="Consolas" w:cs="Consolas"/>
-                <w:color w:val="008000"/>
-                <w:sz w:val="19"/>
-                <w:szCs w:val="19"/>
-                <w:highlight w:val="white"/>
-              </w:rPr>
-              <w:t xml:space="preserve">, </w:t>
-            </w:r>
-            <w:proofErr w:type="spellStart"/>
-            <w:r>
-              <w:rPr>
-                <w:rFonts w:ascii="Consolas" w:hAnsi="Consolas" w:cs="Consolas"/>
-                <w:color w:val="008000"/>
-                <w:sz w:val="19"/>
-                <w:szCs w:val="19"/>
-                <w:highlight w:val="white"/>
-              </w:rPr>
-              <w:t>bool</w:t>
-            </w:r>
-            <w:proofErr w:type="spellEnd"/>
-            <w:r>
-              <w:rPr>
-                <w:rFonts w:ascii="Consolas" w:hAnsi="Consolas" w:cs="Consolas"/>
-                <w:color w:val="008000"/>
-                <w:sz w:val="19"/>
-                <w:szCs w:val="19"/>
-                <w:highlight w:val="white"/>
-              </w:rPr>
-              <w:t xml:space="preserve"> boomed)</w:t>
+              <w:t>Display(string[,] minesMatrix, bool boomed)</w:t>
             </w:r>
             <w:r>
               <w:rPr>
@@ -1725,7 +1459,6 @@
                 <w:noProof/>
               </w:rPr>
             </w:pPr>
-            <w:proofErr w:type="spellStart"/>
             <w:r>
               <w:rPr>
                 <w:rFonts w:ascii="Consolas" w:hAnsi="Consolas" w:cs="Consolas"/>
@@ -1753,39 +1486,17 @@
                 <w:szCs w:val="19"/>
                 <w:highlight w:val="white"/>
               </w:rPr>
-              <w:t>StartPlayCycle</w:t>
-            </w:r>
-            <w:proofErr w:type="spellEnd"/>
+              <w:t>StartPlayCycle()</w:t>
+            </w:r>
             <w:r>
               <w:rPr>
                 <w:rFonts w:ascii="Consolas" w:hAnsi="Consolas" w:cs="Consolas"/>
                 <w:color w:val="000000"/>
                 <w:sz w:val="19"/>
                 <w:szCs w:val="19"/>
-                <w:highlight w:val="white"/>
-              </w:rPr>
-              <w:t>()</w:t>
-            </w:r>
-            <w:r>
-              <w:rPr>
-                <w:rFonts w:ascii="Consolas" w:hAnsi="Consolas" w:cs="Consolas"/>
-                <w:color w:val="000000"/>
-                <w:sz w:val="19"/>
-                <w:szCs w:val="19"/>
-              </w:rPr>
-              <w:t xml:space="preserve"> refactored to use </w:t>
-            </w:r>
-            <w:proofErr w:type="spellStart"/>
-            <w:r>
-              <w:rPr>
-                <w:rFonts w:ascii="Consolas" w:hAnsi="Consolas" w:cs="Consolas"/>
-                <w:color w:val="000000"/>
-                <w:sz w:val="19"/>
-                <w:szCs w:val="19"/>
-              </w:rPr>
-              <w:t>IDrawer</w:t>
-            </w:r>
-            <w:proofErr w:type="spellEnd"/>
+              </w:rPr>
+              <w:t xml:space="preserve"> refactored to use IDrawer</w:t>
+            </w:r>
           </w:p>
           <w:p>
             <w:pPr>
@@ -1800,7 +1511,6 @@
                 <w:noProof/>
               </w:rPr>
             </w:pPr>
-            <w:proofErr w:type="spellStart"/>
             <w:r>
               <w:rPr>
                 <w:rFonts w:ascii="Consolas" w:hAnsi="Consolas" w:cs="Consolas"/>
@@ -1828,39 +1538,17 @@
                 <w:szCs w:val="19"/>
                 <w:highlight w:val="white"/>
               </w:rPr>
-              <w:t>PrintInitialMessage</w:t>
-            </w:r>
-            <w:proofErr w:type="spellEnd"/>
+              <w:t>PrintInitialMessage()</w:t>
+            </w:r>
             <w:r>
               <w:rPr>
                 <w:rFonts w:ascii="Consolas" w:hAnsi="Consolas" w:cs="Consolas"/>
                 <w:color w:val="000000"/>
                 <w:sz w:val="19"/>
                 <w:szCs w:val="19"/>
-                <w:highlight w:val="white"/>
-              </w:rPr>
-              <w:t>()</w:t>
-            </w:r>
-            <w:r>
-              <w:rPr>
-                <w:rFonts w:ascii="Consolas" w:hAnsi="Consolas" w:cs="Consolas"/>
-                <w:color w:val="000000"/>
-                <w:sz w:val="19"/>
-                <w:szCs w:val="19"/>
-              </w:rPr>
-              <w:t xml:space="preserve"> refactored to use </w:t>
-            </w:r>
-            <w:proofErr w:type="spellStart"/>
-            <w:r>
-              <w:rPr>
-                <w:rFonts w:ascii="Consolas" w:hAnsi="Consolas" w:cs="Consolas"/>
-                <w:color w:val="000000"/>
-                <w:sz w:val="19"/>
-                <w:szCs w:val="19"/>
-              </w:rPr>
-              <w:t>IDrawer</w:t>
-            </w:r>
-            <w:proofErr w:type="spellEnd"/>
+              </w:rPr>
+              <w:t xml:space="preserve"> refactored to use IDrawer</w:t>
+            </w:r>
           </w:p>
           <w:p>
             <w:pPr>
@@ -1884,7 +1572,6 @@
               </w:rPr>
               <w:t xml:space="preserve">Interface </w:t>
             </w:r>
-            <w:proofErr w:type="spellStart"/>
             <w:r>
               <w:rPr>
                 <w:rFonts w:ascii="Consolas" w:hAnsi="Consolas" w:cs="Consolas"/>
@@ -1895,7 +1582,6 @@
               </w:rPr>
               <w:t>IUserInput</w:t>
             </w:r>
-            <w:proofErr w:type="spellEnd"/>
             <w:r>
               <w:rPr>
                 <w:rFonts w:ascii="Consolas" w:hAnsi="Consolas" w:cs="Consolas"/>
@@ -1965,7 +1651,6 @@
                 <w:noProof/>
               </w:rPr>
             </w:pPr>
-            <w:proofErr w:type="gramStart"/>
             <w:r>
               <w:rPr>
                 <w:rFonts w:ascii="Consolas" w:hAnsi="Consolas" w:cs="Consolas"/>
@@ -1976,7 +1661,6 @@
               </w:rPr>
               <w:t>string</w:t>
             </w:r>
-            <w:proofErr w:type="gramEnd"/>
             <w:r>
               <w:rPr>
                 <w:rFonts w:ascii="Consolas" w:hAnsi="Consolas" w:cs="Consolas"/>
@@ -1987,7 +1671,6 @@
               </w:rPr>
               <w:t xml:space="preserve"> </w:t>
             </w:r>
-            <w:proofErr w:type="spellStart"/>
             <w:r>
               <w:rPr>
                 <w:rFonts w:ascii="Consolas" w:hAnsi="Consolas" w:cs="Consolas"/>
@@ -1998,7 +1681,6 @@
               </w:rPr>
               <w:t>GetCommand</w:t>
             </w:r>
-            <w:proofErr w:type="spellEnd"/>
             <w:r>
               <w:rPr>
                 <w:rFonts w:ascii="Consolas" w:hAnsi="Consolas" w:cs="Consolas"/>
@@ -2023,7 +1705,6 @@
                 <w:noProof/>
               </w:rPr>
             </w:pPr>
-            <w:proofErr w:type="gramStart"/>
             <w:r>
               <w:rPr>
                 <w:rFonts w:ascii="Consolas" w:hAnsi="Consolas" w:cs="Consolas"/>
@@ -2034,7 +1715,6 @@
               </w:rPr>
               <w:t>string</w:t>
             </w:r>
-            <w:proofErr w:type="gramEnd"/>
             <w:r>
               <w:rPr>
                 <w:rFonts w:ascii="Consolas" w:hAnsi="Consolas" w:cs="Consolas"/>
@@ -2043,29 +1723,7 @@
                 <w:szCs w:val="19"/>
                 <w:highlight w:val="white"/>
               </w:rPr>
-              <w:t xml:space="preserve"> </w:t>
-            </w:r>
-            <w:proofErr w:type="spellStart"/>
-            <w:r>
-              <w:rPr>
-                <w:rFonts w:ascii="Consolas" w:hAnsi="Consolas" w:cs="Consolas"/>
-                <w:color w:val="000000"/>
-                <w:sz w:val="19"/>
-                <w:szCs w:val="19"/>
-                <w:highlight w:val="white"/>
-              </w:rPr>
-              <w:t>GetUserName</w:t>
-            </w:r>
-            <w:proofErr w:type="spellEnd"/>
-            <w:r>
-              <w:rPr>
-                <w:rFonts w:ascii="Consolas" w:hAnsi="Consolas" w:cs="Consolas"/>
-                <w:color w:val="000000"/>
-                <w:sz w:val="19"/>
-                <w:szCs w:val="19"/>
-                <w:highlight w:val="white"/>
-              </w:rPr>
-              <w:t>() returns the user’</w:t>
+              <w:t xml:space="preserve"> GetUserName() returns the user’</w:t>
             </w:r>
             <w:r>
               <w:rPr>
@@ -2090,7 +1748,6 @@
                 <w:noProof/>
               </w:rPr>
             </w:pPr>
-            <w:proofErr w:type="gramStart"/>
             <w:r>
               <w:rPr>
                 <w:rFonts w:ascii="Consolas" w:hAnsi="Consolas" w:cs="Consolas"/>
@@ -2101,7 +1758,6 @@
               </w:rPr>
               <w:t>public</w:t>
             </w:r>
-            <w:proofErr w:type="gramEnd"/>
             <w:r>
               <w:rPr>
                 <w:rFonts w:ascii="Consolas" w:hAnsi="Consolas" w:cs="Consolas"/>
@@ -2132,7 +1788,6 @@
               </w:rPr>
               <w:t xml:space="preserve"> </w:t>
             </w:r>
-            <w:proofErr w:type="spellStart"/>
             <w:r>
               <w:rPr>
                 <w:rFonts w:ascii="Consolas" w:hAnsi="Consolas" w:cs="Consolas"/>
@@ -2143,7 +1798,6 @@
               </w:rPr>
               <w:t>ConsoleInput</w:t>
             </w:r>
-            <w:proofErr w:type="spellEnd"/>
             <w:r>
               <w:rPr>
                 <w:rFonts w:ascii="Consolas" w:hAnsi="Consolas" w:cs="Consolas"/>
@@ -2154,7 +1808,6 @@
               </w:rPr>
               <w:t xml:space="preserve"> : </w:t>
             </w:r>
-            <w:proofErr w:type="spellStart"/>
             <w:r>
               <w:rPr>
                 <w:rFonts w:ascii="Consolas" w:hAnsi="Consolas" w:cs="Consolas"/>
@@ -2165,7 +1818,6 @@
               </w:rPr>
               <w:t>IUserInput</w:t>
             </w:r>
-            <w:proofErr w:type="spellEnd"/>
             <w:r>
               <w:rPr>
                 <w:rFonts w:ascii="Consolas" w:hAnsi="Consolas" w:cs="Consolas"/>
@@ -2189,7 +1841,6 @@
                 <w:noProof/>
               </w:rPr>
             </w:pPr>
-            <w:proofErr w:type="spellStart"/>
             <w:r>
               <w:rPr>
                 <w:rFonts w:ascii="Consolas" w:hAnsi="Consolas" w:cs="Consolas"/>
@@ -2217,29 +1868,17 @@
                 <w:szCs w:val="19"/>
                 <w:highlight w:val="white"/>
               </w:rPr>
-              <w:t>EnterRowColInput</w:t>
-            </w:r>
-            <w:proofErr w:type="spellEnd"/>
+              <w:t>EnterRowColInput(</w:t>
+            </w:r>
             <w:r>
               <w:rPr>
                 <w:rFonts w:ascii="Consolas" w:hAnsi="Consolas" w:cs="Consolas"/>
                 <w:color w:val="000000"/>
                 <w:sz w:val="19"/>
                 <w:szCs w:val="19"/>
-                <w:highlight w:val="white"/>
-              </w:rPr>
-              <w:t>(</w:t>
-            </w:r>
-            <w:r>
-              <w:rPr>
-                <w:rFonts w:ascii="Consolas" w:hAnsi="Consolas" w:cs="Consolas"/>
-                <w:color w:val="000000"/>
-                <w:sz w:val="19"/>
-                <w:szCs w:val="19"/>
               </w:rPr>
               <w:t xml:space="preserve">) refactored to use </w:t>
             </w:r>
-            <w:proofErr w:type="spellStart"/>
             <w:r>
               <w:rPr>
                 <w:rFonts w:ascii="Consolas" w:hAnsi="Consolas" w:cs="Consolas"/>
@@ -2250,7 +1889,6 @@
               </w:rPr>
               <w:t>IUserInput</w:t>
             </w:r>
-            <w:proofErr w:type="spellEnd"/>
           </w:p>
           <w:p>
             <w:pPr>
@@ -2265,8 +1903,6 @@
                 <w:noProof/>
               </w:rPr>
             </w:pPr>
-            <w:proofErr w:type="spellStart"/>
-            <w:proofErr w:type="gramStart"/>
             <w:r>
               <w:rPr>
                 <w:rFonts w:ascii="Consolas" w:hAnsi="Consolas" w:cs="Consolas"/>
@@ -2296,7 +1932,6 @@
               </w:rPr>
               <w:t>StartGame</w:t>
             </w:r>
-            <w:proofErr w:type="spellEnd"/>
             <w:r>
               <w:rPr>
                 <w:rFonts w:ascii="Consolas" w:hAnsi="Consolas" w:cs="Consolas"/>
@@ -2304,9 +1939,8 @@
                 <w:sz w:val="19"/>
                 <w:szCs w:val="19"/>
               </w:rPr>
-              <w:t>(</w:t>
-            </w:r>
-            <w:proofErr w:type="gramEnd"/>
+              <w:t>() commented out</w:t>
+            </w:r>
             <w:r>
               <w:rPr>
                 <w:rFonts w:ascii="Consolas" w:hAnsi="Consolas" w:cs="Consolas"/>
@@ -2314,7 +1948,7 @@
                 <w:sz w:val="19"/>
                 <w:szCs w:val="19"/>
               </w:rPr>
-              <w:t>) commented out</w:t>
+              <w:t>:</w:t>
             </w:r>
             <w:r>
               <w:rPr>
@@ -2323,7 +1957,7 @@
                 <w:sz w:val="19"/>
                 <w:szCs w:val="19"/>
               </w:rPr>
-              <w:t>:</w:t>
+              <w:t xml:space="preserve"> </w:t>
             </w:r>
             <w:r>
               <w:rPr>
@@ -2332,7 +1966,7 @@
                 <w:sz w:val="19"/>
                 <w:szCs w:val="19"/>
               </w:rPr>
-              <w:t xml:space="preserve"> </w:t>
+              <w:t>method</w:t>
             </w:r>
             <w:r>
               <w:rPr>
@@ -2341,7 +1975,7 @@
                 <w:sz w:val="19"/>
                 <w:szCs w:val="19"/>
               </w:rPr>
-              <w:t>method</w:t>
+              <w:t xml:space="preserve"> no longer needed.</w:t>
             </w:r>
             <w:r>
               <w:rPr>
@@ -2350,7 +1984,78 @@
                 <w:sz w:val="19"/>
                 <w:szCs w:val="19"/>
               </w:rPr>
-              <w:t xml:space="preserve"> no longer needed.</w:t>
+              <w:t xml:space="preserve"> Initialization of class fields moved to </w:t>
+            </w:r>
+            <w:r>
+              <w:rPr>
+                <w:rFonts w:ascii="Consolas" w:hAnsi="Consolas" w:cs="Consolas"/>
+                <w:color w:val="2B91AF"/>
+                <w:sz w:val="19"/>
+                <w:szCs w:val="19"/>
+                <w:highlight w:val="white"/>
+              </w:rPr>
+              <w:t>MinesInitializer</w:t>
+            </w:r>
+            <w:r>
+              <w:rPr>
+                <w:rFonts w:ascii="Consolas" w:hAnsi="Consolas" w:cs="Consolas"/>
+                <w:color w:val="2B91AF"/>
+                <w:sz w:val="19"/>
+                <w:szCs w:val="19"/>
+              </w:rPr>
+              <w:t>.</w:t>
+            </w:r>
+            <w:r>
+              <w:rPr>
+                <w:rFonts w:ascii="Consolas" w:hAnsi="Consolas" w:cs="Consolas"/>
+                <w:color w:val="000000"/>
+                <w:sz w:val="19"/>
+                <w:szCs w:val="19"/>
+                <w:highlight w:val="white"/>
+              </w:rPr>
+              <w:t>StartPlayCycle</w:t>
+            </w:r>
+            <w:r>
+              <w:rPr>
+                <w:rFonts w:ascii="Consolas" w:hAnsi="Consolas" w:cs="Consolas"/>
+                <w:color w:val="000000"/>
+                <w:sz w:val="19"/>
+                <w:szCs w:val="19"/>
+              </w:rPr>
+              <w:t>()</w:t>
+            </w:r>
+          </w:p>
+          <w:p>
+            <w:pPr>
+              <w:pStyle w:val="ListParagraph"/>
+              <w:numPr>
+                <w:ilvl w:val="0"/>
+                <w:numId w:val="19"/>
+              </w:numPr>
+              <w:spacing w:before="0" w:after="200" w:line="276" w:lineRule="auto"/>
+              <w:rPr>
+                <w:rFonts w:asciiTheme="minorHAnsi" w:hAnsiTheme="minorHAnsi"/>
+                <w:noProof/>
+              </w:rPr>
+            </w:pPr>
+            <w:r>
+              <w:rPr>
+                <w:rFonts w:ascii="Consolas" w:hAnsi="Consolas" w:cs="Consolas"/>
+                <w:color w:val="2B91AF"/>
+                <w:sz w:val="19"/>
+                <w:szCs w:val="19"/>
+                <w:highlight w:val="white"/>
+              </w:rPr>
+              <w:t>InitializerExtensions</w:t>
+            </w:r>
+            <w:r>
+              <w:rPr>
+                <w:rFonts w:ascii="Consolas" w:hAnsi="Consolas" w:cs="Consolas"/>
+                <w:color w:val="2B91AF"/>
+                <w:sz w:val="19"/>
+                <w:szCs w:val="19"/>
+              </w:rPr>
+              <w:t>.</w:t>
             </w:r>
             <w:r>
               <w:rPr>
@@ -2358,10 +2063,28 @@
                 <w:color w:val="008000"/>
                 <w:sz w:val="19"/>
                 <w:szCs w:val="19"/>
-              </w:rPr>
-              <w:t xml:space="preserve"> Initialization of class fields moved to </w:t>
-            </w:r>
-            <w:proofErr w:type="spellStart"/>
+                <w:highlight w:val="white"/>
+              </w:rPr>
+              <w:t>FillWithRandomMines</w:t>
+            </w:r>
+            <w:r>
+              <w:rPr>
+                <w:rFonts w:ascii="Consolas" w:hAnsi="Consolas" w:cs="Consolas"/>
+                <w:color w:val="008000"/>
+                <w:sz w:val="19"/>
+                <w:szCs w:val="19"/>
+              </w:rPr>
+              <w:t>() commented out: method no longe</w:t>
+            </w:r>
+            <w:r>
+              <w:rPr>
+                <w:rFonts w:ascii="Consolas" w:hAnsi="Consolas" w:cs="Consolas"/>
+                <w:color w:val="008000"/>
+                <w:sz w:val="19"/>
+                <w:szCs w:val="19"/>
+              </w:rPr>
+              <w:t xml:space="preserve">r needed. Its functionality taken over by </w:t>
+            </w:r>
             <w:r>
               <w:rPr>
                 <w:rFonts w:ascii="Consolas" w:hAnsi="Consolas" w:cs="Consolas"/>
@@ -2370,7 +2093,7 @@
                 <w:szCs w:val="19"/>
                 <w:highlight w:val="white"/>
               </w:rPr>
-              <w:t>MinesInitializer</w:t>
+              <w:t>IMinesGenerator</w:t>
             </w:r>
             <w:r>
               <w:rPr>
@@ -2379,27 +2102,7 @@
                 <w:sz w:val="19"/>
                 <w:szCs w:val="19"/>
               </w:rPr>
-              <w:t>.</w:t>
-            </w:r>
-            <w:r>
-              <w:rPr>
-                <w:rFonts w:ascii="Consolas" w:hAnsi="Consolas" w:cs="Consolas"/>
-                <w:color w:val="000000"/>
-                <w:sz w:val="19"/>
-                <w:szCs w:val="19"/>
-                <w:highlight w:val="white"/>
-              </w:rPr>
-              <w:t>StartPlayCycle</w:t>
-            </w:r>
-            <w:proofErr w:type="spellEnd"/>
-            <w:r>
-              <w:rPr>
-                <w:rFonts w:ascii="Consolas" w:hAnsi="Consolas" w:cs="Consolas"/>
-                <w:color w:val="000000"/>
-                <w:sz w:val="19"/>
-                <w:szCs w:val="19"/>
-              </w:rPr>
-              <w:t>()</w:t>
+              <w:t xml:space="preserve"> implementations.</w:t>
             </w:r>
           </w:p>
           <w:p>
@@ -2766,15 +2469,7 @@
             <w:spacing w:before="60" w:line="240" w:lineRule="exact"/>
           </w:pPr>
           <w:r>
-            <w:t xml:space="preserve">33, Alexander </w:t>
-          </w:r>
-          <w:proofErr w:type="spellStart"/>
-          <w:r>
-            <w:t>Malinov</w:t>
-          </w:r>
-          <w:proofErr w:type="spellEnd"/>
-          <w:r>
-            <w:t xml:space="preserve"> Blvd.</w:t>
+            <w:t>33, Alexander Malinov Blvd.</w:t>
           </w:r>
           <w:r>
             <w:t xml:space="preserve">, </w:t>

</xml_diff>

<commit_message>
class MinesweeperFactory : IMinesweeperFactory
The object factory of the game
</commit_message>
<xml_diff>
--- a/Refactoring Documentation.docx
+++ b/Refactoring Documentation.docx
@@ -241,7 +241,6 @@
                 <w:noProof/>
               </w:rPr>
             </w:pPr>
-            <w:proofErr w:type="spellStart"/>
             <w:r>
               <w:rPr>
                 <w:rFonts w:asciiTheme="minorHAnsi" w:hAnsiTheme="minorHAnsi" w:cs="Consolas"/>
@@ -249,7 +248,6 @@
               </w:rPr>
               <w:t>MinesInitializer</w:t>
             </w:r>
-            <w:proofErr w:type="spellEnd"/>
             <w:r>
               <w:rPr>
                 <w:rFonts w:asciiTheme="minorHAnsi" w:hAnsiTheme="minorHAnsi" w:cs="Consolas"/>
@@ -310,7 +308,6 @@
               </w:rPr>
               <w:t xml:space="preserve"> </w:t>
             </w:r>
-            <w:proofErr w:type="spellStart"/>
             <w:r>
               <w:rPr>
                 <w:rFonts w:ascii="Consolas" w:hAnsi="Consolas" w:cs="Consolas"/>
@@ -321,29 +318,16 @@
               </w:rPr>
               <w:t>MinesInitializer</w:t>
             </w:r>
-            <w:proofErr w:type="spellEnd"/>
-            <w:r>
-              <w:rPr>
-                <w:rFonts w:ascii="Consolas" w:hAnsi="Consolas" w:cs="Consolas"/>
-                <w:color w:val="000000"/>
-                <w:sz w:val="19"/>
-                <w:szCs w:val="19"/>
-                <w:highlight w:val="white"/>
-              </w:rPr>
-              <w:t xml:space="preserve"> </w:t>
-            </w:r>
-            <w:proofErr w:type="spellStart"/>
-            <w:r>
-              <w:rPr>
-                <w:rFonts w:ascii="Consolas" w:hAnsi="Consolas" w:cs="Consolas"/>
-                <w:color w:val="000000"/>
-                <w:sz w:val="19"/>
-                <w:szCs w:val="19"/>
-                <w:highlight w:val="white"/>
-              </w:rPr>
-              <w:t>onlyInstance</w:t>
-            </w:r>
-            <w:proofErr w:type="spellEnd"/>
+            <w:r>
+              <w:rPr>
+                <w:rFonts w:ascii="Consolas" w:hAnsi="Consolas" w:cs="Consolas"/>
+                <w:color w:val="000000"/>
+                <w:sz w:val="19"/>
+                <w:szCs w:val="19"/>
+                <w:highlight w:val="white"/>
+              </w:rPr>
+              <w:t xml:space="preserve"> onlyInstance</w:t>
+            </w:r>
             <w:r>
               <w:rPr>
                 <w:rFonts w:ascii="Consolas" w:hAnsi="Consolas" w:cs="Consolas"/>
@@ -385,29 +369,7 @@
                 <w:szCs w:val="19"/>
                 <w:highlight w:val="white"/>
               </w:rPr>
-              <w:t xml:space="preserve"> </w:t>
-            </w:r>
-            <w:proofErr w:type="spellStart"/>
-            <w:r>
-              <w:rPr>
-                <w:rFonts w:ascii="Consolas" w:hAnsi="Consolas" w:cs="Consolas"/>
-                <w:color w:val="000000"/>
-                <w:sz w:val="19"/>
-                <w:szCs w:val="19"/>
-                <w:highlight w:val="white"/>
-              </w:rPr>
-              <w:t>MinesInitializer</w:t>
-            </w:r>
-            <w:proofErr w:type="spellEnd"/>
-            <w:r>
-              <w:rPr>
-                <w:rFonts w:ascii="Consolas" w:hAnsi="Consolas" w:cs="Consolas"/>
-                <w:color w:val="000000"/>
-                <w:sz w:val="19"/>
-                <w:szCs w:val="19"/>
-                <w:highlight w:val="white"/>
-              </w:rPr>
-              <w:t>()</w:t>
+              <w:t xml:space="preserve"> MinesInitializer()</w:t>
             </w:r>
             <w:r>
               <w:rPr>
@@ -472,7 +434,6 @@
               </w:rPr>
               <w:t xml:space="preserve"> </w:t>
             </w:r>
-            <w:proofErr w:type="spellStart"/>
             <w:r>
               <w:rPr>
                 <w:rFonts w:ascii="Consolas" w:hAnsi="Consolas" w:cs="Consolas"/>
@@ -483,7 +444,6 @@
               </w:rPr>
               <w:t>MinesInitializer</w:t>
             </w:r>
-            <w:proofErr w:type="spellEnd"/>
             <w:r>
               <w:rPr>
                 <w:rFonts w:ascii="Consolas" w:hAnsi="Consolas" w:cs="Consolas"/>
@@ -552,7 +512,6 @@
                 <w:noProof/>
               </w:rPr>
             </w:pPr>
-            <w:proofErr w:type="spellStart"/>
             <w:r>
               <w:rPr>
                 <w:rFonts w:ascii="Consolas" w:hAnsi="Consolas" w:cs="Consolas"/>
@@ -563,7 +522,6 @@
               </w:rPr>
               <w:t>IScoreBoard</w:t>
             </w:r>
-            <w:proofErr w:type="spellEnd"/>
             <w:r>
               <w:rPr>
                 <w:rFonts w:ascii="Consolas" w:hAnsi="Consolas" w:cs="Consolas"/>
@@ -587,7 +545,6 @@
                 <w:noProof/>
               </w:rPr>
             </w:pPr>
-            <w:proofErr w:type="spellStart"/>
             <w:r>
               <w:rPr>
                 <w:rFonts w:ascii="Consolas" w:hAnsi="Consolas" w:cs="Consolas"/>
@@ -598,7 +555,6 @@
               </w:rPr>
               <w:t>IMinesGenerator</w:t>
             </w:r>
-            <w:proofErr w:type="spellEnd"/>
             <w:r>
               <w:rPr>
                 <w:rFonts w:ascii="Consolas" w:hAnsi="Consolas" w:cs="Consolas"/>
@@ -622,7 +578,6 @@
                 <w:noProof/>
               </w:rPr>
             </w:pPr>
-            <w:proofErr w:type="spellStart"/>
             <w:r>
               <w:rPr>
                 <w:rFonts w:ascii="Consolas" w:hAnsi="Consolas" w:cs="Consolas"/>
@@ -652,7 +607,6 @@
               </w:rPr>
               <w:t>FillWithRandomMines</w:t>
             </w:r>
-            <w:proofErr w:type="spellEnd"/>
             <w:r>
               <w:rPr>
                 <w:rFonts w:ascii="Consolas" w:hAnsi="Consolas" w:cs="Consolas"/>
@@ -676,7 +630,6 @@
                 <w:noProof/>
               </w:rPr>
             </w:pPr>
-            <w:proofErr w:type="spellStart"/>
             <w:r>
               <w:rPr>
                 <w:rFonts w:ascii="Consolas" w:hAnsi="Consolas" w:cs="Consolas"/>
@@ -687,7 +640,6 @@
               </w:rPr>
               <w:t>IDrawer</w:t>
             </w:r>
-            <w:proofErr w:type="spellEnd"/>
             <w:r>
               <w:rPr>
                 <w:rFonts w:ascii="Consolas" w:hAnsi="Consolas" w:cs="Consolas"/>
@@ -711,27 +663,15 @@
                 <w:noProof/>
               </w:rPr>
             </w:pPr>
-            <w:proofErr w:type="spellStart"/>
-            <w:r>
-              <w:rPr>
-                <w:rFonts w:ascii="Consolas" w:hAnsi="Consolas" w:cs="Consolas"/>
-                <w:color w:val="2B91AF"/>
-                <w:sz w:val="19"/>
-                <w:szCs w:val="19"/>
-                <w:highlight w:val="white"/>
-              </w:rPr>
-              <w:t>IMinesweeperFactory</w:t>
-            </w:r>
-            <w:proofErr w:type="spellEnd"/>
-            <w:r>
-              <w:rPr>
-                <w:rFonts w:ascii="Consolas" w:hAnsi="Consolas" w:cs="Consolas"/>
-                <w:color w:val="2B91AF"/>
-                <w:sz w:val="19"/>
-                <w:szCs w:val="19"/>
-                <w:highlight w:val="white"/>
-              </w:rPr>
-              <w:t xml:space="preserve"> </w:t>
+            <w:r>
+              <w:rPr>
+                <w:rFonts w:ascii="Consolas" w:hAnsi="Consolas" w:cs="Consolas"/>
+                <w:color w:val="2B91AF"/>
+                <w:sz w:val="19"/>
+                <w:szCs w:val="19"/>
+                <w:highlight w:val="white"/>
+              </w:rPr>
+              <w:t xml:space="preserve">IMinesweeperFactory </w:t>
             </w:r>
             <w:r>
               <w:rPr>
@@ -756,7 +696,6 @@
                 <w:noProof/>
               </w:rPr>
             </w:pPr>
-            <w:proofErr w:type="spellStart"/>
             <w:r>
               <w:rPr>
                 <w:rFonts w:ascii="Consolas" w:hAnsi="Consolas" w:cs="Consolas"/>
@@ -767,7 +706,6 @@
               </w:rPr>
               <w:t>IMinesweeperFactory</w:t>
             </w:r>
-            <w:proofErr w:type="spellEnd"/>
             <w:r>
               <w:rPr>
                 <w:rFonts w:ascii="Consolas" w:hAnsi="Consolas" w:cs="Consolas"/>
@@ -849,7 +787,6 @@
               </w:rPr>
               <w:t xml:space="preserve"> </w:t>
             </w:r>
-            <w:proofErr w:type="spellStart"/>
             <w:r>
               <w:rPr>
                 <w:rFonts w:ascii="Consolas" w:hAnsi="Consolas" w:cs="Consolas"/>
@@ -860,7 +797,6 @@
               </w:rPr>
               <w:t>MinesGenerator</w:t>
             </w:r>
-            <w:proofErr w:type="spellEnd"/>
             <w:r>
               <w:rPr>
                 <w:rFonts w:ascii="Consolas" w:hAnsi="Consolas" w:cs="Consolas"/>
@@ -871,7 +807,6 @@
               </w:rPr>
               <w:t xml:space="preserve"> : </w:t>
             </w:r>
-            <w:proofErr w:type="spellStart"/>
             <w:r>
               <w:rPr>
                 <w:rFonts w:ascii="Consolas" w:hAnsi="Consolas" w:cs="Consolas"/>
@@ -882,7 +817,6 @@
               </w:rPr>
               <w:t>IMinesGenerator</w:t>
             </w:r>
-            <w:proofErr w:type="spellEnd"/>
             <w:r>
               <w:rPr>
                 <w:rFonts w:ascii="Consolas" w:hAnsi="Consolas" w:cs="Consolas"/>
@@ -926,7 +860,6 @@
               </w:rPr>
               <w:t xml:space="preserve"> </w:t>
             </w:r>
-            <w:proofErr w:type="spellStart"/>
             <w:r>
               <w:rPr>
                 <w:rFonts w:ascii="Consolas" w:hAnsi="Consolas" w:cs="Consolas"/>
@@ -937,7 +870,6 @@
               </w:rPr>
               <w:t>ScoreBoard</w:t>
             </w:r>
-            <w:proofErr w:type="spellEnd"/>
             <w:r>
               <w:rPr>
                 <w:rFonts w:ascii="Consolas" w:hAnsi="Consolas" w:cs="Consolas"/>
@@ -948,7 +880,6 @@
               </w:rPr>
               <w:t xml:space="preserve"> : </w:t>
             </w:r>
-            <w:proofErr w:type="spellStart"/>
             <w:r>
               <w:rPr>
                 <w:rFonts w:ascii="Consolas" w:hAnsi="Consolas" w:cs="Consolas"/>
@@ -959,7 +890,6 @@
               </w:rPr>
               <w:t>IScoreBoard</w:t>
             </w:r>
-            <w:proofErr w:type="spellEnd"/>
             <w:r>
               <w:rPr>
                 <w:rFonts w:ascii="Consolas" w:hAnsi="Consolas" w:cs="Consolas"/>
@@ -991,20 +921,8 @@
                 <w:szCs w:val="19"/>
                 <w:highlight w:val="white"/>
               </w:rPr>
-              <w:t xml:space="preserve">interface </w:t>
-            </w:r>
-            <w:proofErr w:type="spellStart"/>
-            <w:r>
-              <w:rPr>
-                <w:rFonts w:ascii="Consolas" w:hAnsi="Consolas" w:cs="Consolas"/>
-                <w:color w:val="2B91AF"/>
-                <w:sz w:val="19"/>
-                <w:szCs w:val="19"/>
-                <w:highlight w:val="white"/>
-              </w:rPr>
-              <w:t>IDrawer</w:t>
-            </w:r>
-            <w:proofErr w:type="spellEnd"/>
+              <w:t>interface IDrawer</w:t>
+            </w:r>
             <w:r>
               <w:rPr>
                 <w:rFonts w:ascii="Consolas" w:hAnsi="Consolas" w:cs="Consolas"/>
@@ -1028,7 +946,6 @@
                 <w:noProof/>
               </w:rPr>
             </w:pPr>
-            <w:proofErr w:type="gramStart"/>
             <w:r>
               <w:rPr>
                 <w:rFonts w:ascii="Consolas" w:hAnsi="Consolas" w:cs="Consolas"/>
@@ -1039,38 +956,15 @@
               </w:rPr>
               <w:t>void</w:t>
             </w:r>
-            <w:proofErr w:type="gramEnd"/>
-            <w:r>
-              <w:rPr>
-                <w:rFonts w:ascii="Consolas" w:hAnsi="Consolas" w:cs="Consolas"/>
-                <w:color w:val="000000"/>
-                <w:sz w:val="19"/>
-                <w:szCs w:val="19"/>
-                <w:highlight w:val="white"/>
-              </w:rPr>
-              <w:t xml:space="preserve"> </w:t>
-            </w:r>
-            <w:proofErr w:type="spellStart"/>
-            <w:r>
-              <w:rPr>
-                <w:rFonts w:ascii="Consolas" w:hAnsi="Consolas" w:cs="Consolas"/>
-                <w:color w:val="000000"/>
-                <w:sz w:val="19"/>
-                <w:szCs w:val="19"/>
-                <w:highlight w:val="white"/>
-              </w:rPr>
-              <w:t>ShowWelcome</w:t>
-            </w:r>
-            <w:proofErr w:type="spellEnd"/>
-            <w:r>
-              <w:rPr>
-                <w:rFonts w:ascii="Consolas" w:hAnsi="Consolas" w:cs="Consolas"/>
-                <w:color w:val="000000"/>
-                <w:sz w:val="19"/>
-                <w:szCs w:val="19"/>
-                <w:highlight w:val="white"/>
-              </w:rPr>
-              <w:t>(</w:t>
+            <w:r>
+              <w:rPr>
+                <w:rFonts w:ascii="Consolas" w:hAnsi="Consolas" w:cs="Consolas"/>
+                <w:color w:val="000000"/>
+                <w:sz w:val="19"/>
+                <w:szCs w:val="19"/>
+                <w:highlight w:val="white"/>
+              </w:rPr>
+              <w:t xml:space="preserve"> ShowWelcome(</w:t>
             </w:r>
             <w:r>
               <w:rPr>
@@ -1115,7 +1009,6 @@
                 <w:noProof/>
               </w:rPr>
             </w:pPr>
-            <w:proofErr w:type="gramStart"/>
             <w:r>
               <w:rPr>
                 <w:rFonts w:ascii="Consolas" w:hAnsi="Consolas" w:cs="Consolas"/>
@@ -1126,38 +1019,15 @@
               </w:rPr>
               <w:t>void</w:t>
             </w:r>
-            <w:proofErr w:type="gramEnd"/>
-            <w:r>
-              <w:rPr>
-                <w:rFonts w:ascii="Consolas" w:hAnsi="Consolas" w:cs="Consolas"/>
-                <w:color w:val="000000"/>
-                <w:sz w:val="19"/>
-                <w:szCs w:val="19"/>
-                <w:highlight w:val="white"/>
-              </w:rPr>
-              <w:t xml:space="preserve"> </w:t>
-            </w:r>
-            <w:proofErr w:type="spellStart"/>
-            <w:r>
-              <w:rPr>
-                <w:rFonts w:ascii="Consolas" w:hAnsi="Consolas" w:cs="Consolas"/>
-                <w:color w:val="000000"/>
-                <w:sz w:val="19"/>
-                <w:szCs w:val="19"/>
-                <w:highlight w:val="white"/>
-              </w:rPr>
-              <w:t>ShowGameEnd</w:t>
-            </w:r>
-            <w:proofErr w:type="spellEnd"/>
-            <w:r>
-              <w:rPr>
-                <w:rFonts w:ascii="Consolas" w:hAnsi="Consolas" w:cs="Consolas"/>
-                <w:color w:val="000000"/>
-                <w:sz w:val="19"/>
-                <w:szCs w:val="19"/>
-                <w:highlight w:val="white"/>
-              </w:rPr>
-              <w:t>(</w:t>
+            <w:r>
+              <w:rPr>
+                <w:rFonts w:ascii="Consolas" w:hAnsi="Consolas" w:cs="Consolas"/>
+                <w:color w:val="000000"/>
+                <w:sz w:val="19"/>
+                <w:szCs w:val="19"/>
+                <w:highlight w:val="white"/>
+              </w:rPr>
+              <w:t xml:space="preserve"> ShowGameEnd(</w:t>
             </w:r>
             <w:r>
               <w:rPr>
@@ -1240,31 +1110,8 @@
                 <w:szCs w:val="19"/>
                 <w:highlight w:val="white"/>
               </w:rPr>
-              <w:t xml:space="preserve">[,] </w:t>
-            </w:r>
-            <w:proofErr w:type="spellStart"/>
-            <w:r>
-              <w:rPr>
-                <w:rFonts w:ascii="Consolas" w:hAnsi="Consolas" w:cs="Consolas"/>
-                <w:color w:val="000000"/>
-                <w:sz w:val="19"/>
-                <w:szCs w:val="19"/>
-                <w:highlight w:val="white"/>
-              </w:rPr>
-              <w:t>minesField</w:t>
-            </w:r>
-            <w:proofErr w:type="spellEnd"/>
-            <w:r>
-              <w:rPr>
-                <w:rFonts w:ascii="Consolas" w:hAnsi="Consolas" w:cs="Consolas"/>
-                <w:color w:val="000000"/>
-                <w:sz w:val="19"/>
-                <w:szCs w:val="19"/>
-                <w:highlight w:val="white"/>
-              </w:rPr>
-              <w:t xml:space="preserve">, </w:t>
-            </w:r>
-            <w:proofErr w:type="spellStart"/>
+              <w:t xml:space="preserve">[,] minesField, </w:t>
+            </w:r>
             <w:r>
               <w:rPr>
                 <w:rFonts w:ascii="Consolas" w:hAnsi="Consolas" w:cs="Consolas"/>
@@ -1275,38 +1122,15 @@
               </w:rPr>
               <w:t>bool</w:t>
             </w:r>
-            <w:proofErr w:type="spellEnd"/>
-            <w:r>
-              <w:rPr>
-                <w:rFonts w:ascii="Consolas" w:hAnsi="Consolas" w:cs="Consolas"/>
-                <w:color w:val="000000"/>
-                <w:sz w:val="19"/>
-                <w:szCs w:val="19"/>
-                <w:highlight w:val="white"/>
-              </w:rPr>
-              <w:t xml:space="preserve"> </w:t>
-            </w:r>
-            <w:proofErr w:type="spellStart"/>
-            <w:r>
-              <w:rPr>
-                <w:rFonts w:ascii="Consolas" w:hAnsi="Consolas" w:cs="Consolas"/>
-                <w:color w:val="000000"/>
-                <w:sz w:val="19"/>
-                <w:szCs w:val="19"/>
-                <w:highlight w:val="white"/>
-              </w:rPr>
-              <w:t>revealMines</w:t>
-            </w:r>
-            <w:proofErr w:type="spellEnd"/>
-            <w:r>
-              <w:rPr>
-                <w:rFonts w:ascii="Consolas" w:hAnsi="Consolas" w:cs="Consolas"/>
-                <w:color w:val="000000"/>
-                <w:sz w:val="19"/>
-                <w:szCs w:val="19"/>
-                <w:highlight w:val="white"/>
-              </w:rPr>
-              <w:t xml:space="preserve"> = </w:t>
+            <w:r>
+              <w:rPr>
+                <w:rFonts w:ascii="Consolas" w:hAnsi="Consolas" w:cs="Consolas"/>
+                <w:color w:val="000000"/>
+                <w:sz w:val="19"/>
+                <w:szCs w:val="19"/>
+                <w:highlight w:val="white"/>
+              </w:rPr>
+              <w:t xml:space="preserve"> revealMines = </w:t>
             </w:r>
             <w:r>
               <w:rPr>
@@ -1342,7 +1166,6 @@
                 <w:noProof/>
               </w:rPr>
             </w:pPr>
-            <w:proofErr w:type="gramStart"/>
             <w:r>
               <w:rPr>
                 <w:rFonts w:ascii="Consolas" w:hAnsi="Consolas" w:cs="Consolas"/>
@@ -1353,7 +1176,6 @@
               </w:rPr>
               <w:t>void</w:t>
             </w:r>
-            <w:proofErr w:type="gramEnd"/>
             <w:r>
               <w:rPr>
                 <w:rFonts w:ascii="Consolas" w:hAnsi="Consolas" w:cs="Consolas"/>
@@ -1398,7 +1220,6 @@
                 <w:noProof/>
               </w:rPr>
             </w:pPr>
-            <w:proofErr w:type="gramStart"/>
             <w:r>
               <w:rPr>
                 <w:rFonts w:ascii="Consolas" w:hAnsi="Consolas" w:cs="Consolas"/>
@@ -1409,7 +1230,6 @@
               </w:rPr>
               <w:t>class</w:t>
             </w:r>
-            <w:proofErr w:type="gramEnd"/>
             <w:r>
               <w:rPr>
                 <w:rFonts w:ascii="Consolas" w:hAnsi="Consolas" w:cs="Consolas"/>
@@ -1420,7 +1240,6 @@
               </w:rPr>
               <w:t xml:space="preserve"> </w:t>
             </w:r>
-            <w:proofErr w:type="spellStart"/>
             <w:r>
               <w:rPr>
                 <w:rFonts w:ascii="Consolas" w:hAnsi="Consolas" w:cs="Consolas"/>
@@ -1431,7 +1250,6 @@
               </w:rPr>
               <w:t>ConsoleDrawer</w:t>
             </w:r>
-            <w:proofErr w:type="spellEnd"/>
             <w:r>
               <w:rPr>
                 <w:rFonts w:ascii="Consolas" w:hAnsi="Consolas" w:cs="Consolas"/>
@@ -1442,7 +1260,6 @@
               </w:rPr>
               <w:t xml:space="preserve"> : </w:t>
             </w:r>
-            <w:proofErr w:type="spellStart"/>
             <w:r>
               <w:rPr>
                 <w:rFonts w:ascii="Consolas" w:hAnsi="Consolas" w:cs="Consolas"/>
@@ -1453,7 +1270,6 @@
               </w:rPr>
               <w:t>IDrawer</w:t>
             </w:r>
-            <w:proofErr w:type="spellEnd"/>
             <w:r>
               <w:rPr>
                 <w:rFonts w:ascii="Consolas" w:hAnsi="Consolas" w:cs="Consolas"/>
@@ -1495,38 +1311,55 @@
                 <w:szCs w:val="19"/>
                 <w:highlight w:val="white"/>
               </w:rPr>
+              <w:t xml:space="preserve"> PrintInitialMessage()</w:t>
+            </w:r>
+            <w:r>
+              <w:rPr>
+                <w:rFonts w:ascii="Consolas" w:hAnsi="Consolas" w:cs="Consolas"/>
+                <w:color w:val="000000"/>
+                <w:sz w:val="19"/>
+                <w:szCs w:val="19"/>
+              </w:rPr>
+              <w:t xml:space="preserve"> moved: </w:t>
+            </w:r>
+            <w:r>
+              <w:rPr>
+                <w:rFonts w:ascii="Consolas" w:hAnsi="Consolas" w:cs="Consolas"/>
+                <w:color w:val="0000FF"/>
+                <w:sz w:val="19"/>
+                <w:szCs w:val="19"/>
+                <w:highlight w:val="white"/>
+              </w:rPr>
+              <w:t>class</w:t>
+            </w:r>
+            <w:r>
+              <w:rPr>
+                <w:rFonts w:ascii="Consolas" w:hAnsi="Consolas" w:cs="Consolas"/>
+                <w:color w:val="000000"/>
+                <w:sz w:val="19"/>
+                <w:szCs w:val="19"/>
+                <w:highlight w:val="white"/>
+              </w:rPr>
               <w:t xml:space="preserve"> </w:t>
             </w:r>
-            <w:proofErr w:type="spellStart"/>
-            <w:r>
-              <w:rPr>
-                <w:rFonts w:ascii="Consolas" w:hAnsi="Consolas" w:cs="Consolas"/>
-                <w:color w:val="000000"/>
-                <w:sz w:val="19"/>
-                <w:szCs w:val="19"/>
-                <w:highlight w:val="white"/>
-              </w:rPr>
-              <w:t>PrintInitialMessage</w:t>
-            </w:r>
-            <w:proofErr w:type="spellEnd"/>
-            <w:r>
-              <w:rPr>
-                <w:rFonts w:ascii="Consolas" w:hAnsi="Consolas" w:cs="Consolas"/>
-                <w:color w:val="000000"/>
-                <w:sz w:val="19"/>
-                <w:szCs w:val="19"/>
-                <w:highlight w:val="white"/>
-              </w:rPr>
-              <w:t>()</w:t>
-            </w:r>
-            <w:r>
-              <w:rPr>
-                <w:rFonts w:ascii="Consolas" w:hAnsi="Consolas" w:cs="Consolas"/>
-                <w:color w:val="000000"/>
-                <w:sz w:val="19"/>
-                <w:szCs w:val="19"/>
-              </w:rPr>
-              <w:t xml:space="preserve"> moved: </w:t>
+            <w:r>
+              <w:rPr>
+                <w:rFonts w:ascii="Consolas" w:hAnsi="Consolas" w:cs="Consolas"/>
+                <w:color w:val="2B91AF"/>
+                <w:sz w:val="19"/>
+                <w:szCs w:val="19"/>
+                <w:highlight w:val="white"/>
+              </w:rPr>
+              <w:t>InitializerExtensions</w:t>
+            </w:r>
+            <w:r>
+              <w:rPr>
+                <w:rFonts w:ascii="Consolas" w:hAnsi="Consolas" w:cs="Consolas"/>
+                <w:color w:val="2B91AF"/>
+                <w:sz w:val="19"/>
+                <w:szCs w:val="19"/>
+              </w:rPr>
+              <w:t xml:space="preserve"> -&gt; </w:t>
             </w:r>
             <w:r>
               <w:rPr>
@@ -1548,48 +1381,6 @@
               </w:rPr>
               <w:t xml:space="preserve"> </w:t>
             </w:r>
-            <w:proofErr w:type="spellStart"/>
-            <w:r>
-              <w:rPr>
-                <w:rFonts w:ascii="Consolas" w:hAnsi="Consolas" w:cs="Consolas"/>
-                <w:color w:val="2B91AF"/>
-                <w:sz w:val="19"/>
-                <w:szCs w:val="19"/>
-                <w:highlight w:val="white"/>
-              </w:rPr>
-              <w:t>InitializerExtensions</w:t>
-            </w:r>
-            <w:proofErr w:type="spellEnd"/>
-            <w:r>
-              <w:rPr>
-                <w:rFonts w:ascii="Consolas" w:hAnsi="Consolas" w:cs="Consolas"/>
-                <w:color w:val="2B91AF"/>
-                <w:sz w:val="19"/>
-                <w:szCs w:val="19"/>
-              </w:rPr>
-              <w:t xml:space="preserve"> -&gt; </w:t>
-            </w:r>
-            <w:r>
-              <w:rPr>
-                <w:rFonts w:ascii="Consolas" w:hAnsi="Consolas" w:cs="Consolas"/>
-                <w:color w:val="0000FF"/>
-                <w:sz w:val="19"/>
-                <w:szCs w:val="19"/>
-                <w:highlight w:val="white"/>
-              </w:rPr>
-              <w:t>class</w:t>
-            </w:r>
-            <w:r>
-              <w:rPr>
-                <w:rFonts w:ascii="Consolas" w:hAnsi="Consolas" w:cs="Consolas"/>
-                <w:color w:val="000000"/>
-                <w:sz w:val="19"/>
-                <w:szCs w:val="19"/>
-                <w:highlight w:val="white"/>
-              </w:rPr>
-              <w:t xml:space="preserve"> </w:t>
-            </w:r>
-            <w:proofErr w:type="spellStart"/>
             <w:r>
               <w:rPr>
                 <w:rFonts w:ascii="Consolas" w:hAnsi="Consolas" w:cs="Consolas"/>
@@ -1600,7 +1391,6 @@
               </w:rPr>
               <w:t>MinesInitializer</w:t>
             </w:r>
-            <w:proofErr w:type="spellEnd"/>
           </w:p>
           <w:p>
             <w:pPr>
@@ -1626,7 +1416,6 @@
               <w:lastRenderedPageBreak/>
               <w:t xml:space="preserve">public static void </w:t>
             </w:r>
-            <w:proofErr w:type="spellStart"/>
             <w:r>
               <w:rPr>
                 <w:rFonts w:ascii="Consolas" w:hAnsi="Consolas" w:cs="Consolas"/>
@@ -1645,62 +1434,7 @@
                 <w:szCs w:val="19"/>
                 <w:highlight w:val="white"/>
               </w:rPr>
-              <w:t>Display</w:t>
-            </w:r>
-            <w:proofErr w:type="spellEnd"/>
-            <w:r>
-              <w:rPr>
-                <w:rFonts w:ascii="Consolas" w:hAnsi="Consolas" w:cs="Consolas"/>
-                <w:color w:val="008000"/>
-                <w:sz w:val="19"/>
-                <w:szCs w:val="19"/>
-                <w:highlight w:val="white"/>
-              </w:rPr>
-              <w:t xml:space="preserve">(string[,] </w:t>
-            </w:r>
-            <w:proofErr w:type="spellStart"/>
-            <w:r>
-              <w:rPr>
-                <w:rFonts w:ascii="Consolas" w:hAnsi="Consolas" w:cs="Consolas"/>
-                <w:color w:val="008000"/>
-                <w:sz w:val="19"/>
-                <w:szCs w:val="19"/>
-                <w:highlight w:val="white"/>
-              </w:rPr>
-              <w:t>minesMatrix</w:t>
-            </w:r>
-            <w:proofErr w:type="spellEnd"/>
-            <w:r>
-              <w:rPr>
-                <w:rFonts w:ascii="Consolas" w:hAnsi="Consolas" w:cs="Consolas"/>
-                <w:color w:val="008000"/>
-                <w:sz w:val="19"/>
-                <w:szCs w:val="19"/>
-                <w:highlight w:val="white"/>
-              </w:rPr>
-              <w:t xml:space="preserve">, </w:t>
-            </w:r>
-            <w:proofErr w:type="spellStart"/>
-            <w:r>
-              <w:rPr>
-                <w:rFonts w:ascii="Consolas" w:hAnsi="Consolas" w:cs="Consolas"/>
-                <w:color w:val="008000"/>
-                <w:sz w:val="19"/>
-                <w:szCs w:val="19"/>
-                <w:highlight w:val="white"/>
-              </w:rPr>
-              <w:t>bool</w:t>
-            </w:r>
-            <w:proofErr w:type="spellEnd"/>
-            <w:r>
-              <w:rPr>
-                <w:rFonts w:ascii="Consolas" w:hAnsi="Consolas" w:cs="Consolas"/>
-                <w:color w:val="008000"/>
-                <w:sz w:val="19"/>
-                <w:szCs w:val="19"/>
-                <w:highlight w:val="white"/>
-              </w:rPr>
-              <w:t xml:space="preserve"> boomed)</w:t>
+              <w:t>Display(string[,] minesMatrix, bool boomed)</w:t>
             </w:r>
             <w:r>
               <w:rPr>
@@ -1725,7 +1459,6 @@
                 <w:noProof/>
               </w:rPr>
             </w:pPr>
-            <w:proofErr w:type="spellStart"/>
             <w:r>
               <w:rPr>
                 <w:rFonts w:ascii="Consolas" w:hAnsi="Consolas" w:cs="Consolas"/>
@@ -1753,39 +1486,17 @@
                 <w:szCs w:val="19"/>
                 <w:highlight w:val="white"/>
               </w:rPr>
-              <w:t>StartPlayCycle</w:t>
-            </w:r>
-            <w:proofErr w:type="spellEnd"/>
-            <w:r>
-              <w:rPr>
-                <w:rFonts w:ascii="Consolas" w:hAnsi="Consolas" w:cs="Consolas"/>
-                <w:color w:val="000000"/>
-                <w:sz w:val="19"/>
-                <w:szCs w:val="19"/>
-                <w:highlight w:val="white"/>
-              </w:rPr>
-              <w:t>()</w:t>
-            </w:r>
-            <w:r>
-              <w:rPr>
-                <w:rFonts w:ascii="Consolas" w:hAnsi="Consolas" w:cs="Consolas"/>
-                <w:color w:val="000000"/>
-                <w:sz w:val="19"/>
-                <w:szCs w:val="19"/>
-              </w:rPr>
-              <w:t xml:space="preserve"> refactored to use </w:t>
-            </w:r>
-            <w:proofErr w:type="spellStart"/>
-            <w:r>
-              <w:rPr>
-                <w:rFonts w:ascii="Consolas" w:hAnsi="Consolas" w:cs="Consolas"/>
-                <w:color w:val="000000"/>
-                <w:sz w:val="19"/>
-                <w:szCs w:val="19"/>
-              </w:rPr>
-              <w:t>IDrawer</w:t>
-            </w:r>
-            <w:proofErr w:type="spellEnd"/>
+              <w:t>StartPlayCycle()</w:t>
+            </w:r>
+            <w:r>
+              <w:rPr>
+                <w:rFonts w:ascii="Consolas" w:hAnsi="Consolas" w:cs="Consolas"/>
+                <w:color w:val="000000"/>
+                <w:sz w:val="19"/>
+                <w:szCs w:val="19"/>
+              </w:rPr>
+              <w:t xml:space="preserve"> refactored to use IDrawer</w:t>
+            </w:r>
           </w:p>
           <w:p>
             <w:pPr>
@@ -1800,7 +1511,6 @@
                 <w:noProof/>
               </w:rPr>
             </w:pPr>
-            <w:proofErr w:type="spellStart"/>
             <w:r>
               <w:rPr>
                 <w:rFonts w:ascii="Consolas" w:hAnsi="Consolas" w:cs="Consolas"/>
@@ -1828,39 +1538,17 @@
                 <w:szCs w:val="19"/>
                 <w:highlight w:val="white"/>
               </w:rPr>
-              <w:t>PrintInitialMessage</w:t>
-            </w:r>
-            <w:proofErr w:type="spellEnd"/>
-            <w:r>
-              <w:rPr>
-                <w:rFonts w:ascii="Consolas" w:hAnsi="Consolas" w:cs="Consolas"/>
-                <w:color w:val="000000"/>
-                <w:sz w:val="19"/>
-                <w:szCs w:val="19"/>
-                <w:highlight w:val="white"/>
-              </w:rPr>
-              <w:t>()</w:t>
-            </w:r>
-            <w:r>
-              <w:rPr>
-                <w:rFonts w:ascii="Consolas" w:hAnsi="Consolas" w:cs="Consolas"/>
-                <w:color w:val="000000"/>
-                <w:sz w:val="19"/>
-                <w:szCs w:val="19"/>
-              </w:rPr>
-              <w:t xml:space="preserve"> refactored to use </w:t>
-            </w:r>
-            <w:proofErr w:type="spellStart"/>
-            <w:r>
-              <w:rPr>
-                <w:rFonts w:ascii="Consolas" w:hAnsi="Consolas" w:cs="Consolas"/>
-                <w:color w:val="000000"/>
-                <w:sz w:val="19"/>
-                <w:szCs w:val="19"/>
-              </w:rPr>
-              <w:t>IDrawer</w:t>
-            </w:r>
-            <w:proofErr w:type="spellEnd"/>
+              <w:t>PrintInitialMessage()</w:t>
+            </w:r>
+            <w:r>
+              <w:rPr>
+                <w:rFonts w:ascii="Consolas" w:hAnsi="Consolas" w:cs="Consolas"/>
+                <w:color w:val="000000"/>
+                <w:sz w:val="19"/>
+                <w:szCs w:val="19"/>
+              </w:rPr>
+              <w:t xml:space="preserve"> refactored to use IDrawer</w:t>
+            </w:r>
           </w:p>
           <w:p>
             <w:pPr>
@@ -1884,7 +1572,6 @@
               </w:rPr>
               <w:t xml:space="preserve">Interface </w:t>
             </w:r>
-            <w:proofErr w:type="spellStart"/>
             <w:r>
               <w:rPr>
                 <w:rFonts w:ascii="Consolas" w:hAnsi="Consolas" w:cs="Consolas"/>
@@ -1895,7 +1582,6 @@
               </w:rPr>
               <w:t>IUserInput</w:t>
             </w:r>
-            <w:proofErr w:type="spellEnd"/>
             <w:r>
               <w:rPr>
                 <w:rFonts w:ascii="Consolas" w:hAnsi="Consolas" w:cs="Consolas"/>
@@ -1965,7 +1651,6 @@
                 <w:noProof/>
               </w:rPr>
             </w:pPr>
-            <w:proofErr w:type="gramStart"/>
             <w:r>
               <w:rPr>
                 <w:rFonts w:ascii="Consolas" w:hAnsi="Consolas" w:cs="Consolas"/>
@@ -1976,7 +1661,6 @@
               </w:rPr>
               <w:t>string</w:t>
             </w:r>
-            <w:proofErr w:type="gramEnd"/>
             <w:r>
               <w:rPr>
                 <w:rFonts w:ascii="Consolas" w:hAnsi="Consolas" w:cs="Consolas"/>
@@ -1987,7 +1671,6 @@
               </w:rPr>
               <w:t xml:space="preserve"> </w:t>
             </w:r>
-            <w:proofErr w:type="spellStart"/>
             <w:r>
               <w:rPr>
                 <w:rFonts w:ascii="Consolas" w:hAnsi="Consolas" w:cs="Consolas"/>
@@ -1998,7 +1681,6 @@
               </w:rPr>
               <w:t>GetCommand</w:t>
             </w:r>
-            <w:proofErr w:type="spellEnd"/>
             <w:r>
               <w:rPr>
                 <w:rFonts w:ascii="Consolas" w:hAnsi="Consolas" w:cs="Consolas"/>
@@ -2023,7 +1705,6 @@
                 <w:noProof/>
               </w:rPr>
             </w:pPr>
-            <w:proofErr w:type="gramStart"/>
             <w:r>
               <w:rPr>
                 <w:rFonts w:ascii="Consolas" w:hAnsi="Consolas" w:cs="Consolas"/>
@@ -2034,38 +1715,15 @@
               </w:rPr>
               <w:t>string</w:t>
             </w:r>
-            <w:proofErr w:type="gramEnd"/>
-            <w:r>
-              <w:rPr>
-                <w:rFonts w:ascii="Consolas" w:hAnsi="Consolas" w:cs="Consolas"/>
-                <w:color w:val="000000"/>
-                <w:sz w:val="19"/>
-                <w:szCs w:val="19"/>
-                <w:highlight w:val="white"/>
-              </w:rPr>
-              <w:t xml:space="preserve"> </w:t>
-            </w:r>
-            <w:proofErr w:type="spellStart"/>
-            <w:r>
-              <w:rPr>
-                <w:rFonts w:ascii="Consolas" w:hAnsi="Consolas" w:cs="Consolas"/>
-                <w:color w:val="000000"/>
-                <w:sz w:val="19"/>
-                <w:szCs w:val="19"/>
-                <w:highlight w:val="white"/>
-              </w:rPr>
-              <w:t>GetUserName</w:t>
-            </w:r>
-            <w:proofErr w:type="spellEnd"/>
-            <w:r>
-              <w:rPr>
-                <w:rFonts w:ascii="Consolas" w:hAnsi="Consolas" w:cs="Consolas"/>
-                <w:color w:val="000000"/>
-                <w:sz w:val="19"/>
-                <w:szCs w:val="19"/>
-                <w:highlight w:val="white"/>
-              </w:rPr>
-              <w:t>() returns the user’</w:t>
+            <w:r>
+              <w:rPr>
+                <w:rFonts w:ascii="Consolas" w:hAnsi="Consolas" w:cs="Consolas"/>
+                <w:color w:val="000000"/>
+                <w:sz w:val="19"/>
+                <w:szCs w:val="19"/>
+                <w:highlight w:val="white"/>
+              </w:rPr>
+              <w:t xml:space="preserve"> GetUserName() returns the user’</w:t>
             </w:r>
             <w:r>
               <w:rPr>
@@ -2090,7 +1748,6 @@
                 <w:noProof/>
               </w:rPr>
             </w:pPr>
-            <w:proofErr w:type="gramStart"/>
             <w:r>
               <w:rPr>
                 <w:rFonts w:ascii="Consolas" w:hAnsi="Consolas" w:cs="Consolas"/>
@@ -2101,7 +1758,6 @@
               </w:rPr>
               <w:t>public</w:t>
             </w:r>
-            <w:proofErr w:type="gramEnd"/>
             <w:r>
               <w:rPr>
                 <w:rFonts w:ascii="Consolas" w:hAnsi="Consolas" w:cs="Consolas"/>
@@ -2132,7 +1788,6 @@
               </w:rPr>
               <w:t xml:space="preserve"> </w:t>
             </w:r>
-            <w:proofErr w:type="spellStart"/>
             <w:r>
               <w:rPr>
                 <w:rFonts w:ascii="Consolas" w:hAnsi="Consolas" w:cs="Consolas"/>
@@ -2143,7 +1798,6 @@
               </w:rPr>
               <w:t>ConsoleInput</w:t>
             </w:r>
-            <w:proofErr w:type="spellEnd"/>
             <w:r>
               <w:rPr>
                 <w:rFonts w:ascii="Consolas" w:hAnsi="Consolas" w:cs="Consolas"/>
@@ -2154,7 +1808,6 @@
               </w:rPr>
               <w:t xml:space="preserve"> : </w:t>
             </w:r>
-            <w:proofErr w:type="spellStart"/>
             <w:r>
               <w:rPr>
                 <w:rFonts w:ascii="Consolas" w:hAnsi="Consolas" w:cs="Consolas"/>
@@ -2165,7 +1818,6 @@
               </w:rPr>
               <w:t>IUserInput</w:t>
             </w:r>
-            <w:proofErr w:type="spellEnd"/>
             <w:r>
               <w:rPr>
                 <w:rFonts w:ascii="Consolas" w:hAnsi="Consolas" w:cs="Consolas"/>
@@ -2189,7 +1841,6 @@
                 <w:noProof/>
               </w:rPr>
             </w:pPr>
-            <w:proofErr w:type="spellStart"/>
             <w:r>
               <w:rPr>
                 <w:rFonts w:ascii="Consolas" w:hAnsi="Consolas" w:cs="Consolas"/>
@@ -2217,18 +1868,7 @@
                 <w:szCs w:val="19"/>
                 <w:highlight w:val="white"/>
               </w:rPr>
-              <w:t>EnterRowColInput</w:t>
-            </w:r>
-            <w:proofErr w:type="spellEnd"/>
-            <w:r>
-              <w:rPr>
-                <w:rFonts w:ascii="Consolas" w:hAnsi="Consolas" w:cs="Consolas"/>
-                <w:color w:val="000000"/>
-                <w:sz w:val="19"/>
-                <w:szCs w:val="19"/>
-                <w:highlight w:val="white"/>
-              </w:rPr>
-              <w:t>(</w:t>
+              <w:t>EnterRowColInput(</w:t>
             </w:r>
             <w:r>
               <w:rPr>
@@ -2239,7 +1879,6 @@
               </w:rPr>
               <w:t xml:space="preserve">) refactored to use </w:t>
             </w:r>
-            <w:proofErr w:type="spellStart"/>
             <w:r>
               <w:rPr>
                 <w:rFonts w:ascii="Consolas" w:hAnsi="Consolas" w:cs="Consolas"/>
@@ -2250,7 +1889,6 @@
               </w:rPr>
               <w:t>IUserInput</w:t>
             </w:r>
-            <w:proofErr w:type="spellEnd"/>
           </w:p>
           <w:p>
             <w:pPr>
@@ -2265,8 +1903,6 @@
                 <w:noProof/>
               </w:rPr>
             </w:pPr>
-            <w:proofErr w:type="spellStart"/>
-            <w:proofErr w:type="gramStart"/>
             <w:r>
               <w:rPr>
                 <w:rFonts w:ascii="Consolas" w:hAnsi="Consolas" w:cs="Consolas"/>
@@ -2296,7 +1932,6 @@
               </w:rPr>
               <w:t>StartGame</w:t>
             </w:r>
-            <w:proofErr w:type="spellEnd"/>
             <w:r>
               <w:rPr>
                 <w:rFonts w:ascii="Consolas" w:hAnsi="Consolas" w:cs="Consolas"/>
@@ -2304,9 +1939,8 @@
                 <w:sz w:val="19"/>
                 <w:szCs w:val="19"/>
               </w:rPr>
-              <w:t>(</w:t>
-            </w:r>
-            <w:proofErr w:type="gramEnd"/>
+              <w:t>() commented out</w:t>
+            </w:r>
             <w:r>
               <w:rPr>
                 <w:rFonts w:ascii="Consolas" w:hAnsi="Consolas" w:cs="Consolas"/>
@@ -2314,7 +1948,7 @@
                 <w:sz w:val="19"/>
                 <w:szCs w:val="19"/>
               </w:rPr>
-              <w:t>) commented out</w:t>
+              <w:t>:</w:t>
             </w:r>
             <w:r>
               <w:rPr>
@@ -2323,7 +1957,7 @@
                 <w:sz w:val="19"/>
                 <w:szCs w:val="19"/>
               </w:rPr>
-              <w:t>:</w:t>
+              <w:t xml:space="preserve"> </w:t>
             </w:r>
             <w:r>
               <w:rPr>
@@ -2332,7 +1966,7 @@
                 <w:sz w:val="19"/>
                 <w:szCs w:val="19"/>
               </w:rPr>
-              <w:t xml:space="preserve"> </w:t>
+              <w:t>method</w:t>
             </w:r>
             <w:r>
               <w:rPr>
@@ -2341,7 +1975,7 @@
                 <w:sz w:val="19"/>
                 <w:szCs w:val="19"/>
               </w:rPr>
-              <w:t>method</w:t>
+              <w:t xml:space="preserve"> no longer needed.</w:t>
             </w:r>
             <w:r>
               <w:rPr>
@@ -2350,18 +1984,8 @@
                 <w:sz w:val="19"/>
                 <w:szCs w:val="19"/>
               </w:rPr>
-              <w:t xml:space="preserve"> no longer needed.</w:t>
-            </w:r>
-            <w:r>
-              <w:rPr>
-                <w:rFonts w:ascii="Consolas" w:hAnsi="Consolas" w:cs="Consolas"/>
-                <w:color w:val="008000"/>
-                <w:sz w:val="19"/>
-                <w:szCs w:val="19"/>
-              </w:rPr>
               <w:t xml:space="preserve"> Initialization of class fields moved to </w:t>
             </w:r>
-            <w:proofErr w:type="spellStart"/>
             <w:r>
               <w:rPr>
                 <w:rFonts w:ascii="Consolas" w:hAnsi="Consolas" w:cs="Consolas"/>
@@ -2391,7 +2015,6 @@
               </w:rPr>
               <w:t>StartPlayCycle</w:t>
             </w:r>
-            <w:proofErr w:type="spellEnd"/>
             <w:r>
               <w:rPr>
                 <w:rFonts w:ascii="Consolas" w:hAnsi="Consolas" w:cs="Consolas"/>
@@ -2415,8 +2038,6 @@
                 <w:noProof/>
               </w:rPr>
             </w:pPr>
-            <w:proofErr w:type="spellStart"/>
-            <w:proofErr w:type="gramStart"/>
             <w:r>
               <w:rPr>
                 <w:rFonts w:ascii="Consolas" w:hAnsi="Consolas" w:cs="Consolas"/>
@@ -2446,7 +2067,6 @@
               </w:rPr>
               <w:t>FillWithRandomMines</w:t>
             </w:r>
-            <w:proofErr w:type="spellEnd"/>
             <w:r>
               <w:rPr>
                 <w:rFonts w:ascii="Consolas" w:hAnsi="Consolas" w:cs="Consolas"/>
@@ -2454,9 +2074,8 @@
                 <w:sz w:val="19"/>
                 <w:szCs w:val="19"/>
               </w:rPr>
-              <w:t>(</w:t>
-            </w:r>
-            <w:proofErr w:type="gramEnd"/>
+              <w:t>() commented out: method no longe</w:t>
+            </w:r>
             <w:r>
               <w:rPr>
                 <w:rFonts w:ascii="Consolas" w:hAnsi="Consolas" w:cs="Consolas"/>
@@ -2464,18 +2083,8 @@
                 <w:sz w:val="19"/>
                 <w:szCs w:val="19"/>
               </w:rPr>
-              <w:t>) commented out: method no longe</w:t>
-            </w:r>
-            <w:r>
-              <w:rPr>
-                <w:rFonts w:ascii="Consolas" w:hAnsi="Consolas" w:cs="Consolas"/>
-                <w:color w:val="008000"/>
-                <w:sz w:val="19"/>
-                <w:szCs w:val="19"/>
-              </w:rPr>
               <w:t xml:space="preserve">r needed. Its functionality taken over by </w:t>
             </w:r>
-            <w:proofErr w:type="spellStart"/>
             <w:r>
               <w:rPr>
                 <w:rFonts w:ascii="Consolas" w:hAnsi="Consolas" w:cs="Consolas"/>
@@ -2486,7 +2095,6 @@
               </w:rPr>
               <w:t>IMinesGenerator</w:t>
             </w:r>
-            <w:proofErr w:type="spellEnd"/>
             <w:r>
               <w:rPr>
                 <w:rFonts w:ascii="Consolas" w:hAnsi="Consolas" w:cs="Consolas"/>
@@ -2510,7 +2118,6 @@
                 <w:noProof/>
               </w:rPr>
             </w:pPr>
-            <w:proofErr w:type="spellStart"/>
             <w:r>
               <w:rPr>
                 <w:rFonts w:ascii="Consolas" w:hAnsi="Consolas" w:cs="Consolas"/>
@@ -2538,9 +2145,76 @@
                 <w:szCs w:val="19"/>
                 <w:highlight w:val="white"/>
               </w:rPr>
+              <w:t>IsMoveEntered(</w:t>
+            </w:r>
+            <w:r>
+              <w:rPr>
+                <w:rFonts w:ascii="Consolas" w:hAnsi="Consolas" w:cs="Consolas"/>
+                <w:color w:val="0000FF"/>
+                <w:sz w:val="19"/>
+                <w:szCs w:val="19"/>
+                <w:highlight w:val="white"/>
+              </w:rPr>
+              <w:t>string</w:t>
+            </w:r>
+            <w:r>
+              <w:rPr>
+                <w:rFonts w:ascii="Consolas" w:hAnsi="Consolas" w:cs="Consolas"/>
+                <w:color w:val="000000"/>
+                <w:sz w:val="19"/>
+                <w:szCs w:val="19"/>
+                <w:highlight w:val="white"/>
+              </w:rPr>
+              <w:t xml:space="preserve"> line)</w:t>
+            </w:r>
+            <w:r>
+              <w:rPr>
+                <w:rFonts w:ascii="Consolas" w:hAnsi="Consolas" w:cs="Consolas"/>
+                <w:color w:val="000000"/>
+                <w:sz w:val="19"/>
+                <w:szCs w:val="19"/>
+              </w:rPr>
+              <w:t xml:space="preserve"> refactored to </w:t>
+            </w:r>
+            <w:r>
+              <w:rPr>
+                <w:rFonts w:ascii="Consolas" w:hAnsi="Consolas" w:cs="Consolas"/>
+                <w:color w:val="2B91AF"/>
+                <w:sz w:val="19"/>
+                <w:szCs w:val="19"/>
+                <w:highlight w:val="white"/>
+              </w:rPr>
+              <w:t>InitializerExtensions</w:t>
+            </w:r>
+            <w:r>
+              <w:rPr>
+                <w:rFonts w:ascii="Consolas" w:hAnsi="Consolas" w:cs="Consolas"/>
+                <w:color w:val="2B91AF"/>
+                <w:sz w:val="19"/>
+                <w:szCs w:val="19"/>
+              </w:rPr>
+              <w:t>.</w:t>
+            </w:r>
+            <w:r>
+              <w:rPr>
+                <w:rFonts w:ascii="Consolas" w:hAnsi="Consolas" w:cs="Consolas"/>
+                <w:color w:val="000000"/>
+                <w:sz w:val="19"/>
+                <w:szCs w:val="19"/>
+                <w:highlight w:val="white"/>
+              </w:rPr>
               <w:t>IsMoveEntered</w:t>
             </w:r>
-            <w:proofErr w:type="spellEnd"/>
+            <w:r>
+              <w:rPr>
+                <w:rFonts w:ascii="Consolas" w:hAnsi="Consolas" w:cs="Consolas"/>
+                <w:color w:val="000000"/>
+                <w:sz w:val="19"/>
+                <w:szCs w:val="19"/>
+                <w:highlight w:val="white"/>
+              </w:rPr>
+              <w:t xml:space="preserve"> </w:t>
+            </w:r>
             <w:r>
               <w:rPr>
                 <w:rFonts w:ascii="Consolas" w:hAnsi="Consolas" w:cs="Consolas"/>
@@ -2569,48 +2243,18 @@
                 <w:szCs w:val="19"/>
                 <w:highlight w:val="white"/>
               </w:rPr>
-              <w:t xml:space="preserve"> line)</w:t>
-            </w:r>
-            <w:r>
-              <w:rPr>
-                <w:rFonts w:ascii="Consolas" w:hAnsi="Consolas" w:cs="Consolas"/>
-                <w:color w:val="000000"/>
-                <w:sz w:val="19"/>
-                <w:szCs w:val="19"/>
-              </w:rPr>
-              <w:t xml:space="preserve"> refactored to </w:t>
-            </w:r>
-            <w:proofErr w:type="spellStart"/>
-            <w:r>
-              <w:rPr>
-                <w:rFonts w:ascii="Consolas" w:hAnsi="Consolas" w:cs="Consolas"/>
-                <w:color w:val="2B91AF"/>
-                <w:sz w:val="19"/>
-                <w:szCs w:val="19"/>
-                <w:highlight w:val="white"/>
-              </w:rPr>
-              <w:t>InitializerExtensions</w:t>
-            </w:r>
-            <w:r>
-              <w:rPr>
-                <w:rFonts w:ascii="Consolas" w:hAnsi="Consolas" w:cs="Consolas"/>
-                <w:color w:val="2B91AF"/>
-                <w:sz w:val="19"/>
-                <w:szCs w:val="19"/>
-              </w:rPr>
-              <w:t>.</w:t>
-            </w:r>
-            <w:r>
-              <w:rPr>
-                <w:rFonts w:ascii="Consolas" w:hAnsi="Consolas" w:cs="Consolas"/>
-                <w:color w:val="000000"/>
-                <w:sz w:val="19"/>
-                <w:szCs w:val="19"/>
-                <w:highlight w:val="white"/>
-              </w:rPr>
-              <w:t>IsMoveEntered</w:t>
-            </w:r>
-            <w:proofErr w:type="spellEnd"/>
+              <w:t xml:space="preserve"> line, </w:t>
+            </w:r>
+            <w:r>
+              <w:rPr>
+                <w:rFonts w:ascii="Consolas" w:hAnsi="Consolas" w:cs="Consolas"/>
+                <w:color w:val="0000FF"/>
+                <w:sz w:val="19"/>
+                <w:szCs w:val="19"/>
+                <w:highlight w:val="white"/>
+              </w:rPr>
+              <w:t>ref</w:t>
+            </w:r>
             <w:r>
               <w:rPr>
                 <w:rFonts w:ascii="Consolas" w:hAnsi="Consolas" w:cs="Consolas"/>
@@ -2624,32 +2268,22 @@
             <w:r>
               <w:rPr>
                 <w:rFonts w:ascii="Consolas" w:hAnsi="Consolas" w:cs="Consolas"/>
-                <w:color w:val="000000"/>
-                <w:sz w:val="19"/>
-                <w:szCs w:val="19"/>
-                <w:highlight w:val="white"/>
-              </w:rPr>
-              <w:t>(</w:t>
-            </w:r>
-            <w:r>
-              <w:rPr>
-                <w:rFonts w:ascii="Consolas" w:hAnsi="Consolas" w:cs="Consolas"/>
                 <w:color w:val="0000FF"/>
                 <w:sz w:val="19"/>
                 <w:szCs w:val="19"/>
                 <w:highlight w:val="white"/>
               </w:rPr>
-              <w:t>string</w:t>
-            </w:r>
-            <w:r>
-              <w:rPr>
-                <w:rFonts w:ascii="Consolas" w:hAnsi="Consolas" w:cs="Consolas"/>
-                <w:color w:val="000000"/>
-                <w:sz w:val="19"/>
-                <w:szCs w:val="19"/>
-                <w:highlight w:val="white"/>
-              </w:rPr>
-              <w:t xml:space="preserve"> line, </w:t>
+              <w:t>int</w:t>
+            </w:r>
+            <w:r>
+              <w:rPr>
+                <w:rFonts w:ascii="Consolas" w:hAnsi="Consolas" w:cs="Consolas"/>
+                <w:color w:val="000000"/>
+                <w:sz w:val="19"/>
+                <w:szCs w:val="19"/>
+                <w:highlight w:val="white"/>
+              </w:rPr>
+              <w:t xml:space="preserve"> row, </w:t>
             </w:r>
             <w:r>
               <w:rPr>
@@ -2671,7 +2305,6 @@
               </w:rPr>
               <w:t xml:space="preserve"> </w:t>
             </w:r>
-            <w:proofErr w:type="spellStart"/>
             <w:r>
               <w:rPr>
                 <w:rFonts w:ascii="Consolas" w:hAnsi="Consolas" w:cs="Consolas"/>
@@ -2682,49 +2315,6 @@
               </w:rPr>
               <w:t>int</w:t>
             </w:r>
-            <w:proofErr w:type="spellEnd"/>
-            <w:r>
-              <w:rPr>
-                <w:rFonts w:ascii="Consolas" w:hAnsi="Consolas" w:cs="Consolas"/>
-                <w:color w:val="000000"/>
-                <w:sz w:val="19"/>
-                <w:szCs w:val="19"/>
-                <w:highlight w:val="white"/>
-              </w:rPr>
-              <w:t xml:space="preserve"> row, </w:t>
-            </w:r>
-            <w:r>
-              <w:rPr>
-                <w:rFonts w:ascii="Consolas" w:hAnsi="Consolas" w:cs="Consolas"/>
-                <w:color w:val="0000FF"/>
-                <w:sz w:val="19"/>
-                <w:szCs w:val="19"/>
-                <w:highlight w:val="white"/>
-              </w:rPr>
-              <w:t>ref</w:t>
-            </w:r>
-            <w:r>
-              <w:rPr>
-                <w:rFonts w:ascii="Consolas" w:hAnsi="Consolas" w:cs="Consolas"/>
-                <w:color w:val="000000"/>
-                <w:sz w:val="19"/>
-                <w:szCs w:val="19"/>
-                <w:highlight w:val="white"/>
-              </w:rPr>
-              <w:t xml:space="preserve"> </w:t>
-            </w:r>
-            <w:proofErr w:type="spellStart"/>
-            <w:r>
-              <w:rPr>
-                <w:rFonts w:ascii="Consolas" w:hAnsi="Consolas" w:cs="Consolas"/>
-                <w:color w:val="0000FF"/>
-                <w:sz w:val="19"/>
-                <w:szCs w:val="19"/>
-                <w:highlight w:val="white"/>
-              </w:rPr>
-              <w:t>int</w:t>
-            </w:r>
-            <w:proofErr w:type="spellEnd"/>
             <w:r>
               <w:rPr>
                 <w:rFonts w:ascii="Consolas" w:hAnsi="Consolas" w:cs="Consolas"/>
@@ -2749,8 +2339,6 @@
                 <w:noProof/>
               </w:rPr>
             </w:pPr>
-            <w:proofErr w:type="spellStart"/>
-            <w:proofErr w:type="gramStart"/>
             <w:r>
               <w:rPr>
                 <w:rFonts w:ascii="Consolas" w:hAnsi="Consolas" w:cs="Consolas"/>
@@ -2780,25 +2368,14 @@
               </w:rPr>
               <w:t>EnterRowColInput</w:t>
             </w:r>
-            <w:proofErr w:type="spellEnd"/>
-            <w:r>
-              <w:rPr>
-                <w:rFonts w:ascii="Consolas" w:hAnsi="Consolas" w:cs="Consolas"/>
-                <w:color w:val="000000"/>
-                <w:sz w:val="19"/>
-                <w:szCs w:val="19"/>
-              </w:rPr>
-              <w:t>(</w:t>
-            </w:r>
-            <w:proofErr w:type="gramEnd"/>
-            <w:r>
-              <w:rPr>
-                <w:rFonts w:ascii="Consolas" w:hAnsi="Consolas" w:cs="Consolas"/>
-                <w:color w:val="000000"/>
-                <w:sz w:val="19"/>
-                <w:szCs w:val="19"/>
-              </w:rPr>
-              <w:t>) updated accordingly.</w:t>
+            <w:r>
+              <w:rPr>
+                <w:rFonts w:ascii="Consolas" w:hAnsi="Consolas" w:cs="Consolas"/>
+                <w:color w:val="000000"/>
+                <w:sz w:val="19"/>
+                <w:szCs w:val="19"/>
+              </w:rPr>
+              <w:t>() updated accordingly.</w:t>
             </w:r>
           </w:p>
           <w:p>
@@ -2814,8 +2391,6 @@
                 <w:noProof/>
               </w:rPr>
             </w:pPr>
-            <w:proofErr w:type="spellStart"/>
-            <w:proofErr w:type="gramStart"/>
             <w:r>
               <w:rPr>
                 <w:rFonts w:ascii="Consolas" w:hAnsi="Consolas" w:cs="Consolas"/>
@@ -2845,54 +2420,23 @@
               </w:rPr>
               <w:t>EnterRowColInput</w:t>
             </w:r>
-            <w:proofErr w:type="spellEnd"/>
-            <w:r>
-              <w:rPr>
-                <w:rFonts w:ascii="Consolas" w:hAnsi="Consolas" w:cs="Consolas"/>
-                <w:color w:val="000000"/>
-                <w:sz w:val="19"/>
-                <w:szCs w:val="19"/>
-              </w:rPr>
-              <w:t>(</w:t>
-            </w:r>
-            <w:proofErr w:type="gramEnd"/>
-            <w:r>
-              <w:rPr>
-                <w:rFonts w:ascii="Consolas" w:hAnsi="Consolas" w:cs="Consolas"/>
-                <w:color w:val="000000"/>
-                <w:sz w:val="19"/>
-                <w:szCs w:val="19"/>
-              </w:rPr>
-              <w:t>)</w:t>
-            </w:r>
-            <w:r>
-              <w:rPr>
-                <w:rFonts w:ascii="Consolas" w:hAnsi="Consolas" w:cs="Consolas"/>
-                <w:color w:val="000000"/>
-                <w:sz w:val="19"/>
-                <w:szCs w:val="19"/>
-              </w:rPr>
-              <w:t xml:space="preserve"> refactored to use </w:t>
-            </w:r>
-            <w:proofErr w:type="spellStart"/>
-            <w:r>
-              <w:rPr>
-                <w:rFonts w:ascii="Consolas" w:hAnsi="Consolas" w:cs="Consolas"/>
-                <w:color w:val="000000"/>
-                <w:sz w:val="19"/>
-                <w:szCs w:val="19"/>
-              </w:rPr>
-              <w:t>IDrawer</w:t>
-            </w:r>
-            <w:proofErr w:type="spellEnd"/>
-            <w:r>
-              <w:rPr>
-                <w:rFonts w:ascii="Consolas" w:hAnsi="Consolas" w:cs="Consolas"/>
-                <w:color w:val="000000"/>
-                <w:sz w:val="19"/>
-                <w:szCs w:val="19"/>
-              </w:rPr>
-              <w:t xml:space="preserve"> entirely.</w:t>
+            <w:r>
+              <w:rPr>
+                <w:rFonts w:ascii="Consolas" w:hAnsi="Consolas" w:cs="Consolas"/>
+                <w:color w:val="000000"/>
+                <w:sz w:val="19"/>
+                <w:szCs w:val="19"/>
+              </w:rPr>
+              <w:t>()</w:t>
+            </w:r>
+            <w:r>
+              <w:rPr>
+                <w:rFonts w:ascii="Consolas" w:hAnsi="Consolas" w:cs="Consolas"/>
+                <w:color w:val="000000"/>
+                <w:sz w:val="19"/>
+                <w:szCs w:val="19"/>
+              </w:rPr>
+              <w:t xml:space="preserve"> refactored to use IDrawer entirely.</w:t>
             </w:r>
           </w:p>
           <w:p>
@@ -2908,7 +2452,6 @@
                 <w:noProof/>
               </w:rPr>
             </w:pPr>
-            <w:proofErr w:type="spellStart"/>
             <w:r>
               <w:rPr>
                 <w:rFonts w:ascii="Consolas" w:hAnsi="Consolas" w:cs="Consolas"/>
@@ -2919,7 +2462,59 @@
               </w:rPr>
               <w:t>IUserInput</w:t>
             </w:r>
-            <w:proofErr w:type="spellEnd"/>
+            <w:r>
+              <w:rPr>
+                <w:rFonts w:ascii="Consolas" w:hAnsi="Consolas" w:cs="Consolas"/>
+                <w:color w:val="000000"/>
+                <w:sz w:val="19"/>
+                <w:szCs w:val="19"/>
+                <w:highlight w:val="white"/>
+              </w:rPr>
+              <w:t xml:space="preserve"> GetCommandProvider()</w:t>
+            </w:r>
+            <w:r>
+              <w:rPr>
+                <w:rFonts w:ascii="Consolas" w:hAnsi="Consolas" w:cs="Consolas"/>
+                <w:color w:val="000000"/>
+                <w:sz w:val="19"/>
+                <w:szCs w:val="19"/>
+              </w:rPr>
+              <w:t xml:space="preserve"> added to </w:t>
+            </w:r>
+            <w:r>
+              <w:rPr>
+                <w:rFonts w:ascii="Consolas" w:hAnsi="Consolas" w:cs="Consolas"/>
+                <w:color w:val="2B91AF"/>
+                <w:sz w:val="19"/>
+                <w:szCs w:val="19"/>
+                <w:highlight w:val="white"/>
+              </w:rPr>
+              <w:t>IMinesweeperFactory</w:t>
+            </w:r>
+          </w:p>
+          <w:p>
+            <w:pPr>
+              <w:pStyle w:val="ListParagraph"/>
+              <w:numPr>
+                <w:ilvl w:val="0"/>
+                <w:numId w:val="19"/>
+              </w:numPr>
+              <w:spacing w:before="0" w:after="200" w:line="276" w:lineRule="auto"/>
+              <w:rPr>
+                <w:rFonts w:asciiTheme="minorHAnsi" w:hAnsiTheme="minorHAnsi"/>
+                <w:noProof/>
+              </w:rPr>
+            </w:pPr>
+            <w:r>
+              <w:rPr>
+                <w:rFonts w:ascii="Consolas" w:hAnsi="Consolas" w:cs="Consolas"/>
+                <w:color w:val="0000FF"/>
+                <w:sz w:val="19"/>
+                <w:szCs w:val="19"/>
+                <w:highlight w:val="white"/>
+              </w:rPr>
+              <w:t>class</w:t>
+            </w:r>
             <w:r>
               <w:rPr>
                 <w:rFonts w:ascii="Consolas" w:hAnsi="Consolas" w:cs="Consolas"/>
@@ -2930,38 +2525,26 @@
               </w:rPr>
               <w:t xml:space="preserve"> </w:t>
             </w:r>
-            <w:proofErr w:type="spellStart"/>
-            <w:r>
-              <w:rPr>
-                <w:rFonts w:ascii="Consolas" w:hAnsi="Consolas" w:cs="Consolas"/>
-                <w:color w:val="000000"/>
-                <w:sz w:val="19"/>
-                <w:szCs w:val="19"/>
-                <w:highlight w:val="white"/>
-              </w:rPr>
-              <w:t>GetCommandProvider</w:t>
-            </w:r>
-            <w:proofErr w:type="spellEnd"/>
-            <w:r>
-              <w:rPr>
-                <w:rFonts w:ascii="Consolas" w:hAnsi="Consolas" w:cs="Consolas"/>
-                <w:color w:val="000000"/>
-                <w:sz w:val="19"/>
-                <w:szCs w:val="19"/>
-                <w:highlight w:val="white"/>
-              </w:rPr>
-              <w:t>()</w:t>
-            </w:r>
-            <w:r>
-              <w:rPr>
-                <w:rFonts w:ascii="Consolas" w:hAnsi="Consolas" w:cs="Consolas"/>
-                <w:color w:val="000000"/>
-                <w:sz w:val="19"/>
-                <w:szCs w:val="19"/>
-              </w:rPr>
-              <w:t xml:space="preserve"> added to </w:t>
-            </w:r>
-            <w:proofErr w:type="spellStart"/>
+            <w:r>
+              <w:rPr>
+                <w:rFonts w:ascii="Consolas" w:hAnsi="Consolas" w:cs="Consolas"/>
+                <w:color w:val="2B91AF"/>
+                <w:sz w:val="19"/>
+                <w:szCs w:val="19"/>
+                <w:highlight w:val="white"/>
+              </w:rPr>
+              <w:t>MinesweeperFactory</w:t>
+            </w:r>
+            <w:r>
+              <w:rPr>
+                <w:rFonts w:ascii="Consolas" w:hAnsi="Consolas" w:cs="Consolas"/>
+                <w:color w:val="000000"/>
+                <w:sz w:val="19"/>
+                <w:szCs w:val="19"/>
+                <w:highlight w:val="white"/>
+              </w:rPr>
+              <w:t xml:space="preserve"> : </w:t>
+            </w:r>
             <w:r>
               <w:rPr>
                 <w:rFonts w:ascii="Consolas" w:hAnsi="Consolas" w:cs="Consolas"/>
@@ -2972,7 +2555,15 @@
               </w:rPr>
               <w:t>IMinesweeperFactory</w:t>
             </w:r>
-            <w:proofErr w:type="spellEnd"/>
+            <w:r>
+              <w:rPr>
+                <w:rFonts w:ascii="Consolas" w:hAnsi="Consolas" w:cs="Consolas"/>
+                <w:color w:val="2B91AF"/>
+                <w:sz w:val="19"/>
+                <w:szCs w:val="19"/>
+              </w:rPr>
+              <w:t xml:space="preserve"> introduced. It is the factory of the game.</w:t>
+            </w:r>
           </w:p>
           <w:p>
             <w:pPr>
@@ -3338,15 +2929,7 @@
             <w:spacing w:before="60" w:line="240" w:lineRule="exact"/>
           </w:pPr>
           <w:r>
-            <w:t xml:space="preserve">33, Alexander </w:t>
-          </w:r>
-          <w:proofErr w:type="spellStart"/>
-          <w:r>
-            <w:t>Malinov</w:t>
-          </w:r>
-          <w:proofErr w:type="spellEnd"/>
-          <w:r>
-            <w:t xml:space="preserve"> Blvd.</w:t>
+            <w:t>33, Alexander Malinov Blvd.</w:t>
           </w:r>
           <w:r>
             <w:t xml:space="preserve">, </w:t>

</xml_diff>

<commit_message>
ScoreBoard.cs moved to MinesweeperGame.Demo
</commit_message>
<xml_diff>
--- a/Refactoring Documentation.docx
+++ b/Refactoring Documentation.docx
@@ -3378,6 +3378,41 @@
                 <w:szCs w:val="19"/>
               </w:rPr>
               <w:t>() implemented</w:t>
+            </w:r>
+          </w:p>
+          <w:p>
+            <w:pPr>
+              <w:pStyle w:val="ListParagraph"/>
+              <w:numPr>
+                <w:ilvl w:val="0"/>
+                <w:numId w:val="19"/>
+              </w:numPr>
+              <w:spacing w:before="0" w:after="200" w:line="276" w:lineRule="auto"/>
+              <w:rPr>
+                <w:rFonts w:asciiTheme="minorHAnsi" w:hAnsiTheme="minorHAnsi"/>
+                <w:noProof/>
+              </w:rPr>
+            </w:pPr>
+            <w:r>
+              <w:rPr>
+                <w:rFonts w:asciiTheme="minorHAnsi" w:hAnsiTheme="minorHAnsi"/>
+                <w:noProof/>
+              </w:rPr>
+              <w:t>ScoreBoard.cs</w:t>
+            </w:r>
+            <w:r>
+              <w:rPr>
+                <w:rFonts w:asciiTheme="minorHAnsi" w:hAnsiTheme="minorHAnsi"/>
+                <w:noProof/>
+              </w:rPr>
+              <w:t xml:space="preserve"> moved to </w:t>
+            </w:r>
+            <w:r>
+              <w:rPr>
+                <w:rFonts w:asciiTheme="minorHAnsi" w:hAnsiTheme="minorHAnsi"/>
+                <w:noProof/>
+              </w:rPr>
+              <w:t>MinesweeperGame.Demo</w:t>
             </w:r>
           </w:p>
           <w:p>

</xml_diff>

<commit_message>
MinesGenerator.cs moved to MinesweeperGame.Demo
</commit_message>
<xml_diff>
--- a/Refactoring Documentation.docx
+++ b/Refactoring Documentation.docx
@@ -241,6 +241,7 @@
                 <w:noProof/>
               </w:rPr>
             </w:pPr>
+            <w:proofErr w:type="spellStart"/>
             <w:r>
               <w:rPr>
                 <w:rFonts w:asciiTheme="minorHAnsi" w:hAnsiTheme="minorHAnsi" w:cs="Consolas"/>
@@ -248,6 +249,7 @@
               </w:rPr>
               <w:t>MinesInitializer</w:t>
             </w:r>
+            <w:proofErr w:type="spellEnd"/>
             <w:r>
               <w:rPr>
                 <w:rFonts w:asciiTheme="minorHAnsi" w:hAnsiTheme="minorHAnsi" w:cs="Consolas"/>
@@ -308,6 +310,7 @@
               </w:rPr>
               <w:t xml:space="preserve"> </w:t>
             </w:r>
+            <w:proofErr w:type="spellStart"/>
             <w:r>
               <w:rPr>
                 <w:rFonts w:ascii="Consolas" w:hAnsi="Consolas" w:cs="Consolas"/>
@@ -318,16 +321,29 @@
               </w:rPr>
               <w:t>MinesInitializer</w:t>
             </w:r>
-            <w:r>
-              <w:rPr>
-                <w:rFonts w:ascii="Consolas" w:hAnsi="Consolas" w:cs="Consolas"/>
-                <w:color w:val="000000"/>
-                <w:sz w:val="19"/>
-                <w:szCs w:val="19"/>
-                <w:highlight w:val="white"/>
-              </w:rPr>
-              <w:t xml:space="preserve"> onlyInstance</w:t>
-            </w:r>
+            <w:proofErr w:type="spellEnd"/>
+            <w:r>
+              <w:rPr>
+                <w:rFonts w:ascii="Consolas" w:hAnsi="Consolas" w:cs="Consolas"/>
+                <w:color w:val="000000"/>
+                <w:sz w:val="19"/>
+                <w:szCs w:val="19"/>
+                <w:highlight w:val="white"/>
+              </w:rPr>
+              <w:t xml:space="preserve"> </w:t>
+            </w:r>
+            <w:proofErr w:type="spellStart"/>
+            <w:r>
+              <w:rPr>
+                <w:rFonts w:ascii="Consolas" w:hAnsi="Consolas" w:cs="Consolas"/>
+                <w:color w:val="000000"/>
+                <w:sz w:val="19"/>
+                <w:szCs w:val="19"/>
+                <w:highlight w:val="white"/>
+              </w:rPr>
+              <w:t>onlyInstance</w:t>
+            </w:r>
+            <w:proofErr w:type="spellEnd"/>
             <w:r>
               <w:rPr>
                 <w:rFonts w:ascii="Consolas" w:hAnsi="Consolas" w:cs="Consolas"/>
@@ -369,7 +385,29 @@
                 <w:szCs w:val="19"/>
                 <w:highlight w:val="white"/>
               </w:rPr>
-              <w:t xml:space="preserve"> MinesInitializer()</w:t>
+              <w:t xml:space="preserve"> </w:t>
+            </w:r>
+            <w:proofErr w:type="spellStart"/>
+            <w:r>
+              <w:rPr>
+                <w:rFonts w:ascii="Consolas" w:hAnsi="Consolas" w:cs="Consolas"/>
+                <w:color w:val="000000"/>
+                <w:sz w:val="19"/>
+                <w:szCs w:val="19"/>
+                <w:highlight w:val="white"/>
+              </w:rPr>
+              <w:t>MinesInitializer</w:t>
+            </w:r>
+            <w:proofErr w:type="spellEnd"/>
+            <w:r>
+              <w:rPr>
+                <w:rFonts w:ascii="Consolas" w:hAnsi="Consolas" w:cs="Consolas"/>
+                <w:color w:val="000000"/>
+                <w:sz w:val="19"/>
+                <w:szCs w:val="19"/>
+                <w:highlight w:val="white"/>
+              </w:rPr>
+              <w:t>()</w:t>
             </w:r>
             <w:r>
               <w:rPr>
@@ -434,6 +472,7 @@
               </w:rPr>
               <w:t xml:space="preserve"> </w:t>
             </w:r>
+            <w:proofErr w:type="spellStart"/>
             <w:r>
               <w:rPr>
                 <w:rFonts w:ascii="Consolas" w:hAnsi="Consolas" w:cs="Consolas"/>
@@ -444,6 +483,7 @@
               </w:rPr>
               <w:t>MinesInitializer</w:t>
             </w:r>
+            <w:proofErr w:type="spellEnd"/>
             <w:r>
               <w:rPr>
                 <w:rFonts w:ascii="Consolas" w:hAnsi="Consolas" w:cs="Consolas"/>
@@ -512,6 +552,7 @@
                 <w:noProof/>
               </w:rPr>
             </w:pPr>
+            <w:proofErr w:type="spellStart"/>
             <w:r>
               <w:rPr>
                 <w:rFonts w:ascii="Consolas" w:hAnsi="Consolas" w:cs="Consolas"/>
@@ -522,6 +563,7 @@
               </w:rPr>
               <w:t>IScoreBoard</w:t>
             </w:r>
+            <w:proofErr w:type="spellEnd"/>
             <w:r>
               <w:rPr>
                 <w:rFonts w:ascii="Consolas" w:hAnsi="Consolas" w:cs="Consolas"/>
@@ -545,6 +587,7 @@
                 <w:noProof/>
               </w:rPr>
             </w:pPr>
+            <w:proofErr w:type="spellStart"/>
             <w:r>
               <w:rPr>
                 <w:rFonts w:ascii="Consolas" w:hAnsi="Consolas" w:cs="Consolas"/>
@@ -555,6 +598,7 @@
               </w:rPr>
               <w:t>IMinesGenerator</w:t>
             </w:r>
+            <w:proofErr w:type="spellEnd"/>
             <w:r>
               <w:rPr>
                 <w:rFonts w:ascii="Consolas" w:hAnsi="Consolas" w:cs="Consolas"/>
@@ -578,6 +622,7 @@
                 <w:noProof/>
               </w:rPr>
             </w:pPr>
+            <w:proofErr w:type="spellStart"/>
             <w:r>
               <w:rPr>
                 <w:rFonts w:ascii="Consolas" w:hAnsi="Consolas" w:cs="Consolas"/>
@@ -607,6 +652,7 @@
               </w:rPr>
               <w:t>FillWithRandomMines</w:t>
             </w:r>
+            <w:proofErr w:type="spellEnd"/>
             <w:r>
               <w:rPr>
                 <w:rFonts w:ascii="Consolas" w:hAnsi="Consolas" w:cs="Consolas"/>
@@ -630,6 +676,7 @@
                 <w:noProof/>
               </w:rPr>
             </w:pPr>
+            <w:proofErr w:type="spellStart"/>
             <w:r>
               <w:rPr>
                 <w:rFonts w:ascii="Consolas" w:hAnsi="Consolas" w:cs="Consolas"/>
@@ -640,6 +687,7 @@
               </w:rPr>
               <w:t>IDrawer</w:t>
             </w:r>
+            <w:proofErr w:type="spellEnd"/>
             <w:r>
               <w:rPr>
                 <w:rFonts w:ascii="Consolas" w:hAnsi="Consolas" w:cs="Consolas"/>
@@ -663,15 +711,27 @@
                 <w:noProof/>
               </w:rPr>
             </w:pPr>
-            <w:r>
-              <w:rPr>
-                <w:rFonts w:ascii="Consolas" w:hAnsi="Consolas" w:cs="Consolas"/>
-                <w:color w:val="2B91AF"/>
-                <w:sz w:val="19"/>
-                <w:szCs w:val="19"/>
-                <w:highlight w:val="white"/>
-              </w:rPr>
-              <w:t xml:space="preserve">IMinesweeperFactory </w:t>
+            <w:proofErr w:type="spellStart"/>
+            <w:r>
+              <w:rPr>
+                <w:rFonts w:ascii="Consolas" w:hAnsi="Consolas" w:cs="Consolas"/>
+                <w:color w:val="2B91AF"/>
+                <w:sz w:val="19"/>
+                <w:szCs w:val="19"/>
+                <w:highlight w:val="white"/>
+              </w:rPr>
+              <w:t>IMinesweeperFactory</w:t>
+            </w:r>
+            <w:proofErr w:type="spellEnd"/>
+            <w:r>
+              <w:rPr>
+                <w:rFonts w:ascii="Consolas" w:hAnsi="Consolas" w:cs="Consolas"/>
+                <w:color w:val="2B91AF"/>
+                <w:sz w:val="19"/>
+                <w:szCs w:val="19"/>
+                <w:highlight w:val="white"/>
+              </w:rPr>
+              <w:t xml:space="preserve"> </w:t>
             </w:r>
             <w:r>
               <w:rPr>
@@ -696,6 +756,7 @@
                 <w:noProof/>
               </w:rPr>
             </w:pPr>
+            <w:proofErr w:type="spellStart"/>
             <w:r>
               <w:rPr>
                 <w:rFonts w:ascii="Consolas" w:hAnsi="Consolas" w:cs="Consolas"/>
@@ -706,6 +767,7 @@
               </w:rPr>
               <w:t>IMinesweeperFactory</w:t>
             </w:r>
+            <w:proofErr w:type="spellEnd"/>
             <w:r>
               <w:rPr>
                 <w:rFonts w:ascii="Consolas" w:hAnsi="Consolas" w:cs="Consolas"/>
@@ -787,6 +849,7 @@
               </w:rPr>
               <w:t xml:space="preserve"> </w:t>
             </w:r>
+            <w:proofErr w:type="spellStart"/>
             <w:r>
               <w:rPr>
                 <w:rFonts w:ascii="Consolas" w:hAnsi="Consolas" w:cs="Consolas"/>
@@ -797,6 +860,7 @@
               </w:rPr>
               <w:t>MinesGenerator</w:t>
             </w:r>
+            <w:proofErr w:type="spellEnd"/>
             <w:r>
               <w:rPr>
                 <w:rFonts w:ascii="Consolas" w:hAnsi="Consolas" w:cs="Consolas"/>
@@ -807,6 +871,7 @@
               </w:rPr>
               <w:t xml:space="preserve"> : </w:t>
             </w:r>
+            <w:proofErr w:type="spellStart"/>
             <w:r>
               <w:rPr>
                 <w:rFonts w:ascii="Consolas" w:hAnsi="Consolas" w:cs="Consolas"/>
@@ -817,6 +882,7 @@
               </w:rPr>
               <w:t>IMinesGenerator</w:t>
             </w:r>
+            <w:proofErr w:type="spellEnd"/>
             <w:r>
               <w:rPr>
                 <w:rFonts w:ascii="Consolas" w:hAnsi="Consolas" w:cs="Consolas"/>
@@ -860,6 +926,7 @@
               </w:rPr>
               <w:t xml:space="preserve"> </w:t>
             </w:r>
+            <w:proofErr w:type="spellStart"/>
             <w:r>
               <w:rPr>
                 <w:rFonts w:ascii="Consolas" w:hAnsi="Consolas" w:cs="Consolas"/>
@@ -870,6 +937,7 @@
               </w:rPr>
               <w:t>ScoreBoard</w:t>
             </w:r>
+            <w:proofErr w:type="spellEnd"/>
             <w:r>
               <w:rPr>
                 <w:rFonts w:ascii="Consolas" w:hAnsi="Consolas" w:cs="Consolas"/>
@@ -880,6 +948,7 @@
               </w:rPr>
               <w:t xml:space="preserve"> : </w:t>
             </w:r>
+            <w:proofErr w:type="spellStart"/>
             <w:r>
               <w:rPr>
                 <w:rFonts w:ascii="Consolas" w:hAnsi="Consolas" w:cs="Consolas"/>
@@ -890,6 +959,7 @@
               </w:rPr>
               <w:t>IScoreBoard</w:t>
             </w:r>
+            <w:proofErr w:type="spellEnd"/>
             <w:r>
               <w:rPr>
                 <w:rFonts w:ascii="Consolas" w:hAnsi="Consolas" w:cs="Consolas"/>
@@ -921,8 +991,20 @@
                 <w:szCs w:val="19"/>
                 <w:highlight w:val="white"/>
               </w:rPr>
-              <w:t>interface IDrawer</w:t>
-            </w:r>
+              <w:t xml:space="preserve">interface </w:t>
+            </w:r>
+            <w:proofErr w:type="spellStart"/>
+            <w:r>
+              <w:rPr>
+                <w:rFonts w:ascii="Consolas" w:hAnsi="Consolas" w:cs="Consolas"/>
+                <w:color w:val="2B91AF"/>
+                <w:sz w:val="19"/>
+                <w:szCs w:val="19"/>
+                <w:highlight w:val="white"/>
+              </w:rPr>
+              <w:t>IDrawer</w:t>
+            </w:r>
+            <w:proofErr w:type="spellEnd"/>
             <w:r>
               <w:rPr>
                 <w:rFonts w:ascii="Consolas" w:hAnsi="Consolas" w:cs="Consolas"/>
@@ -946,6 +1028,7 @@
                 <w:noProof/>
               </w:rPr>
             </w:pPr>
+            <w:proofErr w:type="gramStart"/>
             <w:r>
               <w:rPr>
                 <w:rFonts w:ascii="Consolas" w:hAnsi="Consolas" w:cs="Consolas"/>
@@ -956,15 +1039,38 @@
               </w:rPr>
               <w:t>void</w:t>
             </w:r>
-            <w:r>
-              <w:rPr>
-                <w:rFonts w:ascii="Consolas" w:hAnsi="Consolas" w:cs="Consolas"/>
-                <w:color w:val="000000"/>
-                <w:sz w:val="19"/>
-                <w:szCs w:val="19"/>
-                <w:highlight w:val="white"/>
-              </w:rPr>
-              <w:t xml:space="preserve"> ShowWelcome(</w:t>
+            <w:proofErr w:type="gramEnd"/>
+            <w:r>
+              <w:rPr>
+                <w:rFonts w:ascii="Consolas" w:hAnsi="Consolas" w:cs="Consolas"/>
+                <w:color w:val="000000"/>
+                <w:sz w:val="19"/>
+                <w:szCs w:val="19"/>
+                <w:highlight w:val="white"/>
+              </w:rPr>
+              <w:t xml:space="preserve"> </w:t>
+            </w:r>
+            <w:proofErr w:type="spellStart"/>
+            <w:r>
+              <w:rPr>
+                <w:rFonts w:ascii="Consolas" w:hAnsi="Consolas" w:cs="Consolas"/>
+                <w:color w:val="000000"/>
+                <w:sz w:val="19"/>
+                <w:szCs w:val="19"/>
+                <w:highlight w:val="white"/>
+              </w:rPr>
+              <w:t>ShowWelcome</w:t>
+            </w:r>
+            <w:proofErr w:type="spellEnd"/>
+            <w:r>
+              <w:rPr>
+                <w:rFonts w:ascii="Consolas" w:hAnsi="Consolas" w:cs="Consolas"/>
+                <w:color w:val="000000"/>
+                <w:sz w:val="19"/>
+                <w:szCs w:val="19"/>
+                <w:highlight w:val="white"/>
+              </w:rPr>
+              <w:t>(</w:t>
             </w:r>
             <w:r>
               <w:rPr>
@@ -1009,6 +1115,7 @@
                 <w:noProof/>
               </w:rPr>
             </w:pPr>
+            <w:proofErr w:type="gramStart"/>
             <w:r>
               <w:rPr>
                 <w:rFonts w:ascii="Consolas" w:hAnsi="Consolas" w:cs="Consolas"/>
@@ -1019,15 +1126,38 @@
               </w:rPr>
               <w:t>void</w:t>
             </w:r>
-            <w:r>
-              <w:rPr>
-                <w:rFonts w:ascii="Consolas" w:hAnsi="Consolas" w:cs="Consolas"/>
-                <w:color w:val="000000"/>
-                <w:sz w:val="19"/>
-                <w:szCs w:val="19"/>
-                <w:highlight w:val="white"/>
-              </w:rPr>
-              <w:t xml:space="preserve"> ShowGameEnd(</w:t>
+            <w:proofErr w:type="gramEnd"/>
+            <w:r>
+              <w:rPr>
+                <w:rFonts w:ascii="Consolas" w:hAnsi="Consolas" w:cs="Consolas"/>
+                <w:color w:val="000000"/>
+                <w:sz w:val="19"/>
+                <w:szCs w:val="19"/>
+                <w:highlight w:val="white"/>
+              </w:rPr>
+              <w:t xml:space="preserve"> </w:t>
+            </w:r>
+            <w:proofErr w:type="spellStart"/>
+            <w:r>
+              <w:rPr>
+                <w:rFonts w:ascii="Consolas" w:hAnsi="Consolas" w:cs="Consolas"/>
+                <w:color w:val="000000"/>
+                <w:sz w:val="19"/>
+                <w:szCs w:val="19"/>
+                <w:highlight w:val="white"/>
+              </w:rPr>
+              <w:t>ShowGameEnd</w:t>
+            </w:r>
+            <w:proofErr w:type="spellEnd"/>
+            <w:r>
+              <w:rPr>
+                <w:rFonts w:ascii="Consolas" w:hAnsi="Consolas" w:cs="Consolas"/>
+                <w:color w:val="000000"/>
+                <w:sz w:val="19"/>
+                <w:szCs w:val="19"/>
+                <w:highlight w:val="white"/>
+              </w:rPr>
+              <w:t>(</w:t>
             </w:r>
             <w:r>
               <w:rPr>
@@ -1110,8 +1240,31 @@
                 <w:szCs w:val="19"/>
                 <w:highlight w:val="white"/>
               </w:rPr>
-              <w:t xml:space="preserve">[,] minesField, </w:t>
-            </w:r>
+              <w:t xml:space="preserve">[,] </w:t>
+            </w:r>
+            <w:proofErr w:type="spellStart"/>
+            <w:r>
+              <w:rPr>
+                <w:rFonts w:ascii="Consolas" w:hAnsi="Consolas" w:cs="Consolas"/>
+                <w:color w:val="000000"/>
+                <w:sz w:val="19"/>
+                <w:szCs w:val="19"/>
+                <w:highlight w:val="white"/>
+              </w:rPr>
+              <w:t>minesField</w:t>
+            </w:r>
+            <w:proofErr w:type="spellEnd"/>
+            <w:r>
+              <w:rPr>
+                <w:rFonts w:ascii="Consolas" w:hAnsi="Consolas" w:cs="Consolas"/>
+                <w:color w:val="000000"/>
+                <w:sz w:val="19"/>
+                <w:szCs w:val="19"/>
+                <w:highlight w:val="white"/>
+              </w:rPr>
+              <w:t xml:space="preserve">, </w:t>
+            </w:r>
+            <w:proofErr w:type="spellStart"/>
             <w:r>
               <w:rPr>
                 <w:rFonts w:ascii="Consolas" w:hAnsi="Consolas" w:cs="Consolas"/>
@@ -1122,15 +1275,38 @@
               </w:rPr>
               <w:t>bool</w:t>
             </w:r>
-            <w:r>
-              <w:rPr>
-                <w:rFonts w:ascii="Consolas" w:hAnsi="Consolas" w:cs="Consolas"/>
-                <w:color w:val="000000"/>
-                <w:sz w:val="19"/>
-                <w:szCs w:val="19"/>
-                <w:highlight w:val="white"/>
-              </w:rPr>
-              <w:t xml:space="preserve"> revealMines = </w:t>
+            <w:proofErr w:type="spellEnd"/>
+            <w:r>
+              <w:rPr>
+                <w:rFonts w:ascii="Consolas" w:hAnsi="Consolas" w:cs="Consolas"/>
+                <w:color w:val="000000"/>
+                <w:sz w:val="19"/>
+                <w:szCs w:val="19"/>
+                <w:highlight w:val="white"/>
+              </w:rPr>
+              <w:t xml:space="preserve"> </w:t>
+            </w:r>
+            <w:proofErr w:type="spellStart"/>
+            <w:r>
+              <w:rPr>
+                <w:rFonts w:ascii="Consolas" w:hAnsi="Consolas" w:cs="Consolas"/>
+                <w:color w:val="000000"/>
+                <w:sz w:val="19"/>
+                <w:szCs w:val="19"/>
+                <w:highlight w:val="white"/>
+              </w:rPr>
+              <w:t>revealMines</w:t>
+            </w:r>
+            <w:proofErr w:type="spellEnd"/>
+            <w:r>
+              <w:rPr>
+                <w:rFonts w:ascii="Consolas" w:hAnsi="Consolas" w:cs="Consolas"/>
+                <w:color w:val="000000"/>
+                <w:sz w:val="19"/>
+                <w:szCs w:val="19"/>
+                <w:highlight w:val="white"/>
+              </w:rPr>
+              <w:t xml:space="preserve"> = </w:t>
             </w:r>
             <w:r>
               <w:rPr>
@@ -1166,6 +1342,7 @@
                 <w:noProof/>
               </w:rPr>
             </w:pPr>
+            <w:proofErr w:type="gramStart"/>
             <w:r>
               <w:rPr>
                 <w:rFonts w:ascii="Consolas" w:hAnsi="Consolas" w:cs="Consolas"/>
@@ -1176,6 +1353,7 @@
               </w:rPr>
               <w:t>void</w:t>
             </w:r>
+            <w:proofErr w:type="gramEnd"/>
             <w:r>
               <w:rPr>
                 <w:rFonts w:ascii="Consolas" w:hAnsi="Consolas" w:cs="Consolas"/>
@@ -1220,6 +1398,7 @@
                 <w:noProof/>
               </w:rPr>
             </w:pPr>
+            <w:proofErr w:type="gramStart"/>
             <w:r>
               <w:rPr>
                 <w:rFonts w:ascii="Consolas" w:hAnsi="Consolas" w:cs="Consolas"/>
@@ -1230,6 +1409,7 @@
               </w:rPr>
               <w:t>class</w:t>
             </w:r>
+            <w:proofErr w:type="gramEnd"/>
             <w:r>
               <w:rPr>
                 <w:rFonts w:ascii="Consolas" w:hAnsi="Consolas" w:cs="Consolas"/>
@@ -1240,6 +1420,7 @@
               </w:rPr>
               <w:t xml:space="preserve"> </w:t>
             </w:r>
+            <w:proofErr w:type="spellStart"/>
             <w:r>
               <w:rPr>
                 <w:rFonts w:ascii="Consolas" w:hAnsi="Consolas" w:cs="Consolas"/>
@@ -1250,6 +1431,7 @@
               </w:rPr>
               <w:t>ConsoleDrawer</w:t>
             </w:r>
+            <w:proofErr w:type="spellEnd"/>
             <w:r>
               <w:rPr>
                 <w:rFonts w:ascii="Consolas" w:hAnsi="Consolas" w:cs="Consolas"/>
@@ -1260,6 +1442,7 @@
               </w:rPr>
               <w:t xml:space="preserve"> : </w:t>
             </w:r>
+            <w:proofErr w:type="spellStart"/>
             <w:r>
               <w:rPr>
                 <w:rFonts w:ascii="Consolas" w:hAnsi="Consolas" w:cs="Consolas"/>
@@ -1270,6 +1453,7 @@
               </w:rPr>
               <w:t>IDrawer</w:t>
             </w:r>
+            <w:proofErr w:type="spellEnd"/>
             <w:r>
               <w:rPr>
                 <w:rFonts w:ascii="Consolas" w:hAnsi="Consolas" w:cs="Consolas"/>
@@ -1311,7 +1495,29 @@
                 <w:szCs w:val="19"/>
                 <w:highlight w:val="white"/>
               </w:rPr>
-              <w:t xml:space="preserve"> PrintInitialMessage()</w:t>
+              <w:t xml:space="preserve"> </w:t>
+            </w:r>
+            <w:proofErr w:type="spellStart"/>
+            <w:r>
+              <w:rPr>
+                <w:rFonts w:ascii="Consolas" w:hAnsi="Consolas" w:cs="Consolas"/>
+                <w:color w:val="000000"/>
+                <w:sz w:val="19"/>
+                <w:szCs w:val="19"/>
+                <w:highlight w:val="white"/>
+              </w:rPr>
+              <w:t>PrintInitialMessage</w:t>
+            </w:r>
+            <w:proofErr w:type="spellEnd"/>
+            <w:r>
+              <w:rPr>
+                <w:rFonts w:ascii="Consolas" w:hAnsi="Consolas" w:cs="Consolas"/>
+                <w:color w:val="000000"/>
+                <w:sz w:val="19"/>
+                <w:szCs w:val="19"/>
+                <w:highlight w:val="white"/>
+              </w:rPr>
+              <w:t>()</w:t>
             </w:r>
             <w:r>
               <w:rPr>
@@ -1342,6 +1548,7 @@
               </w:rPr>
               <w:t xml:space="preserve"> </w:t>
             </w:r>
+            <w:proofErr w:type="spellStart"/>
             <w:r>
               <w:rPr>
                 <w:rFonts w:ascii="Consolas" w:hAnsi="Consolas" w:cs="Consolas"/>
@@ -1352,6 +1559,7 @@
               </w:rPr>
               <w:t>InitializerExtensions</w:t>
             </w:r>
+            <w:proofErr w:type="spellEnd"/>
             <w:r>
               <w:rPr>
                 <w:rFonts w:ascii="Consolas" w:hAnsi="Consolas" w:cs="Consolas"/>
@@ -1381,6 +1589,7 @@
               </w:rPr>
               <w:t xml:space="preserve"> </w:t>
             </w:r>
+            <w:proofErr w:type="spellStart"/>
             <w:r>
               <w:rPr>
                 <w:rFonts w:ascii="Consolas" w:hAnsi="Consolas" w:cs="Consolas"/>
@@ -1391,6 +1600,7 @@
               </w:rPr>
               <w:t>MinesInitializer</w:t>
             </w:r>
+            <w:proofErr w:type="spellEnd"/>
           </w:p>
           <w:p>
             <w:pPr>
@@ -1416,6 +1626,7 @@
               <w:lastRenderedPageBreak/>
               <w:t xml:space="preserve">public static void </w:t>
             </w:r>
+            <w:proofErr w:type="spellStart"/>
             <w:r>
               <w:rPr>
                 <w:rFonts w:ascii="Consolas" w:hAnsi="Consolas" w:cs="Consolas"/>
@@ -1434,7 +1645,62 @@
                 <w:szCs w:val="19"/>
                 <w:highlight w:val="white"/>
               </w:rPr>
-              <w:t>Display(string[,] minesMatrix, bool boomed)</w:t>
+              <w:t>Display</w:t>
+            </w:r>
+            <w:proofErr w:type="spellEnd"/>
+            <w:r>
+              <w:rPr>
+                <w:rFonts w:ascii="Consolas" w:hAnsi="Consolas" w:cs="Consolas"/>
+                <w:color w:val="008000"/>
+                <w:sz w:val="19"/>
+                <w:szCs w:val="19"/>
+                <w:highlight w:val="white"/>
+              </w:rPr>
+              <w:t xml:space="preserve">(string[,] </w:t>
+            </w:r>
+            <w:proofErr w:type="spellStart"/>
+            <w:r>
+              <w:rPr>
+                <w:rFonts w:ascii="Consolas" w:hAnsi="Consolas" w:cs="Consolas"/>
+                <w:color w:val="008000"/>
+                <w:sz w:val="19"/>
+                <w:szCs w:val="19"/>
+                <w:highlight w:val="white"/>
+              </w:rPr>
+              <w:t>minesMatrix</w:t>
+            </w:r>
+            <w:proofErr w:type="spellEnd"/>
+            <w:r>
+              <w:rPr>
+                <w:rFonts w:ascii="Consolas" w:hAnsi="Consolas" w:cs="Consolas"/>
+                <w:color w:val="008000"/>
+                <w:sz w:val="19"/>
+                <w:szCs w:val="19"/>
+                <w:highlight w:val="white"/>
+              </w:rPr>
+              <w:t xml:space="preserve">, </w:t>
+            </w:r>
+            <w:proofErr w:type="spellStart"/>
+            <w:r>
+              <w:rPr>
+                <w:rFonts w:ascii="Consolas" w:hAnsi="Consolas" w:cs="Consolas"/>
+                <w:color w:val="008000"/>
+                <w:sz w:val="19"/>
+                <w:szCs w:val="19"/>
+                <w:highlight w:val="white"/>
+              </w:rPr>
+              <w:t>bool</w:t>
+            </w:r>
+            <w:proofErr w:type="spellEnd"/>
+            <w:r>
+              <w:rPr>
+                <w:rFonts w:ascii="Consolas" w:hAnsi="Consolas" w:cs="Consolas"/>
+                <w:color w:val="008000"/>
+                <w:sz w:val="19"/>
+                <w:szCs w:val="19"/>
+                <w:highlight w:val="white"/>
+              </w:rPr>
+              <w:t xml:space="preserve"> boomed)</w:t>
             </w:r>
             <w:r>
               <w:rPr>
@@ -1459,6 +1725,7 @@
                 <w:noProof/>
               </w:rPr>
             </w:pPr>
+            <w:proofErr w:type="spellStart"/>
             <w:r>
               <w:rPr>
                 <w:rFonts w:ascii="Consolas" w:hAnsi="Consolas" w:cs="Consolas"/>
@@ -1486,17 +1753,39 @@
                 <w:szCs w:val="19"/>
                 <w:highlight w:val="white"/>
               </w:rPr>
-              <w:t>StartPlayCycle()</w:t>
-            </w:r>
-            <w:r>
-              <w:rPr>
-                <w:rFonts w:ascii="Consolas" w:hAnsi="Consolas" w:cs="Consolas"/>
-                <w:color w:val="000000"/>
-                <w:sz w:val="19"/>
-                <w:szCs w:val="19"/>
-              </w:rPr>
-              <w:t xml:space="preserve"> refactored to use IDrawer</w:t>
-            </w:r>
+              <w:t>StartPlayCycle</w:t>
+            </w:r>
+            <w:proofErr w:type="spellEnd"/>
+            <w:r>
+              <w:rPr>
+                <w:rFonts w:ascii="Consolas" w:hAnsi="Consolas" w:cs="Consolas"/>
+                <w:color w:val="000000"/>
+                <w:sz w:val="19"/>
+                <w:szCs w:val="19"/>
+                <w:highlight w:val="white"/>
+              </w:rPr>
+              <w:t>()</w:t>
+            </w:r>
+            <w:r>
+              <w:rPr>
+                <w:rFonts w:ascii="Consolas" w:hAnsi="Consolas" w:cs="Consolas"/>
+                <w:color w:val="000000"/>
+                <w:sz w:val="19"/>
+                <w:szCs w:val="19"/>
+              </w:rPr>
+              <w:t xml:space="preserve"> refactored to use </w:t>
+            </w:r>
+            <w:proofErr w:type="spellStart"/>
+            <w:r>
+              <w:rPr>
+                <w:rFonts w:ascii="Consolas" w:hAnsi="Consolas" w:cs="Consolas"/>
+                <w:color w:val="000000"/>
+                <w:sz w:val="19"/>
+                <w:szCs w:val="19"/>
+              </w:rPr>
+              <w:t>IDrawer</w:t>
+            </w:r>
+            <w:proofErr w:type="spellEnd"/>
           </w:p>
           <w:p>
             <w:pPr>
@@ -1511,6 +1800,7 @@
                 <w:noProof/>
               </w:rPr>
             </w:pPr>
+            <w:proofErr w:type="spellStart"/>
             <w:r>
               <w:rPr>
                 <w:rFonts w:ascii="Consolas" w:hAnsi="Consolas" w:cs="Consolas"/>
@@ -1538,17 +1828,39 @@
                 <w:szCs w:val="19"/>
                 <w:highlight w:val="white"/>
               </w:rPr>
-              <w:t>PrintInitialMessage()</w:t>
-            </w:r>
-            <w:r>
-              <w:rPr>
-                <w:rFonts w:ascii="Consolas" w:hAnsi="Consolas" w:cs="Consolas"/>
-                <w:color w:val="000000"/>
-                <w:sz w:val="19"/>
-                <w:szCs w:val="19"/>
-              </w:rPr>
-              <w:t xml:space="preserve"> refactored to use IDrawer</w:t>
-            </w:r>
+              <w:t>PrintInitialMessage</w:t>
+            </w:r>
+            <w:proofErr w:type="spellEnd"/>
+            <w:r>
+              <w:rPr>
+                <w:rFonts w:ascii="Consolas" w:hAnsi="Consolas" w:cs="Consolas"/>
+                <w:color w:val="000000"/>
+                <w:sz w:val="19"/>
+                <w:szCs w:val="19"/>
+                <w:highlight w:val="white"/>
+              </w:rPr>
+              <w:t>()</w:t>
+            </w:r>
+            <w:r>
+              <w:rPr>
+                <w:rFonts w:ascii="Consolas" w:hAnsi="Consolas" w:cs="Consolas"/>
+                <w:color w:val="000000"/>
+                <w:sz w:val="19"/>
+                <w:szCs w:val="19"/>
+              </w:rPr>
+              <w:t xml:space="preserve"> refactored to use </w:t>
+            </w:r>
+            <w:proofErr w:type="spellStart"/>
+            <w:r>
+              <w:rPr>
+                <w:rFonts w:ascii="Consolas" w:hAnsi="Consolas" w:cs="Consolas"/>
+                <w:color w:val="000000"/>
+                <w:sz w:val="19"/>
+                <w:szCs w:val="19"/>
+              </w:rPr>
+              <w:t>IDrawer</w:t>
+            </w:r>
+            <w:proofErr w:type="spellEnd"/>
           </w:p>
           <w:p>
             <w:pPr>
@@ -1572,6 +1884,7 @@
               </w:rPr>
               <w:t xml:space="preserve">Interface </w:t>
             </w:r>
+            <w:proofErr w:type="spellStart"/>
             <w:r>
               <w:rPr>
                 <w:rFonts w:ascii="Consolas" w:hAnsi="Consolas" w:cs="Consolas"/>
@@ -1582,6 +1895,7 @@
               </w:rPr>
               <w:t>IUserInput</w:t>
             </w:r>
+            <w:proofErr w:type="spellEnd"/>
             <w:r>
               <w:rPr>
                 <w:rFonts w:ascii="Consolas" w:hAnsi="Consolas" w:cs="Consolas"/>
@@ -1651,6 +1965,7 @@
                 <w:noProof/>
               </w:rPr>
             </w:pPr>
+            <w:proofErr w:type="gramStart"/>
             <w:r>
               <w:rPr>
                 <w:rFonts w:ascii="Consolas" w:hAnsi="Consolas" w:cs="Consolas"/>
@@ -1661,6 +1976,7 @@
               </w:rPr>
               <w:t>string</w:t>
             </w:r>
+            <w:proofErr w:type="gramEnd"/>
             <w:r>
               <w:rPr>
                 <w:rFonts w:ascii="Consolas" w:hAnsi="Consolas" w:cs="Consolas"/>
@@ -1671,6 +1987,7 @@
               </w:rPr>
               <w:t xml:space="preserve"> </w:t>
             </w:r>
+            <w:proofErr w:type="spellStart"/>
             <w:r>
               <w:rPr>
                 <w:rFonts w:ascii="Consolas" w:hAnsi="Consolas" w:cs="Consolas"/>
@@ -1681,6 +1998,7 @@
               </w:rPr>
               <w:t>GetCommand</w:t>
             </w:r>
+            <w:proofErr w:type="spellEnd"/>
             <w:r>
               <w:rPr>
                 <w:rFonts w:ascii="Consolas" w:hAnsi="Consolas" w:cs="Consolas"/>
@@ -1705,6 +2023,7 @@
                 <w:noProof/>
               </w:rPr>
             </w:pPr>
+            <w:proofErr w:type="gramStart"/>
             <w:r>
               <w:rPr>
                 <w:rFonts w:ascii="Consolas" w:hAnsi="Consolas" w:cs="Consolas"/>
@@ -1715,15 +2034,38 @@
               </w:rPr>
               <w:t>string</w:t>
             </w:r>
-            <w:r>
-              <w:rPr>
-                <w:rFonts w:ascii="Consolas" w:hAnsi="Consolas" w:cs="Consolas"/>
-                <w:color w:val="000000"/>
-                <w:sz w:val="19"/>
-                <w:szCs w:val="19"/>
-                <w:highlight w:val="white"/>
-              </w:rPr>
-              <w:t xml:space="preserve"> GetUserName() returns the user’</w:t>
+            <w:proofErr w:type="gramEnd"/>
+            <w:r>
+              <w:rPr>
+                <w:rFonts w:ascii="Consolas" w:hAnsi="Consolas" w:cs="Consolas"/>
+                <w:color w:val="000000"/>
+                <w:sz w:val="19"/>
+                <w:szCs w:val="19"/>
+                <w:highlight w:val="white"/>
+              </w:rPr>
+              <w:t xml:space="preserve"> </w:t>
+            </w:r>
+            <w:proofErr w:type="spellStart"/>
+            <w:r>
+              <w:rPr>
+                <w:rFonts w:ascii="Consolas" w:hAnsi="Consolas" w:cs="Consolas"/>
+                <w:color w:val="000000"/>
+                <w:sz w:val="19"/>
+                <w:szCs w:val="19"/>
+                <w:highlight w:val="white"/>
+              </w:rPr>
+              <w:t>GetUserName</w:t>
+            </w:r>
+            <w:proofErr w:type="spellEnd"/>
+            <w:r>
+              <w:rPr>
+                <w:rFonts w:ascii="Consolas" w:hAnsi="Consolas" w:cs="Consolas"/>
+                <w:color w:val="000000"/>
+                <w:sz w:val="19"/>
+                <w:szCs w:val="19"/>
+                <w:highlight w:val="white"/>
+              </w:rPr>
+              <w:t>() returns the user’</w:t>
             </w:r>
             <w:r>
               <w:rPr>
@@ -1748,6 +2090,7 @@
                 <w:noProof/>
               </w:rPr>
             </w:pPr>
+            <w:proofErr w:type="gramStart"/>
             <w:r>
               <w:rPr>
                 <w:rFonts w:ascii="Consolas" w:hAnsi="Consolas" w:cs="Consolas"/>
@@ -1758,6 +2101,7 @@
               </w:rPr>
               <w:t>public</w:t>
             </w:r>
+            <w:proofErr w:type="gramEnd"/>
             <w:r>
               <w:rPr>
                 <w:rFonts w:ascii="Consolas" w:hAnsi="Consolas" w:cs="Consolas"/>
@@ -1788,6 +2132,7 @@
               </w:rPr>
               <w:t xml:space="preserve"> </w:t>
             </w:r>
+            <w:proofErr w:type="spellStart"/>
             <w:r>
               <w:rPr>
                 <w:rFonts w:ascii="Consolas" w:hAnsi="Consolas" w:cs="Consolas"/>
@@ -1798,6 +2143,7 @@
               </w:rPr>
               <w:t>ConsoleInput</w:t>
             </w:r>
+            <w:proofErr w:type="spellEnd"/>
             <w:r>
               <w:rPr>
                 <w:rFonts w:ascii="Consolas" w:hAnsi="Consolas" w:cs="Consolas"/>
@@ -1808,6 +2154,7 @@
               </w:rPr>
               <w:t xml:space="preserve"> : </w:t>
             </w:r>
+            <w:proofErr w:type="spellStart"/>
             <w:r>
               <w:rPr>
                 <w:rFonts w:ascii="Consolas" w:hAnsi="Consolas" w:cs="Consolas"/>
@@ -1818,6 +2165,7 @@
               </w:rPr>
               <w:t>IUserInput</w:t>
             </w:r>
+            <w:proofErr w:type="spellEnd"/>
             <w:r>
               <w:rPr>
                 <w:rFonts w:ascii="Consolas" w:hAnsi="Consolas" w:cs="Consolas"/>
@@ -1841,6 +2189,7 @@
                 <w:noProof/>
               </w:rPr>
             </w:pPr>
+            <w:proofErr w:type="spellStart"/>
             <w:r>
               <w:rPr>
                 <w:rFonts w:ascii="Consolas" w:hAnsi="Consolas" w:cs="Consolas"/>
@@ -1868,7 +2217,18 @@
                 <w:szCs w:val="19"/>
                 <w:highlight w:val="white"/>
               </w:rPr>
-              <w:t>EnterRowColInput(</w:t>
+              <w:t>EnterRowColInput</w:t>
+            </w:r>
+            <w:proofErr w:type="spellEnd"/>
+            <w:r>
+              <w:rPr>
+                <w:rFonts w:ascii="Consolas" w:hAnsi="Consolas" w:cs="Consolas"/>
+                <w:color w:val="000000"/>
+                <w:sz w:val="19"/>
+                <w:szCs w:val="19"/>
+                <w:highlight w:val="white"/>
+              </w:rPr>
+              <w:t>(</w:t>
             </w:r>
             <w:r>
               <w:rPr>
@@ -1879,6 +2239,7 @@
               </w:rPr>
               <w:t xml:space="preserve">) refactored to use </w:t>
             </w:r>
+            <w:proofErr w:type="spellStart"/>
             <w:r>
               <w:rPr>
                 <w:rFonts w:ascii="Consolas" w:hAnsi="Consolas" w:cs="Consolas"/>
@@ -1889,6 +2250,7 @@
               </w:rPr>
               <w:t>IUserInput</w:t>
             </w:r>
+            <w:proofErr w:type="spellEnd"/>
           </w:p>
           <w:p>
             <w:pPr>
@@ -1903,6 +2265,8 @@
                 <w:noProof/>
               </w:rPr>
             </w:pPr>
+            <w:proofErr w:type="spellStart"/>
+            <w:proofErr w:type="gramStart"/>
             <w:r>
               <w:rPr>
                 <w:rFonts w:ascii="Consolas" w:hAnsi="Consolas" w:cs="Consolas"/>
@@ -1932,6 +2296,7 @@
               </w:rPr>
               <w:t>StartGame</w:t>
             </w:r>
+            <w:proofErr w:type="spellEnd"/>
             <w:r>
               <w:rPr>
                 <w:rFonts w:ascii="Consolas" w:hAnsi="Consolas" w:cs="Consolas"/>
@@ -1939,8 +2304,9 @@
                 <w:sz w:val="19"/>
                 <w:szCs w:val="19"/>
               </w:rPr>
-              <w:t>() commented out</w:t>
-            </w:r>
+              <w:t>(</w:t>
+            </w:r>
+            <w:proofErr w:type="gramEnd"/>
             <w:r>
               <w:rPr>
                 <w:rFonts w:ascii="Consolas" w:hAnsi="Consolas" w:cs="Consolas"/>
@@ -1948,6 +2314,15 @@
                 <w:sz w:val="19"/>
                 <w:szCs w:val="19"/>
               </w:rPr>
+              <w:t>) commented out</w:t>
+            </w:r>
+            <w:r>
+              <w:rPr>
+                <w:rFonts w:ascii="Consolas" w:hAnsi="Consolas" w:cs="Consolas"/>
+                <w:color w:val="008000"/>
+                <w:sz w:val="19"/>
+                <w:szCs w:val="19"/>
+              </w:rPr>
               <w:t>:</w:t>
             </w:r>
             <w:r>
@@ -1986,6 +2361,7 @@
               </w:rPr>
               <w:t xml:space="preserve"> Initialization of class fields moved to </w:t>
             </w:r>
+            <w:proofErr w:type="spellStart"/>
             <w:r>
               <w:rPr>
                 <w:rFonts w:ascii="Consolas" w:hAnsi="Consolas" w:cs="Consolas"/>
@@ -2015,6 +2391,7 @@
               </w:rPr>
               <w:t>StartPlayCycle</w:t>
             </w:r>
+            <w:proofErr w:type="spellEnd"/>
             <w:r>
               <w:rPr>
                 <w:rFonts w:ascii="Consolas" w:hAnsi="Consolas" w:cs="Consolas"/>
@@ -2038,6 +2415,8 @@
                 <w:noProof/>
               </w:rPr>
             </w:pPr>
+            <w:proofErr w:type="spellStart"/>
+            <w:proofErr w:type="gramStart"/>
             <w:r>
               <w:rPr>
                 <w:rFonts w:ascii="Consolas" w:hAnsi="Consolas" w:cs="Consolas"/>
@@ -2067,6 +2446,7 @@
               </w:rPr>
               <w:t>FillWithRandomMines</w:t>
             </w:r>
+            <w:proofErr w:type="spellEnd"/>
             <w:r>
               <w:rPr>
                 <w:rFonts w:ascii="Consolas" w:hAnsi="Consolas" w:cs="Consolas"/>
@@ -2074,8 +2454,9 @@
                 <w:sz w:val="19"/>
                 <w:szCs w:val="19"/>
               </w:rPr>
-              <w:t>() commented out: method no longe</w:t>
-            </w:r>
+              <w:t>(</w:t>
+            </w:r>
+            <w:proofErr w:type="gramEnd"/>
             <w:r>
               <w:rPr>
                 <w:rFonts w:ascii="Consolas" w:hAnsi="Consolas" w:cs="Consolas"/>
@@ -2083,8 +2464,18 @@
                 <w:sz w:val="19"/>
                 <w:szCs w:val="19"/>
               </w:rPr>
+              <w:t>) commented out: method no longe</w:t>
+            </w:r>
+            <w:r>
+              <w:rPr>
+                <w:rFonts w:ascii="Consolas" w:hAnsi="Consolas" w:cs="Consolas"/>
+                <w:color w:val="008000"/>
+                <w:sz w:val="19"/>
+                <w:szCs w:val="19"/>
+              </w:rPr>
               <w:t xml:space="preserve">r needed. Its functionality taken over by </w:t>
             </w:r>
+            <w:proofErr w:type="spellStart"/>
             <w:r>
               <w:rPr>
                 <w:rFonts w:ascii="Consolas" w:hAnsi="Consolas" w:cs="Consolas"/>
@@ -2095,6 +2486,7 @@
               </w:rPr>
               <w:t>IMinesGenerator</w:t>
             </w:r>
+            <w:proofErr w:type="spellEnd"/>
             <w:r>
               <w:rPr>
                 <w:rFonts w:ascii="Consolas" w:hAnsi="Consolas" w:cs="Consolas"/>
@@ -2118,6 +2510,7 @@
                 <w:noProof/>
               </w:rPr>
             </w:pPr>
+            <w:proofErr w:type="spellStart"/>
             <w:r>
               <w:rPr>
                 <w:rFonts w:ascii="Consolas" w:hAnsi="Consolas" w:cs="Consolas"/>
@@ -2145,7 +2538,18 @@
                 <w:szCs w:val="19"/>
                 <w:highlight w:val="white"/>
               </w:rPr>
-              <w:t>IsMoveEntered(</w:t>
+              <w:t>IsMoveEntered</w:t>
+            </w:r>
+            <w:proofErr w:type="spellEnd"/>
+            <w:r>
+              <w:rPr>
+                <w:rFonts w:ascii="Consolas" w:hAnsi="Consolas" w:cs="Consolas"/>
+                <w:color w:val="000000"/>
+                <w:sz w:val="19"/>
+                <w:szCs w:val="19"/>
+                <w:highlight w:val="white"/>
+              </w:rPr>
+              <w:t>(</w:t>
             </w:r>
             <w:r>
               <w:rPr>
@@ -2176,6 +2580,7 @@
               </w:rPr>
               <w:t xml:space="preserve"> refactored to </w:t>
             </w:r>
+            <w:proofErr w:type="spellStart"/>
             <w:r>
               <w:rPr>
                 <w:rFonts w:ascii="Consolas" w:hAnsi="Consolas" w:cs="Consolas"/>
@@ -2205,6 +2610,7 @@
               </w:rPr>
               <w:t>IsMoveEntered</w:t>
             </w:r>
+            <w:proofErr w:type="spellEnd"/>
             <w:r>
               <w:rPr>
                 <w:rFonts w:ascii="Consolas" w:hAnsi="Consolas" w:cs="Consolas"/>
@@ -2265,6 +2671,7 @@
               </w:rPr>
               <w:t xml:space="preserve"> </w:t>
             </w:r>
+            <w:proofErr w:type="spellStart"/>
             <w:r>
               <w:rPr>
                 <w:rFonts w:ascii="Consolas" w:hAnsi="Consolas" w:cs="Consolas"/>
@@ -2275,6 +2682,7 @@
               </w:rPr>
               <w:t>int</w:t>
             </w:r>
+            <w:proofErr w:type="spellEnd"/>
             <w:r>
               <w:rPr>
                 <w:rFonts w:ascii="Consolas" w:hAnsi="Consolas" w:cs="Consolas"/>
@@ -2305,6 +2713,7 @@
               </w:rPr>
               <w:t xml:space="preserve"> </w:t>
             </w:r>
+            <w:proofErr w:type="spellStart"/>
             <w:r>
               <w:rPr>
                 <w:rFonts w:ascii="Consolas" w:hAnsi="Consolas" w:cs="Consolas"/>
@@ -2315,6 +2724,7 @@
               </w:rPr>
               <w:t>int</w:t>
             </w:r>
+            <w:proofErr w:type="spellEnd"/>
             <w:r>
               <w:rPr>
                 <w:rFonts w:ascii="Consolas" w:hAnsi="Consolas" w:cs="Consolas"/>
@@ -2339,6 +2749,8 @@
                 <w:noProof/>
               </w:rPr>
             </w:pPr>
+            <w:proofErr w:type="spellStart"/>
+            <w:proofErr w:type="gramStart"/>
             <w:r>
               <w:rPr>
                 <w:rFonts w:ascii="Consolas" w:hAnsi="Consolas" w:cs="Consolas"/>
@@ -2368,14 +2780,25 @@
               </w:rPr>
               <w:t>EnterRowColInput</w:t>
             </w:r>
-            <w:r>
-              <w:rPr>
-                <w:rFonts w:ascii="Consolas" w:hAnsi="Consolas" w:cs="Consolas"/>
-                <w:color w:val="000000"/>
-                <w:sz w:val="19"/>
-                <w:szCs w:val="19"/>
-              </w:rPr>
-              <w:t>() updated accordingly.</w:t>
+            <w:proofErr w:type="spellEnd"/>
+            <w:r>
+              <w:rPr>
+                <w:rFonts w:ascii="Consolas" w:hAnsi="Consolas" w:cs="Consolas"/>
+                <w:color w:val="000000"/>
+                <w:sz w:val="19"/>
+                <w:szCs w:val="19"/>
+              </w:rPr>
+              <w:t>(</w:t>
+            </w:r>
+            <w:proofErr w:type="gramEnd"/>
+            <w:r>
+              <w:rPr>
+                <w:rFonts w:ascii="Consolas" w:hAnsi="Consolas" w:cs="Consolas"/>
+                <w:color w:val="000000"/>
+                <w:sz w:val="19"/>
+                <w:szCs w:val="19"/>
+              </w:rPr>
+              <w:t>) updated accordingly.</w:t>
             </w:r>
           </w:p>
           <w:p>
@@ -2391,6 +2814,8 @@
                 <w:noProof/>
               </w:rPr>
             </w:pPr>
+            <w:proofErr w:type="spellStart"/>
+            <w:proofErr w:type="gramStart"/>
             <w:r>
               <w:rPr>
                 <w:rFonts w:ascii="Consolas" w:hAnsi="Consolas" w:cs="Consolas"/>
@@ -2420,23 +2845,54 @@
               </w:rPr>
               <w:t>EnterRowColInput</w:t>
             </w:r>
-            <w:r>
-              <w:rPr>
-                <w:rFonts w:ascii="Consolas" w:hAnsi="Consolas" w:cs="Consolas"/>
-                <w:color w:val="000000"/>
-                <w:sz w:val="19"/>
-                <w:szCs w:val="19"/>
-              </w:rPr>
-              <w:t>()</w:t>
-            </w:r>
-            <w:r>
-              <w:rPr>
-                <w:rFonts w:ascii="Consolas" w:hAnsi="Consolas" w:cs="Consolas"/>
-                <w:color w:val="000000"/>
-                <w:sz w:val="19"/>
-                <w:szCs w:val="19"/>
-              </w:rPr>
-              <w:t xml:space="preserve"> refactored to use IDrawer entirely.</w:t>
+            <w:proofErr w:type="spellEnd"/>
+            <w:r>
+              <w:rPr>
+                <w:rFonts w:ascii="Consolas" w:hAnsi="Consolas" w:cs="Consolas"/>
+                <w:color w:val="000000"/>
+                <w:sz w:val="19"/>
+                <w:szCs w:val="19"/>
+              </w:rPr>
+              <w:t>(</w:t>
+            </w:r>
+            <w:proofErr w:type="gramEnd"/>
+            <w:r>
+              <w:rPr>
+                <w:rFonts w:ascii="Consolas" w:hAnsi="Consolas" w:cs="Consolas"/>
+                <w:color w:val="000000"/>
+                <w:sz w:val="19"/>
+                <w:szCs w:val="19"/>
+              </w:rPr>
+              <w:t>)</w:t>
+            </w:r>
+            <w:r>
+              <w:rPr>
+                <w:rFonts w:ascii="Consolas" w:hAnsi="Consolas" w:cs="Consolas"/>
+                <w:color w:val="000000"/>
+                <w:sz w:val="19"/>
+                <w:szCs w:val="19"/>
+              </w:rPr>
+              <w:t xml:space="preserve"> refactored to use </w:t>
+            </w:r>
+            <w:proofErr w:type="spellStart"/>
+            <w:r>
+              <w:rPr>
+                <w:rFonts w:ascii="Consolas" w:hAnsi="Consolas" w:cs="Consolas"/>
+                <w:color w:val="000000"/>
+                <w:sz w:val="19"/>
+                <w:szCs w:val="19"/>
+              </w:rPr>
+              <w:t>IDrawer</w:t>
+            </w:r>
+            <w:proofErr w:type="spellEnd"/>
+            <w:r>
+              <w:rPr>
+                <w:rFonts w:ascii="Consolas" w:hAnsi="Consolas" w:cs="Consolas"/>
+                <w:color w:val="000000"/>
+                <w:sz w:val="19"/>
+                <w:szCs w:val="19"/>
+              </w:rPr>
+              <w:t xml:space="preserve"> entirely.</w:t>
             </w:r>
           </w:p>
           <w:p>
@@ -2452,6 +2908,7 @@
                 <w:noProof/>
               </w:rPr>
             </w:pPr>
+            <w:proofErr w:type="spellStart"/>
             <w:r>
               <w:rPr>
                 <w:rFonts w:ascii="Consolas" w:hAnsi="Consolas" w:cs="Consolas"/>
@@ -2462,15 +2919,38 @@
               </w:rPr>
               <w:t>IUserInput</w:t>
             </w:r>
-            <w:r>
-              <w:rPr>
-                <w:rFonts w:ascii="Consolas" w:hAnsi="Consolas" w:cs="Consolas"/>
-                <w:color w:val="000000"/>
-                <w:sz w:val="19"/>
-                <w:szCs w:val="19"/>
-                <w:highlight w:val="white"/>
-              </w:rPr>
-              <w:t xml:space="preserve"> GetCommandProvider()</w:t>
+            <w:proofErr w:type="spellEnd"/>
+            <w:r>
+              <w:rPr>
+                <w:rFonts w:ascii="Consolas" w:hAnsi="Consolas" w:cs="Consolas"/>
+                <w:color w:val="000000"/>
+                <w:sz w:val="19"/>
+                <w:szCs w:val="19"/>
+                <w:highlight w:val="white"/>
+              </w:rPr>
+              <w:t xml:space="preserve"> </w:t>
+            </w:r>
+            <w:proofErr w:type="spellStart"/>
+            <w:r>
+              <w:rPr>
+                <w:rFonts w:ascii="Consolas" w:hAnsi="Consolas" w:cs="Consolas"/>
+                <w:color w:val="000000"/>
+                <w:sz w:val="19"/>
+                <w:szCs w:val="19"/>
+                <w:highlight w:val="white"/>
+              </w:rPr>
+              <w:t>GetCommandProvider</w:t>
+            </w:r>
+            <w:proofErr w:type="spellEnd"/>
+            <w:r>
+              <w:rPr>
+                <w:rFonts w:ascii="Consolas" w:hAnsi="Consolas" w:cs="Consolas"/>
+                <w:color w:val="000000"/>
+                <w:sz w:val="19"/>
+                <w:szCs w:val="19"/>
+                <w:highlight w:val="white"/>
+              </w:rPr>
+              <w:t>()</w:t>
             </w:r>
             <w:r>
               <w:rPr>
@@ -2481,6 +2961,7 @@
               </w:rPr>
               <w:t xml:space="preserve"> added to </w:t>
             </w:r>
+            <w:proofErr w:type="spellStart"/>
             <w:r>
               <w:rPr>
                 <w:rFonts w:ascii="Consolas" w:hAnsi="Consolas" w:cs="Consolas"/>
@@ -2491,6 +2972,7 @@
               </w:rPr>
               <w:t>IMinesweeperFactory</w:t>
             </w:r>
+            <w:proofErr w:type="spellEnd"/>
           </w:p>
           <w:p>
             <w:pPr>
@@ -2505,6 +2987,7 @@
                 <w:noProof/>
               </w:rPr>
             </w:pPr>
+            <w:proofErr w:type="gramStart"/>
             <w:r>
               <w:rPr>
                 <w:rFonts w:ascii="Consolas" w:hAnsi="Consolas" w:cs="Consolas"/>
@@ -2515,6 +2998,7 @@
               </w:rPr>
               <w:t>class</w:t>
             </w:r>
+            <w:proofErr w:type="gramEnd"/>
             <w:r>
               <w:rPr>
                 <w:rFonts w:ascii="Consolas" w:hAnsi="Consolas" w:cs="Consolas"/>
@@ -2525,6 +3009,7 @@
               </w:rPr>
               <w:t xml:space="preserve"> </w:t>
             </w:r>
+            <w:proofErr w:type="spellStart"/>
             <w:r>
               <w:rPr>
                 <w:rFonts w:ascii="Consolas" w:hAnsi="Consolas" w:cs="Consolas"/>
@@ -2535,6 +3020,7 @@
               </w:rPr>
               <w:t>MinesweeperFactory</w:t>
             </w:r>
+            <w:proofErr w:type="spellEnd"/>
             <w:r>
               <w:rPr>
                 <w:rFonts w:ascii="Consolas" w:hAnsi="Consolas" w:cs="Consolas"/>
@@ -2545,6 +3031,7 @@
               </w:rPr>
               <w:t xml:space="preserve"> : </w:t>
             </w:r>
+            <w:proofErr w:type="spellStart"/>
             <w:r>
               <w:rPr>
                 <w:rFonts w:ascii="Consolas" w:hAnsi="Consolas" w:cs="Consolas"/>
@@ -2555,6 +3042,7 @@
               </w:rPr>
               <w:t>IMinesweeperFactory</w:t>
             </w:r>
+            <w:proofErr w:type="spellEnd"/>
             <w:r>
               <w:rPr>
                 <w:rFonts w:ascii="Consolas" w:hAnsi="Consolas" w:cs="Consolas"/>
@@ -2578,6 +3066,7 @@
                 <w:noProof/>
               </w:rPr>
             </w:pPr>
+            <w:proofErr w:type="spellStart"/>
             <w:r>
               <w:rPr>
                 <w:rFonts w:ascii="Consolas" w:hAnsi="Consolas" w:cs="Consolas"/>
@@ -2607,6 +3096,7 @@
               </w:rPr>
               <w:t>PlayMines</w:t>
             </w:r>
+            <w:proofErr w:type="spellEnd"/>
             <w:r>
               <w:rPr>
                 <w:rFonts w:ascii="Consolas" w:hAnsi="Consolas" w:cs="Consolas"/>
@@ -2616,6 +3106,7 @@
               </w:rPr>
               <w:t xml:space="preserve">() refactored to </w:t>
             </w:r>
+            <w:proofErr w:type="spellStart"/>
             <w:r>
               <w:rPr>
                 <w:rFonts w:ascii="Consolas" w:hAnsi="Consolas" w:cs="Consolas"/>
@@ -2645,6 +3136,7 @@
               </w:rPr>
               <w:t>PlayMines</w:t>
             </w:r>
+            <w:proofErr w:type="spellEnd"/>
             <w:r>
               <w:rPr>
                 <w:rFonts w:ascii="Consolas" w:hAnsi="Consolas" w:cs="Consolas"/>
@@ -2654,6 +3146,7 @@
               </w:rPr>
               <w:t>(</w:t>
             </w:r>
+            <w:proofErr w:type="spellStart"/>
             <w:r>
               <w:rPr>
                 <w:rFonts w:ascii="Consolas" w:hAnsi="Consolas" w:cs="Consolas"/>
@@ -2664,16 +3157,40 @@
               </w:rPr>
               <w:t>IMinesGenerator</w:t>
             </w:r>
-            <w:r>
-              <w:rPr>
-                <w:rFonts w:ascii="Consolas" w:hAnsi="Consolas" w:cs="Consolas"/>
-                <w:color w:val="000000"/>
-                <w:sz w:val="19"/>
-                <w:szCs w:val="19"/>
-                <w:highlight w:val="white"/>
-              </w:rPr>
-              <w:t xml:space="preserve"> minesGenerator, </w:t>
-            </w:r>
+            <w:proofErr w:type="spellEnd"/>
+            <w:r>
+              <w:rPr>
+                <w:rFonts w:ascii="Consolas" w:hAnsi="Consolas" w:cs="Consolas"/>
+                <w:color w:val="000000"/>
+                <w:sz w:val="19"/>
+                <w:szCs w:val="19"/>
+                <w:highlight w:val="white"/>
+              </w:rPr>
+              <w:t xml:space="preserve"> </w:t>
+            </w:r>
+            <w:proofErr w:type="spellStart"/>
+            <w:r>
+              <w:rPr>
+                <w:rFonts w:ascii="Consolas" w:hAnsi="Consolas" w:cs="Consolas"/>
+                <w:color w:val="000000"/>
+                <w:sz w:val="19"/>
+                <w:szCs w:val="19"/>
+                <w:highlight w:val="white"/>
+              </w:rPr>
+              <w:t>minesGenerator</w:t>
+            </w:r>
+            <w:proofErr w:type="spellEnd"/>
+            <w:r>
+              <w:rPr>
+                <w:rFonts w:ascii="Consolas" w:hAnsi="Consolas" w:cs="Consolas"/>
+                <w:color w:val="000000"/>
+                <w:sz w:val="19"/>
+                <w:szCs w:val="19"/>
+                <w:highlight w:val="white"/>
+              </w:rPr>
+              <w:t xml:space="preserve">, </w:t>
+            </w:r>
+            <w:proofErr w:type="spellStart"/>
             <w:r>
               <w:rPr>
                 <w:rFonts w:ascii="Consolas" w:hAnsi="Consolas" w:cs="Consolas"/>
@@ -2684,6 +3201,7 @@
               </w:rPr>
               <w:t>IDrawer</w:t>
             </w:r>
+            <w:proofErr w:type="spellEnd"/>
             <w:r>
               <w:rPr>
                 <w:rFonts w:ascii="Consolas" w:hAnsi="Consolas" w:cs="Consolas"/>
@@ -2694,6 +3212,7 @@
               </w:rPr>
               <w:t xml:space="preserve"> drawer, </w:t>
             </w:r>
+            <w:proofErr w:type="spellStart"/>
             <w:r>
               <w:rPr>
                 <w:rFonts w:ascii="Consolas" w:hAnsi="Consolas" w:cs="Consolas"/>
@@ -2704,25 +3223,49 @@
               </w:rPr>
               <w:t>IUserInput</w:t>
             </w:r>
-            <w:r>
-              <w:rPr>
-                <w:rFonts w:ascii="Consolas" w:hAnsi="Consolas" w:cs="Consolas"/>
-                <w:color w:val="000000"/>
-                <w:sz w:val="19"/>
-                <w:szCs w:val="19"/>
-                <w:highlight w:val="white"/>
-              </w:rPr>
-              <w:t xml:space="preserve"> userInput,</w:t>
-            </w:r>
-            <w:r>
-              <w:rPr>
-                <w:rFonts w:ascii="Consolas" w:hAnsi="Consolas" w:cs="Consolas"/>
-                <w:color w:val="000000"/>
-                <w:sz w:val="19"/>
-                <w:szCs w:val="19"/>
+            <w:proofErr w:type="spellEnd"/>
+            <w:r>
+              <w:rPr>
+                <w:rFonts w:ascii="Consolas" w:hAnsi="Consolas" w:cs="Consolas"/>
+                <w:color w:val="000000"/>
+                <w:sz w:val="19"/>
+                <w:szCs w:val="19"/>
+                <w:highlight w:val="white"/>
               </w:rPr>
               <w:t xml:space="preserve"> </w:t>
             </w:r>
+            <w:proofErr w:type="spellStart"/>
+            <w:r>
+              <w:rPr>
+                <w:rFonts w:ascii="Consolas" w:hAnsi="Consolas" w:cs="Consolas"/>
+                <w:color w:val="000000"/>
+                <w:sz w:val="19"/>
+                <w:szCs w:val="19"/>
+                <w:highlight w:val="white"/>
+              </w:rPr>
+              <w:t>userInput</w:t>
+            </w:r>
+            <w:proofErr w:type="spellEnd"/>
+            <w:r>
+              <w:rPr>
+                <w:rFonts w:ascii="Consolas" w:hAnsi="Consolas" w:cs="Consolas"/>
+                <w:color w:val="000000"/>
+                <w:sz w:val="19"/>
+                <w:szCs w:val="19"/>
+                <w:highlight w:val="white"/>
+              </w:rPr>
+              <w:t>,</w:t>
+            </w:r>
+            <w:r>
+              <w:rPr>
+                <w:rFonts w:ascii="Consolas" w:hAnsi="Consolas" w:cs="Consolas"/>
+                <w:color w:val="000000"/>
+                <w:sz w:val="19"/>
+                <w:szCs w:val="19"/>
+              </w:rPr>
+              <w:t xml:space="preserve"> </w:t>
+            </w:r>
+            <w:proofErr w:type="spellStart"/>
             <w:r>
               <w:rPr>
                 <w:rFonts w:ascii="Consolas" w:hAnsi="Consolas" w:cs="Consolas"/>
@@ -2733,15 +3276,38 @@
               </w:rPr>
               <w:t>IScoreBoard</w:t>
             </w:r>
-            <w:r>
-              <w:rPr>
-                <w:rFonts w:ascii="Consolas" w:hAnsi="Consolas" w:cs="Consolas"/>
-                <w:color w:val="000000"/>
-                <w:sz w:val="19"/>
-                <w:szCs w:val="19"/>
-                <w:highlight w:val="white"/>
-              </w:rPr>
-              <w:t xml:space="preserve"> scoreBoard, </w:t>
+            <w:proofErr w:type="spellEnd"/>
+            <w:r>
+              <w:rPr>
+                <w:rFonts w:ascii="Consolas" w:hAnsi="Consolas" w:cs="Consolas"/>
+                <w:color w:val="000000"/>
+                <w:sz w:val="19"/>
+                <w:szCs w:val="19"/>
+                <w:highlight w:val="white"/>
+              </w:rPr>
+              <w:t xml:space="preserve"> </w:t>
+            </w:r>
+            <w:proofErr w:type="spellStart"/>
+            <w:r>
+              <w:rPr>
+                <w:rFonts w:ascii="Consolas" w:hAnsi="Consolas" w:cs="Consolas"/>
+                <w:color w:val="000000"/>
+                <w:sz w:val="19"/>
+                <w:szCs w:val="19"/>
+                <w:highlight w:val="white"/>
+              </w:rPr>
+              <w:t>scoreBoard</w:t>
+            </w:r>
+            <w:proofErr w:type="spellEnd"/>
+            <w:r>
+              <w:rPr>
+                <w:rFonts w:ascii="Consolas" w:hAnsi="Consolas" w:cs="Consolas"/>
+                <w:color w:val="000000"/>
+                <w:sz w:val="19"/>
+                <w:szCs w:val="19"/>
+                <w:highlight w:val="white"/>
+              </w:rPr>
+              <w:t xml:space="preserve">, </w:t>
             </w:r>
             <w:r>
               <w:rPr>
@@ -2824,8 +3390,31 @@
                 <w:szCs w:val="19"/>
                 <w:highlight w:val="white"/>
               </w:rPr>
-              <w:t xml:space="preserve"> random introduced to </w:t>
-            </w:r>
+              <w:t xml:space="preserve"> </w:t>
+            </w:r>
+            <w:proofErr w:type="spellStart"/>
+            <w:r>
+              <w:rPr>
+                <w:rFonts w:ascii="Consolas" w:hAnsi="Consolas" w:cs="Consolas"/>
+                <w:color w:val="000000"/>
+                <w:sz w:val="19"/>
+                <w:szCs w:val="19"/>
+                <w:highlight w:val="white"/>
+              </w:rPr>
+              <w:t>random</w:t>
+            </w:r>
+            <w:proofErr w:type="spellEnd"/>
+            <w:r>
+              <w:rPr>
+                <w:rFonts w:ascii="Consolas" w:hAnsi="Consolas" w:cs="Consolas"/>
+                <w:color w:val="000000"/>
+                <w:sz w:val="19"/>
+                <w:szCs w:val="19"/>
+                <w:highlight w:val="white"/>
+              </w:rPr>
+              <w:t xml:space="preserve"> introduced to </w:t>
+            </w:r>
+            <w:proofErr w:type="spellStart"/>
             <w:r>
               <w:rPr>
                 <w:rFonts w:ascii="Consolas" w:hAnsi="Consolas" w:cs="Consolas"/>
@@ -2836,6 +3425,7 @@
               </w:rPr>
               <w:t>MinesInitializer</w:t>
             </w:r>
+            <w:proofErr w:type="spellEnd"/>
           </w:p>
           <w:p>
             <w:pPr>
@@ -2893,17 +3483,40 @@
                 <w:szCs w:val="19"/>
                 <w:highlight w:val="white"/>
               </w:rPr>
-              <w:t>Random randomMines;</w:t>
-            </w:r>
+              <w:t xml:space="preserve">Random </w:t>
+            </w:r>
+            <w:proofErr w:type="spellStart"/>
             <w:r>
               <w:rPr>
                 <w:rFonts w:ascii="Consolas" w:hAnsi="Consolas" w:cs="Consolas"/>
                 <w:color w:val="008000"/>
                 <w:sz w:val="19"/>
                 <w:szCs w:val="19"/>
+                <w:highlight w:val="white"/>
+              </w:rPr>
+              <w:t>randomMines</w:t>
+            </w:r>
+            <w:proofErr w:type="spellEnd"/>
+            <w:r>
+              <w:rPr>
+                <w:rFonts w:ascii="Consolas" w:hAnsi="Consolas" w:cs="Consolas"/>
+                <w:color w:val="008000"/>
+                <w:sz w:val="19"/>
+                <w:szCs w:val="19"/>
+                <w:highlight w:val="white"/>
+              </w:rPr>
+              <w:t>;</w:t>
+            </w:r>
+            <w:r>
+              <w:rPr>
+                <w:rFonts w:ascii="Consolas" w:hAnsi="Consolas" w:cs="Consolas"/>
+                <w:color w:val="008000"/>
+                <w:sz w:val="19"/>
+                <w:szCs w:val="19"/>
               </w:rPr>
               <w:t xml:space="preserve"> deleted from </w:t>
             </w:r>
+            <w:proofErr w:type="spellStart"/>
             <w:r>
               <w:rPr>
                 <w:rFonts w:ascii="Consolas" w:hAnsi="Consolas" w:cs="Consolas"/>
@@ -2914,6 +3527,7 @@
               </w:rPr>
               <w:t>StartPlayCycle</w:t>
             </w:r>
+            <w:proofErr w:type="spellEnd"/>
             <w:r>
               <w:rPr>
                 <w:rFonts w:ascii="Consolas" w:hAnsi="Consolas" w:cs="Consolas"/>
@@ -2937,6 +3551,7 @@
                 <w:noProof/>
               </w:rPr>
             </w:pPr>
+            <w:proofErr w:type="spellStart"/>
             <w:r>
               <w:rPr>
                 <w:rFonts w:ascii="Consolas" w:hAnsi="Consolas" w:cs="Consolas"/>
@@ -2947,6 +3562,7 @@
               </w:rPr>
               <w:t>StartPlayCycle</w:t>
             </w:r>
+            <w:proofErr w:type="spellEnd"/>
             <w:r>
               <w:rPr>
                 <w:rFonts w:ascii="Consolas" w:hAnsi="Consolas" w:cs="Consolas"/>
@@ -2988,6 +3604,7 @@
                 <w:noProof/>
               </w:rPr>
             </w:pPr>
+            <w:proofErr w:type="spellStart"/>
             <w:r>
               <w:rPr>
                 <w:rFonts w:ascii="Consolas" w:hAnsi="Consolas" w:cs="Consolas"/>
@@ -2998,16 +3615,29 @@
               </w:rPr>
               <w:t>MinesGenerator</w:t>
             </w:r>
-            <w:r>
-              <w:rPr>
-                <w:rFonts w:ascii="Consolas" w:hAnsi="Consolas" w:cs="Consolas"/>
-                <w:color w:val="000000"/>
-                <w:sz w:val="19"/>
-                <w:szCs w:val="19"/>
-                <w:highlight w:val="white"/>
-              </w:rPr>
-              <w:t xml:space="preserve"> minesGenerator</w:t>
-            </w:r>
+            <w:proofErr w:type="spellEnd"/>
+            <w:r>
+              <w:rPr>
+                <w:rFonts w:ascii="Consolas" w:hAnsi="Consolas" w:cs="Consolas"/>
+                <w:color w:val="000000"/>
+                <w:sz w:val="19"/>
+                <w:szCs w:val="19"/>
+                <w:highlight w:val="white"/>
+              </w:rPr>
+              <w:t xml:space="preserve"> </w:t>
+            </w:r>
+            <w:proofErr w:type="spellStart"/>
+            <w:r>
+              <w:rPr>
+                <w:rFonts w:ascii="Consolas" w:hAnsi="Consolas" w:cs="Consolas"/>
+                <w:color w:val="000000"/>
+                <w:sz w:val="19"/>
+                <w:szCs w:val="19"/>
+                <w:highlight w:val="white"/>
+              </w:rPr>
+              <w:t>minesGenerator</w:t>
+            </w:r>
+            <w:proofErr w:type="spellEnd"/>
             <w:r>
               <w:rPr>
                 <w:rFonts w:ascii="Consolas" w:hAnsi="Consolas" w:cs="Consolas"/>
@@ -3017,6 +3647,7 @@
               </w:rPr>
               <w:t xml:space="preserve"> removed from </w:t>
             </w:r>
+            <w:proofErr w:type="spellStart"/>
             <w:r>
               <w:rPr>
                 <w:rFonts w:ascii="Consolas" w:hAnsi="Consolas" w:cs="Consolas"/>
@@ -3027,6 +3658,7 @@
               </w:rPr>
               <w:t>StartPlayCycle</w:t>
             </w:r>
+            <w:proofErr w:type="spellEnd"/>
             <w:r>
               <w:rPr>
                 <w:rFonts w:ascii="Consolas" w:hAnsi="Consolas" w:cs="Consolas"/>
@@ -3080,6 +3712,7 @@
               </w:rPr>
               <w:t xml:space="preserve"> </w:t>
             </w:r>
+            <w:proofErr w:type="spellStart"/>
             <w:r>
               <w:rPr>
                 <w:rFonts w:ascii="Consolas" w:hAnsi="Consolas" w:cs="Consolas"/>
@@ -3090,6 +3723,7 @@
               </w:rPr>
               <w:t>ConsoleDrawer</w:t>
             </w:r>
+            <w:proofErr w:type="spellEnd"/>
             <w:r>
               <w:rPr>
                 <w:rFonts w:ascii="Consolas" w:hAnsi="Consolas" w:cs="Consolas"/>
@@ -3114,6 +3748,7 @@
                 <w:noProof/>
               </w:rPr>
             </w:pPr>
+            <w:proofErr w:type="spellStart"/>
             <w:r>
               <w:rPr>
                 <w:rFonts w:ascii="Consolas" w:hAnsi="Consolas" w:cs="Consolas"/>
@@ -3132,7 +3767,18 @@
                 <w:szCs w:val="19"/>
                 <w:highlight w:val="white"/>
               </w:rPr>
-              <w:t xml:space="preserve">.userInput = </w:t>
+              <w:t>.userInput</w:t>
+            </w:r>
+            <w:proofErr w:type="spellEnd"/>
+            <w:r>
+              <w:rPr>
+                <w:rFonts w:ascii="Consolas" w:hAnsi="Consolas" w:cs="Consolas"/>
+                <w:color w:val="000000"/>
+                <w:sz w:val="19"/>
+                <w:szCs w:val="19"/>
+                <w:highlight w:val="white"/>
+              </w:rPr>
+              <w:t xml:space="preserve"> = </w:t>
             </w:r>
             <w:r>
               <w:rPr>
@@ -3154,6 +3800,7 @@
               </w:rPr>
               <w:t xml:space="preserve"> </w:t>
             </w:r>
+            <w:proofErr w:type="spellStart"/>
             <w:r>
               <w:rPr>
                 <w:rFonts w:ascii="Consolas" w:hAnsi="Consolas" w:cs="Consolas"/>
@@ -3164,6 +3811,7 @@
               </w:rPr>
               <w:t>ConsoleInput</w:t>
             </w:r>
+            <w:proofErr w:type="spellEnd"/>
             <w:r>
               <w:rPr>
                 <w:rFonts w:ascii="Consolas" w:hAnsi="Consolas" w:cs="Consolas"/>
@@ -3206,8 +3854,31 @@
                 <w:szCs w:val="19"/>
                 <w:highlight w:val="white"/>
               </w:rPr>
-              <w:t xml:space="preserve"> PrintScoreBoard(</w:t>
-            </w:r>
+              <w:t xml:space="preserve"> </w:t>
+            </w:r>
+            <w:proofErr w:type="spellStart"/>
+            <w:r>
+              <w:rPr>
+                <w:rFonts w:ascii="Consolas" w:hAnsi="Consolas" w:cs="Consolas"/>
+                <w:color w:val="000000"/>
+                <w:sz w:val="19"/>
+                <w:szCs w:val="19"/>
+                <w:highlight w:val="white"/>
+              </w:rPr>
+              <w:t>PrintScoreBoard</w:t>
+            </w:r>
+            <w:proofErr w:type="spellEnd"/>
+            <w:r>
+              <w:rPr>
+                <w:rFonts w:ascii="Consolas" w:hAnsi="Consolas" w:cs="Consolas"/>
+                <w:color w:val="000000"/>
+                <w:sz w:val="19"/>
+                <w:szCs w:val="19"/>
+                <w:highlight w:val="white"/>
+              </w:rPr>
+              <w:t>(</w:t>
+            </w:r>
+            <w:proofErr w:type="spellStart"/>
             <w:r>
               <w:rPr>
                 <w:rFonts w:ascii="Consolas" w:hAnsi="Consolas" w:cs="Consolas"/>
@@ -3218,6 +3889,7 @@
               </w:rPr>
               <w:t>IList</w:t>
             </w:r>
+            <w:proofErr w:type="spellEnd"/>
             <w:r>
               <w:rPr>
                 <w:rFonts w:ascii="Consolas" w:hAnsi="Consolas" w:cs="Consolas"/>
@@ -3228,6 +3900,7 @@
               </w:rPr>
               <w:t>&lt;</w:t>
             </w:r>
+            <w:proofErr w:type="spellStart"/>
             <w:r>
               <w:rPr>
                 <w:rFonts w:ascii="Consolas" w:hAnsi="Consolas" w:cs="Consolas"/>
@@ -3238,6 +3911,7 @@
               </w:rPr>
               <w:t>KeyValuePair</w:t>
             </w:r>
+            <w:proofErr w:type="spellEnd"/>
             <w:r>
               <w:rPr>
                 <w:rFonts w:ascii="Consolas" w:hAnsi="Consolas" w:cs="Consolas"/>
@@ -3248,6 +3922,7 @@
               </w:rPr>
               <w:t>&lt;</w:t>
             </w:r>
+            <w:proofErr w:type="spellStart"/>
             <w:r>
               <w:rPr>
                 <w:rFonts w:ascii="Consolas" w:hAnsi="Consolas" w:cs="Consolas"/>
@@ -3258,6 +3933,7 @@
               </w:rPr>
               <w:t>int</w:t>
             </w:r>
+            <w:proofErr w:type="spellEnd"/>
             <w:r>
               <w:rPr>
                 <w:rFonts w:ascii="Consolas" w:hAnsi="Consolas" w:cs="Consolas"/>
@@ -3268,6 +3944,7 @@
               </w:rPr>
               <w:t xml:space="preserve">, </w:t>
             </w:r>
+            <w:proofErr w:type="spellStart"/>
             <w:r>
               <w:rPr>
                 <w:rFonts w:ascii="Consolas" w:hAnsi="Consolas" w:cs="Consolas"/>
@@ -3278,6 +3955,7 @@
               </w:rPr>
               <w:t>IList</w:t>
             </w:r>
+            <w:proofErr w:type="spellEnd"/>
             <w:r>
               <w:rPr>
                 <w:rFonts w:ascii="Consolas" w:hAnsi="Consolas" w:cs="Consolas"/>
@@ -3306,7 +3984,29 @@
                 <w:szCs w:val="19"/>
                 <w:highlight w:val="white"/>
               </w:rPr>
-              <w:t>&gt;&gt;&gt; highScores)</w:t>
+              <w:t xml:space="preserve">&gt;&gt;&gt; </w:t>
+            </w:r>
+            <w:proofErr w:type="spellStart"/>
+            <w:r>
+              <w:rPr>
+                <w:rFonts w:ascii="Consolas" w:hAnsi="Consolas" w:cs="Consolas"/>
+                <w:color w:val="000000"/>
+                <w:sz w:val="19"/>
+                <w:szCs w:val="19"/>
+                <w:highlight w:val="white"/>
+              </w:rPr>
+              <w:t>highScores</w:t>
+            </w:r>
+            <w:proofErr w:type="spellEnd"/>
+            <w:r>
+              <w:rPr>
+                <w:rFonts w:ascii="Consolas" w:hAnsi="Consolas" w:cs="Consolas"/>
+                <w:color w:val="000000"/>
+                <w:sz w:val="19"/>
+                <w:szCs w:val="19"/>
+                <w:highlight w:val="white"/>
+              </w:rPr>
+              <w:t>)</w:t>
             </w:r>
             <w:r>
               <w:rPr>
@@ -3317,6 +4017,7 @@
               </w:rPr>
               <w:t xml:space="preserve"> introduced to </w:t>
             </w:r>
+            <w:proofErr w:type="spellStart"/>
             <w:r>
               <w:rPr>
                 <w:rFonts w:ascii="Consolas" w:hAnsi="Consolas" w:cs="Consolas"/>
@@ -3327,6 +4028,7 @@
               </w:rPr>
               <w:t>IDrawer</w:t>
             </w:r>
+            <w:proofErr w:type="spellEnd"/>
           </w:p>
           <w:p>
             <w:pPr>
@@ -3341,6 +4043,7 @@
                 <w:noProof/>
               </w:rPr>
             </w:pPr>
+            <w:proofErr w:type="spellStart"/>
             <w:r>
               <w:rPr>
                 <w:rFonts w:ascii="Consolas" w:hAnsi="Consolas" w:cs="Consolas"/>
@@ -3370,6 +4073,7 @@
               </w:rPr>
               <w:t>PrintScoreBoard</w:t>
             </w:r>
+            <w:proofErr w:type="spellEnd"/>
             <w:r>
               <w:rPr>
                 <w:rFonts w:ascii="Consolas" w:hAnsi="Consolas" w:cs="Consolas"/>
@@ -3399,6 +4103,41 @@
                 <w:noProof/>
               </w:rPr>
               <w:t>ScoreBoard.cs</w:t>
+            </w:r>
+            <w:r>
+              <w:rPr>
+                <w:rFonts w:asciiTheme="minorHAnsi" w:hAnsiTheme="minorHAnsi"/>
+                <w:noProof/>
+              </w:rPr>
+              <w:t xml:space="preserve"> moved to </w:t>
+            </w:r>
+            <w:r>
+              <w:rPr>
+                <w:rFonts w:asciiTheme="minorHAnsi" w:hAnsiTheme="minorHAnsi"/>
+                <w:noProof/>
+              </w:rPr>
+              <w:t>MinesweeperGame.Demo</w:t>
+            </w:r>
+          </w:p>
+          <w:p>
+            <w:pPr>
+              <w:pStyle w:val="ListParagraph"/>
+              <w:numPr>
+                <w:ilvl w:val="0"/>
+                <w:numId w:val="19"/>
+              </w:numPr>
+              <w:spacing w:before="0" w:after="200" w:line="276" w:lineRule="auto"/>
+              <w:rPr>
+                <w:rFonts w:asciiTheme="minorHAnsi" w:hAnsiTheme="minorHAnsi"/>
+                <w:noProof/>
+              </w:rPr>
+            </w:pPr>
+            <w:r>
+              <w:rPr>
+                <w:rFonts w:asciiTheme="minorHAnsi" w:hAnsiTheme="minorHAnsi"/>
+                <w:noProof/>
+              </w:rPr>
+              <w:t>MinesGenerator.cs</w:t>
             </w:r>
             <w:r>
               <w:rPr>
@@ -3586,7 +4325,7 @@
             <w:rPr>
               <w:noProof/>
             </w:rPr>
-            <w:t>2</w:t>
+            <w:t>3</w:t>
           </w:r>
           <w:r>
             <w:fldChar w:fldCharType="end"/>
@@ -3771,7 +4510,15 @@
             <w:spacing w:before="60" w:line="240" w:lineRule="exact"/>
           </w:pPr>
           <w:r>
-            <w:t>33, Alexander Malinov Blvd.</w:t>
+            <w:t xml:space="preserve">33, Alexander </w:t>
+          </w:r>
+          <w:proofErr w:type="spellStart"/>
+          <w:r>
+            <w:t>Malinov</w:t>
+          </w:r>
+          <w:proofErr w:type="spellEnd"/>
+          <w:r>
+            <w:t xml:space="preserve"> Blvd.</w:t>
           </w:r>
           <w:r>
             <w:t xml:space="preserve">, </w:t>

</xml_diff>

<commit_message>
EnterRowColInput() renamed and refactored
Renamed to ProcessCommands()
</commit_message>
<xml_diff>
--- a/Refactoring Documentation.docx
+++ b/Refactoring Documentation.docx
@@ -241,6 +241,7 @@
                 <w:noProof/>
               </w:rPr>
             </w:pPr>
+            <w:proofErr w:type="spellStart"/>
             <w:r>
               <w:rPr>
                 <w:rFonts w:asciiTheme="minorHAnsi" w:hAnsiTheme="minorHAnsi" w:cs="Consolas"/>
@@ -248,6 +249,7 @@
               </w:rPr>
               <w:t>MinesInitializer</w:t>
             </w:r>
+            <w:proofErr w:type="spellEnd"/>
             <w:r>
               <w:rPr>
                 <w:rFonts w:asciiTheme="minorHAnsi" w:hAnsiTheme="minorHAnsi" w:cs="Consolas"/>
@@ -308,6 +310,7 @@
               </w:rPr>
               <w:t xml:space="preserve"> </w:t>
             </w:r>
+            <w:proofErr w:type="spellStart"/>
             <w:r>
               <w:rPr>
                 <w:rFonts w:ascii="Consolas" w:hAnsi="Consolas" w:cs="Consolas"/>
@@ -318,16 +321,29 @@
               </w:rPr>
               <w:t>MinesInitializer</w:t>
             </w:r>
-            <w:r>
-              <w:rPr>
-                <w:rFonts w:ascii="Consolas" w:hAnsi="Consolas" w:cs="Consolas"/>
-                <w:color w:val="000000"/>
-                <w:sz w:val="19"/>
-                <w:szCs w:val="19"/>
-                <w:highlight w:val="white"/>
-              </w:rPr>
-              <w:t xml:space="preserve"> onlyInstance</w:t>
-            </w:r>
+            <w:proofErr w:type="spellEnd"/>
+            <w:r>
+              <w:rPr>
+                <w:rFonts w:ascii="Consolas" w:hAnsi="Consolas" w:cs="Consolas"/>
+                <w:color w:val="000000"/>
+                <w:sz w:val="19"/>
+                <w:szCs w:val="19"/>
+                <w:highlight w:val="white"/>
+              </w:rPr>
+              <w:t xml:space="preserve"> </w:t>
+            </w:r>
+            <w:proofErr w:type="spellStart"/>
+            <w:r>
+              <w:rPr>
+                <w:rFonts w:ascii="Consolas" w:hAnsi="Consolas" w:cs="Consolas"/>
+                <w:color w:val="000000"/>
+                <w:sz w:val="19"/>
+                <w:szCs w:val="19"/>
+                <w:highlight w:val="white"/>
+              </w:rPr>
+              <w:t>onlyInstance</w:t>
+            </w:r>
+            <w:proofErr w:type="spellEnd"/>
             <w:r>
               <w:rPr>
                 <w:rFonts w:ascii="Consolas" w:hAnsi="Consolas" w:cs="Consolas"/>
@@ -369,7 +385,29 @@
                 <w:szCs w:val="19"/>
                 <w:highlight w:val="white"/>
               </w:rPr>
-              <w:t xml:space="preserve"> MinesInitializer()</w:t>
+              <w:t xml:space="preserve"> </w:t>
+            </w:r>
+            <w:proofErr w:type="spellStart"/>
+            <w:r>
+              <w:rPr>
+                <w:rFonts w:ascii="Consolas" w:hAnsi="Consolas" w:cs="Consolas"/>
+                <w:color w:val="000000"/>
+                <w:sz w:val="19"/>
+                <w:szCs w:val="19"/>
+                <w:highlight w:val="white"/>
+              </w:rPr>
+              <w:t>MinesInitializer</w:t>
+            </w:r>
+            <w:proofErr w:type="spellEnd"/>
+            <w:r>
+              <w:rPr>
+                <w:rFonts w:ascii="Consolas" w:hAnsi="Consolas" w:cs="Consolas"/>
+                <w:color w:val="000000"/>
+                <w:sz w:val="19"/>
+                <w:szCs w:val="19"/>
+                <w:highlight w:val="white"/>
+              </w:rPr>
+              <w:t>()</w:t>
             </w:r>
             <w:r>
               <w:rPr>
@@ -434,6 +472,7 @@
               </w:rPr>
               <w:t xml:space="preserve"> </w:t>
             </w:r>
+            <w:proofErr w:type="spellStart"/>
             <w:r>
               <w:rPr>
                 <w:rFonts w:ascii="Consolas" w:hAnsi="Consolas" w:cs="Consolas"/>
@@ -444,6 +483,7 @@
               </w:rPr>
               <w:t>MinesInitializer</w:t>
             </w:r>
+            <w:proofErr w:type="spellEnd"/>
             <w:r>
               <w:rPr>
                 <w:rFonts w:ascii="Consolas" w:hAnsi="Consolas" w:cs="Consolas"/>
@@ -512,6 +552,7 @@
                 <w:noProof/>
               </w:rPr>
             </w:pPr>
+            <w:proofErr w:type="spellStart"/>
             <w:r>
               <w:rPr>
                 <w:rFonts w:ascii="Consolas" w:hAnsi="Consolas" w:cs="Consolas"/>
@@ -522,6 +563,7 @@
               </w:rPr>
               <w:t>IScoreBoard</w:t>
             </w:r>
+            <w:proofErr w:type="spellEnd"/>
             <w:r>
               <w:rPr>
                 <w:rFonts w:ascii="Consolas" w:hAnsi="Consolas" w:cs="Consolas"/>
@@ -545,6 +587,7 @@
                 <w:noProof/>
               </w:rPr>
             </w:pPr>
+            <w:proofErr w:type="spellStart"/>
             <w:r>
               <w:rPr>
                 <w:rFonts w:ascii="Consolas" w:hAnsi="Consolas" w:cs="Consolas"/>
@@ -555,6 +598,7 @@
               </w:rPr>
               <w:t>IMinesGenerator</w:t>
             </w:r>
+            <w:proofErr w:type="spellEnd"/>
             <w:r>
               <w:rPr>
                 <w:rFonts w:ascii="Consolas" w:hAnsi="Consolas" w:cs="Consolas"/>
@@ -578,6 +622,7 @@
                 <w:noProof/>
               </w:rPr>
             </w:pPr>
+            <w:proofErr w:type="spellStart"/>
             <w:r>
               <w:rPr>
                 <w:rFonts w:ascii="Consolas" w:hAnsi="Consolas" w:cs="Consolas"/>
@@ -607,6 +652,7 @@
               </w:rPr>
               <w:t>FillWithRandomMines</w:t>
             </w:r>
+            <w:proofErr w:type="spellEnd"/>
             <w:r>
               <w:rPr>
                 <w:rFonts w:ascii="Consolas" w:hAnsi="Consolas" w:cs="Consolas"/>
@@ -630,6 +676,7 @@
                 <w:noProof/>
               </w:rPr>
             </w:pPr>
+            <w:proofErr w:type="spellStart"/>
             <w:r>
               <w:rPr>
                 <w:rFonts w:ascii="Consolas" w:hAnsi="Consolas" w:cs="Consolas"/>
@@ -640,6 +687,7 @@
               </w:rPr>
               <w:t>IDrawer</w:t>
             </w:r>
+            <w:proofErr w:type="spellEnd"/>
             <w:r>
               <w:rPr>
                 <w:rFonts w:ascii="Consolas" w:hAnsi="Consolas" w:cs="Consolas"/>
@@ -663,15 +711,27 @@
                 <w:noProof/>
               </w:rPr>
             </w:pPr>
-            <w:r>
-              <w:rPr>
-                <w:rFonts w:ascii="Consolas" w:hAnsi="Consolas" w:cs="Consolas"/>
-                <w:color w:val="2B91AF"/>
-                <w:sz w:val="19"/>
-                <w:szCs w:val="19"/>
-                <w:highlight w:val="white"/>
-              </w:rPr>
-              <w:t xml:space="preserve">IMinesweeperFactory </w:t>
+            <w:proofErr w:type="spellStart"/>
+            <w:r>
+              <w:rPr>
+                <w:rFonts w:ascii="Consolas" w:hAnsi="Consolas" w:cs="Consolas"/>
+                <w:color w:val="2B91AF"/>
+                <w:sz w:val="19"/>
+                <w:szCs w:val="19"/>
+                <w:highlight w:val="white"/>
+              </w:rPr>
+              <w:t>IMinesweeperFactory</w:t>
+            </w:r>
+            <w:proofErr w:type="spellEnd"/>
+            <w:r>
+              <w:rPr>
+                <w:rFonts w:ascii="Consolas" w:hAnsi="Consolas" w:cs="Consolas"/>
+                <w:color w:val="2B91AF"/>
+                <w:sz w:val="19"/>
+                <w:szCs w:val="19"/>
+                <w:highlight w:val="white"/>
+              </w:rPr>
+              <w:t xml:space="preserve"> </w:t>
             </w:r>
             <w:r>
               <w:rPr>
@@ -696,6 +756,7 @@
                 <w:noProof/>
               </w:rPr>
             </w:pPr>
+            <w:proofErr w:type="spellStart"/>
             <w:r>
               <w:rPr>
                 <w:rFonts w:ascii="Consolas" w:hAnsi="Consolas" w:cs="Consolas"/>
@@ -706,6 +767,7 @@
               </w:rPr>
               <w:t>IMinesweeperFactory</w:t>
             </w:r>
+            <w:proofErr w:type="spellEnd"/>
             <w:r>
               <w:rPr>
                 <w:rFonts w:ascii="Consolas" w:hAnsi="Consolas" w:cs="Consolas"/>
@@ -787,6 +849,7 @@
               </w:rPr>
               <w:t xml:space="preserve"> </w:t>
             </w:r>
+            <w:proofErr w:type="spellStart"/>
             <w:r>
               <w:rPr>
                 <w:rFonts w:ascii="Consolas" w:hAnsi="Consolas" w:cs="Consolas"/>
@@ -797,6 +860,7 @@
               </w:rPr>
               <w:t>MinesGenerator</w:t>
             </w:r>
+            <w:proofErr w:type="spellEnd"/>
             <w:r>
               <w:rPr>
                 <w:rFonts w:ascii="Consolas" w:hAnsi="Consolas" w:cs="Consolas"/>
@@ -807,6 +871,7 @@
               </w:rPr>
               <w:t xml:space="preserve"> : </w:t>
             </w:r>
+            <w:proofErr w:type="spellStart"/>
             <w:r>
               <w:rPr>
                 <w:rFonts w:ascii="Consolas" w:hAnsi="Consolas" w:cs="Consolas"/>
@@ -817,6 +882,7 @@
               </w:rPr>
               <w:t>IMinesGenerator</w:t>
             </w:r>
+            <w:proofErr w:type="spellEnd"/>
             <w:r>
               <w:rPr>
                 <w:rFonts w:ascii="Consolas" w:hAnsi="Consolas" w:cs="Consolas"/>
@@ -860,6 +926,7 @@
               </w:rPr>
               <w:t xml:space="preserve"> </w:t>
             </w:r>
+            <w:proofErr w:type="spellStart"/>
             <w:r>
               <w:rPr>
                 <w:rFonts w:ascii="Consolas" w:hAnsi="Consolas" w:cs="Consolas"/>
@@ -870,6 +937,7 @@
               </w:rPr>
               <w:t>ScoreBoard</w:t>
             </w:r>
+            <w:proofErr w:type="spellEnd"/>
             <w:r>
               <w:rPr>
                 <w:rFonts w:ascii="Consolas" w:hAnsi="Consolas" w:cs="Consolas"/>
@@ -880,6 +948,7 @@
               </w:rPr>
               <w:t xml:space="preserve"> : </w:t>
             </w:r>
+            <w:proofErr w:type="spellStart"/>
             <w:r>
               <w:rPr>
                 <w:rFonts w:ascii="Consolas" w:hAnsi="Consolas" w:cs="Consolas"/>
@@ -890,6 +959,7 @@
               </w:rPr>
               <w:t>IScoreBoard</w:t>
             </w:r>
+            <w:proofErr w:type="spellEnd"/>
             <w:r>
               <w:rPr>
                 <w:rFonts w:ascii="Consolas" w:hAnsi="Consolas" w:cs="Consolas"/>
@@ -921,8 +991,20 @@
                 <w:szCs w:val="19"/>
                 <w:highlight w:val="white"/>
               </w:rPr>
-              <w:t>interface IDrawer</w:t>
-            </w:r>
+              <w:t xml:space="preserve">interface </w:t>
+            </w:r>
+            <w:proofErr w:type="spellStart"/>
+            <w:r>
+              <w:rPr>
+                <w:rFonts w:ascii="Consolas" w:hAnsi="Consolas" w:cs="Consolas"/>
+                <w:color w:val="2B91AF"/>
+                <w:sz w:val="19"/>
+                <w:szCs w:val="19"/>
+                <w:highlight w:val="white"/>
+              </w:rPr>
+              <w:t>IDrawer</w:t>
+            </w:r>
+            <w:proofErr w:type="spellEnd"/>
             <w:r>
               <w:rPr>
                 <w:rFonts w:ascii="Consolas" w:hAnsi="Consolas" w:cs="Consolas"/>
@@ -946,6 +1028,7 @@
                 <w:noProof/>
               </w:rPr>
             </w:pPr>
+            <w:proofErr w:type="gramStart"/>
             <w:r>
               <w:rPr>
                 <w:rFonts w:ascii="Consolas" w:hAnsi="Consolas" w:cs="Consolas"/>
@@ -956,15 +1039,38 @@
               </w:rPr>
               <w:t>void</w:t>
             </w:r>
-            <w:r>
-              <w:rPr>
-                <w:rFonts w:ascii="Consolas" w:hAnsi="Consolas" w:cs="Consolas"/>
-                <w:color w:val="000000"/>
-                <w:sz w:val="19"/>
-                <w:szCs w:val="19"/>
-                <w:highlight w:val="white"/>
-              </w:rPr>
-              <w:t xml:space="preserve"> ShowWelcome(</w:t>
+            <w:proofErr w:type="gramEnd"/>
+            <w:r>
+              <w:rPr>
+                <w:rFonts w:ascii="Consolas" w:hAnsi="Consolas" w:cs="Consolas"/>
+                <w:color w:val="000000"/>
+                <w:sz w:val="19"/>
+                <w:szCs w:val="19"/>
+                <w:highlight w:val="white"/>
+              </w:rPr>
+              <w:t xml:space="preserve"> </w:t>
+            </w:r>
+            <w:proofErr w:type="spellStart"/>
+            <w:r>
+              <w:rPr>
+                <w:rFonts w:ascii="Consolas" w:hAnsi="Consolas" w:cs="Consolas"/>
+                <w:color w:val="000000"/>
+                <w:sz w:val="19"/>
+                <w:szCs w:val="19"/>
+                <w:highlight w:val="white"/>
+              </w:rPr>
+              <w:t>ShowWelcome</w:t>
+            </w:r>
+            <w:proofErr w:type="spellEnd"/>
+            <w:r>
+              <w:rPr>
+                <w:rFonts w:ascii="Consolas" w:hAnsi="Consolas" w:cs="Consolas"/>
+                <w:color w:val="000000"/>
+                <w:sz w:val="19"/>
+                <w:szCs w:val="19"/>
+                <w:highlight w:val="white"/>
+              </w:rPr>
+              <w:t>(</w:t>
             </w:r>
             <w:r>
               <w:rPr>
@@ -1009,6 +1115,7 @@
                 <w:noProof/>
               </w:rPr>
             </w:pPr>
+            <w:proofErr w:type="gramStart"/>
             <w:r>
               <w:rPr>
                 <w:rFonts w:ascii="Consolas" w:hAnsi="Consolas" w:cs="Consolas"/>
@@ -1019,15 +1126,38 @@
               </w:rPr>
               <w:t>void</w:t>
             </w:r>
-            <w:r>
-              <w:rPr>
-                <w:rFonts w:ascii="Consolas" w:hAnsi="Consolas" w:cs="Consolas"/>
-                <w:color w:val="000000"/>
-                <w:sz w:val="19"/>
-                <w:szCs w:val="19"/>
-                <w:highlight w:val="white"/>
-              </w:rPr>
-              <w:t xml:space="preserve"> ShowGameEnd(</w:t>
+            <w:proofErr w:type="gramEnd"/>
+            <w:r>
+              <w:rPr>
+                <w:rFonts w:ascii="Consolas" w:hAnsi="Consolas" w:cs="Consolas"/>
+                <w:color w:val="000000"/>
+                <w:sz w:val="19"/>
+                <w:szCs w:val="19"/>
+                <w:highlight w:val="white"/>
+              </w:rPr>
+              <w:t xml:space="preserve"> </w:t>
+            </w:r>
+            <w:proofErr w:type="spellStart"/>
+            <w:r>
+              <w:rPr>
+                <w:rFonts w:ascii="Consolas" w:hAnsi="Consolas" w:cs="Consolas"/>
+                <w:color w:val="000000"/>
+                <w:sz w:val="19"/>
+                <w:szCs w:val="19"/>
+                <w:highlight w:val="white"/>
+              </w:rPr>
+              <w:t>ShowGameEnd</w:t>
+            </w:r>
+            <w:proofErr w:type="spellEnd"/>
+            <w:r>
+              <w:rPr>
+                <w:rFonts w:ascii="Consolas" w:hAnsi="Consolas" w:cs="Consolas"/>
+                <w:color w:val="000000"/>
+                <w:sz w:val="19"/>
+                <w:szCs w:val="19"/>
+                <w:highlight w:val="white"/>
+              </w:rPr>
+              <w:t>(</w:t>
             </w:r>
             <w:r>
               <w:rPr>
@@ -1110,8 +1240,31 @@
                 <w:szCs w:val="19"/>
                 <w:highlight w:val="white"/>
               </w:rPr>
-              <w:t xml:space="preserve">[,] minesField, </w:t>
-            </w:r>
+              <w:t xml:space="preserve">[,] </w:t>
+            </w:r>
+            <w:proofErr w:type="spellStart"/>
+            <w:r>
+              <w:rPr>
+                <w:rFonts w:ascii="Consolas" w:hAnsi="Consolas" w:cs="Consolas"/>
+                <w:color w:val="000000"/>
+                <w:sz w:val="19"/>
+                <w:szCs w:val="19"/>
+                <w:highlight w:val="white"/>
+              </w:rPr>
+              <w:t>minesField</w:t>
+            </w:r>
+            <w:proofErr w:type="spellEnd"/>
+            <w:r>
+              <w:rPr>
+                <w:rFonts w:ascii="Consolas" w:hAnsi="Consolas" w:cs="Consolas"/>
+                <w:color w:val="000000"/>
+                <w:sz w:val="19"/>
+                <w:szCs w:val="19"/>
+                <w:highlight w:val="white"/>
+              </w:rPr>
+              <w:t xml:space="preserve">, </w:t>
+            </w:r>
+            <w:proofErr w:type="spellStart"/>
             <w:r>
               <w:rPr>
                 <w:rFonts w:ascii="Consolas" w:hAnsi="Consolas" w:cs="Consolas"/>
@@ -1122,15 +1275,38 @@
               </w:rPr>
               <w:t>bool</w:t>
             </w:r>
-            <w:r>
-              <w:rPr>
-                <w:rFonts w:ascii="Consolas" w:hAnsi="Consolas" w:cs="Consolas"/>
-                <w:color w:val="000000"/>
-                <w:sz w:val="19"/>
-                <w:szCs w:val="19"/>
-                <w:highlight w:val="white"/>
-              </w:rPr>
-              <w:t xml:space="preserve"> revealMines = </w:t>
+            <w:proofErr w:type="spellEnd"/>
+            <w:r>
+              <w:rPr>
+                <w:rFonts w:ascii="Consolas" w:hAnsi="Consolas" w:cs="Consolas"/>
+                <w:color w:val="000000"/>
+                <w:sz w:val="19"/>
+                <w:szCs w:val="19"/>
+                <w:highlight w:val="white"/>
+              </w:rPr>
+              <w:t xml:space="preserve"> </w:t>
+            </w:r>
+            <w:proofErr w:type="spellStart"/>
+            <w:r>
+              <w:rPr>
+                <w:rFonts w:ascii="Consolas" w:hAnsi="Consolas" w:cs="Consolas"/>
+                <w:color w:val="000000"/>
+                <w:sz w:val="19"/>
+                <w:szCs w:val="19"/>
+                <w:highlight w:val="white"/>
+              </w:rPr>
+              <w:t>revealMines</w:t>
+            </w:r>
+            <w:proofErr w:type="spellEnd"/>
+            <w:r>
+              <w:rPr>
+                <w:rFonts w:ascii="Consolas" w:hAnsi="Consolas" w:cs="Consolas"/>
+                <w:color w:val="000000"/>
+                <w:sz w:val="19"/>
+                <w:szCs w:val="19"/>
+                <w:highlight w:val="white"/>
+              </w:rPr>
+              <w:t xml:space="preserve"> = </w:t>
             </w:r>
             <w:r>
               <w:rPr>
@@ -1166,6 +1342,7 @@
                 <w:noProof/>
               </w:rPr>
             </w:pPr>
+            <w:proofErr w:type="gramStart"/>
             <w:r>
               <w:rPr>
                 <w:rFonts w:ascii="Consolas" w:hAnsi="Consolas" w:cs="Consolas"/>
@@ -1176,6 +1353,7 @@
               </w:rPr>
               <w:t>void</w:t>
             </w:r>
+            <w:proofErr w:type="gramEnd"/>
             <w:r>
               <w:rPr>
                 <w:rFonts w:ascii="Consolas" w:hAnsi="Consolas" w:cs="Consolas"/>
@@ -1220,6 +1398,7 @@
                 <w:noProof/>
               </w:rPr>
             </w:pPr>
+            <w:proofErr w:type="gramStart"/>
             <w:r>
               <w:rPr>
                 <w:rFonts w:ascii="Consolas" w:hAnsi="Consolas" w:cs="Consolas"/>
@@ -1230,6 +1409,7 @@
               </w:rPr>
               <w:t>class</w:t>
             </w:r>
+            <w:proofErr w:type="gramEnd"/>
             <w:r>
               <w:rPr>
                 <w:rFonts w:ascii="Consolas" w:hAnsi="Consolas" w:cs="Consolas"/>
@@ -1240,6 +1420,7 @@
               </w:rPr>
               <w:t xml:space="preserve"> </w:t>
             </w:r>
+            <w:proofErr w:type="spellStart"/>
             <w:r>
               <w:rPr>
                 <w:rFonts w:ascii="Consolas" w:hAnsi="Consolas" w:cs="Consolas"/>
@@ -1250,6 +1431,7 @@
               </w:rPr>
               <w:t>ConsoleDrawer</w:t>
             </w:r>
+            <w:proofErr w:type="spellEnd"/>
             <w:r>
               <w:rPr>
                 <w:rFonts w:ascii="Consolas" w:hAnsi="Consolas" w:cs="Consolas"/>
@@ -1260,6 +1442,7 @@
               </w:rPr>
               <w:t xml:space="preserve"> : </w:t>
             </w:r>
+            <w:proofErr w:type="spellStart"/>
             <w:r>
               <w:rPr>
                 <w:rFonts w:ascii="Consolas" w:hAnsi="Consolas" w:cs="Consolas"/>
@@ -1270,6 +1453,7 @@
               </w:rPr>
               <w:t>IDrawer</w:t>
             </w:r>
+            <w:proofErr w:type="spellEnd"/>
             <w:r>
               <w:rPr>
                 <w:rFonts w:ascii="Consolas" w:hAnsi="Consolas" w:cs="Consolas"/>
@@ -1311,7 +1495,29 @@
                 <w:szCs w:val="19"/>
                 <w:highlight w:val="white"/>
               </w:rPr>
-              <w:t xml:space="preserve"> PrintInitialMessage()</w:t>
+              <w:t xml:space="preserve"> </w:t>
+            </w:r>
+            <w:proofErr w:type="spellStart"/>
+            <w:r>
+              <w:rPr>
+                <w:rFonts w:ascii="Consolas" w:hAnsi="Consolas" w:cs="Consolas"/>
+                <w:color w:val="000000"/>
+                <w:sz w:val="19"/>
+                <w:szCs w:val="19"/>
+                <w:highlight w:val="white"/>
+              </w:rPr>
+              <w:t>PrintInitialMessage</w:t>
+            </w:r>
+            <w:proofErr w:type="spellEnd"/>
+            <w:r>
+              <w:rPr>
+                <w:rFonts w:ascii="Consolas" w:hAnsi="Consolas" w:cs="Consolas"/>
+                <w:color w:val="000000"/>
+                <w:sz w:val="19"/>
+                <w:szCs w:val="19"/>
+                <w:highlight w:val="white"/>
+              </w:rPr>
+              <w:t>()</w:t>
             </w:r>
             <w:r>
               <w:rPr>
@@ -1342,6 +1548,7 @@
               </w:rPr>
               <w:t xml:space="preserve"> </w:t>
             </w:r>
+            <w:proofErr w:type="spellStart"/>
             <w:r>
               <w:rPr>
                 <w:rFonts w:ascii="Consolas" w:hAnsi="Consolas" w:cs="Consolas"/>
@@ -1352,6 +1559,7 @@
               </w:rPr>
               <w:t>InitializerExtensions</w:t>
             </w:r>
+            <w:proofErr w:type="spellEnd"/>
             <w:r>
               <w:rPr>
                 <w:rFonts w:ascii="Consolas" w:hAnsi="Consolas" w:cs="Consolas"/>
@@ -1381,6 +1589,7 @@
               </w:rPr>
               <w:t xml:space="preserve"> </w:t>
             </w:r>
+            <w:proofErr w:type="spellStart"/>
             <w:r>
               <w:rPr>
                 <w:rFonts w:ascii="Consolas" w:hAnsi="Consolas" w:cs="Consolas"/>
@@ -1391,6 +1600,7 @@
               </w:rPr>
               <w:t>MinesInitializer</w:t>
             </w:r>
+            <w:proofErr w:type="spellEnd"/>
           </w:p>
           <w:p>
             <w:pPr>
@@ -1416,6 +1626,7 @@
               <w:lastRenderedPageBreak/>
               <w:t xml:space="preserve">public static void </w:t>
             </w:r>
+            <w:proofErr w:type="spellStart"/>
             <w:r>
               <w:rPr>
                 <w:rFonts w:ascii="Consolas" w:hAnsi="Consolas" w:cs="Consolas"/>
@@ -1434,7 +1645,62 @@
                 <w:szCs w:val="19"/>
                 <w:highlight w:val="white"/>
               </w:rPr>
-              <w:t>Display(string[,] minesMatrix, bool boomed)</w:t>
+              <w:t>Display</w:t>
+            </w:r>
+            <w:proofErr w:type="spellEnd"/>
+            <w:r>
+              <w:rPr>
+                <w:rFonts w:ascii="Consolas" w:hAnsi="Consolas" w:cs="Consolas"/>
+                <w:color w:val="008000"/>
+                <w:sz w:val="19"/>
+                <w:szCs w:val="19"/>
+                <w:highlight w:val="white"/>
+              </w:rPr>
+              <w:t xml:space="preserve">(string[,] </w:t>
+            </w:r>
+            <w:proofErr w:type="spellStart"/>
+            <w:r>
+              <w:rPr>
+                <w:rFonts w:ascii="Consolas" w:hAnsi="Consolas" w:cs="Consolas"/>
+                <w:color w:val="008000"/>
+                <w:sz w:val="19"/>
+                <w:szCs w:val="19"/>
+                <w:highlight w:val="white"/>
+              </w:rPr>
+              <w:t>minesMatrix</w:t>
+            </w:r>
+            <w:proofErr w:type="spellEnd"/>
+            <w:r>
+              <w:rPr>
+                <w:rFonts w:ascii="Consolas" w:hAnsi="Consolas" w:cs="Consolas"/>
+                <w:color w:val="008000"/>
+                <w:sz w:val="19"/>
+                <w:szCs w:val="19"/>
+                <w:highlight w:val="white"/>
+              </w:rPr>
+              <w:t xml:space="preserve">, </w:t>
+            </w:r>
+            <w:proofErr w:type="spellStart"/>
+            <w:r>
+              <w:rPr>
+                <w:rFonts w:ascii="Consolas" w:hAnsi="Consolas" w:cs="Consolas"/>
+                <w:color w:val="008000"/>
+                <w:sz w:val="19"/>
+                <w:szCs w:val="19"/>
+                <w:highlight w:val="white"/>
+              </w:rPr>
+              <w:t>bool</w:t>
+            </w:r>
+            <w:proofErr w:type="spellEnd"/>
+            <w:r>
+              <w:rPr>
+                <w:rFonts w:ascii="Consolas" w:hAnsi="Consolas" w:cs="Consolas"/>
+                <w:color w:val="008000"/>
+                <w:sz w:val="19"/>
+                <w:szCs w:val="19"/>
+                <w:highlight w:val="white"/>
+              </w:rPr>
+              <w:t xml:space="preserve"> boomed)</w:t>
             </w:r>
             <w:r>
               <w:rPr>
@@ -1459,6 +1725,7 @@
                 <w:noProof/>
               </w:rPr>
             </w:pPr>
+            <w:proofErr w:type="spellStart"/>
             <w:r>
               <w:rPr>
                 <w:rFonts w:ascii="Consolas" w:hAnsi="Consolas" w:cs="Consolas"/>
@@ -1486,17 +1753,39 @@
                 <w:szCs w:val="19"/>
                 <w:highlight w:val="white"/>
               </w:rPr>
-              <w:t>StartPlayCycle()</w:t>
-            </w:r>
-            <w:r>
-              <w:rPr>
-                <w:rFonts w:ascii="Consolas" w:hAnsi="Consolas" w:cs="Consolas"/>
-                <w:color w:val="000000"/>
-                <w:sz w:val="19"/>
-                <w:szCs w:val="19"/>
-              </w:rPr>
-              <w:t xml:space="preserve"> refactored to use IDrawer</w:t>
-            </w:r>
+              <w:t>StartPlayCycle</w:t>
+            </w:r>
+            <w:proofErr w:type="spellEnd"/>
+            <w:r>
+              <w:rPr>
+                <w:rFonts w:ascii="Consolas" w:hAnsi="Consolas" w:cs="Consolas"/>
+                <w:color w:val="000000"/>
+                <w:sz w:val="19"/>
+                <w:szCs w:val="19"/>
+                <w:highlight w:val="white"/>
+              </w:rPr>
+              <w:t>()</w:t>
+            </w:r>
+            <w:r>
+              <w:rPr>
+                <w:rFonts w:ascii="Consolas" w:hAnsi="Consolas" w:cs="Consolas"/>
+                <w:color w:val="000000"/>
+                <w:sz w:val="19"/>
+                <w:szCs w:val="19"/>
+              </w:rPr>
+              <w:t xml:space="preserve"> refactored to use </w:t>
+            </w:r>
+            <w:proofErr w:type="spellStart"/>
+            <w:r>
+              <w:rPr>
+                <w:rFonts w:ascii="Consolas" w:hAnsi="Consolas" w:cs="Consolas"/>
+                <w:color w:val="000000"/>
+                <w:sz w:val="19"/>
+                <w:szCs w:val="19"/>
+              </w:rPr>
+              <w:t>IDrawer</w:t>
+            </w:r>
+            <w:proofErr w:type="spellEnd"/>
           </w:p>
           <w:p>
             <w:pPr>
@@ -1511,6 +1800,7 @@
                 <w:noProof/>
               </w:rPr>
             </w:pPr>
+            <w:proofErr w:type="spellStart"/>
             <w:r>
               <w:rPr>
                 <w:rFonts w:ascii="Consolas" w:hAnsi="Consolas" w:cs="Consolas"/>
@@ -1538,17 +1828,39 @@
                 <w:szCs w:val="19"/>
                 <w:highlight w:val="white"/>
               </w:rPr>
-              <w:t>PrintInitialMessage()</w:t>
-            </w:r>
-            <w:r>
-              <w:rPr>
-                <w:rFonts w:ascii="Consolas" w:hAnsi="Consolas" w:cs="Consolas"/>
-                <w:color w:val="000000"/>
-                <w:sz w:val="19"/>
-                <w:szCs w:val="19"/>
-              </w:rPr>
-              <w:t xml:space="preserve"> refactored to use IDrawer</w:t>
-            </w:r>
+              <w:t>PrintInitialMessage</w:t>
+            </w:r>
+            <w:proofErr w:type="spellEnd"/>
+            <w:r>
+              <w:rPr>
+                <w:rFonts w:ascii="Consolas" w:hAnsi="Consolas" w:cs="Consolas"/>
+                <w:color w:val="000000"/>
+                <w:sz w:val="19"/>
+                <w:szCs w:val="19"/>
+                <w:highlight w:val="white"/>
+              </w:rPr>
+              <w:t>()</w:t>
+            </w:r>
+            <w:r>
+              <w:rPr>
+                <w:rFonts w:ascii="Consolas" w:hAnsi="Consolas" w:cs="Consolas"/>
+                <w:color w:val="000000"/>
+                <w:sz w:val="19"/>
+                <w:szCs w:val="19"/>
+              </w:rPr>
+              <w:t xml:space="preserve"> refactored to use </w:t>
+            </w:r>
+            <w:proofErr w:type="spellStart"/>
+            <w:r>
+              <w:rPr>
+                <w:rFonts w:ascii="Consolas" w:hAnsi="Consolas" w:cs="Consolas"/>
+                <w:color w:val="000000"/>
+                <w:sz w:val="19"/>
+                <w:szCs w:val="19"/>
+              </w:rPr>
+              <w:t>IDrawer</w:t>
+            </w:r>
+            <w:proofErr w:type="spellEnd"/>
           </w:p>
           <w:p>
             <w:pPr>
@@ -1572,6 +1884,7 @@
               </w:rPr>
               <w:t xml:space="preserve">Interface </w:t>
             </w:r>
+            <w:proofErr w:type="spellStart"/>
             <w:r>
               <w:rPr>
                 <w:rFonts w:ascii="Consolas" w:hAnsi="Consolas" w:cs="Consolas"/>
@@ -1582,6 +1895,7 @@
               </w:rPr>
               <w:t>IUserInput</w:t>
             </w:r>
+            <w:proofErr w:type="spellEnd"/>
             <w:r>
               <w:rPr>
                 <w:rFonts w:ascii="Consolas" w:hAnsi="Consolas" w:cs="Consolas"/>
@@ -1651,6 +1965,7 @@
                 <w:noProof/>
               </w:rPr>
             </w:pPr>
+            <w:proofErr w:type="gramStart"/>
             <w:r>
               <w:rPr>
                 <w:rFonts w:ascii="Consolas" w:hAnsi="Consolas" w:cs="Consolas"/>
@@ -1661,6 +1976,7 @@
               </w:rPr>
               <w:t>string</w:t>
             </w:r>
+            <w:proofErr w:type="gramEnd"/>
             <w:r>
               <w:rPr>
                 <w:rFonts w:ascii="Consolas" w:hAnsi="Consolas" w:cs="Consolas"/>
@@ -1671,6 +1987,7 @@
               </w:rPr>
               <w:t xml:space="preserve"> </w:t>
             </w:r>
+            <w:proofErr w:type="spellStart"/>
             <w:r>
               <w:rPr>
                 <w:rFonts w:ascii="Consolas" w:hAnsi="Consolas" w:cs="Consolas"/>
@@ -1681,6 +1998,7 @@
               </w:rPr>
               <w:t>GetCommand</w:t>
             </w:r>
+            <w:proofErr w:type="spellEnd"/>
             <w:r>
               <w:rPr>
                 <w:rFonts w:ascii="Consolas" w:hAnsi="Consolas" w:cs="Consolas"/>
@@ -1705,6 +2023,7 @@
                 <w:noProof/>
               </w:rPr>
             </w:pPr>
+            <w:proofErr w:type="gramStart"/>
             <w:r>
               <w:rPr>
                 <w:rFonts w:ascii="Consolas" w:hAnsi="Consolas" w:cs="Consolas"/>
@@ -1715,15 +2034,38 @@
               </w:rPr>
               <w:t>string</w:t>
             </w:r>
-            <w:r>
-              <w:rPr>
-                <w:rFonts w:ascii="Consolas" w:hAnsi="Consolas" w:cs="Consolas"/>
-                <w:color w:val="000000"/>
-                <w:sz w:val="19"/>
-                <w:szCs w:val="19"/>
-                <w:highlight w:val="white"/>
-              </w:rPr>
-              <w:t xml:space="preserve"> GetUserName() returns the user’</w:t>
+            <w:proofErr w:type="gramEnd"/>
+            <w:r>
+              <w:rPr>
+                <w:rFonts w:ascii="Consolas" w:hAnsi="Consolas" w:cs="Consolas"/>
+                <w:color w:val="000000"/>
+                <w:sz w:val="19"/>
+                <w:szCs w:val="19"/>
+                <w:highlight w:val="white"/>
+              </w:rPr>
+              <w:t xml:space="preserve"> </w:t>
+            </w:r>
+            <w:proofErr w:type="spellStart"/>
+            <w:r>
+              <w:rPr>
+                <w:rFonts w:ascii="Consolas" w:hAnsi="Consolas" w:cs="Consolas"/>
+                <w:color w:val="000000"/>
+                <w:sz w:val="19"/>
+                <w:szCs w:val="19"/>
+                <w:highlight w:val="white"/>
+              </w:rPr>
+              <w:t>GetUserName</w:t>
+            </w:r>
+            <w:proofErr w:type="spellEnd"/>
+            <w:r>
+              <w:rPr>
+                <w:rFonts w:ascii="Consolas" w:hAnsi="Consolas" w:cs="Consolas"/>
+                <w:color w:val="000000"/>
+                <w:sz w:val="19"/>
+                <w:szCs w:val="19"/>
+                <w:highlight w:val="white"/>
+              </w:rPr>
+              <w:t>() returns the user’</w:t>
             </w:r>
             <w:r>
               <w:rPr>
@@ -1748,6 +2090,7 @@
                 <w:noProof/>
               </w:rPr>
             </w:pPr>
+            <w:proofErr w:type="gramStart"/>
             <w:r>
               <w:rPr>
                 <w:rFonts w:ascii="Consolas" w:hAnsi="Consolas" w:cs="Consolas"/>
@@ -1758,6 +2101,7 @@
               </w:rPr>
               <w:t>public</w:t>
             </w:r>
+            <w:proofErr w:type="gramEnd"/>
             <w:r>
               <w:rPr>
                 <w:rFonts w:ascii="Consolas" w:hAnsi="Consolas" w:cs="Consolas"/>
@@ -1788,6 +2132,7 @@
               </w:rPr>
               <w:t xml:space="preserve"> </w:t>
             </w:r>
+            <w:proofErr w:type="spellStart"/>
             <w:r>
               <w:rPr>
                 <w:rFonts w:ascii="Consolas" w:hAnsi="Consolas" w:cs="Consolas"/>
@@ -1798,6 +2143,7 @@
               </w:rPr>
               <w:t>ConsoleInput</w:t>
             </w:r>
+            <w:proofErr w:type="spellEnd"/>
             <w:r>
               <w:rPr>
                 <w:rFonts w:ascii="Consolas" w:hAnsi="Consolas" w:cs="Consolas"/>
@@ -1808,6 +2154,7 @@
               </w:rPr>
               <w:t xml:space="preserve"> : </w:t>
             </w:r>
+            <w:proofErr w:type="spellStart"/>
             <w:r>
               <w:rPr>
                 <w:rFonts w:ascii="Consolas" w:hAnsi="Consolas" w:cs="Consolas"/>
@@ -1818,6 +2165,7 @@
               </w:rPr>
               <w:t>IUserInput</w:t>
             </w:r>
+            <w:proofErr w:type="spellEnd"/>
             <w:r>
               <w:rPr>
                 <w:rFonts w:ascii="Consolas" w:hAnsi="Consolas" w:cs="Consolas"/>
@@ -1841,6 +2189,7 @@
                 <w:noProof/>
               </w:rPr>
             </w:pPr>
+            <w:proofErr w:type="spellStart"/>
             <w:r>
               <w:rPr>
                 <w:rFonts w:ascii="Consolas" w:hAnsi="Consolas" w:cs="Consolas"/>
@@ -1868,7 +2217,18 @@
                 <w:szCs w:val="19"/>
                 <w:highlight w:val="white"/>
               </w:rPr>
-              <w:t>EnterRowColInput(</w:t>
+              <w:t>EnterRowColInput</w:t>
+            </w:r>
+            <w:proofErr w:type="spellEnd"/>
+            <w:r>
+              <w:rPr>
+                <w:rFonts w:ascii="Consolas" w:hAnsi="Consolas" w:cs="Consolas"/>
+                <w:color w:val="000000"/>
+                <w:sz w:val="19"/>
+                <w:szCs w:val="19"/>
+                <w:highlight w:val="white"/>
+              </w:rPr>
+              <w:t>(</w:t>
             </w:r>
             <w:r>
               <w:rPr>
@@ -1879,6 +2239,7 @@
               </w:rPr>
               <w:t xml:space="preserve">) refactored to use </w:t>
             </w:r>
+            <w:proofErr w:type="spellStart"/>
             <w:r>
               <w:rPr>
                 <w:rFonts w:ascii="Consolas" w:hAnsi="Consolas" w:cs="Consolas"/>
@@ -1889,6 +2250,7 @@
               </w:rPr>
               <w:t>IUserInput</w:t>
             </w:r>
+            <w:proofErr w:type="spellEnd"/>
           </w:p>
           <w:p>
             <w:pPr>
@@ -1903,6 +2265,8 @@
                 <w:noProof/>
               </w:rPr>
             </w:pPr>
+            <w:proofErr w:type="spellStart"/>
+            <w:proofErr w:type="gramStart"/>
             <w:r>
               <w:rPr>
                 <w:rFonts w:ascii="Consolas" w:hAnsi="Consolas" w:cs="Consolas"/>
@@ -1932,6 +2296,7 @@
               </w:rPr>
               <w:t>StartGame</w:t>
             </w:r>
+            <w:proofErr w:type="spellEnd"/>
             <w:r>
               <w:rPr>
                 <w:rFonts w:ascii="Consolas" w:hAnsi="Consolas" w:cs="Consolas"/>
@@ -1939,8 +2304,9 @@
                 <w:sz w:val="19"/>
                 <w:szCs w:val="19"/>
               </w:rPr>
-              <w:t>() commented out</w:t>
-            </w:r>
+              <w:t>(</w:t>
+            </w:r>
+            <w:proofErr w:type="gramEnd"/>
             <w:r>
               <w:rPr>
                 <w:rFonts w:ascii="Consolas" w:hAnsi="Consolas" w:cs="Consolas"/>
@@ -1948,6 +2314,15 @@
                 <w:sz w:val="19"/>
                 <w:szCs w:val="19"/>
               </w:rPr>
+              <w:t>) commented out</w:t>
+            </w:r>
+            <w:r>
+              <w:rPr>
+                <w:rFonts w:ascii="Consolas" w:hAnsi="Consolas" w:cs="Consolas"/>
+                <w:color w:val="008000"/>
+                <w:sz w:val="19"/>
+                <w:szCs w:val="19"/>
+              </w:rPr>
               <w:t>:</w:t>
             </w:r>
             <w:r>
@@ -1986,6 +2361,7 @@
               </w:rPr>
               <w:t xml:space="preserve"> Initialization of class fields moved to </w:t>
             </w:r>
+            <w:proofErr w:type="spellStart"/>
             <w:r>
               <w:rPr>
                 <w:rFonts w:ascii="Consolas" w:hAnsi="Consolas" w:cs="Consolas"/>
@@ -2015,6 +2391,7 @@
               </w:rPr>
               <w:t>StartPlayCycle</w:t>
             </w:r>
+            <w:proofErr w:type="spellEnd"/>
             <w:r>
               <w:rPr>
                 <w:rFonts w:ascii="Consolas" w:hAnsi="Consolas" w:cs="Consolas"/>
@@ -2038,6 +2415,8 @@
                 <w:noProof/>
               </w:rPr>
             </w:pPr>
+            <w:proofErr w:type="spellStart"/>
+            <w:proofErr w:type="gramStart"/>
             <w:r>
               <w:rPr>
                 <w:rFonts w:ascii="Consolas" w:hAnsi="Consolas" w:cs="Consolas"/>
@@ -2067,6 +2446,7 @@
               </w:rPr>
               <w:t>FillWithRandomMines</w:t>
             </w:r>
+            <w:proofErr w:type="spellEnd"/>
             <w:r>
               <w:rPr>
                 <w:rFonts w:ascii="Consolas" w:hAnsi="Consolas" w:cs="Consolas"/>
@@ -2074,8 +2454,9 @@
                 <w:sz w:val="19"/>
                 <w:szCs w:val="19"/>
               </w:rPr>
-              <w:t>() commented out: method no longe</w:t>
-            </w:r>
+              <w:t>(</w:t>
+            </w:r>
+            <w:proofErr w:type="gramEnd"/>
             <w:r>
               <w:rPr>
                 <w:rFonts w:ascii="Consolas" w:hAnsi="Consolas" w:cs="Consolas"/>
@@ -2083,8 +2464,18 @@
                 <w:sz w:val="19"/>
                 <w:szCs w:val="19"/>
               </w:rPr>
+              <w:t>) commented out: method no longe</w:t>
+            </w:r>
+            <w:r>
+              <w:rPr>
+                <w:rFonts w:ascii="Consolas" w:hAnsi="Consolas" w:cs="Consolas"/>
+                <w:color w:val="008000"/>
+                <w:sz w:val="19"/>
+                <w:szCs w:val="19"/>
+              </w:rPr>
               <w:t xml:space="preserve">r needed. Its functionality taken over by </w:t>
             </w:r>
+            <w:proofErr w:type="spellStart"/>
             <w:r>
               <w:rPr>
                 <w:rFonts w:ascii="Consolas" w:hAnsi="Consolas" w:cs="Consolas"/>
@@ -2095,6 +2486,7 @@
               </w:rPr>
               <w:t>IMinesGenerator</w:t>
             </w:r>
+            <w:proofErr w:type="spellEnd"/>
             <w:r>
               <w:rPr>
                 <w:rFonts w:ascii="Consolas" w:hAnsi="Consolas" w:cs="Consolas"/>
@@ -2118,6 +2510,7 @@
                 <w:noProof/>
               </w:rPr>
             </w:pPr>
+            <w:proofErr w:type="spellStart"/>
             <w:r>
               <w:rPr>
                 <w:rFonts w:ascii="Consolas" w:hAnsi="Consolas" w:cs="Consolas"/>
@@ -2145,7 +2538,18 @@
                 <w:szCs w:val="19"/>
                 <w:highlight w:val="white"/>
               </w:rPr>
-              <w:t>IsMoveEntered(</w:t>
+              <w:t>IsMoveEntered</w:t>
+            </w:r>
+            <w:proofErr w:type="spellEnd"/>
+            <w:r>
+              <w:rPr>
+                <w:rFonts w:ascii="Consolas" w:hAnsi="Consolas" w:cs="Consolas"/>
+                <w:color w:val="000000"/>
+                <w:sz w:val="19"/>
+                <w:szCs w:val="19"/>
+                <w:highlight w:val="white"/>
+              </w:rPr>
+              <w:t>(</w:t>
             </w:r>
             <w:r>
               <w:rPr>
@@ -2176,6 +2580,7 @@
               </w:rPr>
               <w:t xml:space="preserve"> refactored to </w:t>
             </w:r>
+            <w:proofErr w:type="spellStart"/>
             <w:r>
               <w:rPr>
                 <w:rFonts w:ascii="Consolas" w:hAnsi="Consolas" w:cs="Consolas"/>
@@ -2203,7 +2608,18 @@
                 <w:szCs w:val="19"/>
                 <w:highlight w:val="white"/>
               </w:rPr>
-              <w:t>IsMoveEntered (</w:t>
+              <w:t>IsMoveEntered</w:t>
+            </w:r>
+            <w:proofErr w:type="spellEnd"/>
+            <w:r>
+              <w:rPr>
+                <w:rFonts w:ascii="Consolas" w:hAnsi="Consolas" w:cs="Consolas"/>
+                <w:color w:val="000000"/>
+                <w:sz w:val="19"/>
+                <w:szCs w:val="19"/>
+                <w:highlight w:val="white"/>
+              </w:rPr>
+              <w:t xml:space="preserve"> (</w:t>
             </w:r>
             <w:r>
               <w:rPr>
@@ -2245,6 +2661,7 @@
               </w:rPr>
               <w:t xml:space="preserve"> </w:t>
             </w:r>
+            <w:proofErr w:type="spellStart"/>
             <w:r>
               <w:rPr>
                 <w:rFonts w:ascii="Consolas" w:hAnsi="Consolas" w:cs="Consolas"/>
@@ -2255,6 +2672,7 @@
               </w:rPr>
               <w:t>int</w:t>
             </w:r>
+            <w:proofErr w:type="spellEnd"/>
             <w:r>
               <w:rPr>
                 <w:rFonts w:ascii="Consolas" w:hAnsi="Consolas" w:cs="Consolas"/>
@@ -2285,6 +2703,7 @@
               </w:rPr>
               <w:t xml:space="preserve"> </w:t>
             </w:r>
+            <w:proofErr w:type="spellStart"/>
             <w:r>
               <w:rPr>
                 <w:rFonts w:ascii="Consolas" w:hAnsi="Consolas" w:cs="Consolas"/>
@@ -2295,6 +2714,7 @@
               </w:rPr>
               <w:t>int</w:t>
             </w:r>
+            <w:proofErr w:type="spellEnd"/>
             <w:r>
               <w:rPr>
                 <w:rFonts w:ascii="Consolas" w:hAnsi="Consolas" w:cs="Consolas"/>
@@ -2319,6 +2739,8 @@
                 <w:noProof/>
               </w:rPr>
             </w:pPr>
+            <w:proofErr w:type="spellStart"/>
+            <w:proofErr w:type="gramStart"/>
             <w:r>
               <w:rPr>
                 <w:rFonts w:ascii="Consolas" w:hAnsi="Consolas" w:cs="Consolas"/>
@@ -2348,14 +2770,25 @@
               </w:rPr>
               <w:t>EnterRowColInput</w:t>
             </w:r>
-            <w:r>
-              <w:rPr>
-                <w:rFonts w:ascii="Consolas" w:hAnsi="Consolas" w:cs="Consolas"/>
-                <w:color w:val="000000"/>
-                <w:sz w:val="19"/>
-                <w:szCs w:val="19"/>
-              </w:rPr>
-              <w:t>() updated accordingly.</w:t>
+            <w:proofErr w:type="spellEnd"/>
+            <w:r>
+              <w:rPr>
+                <w:rFonts w:ascii="Consolas" w:hAnsi="Consolas" w:cs="Consolas"/>
+                <w:color w:val="000000"/>
+                <w:sz w:val="19"/>
+                <w:szCs w:val="19"/>
+              </w:rPr>
+              <w:t>(</w:t>
+            </w:r>
+            <w:proofErr w:type="gramEnd"/>
+            <w:r>
+              <w:rPr>
+                <w:rFonts w:ascii="Consolas" w:hAnsi="Consolas" w:cs="Consolas"/>
+                <w:color w:val="000000"/>
+                <w:sz w:val="19"/>
+                <w:szCs w:val="19"/>
+              </w:rPr>
+              <w:t>) updated accordingly.</w:t>
             </w:r>
           </w:p>
           <w:p>
@@ -2371,6 +2804,8 @@
                 <w:noProof/>
               </w:rPr>
             </w:pPr>
+            <w:proofErr w:type="spellStart"/>
+            <w:proofErr w:type="gramStart"/>
             <w:r>
               <w:rPr>
                 <w:rFonts w:ascii="Consolas" w:hAnsi="Consolas" w:cs="Consolas"/>
@@ -2400,14 +2835,45 @@
               </w:rPr>
               <w:t>EnterRowColInput</w:t>
             </w:r>
-            <w:r>
-              <w:rPr>
-                <w:rFonts w:ascii="Consolas" w:hAnsi="Consolas" w:cs="Consolas"/>
-                <w:color w:val="000000"/>
-                <w:sz w:val="19"/>
-                <w:szCs w:val="19"/>
-              </w:rPr>
-              <w:t>() refactored to use IDrawer entirely.</w:t>
+            <w:proofErr w:type="spellEnd"/>
+            <w:r>
+              <w:rPr>
+                <w:rFonts w:ascii="Consolas" w:hAnsi="Consolas" w:cs="Consolas"/>
+                <w:color w:val="000000"/>
+                <w:sz w:val="19"/>
+                <w:szCs w:val="19"/>
+              </w:rPr>
+              <w:t>(</w:t>
+            </w:r>
+            <w:proofErr w:type="gramEnd"/>
+            <w:r>
+              <w:rPr>
+                <w:rFonts w:ascii="Consolas" w:hAnsi="Consolas" w:cs="Consolas"/>
+                <w:color w:val="000000"/>
+                <w:sz w:val="19"/>
+                <w:szCs w:val="19"/>
+              </w:rPr>
+              <w:t xml:space="preserve">) refactored to use </w:t>
+            </w:r>
+            <w:proofErr w:type="spellStart"/>
+            <w:r>
+              <w:rPr>
+                <w:rFonts w:ascii="Consolas" w:hAnsi="Consolas" w:cs="Consolas"/>
+                <w:color w:val="000000"/>
+                <w:sz w:val="19"/>
+                <w:szCs w:val="19"/>
+              </w:rPr>
+              <w:t>IDrawer</w:t>
+            </w:r>
+            <w:proofErr w:type="spellEnd"/>
+            <w:r>
+              <w:rPr>
+                <w:rFonts w:ascii="Consolas" w:hAnsi="Consolas" w:cs="Consolas"/>
+                <w:color w:val="000000"/>
+                <w:sz w:val="19"/>
+                <w:szCs w:val="19"/>
+              </w:rPr>
+              <w:t xml:space="preserve"> entirely.</w:t>
             </w:r>
           </w:p>
           <w:p>
@@ -2423,6 +2889,7 @@
                 <w:noProof/>
               </w:rPr>
             </w:pPr>
+            <w:proofErr w:type="spellStart"/>
             <w:r>
               <w:rPr>
                 <w:rFonts w:ascii="Consolas" w:hAnsi="Consolas" w:cs="Consolas"/>
@@ -2433,15 +2900,38 @@
               </w:rPr>
               <w:t>IUserInput</w:t>
             </w:r>
-            <w:r>
-              <w:rPr>
-                <w:rFonts w:ascii="Consolas" w:hAnsi="Consolas" w:cs="Consolas"/>
-                <w:color w:val="000000"/>
-                <w:sz w:val="19"/>
-                <w:szCs w:val="19"/>
-                <w:highlight w:val="white"/>
-              </w:rPr>
-              <w:t xml:space="preserve"> GetCommandProvider()</w:t>
+            <w:proofErr w:type="spellEnd"/>
+            <w:r>
+              <w:rPr>
+                <w:rFonts w:ascii="Consolas" w:hAnsi="Consolas" w:cs="Consolas"/>
+                <w:color w:val="000000"/>
+                <w:sz w:val="19"/>
+                <w:szCs w:val="19"/>
+                <w:highlight w:val="white"/>
+              </w:rPr>
+              <w:t xml:space="preserve"> </w:t>
+            </w:r>
+            <w:proofErr w:type="spellStart"/>
+            <w:r>
+              <w:rPr>
+                <w:rFonts w:ascii="Consolas" w:hAnsi="Consolas" w:cs="Consolas"/>
+                <w:color w:val="000000"/>
+                <w:sz w:val="19"/>
+                <w:szCs w:val="19"/>
+                <w:highlight w:val="white"/>
+              </w:rPr>
+              <w:t>GetCommandProvider</w:t>
+            </w:r>
+            <w:proofErr w:type="spellEnd"/>
+            <w:r>
+              <w:rPr>
+                <w:rFonts w:ascii="Consolas" w:hAnsi="Consolas" w:cs="Consolas"/>
+                <w:color w:val="000000"/>
+                <w:sz w:val="19"/>
+                <w:szCs w:val="19"/>
+                <w:highlight w:val="white"/>
+              </w:rPr>
+              <w:t>()</w:t>
             </w:r>
             <w:r>
               <w:rPr>
@@ -2452,6 +2942,7 @@
               </w:rPr>
               <w:t xml:space="preserve"> added to </w:t>
             </w:r>
+            <w:proofErr w:type="spellStart"/>
             <w:r>
               <w:rPr>
                 <w:rFonts w:ascii="Consolas" w:hAnsi="Consolas" w:cs="Consolas"/>
@@ -2462,6 +2953,7 @@
               </w:rPr>
               <w:t>IMinesweeperFactory</w:t>
             </w:r>
+            <w:proofErr w:type="spellEnd"/>
           </w:p>
           <w:p>
             <w:pPr>
@@ -2476,6 +2968,7 @@
                 <w:noProof/>
               </w:rPr>
             </w:pPr>
+            <w:proofErr w:type="gramStart"/>
             <w:r>
               <w:rPr>
                 <w:rFonts w:ascii="Consolas" w:hAnsi="Consolas" w:cs="Consolas"/>
@@ -2486,6 +2979,7 @@
               </w:rPr>
               <w:t>class</w:t>
             </w:r>
+            <w:proofErr w:type="gramEnd"/>
             <w:r>
               <w:rPr>
                 <w:rFonts w:ascii="Consolas" w:hAnsi="Consolas" w:cs="Consolas"/>
@@ -2496,6 +2990,7 @@
               </w:rPr>
               <w:t xml:space="preserve"> </w:t>
             </w:r>
+            <w:proofErr w:type="spellStart"/>
             <w:r>
               <w:rPr>
                 <w:rFonts w:ascii="Consolas" w:hAnsi="Consolas" w:cs="Consolas"/>
@@ -2506,6 +3001,7 @@
               </w:rPr>
               <w:t>MinesweeperFactory</w:t>
             </w:r>
+            <w:proofErr w:type="spellEnd"/>
             <w:r>
               <w:rPr>
                 <w:rFonts w:ascii="Consolas" w:hAnsi="Consolas" w:cs="Consolas"/>
@@ -2516,6 +3012,7 @@
               </w:rPr>
               <w:t xml:space="preserve"> : </w:t>
             </w:r>
+            <w:proofErr w:type="spellStart"/>
             <w:r>
               <w:rPr>
                 <w:rFonts w:ascii="Consolas" w:hAnsi="Consolas" w:cs="Consolas"/>
@@ -2526,6 +3023,7 @@
               </w:rPr>
               <w:t>IMinesweeperFactory</w:t>
             </w:r>
+            <w:proofErr w:type="spellEnd"/>
             <w:r>
               <w:rPr>
                 <w:rFonts w:ascii="Consolas" w:hAnsi="Consolas" w:cs="Consolas"/>
@@ -2549,6 +3047,7 @@
                 <w:noProof/>
               </w:rPr>
             </w:pPr>
+            <w:proofErr w:type="spellStart"/>
             <w:r>
               <w:rPr>
                 <w:rFonts w:ascii="Consolas" w:hAnsi="Consolas" w:cs="Consolas"/>
@@ -2578,6 +3077,7 @@
               </w:rPr>
               <w:t>PlayMines</w:t>
             </w:r>
+            <w:proofErr w:type="spellEnd"/>
             <w:r>
               <w:rPr>
                 <w:rFonts w:ascii="Consolas" w:hAnsi="Consolas" w:cs="Consolas"/>
@@ -2587,6 +3087,7 @@
               </w:rPr>
               <w:t xml:space="preserve">() refactored to </w:t>
             </w:r>
+            <w:proofErr w:type="spellStart"/>
             <w:r>
               <w:rPr>
                 <w:rFonts w:ascii="Consolas" w:hAnsi="Consolas" w:cs="Consolas"/>
@@ -2616,6 +3117,7 @@
               </w:rPr>
               <w:t>PlayMines</w:t>
             </w:r>
+            <w:proofErr w:type="spellEnd"/>
             <w:r>
               <w:rPr>
                 <w:rFonts w:ascii="Consolas" w:hAnsi="Consolas" w:cs="Consolas"/>
@@ -2625,6 +3127,7 @@
               </w:rPr>
               <w:t>(</w:t>
             </w:r>
+            <w:proofErr w:type="spellStart"/>
             <w:r>
               <w:rPr>
                 <w:rFonts w:ascii="Consolas" w:hAnsi="Consolas" w:cs="Consolas"/>
@@ -2635,16 +3138,40 @@
               </w:rPr>
               <w:t>IMinesGenerator</w:t>
             </w:r>
-            <w:r>
-              <w:rPr>
-                <w:rFonts w:ascii="Consolas" w:hAnsi="Consolas" w:cs="Consolas"/>
-                <w:color w:val="000000"/>
-                <w:sz w:val="19"/>
-                <w:szCs w:val="19"/>
-                <w:highlight w:val="white"/>
-              </w:rPr>
-              <w:t xml:space="preserve"> minesGenerator, </w:t>
-            </w:r>
+            <w:proofErr w:type="spellEnd"/>
+            <w:r>
+              <w:rPr>
+                <w:rFonts w:ascii="Consolas" w:hAnsi="Consolas" w:cs="Consolas"/>
+                <w:color w:val="000000"/>
+                <w:sz w:val="19"/>
+                <w:szCs w:val="19"/>
+                <w:highlight w:val="white"/>
+              </w:rPr>
+              <w:t xml:space="preserve"> </w:t>
+            </w:r>
+            <w:proofErr w:type="spellStart"/>
+            <w:r>
+              <w:rPr>
+                <w:rFonts w:ascii="Consolas" w:hAnsi="Consolas" w:cs="Consolas"/>
+                <w:color w:val="000000"/>
+                <w:sz w:val="19"/>
+                <w:szCs w:val="19"/>
+                <w:highlight w:val="white"/>
+              </w:rPr>
+              <w:t>minesGenerator</w:t>
+            </w:r>
+            <w:proofErr w:type="spellEnd"/>
+            <w:r>
+              <w:rPr>
+                <w:rFonts w:ascii="Consolas" w:hAnsi="Consolas" w:cs="Consolas"/>
+                <w:color w:val="000000"/>
+                <w:sz w:val="19"/>
+                <w:szCs w:val="19"/>
+                <w:highlight w:val="white"/>
+              </w:rPr>
+              <w:t xml:space="preserve">, </w:t>
+            </w:r>
+            <w:proofErr w:type="spellStart"/>
             <w:r>
               <w:rPr>
                 <w:rFonts w:ascii="Consolas" w:hAnsi="Consolas" w:cs="Consolas"/>
@@ -2655,6 +3182,7 @@
               </w:rPr>
               <w:t>IDrawer</w:t>
             </w:r>
+            <w:proofErr w:type="spellEnd"/>
             <w:r>
               <w:rPr>
                 <w:rFonts w:ascii="Consolas" w:hAnsi="Consolas" w:cs="Consolas"/>
@@ -2665,6 +3193,7 @@
               </w:rPr>
               <w:t xml:space="preserve"> drawer, </w:t>
             </w:r>
+            <w:proofErr w:type="spellStart"/>
             <w:r>
               <w:rPr>
                 <w:rFonts w:ascii="Consolas" w:hAnsi="Consolas" w:cs="Consolas"/>
@@ -2675,25 +3204,49 @@
               </w:rPr>
               <w:t>IUserInput</w:t>
             </w:r>
-            <w:r>
-              <w:rPr>
-                <w:rFonts w:ascii="Consolas" w:hAnsi="Consolas" w:cs="Consolas"/>
-                <w:color w:val="000000"/>
-                <w:sz w:val="19"/>
-                <w:szCs w:val="19"/>
-                <w:highlight w:val="white"/>
-              </w:rPr>
-              <w:t xml:space="preserve"> userInput,</w:t>
-            </w:r>
-            <w:r>
-              <w:rPr>
-                <w:rFonts w:ascii="Consolas" w:hAnsi="Consolas" w:cs="Consolas"/>
-                <w:color w:val="000000"/>
-                <w:sz w:val="19"/>
-                <w:szCs w:val="19"/>
+            <w:proofErr w:type="spellEnd"/>
+            <w:r>
+              <w:rPr>
+                <w:rFonts w:ascii="Consolas" w:hAnsi="Consolas" w:cs="Consolas"/>
+                <w:color w:val="000000"/>
+                <w:sz w:val="19"/>
+                <w:szCs w:val="19"/>
+                <w:highlight w:val="white"/>
               </w:rPr>
               <w:t xml:space="preserve"> </w:t>
             </w:r>
+            <w:proofErr w:type="spellStart"/>
+            <w:r>
+              <w:rPr>
+                <w:rFonts w:ascii="Consolas" w:hAnsi="Consolas" w:cs="Consolas"/>
+                <w:color w:val="000000"/>
+                <w:sz w:val="19"/>
+                <w:szCs w:val="19"/>
+                <w:highlight w:val="white"/>
+              </w:rPr>
+              <w:t>userInput</w:t>
+            </w:r>
+            <w:proofErr w:type="spellEnd"/>
+            <w:r>
+              <w:rPr>
+                <w:rFonts w:ascii="Consolas" w:hAnsi="Consolas" w:cs="Consolas"/>
+                <w:color w:val="000000"/>
+                <w:sz w:val="19"/>
+                <w:szCs w:val="19"/>
+                <w:highlight w:val="white"/>
+              </w:rPr>
+              <w:t>,</w:t>
+            </w:r>
+            <w:r>
+              <w:rPr>
+                <w:rFonts w:ascii="Consolas" w:hAnsi="Consolas" w:cs="Consolas"/>
+                <w:color w:val="000000"/>
+                <w:sz w:val="19"/>
+                <w:szCs w:val="19"/>
+              </w:rPr>
+              <w:t xml:space="preserve"> </w:t>
+            </w:r>
+            <w:proofErr w:type="spellStart"/>
             <w:r>
               <w:rPr>
                 <w:rFonts w:ascii="Consolas" w:hAnsi="Consolas" w:cs="Consolas"/>
@@ -2704,15 +3257,38 @@
               </w:rPr>
               <w:t>IScoreBoard</w:t>
             </w:r>
-            <w:r>
-              <w:rPr>
-                <w:rFonts w:ascii="Consolas" w:hAnsi="Consolas" w:cs="Consolas"/>
-                <w:color w:val="000000"/>
-                <w:sz w:val="19"/>
-                <w:szCs w:val="19"/>
-                <w:highlight w:val="white"/>
-              </w:rPr>
-              <w:t xml:space="preserve"> scoreBoard, </w:t>
+            <w:proofErr w:type="spellEnd"/>
+            <w:r>
+              <w:rPr>
+                <w:rFonts w:ascii="Consolas" w:hAnsi="Consolas" w:cs="Consolas"/>
+                <w:color w:val="000000"/>
+                <w:sz w:val="19"/>
+                <w:szCs w:val="19"/>
+                <w:highlight w:val="white"/>
+              </w:rPr>
+              <w:t xml:space="preserve"> </w:t>
+            </w:r>
+            <w:proofErr w:type="spellStart"/>
+            <w:r>
+              <w:rPr>
+                <w:rFonts w:ascii="Consolas" w:hAnsi="Consolas" w:cs="Consolas"/>
+                <w:color w:val="000000"/>
+                <w:sz w:val="19"/>
+                <w:szCs w:val="19"/>
+                <w:highlight w:val="white"/>
+              </w:rPr>
+              <w:t>scoreBoard</w:t>
+            </w:r>
+            <w:proofErr w:type="spellEnd"/>
+            <w:r>
+              <w:rPr>
+                <w:rFonts w:ascii="Consolas" w:hAnsi="Consolas" w:cs="Consolas"/>
+                <w:color w:val="000000"/>
+                <w:sz w:val="19"/>
+                <w:szCs w:val="19"/>
+                <w:highlight w:val="white"/>
+              </w:rPr>
+              <w:t xml:space="preserve">, </w:t>
             </w:r>
             <w:r>
               <w:rPr>
@@ -2795,8 +3371,31 @@
                 <w:szCs w:val="19"/>
                 <w:highlight w:val="white"/>
               </w:rPr>
-              <w:t xml:space="preserve"> random introduced to </w:t>
-            </w:r>
+              <w:t xml:space="preserve"> </w:t>
+            </w:r>
+            <w:proofErr w:type="spellStart"/>
+            <w:r>
+              <w:rPr>
+                <w:rFonts w:ascii="Consolas" w:hAnsi="Consolas" w:cs="Consolas"/>
+                <w:color w:val="000000"/>
+                <w:sz w:val="19"/>
+                <w:szCs w:val="19"/>
+                <w:highlight w:val="white"/>
+              </w:rPr>
+              <w:t>random</w:t>
+            </w:r>
+            <w:proofErr w:type="spellEnd"/>
+            <w:r>
+              <w:rPr>
+                <w:rFonts w:ascii="Consolas" w:hAnsi="Consolas" w:cs="Consolas"/>
+                <w:color w:val="000000"/>
+                <w:sz w:val="19"/>
+                <w:szCs w:val="19"/>
+                <w:highlight w:val="white"/>
+              </w:rPr>
+              <w:t xml:space="preserve"> introduced to </w:t>
+            </w:r>
+            <w:proofErr w:type="spellStart"/>
             <w:r>
               <w:rPr>
                 <w:rFonts w:ascii="Consolas" w:hAnsi="Consolas" w:cs="Consolas"/>
@@ -2807,6 +3406,7 @@
               </w:rPr>
               <w:t>MinesInitializer</w:t>
             </w:r>
+            <w:proofErr w:type="spellEnd"/>
           </w:p>
           <w:p>
             <w:pPr>
@@ -2864,17 +3464,40 @@
                 <w:szCs w:val="19"/>
                 <w:highlight w:val="white"/>
               </w:rPr>
-              <w:t>Random randomMines;</w:t>
-            </w:r>
+              <w:t xml:space="preserve">Random </w:t>
+            </w:r>
+            <w:proofErr w:type="spellStart"/>
             <w:r>
               <w:rPr>
                 <w:rFonts w:ascii="Consolas" w:hAnsi="Consolas" w:cs="Consolas"/>
                 <w:color w:val="008000"/>
                 <w:sz w:val="19"/>
                 <w:szCs w:val="19"/>
+                <w:highlight w:val="white"/>
+              </w:rPr>
+              <w:t>randomMines</w:t>
+            </w:r>
+            <w:proofErr w:type="spellEnd"/>
+            <w:r>
+              <w:rPr>
+                <w:rFonts w:ascii="Consolas" w:hAnsi="Consolas" w:cs="Consolas"/>
+                <w:color w:val="008000"/>
+                <w:sz w:val="19"/>
+                <w:szCs w:val="19"/>
+                <w:highlight w:val="white"/>
+              </w:rPr>
+              <w:t>;</w:t>
+            </w:r>
+            <w:r>
+              <w:rPr>
+                <w:rFonts w:ascii="Consolas" w:hAnsi="Consolas" w:cs="Consolas"/>
+                <w:color w:val="008000"/>
+                <w:sz w:val="19"/>
+                <w:szCs w:val="19"/>
               </w:rPr>
               <w:t xml:space="preserve"> deleted from </w:t>
             </w:r>
+            <w:proofErr w:type="spellStart"/>
             <w:r>
               <w:rPr>
                 <w:rFonts w:ascii="Consolas" w:hAnsi="Consolas" w:cs="Consolas"/>
@@ -2885,6 +3508,7 @@
               </w:rPr>
               <w:t>StartPlayCycle</w:t>
             </w:r>
+            <w:proofErr w:type="spellEnd"/>
             <w:r>
               <w:rPr>
                 <w:rFonts w:ascii="Consolas" w:hAnsi="Consolas" w:cs="Consolas"/>
@@ -2908,6 +3532,7 @@
                 <w:noProof/>
               </w:rPr>
             </w:pPr>
+            <w:proofErr w:type="spellStart"/>
             <w:r>
               <w:rPr>
                 <w:rFonts w:ascii="Consolas" w:hAnsi="Consolas" w:cs="Consolas"/>
@@ -2918,6 +3543,7 @@
               </w:rPr>
               <w:t>StartPlayCycle</w:t>
             </w:r>
+            <w:proofErr w:type="spellEnd"/>
             <w:r>
               <w:rPr>
                 <w:rFonts w:ascii="Consolas" w:hAnsi="Consolas" w:cs="Consolas"/>
@@ -2959,6 +3585,7 @@
                 <w:noProof/>
               </w:rPr>
             </w:pPr>
+            <w:proofErr w:type="spellStart"/>
             <w:r>
               <w:rPr>
                 <w:rFonts w:ascii="Consolas" w:hAnsi="Consolas" w:cs="Consolas"/>
@@ -2969,16 +3596,29 @@
               </w:rPr>
               <w:t>MinesGenerator</w:t>
             </w:r>
-            <w:r>
-              <w:rPr>
-                <w:rFonts w:ascii="Consolas" w:hAnsi="Consolas" w:cs="Consolas"/>
-                <w:color w:val="000000"/>
-                <w:sz w:val="19"/>
-                <w:szCs w:val="19"/>
-                <w:highlight w:val="white"/>
-              </w:rPr>
-              <w:t xml:space="preserve"> minesGenerator</w:t>
-            </w:r>
+            <w:proofErr w:type="spellEnd"/>
+            <w:r>
+              <w:rPr>
+                <w:rFonts w:ascii="Consolas" w:hAnsi="Consolas" w:cs="Consolas"/>
+                <w:color w:val="000000"/>
+                <w:sz w:val="19"/>
+                <w:szCs w:val="19"/>
+                <w:highlight w:val="white"/>
+              </w:rPr>
+              <w:t xml:space="preserve"> </w:t>
+            </w:r>
+            <w:proofErr w:type="spellStart"/>
+            <w:r>
+              <w:rPr>
+                <w:rFonts w:ascii="Consolas" w:hAnsi="Consolas" w:cs="Consolas"/>
+                <w:color w:val="000000"/>
+                <w:sz w:val="19"/>
+                <w:szCs w:val="19"/>
+                <w:highlight w:val="white"/>
+              </w:rPr>
+              <w:t>minesGenerator</w:t>
+            </w:r>
+            <w:proofErr w:type="spellEnd"/>
             <w:r>
               <w:rPr>
                 <w:rFonts w:ascii="Consolas" w:hAnsi="Consolas" w:cs="Consolas"/>
@@ -2988,6 +3628,7 @@
               </w:rPr>
               <w:t xml:space="preserve"> removed from </w:t>
             </w:r>
+            <w:proofErr w:type="spellStart"/>
             <w:r>
               <w:rPr>
                 <w:rFonts w:ascii="Consolas" w:hAnsi="Consolas" w:cs="Consolas"/>
@@ -2998,6 +3639,7 @@
               </w:rPr>
               <w:t>StartPlayCycle</w:t>
             </w:r>
+            <w:proofErr w:type="spellEnd"/>
             <w:r>
               <w:rPr>
                 <w:rFonts w:ascii="Consolas" w:hAnsi="Consolas" w:cs="Consolas"/>
@@ -3051,6 +3693,7 @@
               </w:rPr>
               <w:t xml:space="preserve"> </w:t>
             </w:r>
+            <w:proofErr w:type="spellStart"/>
             <w:r>
               <w:rPr>
                 <w:rFonts w:ascii="Consolas" w:hAnsi="Consolas" w:cs="Consolas"/>
@@ -3061,6 +3704,7 @@
               </w:rPr>
               <w:t>ConsoleDrawer</w:t>
             </w:r>
+            <w:proofErr w:type="spellEnd"/>
             <w:r>
               <w:rPr>
                 <w:rFonts w:ascii="Consolas" w:hAnsi="Consolas" w:cs="Consolas"/>
@@ -3085,6 +3729,7 @@
                 <w:noProof/>
               </w:rPr>
             </w:pPr>
+            <w:proofErr w:type="spellStart"/>
             <w:r>
               <w:rPr>
                 <w:rFonts w:ascii="Consolas" w:hAnsi="Consolas" w:cs="Consolas"/>
@@ -3103,7 +3748,18 @@
                 <w:szCs w:val="19"/>
                 <w:highlight w:val="white"/>
               </w:rPr>
-              <w:t xml:space="preserve">.userInput = </w:t>
+              <w:t>.userInput</w:t>
+            </w:r>
+            <w:proofErr w:type="spellEnd"/>
+            <w:r>
+              <w:rPr>
+                <w:rFonts w:ascii="Consolas" w:hAnsi="Consolas" w:cs="Consolas"/>
+                <w:color w:val="000000"/>
+                <w:sz w:val="19"/>
+                <w:szCs w:val="19"/>
+                <w:highlight w:val="white"/>
+              </w:rPr>
+              <w:t xml:space="preserve"> = </w:t>
             </w:r>
             <w:r>
               <w:rPr>
@@ -3125,6 +3781,7 @@
               </w:rPr>
               <w:t xml:space="preserve"> </w:t>
             </w:r>
+            <w:proofErr w:type="spellStart"/>
             <w:r>
               <w:rPr>
                 <w:rFonts w:ascii="Consolas" w:hAnsi="Consolas" w:cs="Consolas"/>
@@ -3135,6 +3792,7 @@
               </w:rPr>
               <w:t>ConsoleInput</w:t>
             </w:r>
+            <w:proofErr w:type="spellEnd"/>
             <w:r>
               <w:rPr>
                 <w:rFonts w:ascii="Consolas" w:hAnsi="Consolas" w:cs="Consolas"/>
@@ -3177,8 +3835,31 @@
                 <w:szCs w:val="19"/>
                 <w:highlight w:val="white"/>
               </w:rPr>
-              <w:t xml:space="preserve"> PrintScoreBoard(</w:t>
-            </w:r>
+              <w:t xml:space="preserve"> </w:t>
+            </w:r>
+            <w:proofErr w:type="spellStart"/>
+            <w:r>
+              <w:rPr>
+                <w:rFonts w:ascii="Consolas" w:hAnsi="Consolas" w:cs="Consolas"/>
+                <w:color w:val="000000"/>
+                <w:sz w:val="19"/>
+                <w:szCs w:val="19"/>
+                <w:highlight w:val="white"/>
+              </w:rPr>
+              <w:t>PrintScoreBoard</w:t>
+            </w:r>
+            <w:proofErr w:type="spellEnd"/>
+            <w:r>
+              <w:rPr>
+                <w:rFonts w:ascii="Consolas" w:hAnsi="Consolas" w:cs="Consolas"/>
+                <w:color w:val="000000"/>
+                <w:sz w:val="19"/>
+                <w:szCs w:val="19"/>
+                <w:highlight w:val="white"/>
+              </w:rPr>
+              <w:t>(</w:t>
+            </w:r>
+            <w:proofErr w:type="spellStart"/>
             <w:r>
               <w:rPr>
                 <w:rFonts w:ascii="Consolas" w:hAnsi="Consolas" w:cs="Consolas"/>
@@ -3189,6 +3870,7 @@
               </w:rPr>
               <w:t>IList</w:t>
             </w:r>
+            <w:proofErr w:type="spellEnd"/>
             <w:r>
               <w:rPr>
                 <w:rFonts w:ascii="Consolas" w:hAnsi="Consolas" w:cs="Consolas"/>
@@ -3199,6 +3881,7 @@
               </w:rPr>
               <w:t>&lt;</w:t>
             </w:r>
+            <w:proofErr w:type="spellStart"/>
             <w:r>
               <w:rPr>
                 <w:rFonts w:ascii="Consolas" w:hAnsi="Consolas" w:cs="Consolas"/>
@@ -3209,6 +3892,7 @@
               </w:rPr>
               <w:t>KeyValuePair</w:t>
             </w:r>
+            <w:proofErr w:type="spellEnd"/>
             <w:r>
               <w:rPr>
                 <w:rFonts w:ascii="Consolas" w:hAnsi="Consolas" w:cs="Consolas"/>
@@ -3219,6 +3903,7 @@
               </w:rPr>
               <w:t>&lt;</w:t>
             </w:r>
+            <w:proofErr w:type="spellStart"/>
             <w:r>
               <w:rPr>
                 <w:rFonts w:ascii="Consolas" w:hAnsi="Consolas" w:cs="Consolas"/>
@@ -3229,6 +3914,7 @@
               </w:rPr>
               <w:t>int</w:t>
             </w:r>
+            <w:proofErr w:type="spellEnd"/>
             <w:r>
               <w:rPr>
                 <w:rFonts w:ascii="Consolas" w:hAnsi="Consolas" w:cs="Consolas"/>
@@ -3239,6 +3925,7 @@
               </w:rPr>
               <w:t xml:space="preserve">, </w:t>
             </w:r>
+            <w:proofErr w:type="spellStart"/>
             <w:r>
               <w:rPr>
                 <w:rFonts w:ascii="Consolas" w:hAnsi="Consolas" w:cs="Consolas"/>
@@ -3249,6 +3936,7 @@
               </w:rPr>
               <w:t>IList</w:t>
             </w:r>
+            <w:proofErr w:type="spellEnd"/>
             <w:r>
               <w:rPr>
                 <w:rFonts w:ascii="Consolas" w:hAnsi="Consolas" w:cs="Consolas"/>
@@ -3277,7 +3965,29 @@
                 <w:szCs w:val="19"/>
                 <w:highlight w:val="white"/>
               </w:rPr>
-              <w:t>&gt;&gt;&gt; highScores)</w:t>
+              <w:t xml:space="preserve">&gt;&gt;&gt; </w:t>
+            </w:r>
+            <w:proofErr w:type="spellStart"/>
+            <w:r>
+              <w:rPr>
+                <w:rFonts w:ascii="Consolas" w:hAnsi="Consolas" w:cs="Consolas"/>
+                <w:color w:val="000000"/>
+                <w:sz w:val="19"/>
+                <w:szCs w:val="19"/>
+                <w:highlight w:val="white"/>
+              </w:rPr>
+              <w:t>highScores</w:t>
+            </w:r>
+            <w:proofErr w:type="spellEnd"/>
+            <w:r>
+              <w:rPr>
+                <w:rFonts w:ascii="Consolas" w:hAnsi="Consolas" w:cs="Consolas"/>
+                <w:color w:val="000000"/>
+                <w:sz w:val="19"/>
+                <w:szCs w:val="19"/>
+                <w:highlight w:val="white"/>
+              </w:rPr>
+              <w:t>)</w:t>
             </w:r>
             <w:r>
               <w:rPr>
@@ -3288,6 +3998,7 @@
               </w:rPr>
               <w:t xml:space="preserve"> introduced to </w:t>
             </w:r>
+            <w:proofErr w:type="spellStart"/>
             <w:r>
               <w:rPr>
                 <w:rFonts w:ascii="Consolas" w:hAnsi="Consolas" w:cs="Consolas"/>
@@ -3298,6 +4009,7 @@
               </w:rPr>
               <w:t>IDrawer</w:t>
             </w:r>
+            <w:proofErr w:type="spellEnd"/>
           </w:p>
           <w:p>
             <w:pPr>
@@ -3312,6 +4024,7 @@
                 <w:noProof/>
               </w:rPr>
             </w:pPr>
+            <w:proofErr w:type="spellStart"/>
             <w:r>
               <w:rPr>
                 <w:rFonts w:ascii="Consolas" w:hAnsi="Consolas" w:cs="Consolas"/>
@@ -3341,6 +4054,7 @@
               </w:rPr>
               <w:t>PrintScoreBoard</w:t>
             </w:r>
+            <w:proofErr w:type="spellEnd"/>
             <w:r>
               <w:rPr>
                 <w:rFonts w:ascii="Consolas" w:hAnsi="Consolas" w:cs="Consolas"/>
@@ -3434,6 +4148,7 @@
                 <w:noProof/>
               </w:rPr>
             </w:pPr>
+            <w:proofErr w:type="spellStart"/>
             <w:r>
               <w:rPr>
                 <w:rFonts w:ascii="Segoe UI" w:hAnsi="Segoe UI" w:cs="Segoe UI"/>
@@ -3441,7 +4156,17 @@
                 <w:sz w:val="18"/>
                 <w:szCs w:val="18"/>
               </w:rPr>
-              <w:t>ScoreBoard.PrintScoreBoard() removed method no longer needed</w:t>
+              <w:t>ScoreBoard.PrintScoreBoard</w:t>
+            </w:r>
+            <w:proofErr w:type="spellEnd"/>
+            <w:r>
+              <w:rPr>
+                <w:rFonts w:ascii="Segoe UI" w:hAnsi="Segoe UI" w:cs="Segoe UI"/>
+                <w:color w:val="333333"/>
+                <w:sz w:val="18"/>
+                <w:szCs w:val="18"/>
+              </w:rPr>
+              <w:t>() removed method no longer needed</w:t>
             </w:r>
           </w:p>
           <w:p>
@@ -3457,6 +4182,7 @@
                 <w:noProof/>
               </w:rPr>
             </w:pPr>
+            <w:proofErr w:type="spellStart"/>
             <w:r>
               <w:rPr>
                 <w:rFonts w:ascii="Consolas" w:hAnsi="Consolas" w:cs="Consolas"/>
@@ -3467,6 +4193,7 @@
               </w:rPr>
               <w:t>EnterRowColInput</w:t>
             </w:r>
+            <w:proofErr w:type="spellEnd"/>
             <w:r>
               <w:rPr>
                 <w:rFonts w:ascii="Consolas" w:hAnsi="Consolas" w:cs="Consolas"/>
@@ -3476,6 +4203,7 @@
               </w:rPr>
               <w:t xml:space="preserve">(…) updated to use </w:t>
             </w:r>
+            <w:proofErr w:type="spellStart"/>
             <w:r>
               <w:rPr>
                 <w:rFonts w:ascii="Consolas" w:hAnsi="Consolas" w:cs="Consolas"/>
@@ -3505,6 +4233,7 @@
               </w:rPr>
               <w:t>PrintScoreBoard</w:t>
             </w:r>
+            <w:proofErr w:type="spellEnd"/>
             <w:r>
               <w:rPr>
                 <w:rFonts w:ascii="Consolas" w:hAnsi="Consolas" w:cs="Consolas"/>
@@ -3528,6 +4257,7 @@
                 <w:noProof/>
               </w:rPr>
             </w:pPr>
+            <w:proofErr w:type="spellStart"/>
             <w:r>
               <w:rPr>
                 <w:rFonts w:ascii="Consolas" w:hAnsi="Consolas" w:cs="Consolas"/>
@@ -3557,6 +4287,7 @@
               </w:rPr>
               <w:t>AddPlayer</w:t>
             </w:r>
+            <w:proofErr w:type="spellEnd"/>
             <w:r>
               <w:rPr>
                 <w:rFonts w:ascii="Consolas" w:hAnsi="Consolas" w:cs="Consolas"/>
@@ -3580,6 +4311,7 @@
                 <w:noProof/>
               </w:rPr>
             </w:pPr>
+            <w:proofErr w:type="spellStart"/>
             <w:r>
               <w:rPr>
                 <w:rFonts w:ascii="Consolas" w:hAnsi="Consolas" w:cs="Consolas"/>
@@ -3590,6 +4322,7 @@
               </w:rPr>
               <w:t>EnterRowColInput</w:t>
             </w:r>
+            <w:proofErr w:type="spellEnd"/>
             <w:r>
               <w:rPr>
                 <w:rFonts w:ascii="Consolas" w:hAnsi="Consolas" w:cs="Consolas"/>
@@ -3732,22 +4465,143 @@
                 <w:noProof/>
               </w:rPr>
             </w:pPr>
-            <w:r>
+            <w:proofErr w:type="spellStart"/>
+            <w:r>
+              <w:rPr>
+                <w:rFonts w:ascii="Consolas" w:hAnsi="Consolas" w:cs="Consolas"/>
+                <w:color w:val="000000"/>
+                <w:sz w:val="19"/>
+                <w:szCs w:val="19"/>
+                <w:highlight w:val="white"/>
+              </w:rPr>
+              <w:t>EnterRowColInput</w:t>
+            </w:r>
+            <w:proofErr w:type="spellEnd"/>
+            <w:r>
+              <w:rPr>
+                <w:rFonts w:ascii="Consolas" w:hAnsi="Consolas" w:cs="Consolas"/>
+                <w:color w:val="000000"/>
+                <w:sz w:val="19"/>
+                <w:szCs w:val="19"/>
+              </w:rPr>
+              <w:t xml:space="preserve">() renamed to </w:t>
+            </w:r>
+            <w:proofErr w:type="spellStart"/>
+            <w:r>
+              <w:rPr>
+                <w:rFonts w:ascii="Consolas" w:hAnsi="Consolas" w:cs="Consolas"/>
+                <w:color w:val="000000"/>
+                <w:sz w:val="19"/>
+                <w:szCs w:val="19"/>
+                <w:highlight w:val="white"/>
+              </w:rPr>
+              <w:t>ProcessCommands</w:t>
+            </w:r>
+            <w:proofErr w:type="spellEnd"/>
+            <w:r>
+              <w:rPr>
+                <w:rFonts w:ascii="Consolas" w:hAnsi="Consolas" w:cs="Consolas"/>
+                <w:color w:val="000000"/>
+                <w:sz w:val="19"/>
+                <w:szCs w:val="19"/>
+              </w:rPr>
+              <w:t>()</w:t>
+            </w:r>
+          </w:p>
+          <w:p>
+            <w:pPr>
+              <w:pStyle w:val="ListParagraph"/>
+              <w:numPr>
+                <w:ilvl w:val="0"/>
+                <w:numId w:val="19"/>
+              </w:numPr>
+              <w:spacing w:before="0" w:after="200" w:line="276" w:lineRule="auto"/>
               <w:rPr>
                 <w:rFonts w:asciiTheme="minorHAnsi" w:hAnsiTheme="minorHAnsi"/>
                 <w:noProof/>
               </w:rPr>
-              <w:t xml:space="preserve">Unit test for class </w:t>
-            </w:r>
+            </w:pPr>
+            <w:proofErr w:type="spellStart"/>
+            <w:r>
+              <w:rPr>
+                <w:rFonts w:ascii="Consolas" w:hAnsi="Consolas" w:cs="Consolas"/>
+                <w:color w:val="000000"/>
+                <w:sz w:val="19"/>
+                <w:szCs w:val="19"/>
+                <w:highlight w:val="white"/>
+              </w:rPr>
+              <w:t>ProcessCommands</w:t>
+            </w:r>
+            <w:proofErr w:type="spellEnd"/>
+            <w:r>
+              <w:rPr>
+                <w:rFonts w:ascii="Consolas" w:hAnsi="Consolas" w:cs="Consolas"/>
+                <w:color w:val="000000"/>
+                <w:sz w:val="19"/>
+                <w:szCs w:val="19"/>
+              </w:rPr>
+              <w:t>()</w:t>
+            </w:r>
+            <w:r>
+              <w:rPr>
+                <w:rFonts w:ascii="Consolas" w:hAnsi="Consolas" w:cs="Consolas"/>
+                <w:color w:val="000000"/>
+                <w:sz w:val="19"/>
+                <w:szCs w:val="19"/>
+              </w:rPr>
+              <w:t xml:space="preserve"> refactored</w:t>
+            </w:r>
+          </w:p>
+          <w:p>
+            <w:pPr>
+              <w:pStyle w:val="ListParagraph"/>
+              <w:numPr>
+                <w:ilvl w:val="0"/>
+                <w:numId w:val="19"/>
+              </w:numPr>
+              <w:spacing w:before="0" w:after="200" w:line="276" w:lineRule="auto"/>
+              <w:rPr>
+                <w:rFonts w:asciiTheme="minorHAnsi" w:hAnsiTheme="minorHAnsi"/>
+                <w:noProof/>
+              </w:rPr>
+            </w:pPr>
+            <w:proofErr w:type="spellStart"/>
+            <w:r>
+              <w:rPr>
+                <w:rFonts w:ascii="Consolas" w:hAnsi="Consolas" w:cs="Consolas"/>
+                <w:color w:val="000000"/>
+                <w:sz w:val="19"/>
+                <w:szCs w:val="19"/>
+                <w:highlight w:val="white"/>
+              </w:rPr>
+              <w:t>MoveTo</w:t>
+            </w:r>
+            <w:proofErr w:type="spellEnd"/>
+            <w:r>
+              <w:rPr>
+                <w:rFonts w:ascii="Consolas" w:hAnsi="Consolas" w:cs="Consolas"/>
+                <w:color w:val="000000"/>
+                <w:sz w:val="19"/>
+                <w:szCs w:val="19"/>
+              </w:rPr>
+              <w:t>() extracted</w:t>
+            </w:r>
+          </w:p>
+          <w:p>
+            <w:pPr>
+              <w:pStyle w:val="ListParagraph"/>
+              <w:numPr>
+                <w:ilvl w:val="0"/>
+                <w:numId w:val="19"/>
+              </w:numPr>
+              <w:spacing w:before="0" w:after="200" w:line="276" w:lineRule="auto"/>
+              <w:rPr>
+                <w:rFonts w:asciiTheme="minorHAnsi" w:hAnsiTheme="minorHAnsi"/>
+                <w:noProof/>
+              </w:rPr>
+            </w:pPr>
             <w:bookmarkStart w:id="0" w:name="_GoBack"/>
             <w:bookmarkEnd w:id="0"/>
-            <w:r>
-              <w:rPr>
-                <w:rFonts w:asciiTheme="minorHAnsi" w:hAnsiTheme="minorHAnsi"/>
-                <w:noProof/>
-              </w:rPr>
-              <w:t>ScoreBoard added</w:t>
-            </w:r>
           </w:p>
         </w:tc>
       </w:tr>
@@ -3904,7 +4758,7 @@
             <w:rPr>
               <w:noProof/>
             </w:rPr>
-            <w:t>2</w:t>
+            <w:t>4</w:t>
           </w:r>
           <w:r>
             <w:fldChar w:fldCharType="end"/>
@@ -3925,7 +4779,7 @@
             <w:rPr>
               <w:noProof/>
             </w:rPr>
-            <w:t>3</w:t>
+            <w:t>4</w:t>
           </w:r>
           <w:r>
             <w:rPr>
@@ -4089,7 +4943,15 @@
             <w:spacing w:before="60" w:line="240" w:lineRule="exact"/>
           </w:pPr>
           <w:r>
-            <w:t>33, Alexander Malinov Blvd.</w:t>
+            <w:t xml:space="preserve">33, Alexander </w:t>
+          </w:r>
+          <w:proofErr w:type="spellStart"/>
+          <w:r>
+            <w:t>Malinov</w:t>
+          </w:r>
+          <w:proofErr w:type="spellEnd"/>
+          <w:r>
+            <w:t xml:space="preserve"> Blvd.</w:t>
           </w:r>
           <w:r>
             <w:t xml:space="preserve">, </w:t>

</xml_diff>

<commit_message>
Unit tests for class ScoreBoard + changed documentation
</commit_message>
<xml_diff>
--- a/Refactoring Documentation.docx
+++ b/Refactoring Documentation.docx
@@ -241,7 +241,6 @@
                 <w:noProof/>
               </w:rPr>
             </w:pPr>
-            <w:proofErr w:type="spellStart"/>
             <w:r>
               <w:rPr>
                 <w:rFonts w:asciiTheme="minorHAnsi" w:hAnsiTheme="minorHAnsi" w:cs="Consolas"/>
@@ -249,7 +248,6 @@
               </w:rPr>
               <w:t>MinesInitializer</w:t>
             </w:r>
-            <w:proofErr w:type="spellEnd"/>
             <w:r>
               <w:rPr>
                 <w:rFonts w:asciiTheme="minorHAnsi" w:hAnsiTheme="minorHAnsi" w:cs="Consolas"/>
@@ -310,7 +308,6 @@
               </w:rPr>
               <w:t xml:space="preserve"> </w:t>
             </w:r>
-            <w:proofErr w:type="spellStart"/>
             <w:r>
               <w:rPr>
                 <w:rFonts w:ascii="Consolas" w:hAnsi="Consolas" w:cs="Consolas"/>
@@ -321,29 +318,16 @@
               </w:rPr>
               <w:t>MinesInitializer</w:t>
             </w:r>
-            <w:proofErr w:type="spellEnd"/>
-            <w:r>
-              <w:rPr>
-                <w:rFonts w:ascii="Consolas" w:hAnsi="Consolas" w:cs="Consolas"/>
-                <w:color w:val="000000"/>
-                <w:sz w:val="19"/>
-                <w:szCs w:val="19"/>
-                <w:highlight w:val="white"/>
-              </w:rPr>
-              <w:t xml:space="preserve"> </w:t>
-            </w:r>
-            <w:proofErr w:type="spellStart"/>
-            <w:r>
-              <w:rPr>
-                <w:rFonts w:ascii="Consolas" w:hAnsi="Consolas" w:cs="Consolas"/>
-                <w:color w:val="000000"/>
-                <w:sz w:val="19"/>
-                <w:szCs w:val="19"/>
-                <w:highlight w:val="white"/>
-              </w:rPr>
-              <w:t>onlyInstance</w:t>
-            </w:r>
-            <w:proofErr w:type="spellEnd"/>
+            <w:r>
+              <w:rPr>
+                <w:rFonts w:ascii="Consolas" w:hAnsi="Consolas" w:cs="Consolas"/>
+                <w:color w:val="000000"/>
+                <w:sz w:val="19"/>
+                <w:szCs w:val="19"/>
+                <w:highlight w:val="white"/>
+              </w:rPr>
+              <w:t xml:space="preserve"> onlyInstance</w:t>
+            </w:r>
             <w:r>
               <w:rPr>
                 <w:rFonts w:ascii="Consolas" w:hAnsi="Consolas" w:cs="Consolas"/>
@@ -385,29 +369,7 @@
                 <w:szCs w:val="19"/>
                 <w:highlight w:val="white"/>
               </w:rPr>
-              <w:t xml:space="preserve"> </w:t>
-            </w:r>
-            <w:proofErr w:type="spellStart"/>
-            <w:r>
-              <w:rPr>
-                <w:rFonts w:ascii="Consolas" w:hAnsi="Consolas" w:cs="Consolas"/>
-                <w:color w:val="000000"/>
-                <w:sz w:val="19"/>
-                <w:szCs w:val="19"/>
-                <w:highlight w:val="white"/>
-              </w:rPr>
-              <w:t>MinesInitializer</w:t>
-            </w:r>
-            <w:proofErr w:type="spellEnd"/>
-            <w:r>
-              <w:rPr>
-                <w:rFonts w:ascii="Consolas" w:hAnsi="Consolas" w:cs="Consolas"/>
-                <w:color w:val="000000"/>
-                <w:sz w:val="19"/>
-                <w:szCs w:val="19"/>
-                <w:highlight w:val="white"/>
-              </w:rPr>
-              <w:t>()</w:t>
+              <w:t xml:space="preserve"> MinesInitializer()</w:t>
             </w:r>
             <w:r>
               <w:rPr>
@@ -472,7 +434,6 @@
               </w:rPr>
               <w:t xml:space="preserve"> </w:t>
             </w:r>
-            <w:proofErr w:type="spellStart"/>
             <w:r>
               <w:rPr>
                 <w:rFonts w:ascii="Consolas" w:hAnsi="Consolas" w:cs="Consolas"/>
@@ -483,7 +444,6 @@
               </w:rPr>
               <w:t>MinesInitializer</w:t>
             </w:r>
-            <w:proofErr w:type="spellEnd"/>
             <w:r>
               <w:rPr>
                 <w:rFonts w:ascii="Consolas" w:hAnsi="Consolas" w:cs="Consolas"/>
@@ -552,7 +512,6 @@
                 <w:noProof/>
               </w:rPr>
             </w:pPr>
-            <w:proofErr w:type="spellStart"/>
             <w:r>
               <w:rPr>
                 <w:rFonts w:ascii="Consolas" w:hAnsi="Consolas" w:cs="Consolas"/>
@@ -563,7 +522,6 @@
               </w:rPr>
               <w:t>IScoreBoard</w:t>
             </w:r>
-            <w:proofErr w:type="spellEnd"/>
             <w:r>
               <w:rPr>
                 <w:rFonts w:ascii="Consolas" w:hAnsi="Consolas" w:cs="Consolas"/>
@@ -587,7 +545,6 @@
                 <w:noProof/>
               </w:rPr>
             </w:pPr>
-            <w:proofErr w:type="spellStart"/>
             <w:r>
               <w:rPr>
                 <w:rFonts w:ascii="Consolas" w:hAnsi="Consolas" w:cs="Consolas"/>
@@ -598,7 +555,6 @@
               </w:rPr>
               <w:t>IMinesGenerator</w:t>
             </w:r>
-            <w:proofErr w:type="spellEnd"/>
             <w:r>
               <w:rPr>
                 <w:rFonts w:ascii="Consolas" w:hAnsi="Consolas" w:cs="Consolas"/>
@@ -622,7 +578,6 @@
                 <w:noProof/>
               </w:rPr>
             </w:pPr>
-            <w:proofErr w:type="spellStart"/>
             <w:r>
               <w:rPr>
                 <w:rFonts w:ascii="Consolas" w:hAnsi="Consolas" w:cs="Consolas"/>
@@ -652,7 +607,6 @@
               </w:rPr>
               <w:t>FillWithRandomMines</w:t>
             </w:r>
-            <w:proofErr w:type="spellEnd"/>
             <w:r>
               <w:rPr>
                 <w:rFonts w:ascii="Consolas" w:hAnsi="Consolas" w:cs="Consolas"/>
@@ -676,7 +630,6 @@
                 <w:noProof/>
               </w:rPr>
             </w:pPr>
-            <w:proofErr w:type="spellStart"/>
             <w:r>
               <w:rPr>
                 <w:rFonts w:ascii="Consolas" w:hAnsi="Consolas" w:cs="Consolas"/>
@@ -687,7 +640,6 @@
               </w:rPr>
               <w:t>IDrawer</w:t>
             </w:r>
-            <w:proofErr w:type="spellEnd"/>
             <w:r>
               <w:rPr>
                 <w:rFonts w:ascii="Consolas" w:hAnsi="Consolas" w:cs="Consolas"/>
@@ -711,27 +663,15 @@
                 <w:noProof/>
               </w:rPr>
             </w:pPr>
-            <w:proofErr w:type="spellStart"/>
-            <w:r>
-              <w:rPr>
-                <w:rFonts w:ascii="Consolas" w:hAnsi="Consolas" w:cs="Consolas"/>
-                <w:color w:val="2B91AF"/>
-                <w:sz w:val="19"/>
-                <w:szCs w:val="19"/>
-                <w:highlight w:val="white"/>
-              </w:rPr>
-              <w:t>IMinesweeperFactory</w:t>
-            </w:r>
-            <w:proofErr w:type="spellEnd"/>
-            <w:r>
-              <w:rPr>
-                <w:rFonts w:ascii="Consolas" w:hAnsi="Consolas" w:cs="Consolas"/>
-                <w:color w:val="2B91AF"/>
-                <w:sz w:val="19"/>
-                <w:szCs w:val="19"/>
-                <w:highlight w:val="white"/>
-              </w:rPr>
-              <w:t xml:space="preserve"> </w:t>
+            <w:r>
+              <w:rPr>
+                <w:rFonts w:ascii="Consolas" w:hAnsi="Consolas" w:cs="Consolas"/>
+                <w:color w:val="2B91AF"/>
+                <w:sz w:val="19"/>
+                <w:szCs w:val="19"/>
+                <w:highlight w:val="white"/>
+              </w:rPr>
+              <w:t xml:space="preserve">IMinesweeperFactory </w:t>
             </w:r>
             <w:r>
               <w:rPr>
@@ -756,7 +696,6 @@
                 <w:noProof/>
               </w:rPr>
             </w:pPr>
-            <w:proofErr w:type="spellStart"/>
             <w:r>
               <w:rPr>
                 <w:rFonts w:ascii="Consolas" w:hAnsi="Consolas" w:cs="Consolas"/>
@@ -767,7 +706,6 @@
               </w:rPr>
               <w:t>IMinesweeperFactory</w:t>
             </w:r>
-            <w:proofErr w:type="spellEnd"/>
             <w:r>
               <w:rPr>
                 <w:rFonts w:ascii="Consolas" w:hAnsi="Consolas" w:cs="Consolas"/>
@@ -849,7 +787,6 @@
               </w:rPr>
               <w:t xml:space="preserve"> </w:t>
             </w:r>
-            <w:proofErr w:type="spellStart"/>
             <w:r>
               <w:rPr>
                 <w:rFonts w:ascii="Consolas" w:hAnsi="Consolas" w:cs="Consolas"/>
@@ -860,7 +797,6 @@
               </w:rPr>
               <w:t>MinesGenerator</w:t>
             </w:r>
-            <w:proofErr w:type="spellEnd"/>
             <w:r>
               <w:rPr>
                 <w:rFonts w:ascii="Consolas" w:hAnsi="Consolas" w:cs="Consolas"/>
@@ -871,7 +807,6 @@
               </w:rPr>
               <w:t xml:space="preserve"> : </w:t>
             </w:r>
-            <w:proofErr w:type="spellStart"/>
             <w:r>
               <w:rPr>
                 <w:rFonts w:ascii="Consolas" w:hAnsi="Consolas" w:cs="Consolas"/>
@@ -882,7 +817,6 @@
               </w:rPr>
               <w:t>IMinesGenerator</w:t>
             </w:r>
-            <w:proofErr w:type="spellEnd"/>
             <w:r>
               <w:rPr>
                 <w:rFonts w:ascii="Consolas" w:hAnsi="Consolas" w:cs="Consolas"/>
@@ -926,7 +860,6 @@
               </w:rPr>
               <w:t xml:space="preserve"> </w:t>
             </w:r>
-            <w:proofErr w:type="spellStart"/>
             <w:r>
               <w:rPr>
                 <w:rFonts w:ascii="Consolas" w:hAnsi="Consolas" w:cs="Consolas"/>
@@ -937,7 +870,6 @@
               </w:rPr>
               <w:t>ScoreBoard</w:t>
             </w:r>
-            <w:proofErr w:type="spellEnd"/>
             <w:r>
               <w:rPr>
                 <w:rFonts w:ascii="Consolas" w:hAnsi="Consolas" w:cs="Consolas"/>
@@ -948,7 +880,6 @@
               </w:rPr>
               <w:t xml:space="preserve"> : </w:t>
             </w:r>
-            <w:proofErr w:type="spellStart"/>
             <w:r>
               <w:rPr>
                 <w:rFonts w:ascii="Consolas" w:hAnsi="Consolas" w:cs="Consolas"/>
@@ -959,7 +890,6 @@
               </w:rPr>
               <w:t>IScoreBoard</w:t>
             </w:r>
-            <w:proofErr w:type="spellEnd"/>
             <w:r>
               <w:rPr>
                 <w:rFonts w:ascii="Consolas" w:hAnsi="Consolas" w:cs="Consolas"/>
@@ -991,20 +921,8 @@
                 <w:szCs w:val="19"/>
                 <w:highlight w:val="white"/>
               </w:rPr>
-              <w:t xml:space="preserve">interface </w:t>
-            </w:r>
-            <w:proofErr w:type="spellStart"/>
-            <w:r>
-              <w:rPr>
-                <w:rFonts w:ascii="Consolas" w:hAnsi="Consolas" w:cs="Consolas"/>
-                <w:color w:val="2B91AF"/>
-                <w:sz w:val="19"/>
-                <w:szCs w:val="19"/>
-                <w:highlight w:val="white"/>
-              </w:rPr>
-              <w:t>IDrawer</w:t>
-            </w:r>
-            <w:proofErr w:type="spellEnd"/>
+              <w:t>interface IDrawer</w:t>
+            </w:r>
             <w:r>
               <w:rPr>
                 <w:rFonts w:ascii="Consolas" w:hAnsi="Consolas" w:cs="Consolas"/>
@@ -1028,7 +946,6 @@
                 <w:noProof/>
               </w:rPr>
             </w:pPr>
-            <w:proofErr w:type="gramStart"/>
             <w:r>
               <w:rPr>
                 <w:rFonts w:ascii="Consolas" w:hAnsi="Consolas" w:cs="Consolas"/>
@@ -1039,38 +956,15 @@
               </w:rPr>
               <w:t>void</w:t>
             </w:r>
-            <w:proofErr w:type="gramEnd"/>
-            <w:r>
-              <w:rPr>
-                <w:rFonts w:ascii="Consolas" w:hAnsi="Consolas" w:cs="Consolas"/>
-                <w:color w:val="000000"/>
-                <w:sz w:val="19"/>
-                <w:szCs w:val="19"/>
-                <w:highlight w:val="white"/>
-              </w:rPr>
-              <w:t xml:space="preserve"> </w:t>
-            </w:r>
-            <w:proofErr w:type="spellStart"/>
-            <w:r>
-              <w:rPr>
-                <w:rFonts w:ascii="Consolas" w:hAnsi="Consolas" w:cs="Consolas"/>
-                <w:color w:val="000000"/>
-                <w:sz w:val="19"/>
-                <w:szCs w:val="19"/>
-                <w:highlight w:val="white"/>
-              </w:rPr>
-              <w:t>ShowWelcome</w:t>
-            </w:r>
-            <w:proofErr w:type="spellEnd"/>
-            <w:r>
-              <w:rPr>
-                <w:rFonts w:ascii="Consolas" w:hAnsi="Consolas" w:cs="Consolas"/>
-                <w:color w:val="000000"/>
-                <w:sz w:val="19"/>
-                <w:szCs w:val="19"/>
-                <w:highlight w:val="white"/>
-              </w:rPr>
-              <w:t>(</w:t>
+            <w:r>
+              <w:rPr>
+                <w:rFonts w:ascii="Consolas" w:hAnsi="Consolas" w:cs="Consolas"/>
+                <w:color w:val="000000"/>
+                <w:sz w:val="19"/>
+                <w:szCs w:val="19"/>
+                <w:highlight w:val="white"/>
+              </w:rPr>
+              <w:t xml:space="preserve"> ShowWelcome(</w:t>
             </w:r>
             <w:r>
               <w:rPr>
@@ -1115,7 +1009,6 @@
                 <w:noProof/>
               </w:rPr>
             </w:pPr>
-            <w:proofErr w:type="gramStart"/>
             <w:r>
               <w:rPr>
                 <w:rFonts w:ascii="Consolas" w:hAnsi="Consolas" w:cs="Consolas"/>
@@ -1126,38 +1019,15 @@
               </w:rPr>
               <w:t>void</w:t>
             </w:r>
-            <w:proofErr w:type="gramEnd"/>
-            <w:r>
-              <w:rPr>
-                <w:rFonts w:ascii="Consolas" w:hAnsi="Consolas" w:cs="Consolas"/>
-                <w:color w:val="000000"/>
-                <w:sz w:val="19"/>
-                <w:szCs w:val="19"/>
-                <w:highlight w:val="white"/>
-              </w:rPr>
-              <w:t xml:space="preserve"> </w:t>
-            </w:r>
-            <w:proofErr w:type="spellStart"/>
-            <w:r>
-              <w:rPr>
-                <w:rFonts w:ascii="Consolas" w:hAnsi="Consolas" w:cs="Consolas"/>
-                <w:color w:val="000000"/>
-                <w:sz w:val="19"/>
-                <w:szCs w:val="19"/>
-                <w:highlight w:val="white"/>
-              </w:rPr>
-              <w:t>ShowGameEnd</w:t>
-            </w:r>
-            <w:proofErr w:type="spellEnd"/>
-            <w:r>
-              <w:rPr>
-                <w:rFonts w:ascii="Consolas" w:hAnsi="Consolas" w:cs="Consolas"/>
-                <w:color w:val="000000"/>
-                <w:sz w:val="19"/>
-                <w:szCs w:val="19"/>
-                <w:highlight w:val="white"/>
-              </w:rPr>
-              <w:t>(</w:t>
+            <w:r>
+              <w:rPr>
+                <w:rFonts w:ascii="Consolas" w:hAnsi="Consolas" w:cs="Consolas"/>
+                <w:color w:val="000000"/>
+                <w:sz w:val="19"/>
+                <w:szCs w:val="19"/>
+                <w:highlight w:val="white"/>
+              </w:rPr>
+              <w:t xml:space="preserve"> ShowGameEnd(</w:t>
             </w:r>
             <w:r>
               <w:rPr>
@@ -1240,31 +1110,8 @@
                 <w:szCs w:val="19"/>
                 <w:highlight w:val="white"/>
               </w:rPr>
-              <w:t xml:space="preserve">[,] </w:t>
-            </w:r>
-            <w:proofErr w:type="spellStart"/>
-            <w:r>
-              <w:rPr>
-                <w:rFonts w:ascii="Consolas" w:hAnsi="Consolas" w:cs="Consolas"/>
-                <w:color w:val="000000"/>
-                <w:sz w:val="19"/>
-                <w:szCs w:val="19"/>
-                <w:highlight w:val="white"/>
-              </w:rPr>
-              <w:t>minesField</w:t>
-            </w:r>
-            <w:proofErr w:type="spellEnd"/>
-            <w:r>
-              <w:rPr>
-                <w:rFonts w:ascii="Consolas" w:hAnsi="Consolas" w:cs="Consolas"/>
-                <w:color w:val="000000"/>
-                <w:sz w:val="19"/>
-                <w:szCs w:val="19"/>
-                <w:highlight w:val="white"/>
-              </w:rPr>
-              <w:t xml:space="preserve">, </w:t>
-            </w:r>
-            <w:proofErr w:type="spellStart"/>
+              <w:t xml:space="preserve">[,] minesField, </w:t>
+            </w:r>
             <w:r>
               <w:rPr>
                 <w:rFonts w:ascii="Consolas" w:hAnsi="Consolas" w:cs="Consolas"/>
@@ -1275,38 +1122,15 @@
               </w:rPr>
               <w:t>bool</w:t>
             </w:r>
-            <w:proofErr w:type="spellEnd"/>
-            <w:r>
-              <w:rPr>
-                <w:rFonts w:ascii="Consolas" w:hAnsi="Consolas" w:cs="Consolas"/>
-                <w:color w:val="000000"/>
-                <w:sz w:val="19"/>
-                <w:szCs w:val="19"/>
-                <w:highlight w:val="white"/>
-              </w:rPr>
-              <w:t xml:space="preserve"> </w:t>
-            </w:r>
-            <w:proofErr w:type="spellStart"/>
-            <w:r>
-              <w:rPr>
-                <w:rFonts w:ascii="Consolas" w:hAnsi="Consolas" w:cs="Consolas"/>
-                <w:color w:val="000000"/>
-                <w:sz w:val="19"/>
-                <w:szCs w:val="19"/>
-                <w:highlight w:val="white"/>
-              </w:rPr>
-              <w:t>revealMines</w:t>
-            </w:r>
-            <w:proofErr w:type="spellEnd"/>
-            <w:r>
-              <w:rPr>
-                <w:rFonts w:ascii="Consolas" w:hAnsi="Consolas" w:cs="Consolas"/>
-                <w:color w:val="000000"/>
-                <w:sz w:val="19"/>
-                <w:szCs w:val="19"/>
-                <w:highlight w:val="white"/>
-              </w:rPr>
-              <w:t xml:space="preserve"> = </w:t>
+            <w:r>
+              <w:rPr>
+                <w:rFonts w:ascii="Consolas" w:hAnsi="Consolas" w:cs="Consolas"/>
+                <w:color w:val="000000"/>
+                <w:sz w:val="19"/>
+                <w:szCs w:val="19"/>
+                <w:highlight w:val="white"/>
+              </w:rPr>
+              <w:t xml:space="preserve"> revealMines = </w:t>
             </w:r>
             <w:r>
               <w:rPr>
@@ -1342,7 +1166,6 @@
                 <w:noProof/>
               </w:rPr>
             </w:pPr>
-            <w:proofErr w:type="gramStart"/>
             <w:r>
               <w:rPr>
                 <w:rFonts w:ascii="Consolas" w:hAnsi="Consolas" w:cs="Consolas"/>
@@ -1353,7 +1176,6 @@
               </w:rPr>
               <w:t>void</w:t>
             </w:r>
-            <w:proofErr w:type="gramEnd"/>
             <w:r>
               <w:rPr>
                 <w:rFonts w:ascii="Consolas" w:hAnsi="Consolas" w:cs="Consolas"/>
@@ -1398,7 +1220,6 @@
                 <w:noProof/>
               </w:rPr>
             </w:pPr>
-            <w:proofErr w:type="gramStart"/>
             <w:r>
               <w:rPr>
                 <w:rFonts w:ascii="Consolas" w:hAnsi="Consolas" w:cs="Consolas"/>
@@ -1409,7 +1230,6 @@
               </w:rPr>
               <w:t>class</w:t>
             </w:r>
-            <w:proofErr w:type="gramEnd"/>
             <w:r>
               <w:rPr>
                 <w:rFonts w:ascii="Consolas" w:hAnsi="Consolas" w:cs="Consolas"/>
@@ -1420,7 +1240,6 @@
               </w:rPr>
               <w:t xml:space="preserve"> </w:t>
             </w:r>
-            <w:proofErr w:type="spellStart"/>
             <w:r>
               <w:rPr>
                 <w:rFonts w:ascii="Consolas" w:hAnsi="Consolas" w:cs="Consolas"/>
@@ -1431,7 +1250,6 @@
               </w:rPr>
               <w:t>ConsoleDrawer</w:t>
             </w:r>
-            <w:proofErr w:type="spellEnd"/>
             <w:r>
               <w:rPr>
                 <w:rFonts w:ascii="Consolas" w:hAnsi="Consolas" w:cs="Consolas"/>
@@ -1442,7 +1260,6 @@
               </w:rPr>
               <w:t xml:space="preserve"> : </w:t>
             </w:r>
-            <w:proofErr w:type="spellStart"/>
             <w:r>
               <w:rPr>
                 <w:rFonts w:ascii="Consolas" w:hAnsi="Consolas" w:cs="Consolas"/>
@@ -1453,7 +1270,6 @@
               </w:rPr>
               <w:t>IDrawer</w:t>
             </w:r>
-            <w:proofErr w:type="spellEnd"/>
             <w:r>
               <w:rPr>
                 <w:rFonts w:ascii="Consolas" w:hAnsi="Consolas" w:cs="Consolas"/>
@@ -1495,38 +1311,55 @@
                 <w:szCs w:val="19"/>
                 <w:highlight w:val="white"/>
               </w:rPr>
+              <w:t xml:space="preserve"> PrintInitialMessage()</w:t>
+            </w:r>
+            <w:r>
+              <w:rPr>
+                <w:rFonts w:ascii="Consolas" w:hAnsi="Consolas" w:cs="Consolas"/>
+                <w:color w:val="000000"/>
+                <w:sz w:val="19"/>
+                <w:szCs w:val="19"/>
+              </w:rPr>
+              <w:t xml:space="preserve"> moved: </w:t>
+            </w:r>
+            <w:r>
+              <w:rPr>
+                <w:rFonts w:ascii="Consolas" w:hAnsi="Consolas" w:cs="Consolas"/>
+                <w:color w:val="0000FF"/>
+                <w:sz w:val="19"/>
+                <w:szCs w:val="19"/>
+                <w:highlight w:val="white"/>
+              </w:rPr>
+              <w:t>class</w:t>
+            </w:r>
+            <w:r>
+              <w:rPr>
+                <w:rFonts w:ascii="Consolas" w:hAnsi="Consolas" w:cs="Consolas"/>
+                <w:color w:val="000000"/>
+                <w:sz w:val="19"/>
+                <w:szCs w:val="19"/>
+                <w:highlight w:val="white"/>
+              </w:rPr>
               <w:t xml:space="preserve"> </w:t>
             </w:r>
-            <w:proofErr w:type="spellStart"/>
-            <w:r>
-              <w:rPr>
-                <w:rFonts w:ascii="Consolas" w:hAnsi="Consolas" w:cs="Consolas"/>
-                <w:color w:val="000000"/>
-                <w:sz w:val="19"/>
-                <w:szCs w:val="19"/>
-                <w:highlight w:val="white"/>
-              </w:rPr>
-              <w:t>PrintInitialMessage</w:t>
-            </w:r>
-            <w:proofErr w:type="spellEnd"/>
-            <w:r>
-              <w:rPr>
-                <w:rFonts w:ascii="Consolas" w:hAnsi="Consolas" w:cs="Consolas"/>
-                <w:color w:val="000000"/>
-                <w:sz w:val="19"/>
-                <w:szCs w:val="19"/>
-                <w:highlight w:val="white"/>
-              </w:rPr>
-              <w:t>()</w:t>
-            </w:r>
-            <w:r>
-              <w:rPr>
-                <w:rFonts w:ascii="Consolas" w:hAnsi="Consolas" w:cs="Consolas"/>
-                <w:color w:val="000000"/>
-                <w:sz w:val="19"/>
-                <w:szCs w:val="19"/>
-              </w:rPr>
-              <w:t xml:space="preserve"> moved: </w:t>
+            <w:r>
+              <w:rPr>
+                <w:rFonts w:ascii="Consolas" w:hAnsi="Consolas" w:cs="Consolas"/>
+                <w:color w:val="2B91AF"/>
+                <w:sz w:val="19"/>
+                <w:szCs w:val="19"/>
+                <w:highlight w:val="white"/>
+              </w:rPr>
+              <w:t>InitializerExtensions</w:t>
+            </w:r>
+            <w:r>
+              <w:rPr>
+                <w:rFonts w:ascii="Consolas" w:hAnsi="Consolas" w:cs="Consolas"/>
+                <w:color w:val="2B91AF"/>
+                <w:sz w:val="19"/>
+                <w:szCs w:val="19"/>
+              </w:rPr>
+              <w:t xml:space="preserve"> -&gt; </w:t>
             </w:r>
             <w:r>
               <w:rPr>
@@ -1548,48 +1381,6 @@
               </w:rPr>
               <w:t xml:space="preserve"> </w:t>
             </w:r>
-            <w:proofErr w:type="spellStart"/>
-            <w:r>
-              <w:rPr>
-                <w:rFonts w:ascii="Consolas" w:hAnsi="Consolas" w:cs="Consolas"/>
-                <w:color w:val="2B91AF"/>
-                <w:sz w:val="19"/>
-                <w:szCs w:val="19"/>
-                <w:highlight w:val="white"/>
-              </w:rPr>
-              <w:t>InitializerExtensions</w:t>
-            </w:r>
-            <w:proofErr w:type="spellEnd"/>
-            <w:r>
-              <w:rPr>
-                <w:rFonts w:ascii="Consolas" w:hAnsi="Consolas" w:cs="Consolas"/>
-                <w:color w:val="2B91AF"/>
-                <w:sz w:val="19"/>
-                <w:szCs w:val="19"/>
-              </w:rPr>
-              <w:t xml:space="preserve"> -&gt; </w:t>
-            </w:r>
-            <w:r>
-              <w:rPr>
-                <w:rFonts w:ascii="Consolas" w:hAnsi="Consolas" w:cs="Consolas"/>
-                <w:color w:val="0000FF"/>
-                <w:sz w:val="19"/>
-                <w:szCs w:val="19"/>
-                <w:highlight w:val="white"/>
-              </w:rPr>
-              <w:t>class</w:t>
-            </w:r>
-            <w:r>
-              <w:rPr>
-                <w:rFonts w:ascii="Consolas" w:hAnsi="Consolas" w:cs="Consolas"/>
-                <w:color w:val="000000"/>
-                <w:sz w:val="19"/>
-                <w:szCs w:val="19"/>
-                <w:highlight w:val="white"/>
-              </w:rPr>
-              <w:t xml:space="preserve"> </w:t>
-            </w:r>
-            <w:proofErr w:type="spellStart"/>
             <w:r>
               <w:rPr>
                 <w:rFonts w:ascii="Consolas" w:hAnsi="Consolas" w:cs="Consolas"/>
@@ -1600,7 +1391,6 @@
               </w:rPr>
               <w:t>MinesInitializer</w:t>
             </w:r>
-            <w:proofErr w:type="spellEnd"/>
           </w:p>
           <w:p>
             <w:pPr>
@@ -1626,7 +1416,6 @@
               <w:lastRenderedPageBreak/>
               <w:t xml:space="preserve">public static void </w:t>
             </w:r>
-            <w:proofErr w:type="spellStart"/>
             <w:r>
               <w:rPr>
                 <w:rFonts w:ascii="Consolas" w:hAnsi="Consolas" w:cs="Consolas"/>
@@ -1645,62 +1434,7 @@
                 <w:szCs w:val="19"/>
                 <w:highlight w:val="white"/>
               </w:rPr>
-              <w:t>Display</w:t>
-            </w:r>
-            <w:proofErr w:type="spellEnd"/>
-            <w:r>
-              <w:rPr>
-                <w:rFonts w:ascii="Consolas" w:hAnsi="Consolas" w:cs="Consolas"/>
-                <w:color w:val="008000"/>
-                <w:sz w:val="19"/>
-                <w:szCs w:val="19"/>
-                <w:highlight w:val="white"/>
-              </w:rPr>
-              <w:t xml:space="preserve">(string[,] </w:t>
-            </w:r>
-            <w:proofErr w:type="spellStart"/>
-            <w:r>
-              <w:rPr>
-                <w:rFonts w:ascii="Consolas" w:hAnsi="Consolas" w:cs="Consolas"/>
-                <w:color w:val="008000"/>
-                <w:sz w:val="19"/>
-                <w:szCs w:val="19"/>
-                <w:highlight w:val="white"/>
-              </w:rPr>
-              <w:t>minesMatrix</w:t>
-            </w:r>
-            <w:proofErr w:type="spellEnd"/>
-            <w:r>
-              <w:rPr>
-                <w:rFonts w:ascii="Consolas" w:hAnsi="Consolas" w:cs="Consolas"/>
-                <w:color w:val="008000"/>
-                <w:sz w:val="19"/>
-                <w:szCs w:val="19"/>
-                <w:highlight w:val="white"/>
-              </w:rPr>
-              <w:t xml:space="preserve">, </w:t>
-            </w:r>
-            <w:proofErr w:type="spellStart"/>
-            <w:r>
-              <w:rPr>
-                <w:rFonts w:ascii="Consolas" w:hAnsi="Consolas" w:cs="Consolas"/>
-                <w:color w:val="008000"/>
-                <w:sz w:val="19"/>
-                <w:szCs w:val="19"/>
-                <w:highlight w:val="white"/>
-              </w:rPr>
-              <w:t>bool</w:t>
-            </w:r>
-            <w:proofErr w:type="spellEnd"/>
-            <w:r>
-              <w:rPr>
-                <w:rFonts w:ascii="Consolas" w:hAnsi="Consolas" w:cs="Consolas"/>
-                <w:color w:val="008000"/>
-                <w:sz w:val="19"/>
-                <w:szCs w:val="19"/>
-                <w:highlight w:val="white"/>
-              </w:rPr>
-              <w:t xml:space="preserve"> boomed)</w:t>
+              <w:t>Display(string[,] minesMatrix, bool boomed)</w:t>
             </w:r>
             <w:r>
               <w:rPr>
@@ -1725,7 +1459,6 @@
                 <w:noProof/>
               </w:rPr>
             </w:pPr>
-            <w:proofErr w:type="spellStart"/>
             <w:r>
               <w:rPr>
                 <w:rFonts w:ascii="Consolas" w:hAnsi="Consolas" w:cs="Consolas"/>
@@ -1753,39 +1486,17 @@
                 <w:szCs w:val="19"/>
                 <w:highlight w:val="white"/>
               </w:rPr>
-              <w:t>StartPlayCycle</w:t>
-            </w:r>
-            <w:proofErr w:type="spellEnd"/>
-            <w:r>
-              <w:rPr>
-                <w:rFonts w:ascii="Consolas" w:hAnsi="Consolas" w:cs="Consolas"/>
-                <w:color w:val="000000"/>
-                <w:sz w:val="19"/>
-                <w:szCs w:val="19"/>
-                <w:highlight w:val="white"/>
-              </w:rPr>
-              <w:t>()</w:t>
-            </w:r>
-            <w:r>
-              <w:rPr>
-                <w:rFonts w:ascii="Consolas" w:hAnsi="Consolas" w:cs="Consolas"/>
-                <w:color w:val="000000"/>
-                <w:sz w:val="19"/>
-                <w:szCs w:val="19"/>
-              </w:rPr>
-              <w:t xml:space="preserve"> refactored to use </w:t>
-            </w:r>
-            <w:proofErr w:type="spellStart"/>
-            <w:r>
-              <w:rPr>
-                <w:rFonts w:ascii="Consolas" w:hAnsi="Consolas" w:cs="Consolas"/>
-                <w:color w:val="000000"/>
-                <w:sz w:val="19"/>
-                <w:szCs w:val="19"/>
-              </w:rPr>
-              <w:t>IDrawer</w:t>
-            </w:r>
-            <w:proofErr w:type="spellEnd"/>
+              <w:t>StartPlayCycle()</w:t>
+            </w:r>
+            <w:r>
+              <w:rPr>
+                <w:rFonts w:ascii="Consolas" w:hAnsi="Consolas" w:cs="Consolas"/>
+                <w:color w:val="000000"/>
+                <w:sz w:val="19"/>
+                <w:szCs w:val="19"/>
+              </w:rPr>
+              <w:t xml:space="preserve"> refactored to use IDrawer</w:t>
+            </w:r>
           </w:p>
           <w:p>
             <w:pPr>
@@ -1800,7 +1511,6 @@
                 <w:noProof/>
               </w:rPr>
             </w:pPr>
-            <w:proofErr w:type="spellStart"/>
             <w:r>
               <w:rPr>
                 <w:rFonts w:ascii="Consolas" w:hAnsi="Consolas" w:cs="Consolas"/>
@@ -1828,39 +1538,17 @@
                 <w:szCs w:val="19"/>
                 <w:highlight w:val="white"/>
               </w:rPr>
-              <w:t>PrintInitialMessage</w:t>
-            </w:r>
-            <w:proofErr w:type="spellEnd"/>
-            <w:r>
-              <w:rPr>
-                <w:rFonts w:ascii="Consolas" w:hAnsi="Consolas" w:cs="Consolas"/>
-                <w:color w:val="000000"/>
-                <w:sz w:val="19"/>
-                <w:szCs w:val="19"/>
-                <w:highlight w:val="white"/>
-              </w:rPr>
-              <w:t>()</w:t>
-            </w:r>
-            <w:r>
-              <w:rPr>
-                <w:rFonts w:ascii="Consolas" w:hAnsi="Consolas" w:cs="Consolas"/>
-                <w:color w:val="000000"/>
-                <w:sz w:val="19"/>
-                <w:szCs w:val="19"/>
-              </w:rPr>
-              <w:t xml:space="preserve"> refactored to use </w:t>
-            </w:r>
-            <w:proofErr w:type="spellStart"/>
-            <w:r>
-              <w:rPr>
-                <w:rFonts w:ascii="Consolas" w:hAnsi="Consolas" w:cs="Consolas"/>
-                <w:color w:val="000000"/>
-                <w:sz w:val="19"/>
-                <w:szCs w:val="19"/>
-              </w:rPr>
-              <w:t>IDrawer</w:t>
-            </w:r>
-            <w:proofErr w:type="spellEnd"/>
+              <w:t>PrintInitialMessage()</w:t>
+            </w:r>
+            <w:r>
+              <w:rPr>
+                <w:rFonts w:ascii="Consolas" w:hAnsi="Consolas" w:cs="Consolas"/>
+                <w:color w:val="000000"/>
+                <w:sz w:val="19"/>
+                <w:szCs w:val="19"/>
+              </w:rPr>
+              <w:t xml:space="preserve"> refactored to use IDrawer</w:t>
+            </w:r>
           </w:p>
           <w:p>
             <w:pPr>
@@ -1884,7 +1572,6 @@
               </w:rPr>
               <w:t xml:space="preserve">Interface </w:t>
             </w:r>
-            <w:proofErr w:type="spellStart"/>
             <w:r>
               <w:rPr>
                 <w:rFonts w:ascii="Consolas" w:hAnsi="Consolas" w:cs="Consolas"/>
@@ -1895,7 +1582,6 @@
               </w:rPr>
               <w:t>IUserInput</w:t>
             </w:r>
-            <w:proofErr w:type="spellEnd"/>
             <w:r>
               <w:rPr>
                 <w:rFonts w:ascii="Consolas" w:hAnsi="Consolas" w:cs="Consolas"/>
@@ -1965,7 +1651,6 @@
                 <w:noProof/>
               </w:rPr>
             </w:pPr>
-            <w:proofErr w:type="gramStart"/>
             <w:r>
               <w:rPr>
                 <w:rFonts w:ascii="Consolas" w:hAnsi="Consolas" w:cs="Consolas"/>
@@ -1976,7 +1661,6 @@
               </w:rPr>
               <w:t>string</w:t>
             </w:r>
-            <w:proofErr w:type="gramEnd"/>
             <w:r>
               <w:rPr>
                 <w:rFonts w:ascii="Consolas" w:hAnsi="Consolas" w:cs="Consolas"/>
@@ -1987,7 +1671,6 @@
               </w:rPr>
               <w:t xml:space="preserve"> </w:t>
             </w:r>
-            <w:proofErr w:type="spellStart"/>
             <w:r>
               <w:rPr>
                 <w:rFonts w:ascii="Consolas" w:hAnsi="Consolas" w:cs="Consolas"/>
@@ -1998,7 +1681,6 @@
               </w:rPr>
               <w:t>GetCommand</w:t>
             </w:r>
-            <w:proofErr w:type="spellEnd"/>
             <w:r>
               <w:rPr>
                 <w:rFonts w:ascii="Consolas" w:hAnsi="Consolas" w:cs="Consolas"/>
@@ -2023,7 +1705,6 @@
                 <w:noProof/>
               </w:rPr>
             </w:pPr>
-            <w:proofErr w:type="gramStart"/>
             <w:r>
               <w:rPr>
                 <w:rFonts w:ascii="Consolas" w:hAnsi="Consolas" w:cs="Consolas"/>
@@ -2034,38 +1715,15 @@
               </w:rPr>
               <w:t>string</w:t>
             </w:r>
-            <w:proofErr w:type="gramEnd"/>
-            <w:r>
-              <w:rPr>
-                <w:rFonts w:ascii="Consolas" w:hAnsi="Consolas" w:cs="Consolas"/>
-                <w:color w:val="000000"/>
-                <w:sz w:val="19"/>
-                <w:szCs w:val="19"/>
-                <w:highlight w:val="white"/>
-              </w:rPr>
-              <w:t xml:space="preserve"> </w:t>
-            </w:r>
-            <w:proofErr w:type="spellStart"/>
-            <w:r>
-              <w:rPr>
-                <w:rFonts w:ascii="Consolas" w:hAnsi="Consolas" w:cs="Consolas"/>
-                <w:color w:val="000000"/>
-                <w:sz w:val="19"/>
-                <w:szCs w:val="19"/>
-                <w:highlight w:val="white"/>
-              </w:rPr>
-              <w:t>GetUserName</w:t>
-            </w:r>
-            <w:proofErr w:type="spellEnd"/>
-            <w:r>
-              <w:rPr>
-                <w:rFonts w:ascii="Consolas" w:hAnsi="Consolas" w:cs="Consolas"/>
-                <w:color w:val="000000"/>
-                <w:sz w:val="19"/>
-                <w:szCs w:val="19"/>
-                <w:highlight w:val="white"/>
-              </w:rPr>
-              <w:t>() returns the user’</w:t>
+            <w:r>
+              <w:rPr>
+                <w:rFonts w:ascii="Consolas" w:hAnsi="Consolas" w:cs="Consolas"/>
+                <w:color w:val="000000"/>
+                <w:sz w:val="19"/>
+                <w:szCs w:val="19"/>
+                <w:highlight w:val="white"/>
+              </w:rPr>
+              <w:t xml:space="preserve"> GetUserName() returns the user’</w:t>
             </w:r>
             <w:r>
               <w:rPr>
@@ -2090,7 +1748,6 @@
                 <w:noProof/>
               </w:rPr>
             </w:pPr>
-            <w:proofErr w:type="gramStart"/>
             <w:r>
               <w:rPr>
                 <w:rFonts w:ascii="Consolas" w:hAnsi="Consolas" w:cs="Consolas"/>
@@ -2101,7 +1758,6 @@
               </w:rPr>
               <w:t>public</w:t>
             </w:r>
-            <w:proofErr w:type="gramEnd"/>
             <w:r>
               <w:rPr>
                 <w:rFonts w:ascii="Consolas" w:hAnsi="Consolas" w:cs="Consolas"/>
@@ -2132,7 +1788,6 @@
               </w:rPr>
               <w:t xml:space="preserve"> </w:t>
             </w:r>
-            <w:proofErr w:type="spellStart"/>
             <w:r>
               <w:rPr>
                 <w:rFonts w:ascii="Consolas" w:hAnsi="Consolas" w:cs="Consolas"/>
@@ -2143,7 +1798,6 @@
               </w:rPr>
               <w:t>ConsoleInput</w:t>
             </w:r>
-            <w:proofErr w:type="spellEnd"/>
             <w:r>
               <w:rPr>
                 <w:rFonts w:ascii="Consolas" w:hAnsi="Consolas" w:cs="Consolas"/>
@@ -2154,7 +1808,6 @@
               </w:rPr>
               <w:t xml:space="preserve"> : </w:t>
             </w:r>
-            <w:proofErr w:type="spellStart"/>
             <w:r>
               <w:rPr>
                 <w:rFonts w:ascii="Consolas" w:hAnsi="Consolas" w:cs="Consolas"/>
@@ -2165,7 +1818,6 @@
               </w:rPr>
               <w:t>IUserInput</w:t>
             </w:r>
-            <w:proofErr w:type="spellEnd"/>
             <w:r>
               <w:rPr>
                 <w:rFonts w:ascii="Consolas" w:hAnsi="Consolas" w:cs="Consolas"/>
@@ -2189,7 +1841,6 @@
                 <w:noProof/>
               </w:rPr>
             </w:pPr>
-            <w:proofErr w:type="spellStart"/>
             <w:r>
               <w:rPr>
                 <w:rFonts w:ascii="Consolas" w:hAnsi="Consolas" w:cs="Consolas"/>
@@ -2217,18 +1868,7 @@
                 <w:szCs w:val="19"/>
                 <w:highlight w:val="white"/>
               </w:rPr>
-              <w:t>EnterRowColInput</w:t>
-            </w:r>
-            <w:proofErr w:type="spellEnd"/>
-            <w:r>
-              <w:rPr>
-                <w:rFonts w:ascii="Consolas" w:hAnsi="Consolas" w:cs="Consolas"/>
-                <w:color w:val="000000"/>
-                <w:sz w:val="19"/>
-                <w:szCs w:val="19"/>
-                <w:highlight w:val="white"/>
-              </w:rPr>
-              <w:t>(</w:t>
+              <w:t>EnterRowColInput(</w:t>
             </w:r>
             <w:r>
               <w:rPr>
@@ -2239,7 +1879,6 @@
               </w:rPr>
               <w:t xml:space="preserve">) refactored to use </w:t>
             </w:r>
-            <w:proofErr w:type="spellStart"/>
             <w:r>
               <w:rPr>
                 <w:rFonts w:ascii="Consolas" w:hAnsi="Consolas" w:cs="Consolas"/>
@@ -2250,7 +1889,6 @@
               </w:rPr>
               <w:t>IUserInput</w:t>
             </w:r>
-            <w:proofErr w:type="spellEnd"/>
           </w:p>
           <w:p>
             <w:pPr>
@@ -2265,8 +1903,6 @@
                 <w:noProof/>
               </w:rPr>
             </w:pPr>
-            <w:proofErr w:type="spellStart"/>
-            <w:proofErr w:type="gramStart"/>
             <w:r>
               <w:rPr>
                 <w:rFonts w:ascii="Consolas" w:hAnsi="Consolas" w:cs="Consolas"/>
@@ -2296,7 +1932,6 @@
               </w:rPr>
               <w:t>StartGame</w:t>
             </w:r>
-            <w:proofErr w:type="spellEnd"/>
             <w:r>
               <w:rPr>
                 <w:rFonts w:ascii="Consolas" w:hAnsi="Consolas" w:cs="Consolas"/>
@@ -2304,9 +1939,8 @@
                 <w:sz w:val="19"/>
                 <w:szCs w:val="19"/>
               </w:rPr>
-              <w:t>(</w:t>
-            </w:r>
-            <w:proofErr w:type="gramEnd"/>
+              <w:t>() commented out</w:t>
+            </w:r>
             <w:r>
               <w:rPr>
                 <w:rFonts w:ascii="Consolas" w:hAnsi="Consolas" w:cs="Consolas"/>
@@ -2314,7 +1948,7 @@
                 <w:sz w:val="19"/>
                 <w:szCs w:val="19"/>
               </w:rPr>
-              <w:t>) commented out</w:t>
+              <w:t>:</w:t>
             </w:r>
             <w:r>
               <w:rPr>
@@ -2323,7 +1957,7 @@
                 <w:sz w:val="19"/>
                 <w:szCs w:val="19"/>
               </w:rPr>
-              <w:t>:</w:t>
+              <w:t xml:space="preserve"> </w:t>
             </w:r>
             <w:r>
               <w:rPr>
@@ -2332,7 +1966,7 @@
                 <w:sz w:val="19"/>
                 <w:szCs w:val="19"/>
               </w:rPr>
-              <w:t xml:space="preserve"> </w:t>
+              <w:t>method</w:t>
             </w:r>
             <w:r>
               <w:rPr>
@@ -2341,7 +1975,7 @@
                 <w:sz w:val="19"/>
                 <w:szCs w:val="19"/>
               </w:rPr>
-              <w:t>method</w:t>
+              <w:t xml:space="preserve"> no longer needed.</w:t>
             </w:r>
             <w:r>
               <w:rPr>
@@ -2350,18 +1984,8 @@
                 <w:sz w:val="19"/>
                 <w:szCs w:val="19"/>
               </w:rPr>
-              <w:t xml:space="preserve"> no longer needed.</w:t>
-            </w:r>
-            <w:r>
-              <w:rPr>
-                <w:rFonts w:ascii="Consolas" w:hAnsi="Consolas" w:cs="Consolas"/>
-                <w:color w:val="008000"/>
-                <w:sz w:val="19"/>
-                <w:szCs w:val="19"/>
-              </w:rPr>
               <w:t xml:space="preserve"> Initialization of class fields moved to </w:t>
             </w:r>
-            <w:proofErr w:type="spellStart"/>
             <w:r>
               <w:rPr>
                 <w:rFonts w:ascii="Consolas" w:hAnsi="Consolas" w:cs="Consolas"/>
@@ -2391,7 +2015,6 @@
               </w:rPr>
               <w:t>StartPlayCycle</w:t>
             </w:r>
-            <w:proofErr w:type="spellEnd"/>
             <w:r>
               <w:rPr>
                 <w:rFonts w:ascii="Consolas" w:hAnsi="Consolas" w:cs="Consolas"/>
@@ -2415,8 +2038,6 @@
                 <w:noProof/>
               </w:rPr>
             </w:pPr>
-            <w:proofErr w:type="spellStart"/>
-            <w:proofErr w:type="gramStart"/>
             <w:r>
               <w:rPr>
                 <w:rFonts w:ascii="Consolas" w:hAnsi="Consolas" w:cs="Consolas"/>
@@ -2446,7 +2067,6 @@
               </w:rPr>
               <w:t>FillWithRandomMines</w:t>
             </w:r>
-            <w:proofErr w:type="spellEnd"/>
             <w:r>
               <w:rPr>
                 <w:rFonts w:ascii="Consolas" w:hAnsi="Consolas" w:cs="Consolas"/>
@@ -2454,9 +2074,8 @@
                 <w:sz w:val="19"/>
                 <w:szCs w:val="19"/>
               </w:rPr>
-              <w:t>(</w:t>
-            </w:r>
-            <w:proofErr w:type="gramEnd"/>
+              <w:t>() commented out: method no longe</w:t>
+            </w:r>
             <w:r>
               <w:rPr>
                 <w:rFonts w:ascii="Consolas" w:hAnsi="Consolas" w:cs="Consolas"/>
@@ -2464,18 +2083,8 @@
                 <w:sz w:val="19"/>
                 <w:szCs w:val="19"/>
               </w:rPr>
-              <w:t>) commented out: method no longe</w:t>
-            </w:r>
-            <w:r>
-              <w:rPr>
-                <w:rFonts w:ascii="Consolas" w:hAnsi="Consolas" w:cs="Consolas"/>
-                <w:color w:val="008000"/>
-                <w:sz w:val="19"/>
-                <w:szCs w:val="19"/>
-              </w:rPr>
               <w:t xml:space="preserve">r needed. Its functionality taken over by </w:t>
             </w:r>
-            <w:proofErr w:type="spellStart"/>
             <w:r>
               <w:rPr>
                 <w:rFonts w:ascii="Consolas" w:hAnsi="Consolas" w:cs="Consolas"/>
@@ -2486,7 +2095,6 @@
               </w:rPr>
               <w:t>IMinesGenerator</w:t>
             </w:r>
-            <w:proofErr w:type="spellEnd"/>
             <w:r>
               <w:rPr>
                 <w:rFonts w:ascii="Consolas" w:hAnsi="Consolas" w:cs="Consolas"/>
@@ -2510,7 +2118,6 @@
                 <w:noProof/>
               </w:rPr>
             </w:pPr>
-            <w:proofErr w:type="spellStart"/>
             <w:r>
               <w:rPr>
                 <w:rFonts w:ascii="Consolas" w:hAnsi="Consolas" w:cs="Consolas"/>
@@ -2538,18 +2145,7 @@
                 <w:szCs w:val="19"/>
                 <w:highlight w:val="white"/>
               </w:rPr>
-              <w:t>IsMoveEntered</w:t>
-            </w:r>
-            <w:proofErr w:type="spellEnd"/>
-            <w:r>
-              <w:rPr>
-                <w:rFonts w:ascii="Consolas" w:hAnsi="Consolas" w:cs="Consolas"/>
-                <w:color w:val="000000"/>
-                <w:sz w:val="19"/>
-                <w:szCs w:val="19"/>
-                <w:highlight w:val="white"/>
-              </w:rPr>
-              <w:t>(</w:t>
+              <w:t>IsMoveEntered(</w:t>
             </w:r>
             <w:r>
               <w:rPr>
@@ -2580,7 +2176,6 @@
               </w:rPr>
               <w:t xml:space="preserve"> refactored to </w:t>
             </w:r>
-            <w:proofErr w:type="spellStart"/>
             <w:r>
               <w:rPr>
                 <w:rFonts w:ascii="Consolas" w:hAnsi="Consolas" w:cs="Consolas"/>
@@ -2608,18 +2203,7 @@
                 <w:szCs w:val="19"/>
                 <w:highlight w:val="white"/>
               </w:rPr>
-              <w:t>IsMoveEntered</w:t>
-            </w:r>
-            <w:proofErr w:type="spellEnd"/>
-            <w:r>
-              <w:rPr>
-                <w:rFonts w:ascii="Consolas" w:hAnsi="Consolas" w:cs="Consolas"/>
-                <w:color w:val="000000"/>
-                <w:sz w:val="19"/>
-                <w:szCs w:val="19"/>
-                <w:highlight w:val="white"/>
-              </w:rPr>
-              <w:t xml:space="preserve"> (</w:t>
+              <w:t>IsMoveEntered (</w:t>
             </w:r>
             <w:r>
               <w:rPr>
@@ -2661,7 +2245,6 @@
               </w:rPr>
               <w:t xml:space="preserve"> </w:t>
             </w:r>
-            <w:proofErr w:type="spellStart"/>
             <w:r>
               <w:rPr>
                 <w:rFonts w:ascii="Consolas" w:hAnsi="Consolas" w:cs="Consolas"/>
@@ -2672,7 +2255,6 @@
               </w:rPr>
               <w:t>int</w:t>
             </w:r>
-            <w:proofErr w:type="spellEnd"/>
             <w:r>
               <w:rPr>
                 <w:rFonts w:ascii="Consolas" w:hAnsi="Consolas" w:cs="Consolas"/>
@@ -2703,7 +2285,6 @@
               </w:rPr>
               <w:t xml:space="preserve"> </w:t>
             </w:r>
-            <w:proofErr w:type="spellStart"/>
             <w:r>
               <w:rPr>
                 <w:rFonts w:ascii="Consolas" w:hAnsi="Consolas" w:cs="Consolas"/>
@@ -2714,7 +2295,6 @@
               </w:rPr>
               <w:t>int</w:t>
             </w:r>
-            <w:proofErr w:type="spellEnd"/>
             <w:r>
               <w:rPr>
                 <w:rFonts w:ascii="Consolas" w:hAnsi="Consolas" w:cs="Consolas"/>
@@ -2739,8 +2319,6 @@
                 <w:noProof/>
               </w:rPr>
             </w:pPr>
-            <w:proofErr w:type="spellStart"/>
-            <w:proofErr w:type="gramStart"/>
             <w:r>
               <w:rPr>
                 <w:rFonts w:ascii="Consolas" w:hAnsi="Consolas" w:cs="Consolas"/>
@@ -2770,25 +2348,14 @@
               </w:rPr>
               <w:t>EnterRowColInput</w:t>
             </w:r>
-            <w:proofErr w:type="spellEnd"/>
-            <w:r>
-              <w:rPr>
-                <w:rFonts w:ascii="Consolas" w:hAnsi="Consolas" w:cs="Consolas"/>
-                <w:color w:val="000000"/>
-                <w:sz w:val="19"/>
-                <w:szCs w:val="19"/>
-              </w:rPr>
-              <w:t>(</w:t>
-            </w:r>
-            <w:proofErr w:type="gramEnd"/>
-            <w:r>
-              <w:rPr>
-                <w:rFonts w:ascii="Consolas" w:hAnsi="Consolas" w:cs="Consolas"/>
-                <w:color w:val="000000"/>
-                <w:sz w:val="19"/>
-                <w:szCs w:val="19"/>
-              </w:rPr>
-              <w:t>) updated accordingly.</w:t>
+            <w:r>
+              <w:rPr>
+                <w:rFonts w:ascii="Consolas" w:hAnsi="Consolas" w:cs="Consolas"/>
+                <w:color w:val="000000"/>
+                <w:sz w:val="19"/>
+                <w:szCs w:val="19"/>
+              </w:rPr>
+              <w:t>() updated accordingly.</w:t>
             </w:r>
           </w:p>
           <w:p>
@@ -2804,8 +2371,6 @@
                 <w:noProof/>
               </w:rPr>
             </w:pPr>
-            <w:proofErr w:type="spellStart"/>
-            <w:proofErr w:type="gramStart"/>
             <w:r>
               <w:rPr>
                 <w:rFonts w:ascii="Consolas" w:hAnsi="Consolas" w:cs="Consolas"/>
@@ -2835,45 +2400,14 @@
               </w:rPr>
               <w:t>EnterRowColInput</w:t>
             </w:r>
-            <w:proofErr w:type="spellEnd"/>
-            <w:r>
-              <w:rPr>
-                <w:rFonts w:ascii="Consolas" w:hAnsi="Consolas" w:cs="Consolas"/>
-                <w:color w:val="000000"/>
-                <w:sz w:val="19"/>
-                <w:szCs w:val="19"/>
-              </w:rPr>
-              <w:t>(</w:t>
-            </w:r>
-            <w:proofErr w:type="gramEnd"/>
-            <w:r>
-              <w:rPr>
-                <w:rFonts w:ascii="Consolas" w:hAnsi="Consolas" w:cs="Consolas"/>
-                <w:color w:val="000000"/>
-                <w:sz w:val="19"/>
-                <w:szCs w:val="19"/>
-              </w:rPr>
-              <w:t xml:space="preserve">) refactored to use </w:t>
-            </w:r>
-            <w:proofErr w:type="spellStart"/>
-            <w:r>
-              <w:rPr>
-                <w:rFonts w:ascii="Consolas" w:hAnsi="Consolas" w:cs="Consolas"/>
-                <w:color w:val="000000"/>
-                <w:sz w:val="19"/>
-                <w:szCs w:val="19"/>
-              </w:rPr>
-              <w:t>IDrawer</w:t>
-            </w:r>
-            <w:proofErr w:type="spellEnd"/>
-            <w:r>
-              <w:rPr>
-                <w:rFonts w:ascii="Consolas" w:hAnsi="Consolas" w:cs="Consolas"/>
-                <w:color w:val="000000"/>
-                <w:sz w:val="19"/>
-                <w:szCs w:val="19"/>
-              </w:rPr>
-              <w:t xml:space="preserve"> entirely.</w:t>
+            <w:r>
+              <w:rPr>
+                <w:rFonts w:ascii="Consolas" w:hAnsi="Consolas" w:cs="Consolas"/>
+                <w:color w:val="000000"/>
+                <w:sz w:val="19"/>
+                <w:szCs w:val="19"/>
+              </w:rPr>
+              <w:t>() refactored to use IDrawer entirely.</w:t>
             </w:r>
           </w:p>
           <w:p>
@@ -2889,7 +2423,6 @@
                 <w:noProof/>
               </w:rPr>
             </w:pPr>
-            <w:proofErr w:type="spellStart"/>
             <w:r>
               <w:rPr>
                 <w:rFonts w:ascii="Consolas" w:hAnsi="Consolas" w:cs="Consolas"/>
@@ -2900,38 +2433,15 @@
               </w:rPr>
               <w:t>IUserInput</w:t>
             </w:r>
-            <w:proofErr w:type="spellEnd"/>
-            <w:r>
-              <w:rPr>
-                <w:rFonts w:ascii="Consolas" w:hAnsi="Consolas" w:cs="Consolas"/>
-                <w:color w:val="000000"/>
-                <w:sz w:val="19"/>
-                <w:szCs w:val="19"/>
-                <w:highlight w:val="white"/>
-              </w:rPr>
-              <w:t xml:space="preserve"> </w:t>
-            </w:r>
-            <w:proofErr w:type="spellStart"/>
-            <w:r>
-              <w:rPr>
-                <w:rFonts w:ascii="Consolas" w:hAnsi="Consolas" w:cs="Consolas"/>
-                <w:color w:val="000000"/>
-                <w:sz w:val="19"/>
-                <w:szCs w:val="19"/>
-                <w:highlight w:val="white"/>
-              </w:rPr>
-              <w:t>GetCommandProvider</w:t>
-            </w:r>
-            <w:proofErr w:type="spellEnd"/>
-            <w:r>
-              <w:rPr>
-                <w:rFonts w:ascii="Consolas" w:hAnsi="Consolas" w:cs="Consolas"/>
-                <w:color w:val="000000"/>
-                <w:sz w:val="19"/>
-                <w:szCs w:val="19"/>
-                <w:highlight w:val="white"/>
-              </w:rPr>
-              <w:t>()</w:t>
+            <w:r>
+              <w:rPr>
+                <w:rFonts w:ascii="Consolas" w:hAnsi="Consolas" w:cs="Consolas"/>
+                <w:color w:val="000000"/>
+                <w:sz w:val="19"/>
+                <w:szCs w:val="19"/>
+                <w:highlight w:val="white"/>
+              </w:rPr>
+              <w:t xml:space="preserve"> GetCommandProvider()</w:t>
             </w:r>
             <w:r>
               <w:rPr>
@@ -2942,7 +2452,6 @@
               </w:rPr>
               <w:t xml:space="preserve"> added to </w:t>
             </w:r>
-            <w:proofErr w:type="spellStart"/>
             <w:r>
               <w:rPr>
                 <w:rFonts w:ascii="Consolas" w:hAnsi="Consolas" w:cs="Consolas"/>
@@ -2953,7 +2462,6 @@
               </w:rPr>
               <w:t>IMinesweeperFactory</w:t>
             </w:r>
-            <w:proofErr w:type="spellEnd"/>
           </w:p>
           <w:p>
             <w:pPr>
@@ -2968,7 +2476,6 @@
                 <w:noProof/>
               </w:rPr>
             </w:pPr>
-            <w:proofErr w:type="gramStart"/>
             <w:r>
               <w:rPr>
                 <w:rFonts w:ascii="Consolas" w:hAnsi="Consolas" w:cs="Consolas"/>
@@ -2979,7 +2486,6 @@
               </w:rPr>
               <w:t>class</w:t>
             </w:r>
-            <w:proofErr w:type="gramEnd"/>
             <w:r>
               <w:rPr>
                 <w:rFonts w:ascii="Consolas" w:hAnsi="Consolas" w:cs="Consolas"/>
@@ -2990,7 +2496,6 @@
               </w:rPr>
               <w:t xml:space="preserve"> </w:t>
             </w:r>
-            <w:proofErr w:type="spellStart"/>
             <w:r>
               <w:rPr>
                 <w:rFonts w:ascii="Consolas" w:hAnsi="Consolas" w:cs="Consolas"/>
@@ -3001,7 +2506,6 @@
               </w:rPr>
               <w:t>MinesweeperFactory</w:t>
             </w:r>
-            <w:proofErr w:type="spellEnd"/>
             <w:r>
               <w:rPr>
                 <w:rFonts w:ascii="Consolas" w:hAnsi="Consolas" w:cs="Consolas"/>
@@ -3012,7 +2516,6 @@
               </w:rPr>
               <w:t xml:space="preserve"> : </w:t>
             </w:r>
-            <w:proofErr w:type="spellStart"/>
             <w:r>
               <w:rPr>
                 <w:rFonts w:ascii="Consolas" w:hAnsi="Consolas" w:cs="Consolas"/>
@@ -3023,7 +2526,6 @@
               </w:rPr>
               <w:t>IMinesweeperFactory</w:t>
             </w:r>
-            <w:proofErr w:type="spellEnd"/>
             <w:r>
               <w:rPr>
                 <w:rFonts w:ascii="Consolas" w:hAnsi="Consolas" w:cs="Consolas"/>
@@ -3047,7 +2549,6 @@
                 <w:noProof/>
               </w:rPr>
             </w:pPr>
-            <w:proofErr w:type="spellStart"/>
             <w:r>
               <w:rPr>
                 <w:rFonts w:ascii="Consolas" w:hAnsi="Consolas" w:cs="Consolas"/>
@@ -3077,7 +2578,6 @@
               </w:rPr>
               <w:t>PlayMines</w:t>
             </w:r>
-            <w:proofErr w:type="spellEnd"/>
             <w:r>
               <w:rPr>
                 <w:rFonts w:ascii="Consolas" w:hAnsi="Consolas" w:cs="Consolas"/>
@@ -3087,7 +2587,6 @@
               </w:rPr>
               <w:t xml:space="preserve">() refactored to </w:t>
             </w:r>
-            <w:proofErr w:type="spellStart"/>
             <w:r>
               <w:rPr>
                 <w:rFonts w:ascii="Consolas" w:hAnsi="Consolas" w:cs="Consolas"/>
@@ -3117,7 +2616,6 @@
               </w:rPr>
               <w:t>PlayMines</w:t>
             </w:r>
-            <w:proofErr w:type="spellEnd"/>
             <w:r>
               <w:rPr>
                 <w:rFonts w:ascii="Consolas" w:hAnsi="Consolas" w:cs="Consolas"/>
@@ -3127,7 +2625,6 @@
               </w:rPr>
               <w:t>(</w:t>
             </w:r>
-            <w:proofErr w:type="spellStart"/>
             <w:r>
               <w:rPr>
                 <w:rFonts w:ascii="Consolas" w:hAnsi="Consolas" w:cs="Consolas"/>
@@ -3138,115 +2635,65 @@
               </w:rPr>
               <w:t>IMinesGenerator</w:t>
             </w:r>
-            <w:proofErr w:type="spellEnd"/>
-            <w:r>
-              <w:rPr>
-                <w:rFonts w:ascii="Consolas" w:hAnsi="Consolas" w:cs="Consolas"/>
-                <w:color w:val="000000"/>
-                <w:sz w:val="19"/>
-                <w:szCs w:val="19"/>
-                <w:highlight w:val="white"/>
+            <w:r>
+              <w:rPr>
+                <w:rFonts w:ascii="Consolas" w:hAnsi="Consolas" w:cs="Consolas"/>
+                <w:color w:val="000000"/>
+                <w:sz w:val="19"/>
+                <w:szCs w:val="19"/>
+                <w:highlight w:val="white"/>
+              </w:rPr>
+              <w:t xml:space="preserve"> minesGenerator, </w:t>
+            </w:r>
+            <w:r>
+              <w:rPr>
+                <w:rFonts w:ascii="Consolas" w:hAnsi="Consolas" w:cs="Consolas"/>
+                <w:color w:val="2B91AF"/>
+                <w:sz w:val="19"/>
+                <w:szCs w:val="19"/>
+                <w:highlight w:val="white"/>
+              </w:rPr>
+              <w:t>IDrawer</w:t>
+            </w:r>
+            <w:r>
+              <w:rPr>
+                <w:rFonts w:ascii="Consolas" w:hAnsi="Consolas" w:cs="Consolas"/>
+                <w:color w:val="000000"/>
+                <w:sz w:val="19"/>
+                <w:szCs w:val="19"/>
+                <w:highlight w:val="white"/>
+              </w:rPr>
+              <w:t xml:space="preserve"> drawer, </w:t>
+            </w:r>
+            <w:r>
+              <w:rPr>
+                <w:rFonts w:ascii="Consolas" w:hAnsi="Consolas" w:cs="Consolas"/>
+                <w:color w:val="2B91AF"/>
+                <w:sz w:val="19"/>
+                <w:szCs w:val="19"/>
+                <w:highlight w:val="white"/>
+              </w:rPr>
+              <w:t>IUserInput</w:t>
+            </w:r>
+            <w:r>
+              <w:rPr>
+                <w:rFonts w:ascii="Consolas" w:hAnsi="Consolas" w:cs="Consolas"/>
+                <w:color w:val="000000"/>
+                <w:sz w:val="19"/>
+                <w:szCs w:val="19"/>
+                <w:highlight w:val="white"/>
+              </w:rPr>
+              <w:t xml:space="preserve"> userInput,</w:t>
+            </w:r>
+            <w:r>
+              <w:rPr>
+                <w:rFonts w:ascii="Consolas" w:hAnsi="Consolas" w:cs="Consolas"/>
+                <w:color w:val="000000"/>
+                <w:sz w:val="19"/>
+                <w:szCs w:val="19"/>
               </w:rPr>
               <w:t xml:space="preserve"> </w:t>
             </w:r>
-            <w:proofErr w:type="spellStart"/>
-            <w:r>
-              <w:rPr>
-                <w:rFonts w:ascii="Consolas" w:hAnsi="Consolas" w:cs="Consolas"/>
-                <w:color w:val="000000"/>
-                <w:sz w:val="19"/>
-                <w:szCs w:val="19"/>
-                <w:highlight w:val="white"/>
-              </w:rPr>
-              <w:t>minesGenerator</w:t>
-            </w:r>
-            <w:proofErr w:type="spellEnd"/>
-            <w:r>
-              <w:rPr>
-                <w:rFonts w:ascii="Consolas" w:hAnsi="Consolas" w:cs="Consolas"/>
-                <w:color w:val="000000"/>
-                <w:sz w:val="19"/>
-                <w:szCs w:val="19"/>
-                <w:highlight w:val="white"/>
-              </w:rPr>
-              <w:t xml:space="preserve">, </w:t>
-            </w:r>
-            <w:proofErr w:type="spellStart"/>
-            <w:r>
-              <w:rPr>
-                <w:rFonts w:ascii="Consolas" w:hAnsi="Consolas" w:cs="Consolas"/>
-                <w:color w:val="2B91AF"/>
-                <w:sz w:val="19"/>
-                <w:szCs w:val="19"/>
-                <w:highlight w:val="white"/>
-              </w:rPr>
-              <w:t>IDrawer</w:t>
-            </w:r>
-            <w:proofErr w:type="spellEnd"/>
-            <w:r>
-              <w:rPr>
-                <w:rFonts w:ascii="Consolas" w:hAnsi="Consolas" w:cs="Consolas"/>
-                <w:color w:val="000000"/>
-                <w:sz w:val="19"/>
-                <w:szCs w:val="19"/>
-                <w:highlight w:val="white"/>
-              </w:rPr>
-              <w:t xml:space="preserve"> drawer, </w:t>
-            </w:r>
-            <w:proofErr w:type="spellStart"/>
-            <w:r>
-              <w:rPr>
-                <w:rFonts w:ascii="Consolas" w:hAnsi="Consolas" w:cs="Consolas"/>
-                <w:color w:val="2B91AF"/>
-                <w:sz w:val="19"/>
-                <w:szCs w:val="19"/>
-                <w:highlight w:val="white"/>
-              </w:rPr>
-              <w:t>IUserInput</w:t>
-            </w:r>
-            <w:proofErr w:type="spellEnd"/>
-            <w:r>
-              <w:rPr>
-                <w:rFonts w:ascii="Consolas" w:hAnsi="Consolas" w:cs="Consolas"/>
-                <w:color w:val="000000"/>
-                <w:sz w:val="19"/>
-                <w:szCs w:val="19"/>
-                <w:highlight w:val="white"/>
-              </w:rPr>
-              <w:t xml:space="preserve"> </w:t>
-            </w:r>
-            <w:proofErr w:type="spellStart"/>
-            <w:r>
-              <w:rPr>
-                <w:rFonts w:ascii="Consolas" w:hAnsi="Consolas" w:cs="Consolas"/>
-                <w:color w:val="000000"/>
-                <w:sz w:val="19"/>
-                <w:szCs w:val="19"/>
-                <w:highlight w:val="white"/>
-              </w:rPr>
-              <w:t>userInput</w:t>
-            </w:r>
-            <w:proofErr w:type="spellEnd"/>
-            <w:r>
-              <w:rPr>
-                <w:rFonts w:ascii="Consolas" w:hAnsi="Consolas" w:cs="Consolas"/>
-                <w:color w:val="000000"/>
-                <w:sz w:val="19"/>
-                <w:szCs w:val="19"/>
-                <w:highlight w:val="white"/>
-              </w:rPr>
-              <w:t>,</w:t>
-            </w:r>
-            <w:r>
-              <w:rPr>
-                <w:rFonts w:ascii="Consolas" w:hAnsi="Consolas" w:cs="Consolas"/>
-                <w:color w:val="000000"/>
-                <w:sz w:val="19"/>
-                <w:szCs w:val="19"/>
-              </w:rPr>
-              <w:t xml:space="preserve"> </w:t>
-            </w:r>
-            <w:proofErr w:type="spellStart"/>
             <w:r>
               <w:rPr>
                 <w:rFonts w:ascii="Consolas" w:hAnsi="Consolas" w:cs="Consolas"/>
@@ -3257,38 +2704,15 @@
               </w:rPr>
               <w:t>IScoreBoard</w:t>
             </w:r>
-            <w:proofErr w:type="spellEnd"/>
-            <w:r>
-              <w:rPr>
-                <w:rFonts w:ascii="Consolas" w:hAnsi="Consolas" w:cs="Consolas"/>
-                <w:color w:val="000000"/>
-                <w:sz w:val="19"/>
-                <w:szCs w:val="19"/>
-                <w:highlight w:val="white"/>
-              </w:rPr>
-              <w:t xml:space="preserve"> </w:t>
-            </w:r>
-            <w:proofErr w:type="spellStart"/>
-            <w:r>
-              <w:rPr>
-                <w:rFonts w:ascii="Consolas" w:hAnsi="Consolas" w:cs="Consolas"/>
-                <w:color w:val="000000"/>
-                <w:sz w:val="19"/>
-                <w:szCs w:val="19"/>
-                <w:highlight w:val="white"/>
-              </w:rPr>
-              <w:t>scoreBoard</w:t>
-            </w:r>
-            <w:proofErr w:type="spellEnd"/>
-            <w:r>
-              <w:rPr>
-                <w:rFonts w:ascii="Consolas" w:hAnsi="Consolas" w:cs="Consolas"/>
-                <w:color w:val="000000"/>
-                <w:sz w:val="19"/>
-                <w:szCs w:val="19"/>
-                <w:highlight w:val="white"/>
-              </w:rPr>
-              <w:t xml:space="preserve">, </w:t>
+            <w:r>
+              <w:rPr>
+                <w:rFonts w:ascii="Consolas" w:hAnsi="Consolas" w:cs="Consolas"/>
+                <w:color w:val="000000"/>
+                <w:sz w:val="19"/>
+                <w:szCs w:val="19"/>
+                <w:highlight w:val="white"/>
+              </w:rPr>
+              <w:t xml:space="preserve"> scoreBoard, </w:t>
             </w:r>
             <w:r>
               <w:rPr>
@@ -3371,31 +2795,8 @@
                 <w:szCs w:val="19"/>
                 <w:highlight w:val="white"/>
               </w:rPr>
-              <w:t xml:space="preserve"> </w:t>
-            </w:r>
-            <w:proofErr w:type="spellStart"/>
-            <w:r>
-              <w:rPr>
-                <w:rFonts w:ascii="Consolas" w:hAnsi="Consolas" w:cs="Consolas"/>
-                <w:color w:val="000000"/>
-                <w:sz w:val="19"/>
-                <w:szCs w:val="19"/>
-                <w:highlight w:val="white"/>
-              </w:rPr>
-              <w:t>random</w:t>
-            </w:r>
-            <w:proofErr w:type="spellEnd"/>
-            <w:r>
-              <w:rPr>
-                <w:rFonts w:ascii="Consolas" w:hAnsi="Consolas" w:cs="Consolas"/>
-                <w:color w:val="000000"/>
-                <w:sz w:val="19"/>
-                <w:szCs w:val="19"/>
-                <w:highlight w:val="white"/>
-              </w:rPr>
-              <w:t xml:space="preserve"> introduced to </w:t>
-            </w:r>
-            <w:proofErr w:type="spellStart"/>
+              <w:t xml:space="preserve"> random introduced to </w:t>
+            </w:r>
             <w:r>
               <w:rPr>
                 <w:rFonts w:ascii="Consolas" w:hAnsi="Consolas" w:cs="Consolas"/>
@@ -3406,7 +2807,6 @@
               </w:rPr>
               <w:t>MinesInitializer</w:t>
             </w:r>
-            <w:proofErr w:type="spellEnd"/>
           </w:p>
           <w:p>
             <w:pPr>
@@ -3464,40 +2864,17 @@
                 <w:szCs w:val="19"/>
                 <w:highlight w:val="white"/>
               </w:rPr>
-              <w:t xml:space="preserve">Random </w:t>
-            </w:r>
-            <w:proofErr w:type="spellStart"/>
+              <w:t>Random randomMines;</w:t>
+            </w:r>
             <w:r>
               <w:rPr>
                 <w:rFonts w:ascii="Consolas" w:hAnsi="Consolas" w:cs="Consolas"/>
                 <w:color w:val="008000"/>
                 <w:sz w:val="19"/>
                 <w:szCs w:val="19"/>
-                <w:highlight w:val="white"/>
-              </w:rPr>
-              <w:t>randomMines</w:t>
-            </w:r>
-            <w:proofErr w:type="spellEnd"/>
-            <w:r>
-              <w:rPr>
-                <w:rFonts w:ascii="Consolas" w:hAnsi="Consolas" w:cs="Consolas"/>
-                <w:color w:val="008000"/>
-                <w:sz w:val="19"/>
-                <w:szCs w:val="19"/>
-                <w:highlight w:val="white"/>
-              </w:rPr>
-              <w:t>;</w:t>
-            </w:r>
-            <w:r>
-              <w:rPr>
-                <w:rFonts w:ascii="Consolas" w:hAnsi="Consolas" w:cs="Consolas"/>
-                <w:color w:val="008000"/>
-                <w:sz w:val="19"/>
-                <w:szCs w:val="19"/>
               </w:rPr>
               <w:t xml:space="preserve"> deleted from </w:t>
             </w:r>
-            <w:proofErr w:type="spellStart"/>
             <w:r>
               <w:rPr>
                 <w:rFonts w:ascii="Consolas" w:hAnsi="Consolas" w:cs="Consolas"/>
@@ -3508,7 +2885,6 @@
               </w:rPr>
               <w:t>StartPlayCycle</w:t>
             </w:r>
-            <w:proofErr w:type="spellEnd"/>
             <w:r>
               <w:rPr>
                 <w:rFonts w:ascii="Consolas" w:hAnsi="Consolas" w:cs="Consolas"/>
@@ -3532,7 +2908,6 @@
                 <w:noProof/>
               </w:rPr>
             </w:pPr>
-            <w:proofErr w:type="spellStart"/>
             <w:r>
               <w:rPr>
                 <w:rFonts w:ascii="Consolas" w:hAnsi="Consolas" w:cs="Consolas"/>
@@ -3543,7 +2918,6 @@
               </w:rPr>
               <w:t>StartPlayCycle</w:t>
             </w:r>
-            <w:proofErr w:type="spellEnd"/>
             <w:r>
               <w:rPr>
                 <w:rFonts w:ascii="Consolas" w:hAnsi="Consolas" w:cs="Consolas"/>
@@ -3585,7 +2959,6 @@
                 <w:noProof/>
               </w:rPr>
             </w:pPr>
-            <w:proofErr w:type="spellStart"/>
             <w:r>
               <w:rPr>
                 <w:rFonts w:ascii="Consolas" w:hAnsi="Consolas" w:cs="Consolas"/>
@@ -3596,29 +2969,16 @@
               </w:rPr>
               <w:t>MinesGenerator</w:t>
             </w:r>
-            <w:proofErr w:type="spellEnd"/>
-            <w:r>
-              <w:rPr>
-                <w:rFonts w:ascii="Consolas" w:hAnsi="Consolas" w:cs="Consolas"/>
-                <w:color w:val="000000"/>
-                <w:sz w:val="19"/>
-                <w:szCs w:val="19"/>
-                <w:highlight w:val="white"/>
-              </w:rPr>
-              <w:t xml:space="preserve"> </w:t>
-            </w:r>
-            <w:proofErr w:type="spellStart"/>
-            <w:r>
-              <w:rPr>
-                <w:rFonts w:ascii="Consolas" w:hAnsi="Consolas" w:cs="Consolas"/>
-                <w:color w:val="000000"/>
-                <w:sz w:val="19"/>
-                <w:szCs w:val="19"/>
-                <w:highlight w:val="white"/>
-              </w:rPr>
-              <w:t>minesGenerator</w:t>
-            </w:r>
-            <w:proofErr w:type="spellEnd"/>
+            <w:r>
+              <w:rPr>
+                <w:rFonts w:ascii="Consolas" w:hAnsi="Consolas" w:cs="Consolas"/>
+                <w:color w:val="000000"/>
+                <w:sz w:val="19"/>
+                <w:szCs w:val="19"/>
+                <w:highlight w:val="white"/>
+              </w:rPr>
+              <w:t xml:space="preserve"> minesGenerator</w:t>
+            </w:r>
             <w:r>
               <w:rPr>
                 <w:rFonts w:ascii="Consolas" w:hAnsi="Consolas" w:cs="Consolas"/>
@@ -3628,7 +2988,6 @@
               </w:rPr>
               <w:t xml:space="preserve"> removed from </w:t>
             </w:r>
-            <w:proofErr w:type="spellStart"/>
             <w:r>
               <w:rPr>
                 <w:rFonts w:ascii="Consolas" w:hAnsi="Consolas" w:cs="Consolas"/>
@@ -3639,7 +2998,6 @@
               </w:rPr>
               <w:t>StartPlayCycle</w:t>
             </w:r>
-            <w:proofErr w:type="spellEnd"/>
             <w:r>
               <w:rPr>
                 <w:rFonts w:ascii="Consolas" w:hAnsi="Consolas" w:cs="Consolas"/>
@@ -3693,7 +3051,6 @@
               </w:rPr>
               <w:t xml:space="preserve"> </w:t>
             </w:r>
-            <w:proofErr w:type="spellStart"/>
             <w:r>
               <w:rPr>
                 <w:rFonts w:ascii="Consolas" w:hAnsi="Consolas" w:cs="Consolas"/>
@@ -3704,7 +3061,6 @@
               </w:rPr>
               <w:t>ConsoleDrawer</w:t>
             </w:r>
-            <w:proofErr w:type="spellEnd"/>
             <w:r>
               <w:rPr>
                 <w:rFonts w:ascii="Consolas" w:hAnsi="Consolas" w:cs="Consolas"/>
@@ -3729,7 +3085,6 @@
                 <w:noProof/>
               </w:rPr>
             </w:pPr>
-            <w:proofErr w:type="spellStart"/>
             <w:r>
               <w:rPr>
                 <w:rFonts w:ascii="Consolas" w:hAnsi="Consolas" w:cs="Consolas"/>
@@ -3748,18 +3103,7 @@
                 <w:szCs w:val="19"/>
                 <w:highlight w:val="white"/>
               </w:rPr>
-              <w:t>.userInput</w:t>
-            </w:r>
-            <w:proofErr w:type="spellEnd"/>
-            <w:r>
-              <w:rPr>
-                <w:rFonts w:ascii="Consolas" w:hAnsi="Consolas" w:cs="Consolas"/>
-                <w:color w:val="000000"/>
-                <w:sz w:val="19"/>
-                <w:szCs w:val="19"/>
-                <w:highlight w:val="white"/>
-              </w:rPr>
-              <w:t xml:space="preserve"> = </w:t>
+              <w:t xml:space="preserve">.userInput = </w:t>
             </w:r>
             <w:r>
               <w:rPr>
@@ -3781,7 +3125,6 @@
               </w:rPr>
               <w:t xml:space="preserve"> </w:t>
             </w:r>
-            <w:proofErr w:type="spellStart"/>
             <w:r>
               <w:rPr>
                 <w:rFonts w:ascii="Consolas" w:hAnsi="Consolas" w:cs="Consolas"/>
@@ -3792,7 +3135,6 @@
               </w:rPr>
               <w:t>ConsoleInput</w:t>
             </w:r>
-            <w:proofErr w:type="spellEnd"/>
             <w:r>
               <w:rPr>
                 <w:rFonts w:ascii="Consolas" w:hAnsi="Consolas" w:cs="Consolas"/>
@@ -3835,31 +3177,8 @@
                 <w:szCs w:val="19"/>
                 <w:highlight w:val="white"/>
               </w:rPr>
-              <w:t xml:space="preserve"> </w:t>
-            </w:r>
-            <w:proofErr w:type="spellStart"/>
-            <w:r>
-              <w:rPr>
-                <w:rFonts w:ascii="Consolas" w:hAnsi="Consolas" w:cs="Consolas"/>
-                <w:color w:val="000000"/>
-                <w:sz w:val="19"/>
-                <w:szCs w:val="19"/>
-                <w:highlight w:val="white"/>
-              </w:rPr>
-              <w:t>PrintScoreBoard</w:t>
-            </w:r>
-            <w:proofErr w:type="spellEnd"/>
-            <w:r>
-              <w:rPr>
-                <w:rFonts w:ascii="Consolas" w:hAnsi="Consolas" w:cs="Consolas"/>
-                <w:color w:val="000000"/>
-                <w:sz w:val="19"/>
-                <w:szCs w:val="19"/>
-                <w:highlight w:val="white"/>
-              </w:rPr>
-              <w:t>(</w:t>
-            </w:r>
-            <w:proofErr w:type="spellStart"/>
+              <w:t xml:space="preserve"> PrintScoreBoard(</w:t>
+            </w:r>
             <w:r>
               <w:rPr>
                 <w:rFonts w:ascii="Consolas" w:hAnsi="Consolas" w:cs="Consolas"/>
@@ -3870,7 +3189,6 @@
               </w:rPr>
               <w:t>IList</w:t>
             </w:r>
-            <w:proofErr w:type="spellEnd"/>
             <w:r>
               <w:rPr>
                 <w:rFonts w:ascii="Consolas" w:hAnsi="Consolas" w:cs="Consolas"/>
@@ -3881,7 +3199,6 @@
               </w:rPr>
               <w:t>&lt;</w:t>
             </w:r>
-            <w:proofErr w:type="spellStart"/>
             <w:r>
               <w:rPr>
                 <w:rFonts w:ascii="Consolas" w:hAnsi="Consolas" w:cs="Consolas"/>
@@ -3892,7 +3209,6 @@
               </w:rPr>
               <w:t>KeyValuePair</w:t>
             </w:r>
-            <w:proofErr w:type="spellEnd"/>
             <w:r>
               <w:rPr>
                 <w:rFonts w:ascii="Consolas" w:hAnsi="Consolas" w:cs="Consolas"/>
@@ -3903,7 +3219,6 @@
               </w:rPr>
               <w:t>&lt;</w:t>
             </w:r>
-            <w:proofErr w:type="spellStart"/>
             <w:r>
               <w:rPr>
                 <w:rFonts w:ascii="Consolas" w:hAnsi="Consolas" w:cs="Consolas"/>
@@ -3914,7 +3229,6 @@
               </w:rPr>
               <w:t>int</w:t>
             </w:r>
-            <w:proofErr w:type="spellEnd"/>
             <w:r>
               <w:rPr>
                 <w:rFonts w:ascii="Consolas" w:hAnsi="Consolas" w:cs="Consolas"/>
@@ -3925,7 +3239,6 @@
               </w:rPr>
               <w:t xml:space="preserve">, </w:t>
             </w:r>
-            <w:proofErr w:type="spellStart"/>
             <w:r>
               <w:rPr>
                 <w:rFonts w:ascii="Consolas" w:hAnsi="Consolas" w:cs="Consolas"/>
@@ -3936,7 +3249,6 @@
               </w:rPr>
               <w:t>IList</w:t>
             </w:r>
-            <w:proofErr w:type="spellEnd"/>
             <w:r>
               <w:rPr>
                 <w:rFonts w:ascii="Consolas" w:hAnsi="Consolas" w:cs="Consolas"/>
@@ -3965,29 +3277,7 @@
                 <w:szCs w:val="19"/>
                 <w:highlight w:val="white"/>
               </w:rPr>
-              <w:t xml:space="preserve">&gt;&gt;&gt; </w:t>
-            </w:r>
-            <w:proofErr w:type="spellStart"/>
-            <w:r>
-              <w:rPr>
-                <w:rFonts w:ascii="Consolas" w:hAnsi="Consolas" w:cs="Consolas"/>
-                <w:color w:val="000000"/>
-                <w:sz w:val="19"/>
-                <w:szCs w:val="19"/>
-                <w:highlight w:val="white"/>
-              </w:rPr>
-              <w:t>highScores</w:t>
-            </w:r>
-            <w:proofErr w:type="spellEnd"/>
-            <w:r>
-              <w:rPr>
-                <w:rFonts w:ascii="Consolas" w:hAnsi="Consolas" w:cs="Consolas"/>
-                <w:color w:val="000000"/>
-                <w:sz w:val="19"/>
-                <w:szCs w:val="19"/>
-                <w:highlight w:val="white"/>
-              </w:rPr>
-              <w:t>)</w:t>
+              <w:t>&gt;&gt;&gt; highScores)</w:t>
             </w:r>
             <w:r>
               <w:rPr>
@@ -3998,7 +3288,6 @@
               </w:rPr>
               <w:t xml:space="preserve"> introduced to </w:t>
             </w:r>
-            <w:proofErr w:type="spellStart"/>
             <w:r>
               <w:rPr>
                 <w:rFonts w:ascii="Consolas" w:hAnsi="Consolas" w:cs="Consolas"/>
@@ -4009,7 +3298,6 @@
               </w:rPr>
               <w:t>IDrawer</w:t>
             </w:r>
-            <w:proofErr w:type="spellEnd"/>
           </w:p>
           <w:p>
             <w:pPr>
@@ -4024,7 +3312,6 @@
                 <w:noProof/>
               </w:rPr>
             </w:pPr>
-            <w:proofErr w:type="spellStart"/>
             <w:r>
               <w:rPr>
                 <w:rFonts w:ascii="Consolas" w:hAnsi="Consolas" w:cs="Consolas"/>
@@ -4054,7 +3341,6 @@
               </w:rPr>
               <w:t>PrintScoreBoard</w:t>
             </w:r>
-            <w:proofErr w:type="spellEnd"/>
             <w:r>
               <w:rPr>
                 <w:rFonts w:ascii="Consolas" w:hAnsi="Consolas" w:cs="Consolas"/>
@@ -4148,7 +3434,6 @@
                 <w:noProof/>
               </w:rPr>
             </w:pPr>
-            <w:proofErr w:type="spellStart"/>
             <w:r>
               <w:rPr>
                 <w:rFonts w:ascii="Segoe UI" w:hAnsi="Segoe UI" w:cs="Segoe UI"/>
@@ -4156,17 +3441,7 @@
                 <w:sz w:val="18"/>
                 <w:szCs w:val="18"/>
               </w:rPr>
-              <w:t>ScoreBoard.PrintScoreBoard</w:t>
-            </w:r>
-            <w:proofErr w:type="spellEnd"/>
-            <w:r>
-              <w:rPr>
-                <w:rFonts w:ascii="Segoe UI" w:hAnsi="Segoe UI" w:cs="Segoe UI"/>
-                <w:color w:val="333333"/>
-                <w:sz w:val="18"/>
-                <w:szCs w:val="18"/>
-              </w:rPr>
-              <w:t>() removed method no longer needed</w:t>
+              <w:t>ScoreBoard.PrintScoreBoard() removed method no longer needed</w:t>
             </w:r>
           </w:p>
           <w:p>
@@ -4182,7 +3457,6 @@
                 <w:noProof/>
               </w:rPr>
             </w:pPr>
-            <w:proofErr w:type="spellStart"/>
             <w:r>
               <w:rPr>
                 <w:rFonts w:ascii="Consolas" w:hAnsi="Consolas" w:cs="Consolas"/>
@@ -4193,7 +3467,6 @@
               </w:rPr>
               <w:t>EnterRowColInput</w:t>
             </w:r>
-            <w:proofErr w:type="spellEnd"/>
             <w:r>
               <w:rPr>
                 <w:rFonts w:ascii="Consolas" w:hAnsi="Consolas" w:cs="Consolas"/>
@@ -4203,7 +3476,6 @@
               </w:rPr>
               <w:t xml:space="preserve">(…) updated to use </w:t>
             </w:r>
-            <w:proofErr w:type="spellStart"/>
             <w:r>
               <w:rPr>
                 <w:rFonts w:ascii="Consolas" w:hAnsi="Consolas" w:cs="Consolas"/>
@@ -4233,7 +3505,6 @@
               </w:rPr>
               <w:t>PrintScoreBoard</w:t>
             </w:r>
-            <w:proofErr w:type="spellEnd"/>
             <w:r>
               <w:rPr>
                 <w:rFonts w:ascii="Consolas" w:hAnsi="Consolas" w:cs="Consolas"/>
@@ -4257,7 +3528,6 @@
                 <w:noProof/>
               </w:rPr>
             </w:pPr>
-            <w:proofErr w:type="spellStart"/>
             <w:r>
               <w:rPr>
                 <w:rFonts w:ascii="Consolas" w:hAnsi="Consolas" w:cs="Consolas"/>
@@ -4287,7 +3557,6 @@
               </w:rPr>
               <w:t>AddPlayer</w:t>
             </w:r>
-            <w:proofErr w:type="spellEnd"/>
             <w:r>
               <w:rPr>
                 <w:rFonts w:ascii="Consolas" w:hAnsi="Consolas" w:cs="Consolas"/>
@@ -4311,7 +3580,6 @@
                 <w:noProof/>
               </w:rPr>
             </w:pPr>
-            <w:proofErr w:type="spellStart"/>
             <w:r>
               <w:rPr>
                 <w:rFonts w:ascii="Consolas" w:hAnsi="Consolas" w:cs="Consolas"/>
@@ -4322,7 +3590,6 @@
               </w:rPr>
               <w:t>EnterRowColInput</w:t>
             </w:r>
-            <w:proofErr w:type="spellEnd"/>
             <w:r>
               <w:rPr>
                 <w:rFonts w:ascii="Consolas" w:hAnsi="Consolas" w:cs="Consolas"/>
@@ -4465,8 +3732,22 @@
                 <w:noProof/>
               </w:rPr>
             </w:pPr>
+            <w:r>
+              <w:rPr>
+                <w:rFonts w:asciiTheme="minorHAnsi" w:hAnsiTheme="minorHAnsi"/>
+                <w:noProof/>
+              </w:rPr>
+              <w:t xml:space="preserve">Unit test for class </w:t>
+            </w:r>
             <w:bookmarkStart w:id="0" w:name="_GoBack"/>
             <w:bookmarkEnd w:id="0"/>
+            <w:r>
+              <w:rPr>
+                <w:rFonts w:asciiTheme="minorHAnsi" w:hAnsiTheme="minorHAnsi"/>
+                <w:noProof/>
+              </w:rPr>
+              <w:t>ScoreBoard added</w:t>
+            </w:r>
           </w:p>
         </w:tc>
       </w:tr>
@@ -4623,7 +3904,7 @@
             <w:rPr>
               <w:noProof/>
             </w:rPr>
-            <w:t>3</w:t>
+            <w:t>2</w:t>
           </w:r>
           <w:r>
             <w:fldChar w:fldCharType="end"/>
@@ -4631,14 +3912,27 @@
           <w:r>
             <w:t xml:space="preserve"> of </w:t>
           </w:r>
-          <w:fldSimple w:instr=" NUMPAGES ">
-            <w:r>
-              <w:rPr>
-                <w:noProof/>
-              </w:rPr>
-              <w:t>3</w:t>
-            </w:r>
-          </w:fldSimple>
+          <w:r>
+            <w:fldChar w:fldCharType="begin"/>
+          </w:r>
+          <w:r>
+            <w:instrText xml:space="preserve"> NUMPAGES </w:instrText>
+          </w:r>
+          <w:r>
+            <w:fldChar w:fldCharType="separate"/>
+          </w:r>
+          <w:r>
+            <w:rPr>
+              <w:noProof/>
+            </w:rPr>
+            <w:t>3</w:t>
+          </w:r>
+          <w:r>
+            <w:rPr>
+              <w:noProof/>
+            </w:rPr>
+            <w:fldChar w:fldCharType="end"/>
+          </w:r>
         </w:p>
       </w:tc>
       <w:tc>
@@ -4795,15 +4089,7 @@
             <w:spacing w:before="60" w:line="240" w:lineRule="exact"/>
           </w:pPr>
           <w:r>
-            <w:t xml:space="preserve">33, Alexander </w:t>
-          </w:r>
-          <w:proofErr w:type="spellStart"/>
-          <w:r>
-            <w:t>Malinov</w:t>
-          </w:r>
-          <w:proofErr w:type="spellEnd"/>
-          <w:r>
-            <w:t xml:space="preserve"> Blvd.</w:t>
+            <w:t>33, Alexander Malinov Blvd.</w:t>
           </w:r>
           <w:r>
             <w:t xml:space="preserve">, </w:t>

</xml_diff>

<commit_message>
Adding a little documentation
</commit_message>
<xml_diff>
--- a/Refactoring Documentation.docx
+++ b/Refactoring Documentation.docx
@@ -1,6 +1,6 @@
 
 <file path=word/document.xml><?xml version="1.0" encoding="utf-8"?>
-<w:document xmlns:wpc="http://schemas.microsoft.com/office/word/2010/wordprocessingCanvas" xmlns:mc="http://schemas.openxmlformats.org/markup-compatibility/2006" xmlns:o="urn:schemas-microsoft-com:office:office" xmlns:r="http://schemas.openxmlformats.org/officeDocument/2006/relationships" xmlns:m="http://schemas.openxmlformats.org/officeDocument/2006/math" xmlns:v="urn:schemas-microsoft-com:vml" xmlns:wp14="http://schemas.microsoft.com/office/word/2010/wordprocessingDrawing" xmlns:wp="http://schemas.openxmlformats.org/drawingml/2006/wordprocessingDrawing" xmlns:w10="urn:schemas-microsoft-com:office:word" xmlns:w="http://schemas.openxmlformats.org/wordprocessingml/2006/main" xmlns:w14="http://schemas.microsoft.com/office/word/2010/wordml" xmlns:w15="http://schemas.microsoft.com/office/word/2012/wordml" xmlns:wpg="http://schemas.microsoft.com/office/word/2010/wordprocessingGroup" xmlns:wpi="http://schemas.microsoft.com/office/word/2010/wordprocessingInk" xmlns:wne="http://schemas.microsoft.com/office/word/2006/wordml" xmlns:wps="http://schemas.microsoft.com/office/word/2010/wordprocessingShape" mc:Ignorable="w14 w15 wp14">
+<w:document xmlns:wpc="http://schemas.microsoft.com/office/word/2010/wordprocessingCanvas" xmlns:mc="http://schemas.openxmlformats.org/markup-compatibility/2006" xmlns:o="urn:schemas-microsoft-com:office:office" xmlns:r="http://schemas.openxmlformats.org/officeDocument/2006/relationships" xmlns:m="http://schemas.openxmlformats.org/officeDocument/2006/math" xmlns:v="urn:schemas-microsoft-com:vml" xmlns:wp14="http://schemas.microsoft.com/office/word/2010/wordprocessingDrawing" xmlns:wp="http://schemas.openxmlformats.org/drawingml/2006/wordprocessingDrawing" xmlns:w10="urn:schemas-microsoft-com:office:word" xmlns:w="http://schemas.openxmlformats.org/wordprocessingml/2006/main" xmlns:w14="http://schemas.microsoft.com/office/word/2010/wordml" xmlns:wpg="http://schemas.microsoft.com/office/word/2010/wordprocessingGroup" xmlns:wpi="http://schemas.microsoft.com/office/word/2010/wordprocessingInk" xmlns:wne="http://schemas.microsoft.com/office/word/2006/wordml" xmlns:wps="http://schemas.microsoft.com/office/word/2010/wordprocessingShape" mc:Ignorable="w14 wp14">
   <w:body>
     <w:tbl>
       <w:tblPr>
@@ -241,6 +241,7 @@
                 <w:noProof/>
               </w:rPr>
             </w:pPr>
+            <w:proofErr w:type="spellStart"/>
             <w:r>
               <w:rPr>
                 <w:rFonts w:asciiTheme="minorHAnsi" w:hAnsiTheme="minorHAnsi" w:cs="Consolas"/>
@@ -248,6 +249,7 @@
               </w:rPr>
               <w:t>MinesInitializer</w:t>
             </w:r>
+            <w:proofErr w:type="spellEnd"/>
             <w:r>
               <w:rPr>
                 <w:rFonts w:asciiTheme="minorHAnsi" w:hAnsiTheme="minorHAnsi" w:cs="Consolas"/>
@@ -308,6 +310,7 @@
               </w:rPr>
               <w:t xml:space="preserve"> </w:t>
             </w:r>
+            <w:proofErr w:type="spellStart"/>
             <w:r>
               <w:rPr>
                 <w:rFonts w:ascii="Consolas" w:hAnsi="Consolas" w:cs="Consolas"/>
@@ -318,16 +321,29 @@
               </w:rPr>
               <w:t>MinesInitializer</w:t>
             </w:r>
-            <w:r>
-              <w:rPr>
-                <w:rFonts w:ascii="Consolas" w:hAnsi="Consolas" w:cs="Consolas"/>
-                <w:color w:val="000000"/>
-                <w:sz w:val="19"/>
-                <w:szCs w:val="19"/>
-                <w:highlight w:val="white"/>
-              </w:rPr>
-              <w:t xml:space="preserve"> onlyInstance</w:t>
-            </w:r>
+            <w:proofErr w:type="spellEnd"/>
+            <w:r>
+              <w:rPr>
+                <w:rFonts w:ascii="Consolas" w:hAnsi="Consolas" w:cs="Consolas"/>
+                <w:color w:val="000000"/>
+                <w:sz w:val="19"/>
+                <w:szCs w:val="19"/>
+                <w:highlight w:val="white"/>
+              </w:rPr>
+              <w:t xml:space="preserve"> </w:t>
+            </w:r>
+            <w:proofErr w:type="spellStart"/>
+            <w:r>
+              <w:rPr>
+                <w:rFonts w:ascii="Consolas" w:hAnsi="Consolas" w:cs="Consolas"/>
+                <w:color w:val="000000"/>
+                <w:sz w:val="19"/>
+                <w:szCs w:val="19"/>
+                <w:highlight w:val="white"/>
+              </w:rPr>
+              <w:t>onlyInstance</w:t>
+            </w:r>
+            <w:proofErr w:type="spellEnd"/>
             <w:r>
               <w:rPr>
                 <w:rFonts w:ascii="Consolas" w:hAnsi="Consolas" w:cs="Consolas"/>
@@ -369,7 +385,29 @@
                 <w:szCs w:val="19"/>
                 <w:highlight w:val="white"/>
               </w:rPr>
-              <w:t xml:space="preserve"> MinesInitializer()</w:t>
+              <w:t xml:space="preserve"> </w:t>
+            </w:r>
+            <w:proofErr w:type="spellStart"/>
+            <w:r>
+              <w:rPr>
+                <w:rFonts w:ascii="Consolas" w:hAnsi="Consolas" w:cs="Consolas"/>
+                <w:color w:val="000000"/>
+                <w:sz w:val="19"/>
+                <w:szCs w:val="19"/>
+                <w:highlight w:val="white"/>
+              </w:rPr>
+              <w:t>MinesInitializer</w:t>
+            </w:r>
+            <w:proofErr w:type="spellEnd"/>
+            <w:r>
+              <w:rPr>
+                <w:rFonts w:ascii="Consolas" w:hAnsi="Consolas" w:cs="Consolas"/>
+                <w:color w:val="000000"/>
+                <w:sz w:val="19"/>
+                <w:szCs w:val="19"/>
+                <w:highlight w:val="white"/>
+              </w:rPr>
+              <w:t>()</w:t>
             </w:r>
             <w:r>
               <w:rPr>
@@ -434,6 +472,7 @@
               </w:rPr>
               <w:t xml:space="preserve"> </w:t>
             </w:r>
+            <w:proofErr w:type="spellStart"/>
             <w:r>
               <w:rPr>
                 <w:rFonts w:ascii="Consolas" w:hAnsi="Consolas" w:cs="Consolas"/>
@@ -444,6 +483,7 @@
               </w:rPr>
               <w:t>MinesInitializer</w:t>
             </w:r>
+            <w:proofErr w:type="spellEnd"/>
             <w:r>
               <w:rPr>
                 <w:rFonts w:ascii="Consolas" w:hAnsi="Consolas" w:cs="Consolas"/>
@@ -512,6 +552,7 @@
                 <w:noProof/>
               </w:rPr>
             </w:pPr>
+            <w:proofErr w:type="spellStart"/>
             <w:r>
               <w:rPr>
                 <w:rFonts w:ascii="Consolas" w:hAnsi="Consolas" w:cs="Consolas"/>
@@ -522,6 +563,7 @@
               </w:rPr>
               <w:t>IScoreBoard</w:t>
             </w:r>
+            <w:proofErr w:type="spellEnd"/>
             <w:r>
               <w:rPr>
                 <w:rFonts w:ascii="Consolas" w:hAnsi="Consolas" w:cs="Consolas"/>
@@ -545,6 +587,7 @@
                 <w:noProof/>
               </w:rPr>
             </w:pPr>
+            <w:proofErr w:type="spellStart"/>
             <w:r>
               <w:rPr>
                 <w:rFonts w:ascii="Consolas" w:hAnsi="Consolas" w:cs="Consolas"/>
@@ -555,6 +598,7 @@
               </w:rPr>
               <w:t>IMinesGenerator</w:t>
             </w:r>
+            <w:proofErr w:type="spellEnd"/>
             <w:r>
               <w:rPr>
                 <w:rFonts w:ascii="Consolas" w:hAnsi="Consolas" w:cs="Consolas"/>
@@ -578,6 +622,7 @@
                 <w:noProof/>
               </w:rPr>
             </w:pPr>
+            <w:proofErr w:type="spellStart"/>
             <w:r>
               <w:rPr>
                 <w:rFonts w:ascii="Consolas" w:hAnsi="Consolas" w:cs="Consolas"/>
@@ -607,6 +652,7 @@
               </w:rPr>
               <w:t>FillWithRandomMines</w:t>
             </w:r>
+            <w:proofErr w:type="spellEnd"/>
             <w:r>
               <w:rPr>
                 <w:rFonts w:ascii="Consolas" w:hAnsi="Consolas" w:cs="Consolas"/>
@@ -630,6 +676,7 @@
                 <w:noProof/>
               </w:rPr>
             </w:pPr>
+            <w:proofErr w:type="spellStart"/>
             <w:r>
               <w:rPr>
                 <w:rFonts w:ascii="Consolas" w:hAnsi="Consolas" w:cs="Consolas"/>
@@ -640,6 +687,7 @@
               </w:rPr>
               <w:t>IDrawer</w:t>
             </w:r>
+            <w:proofErr w:type="spellEnd"/>
             <w:r>
               <w:rPr>
                 <w:rFonts w:ascii="Consolas" w:hAnsi="Consolas" w:cs="Consolas"/>
@@ -663,15 +711,27 @@
                 <w:noProof/>
               </w:rPr>
             </w:pPr>
-            <w:r>
-              <w:rPr>
-                <w:rFonts w:ascii="Consolas" w:hAnsi="Consolas" w:cs="Consolas"/>
-                <w:color w:val="2B91AF"/>
-                <w:sz w:val="19"/>
-                <w:szCs w:val="19"/>
-                <w:highlight w:val="white"/>
-              </w:rPr>
-              <w:t xml:space="preserve">IMinesweeperFactory </w:t>
+            <w:proofErr w:type="spellStart"/>
+            <w:r>
+              <w:rPr>
+                <w:rFonts w:ascii="Consolas" w:hAnsi="Consolas" w:cs="Consolas"/>
+                <w:color w:val="2B91AF"/>
+                <w:sz w:val="19"/>
+                <w:szCs w:val="19"/>
+                <w:highlight w:val="white"/>
+              </w:rPr>
+              <w:t>IMinesweeperFactory</w:t>
+            </w:r>
+            <w:proofErr w:type="spellEnd"/>
+            <w:r>
+              <w:rPr>
+                <w:rFonts w:ascii="Consolas" w:hAnsi="Consolas" w:cs="Consolas"/>
+                <w:color w:val="2B91AF"/>
+                <w:sz w:val="19"/>
+                <w:szCs w:val="19"/>
+                <w:highlight w:val="white"/>
+              </w:rPr>
+              <w:t xml:space="preserve"> </w:t>
             </w:r>
             <w:r>
               <w:rPr>
@@ -696,6 +756,7 @@
                 <w:noProof/>
               </w:rPr>
             </w:pPr>
+            <w:proofErr w:type="spellStart"/>
             <w:r>
               <w:rPr>
                 <w:rFonts w:ascii="Consolas" w:hAnsi="Consolas" w:cs="Consolas"/>
@@ -706,6 +767,7 @@
               </w:rPr>
               <w:t>IMinesweeperFactory</w:t>
             </w:r>
+            <w:proofErr w:type="spellEnd"/>
             <w:r>
               <w:rPr>
                 <w:rFonts w:ascii="Consolas" w:hAnsi="Consolas" w:cs="Consolas"/>
@@ -787,6 +849,7 @@
               </w:rPr>
               <w:t xml:space="preserve"> </w:t>
             </w:r>
+            <w:proofErr w:type="spellStart"/>
             <w:r>
               <w:rPr>
                 <w:rFonts w:ascii="Consolas" w:hAnsi="Consolas" w:cs="Consolas"/>
@@ -797,6 +860,7 @@
               </w:rPr>
               <w:t>MinesGenerator</w:t>
             </w:r>
+            <w:proofErr w:type="spellEnd"/>
             <w:r>
               <w:rPr>
                 <w:rFonts w:ascii="Consolas" w:hAnsi="Consolas" w:cs="Consolas"/>
@@ -807,6 +871,7 @@
               </w:rPr>
               <w:t xml:space="preserve"> : </w:t>
             </w:r>
+            <w:proofErr w:type="spellStart"/>
             <w:r>
               <w:rPr>
                 <w:rFonts w:ascii="Consolas" w:hAnsi="Consolas" w:cs="Consolas"/>
@@ -817,6 +882,7 @@
               </w:rPr>
               <w:t>IMinesGenerator</w:t>
             </w:r>
+            <w:proofErr w:type="spellEnd"/>
             <w:r>
               <w:rPr>
                 <w:rFonts w:ascii="Consolas" w:hAnsi="Consolas" w:cs="Consolas"/>
@@ -860,6 +926,7 @@
               </w:rPr>
               <w:t xml:space="preserve"> </w:t>
             </w:r>
+            <w:proofErr w:type="spellStart"/>
             <w:r>
               <w:rPr>
                 <w:rFonts w:ascii="Consolas" w:hAnsi="Consolas" w:cs="Consolas"/>
@@ -870,6 +937,7 @@
               </w:rPr>
               <w:t>ScoreBoard</w:t>
             </w:r>
+            <w:proofErr w:type="spellEnd"/>
             <w:r>
               <w:rPr>
                 <w:rFonts w:ascii="Consolas" w:hAnsi="Consolas" w:cs="Consolas"/>
@@ -880,6 +948,7 @@
               </w:rPr>
               <w:t xml:space="preserve"> : </w:t>
             </w:r>
+            <w:proofErr w:type="spellStart"/>
             <w:r>
               <w:rPr>
                 <w:rFonts w:ascii="Consolas" w:hAnsi="Consolas" w:cs="Consolas"/>
@@ -890,6 +959,7 @@
               </w:rPr>
               <w:t>IScoreBoard</w:t>
             </w:r>
+            <w:proofErr w:type="spellEnd"/>
             <w:r>
               <w:rPr>
                 <w:rFonts w:ascii="Consolas" w:hAnsi="Consolas" w:cs="Consolas"/>
@@ -921,8 +991,20 @@
                 <w:szCs w:val="19"/>
                 <w:highlight w:val="white"/>
               </w:rPr>
-              <w:t>interface IDrawer</w:t>
-            </w:r>
+              <w:t xml:space="preserve">interface </w:t>
+            </w:r>
+            <w:proofErr w:type="spellStart"/>
+            <w:r>
+              <w:rPr>
+                <w:rFonts w:ascii="Consolas" w:hAnsi="Consolas" w:cs="Consolas"/>
+                <w:color w:val="2B91AF"/>
+                <w:sz w:val="19"/>
+                <w:szCs w:val="19"/>
+                <w:highlight w:val="white"/>
+              </w:rPr>
+              <w:t>IDrawer</w:t>
+            </w:r>
+            <w:proofErr w:type="spellEnd"/>
             <w:r>
               <w:rPr>
                 <w:rFonts w:ascii="Consolas" w:hAnsi="Consolas" w:cs="Consolas"/>
@@ -946,6 +1028,7 @@
                 <w:noProof/>
               </w:rPr>
             </w:pPr>
+            <w:proofErr w:type="gramStart"/>
             <w:r>
               <w:rPr>
                 <w:rFonts w:ascii="Consolas" w:hAnsi="Consolas" w:cs="Consolas"/>
@@ -956,15 +1039,38 @@
               </w:rPr>
               <w:t>void</w:t>
             </w:r>
-            <w:r>
-              <w:rPr>
-                <w:rFonts w:ascii="Consolas" w:hAnsi="Consolas" w:cs="Consolas"/>
-                <w:color w:val="000000"/>
-                <w:sz w:val="19"/>
-                <w:szCs w:val="19"/>
-                <w:highlight w:val="white"/>
-              </w:rPr>
-              <w:t xml:space="preserve"> ShowWelcome(</w:t>
+            <w:proofErr w:type="gramEnd"/>
+            <w:r>
+              <w:rPr>
+                <w:rFonts w:ascii="Consolas" w:hAnsi="Consolas" w:cs="Consolas"/>
+                <w:color w:val="000000"/>
+                <w:sz w:val="19"/>
+                <w:szCs w:val="19"/>
+                <w:highlight w:val="white"/>
+              </w:rPr>
+              <w:t xml:space="preserve"> </w:t>
+            </w:r>
+            <w:proofErr w:type="spellStart"/>
+            <w:r>
+              <w:rPr>
+                <w:rFonts w:ascii="Consolas" w:hAnsi="Consolas" w:cs="Consolas"/>
+                <w:color w:val="000000"/>
+                <w:sz w:val="19"/>
+                <w:szCs w:val="19"/>
+                <w:highlight w:val="white"/>
+              </w:rPr>
+              <w:t>ShowWelcome</w:t>
+            </w:r>
+            <w:proofErr w:type="spellEnd"/>
+            <w:r>
+              <w:rPr>
+                <w:rFonts w:ascii="Consolas" w:hAnsi="Consolas" w:cs="Consolas"/>
+                <w:color w:val="000000"/>
+                <w:sz w:val="19"/>
+                <w:szCs w:val="19"/>
+                <w:highlight w:val="white"/>
+              </w:rPr>
+              <w:t>(</w:t>
             </w:r>
             <w:r>
               <w:rPr>
@@ -1009,6 +1115,7 @@
                 <w:noProof/>
               </w:rPr>
             </w:pPr>
+            <w:proofErr w:type="gramStart"/>
             <w:r>
               <w:rPr>
                 <w:rFonts w:ascii="Consolas" w:hAnsi="Consolas" w:cs="Consolas"/>
@@ -1019,15 +1126,38 @@
               </w:rPr>
               <w:t>void</w:t>
             </w:r>
-            <w:r>
-              <w:rPr>
-                <w:rFonts w:ascii="Consolas" w:hAnsi="Consolas" w:cs="Consolas"/>
-                <w:color w:val="000000"/>
-                <w:sz w:val="19"/>
-                <w:szCs w:val="19"/>
-                <w:highlight w:val="white"/>
-              </w:rPr>
-              <w:t xml:space="preserve"> ShowGameEnd(</w:t>
+            <w:proofErr w:type="gramEnd"/>
+            <w:r>
+              <w:rPr>
+                <w:rFonts w:ascii="Consolas" w:hAnsi="Consolas" w:cs="Consolas"/>
+                <w:color w:val="000000"/>
+                <w:sz w:val="19"/>
+                <w:szCs w:val="19"/>
+                <w:highlight w:val="white"/>
+              </w:rPr>
+              <w:t xml:space="preserve"> </w:t>
+            </w:r>
+            <w:proofErr w:type="spellStart"/>
+            <w:r>
+              <w:rPr>
+                <w:rFonts w:ascii="Consolas" w:hAnsi="Consolas" w:cs="Consolas"/>
+                <w:color w:val="000000"/>
+                <w:sz w:val="19"/>
+                <w:szCs w:val="19"/>
+                <w:highlight w:val="white"/>
+              </w:rPr>
+              <w:t>ShowGameEnd</w:t>
+            </w:r>
+            <w:proofErr w:type="spellEnd"/>
+            <w:r>
+              <w:rPr>
+                <w:rFonts w:ascii="Consolas" w:hAnsi="Consolas" w:cs="Consolas"/>
+                <w:color w:val="000000"/>
+                <w:sz w:val="19"/>
+                <w:szCs w:val="19"/>
+                <w:highlight w:val="white"/>
+              </w:rPr>
+              <w:t>(</w:t>
             </w:r>
             <w:r>
               <w:rPr>
@@ -1110,8 +1240,31 @@
                 <w:szCs w:val="19"/>
                 <w:highlight w:val="white"/>
               </w:rPr>
-              <w:t xml:space="preserve">[,] minesField, </w:t>
-            </w:r>
+              <w:t xml:space="preserve">[,] </w:t>
+            </w:r>
+            <w:proofErr w:type="spellStart"/>
+            <w:r>
+              <w:rPr>
+                <w:rFonts w:ascii="Consolas" w:hAnsi="Consolas" w:cs="Consolas"/>
+                <w:color w:val="000000"/>
+                <w:sz w:val="19"/>
+                <w:szCs w:val="19"/>
+                <w:highlight w:val="white"/>
+              </w:rPr>
+              <w:t>minesField</w:t>
+            </w:r>
+            <w:proofErr w:type="spellEnd"/>
+            <w:r>
+              <w:rPr>
+                <w:rFonts w:ascii="Consolas" w:hAnsi="Consolas" w:cs="Consolas"/>
+                <w:color w:val="000000"/>
+                <w:sz w:val="19"/>
+                <w:szCs w:val="19"/>
+                <w:highlight w:val="white"/>
+              </w:rPr>
+              <w:t xml:space="preserve">, </w:t>
+            </w:r>
+            <w:proofErr w:type="spellStart"/>
             <w:r>
               <w:rPr>
                 <w:rFonts w:ascii="Consolas" w:hAnsi="Consolas" w:cs="Consolas"/>
@@ -1122,15 +1275,38 @@
               </w:rPr>
               <w:t>bool</w:t>
             </w:r>
-            <w:r>
-              <w:rPr>
-                <w:rFonts w:ascii="Consolas" w:hAnsi="Consolas" w:cs="Consolas"/>
-                <w:color w:val="000000"/>
-                <w:sz w:val="19"/>
-                <w:szCs w:val="19"/>
-                <w:highlight w:val="white"/>
-              </w:rPr>
-              <w:t xml:space="preserve"> revealMines = </w:t>
+            <w:proofErr w:type="spellEnd"/>
+            <w:r>
+              <w:rPr>
+                <w:rFonts w:ascii="Consolas" w:hAnsi="Consolas" w:cs="Consolas"/>
+                <w:color w:val="000000"/>
+                <w:sz w:val="19"/>
+                <w:szCs w:val="19"/>
+                <w:highlight w:val="white"/>
+              </w:rPr>
+              <w:t xml:space="preserve"> </w:t>
+            </w:r>
+            <w:proofErr w:type="spellStart"/>
+            <w:r>
+              <w:rPr>
+                <w:rFonts w:ascii="Consolas" w:hAnsi="Consolas" w:cs="Consolas"/>
+                <w:color w:val="000000"/>
+                <w:sz w:val="19"/>
+                <w:szCs w:val="19"/>
+                <w:highlight w:val="white"/>
+              </w:rPr>
+              <w:t>revealMines</w:t>
+            </w:r>
+            <w:proofErr w:type="spellEnd"/>
+            <w:r>
+              <w:rPr>
+                <w:rFonts w:ascii="Consolas" w:hAnsi="Consolas" w:cs="Consolas"/>
+                <w:color w:val="000000"/>
+                <w:sz w:val="19"/>
+                <w:szCs w:val="19"/>
+                <w:highlight w:val="white"/>
+              </w:rPr>
+              <w:t xml:space="preserve"> = </w:t>
             </w:r>
             <w:r>
               <w:rPr>
@@ -1166,6 +1342,7 @@
                 <w:noProof/>
               </w:rPr>
             </w:pPr>
+            <w:proofErr w:type="gramStart"/>
             <w:r>
               <w:rPr>
                 <w:rFonts w:ascii="Consolas" w:hAnsi="Consolas" w:cs="Consolas"/>
@@ -1176,6 +1353,7 @@
               </w:rPr>
               <w:t>void</w:t>
             </w:r>
+            <w:proofErr w:type="gramEnd"/>
             <w:r>
               <w:rPr>
                 <w:rFonts w:ascii="Consolas" w:hAnsi="Consolas" w:cs="Consolas"/>
@@ -1220,6 +1398,7 @@
                 <w:noProof/>
               </w:rPr>
             </w:pPr>
+            <w:proofErr w:type="gramStart"/>
             <w:r>
               <w:rPr>
                 <w:rFonts w:ascii="Consolas" w:hAnsi="Consolas" w:cs="Consolas"/>
@@ -1230,6 +1409,7 @@
               </w:rPr>
               <w:t>class</w:t>
             </w:r>
+            <w:proofErr w:type="gramEnd"/>
             <w:r>
               <w:rPr>
                 <w:rFonts w:ascii="Consolas" w:hAnsi="Consolas" w:cs="Consolas"/>
@@ -1240,6 +1420,7 @@
               </w:rPr>
               <w:t xml:space="preserve"> </w:t>
             </w:r>
+            <w:proofErr w:type="spellStart"/>
             <w:r>
               <w:rPr>
                 <w:rFonts w:ascii="Consolas" w:hAnsi="Consolas" w:cs="Consolas"/>
@@ -1250,6 +1431,7 @@
               </w:rPr>
               <w:t>ConsoleDrawer</w:t>
             </w:r>
+            <w:proofErr w:type="spellEnd"/>
             <w:r>
               <w:rPr>
                 <w:rFonts w:ascii="Consolas" w:hAnsi="Consolas" w:cs="Consolas"/>
@@ -1260,6 +1442,7 @@
               </w:rPr>
               <w:t xml:space="preserve"> : </w:t>
             </w:r>
+            <w:proofErr w:type="spellStart"/>
             <w:r>
               <w:rPr>
                 <w:rFonts w:ascii="Consolas" w:hAnsi="Consolas" w:cs="Consolas"/>
@@ -1270,6 +1453,7 @@
               </w:rPr>
               <w:t>IDrawer</w:t>
             </w:r>
+            <w:proofErr w:type="spellEnd"/>
             <w:r>
               <w:rPr>
                 <w:rFonts w:ascii="Consolas" w:hAnsi="Consolas" w:cs="Consolas"/>
@@ -1311,7 +1495,29 @@
                 <w:szCs w:val="19"/>
                 <w:highlight w:val="white"/>
               </w:rPr>
-              <w:t xml:space="preserve"> PrintInitialMessage()</w:t>
+              <w:t xml:space="preserve"> </w:t>
+            </w:r>
+            <w:proofErr w:type="spellStart"/>
+            <w:r>
+              <w:rPr>
+                <w:rFonts w:ascii="Consolas" w:hAnsi="Consolas" w:cs="Consolas"/>
+                <w:color w:val="000000"/>
+                <w:sz w:val="19"/>
+                <w:szCs w:val="19"/>
+                <w:highlight w:val="white"/>
+              </w:rPr>
+              <w:t>PrintInitialMessage</w:t>
+            </w:r>
+            <w:proofErr w:type="spellEnd"/>
+            <w:r>
+              <w:rPr>
+                <w:rFonts w:ascii="Consolas" w:hAnsi="Consolas" w:cs="Consolas"/>
+                <w:color w:val="000000"/>
+                <w:sz w:val="19"/>
+                <w:szCs w:val="19"/>
+                <w:highlight w:val="white"/>
+              </w:rPr>
+              <w:t>()</w:t>
             </w:r>
             <w:r>
               <w:rPr>
@@ -1342,6 +1548,7 @@
               </w:rPr>
               <w:t xml:space="preserve"> </w:t>
             </w:r>
+            <w:proofErr w:type="spellStart"/>
             <w:r>
               <w:rPr>
                 <w:rFonts w:ascii="Consolas" w:hAnsi="Consolas" w:cs="Consolas"/>
@@ -1352,6 +1559,7 @@
               </w:rPr>
               <w:t>InitializerExtensions</w:t>
             </w:r>
+            <w:proofErr w:type="spellEnd"/>
             <w:r>
               <w:rPr>
                 <w:rFonts w:ascii="Consolas" w:hAnsi="Consolas" w:cs="Consolas"/>
@@ -1381,6 +1589,7 @@
               </w:rPr>
               <w:t xml:space="preserve"> </w:t>
             </w:r>
+            <w:proofErr w:type="spellStart"/>
             <w:r>
               <w:rPr>
                 <w:rFonts w:ascii="Consolas" w:hAnsi="Consolas" w:cs="Consolas"/>
@@ -1391,6 +1600,7 @@
               </w:rPr>
               <w:t>MinesInitializer</w:t>
             </w:r>
+            <w:proofErr w:type="spellEnd"/>
           </w:p>
           <w:p>
             <w:pPr>
@@ -1416,6 +1626,7 @@
               <w:lastRenderedPageBreak/>
               <w:t xml:space="preserve">public static void </w:t>
             </w:r>
+            <w:proofErr w:type="spellStart"/>
             <w:r>
               <w:rPr>
                 <w:rFonts w:ascii="Consolas" w:hAnsi="Consolas" w:cs="Consolas"/>
@@ -1434,7 +1645,62 @@
                 <w:szCs w:val="19"/>
                 <w:highlight w:val="white"/>
               </w:rPr>
-              <w:t>Display(string[,] minesMatrix, bool boomed)</w:t>
+              <w:t>Display</w:t>
+            </w:r>
+            <w:proofErr w:type="spellEnd"/>
+            <w:r>
+              <w:rPr>
+                <w:rFonts w:ascii="Consolas" w:hAnsi="Consolas" w:cs="Consolas"/>
+                <w:color w:val="008000"/>
+                <w:sz w:val="19"/>
+                <w:szCs w:val="19"/>
+                <w:highlight w:val="white"/>
+              </w:rPr>
+              <w:t xml:space="preserve">(string[,] </w:t>
+            </w:r>
+            <w:proofErr w:type="spellStart"/>
+            <w:r>
+              <w:rPr>
+                <w:rFonts w:ascii="Consolas" w:hAnsi="Consolas" w:cs="Consolas"/>
+                <w:color w:val="008000"/>
+                <w:sz w:val="19"/>
+                <w:szCs w:val="19"/>
+                <w:highlight w:val="white"/>
+              </w:rPr>
+              <w:t>minesMatrix</w:t>
+            </w:r>
+            <w:proofErr w:type="spellEnd"/>
+            <w:r>
+              <w:rPr>
+                <w:rFonts w:ascii="Consolas" w:hAnsi="Consolas" w:cs="Consolas"/>
+                <w:color w:val="008000"/>
+                <w:sz w:val="19"/>
+                <w:szCs w:val="19"/>
+                <w:highlight w:val="white"/>
+              </w:rPr>
+              <w:t xml:space="preserve">, </w:t>
+            </w:r>
+            <w:proofErr w:type="spellStart"/>
+            <w:r>
+              <w:rPr>
+                <w:rFonts w:ascii="Consolas" w:hAnsi="Consolas" w:cs="Consolas"/>
+                <w:color w:val="008000"/>
+                <w:sz w:val="19"/>
+                <w:szCs w:val="19"/>
+                <w:highlight w:val="white"/>
+              </w:rPr>
+              <w:t>bool</w:t>
+            </w:r>
+            <w:proofErr w:type="spellEnd"/>
+            <w:r>
+              <w:rPr>
+                <w:rFonts w:ascii="Consolas" w:hAnsi="Consolas" w:cs="Consolas"/>
+                <w:color w:val="008000"/>
+                <w:sz w:val="19"/>
+                <w:szCs w:val="19"/>
+                <w:highlight w:val="white"/>
+              </w:rPr>
+              <w:t xml:space="preserve"> boomed)</w:t>
             </w:r>
             <w:r>
               <w:rPr>
@@ -1459,6 +1725,7 @@
                 <w:noProof/>
               </w:rPr>
             </w:pPr>
+            <w:proofErr w:type="spellStart"/>
             <w:r>
               <w:rPr>
                 <w:rFonts w:ascii="Consolas" w:hAnsi="Consolas" w:cs="Consolas"/>
@@ -1486,17 +1753,39 @@
                 <w:szCs w:val="19"/>
                 <w:highlight w:val="white"/>
               </w:rPr>
-              <w:t>StartPlayCycle()</w:t>
-            </w:r>
-            <w:r>
-              <w:rPr>
-                <w:rFonts w:ascii="Consolas" w:hAnsi="Consolas" w:cs="Consolas"/>
-                <w:color w:val="000000"/>
-                <w:sz w:val="19"/>
-                <w:szCs w:val="19"/>
-              </w:rPr>
-              <w:t xml:space="preserve"> refactored to use IDrawer</w:t>
-            </w:r>
+              <w:t>StartPlayCycle</w:t>
+            </w:r>
+            <w:proofErr w:type="spellEnd"/>
+            <w:r>
+              <w:rPr>
+                <w:rFonts w:ascii="Consolas" w:hAnsi="Consolas" w:cs="Consolas"/>
+                <w:color w:val="000000"/>
+                <w:sz w:val="19"/>
+                <w:szCs w:val="19"/>
+                <w:highlight w:val="white"/>
+              </w:rPr>
+              <w:t>()</w:t>
+            </w:r>
+            <w:r>
+              <w:rPr>
+                <w:rFonts w:ascii="Consolas" w:hAnsi="Consolas" w:cs="Consolas"/>
+                <w:color w:val="000000"/>
+                <w:sz w:val="19"/>
+                <w:szCs w:val="19"/>
+              </w:rPr>
+              <w:t xml:space="preserve"> refactored to use </w:t>
+            </w:r>
+            <w:proofErr w:type="spellStart"/>
+            <w:r>
+              <w:rPr>
+                <w:rFonts w:ascii="Consolas" w:hAnsi="Consolas" w:cs="Consolas"/>
+                <w:color w:val="000000"/>
+                <w:sz w:val="19"/>
+                <w:szCs w:val="19"/>
+              </w:rPr>
+              <w:t>IDrawer</w:t>
+            </w:r>
+            <w:proofErr w:type="spellEnd"/>
           </w:p>
           <w:p>
             <w:pPr>
@@ -1511,6 +1800,7 @@
                 <w:noProof/>
               </w:rPr>
             </w:pPr>
+            <w:proofErr w:type="spellStart"/>
             <w:r>
               <w:rPr>
                 <w:rFonts w:ascii="Consolas" w:hAnsi="Consolas" w:cs="Consolas"/>
@@ -1538,17 +1828,39 @@
                 <w:szCs w:val="19"/>
                 <w:highlight w:val="white"/>
               </w:rPr>
-              <w:t>PrintInitialMessage()</w:t>
-            </w:r>
-            <w:r>
-              <w:rPr>
-                <w:rFonts w:ascii="Consolas" w:hAnsi="Consolas" w:cs="Consolas"/>
-                <w:color w:val="000000"/>
-                <w:sz w:val="19"/>
-                <w:szCs w:val="19"/>
-              </w:rPr>
-              <w:t xml:space="preserve"> refactored to use IDrawer</w:t>
-            </w:r>
+              <w:t>PrintInitialMessage</w:t>
+            </w:r>
+            <w:proofErr w:type="spellEnd"/>
+            <w:r>
+              <w:rPr>
+                <w:rFonts w:ascii="Consolas" w:hAnsi="Consolas" w:cs="Consolas"/>
+                <w:color w:val="000000"/>
+                <w:sz w:val="19"/>
+                <w:szCs w:val="19"/>
+                <w:highlight w:val="white"/>
+              </w:rPr>
+              <w:t>()</w:t>
+            </w:r>
+            <w:r>
+              <w:rPr>
+                <w:rFonts w:ascii="Consolas" w:hAnsi="Consolas" w:cs="Consolas"/>
+                <w:color w:val="000000"/>
+                <w:sz w:val="19"/>
+                <w:szCs w:val="19"/>
+              </w:rPr>
+              <w:t xml:space="preserve"> refactored to use </w:t>
+            </w:r>
+            <w:proofErr w:type="spellStart"/>
+            <w:r>
+              <w:rPr>
+                <w:rFonts w:ascii="Consolas" w:hAnsi="Consolas" w:cs="Consolas"/>
+                <w:color w:val="000000"/>
+                <w:sz w:val="19"/>
+                <w:szCs w:val="19"/>
+              </w:rPr>
+              <w:t>IDrawer</w:t>
+            </w:r>
+            <w:proofErr w:type="spellEnd"/>
           </w:p>
           <w:p>
             <w:pPr>
@@ -1572,6 +1884,7 @@
               </w:rPr>
               <w:t xml:space="preserve">Interface </w:t>
             </w:r>
+            <w:proofErr w:type="spellStart"/>
             <w:r>
               <w:rPr>
                 <w:rFonts w:ascii="Consolas" w:hAnsi="Consolas" w:cs="Consolas"/>
@@ -1582,6 +1895,7 @@
               </w:rPr>
               <w:t>IUserInput</w:t>
             </w:r>
+            <w:proofErr w:type="spellEnd"/>
             <w:r>
               <w:rPr>
                 <w:rFonts w:ascii="Consolas" w:hAnsi="Consolas" w:cs="Consolas"/>
@@ -1651,6 +1965,7 @@
                 <w:noProof/>
               </w:rPr>
             </w:pPr>
+            <w:proofErr w:type="gramStart"/>
             <w:r>
               <w:rPr>
                 <w:rFonts w:ascii="Consolas" w:hAnsi="Consolas" w:cs="Consolas"/>
@@ -1661,6 +1976,7 @@
               </w:rPr>
               <w:t>string</w:t>
             </w:r>
+            <w:proofErr w:type="gramEnd"/>
             <w:r>
               <w:rPr>
                 <w:rFonts w:ascii="Consolas" w:hAnsi="Consolas" w:cs="Consolas"/>
@@ -1671,6 +1987,7 @@
               </w:rPr>
               <w:t xml:space="preserve"> </w:t>
             </w:r>
+            <w:proofErr w:type="spellStart"/>
             <w:r>
               <w:rPr>
                 <w:rFonts w:ascii="Consolas" w:hAnsi="Consolas" w:cs="Consolas"/>
@@ -1681,6 +1998,7 @@
               </w:rPr>
               <w:t>GetCommand</w:t>
             </w:r>
+            <w:proofErr w:type="spellEnd"/>
             <w:r>
               <w:rPr>
                 <w:rFonts w:ascii="Consolas" w:hAnsi="Consolas" w:cs="Consolas"/>
@@ -1705,6 +2023,7 @@
                 <w:noProof/>
               </w:rPr>
             </w:pPr>
+            <w:proofErr w:type="gramStart"/>
             <w:r>
               <w:rPr>
                 <w:rFonts w:ascii="Consolas" w:hAnsi="Consolas" w:cs="Consolas"/>
@@ -1715,15 +2034,38 @@
               </w:rPr>
               <w:t>string</w:t>
             </w:r>
-            <w:r>
-              <w:rPr>
-                <w:rFonts w:ascii="Consolas" w:hAnsi="Consolas" w:cs="Consolas"/>
-                <w:color w:val="000000"/>
-                <w:sz w:val="19"/>
-                <w:szCs w:val="19"/>
-                <w:highlight w:val="white"/>
-              </w:rPr>
-              <w:t xml:space="preserve"> GetUserName() returns the user’</w:t>
+            <w:proofErr w:type="gramEnd"/>
+            <w:r>
+              <w:rPr>
+                <w:rFonts w:ascii="Consolas" w:hAnsi="Consolas" w:cs="Consolas"/>
+                <w:color w:val="000000"/>
+                <w:sz w:val="19"/>
+                <w:szCs w:val="19"/>
+                <w:highlight w:val="white"/>
+              </w:rPr>
+              <w:t xml:space="preserve"> </w:t>
+            </w:r>
+            <w:proofErr w:type="spellStart"/>
+            <w:r>
+              <w:rPr>
+                <w:rFonts w:ascii="Consolas" w:hAnsi="Consolas" w:cs="Consolas"/>
+                <w:color w:val="000000"/>
+                <w:sz w:val="19"/>
+                <w:szCs w:val="19"/>
+                <w:highlight w:val="white"/>
+              </w:rPr>
+              <w:t>GetUserName</w:t>
+            </w:r>
+            <w:proofErr w:type="spellEnd"/>
+            <w:r>
+              <w:rPr>
+                <w:rFonts w:ascii="Consolas" w:hAnsi="Consolas" w:cs="Consolas"/>
+                <w:color w:val="000000"/>
+                <w:sz w:val="19"/>
+                <w:szCs w:val="19"/>
+                <w:highlight w:val="white"/>
+              </w:rPr>
+              <w:t>() returns the user’</w:t>
             </w:r>
             <w:r>
               <w:rPr>
@@ -1748,6 +2090,7 @@
                 <w:noProof/>
               </w:rPr>
             </w:pPr>
+            <w:proofErr w:type="gramStart"/>
             <w:r>
               <w:rPr>
                 <w:rFonts w:ascii="Consolas" w:hAnsi="Consolas" w:cs="Consolas"/>
@@ -1758,6 +2101,7 @@
               </w:rPr>
               <w:t>public</w:t>
             </w:r>
+            <w:proofErr w:type="gramEnd"/>
             <w:r>
               <w:rPr>
                 <w:rFonts w:ascii="Consolas" w:hAnsi="Consolas" w:cs="Consolas"/>
@@ -1788,6 +2132,7 @@
               </w:rPr>
               <w:t xml:space="preserve"> </w:t>
             </w:r>
+            <w:proofErr w:type="spellStart"/>
             <w:r>
               <w:rPr>
                 <w:rFonts w:ascii="Consolas" w:hAnsi="Consolas" w:cs="Consolas"/>
@@ -1798,6 +2143,7 @@
               </w:rPr>
               <w:t>ConsoleInput</w:t>
             </w:r>
+            <w:proofErr w:type="spellEnd"/>
             <w:r>
               <w:rPr>
                 <w:rFonts w:ascii="Consolas" w:hAnsi="Consolas" w:cs="Consolas"/>
@@ -1808,6 +2154,7 @@
               </w:rPr>
               <w:t xml:space="preserve"> : </w:t>
             </w:r>
+            <w:proofErr w:type="spellStart"/>
             <w:r>
               <w:rPr>
                 <w:rFonts w:ascii="Consolas" w:hAnsi="Consolas" w:cs="Consolas"/>
@@ -1818,6 +2165,7 @@
               </w:rPr>
               <w:t>IUserInput</w:t>
             </w:r>
+            <w:proofErr w:type="spellEnd"/>
             <w:r>
               <w:rPr>
                 <w:rFonts w:ascii="Consolas" w:hAnsi="Consolas" w:cs="Consolas"/>
@@ -1841,6 +2189,7 @@
                 <w:noProof/>
               </w:rPr>
             </w:pPr>
+            <w:proofErr w:type="spellStart"/>
             <w:r>
               <w:rPr>
                 <w:rFonts w:ascii="Consolas" w:hAnsi="Consolas" w:cs="Consolas"/>
@@ -1868,7 +2217,18 @@
                 <w:szCs w:val="19"/>
                 <w:highlight w:val="white"/>
               </w:rPr>
-              <w:t>EnterRowColInput(</w:t>
+              <w:t>EnterRowColInput</w:t>
+            </w:r>
+            <w:proofErr w:type="spellEnd"/>
+            <w:r>
+              <w:rPr>
+                <w:rFonts w:ascii="Consolas" w:hAnsi="Consolas" w:cs="Consolas"/>
+                <w:color w:val="000000"/>
+                <w:sz w:val="19"/>
+                <w:szCs w:val="19"/>
+                <w:highlight w:val="white"/>
+              </w:rPr>
+              <w:t>(</w:t>
             </w:r>
             <w:r>
               <w:rPr>
@@ -1879,6 +2239,7 @@
               </w:rPr>
               <w:t xml:space="preserve">) refactored to use </w:t>
             </w:r>
+            <w:proofErr w:type="spellStart"/>
             <w:r>
               <w:rPr>
                 <w:rFonts w:ascii="Consolas" w:hAnsi="Consolas" w:cs="Consolas"/>
@@ -1889,6 +2250,7 @@
               </w:rPr>
               <w:t>IUserInput</w:t>
             </w:r>
+            <w:proofErr w:type="spellEnd"/>
           </w:p>
           <w:p>
             <w:pPr>
@@ -1903,6 +2265,8 @@
                 <w:noProof/>
               </w:rPr>
             </w:pPr>
+            <w:proofErr w:type="spellStart"/>
+            <w:proofErr w:type="gramStart"/>
             <w:r>
               <w:rPr>
                 <w:rFonts w:ascii="Consolas" w:hAnsi="Consolas" w:cs="Consolas"/>
@@ -1932,6 +2296,7 @@
               </w:rPr>
               <w:t>StartGame</w:t>
             </w:r>
+            <w:proofErr w:type="spellEnd"/>
             <w:r>
               <w:rPr>
                 <w:rFonts w:ascii="Consolas" w:hAnsi="Consolas" w:cs="Consolas"/>
@@ -1939,8 +2304,9 @@
                 <w:sz w:val="19"/>
                 <w:szCs w:val="19"/>
               </w:rPr>
-              <w:t>() commented out</w:t>
-            </w:r>
+              <w:t>(</w:t>
+            </w:r>
+            <w:proofErr w:type="gramEnd"/>
             <w:r>
               <w:rPr>
                 <w:rFonts w:ascii="Consolas" w:hAnsi="Consolas" w:cs="Consolas"/>
@@ -1948,6 +2314,15 @@
                 <w:sz w:val="19"/>
                 <w:szCs w:val="19"/>
               </w:rPr>
+              <w:t>) commented out</w:t>
+            </w:r>
+            <w:r>
+              <w:rPr>
+                <w:rFonts w:ascii="Consolas" w:hAnsi="Consolas" w:cs="Consolas"/>
+                <w:color w:val="008000"/>
+                <w:sz w:val="19"/>
+                <w:szCs w:val="19"/>
+              </w:rPr>
               <w:t>:</w:t>
             </w:r>
             <w:r>
@@ -1986,6 +2361,7 @@
               </w:rPr>
               <w:t xml:space="preserve"> Initialization of class fields moved to </w:t>
             </w:r>
+            <w:proofErr w:type="spellStart"/>
             <w:r>
               <w:rPr>
                 <w:rFonts w:ascii="Consolas" w:hAnsi="Consolas" w:cs="Consolas"/>
@@ -2015,6 +2391,7 @@
               </w:rPr>
               <w:t>StartPlayCycle</w:t>
             </w:r>
+            <w:proofErr w:type="spellEnd"/>
             <w:r>
               <w:rPr>
                 <w:rFonts w:ascii="Consolas" w:hAnsi="Consolas" w:cs="Consolas"/>
@@ -2038,6 +2415,8 @@
                 <w:noProof/>
               </w:rPr>
             </w:pPr>
+            <w:proofErr w:type="spellStart"/>
+            <w:proofErr w:type="gramStart"/>
             <w:r>
               <w:rPr>
                 <w:rFonts w:ascii="Consolas" w:hAnsi="Consolas" w:cs="Consolas"/>
@@ -2067,6 +2446,7 @@
               </w:rPr>
               <w:t>FillWithRandomMines</w:t>
             </w:r>
+            <w:proofErr w:type="spellEnd"/>
             <w:r>
               <w:rPr>
                 <w:rFonts w:ascii="Consolas" w:hAnsi="Consolas" w:cs="Consolas"/>
@@ -2074,8 +2454,9 @@
                 <w:sz w:val="19"/>
                 <w:szCs w:val="19"/>
               </w:rPr>
-              <w:t>() commented out: method no longe</w:t>
-            </w:r>
+              <w:t>(</w:t>
+            </w:r>
+            <w:proofErr w:type="gramEnd"/>
             <w:r>
               <w:rPr>
                 <w:rFonts w:ascii="Consolas" w:hAnsi="Consolas" w:cs="Consolas"/>
@@ -2083,8 +2464,18 @@
                 <w:sz w:val="19"/>
                 <w:szCs w:val="19"/>
               </w:rPr>
+              <w:t>) commented out: method no longe</w:t>
+            </w:r>
+            <w:r>
+              <w:rPr>
+                <w:rFonts w:ascii="Consolas" w:hAnsi="Consolas" w:cs="Consolas"/>
+                <w:color w:val="008000"/>
+                <w:sz w:val="19"/>
+                <w:szCs w:val="19"/>
+              </w:rPr>
               <w:t xml:space="preserve">r needed. Its functionality taken over by </w:t>
             </w:r>
+            <w:proofErr w:type="spellStart"/>
             <w:r>
               <w:rPr>
                 <w:rFonts w:ascii="Consolas" w:hAnsi="Consolas" w:cs="Consolas"/>
@@ -2095,6 +2486,7 @@
               </w:rPr>
               <w:t>IMinesGenerator</w:t>
             </w:r>
+            <w:proofErr w:type="spellEnd"/>
             <w:r>
               <w:rPr>
                 <w:rFonts w:ascii="Consolas" w:hAnsi="Consolas" w:cs="Consolas"/>
@@ -2118,6 +2510,7 @@
                 <w:noProof/>
               </w:rPr>
             </w:pPr>
+            <w:proofErr w:type="spellStart"/>
             <w:r>
               <w:rPr>
                 <w:rFonts w:ascii="Consolas" w:hAnsi="Consolas" w:cs="Consolas"/>
@@ -2145,7 +2538,18 @@
                 <w:szCs w:val="19"/>
                 <w:highlight w:val="white"/>
               </w:rPr>
-              <w:t>IsMoveEntered(</w:t>
+              <w:t>IsMoveEntered</w:t>
+            </w:r>
+            <w:proofErr w:type="spellEnd"/>
+            <w:r>
+              <w:rPr>
+                <w:rFonts w:ascii="Consolas" w:hAnsi="Consolas" w:cs="Consolas"/>
+                <w:color w:val="000000"/>
+                <w:sz w:val="19"/>
+                <w:szCs w:val="19"/>
+                <w:highlight w:val="white"/>
+              </w:rPr>
+              <w:t>(</w:t>
             </w:r>
             <w:r>
               <w:rPr>
@@ -2176,6 +2580,7 @@
               </w:rPr>
               <w:t xml:space="preserve"> refactored to </w:t>
             </w:r>
+            <w:proofErr w:type="spellStart"/>
             <w:r>
               <w:rPr>
                 <w:rFonts w:ascii="Consolas" w:hAnsi="Consolas" w:cs="Consolas"/>
@@ -2203,7 +2608,18 @@
                 <w:szCs w:val="19"/>
                 <w:highlight w:val="white"/>
               </w:rPr>
-              <w:t>IsMoveEntered (</w:t>
+              <w:t>IsMoveEntered</w:t>
+            </w:r>
+            <w:proofErr w:type="spellEnd"/>
+            <w:r>
+              <w:rPr>
+                <w:rFonts w:ascii="Consolas" w:hAnsi="Consolas" w:cs="Consolas"/>
+                <w:color w:val="000000"/>
+                <w:sz w:val="19"/>
+                <w:szCs w:val="19"/>
+                <w:highlight w:val="white"/>
+              </w:rPr>
+              <w:t xml:space="preserve"> (</w:t>
             </w:r>
             <w:r>
               <w:rPr>
@@ -2245,6 +2661,7 @@
               </w:rPr>
               <w:t xml:space="preserve"> </w:t>
             </w:r>
+            <w:proofErr w:type="spellStart"/>
             <w:r>
               <w:rPr>
                 <w:rFonts w:ascii="Consolas" w:hAnsi="Consolas" w:cs="Consolas"/>
@@ -2255,6 +2672,7 @@
               </w:rPr>
               <w:t>int</w:t>
             </w:r>
+            <w:proofErr w:type="spellEnd"/>
             <w:r>
               <w:rPr>
                 <w:rFonts w:ascii="Consolas" w:hAnsi="Consolas" w:cs="Consolas"/>
@@ -2285,6 +2703,7 @@
               </w:rPr>
               <w:t xml:space="preserve"> </w:t>
             </w:r>
+            <w:proofErr w:type="spellStart"/>
             <w:r>
               <w:rPr>
                 <w:rFonts w:ascii="Consolas" w:hAnsi="Consolas" w:cs="Consolas"/>
@@ -2295,6 +2714,7 @@
               </w:rPr>
               <w:t>int</w:t>
             </w:r>
+            <w:proofErr w:type="spellEnd"/>
             <w:r>
               <w:rPr>
                 <w:rFonts w:ascii="Consolas" w:hAnsi="Consolas" w:cs="Consolas"/>
@@ -2319,6 +2739,8 @@
                 <w:noProof/>
               </w:rPr>
             </w:pPr>
+            <w:proofErr w:type="spellStart"/>
+            <w:proofErr w:type="gramStart"/>
             <w:r>
               <w:rPr>
                 <w:rFonts w:ascii="Consolas" w:hAnsi="Consolas" w:cs="Consolas"/>
@@ -2348,14 +2770,25 @@
               </w:rPr>
               <w:t>EnterRowColInput</w:t>
             </w:r>
-            <w:r>
-              <w:rPr>
-                <w:rFonts w:ascii="Consolas" w:hAnsi="Consolas" w:cs="Consolas"/>
-                <w:color w:val="000000"/>
-                <w:sz w:val="19"/>
-                <w:szCs w:val="19"/>
-              </w:rPr>
-              <w:t>() updated accordingly.</w:t>
+            <w:proofErr w:type="spellEnd"/>
+            <w:r>
+              <w:rPr>
+                <w:rFonts w:ascii="Consolas" w:hAnsi="Consolas" w:cs="Consolas"/>
+                <w:color w:val="000000"/>
+                <w:sz w:val="19"/>
+                <w:szCs w:val="19"/>
+              </w:rPr>
+              <w:t>(</w:t>
+            </w:r>
+            <w:proofErr w:type="gramEnd"/>
+            <w:r>
+              <w:rPr>
+                <w:rFonts w:ascii="Consolas" w:hAnsi="Consolas" w:cs="Consolas"/>
+                <w:color w:val="000000"/>
+                <w:sz w:val="19"/>
+                <w:szCs w:val="19"/>
+              </w:rPr>
+              <w:t>) updated accordingly.</w:t>
             </w:r>
           </w:p>
           <w:p>
@@ -2371,6 +2804,8 @@
                 <w:noProof/>
               </w:rPr>
             </w:pPr>
+            <w:proofErr w:type="spellStart"/>
+            <w:proofErr w:type="gramStart"/>
             <w:r>
               <w:rPr>
                 <w:rFonts w:ascii="Consolas" w:hAnsi="Consolas" w:cs="Consolas"/>
@@ -2400,14 +2835,45 @@
               </w:rPr>
               <w:t>EnterRowColInput</w:t>
             </w:r>
-            <w:r>
-              <w:rPr>
-                <w:rFonts w:ascii="Consolas" w:hAnsi="Consolas" w:cs="Consolas"/>
-                <w:color w:val="000000"/>
-                <w:sz w:val="19"/>
-                <w:szCs w:val="19"/>
-              </w:rPr>
-              <w:t>() refactored to use IDrawer entirely.</w:t>
+            <w:proofErr w:type="spellEnd"/>
+            <w:r>
+              <w:rPr>
+                <w:rFonts w:ascii="Consolas" w:hAnsi="Consolas" w:cs="Consolas"/>
+                <w:color w:val="000000"/>
+                <w:sz w:val="19"/>
+                <w:szCs w:val="19"/>
+              </w:rPr>
+              <w:t>(</w:t>
+            </w:r>
+            <w:proofErr w:type="gramEnd"/>
+            <w:r>
+              <w:rPr>
+                <w:rFonts w:ascii="Consolas" w:hAnsi="Consolas" w:cs="Consolas"/>
+                <w:color w:val="000000"/>
+                <w:sz w:val="19"/>
+                <w:szCs w:val="19"/>
+              </w:rPr>
+              <w:t xml:space="preserve">) refactored to use </w:t>
+            </w:r>
+            <w:proofErr w:type="spellStart"/>
+            <w:r>
+              <w:rPr>
+                <w:rFonts w:ascii="Consolas" w:hAnsi="Consolas" w:cs="Consolas"/>
+                <w:color w:val="000000"/>
+                <w:sz w:val="19"/>
+                <w:szCs w:val="19"/>
+              </w:rPr>
+              <w:t>IDrawer</w:t>
+            </w:r>
+            <w:proofErr w:type="spellEnd"/>
+            <w:r>
+              <w:rPr>
+                <w:rFonts w:ascii="Consolas" w:hAnsi="Consolas" w:cs="Consolas"/>
+                <w:color w:val="000000"/>
+                <w:sz w:val="19"/>
+                <w:szCs w:val="19"/>
+              </w:rPr>
+              <w:t xml:space="preserve"> entirely.</w:t>
             </w:r>
           </w:p>
           <w:p>
@@ -2423,6 +2889,7 @@
                 <w:noProof/>
               </w:rPr>
             </w:pPr>
+            <w:proofErr w:type="spellStart"/>
             <w:r>
               <w:rPr>
                 <w:rFonts w:ascii="Consolas" w:hAnsi="Consolas" w:cs="Consolas"/>
@@ -2433,15 +2900,38 @@
               </w:rPr>
               <w:t>IUserInput</w:t>
             </w:r>
-            <w:r>
-              <w:rPr>
-                <w:rFonts w:ascii="Consolas" w:hAnsi="Consolas" w:cs="Consolas"/>
-                <w:color w:val="000000"/>
-                <w:sz w:val="19"/>
-                <w:szCs w:val="19"/>
-                <w:highlight w:val="white"/>
-              </w:rPr>
-              <w:t xml:space="preserve"> GetCommandProvider()</w:t>
+            <w:proofErr w:type="spellEnd"/>
+            <w:r>
+              <w:rPr>
+                <w:rFonts w:ascii="Consolas" w:hAnsi="Consolas" w:cs="Consolas"/>
+                <w:color w:val="000000"/>
+                <w:sz w:val="19"/>
+                <w:szCs w:val="19"/>
+                <w:highlight w:val="white"/>
+              </w:rPr>
+              <w:t xml:space="preserve"> </w:t>
+            </w:r>
+            <w:proofErr w:type="spellStart"/>
+            <w:r>
+              <w:rPr>
+                <w:rFonts w:ascii="Consolas" w:hAnsi="Consolas" w:cs="Consolas"/>
+                <w:color w:val="000000"/>
+                <w:sz w:val="19"/>
+                <w:szCs w:val="19"/>
+                <w:highlight w:val="white"/>
+              </w:rPr>
+              <w:t>GetCommandProvider</w:t>
+            </w:r>
+            <w:proofErr w:type="spellEnd"/>
+            <w:r>
+              <w:rPr>
+                <w:rFonts w:ascii="Consolas" w:hAnsi="Consolas" w:cs="Consolas"/>
+                <w:color w:val="000000"/>
+                <w:sz w:val="19"/>
+                <w:szCs w:val="19"/>
+                <w:highlight w:val="white"/>
+              </w:rPr>
+              <w:t>()</w:t>
             </w:r>
             <w:r>
               <w:rPr>
@@ -2452,6 +2942,7 @@
               </w:rPr>
               <w:t xml:space="preserve"> added to </w:t>
             </w:r>
+            <w:proofErr w:type="spellStart"/>
             <w:r>
               <w:rPr>
                 <w:rFonts w:ascii="Consolas" w:hAnsi="Consolas" w:cs="Consolas"/>
@@ -2462,6 +2953,7 @@
               </w:rPr>
               <w:t>IMinesweeperFactory</w:t>
             </w:r>
+            <w:proofErr w:type="spellEnd"/>
           </w:p>
           <w:p>
             <w:pPr>
@@ -2476,6 +2968,7 @@
                 <w:noProof/>
               </w:rPr>
             </w:pPr>
+            <w:proofErr w:type="gramStart"/>
             <w:r>
               <w:rPr>
                 <w:rFonts w:ascii="Consolas" w:hAnsi="Consolas" w:cs="Consolas"/>
@@ -2486,6 +2979,7 @@
               </w:rPr>
               <w:t>class</w:t>
             </w:r>
+            <w:proofErr w:type="gramEnd"/>
             <w:r>
               <w:rPr>
                 <w:rFonts w:ascii="Consolas" w:hAnsi="Consolas" w:cs="Consolas"/>
@@ -2496,6 +2990,7 @@
               </w:rPr>
               <w:t xml:space="preserve"> </w:t>
             </w:r>
+            <w:proofErr w:type="spellStart"/>
             <w:r>
               <w:rPr>
                 <w:rFonts w:ascii="Consolas" w:hAnsi="Consolas" w:cs="Consolas"/>
@@ -2506,6 +3001,7 @@
               </w:rPr>
               <w:t>MinesweeperFactory</w:t>
             </w:r>
+            <w:proofErr w:type="spellEnd"/>
             <w:r>
               <w:rPr>
                 <w:rFonts w:ascii="Consolas" w:hAnsi="Consolas" w:cs="Consolas"/>
@@ -2516,6 +3012,7 @@
               </w:rPr>
               <w:t xml:space="preserve"> : </w:t>
             </w:r>
+            <w:proofErr w:type="spellStart"/>
             <w:r>
               <w:rPr>
                 <w:rFonts w:ascii="Consolas" w:hAnsi="Consolas" w:cs="Consolas"/>
@@ -2526,6 +3023,7 @@
               </w:rPr>
               <w:t>IMinesweeperFactory</w:t>
             </w:r>
+            <w:proofErr w:type="spellEnd"/>
             <w:r>
               <w:rPr>
                 <w:rFonts w:ascii="Consolas" w:hAnsi="Consolas" w:cs="Consolas"/>
@@ -2549,6 +3047,7 @@
                 <w:noProof/>
               </w:rPr>
             </w:pPr>
+            <w:proofErr w:type="spellStart"/>
             <w:r>
               <w:rPr>
                 <w:rFonts w:ascii="Consolas" w:hAnsi="Consolas" w:cs="Consolas"/>
@@ -2578,6 +3077,7 @@
               </w:rPr>
               <w:t>PlayMines</w:t>
             </w:r>
+            <w:proofErr w:type="spellEnd"/>
             <w:r>
               <w:rPr>
                 <w:rFonts w:ascii="Consolas" w:hAnsi="Consolas" w:cs="Consolas"/>
@@ -2587,6 +3087,7 @@
               </w:rPr>
               <w:t xml:space="preserve">() refactored to </w:t>
             </w:r>
+            <w:proofErr w:type="spellStart"/>
             <w:r>
               <w:rPr>
                 <w:rFonts w:ascii="Consolas" w:hAnsi="Consolas" w:cs="Consolas"/>
@@ -2616,6 +3117,7 @@
               </w:rPr>
               <w:t>PlayMines</w:t>
             </w:r>
+            <w:proofErr w:type="spellEnd"/>
             <w:r>
               <w:rPr>
                 <w:rFonts w:ascii="Consolas" w:hAnsi="Consolas" w:cs="Consolas"/>
@@ -2625,6 +3127,7 @@
               </w:rPr>
               <w:t>(</w:t>
             </w:r>
+            <w:proofErr w:type="spellStart"/>
             <w:r>
               <w:rPr>
                 <w:rFonts w:ascii="Consolas" w:hAnsi="Consolas" w:cs="Consolas"/>
@@ -2635,16 +3138,40 @@
               </w:rPr>
               <w:t>IMinesGenerator</w:t>
             </w:r>
-            <w:r>
-              <w:rPr>
-                <w:rFonts w:ascii="Consolas" w:hAnsi="Consolas" w:cs="Consolas"/>
-                <w:color w:val="000000"/>
-                <w:sz w:val="19"/>
-                <w:szCs w:val="19"/>
-                <w:highlight w:val="white"/>
-              </w:rPr>
-              <w:t xml:space="preserve"> minesGenerator, </w:t>
-            </w:r>
+            <w:proofErr w:type="spellEnd"/>
+            <w:r>
+              <w:rPr>
+                <w:rFonts w:ascii="Consolas" w:hAnsi="Consolas" w:cs="Consolas"/>
+                <w:color w:val="000000"/>
+                <w:sz w:val="19"/>
+                <w:szCs w:val="19"/>
+                <w:highlight w:val="white"/>
+              </w:rPr>
+              <w:t xml:space="preserve"> </w:t>
+            </w:r>
+            <w:proofErr w:type="spellStart"/>
+            <w:r>
+              <w:rPr>
+                <w:rFonts w:ascii="Consolas" w:hAnsi="Consolas" w:cs="Consolas"/>
+                <w:color w:val="000000"/>
+                <w:sz w:val="19"/>
+                <w:szCs w:val="19"/>
+                <w:highlight w:val="white"/>
+              </w:rPr>
+              <w:t>minesGenerator</w:t>
+            </w:r>
+            <w:proofErr w:type="spellEnd"/>
+            <w:r>
+              <w:rPr>
+                <w:rFonts w:ascii="Consolas" w:hAnsi="Consolas" w:cs="Consolas"/>
+                <w:color w:val="000000"/>
+                <w:sz w:val="19"/>
+                <w:szCs w:val="19"/>
+                <w:highlight w:val="white"/>
+              </w:rPr>
+              <w:t xml:space="preserve">, </w:t>
+            </w:r>
+            <w:proofErr w:type="spellStart"/>
             <w:r>
               <w:rPr>
                 <w:rFonts w:ascii="Consolas" w:hAnsi="Consolas" w:cs="Consolas"/>
@@ -2655,6 +3182,7 @@
               </w:rPr>
               <w:t>IDrawer</w:t>
             </w:r>
+            <w:proofErr w:type="spellEnd"/>
             <w:r>
               <w:rPr>
                 <w:rFonts w:ascii="Consolas" w:hAnsi="Consolas" w:cs="Consolas"/>
@@ -2665,6 +3193,7 @@
               </w:rPr>
               <w:t xml:space="preserve"> drawer, </w:t>
             </w:r>
+            <w:proofErr w:type="spellStart"/>
             <w:r>
               <w:rPr>
                 <w:rFonts w:ascii="Consolas" w:hAnsi="Consolas" w:cs="Consolas"/>
@@ -2675,25 +3204,49 @@
               </w:rPr>
               <w:t>IUserInput</w:t>
             </w:r>
-            <w:r>
-              <w:rPr>
-                <w:rFonts w:ascii="Consolas" w:hAnsi="Consolas" w:cs="Consolas"/>
-                <w:color w:val="000000"/>
-                <w:sz w:val="19"/>
-                <w:szCs w:val="19"/>
-                <w:highlight w:val="white"/>
-              </w:rPr>
-              <w:t xml:space="preserve"> userInput,</w:t>
-            </w:r>
-            <w:r>
-              <w:rPr>
-                <w:rFonts w:ascii="Consolas" w:hAnsi="Consolas" w:cs="Consolas"/>
-                <w:color w:val="000000"/>
-                <w:sz w:val="19"/>
-                <w:szCs w:val="19"/>
+            <w:proofErr w:type="spellEnd"/>
+            <w:r>
+              <w:rPr>
+                <w:rFonts w:ascii="Consolas" w:hAnsi="Consolas" w:cs="Consolas"/>
+                <w:color w:val="000000"/>
+                <w:sz w:val="19"/>
+                <w:szCs w:val="19"/>
+                <w:highlight w:val="white"/>
               </w:rPr>
               <w:t xml:space="preserve"> </w:t>
             </w:r>
+            <w:proofErr w:type="spellStart"/>
+            <w:r>
+              <w:rPr>
+                <w:rFonts w:ascii="Consolas" w:hAnsi="Consolas" w:cs="Consolas"/>
+                <w:color w:val="000000"/>
+                <w:sz w:val="19"/>
+                <w:szCs w:val="19"/>
+                <w:highlight w:val="white"/>
+              </w:rPr>
+              <w:t>userInput</w:t>
+            </w:r>
+            <w:proofErr w:type="spellEnd"/>
+            <w:r>
+              <w:rPr>
+                <w:rFonts w:ascii="Consolas" w:hAnsi="Consolas" w:cs="Consolas"/>
+                <w:color w:val="000000"/>
+                <w:sz w:val="19"/>
+                <w:szCs w:val="19"/>
+                <w:highlight w:val="white"/>
+              </w:rPr>
+              <w:t>,</w:t>
+            </w:r>
+            <w:r>
+              <w:rPr>
+                <w:rFonts w:ascii="Consolas" w:hAnsi="Consolas" w:cs="Consolas"/>
+                <w:color w:val="000000"/>
+                <w:sz w:val="19"/>
+                <w:szCs w:val="19"/>
+              </w:rPr>
+              <w:t xml:space="preserve"> </w:t>
+            </w:r>
+            <w:proofErr w:type="spellStart"/>
             <w:r>
               <w:rPr>
                 <w:rFonts w:ascii="Consolas" w:hAnsi="Consolas" w:cs="Consolas"/>
@@ -2704,15 +3257,38 @@
               </w:rPr>
               <w:t>IScoreBoard</w:t>
             </w:r>
-            <w:r>
-              <w:rPr>
-                <w:rFonts w:ascii="Consolas" w:hAnsi="Consolas" w:cs="Consolas"/>
-                <w:color w:val="000000"/>
-                <w:sz w:val="19"/>
-                <w:szCs w:val="19"/>
-                <w:highlight w:val="white"/>
-              </w:rPr>
-              <w:t xml:space="preserve"> scoreBoard, </w:t>
+            <w:proofErr w:type="spellEnd"/>
+            <w:r>
+              <w:rPr>
+                <w:rFonts w:ascii="Consolas" w:hAnsi="Consolas" w:cs="Consolas"/>
+                <w:color w:val="000000"/>
+                <w:sz w:val="19"/>
+                <w:szCs w:val="19"/>
+                <w:highlight w:val="white"/>
+              </w:rPr>
+              <w:t xml:space="preserve"> </w:t>
+            </w:r>
+            <w:proofErr w:type="spellStart"/>
+            <w:r>
+              <w:rPr>
+                <w:rFonts w:ascii="Consolas" w:hAnsi="Consolas" w:cs="Consolas"/>
+                <w:color w:val="000000"/>
+                <w:sz w:val="19"/>
+                <w:szCs w:val="19"/>
+                <w:highlight w:val="white"/>
+              </w:rPr>
+              <w:t>scoreBoard</w:t>
+            </w:r>
+            <w:proofErr w:type="spellEnd"/>
+            <w:r>
+              <w:rPr>
+                <w:rFonts w:ascii="Consolas" w:hAnsi="Consolas" w:cs="Consolas"/>
+                <w:color w:val="000000"/>
+                <w:sz w:val="19"/>
+                <w:szCs w:val="19"/>
+                <w:highlight w:val="white"/>
+              </w:rPr>
+              <w:t xml:space="preserve">, </w:t>
             </w:r>
             <w:r>
               <w:rPr>
@@ -2795,8 +3371,31 @@
                 <w:szCs w:val="19"/>
                 <w:highlight w:val="white"/>
               </w:rPr>
-              <w:t xml:space="preserve"> random introduced to </w:t>
-            </w:r>
+              <w:t xml:space="preserve"> </w:t>
+            </w:r>
+            <w:proofErr w:type="spellStart"/>
+            <w:r>
+              <w:rPr>
+                <w:rFonts w:ascii="Consolas" w:hAnsi="Consolas" w:cs="Consolas"/>
+                <w:color w:val="000000"/>
+                <w:sz w:val="19"/>
+                <w:szCs w:val="19"/>
+                <w:highlight w:val="white"/>
+              </w:rPr>
+              <w:t>random</w:t>
+            </w:r>
+            <w:proofErr w:type="spellEnd"/>
+            <w:r>
+              <w:rPr>
+                <w:rFonts w:ascii="Consolas" w:hAnsi="Consolas" w:cs="Consolas"/>
+                <w:color w:val="000000"/>
+                <w:sz w:val="19"/>
+                <w:szCs w:val="19"/>
+                <w:highlight w:val="white"/>
+              </w:rPr>
+              <w:t xml:space="preserve"> introduced to </w:t>
+            </w:r>
+            <w:proofErr w:type="spellStart"/>
             <w:r>
               <w:rPr>
                 <w:rFonts w:ascii="Consolas" w:hAnsi="Consolas" w:cs="Consolas"/>
@@ -2807,6 +3406,7 @@
               </w:rPr>
               <w:t>MinesInitializer</w:t>
             </w:r>
+            <w:proofErr w:type="spellEnd"/>
           </w:p>
           <w:p>
             <w:pPr>
@@ -2864,17 +3464,40 @@
                 <w:szCs w:val="19"/>
                 <w:highlight w:val="white"/>
               </w:rPr>
-              <w:t>Random randomMines;</w:t>
-            </w:r>
+              <w:t xml:space="preserve">Random </w:t>
+            </w:r>
+            <w:proofErr w:type="spellStart"/>
             <w:r>
               <w:rPr>
                 <w:rFonts w:ascii="Consolas" w:hAnsi="Consolas" w:cs="Consolas"/>
                 <w:color w:val="008000"/>
                 <w:sz w:val="19"/>
                 <w:szCs w:val="19"/>
+                <w:highlight w:val="white"/>
+              </w:rPr>
+              <w:t>randomMines</w:t>
+            </w:r>
+            <w:proofErr w:type="spellEnd"/>
+            <w:r>
+              <w:rPr>
+                <w:rFonts w:ascii="Consolas" w:hAnsi="Consolas" w:cs="Consolas"/>
+                <w:color w:val="008000"/>
+                <w:sz w:val="19"/>
+                <w:szCs w:val="19"/>
+                <w:highlight w:val="white"/>
+              </w:rPr>
+              <w:t>;</w:t>
+            </w:r>
+            <w:r>
+              <w:rPr>
+                <w:rFonts w:ascii="Consolas" w:hAnsi="Consolas" w:cs="Consolas"/>
+                <w:color w:val="008000"/>
+                <w:sz w:val="19"/>
+                <w:szCs w:val="19"/>
               </w:rPr>
               <w:t xml:space="preserve"> deleted from </w:t>
             </w:r>
+            <w:proofErr w:type="spellStart"/>
             <w:r>
               <w:rPr>
                 <w:rFonts w:ascii="Consolas" w:hAnsi="Consolas" w:cs="Consolas"/>
@@ -2885,6 +3508,7 @@
               </w:rPr>
               <w:t>StartPlayCycle</w:t>
             </w:r>
+            <w:proofErr w:type="spellEnd"/>
             <w:r>
               <w:rPr>
                 <w:rFonts w:ascii="Consolas" w:hAnsi="Consolas" w:cs="Consolas"/>
@@ -2908,6 +3532,7 @@
                 <w:noProof/>
               </w:rPr>
             </w:pPr>
+            <w:proofErr w:type="spellStart"/>
             <w:r>
               <w:rPr>
                 <w:rFonts w:ascii="Consolas" w:hAnsi="Consolas" w:cs="Consolas"/>
@@ -2918,6 +3543,7 @@
               </w:rPr>
               <w:t>StartPlayCycle</w:t>
             </w:r>
+            <w:proofErr w:type="spellEnd"/>
             <w:r>
               <w:rPr>
                 <w:rFonts w:ascii="Consolas" w:hAnsi="Consolas" w:cs="Consolas"/>
@@ -2959,6 +3585,7 @@
                 <w:noProof/>
               </w:rPr>
             </w:pPr>
+            <w:proofErr w:type="spellStart"/>
             <w:r>
               <w:rPr>
                 <w:rFonts w:ascii="Consolas" w:hAnsi="Consolas" w:cs="Consolas"/>
@@ -2969,16 +3596,29 @@
               </w:rPr>
               <w:t>MinesGenerator</w:t>
             </w:r>
-            <w:r>
-              <w:rPr>
-                <w:rFonts w:ascii="Consolas" w:hAnsi="Consolas" w:cs="Consolas"/>
-                <w:color w:val="000000"/>
-                <w:sz w:val="19"/>
-                <w:szCs w:val="19"/>
-                <w:highlight w:val="white"/>
-              </w:rPr>
-              <w:t xml:space="preserve"> minesGenerator</w:t>
-            </w:r>
+            <w:proofErr w:type="spellEnd"/>
+            <w:r>
+              <w:rPr>
+                <w:rFonts w:ascii="Consolas" w:hAnsi="Consolas" w:cs="Consolas"/>
+                <w:color w:val="000000"/>
+                <w:sz w:val="19"/>
+                <w:szCs w:val="19"/>
+                <w:highlight w:val="white"/>
+              </w:rPr>
+              <w:t xml:space="preserve"> </w:t>
+            </w:r>
+            <w:proofErr w:type="spellStart"/>
+            <w:r>
+              <w:rPr>
+                <w:rFonts w:ascii="Consolas" w:hAnsi="Consolas" w:cs="Consolas"/>
+                <w:color w:val="000000"/>
+                <w:sz w:val="19"/>
+                <w:szCs w:val="19"/>
+                <w:highlight w:val="white"/>
+              </w:rPr>
+              <w:t>minesGenerator</w:t>
+            </w:r>
+            <w:proofErr w:type="spellEnd"/>
             <w:r>
               <w:rPr>
                 <w:rFonts w:ascii="Consolas" w:hAnsi="Consolas" w:cs="Consolas"/>
@@ -2988,6 +3628,7 @@
               </w:rPr>
               <w:t xml:space="preserve"> removed from </w:t>
             </w:r>
+            <w:proofErr w:type="spellStart"/>
             <w:r>
               <w:rPr>
                 <w:rFonts w:ascii="Consolas" w:hAnsi="Consolas" w:cs="Consolas"/>
@@ -2998,6 +3639,7 @@
               </w:rPr>
               <w:t>StartPlayCycle</w:t>
             </w:r>
+            <w:proofErr w:type="spellEnd"/>
             <w:r>
               <w:rPr>
                 <w:rFonts w:ascii="Consolas" w:hAnsi="Consolas" w:cs="Consolas"/>
@@ -3051,6 +3693,7 @@
               </w:rPr>
               <w:t xml:space="preserve"> </w:t>
             </w:r>
+            <w:proofErr w:type="spellStart"/>
             <w:r>
               <w:rPr>
                 <w:rFonts w:ascii="Consolas" w:hAnsi="Consolas" w:cs="Consolas"/>
@@ -3061,6 +3704,7 @@
               </w:rPr>
               <w:t>ConsoleDrawer</w:t>
             </w:r>
+            <w:proofErr w:type="spellEnd"/>
             <w:r>
               <w:rPr>
                 <w:rFonts w:ascii="Consolas" w:hAnsi="Consolas" w:cs="Consolas"/>
@@ -3085,6 +3729,7 @@
                 <w:noProof/>
               </w:rPr>
             </w:pPr>
+            <w:proofErr w:type="spellStart"/>
             <w:r>
               <w:rPr>
                 <w:rFonts w:ascii="Consolas" w:hAnsi="Consolas" w:cs="Consolas"/>
@@ -3103,7 +3748,18 @@
                 <w:szCs w:val="19"/>
                 <w:highlight w:val="white"/>
               </w:rPr>
-              <w:t xml:space="preserve">.userInput = </w:t>
+              <w:t>.userInput</w:t>
+            </w:r>
+            <w:proofErr w:type="spellEnd"/>
+            <w:r>
+              <w:rPr>
+                <w:rFonts w:ascii="Consolas" w:hAnsi="Consolas" w:cs="Consolas"/>
+                <w:color w:val="000000"/>
+                <w:sz w:val="19"/>
+                <w:szCs w:val="19"/>
+                <w:highlight w:val="white"/>
+              </w:rPr>
+              <w:t xml:space="preserve"> = </w:t>
             </w:r>
             <w:r>
               <w:rPr>
@@ -3125,6 +3781,7 @@
               </w:rPr>
               <w:t xml:space="preserve"> </w:t>
             </w:r>
+            <w:proofErr w:type="spellStart"/>
             <w:r>
               <w:rPr>
                 <w:rFonts w:ascii="Consolas" w:hAnsi="Consolas" w:cs="Consolas"/>
@@ -3135,6 +3792,7 @@
               </w:rPr>
               <w:t>ConsoleInput</w:t>
             </w:r>
+            <w:proofErr w:type="spellEnd"/>
             <w:r>
               <w:rPr>
                 <w:rFonts w:ascii="Consolas" w:hAnsi="Consolas" w:cs="Consolas"/>
@@ -3177,8 +3835,31 @@
                 <w:szCs w:val="19"/>
                 <w:highlight w:val="white"/>
               </w:rPr>
-              <w:t xml:space="preserve"> PrintScoreBoard(</w:t>
-            </w:r>
+              <w:t xml:space="preserve"> </w:t>
+            </w:r>
+            <w:proofErr w:type="spellStart"/>
+            <w:r>
+              <w:rPr>
+                <w:rFonts w:ascii="Consolas" w:hAnsi="Consolas" w:cs="Consolas"/>
+                <w:color w:val="000000"/>
+                <w:sz w:val="19"/>
+                <w:szCs w:val="19"/>
+                <w:highlight w:val="white"/>
+              </w:rPr>
+              <w:t>PrintScoreBoard</w:t>
+            </w:r>
+            <w:proofErr w:type="spellEnd"/>
+            <w:r>
+              <w:rPr>
+                <w:rFonts w:ascii="Consolas" w:hAnsi="Consolas" w:cs="Consolas"/>
+                <w:color w:val="000000"/>
+                <w:sz w:val="19"/>
+                <w:szCs w:val="19"/>
+                <w:highlight w:val="white"/>
+              </w:rPr>
+              <w:t>(</w:t>
+            </w:r>
+            <w:proofErr w:type="spellStart"/>
             <w:r>
               <w:rPr>
                 <w:rFonts w:ascii="Consolas" w:hAnsi="Consolas" w:cs="Consolas"/>
@@ -3189,6 +3870,7 @@
               </w:rPr>
               <w:t>IList</w:t>
             </w:r>
+            <w:proofErr w:type="spellEnd"/>
             <w:r>
               <w:rPr>
                 <w:rFonts w:ascii="Consolas" w:hAnsi="Consolas" w:cs="Consolas"/>
@@ -3199,6 +3881,7 @@
               </w:rPr>
               <w:t>&lt;</w:t>
             </w:r>
+            <w:proofErr w:type="spellStart"/>
             <w:r>
               <w:rPr>
                 <w:rFonts w:ascii="Consolas" w:hAnsi="Consolas" w:cs="Consolas"/>
@@ -3209,6 +3892,7 @@
               </w:rPr>
               <w:t>KeyValuePair</w:t>
             </w:r>
+            <w:proofErr w:type="spellEnd"/>
             <w:r>
               <w:rPr>
                 <w:rFonts w:ascii="Consolas" w:hAnsi="Consolas" w:cs="Consolas"/>
@@ -3219,6 +3903,7 @@
               </w:rPr>
               <w:t>&lt;</w:t>
             </w:r>
+            <w:proofErr w:type="spellStart"/>
             <w:r>
               <w:rPr>
                 <w:rFonts w:ascii="Consolas" w:hAnsi="Consolas" w:cs="Consolas"/>
@@ -3229,6 +3914,7 @@
               </w:rPr>
               <w:t>int</w:t>
             </w:r>
+            <w:proofErr w:type="spellEnd"/>
             <w:r>
               <w:rPr>
                 <w:rFonts w:ascii="Consolas" w:hAnsi="Consolas" w:cs="Consolas"/>
@@ -3239,6 +3925,7 @@
               </w:rPr>
               <w:t xml:space="preserve">, </w:t>
             </w:r>
+            <w:proofErr w:type="spellStart"/>
             <w:r>
               <w:rPr>
                 <w:rFonts w:ascii="Consolas" w:hAnsi="Consolas" w:cs="Consolas"/>
@@ -3249,6 +3936,7 @@
               </w:rPr>
               <w:t>IList</w:t>
             </w:r>
+            <w:proofErr w:type="spellEnd"/>
             <w:r>
               <w:rPr>
                 <w:rFonts w:ascii="Consolas" w:hAnsi="Consolas" w:cs="Consolas"/>
@@ -3277,7 +3965,29 @@
                 <w:szCs w:val="19"/>
                 <w:highlight w:val="white"/>
               </w:rPr>
-              <w:t>&gt;&gt;&gt; highScores)</w:t>
+              <w:t xml:space="preserve">&gt;&gt;&gt; </w:t>
+            </w:r>
+            <w:proofErr w:type="spellStart"/>
+            <w:r>
+              <w:rPr>
+                <w:rFonts w:ascii="Consolas" w:hAnsi="Consolas" w:cs="Consolas"/>
+                <w:color w:val="000000"/>
+                <w:sz w:val="19"/>
+                <w:szCs w:val="19"/>
+                <w:highlight w:val="white"/>
+              </w:rPr>
+              <w:t>highScores</w:t>
+            </w:r>
+            <w:proofErr w:type="spellEnd"/>
+            <w:r>
+              <w:rPr>
+                <w:rFonts w:ascii="Consolas" w:hAnsi="Consolas" w:cs="Consolas"/>
+                <w:color w:val="000000"/>
+                <w:sz w:val="19"/>
+                <w:szCs w:val="19"/>
+                <w:highlight w:val="white"/>
+              </w:rPr>
+              <w:t>)</w:t>
             </w:r>
             <w:r>
               <w:rPr>
@@ -3288,6 +3998,7 @@
               </w:rPr>
               <w:t xml:space="preserve"> introduced to </w:t>
             </w:r>
+            <w:proofErr w:type="spellStart"/>
             <w:r>
               <w:rPr>
                 <w:rFonts w:ascii="Consolas" w:hAnsi="Consolas" w:cs="Consolas"/>
@@ -3298,6 +4009,7 @@
               </w:rPr>
               <w:t>IDrawer</w:t>
             </w:r>
+            <w:proofErr w:type="spellEnd"/>
           </w:p>
           <w:p>
             <w:pPr>
@@ -3312,6 +4024,7 @@
                 <w:noProof/>
               </w:rPr>
             </w:pPr>
+            <w:proofErr w:type="spellStart"/>
             <w:r>
               <w:rPr>
                 <w:rFonts w:ascii="Consolas" w:hAnsi="Consolas" w:cs="Consolas"/>
@@ -3341,6 +4054,7 @@
               </w:rPr>
               <w:t>PrintScoreBoard</w:t>
             </w:r>
+            <w:proofErr w:type="spellEnd"/>
             <w:r>
               <w:rPr>
                 <w:rFonts w:ascii="Consolas" w:hAnsi="Consolas" w:cs="Consolas"/>
@@ -3434,6 +4148,7 @@
                 <w:noProof/>
               </w:rPr>
             </w:pPr>
+            <w:proofErr w:type="spellStart"/>
             <w:r>
               <w:rPr>
                 <w:rFonts w:ascii="Segoe UI" w:hAnsi="Segoe UI" w:cs="Segoe UI"/>
@@ -3441,7 +4156,17 @@
                 <w:sz w:val="18"/>
                 <w:szCs w:val="18"/>
               </w:rPr>
-              <w:t>ScoreBoard.PrintScoreBoard() removed method no longer needed</w:t>
+              <w:t>ScoreBoard.PrintScoreBoard</w:t>
+            </w:r>
+            <w:proofErr w:type="spellEnd"/>
+            <w:r>
+              <w:rPr>
+                <w:rFonts w:ascii="Segoe UI" w:hAnsi="Segoe UI" w:cs="Segoe UI"/>
+                <w:color w:val="333333"/>
+                <w:sz w:val="18"/>
+                <w:szCs w:val="18"/>
+              </w:rPr>
+              <w:t>() removed method no longer needed</w:t>
             </w:r>
           </w:p>
           <w:p>
@@ -3457,6 +4182,7 @@
                 <w:noProof/>
               </w:rPr>
             </w:pPr>
+            <w:proofErr w:type="spellStart"/>
             <w:r>
               <w:rPr>
                 <w:rFonts w:ascii="Consolas" w:hAnsi="Consolas" w:cs="Consolas"/>
@@ -3467,6 +4193,7 @@
               </w:rPr>
               <w:t>EnterRowColInput</w:t>
             </w:r>
+            <w:proofErr w:type="spellEnd"/>
             <w:r>
               <w:rPr>
                 <w:rFonts w:ascii="Consolas" w:hAnsi="Consolas" w:cs="Consolas"/>
@@ -3476,6 +4203,7 @@
               </w:rPr>
               <w:t xml:space="preserve">(…) updated to use </w:t>
             </w:r>
+            <w:proofErr w:type="spellStart"/>
             <w:r>
               <w:rPr>
                 <w:rFonts w:ascii="Consolas" w:hAnsi="Consolas" w:cs="Consolas"/>
@@ -3505,6 +4233,7 @@
               </w:rPr>
               <w:t>PrintScoreBoard</w:t>
             </w:r>
+            <w:proofErr w:type="spellEnd"/>
             <w:r>
               <w:rPr>
                 <w:rFonts w:ascii="Consolas" w:hAnsi="Consolas" w:cs="Consolas"/>
@@ -3528,6 +4257,7 @@
                 <w:noProof/>
               </w:rPr>
             </w:pPr>
+            <w:proofErr w:type="spellStart"/>
             <w:r>
               <w:rPr>
                 <w:rFonts w:ascii="Consolas" w:hAnsi="Consolas" w:cs="Consolas"/>
@@ -3557,6 +4287,7 @@
               </w:rPr>
               <w:t>AddPlayer</w:t>
             </w:r>
+            <w:proofErr w:type="spellEnd"/>
             <w:r>
               <w:rPr>
                 <w:rFonts w:ascii="Consolas" w:hAnsi="Consolas" w:cs="Consolas"/>
@@ -3580,6 +4311,7 @@
                 <w:noProof/>
               </w:rPr>
             </w:pPr>
+            <w:proofErr w:type="spellStart"/>
             <w:r>
               <w:rPr>
                 <w:rFonts w:ascii="Consolas" w:hAnsi="Consolas" w:cs="Consolas"/>
@@ -3590,6 +4322,7 @@
               </w:rPr>
               <w:t>EnterRowColInput</w:t>
             </w:r>
+            <w:proofErr w:type="spellEnd"/>
             <w:r>
               <w:rPr>
                 <w:rFonts w:ascii="Consolas" w:hAnsi="Consolas" w:cs="Consolas"/>
@@ -3732,6 +4465,7 @@
                 <w:noProof/>
               </w:rPr>
             </w:pPr>
+            <w:proofErr w:type="spellStart"/>
             <w:r>
               <w:rPr>
                 <w:rFonts w:ascii="Consolas" w:hAnsi="Consolas" w:cs="Consolas"/>
@@ -3742,6 +4476,7 @@
               </w:rPr>
               <w:t>EnterRowColInput</w:t>
             </w:r>
+            <w:proofErr w:type="spellEnd"/>
             <w:r>
               <w:rPr>
                 <w:rFonts w:ascii="Consolas" w:hAnsi="Consolas" w:cs="Consolas"/>
@@ -3751,6 +4486,7 @@
               </w:rPr>
               <w:t xml:space="preserve">() renamed to </w:t>
             </w:r>
+            <w:proofErr w:type="spellStart"/>
             <w:r>
               <w:rPr>
                 <w:rFonts w:ascii="Consolas" w:hAnsi="Consolas" w:cs="Consolas"/>
@@ -3761,6 +4497,7 @@
               </w:rPr>
               <w:t>ProcessCommands</w:t>
             </w:r>
+            <w:proofErr w:type="spellEnd"/>
             <w:r>
               <w:rPr>
                 <w:rFonts w:ascii="Consolas" w:hAnsi="Consolas" w:cs="Consolas"/>
@@ -3784,6 +4521,7 @@
                 <w:noProof/>
               </w:rPr>
             </w:pPr>
+            <w:proofErr w:type="spellStart"/>
             <w:r>
               <w:rPr>
                 <w:rFonts w:ascii="Consolas" w:hAnsi="Consolas" w:cs="Consolas"/>
@@ -3794,23 +4532,15 @@
               </w:rPr>
               <w:t>ProcessCommands</w:t>
             </w:r>
-            <w:r>
-              <w:rPr>
-                <w:rFonts w:ascii="Consolas" w:hAnsi="Consolas" w:cs="Consolas"/>
-                <w:color w:val="000000"/>
-                <w:sz w:val="19"/>
-                <w:szCs w:val="19"/>
-              </w:rPr>
-              <w:t>()</w:t>
-            </w:r>
-            <w:r>
-              <w:rPr>
-                <w:rFonts w:ascii="Consolas" w:hAnsi="Consolas" w:cs="Consolas"/>
-                <w:color w:val="000000"/>
-                <w:sz w:val="19"/>
-                <w:szCs w:val="19"/>
-              </w:rPr>
-              <w:t xml:space="preserve"> refactored</w:t>
+            <w:proofErr w:type="spellEnd"/>
+            <w:r>
+              <w:rPr>
+                <w:rFonts w:ascii="Consolas" w:hAnsi="Consolas" w:cs="Consolas"/>
+                <w:color w:val="000000"/>
+                <w:sz w:val="19"/>
+                <w:szCs w:val="19"/>
+              </w:rPr>
+              <w:t>() refactored</w:t>
             </w:r>
           </w:p>
           <w:p>
@@ -3826,6 +4556,7 @@
                 <w:noProof/>
               </w:rPr>
             </w:pPr>
+            <w:proofErr w:type="spellStart"/>
             <w:r>
               <w:rPr>
                 <w:rFonts w:ascii="Consolas" w:hAnsi="Consolas" w:cs="Consolas"/>
@@ -3836,6 +4567,7 @@
               </w:rPr>
               <w:t>MoveTo</w:t>
             </w:r>
+            <w:proofErr w:type="spellEnd"/>
             <w:r>
               <w:rPr>
                 <w:rFonts w:ascii="Consolas" w:hAnsi="Consolas" w:cs="Consolas"/>
@@ -3859,6 +4591,7 @@
                 <w:noProof/>
               </w:rPr>
             </w:pPr>
+            <w:proofErr w:type="spellStart"/>
             <w:r>
               <w:rPr>
                 <w:rFonts w:ascii="Consolas" w:hAnsi="Consolas" w:cs="Consolas"/>
@@ -3870,6 +4603,7 @@
               <w:lastRenderedPageBreak/>
               <w:t>CheckForGameEnd</w:t>
             </w:r>
+            <w:proofErr w:type="spellEnd"/>
             <w:r>
               <w:rPr>
                 <w:rFonts w:ascii="Consolas" w:hAnsi="Consolas" w:cs="Consolas"/>
@@ -3879,6 +4613,7 @@
               </w:rPr>
               <w:t xml:space="preserve">() renamed to </w:t>
             </w:r>
+            <w:proofErr w:type="spellStart"/>
             <w:r>
               <w:rPr>
                 <w:rFonts w:ascii="Consolas" w:hAnsi="Consolas" w:cs="Consolas"/>
@@ -3889,6 +4624,7 @@
               </w:rPr>
               <w:t>IsValidCommand</w:t>
             </w:r>
+            <w:proofErr w:type="spellEnd"/>
             <w:r>
               <w:rPr>
                 <w:rFonts w:ascii="Consolas" w:hAnsi="Consolas" w:cs="Consolas"/>
@@ -3912,6 +4648,7 @@
                 <w:noProof/>
               </w:rPr>
             </w:pPr>
+            <w:proofErr w:type="spellStart"/>
             <w:r>
               <w:rPr>
                 <w:rFonts w:ascii="Consolas" w:hAnsi="Consolas" w:cs="Consolas"/>
@@ -3922,6 +4659,7 @@
               </w:rPr>
               <w:t>enum</w:t>
             </w:r>
+            <w:proofErr w:type="spellEnd"/>
             <w:r>
               <w:rPr>
                 <w:rFonts w:ascii="Consolas" w:hAnsi="Consolas" w:cs="Consolas"/>
@@ -3932,6 +4670,7 @@
               </w:rPr>
               <w:t xml:space="preserve"> </w:t>
             </w:r>
+            <w:proofErr w:type="spellStart"/>
             <w:r>
               <w:rPr>
                 <w:rFonts w:ascii="Consolas" w:hAnsi="Consolas" w:cs="Consolas"/>
@@ -3942,6 +4681,7 @@
               </w:rPr>
               <w:t>CommandResult</w:t>
             </w:r>
+            <w:proofErr w:type="spellEnd"/>
             <w:r>
               <w:rPr>
                 <w:rFonts w:ascii="Consolas" w:hAnsi="Consolas" w:cs="Consolas"/>
@@ -3965,6 +4705,7 @@
                 <w:noProof/>
               </w:rPr>
             </w:pPr>
+            <w:proofErr w:type="spellStart"/>
             <w:r>
               <w:rPr>
                 <w:rFonts w:ascii="Consolas" w:hAnsi="Consolas" w:cs="Consolas"/>
@@ -3975,6 +4716,7 @@
               </w:rPr>
               <w:t>ContinueGame</w:t>
             </w:r>
+            <w:proofErr w:type="spellEnd"/>
             <w:r>
               <w:rPr>
                 <w:rFonts w:ascii="Consolas" w:hAnsi="Consolas" w:cs="Consolas"/>
@@ -3998,6 +4740,7 @@
                 <w:noProof/>
               </w:rPr>
             </w:pPr>
+            <w:proofErr w:type="spellStart"/>
             <w:r>
               <w:rPr>
                 <w:rFonts w:ascii="Consolas" w:hAnsi="Consolas" w:cs="Consolas"/>
@@ -4008,6 +4751,7 @@
               </w:rPr>
               <w:t>RestartGame</w:t>
             </w:r>
+            <w:proofErr w:type="spellEnd"/>
             <w:r>
               <w:rPr>
                 <w:rFonts w:ascii="Consolas" w:hAnsi="Consolas" w:cs="Consolas"/>
@@ -4031,6 +4775,7 @@
                 <w:noProof/>
               </w:rPr>
             </w:pPr>
+            <w:proofErr w:type="spellStart"/>
             <w:r>
               <w:rPr>
                 <w:rFonts w:ascii="Consolas" w:hAnsi="Consolas" w:cs="Consolas"/>
@@ -4041,15 +4786,27 @@
               </w:rPr>
               <w:t>EndApplication</w:t>
             </w:r>
-            <w:r>
-              <w:rPr>
-                <w:rFonts w:ascii="Consolas" w:hAnsi="Consolas" w:cs="Consolas"/>
-                <w:color w:val="000000"/>
-                <w:sz w:val="19"/>
-                <w:szCs w:val="19"/>
-              </w:rPr>
-              <w:t xml:space="preserve"> – end applicaton</w:t>
-            </w:r>
+            <w:proofErr w:type="spellEnd"/>
+            <w:r>
+              <w:rPr>
+                <w:rFonts w:ascii="Consolas" w:hAnsi="Consolas" w:cs="Consolas"/>
+                <w:color w:val="000000"/>
+                <w:sz w:val="19"/>
+                <w:szCs w:val="19"/>
+              </w:rPr>
+              <w:t xml:space="preserve"> – end </w:t>
+            </w:r>
+            <w:proofErr w:type="spellStart"/>
+            <w:r>
+              <w:rPr>
+                <w:rFonts w:ascii="Consolas" w:hAnsi="Consolas" w:cs="Consolas"/>
+                <w:color w:val="000000"/>
+                <w:sz w:val="19"/>
+                <w:szCs w:val="19"/>
+              </w:rPr>
+              <w:t>applicaton</w:t>
+            </w:r>
+            <w:proofErr w:type="spellEnd"/>
           </w:p>
           <w:p>
             <w:pPr>
@@ -4064,6 +4821,7 @@
                 <w:noProof/>
               </w:rPr>
             </w:pPr>
+            <w:proofErr w:type="spellStart"/>
             <w:r>
               <w:rPr>
                 <w:rFonts w:ascii="Consolas" w:hAnsi="Consolas" w:cs="Consolas"/>
@@ -4074,6 +4832,7 @@
               </w:rPr>
               <w:t>StartPlayCycle</w:t>
             </w:r>
+            <w:proofErr w:type="spellEnd"/>
             <w:r>
               <w:rPr>
                 <w:rFonts w:ascii="Consolas" w:hAnsi="Consolas" w:cs="Consolas"/>
@@ -4083,6 +4842,7 @@
               </w:rPr>
               <w:t xml:space="preserve">() refactored to return </w:t>
             </w:r>
+            <w:proofErr w:type="spellStart"/>
             <w:r>
               <w:rPr>
                 <w:rFonts w:ascii="Consolas" w:hAnsi="Consolas" w:cs="Consolas"/>
@@ -4093,6 +4853,7 @@
               </w:rPr>
               <w:t>CommandResult</w:t>
             </w:r>
+            <w:proofErr w:type="spellEnd"/>
           </w:p>
           <w:p>
             <w:pPr>
@@ -4107,6 +4868,7 @@
                 <w:noProof/>
               </w:rPr>
             </w:pPr>
+            <w:proofErr w:type="spellStart"/>
             <w:r>
               <w:rPr>
                 <w:rFonts w:ascii="Consolas" w:hAnsi="Consolas" w:cs="Consolas"/>
@@ -4117,24 +4879,17 @@
               </w:rPr>
               <w:t>MoveTo</w:t>
             </w:r>
-            <w:r>
-              <w:rPr>
-                <w:rFonts w:ascii="Consolas" w:hAnsi="Consolas" w:cs="Consolas"/>
-                <w:color w:val="000000"/>
-                <w:sz w:val="19"/>
-                <w:szCs w:val="19"/>
-              </w:rPr>
-              <w:t xml:space="preserve">() </w:t>
-            </w:r>
-            <w:r>
-              <w:rPr>
-                <w:rFonts w:ascii="Consolas" w:hAnsi="Consolas" w:cs="Consolas"/>
-                <w:color w:val="000000"/>
-                <w:sz w:val="19"/>
-                <w:szCs w:val="19"/>
-              </w:rPr>
-              <w:t xml:space="preserve">refactored to return </w:t>
-            </w:r>
+            <w:proofErr w:type="spellEnd"/>
+            <w:r>
+              <w:rPr>
+                <w:rFonts w:ascii="Consolas" w:hAnsi="Consolas" w:cs="Consolas"/>
+                <w:color w:val="000000"/>
+                <w:sz w:val="19"/>
+                <w:szCs w:val="19"/>
+              </w:rPr>
+              <w:t xml:space="preserve">() refactored to return </w:t>
+            </w:r>
+            <w:proofErr w:type="spellStart"/>
             <w:r>
               <w:rPr>
                 <w:rFonts w:ascii="Consolas" w:hAnsi="Consolas" w:cs="Consolas"/>
@@ -4145,6 +4900,7 @@
               </w:rPr>
               <w:t>CommandResult</w:t>
             </w:r>
+            <w:proofErr w:type="spellEnd"/>
           </w:p>
           <w:p>
             <w:pPr>
@@ -4159,6 +4915,7 @@
                 <w:noProof/>
               </w:rPr>
             </w:pPr>
+            <w:proofErr w:type="spellStart"/>
             <w:r>
               <w:rPr>
                 <w:rFonts w:ascii="Consolas" w:hAnsi="Consolas" w:cs="Consolas"/>
@@ -4169,6 +4926,7 @@
               </w:rPr>
               <w:t>StartPlayCycle</w:t>
             </w:r>
+            <w:proofErr w:type="spellEnd"/>
             <w:r>
               <w:rPr>
                 <w:rFonts w:ascii="Consolas" w:hAnsi="Consolas" w:cs="Consolas"/>
@@ -4178,6 +4936,7 @@
               </w:rPr>
               <w:t xml:space="preserve">() refactored to return </w:t>
             </w:r>
+            <w:proofErr w:type="spellStart"/>
             <w:r>
               <w:rPr>
                 <w:rFonts w:ascii="Consolas" w:hAnsi="Consolas" w:cs="Consolas"/>
@@ -4188,6 +4947,7 @@
               </w:rPr>
               <w:t>CommandResult</w:t>
             </w:r>
+            <w:proofErr w:type="spellEnd"/>
           </w:p>
           <w:p>
             <w:pPr>
@@ -4202,6 +4962,7 @@
                 <w:noProof/>
               </w:rPr>
             </w:pPr>
+            <w:proofErr w:type="spellStart"/>
             <w:r>
               <w:rPr>
                 <w:rFonts w:ascii="Consolas" w:hAnsi="Consolas" w:cs="Consolas"/>
@@ -4212,6 +4973,7 @@
               </w:rPr>
               <w:t>MoveTo</w:t>
             </w:r>
+            <w:proofErr w:type="spellEnd"/>
             <w:r>
               <w:rPr>
                 <w:rFonts w:ascii="Consolas" w:hAnsi="Consolas" w:cs="Consolas"/>
@@ -4235,8 +4997,148 @@
                 <w:noProof/>
               </w:rPr>
             </w:pPr>
+            <w:r>
+              <w:rPr>
+                <w:rFonts w:asciiTheme="minorHAnsi" w:hAnsiTheme="minorHAnsi"/>
+                <w:noProof/>
+              </w:rPr>
+              <w:t xml:space="preserve">Implementing the Mediator Pattern: The </w:t>
+            </w:r>
+            <w:r>
+              <w:rPr>
+                <w:rFonts w:asciiTheme="minorHAnsi" w:hAnsiTheme="minorHAnsi"/>
+                <w:noProof/>
+              </w:rPr>
+              <w:t>MediatorExtensions</w:t>
+            </w:r>
+            <w:r>
+              <w:rPr>
+                <w:rFonts w:asciiTheme="minorHAnsi" w:hAnsiTheme="minorHAnsi"/>
+                <w:noProof/>
+              </w:rPr>
+              <w:t xml:space="preserve"> Class is working together with the </w:t>
+            </w:r>
+            <w:r>
+              <w:rPr>
+                <w:rFonts w:asciiTheme="minorHAnsi" w:hAnsiTheme="minorHAnsi"/>
+                <w:noProof/>
+              </w:rPr>
+              <w:t>MinesInitializer</w:t>
+            </w:r>
+            <w:r>
+              <w:rPr>
+                <w:rFonts w:asciiTheme="minorHAnsi" w:hAnsiTheme="minorHAnsi"/>
+                <w:noProof/>
+              </w:rPr>
+              <w:t xml:space="preserve"> Class the the Main game instances d</w:t>
+            </w:r>
+            <w:r>
+              <w:rPr>
+                <w:rFonts w:asciiTheme="minorHAnsi" w:hAnsiTheme="minorHAnsi"/>
+                <w:noProof/>
+              </w:rPr>
+              <w:t>ur</w:t>
+            </w:r>
+            <w:r>
+              <w:rPr>
+                <w:rFonts w:asciiTheme="minorHAnsi" w:hAnsiTheme="minorHAnsi"/>
+                <w:noProof/>
+              </w:rPr>
+              <w:t>ing the game play</w:t>
+            </w:r>
+          </w:p>
+          <w:p>
+            <w:pPr>
+              <w:pStyle w:val="ListParagraph"/>
+              <w:numPr>
+                <w:ilvl w:val="0"/>
+                <w:numId w:val="19"/>
+              </w:numPr>
+              <w:spacing w:before="0" w:after="200" w:line="276" w:lineRule="auto"/>
+              <w:rPr>
+                <w:rFonts w:asciiTheme="minorHAnsi" w:hAnsiTheme="minorHAnsi"/>
+                <w:noProof/>
+              </w:rPr>
+            </w:pPr>
+            <w:r>
+              <w:rPr>
+                <w:rFonts w:asciiTheme="minorHAnsi" w:hAnsiTheme="minorHAnsi"/>
+                <w:noProof/>
+              </w:rPr>
+              <w:t xml:space="preserve">Implementing the IRepository Pattern: The Repository Class, implements IRepository interface and provides Get players </w:t>
+            </w:r>
+            <w:r>
+              <w:rPr>
+                <w:rFonts w:asciiTheme="minorHAnsi" w:hAnsiTheme="minorHAnsi"/>
+                <w:noProof/>
+              </w:rPr>
+              <w:t>from</w:t>
+            </w:r>
+            <w:r>
+              <w:rPr>
+                <w:rFonts w:asciiTheme="minorHAnsi" w:hAnsiTheme="minorHAnsi"/>
+                <w:noProof/>
+              </w:rPr>
+              <w:t xml:space="preserve"> the database and Add player </w:t>
+            </w:r>
+            <w:r>
+              <w:rPr>
+                <w:rFonts w:asciiTheme="minorHAnsi" w:hAnsiTheme="minorHAnsi"/>
+                <w:noProof/>
+              </w:rPr>
+              <w:t>methods</w:t>
+            </w:r>
+            <w:r>
+              <w:rPr>
+                <w:rFonts w:asciiTheme="minorHAnsi" w:hAnsiTheme="minorHAnsi"/>
+                <w:noProof/>
+              </w:rPr>
+              <w:t>.</w:t>
+            </w:r>
+          </w:p>
+          <w:p>
+            <w:pPr>
+              <w:pStyle w:val="ListParagraph"/>
+              <w:numPr>
+                <w:ilvl w:val="0"/>
+                <w:numId w:val="19"/>
+              </w:numPr>
+              <w:spacing w:before="0" w:after="200" w:line="276" w:lineRule="auto"/>
+              <w:rPr>
+                <w:rFonts w:asciiTheme="minorHAnsi" w:hAnsiTheme="minorHAnsi"/>
+                <w:noProof/>
+              </w:rPr>
+            </w:pPr>
+            <w:r>
+              <w:rPr>
+                <w:rFonts w:asciiTheme="minorHAnsi" w:hAnsiTheme="minorHAnsi"/>
+                <w:noProof/>
+              </w:rPr>
+              <w:t xml:space="preserve">The </w:t>
+            </w:r>
+            <w:r>
+              <w:rPr>
+                <w:rFonts w:asciiTheme="minorHAnsi" w:hAnsiTheme="minorHAnsi"/>
+                <w:noProof/>
+              </w:rPr>
+              <w:t>Repository Class</w:t>
+            </w:r>
+            <w:r>
+              <w:rPr>
+                <w:rFonts w:asciiTheme="minorHAnsi" w:hAnsiTheme="minorHAnsi"/>
+                <w:noProof/>
+              </w:rPr>
+              <w:t xml:space="preserve"> is working together with the datab</w:t>
+            </w:r>
             <w:bookmarkStart w:id="0" w:name="_GoBack"/>
             <w:bookmarkEnd w:id="0"/>
+            <w:r>
+              <w:rPr>
+                <w:rFonts w:asciiTheme="minorHAnsi" w:hAnsiTheme="minorHAnsi"/>
+                <w:noProof/>
+              </w:rPr>
+              <w:t>ase file : players.xml</w:t>
+            </w:r>
           </w:p>
         </w:tc>
       </w:tr>
@@ -4259,8 +5161,8 @@
     </w:tbl>
     <w:p/>
     <w:sectPr>
-      <w:headerReference w:type="default" r:id="rId7"/>
-      <w:footerReference w:type="default" r:id="rId8"/>
+      <w:headerReference w:type="default" r:id="rId8"/>
+      <w:footerReference w:type="default" r:id="rId9"/>
       <w:type w:val="continuous"/>
       <w:pgSz w:w="11907" w:h="16839" w:code="9"/>
       <w:pgMar w:top="851" w:right="851" w:bottom="851" w:left="851" w:header="851" w:footer="567" w:gutter="0"/>
@@ -4272,7 +5174,7 @@
 </file>
 
 <file path=word/endnotes.xml><?xml version="1.0" encoding="utf-8"?>
-<w:endnotes xmlns:wpc="http://schemas.microsoft.com/office/word/2010/wordprocessingCanvas" xmlns:mc="http://schemas.openxmlformats.org/markup-compatibility/2006" xmlns:o="urn:schemas-microsoft-com:office:office" xmlns:r="http://schemas.openxmlformats.org/officeDocument/2006/relationships" xmlns:m="http://schemas.openxmlformats.org/officeDocument/2006/math" xmlns:v="urn:schemas-microsoft-com:vml" xmlns:wp14="http://schemas.microsoft.com/office/word/2010/wordprocessingDrawing" xmlns:wp="http://schemas.openxmlformats.org/drawingml/2006/wordprocessingDrawing" xmlns:w10="urn:schemas-microsoft-com:office:word" xmlns:w="http://schemas.openxmlformats.org/wordprocessingml/2006/main" xmlns:w14="http://schemas.microsoft.com/office/word/2010/wordml" xmlns:w15="http://schemas.microsoft.com/office/word/2012/wordml" xmlns:wpg="http://schemas.microsoft.com/office/word/2010/wordprocessingGroup" xmlns:wpi="http://schemas.microsoft.com/office/word/2010/wordprocessingInk" xmlns:wne="http://schemas.microsoft.com/office/word/2006/wordml" xmlns:wps="http://schemas.microsoft.com/office/word/2010/wordprocessingShape" mc:Ignorable="w14 w15 wp14">
+<w:endnotes xmlns:wpc="http://schemas.microsoft.com/office/word/2010/wordprocessingCanvas" xmlns:mc="http://schemas.openxmlformats.org/markup-compatibility/2006" xmlns:o="urn:schemas-microsoft-com:office:office" xmlns:r="http://schemas.openxmlformats.org/officeDocument/2006/relationships" xmlns:m="http://schemas.openxmlformats.org/officeDocument/2006/math" xmlns:v="urn:schemas-microsoft-com:vml" xmlns:wp14="http://schemas.microsoft.com/office/word/2010/wordprocessingDrawing" xmlns:wp="http://schemas.openxmlformats.org/drawingml/2006/wordprocessingDrawing" xmlns:w10="urn:schemas-microsoft-com:office:word" xmlns:w="http://schemas.openxmlformats.org/wordprocessingml/2006/main" xmlns:w14="http://schemas.microsoft.com/office/word/2010/wordml" xmlns:wpg="http://schemas.microsoft.com/office/word/2010/wordprocessingGroup" xmlns:wpi="http://schemas.microsoft.com/office/word/2010/wordprocessingInk" xmlns:wne="http://schemas.microsoft.com/office/word/2006/wordml" xmlns:wps="http://schemas.microsoft.com/office/word/2010/wordprocessingShape" mc:Ignorable="w14 wp14">
   <w:endnote w:type="separator" w:id="-1">
     <w:p>
       <w:r>
@@ -4291,7 +5193,7 @@
 </file>
 
 <file path=word/footer1.xml><?xml version="1.0" encoding="utf-8"?>
-<w:ftr xmlns:wpc="http://schemas.microsoft.com/office/word/2010/wordprocessingCanvas" xmlns:mc="http://schemas.openxmlformats.org/markup-compatibility/2006" xmlns:o="urn:schemas-microsoft-com:office:office" xmlns:r="http://schemas.openxmlformats.org/officeDocument/2006/relationships" xmlns:m="http://schemas.openxmlformats.org/officeDocument/2006/math" xmlns:v="urn:schemas-microsoft-com:vml" xmlns:wp14="http://schemas.microsoft.com/office/word/2010/wordprocessingDrawing" xmlns:wp="http://schemas.openxmlformats.org/drawingml/2006/wordprocessingDrawing" xmlns:w10="urn:schemas-microsoft-com:office:word" xmlns:w="http://schemas.openxmlformats.org/wordprocessingml/2006/main" xmlns:w14="http://schemas.microsoft.com/office/word/2010/wordml" xmlns:w15="http://schemas.microsoft.com/office/word/2012/wordml" xmlns:wpg="http://schemas.microsoft.com/office/word/2010/wordprocessingGroup" xmlns:wpi="http://schemas.microsoft.com/office/word/2010/wordprocessingInk" xmlns:wne="http://schemas.microsoft.com/office/word/2006/wordml" xmlns:wps="http://schemas.microsoft.com/office/word/2010/wordprocessingShape" mc:Ignorable="w14 w15 wp14">
+<w:ftr xmlns:wpc="http://schemas.microsoft.com/office/word/2010/wordprocessingCanvas" xmlns:mc="http://schemas.openxmlformats.org/markup-compatibility/2006" xmlns:o="urn:schemas-microsoft-com:office:office" xmlns:r="http://schemas.openxmlformats.org/officeDocument/2006/relationships" xmlns:m="http://schemas.openxmlformats.org/officeDocument/2006/math" xmlns:v="urn:schemas-microsoft-com:vml" xmlns:wp14="http://schemas.microsoft.com/office/word/2010/wordprocessingDrawing" xmlns:wp="http://schemas.openxmlformats.org/drawingml/2006/wordprocessingDrawing" xmlns:w10="urn:schemas-microsoft-com:office:word" xmlns:w="http://schemas.openxmlformats.org/wordprocessingml/2006/main" xmlns:w14="http://schemas.microsoft.com/office/word/2010/wordml" xmlns:wpg="http://schemas.microsoft.com/office/word/2010/wordprocessingGroup" xmlns:wpi="http://schemas.microsoft.com/office/word/2010/wordprocessingInk" xmlns:wne="http://schemas.microsoft.com/office/word/2006/wordml" xmlns:wps="http://schemas.microsoft.com/office/word/2010/wordprocessingShape" mc:Ignorable="w14 wp14">
   <w:p>
     <w:pPr>
       <w:spacing w:before="0" w:after="0"/>
@@ -4401,27 +5303,14 @@
           <w:r>
             <w:t xml:space="preserve"> of </w:t>
           </w:r>
-          <w:r>
-            <w:fldChar w:fldCharType="begin"/>
-          </w:r>
-          <w:r>
-            <w:instrText xml:space="preserve"> NUMPAGES </w:instrText>
-          </w:r>
-          <w:r>
-            <w:fldChar w:fldCharType="separate"/>
-          </w:r>
-          <w:r>
-            <w:rPr>
-              <w:noProof/>
-            </w:rPr>
-            <w:t>4</w:t>
-          </w:r>
-          <w:r>
-            <w:rPr>
-              <w:noProof/>
-            </w:rPr>
-            <w:fldChar w:fldCharType="end"/>
-          </w:r>
+          <w:fldSimple w:instr=" NUMPAGES ">
+            <w:r>
+              <w:rPr>
+                <w:noProof/>
+              </w:rPr>
+              <w:t>4</w:t>
+            </w:r>
+          </w:fldSimple>
         </w:p>
       </w:tc>
       <w:tc>
@@ -4464,7 +5353,7 @@
 </file>
 
 <file path=word/footnotes.xml><?xml version="1.0" encoding="utf-8"?>
-<w:footnotes xmlns:wpc="http://schemas.microsoft.com/office/word/2010/wordprocessingCanvas" xmlns:mc="http://schemas.openxmlformats.org/markup-compatibility/2006" xmlns:o="urn:schemas-microsoft-com:office:office" xmlns:r="http://schemas.openxmlformats.org/officeDocument/2006/relationships" xmlns:m="http://schemas.openxmlformats.org/officeDocument/2006/math" xmlns:v="urn:schemas-microsoft-com:vml" xmlns:wp14="http://schemas.microsoft.com/office/word/2010/wordprocessingDrawing" xmlns:wp="http://schemas.openxmlformats.org/drawingml/2006/wordprocessingDrawing" xmlns:w10="urn:schemas-microsoft-com:office:word" xmlns:w="http://schemas.openxmlformats.org/wordprocessingml/2006/main" xmlns:w14="http://schemas.microsoft.com/office/word/2010/wordml" xmlns:w15="http://schemas.microsoft.com/office/word/2012/wordml" xmlns:wpg="http://schemas.microsoft.com/office/word/2010/wordprocessingGroup" xmlns:wpi="http://schemas.microsoft.com/office/word/2010/wordprocessingInk" xmlns:wne="http://schemas.microsoft.com/office/word/2006/wordml" xmlns:wps="http://schemas.microsoft.com/office/word/2010/wordprocessingShape" mc:Ignorable="w14 w15 wp14">
+<w:footnotes xmlns:wpc="http://schemas.microsoft.com/office/word/2010/wordprocessingCanvas" xmlns:mc="http://schemas.openxmlformats.org/markup-compatibility/2006" xmlns:o="urn:schemas-microsoft-com:office:office" xmlns:r="http://schemas.openxmlformats.org/officeDocument/2006/relationships" xmlns:m="http://schemas.openxmlformats.org/officeDocument/2006/math" xmlns:v="urn:schemas-microsoft-com:vml" xmlns:wp14="http://schemas.microsoft.com/office/word/2010/wordprocessingDrawing" xmlns:wp="http://schemas.openxmlformats.org/drawingml/2006/wordprocessingDrawing" xmlns:w10="urn:schemas-microsoft-com:office:word" xmlns:w="http://schemas.openxmlformats.org/wordprocessingml/2006/main" xmlns:w14="http://schemas.microsoft.com/office/word/2010/wordml" xmlns:wpg="http://schemas.microsoft.com/office/word/2010/wordprocessingGroup" xmlns:wpi="http://schemas.microsoft.com/office/word/2010/wordprocessingInk" xmlns:wne="http://schemas.microsoft.com/office/word/2006/wordml" xmlns:wps="http://schemas.microsoft.com/office/word/2010/wordprocessingShape" mc:Ignorable="w14 wp14">
   <w:footnote w:type="separator" w:id="-1">
     <w:p>
       <w:r>
@@ -4483,7 +5372,7 @@
 </file>
 
 <file path=word/header1.xml><?xml version="1.0" encoding="utf-8"?>
-<w:hdr xmlns:wpc="http://schemas.microsoft.com/office/word/2010/wordprocessingCanvas" xmlns:mc="http://schemas.openxmlformats.org/markup-compatibility/2006" xmlns:o="urn:schemas-microsoft-com:office:office" xmlns:r="http://schemas.openxmlformats.org/officeDocument/2006/relationships" xmlns:m="http://schemas.openxmlformats.org/officeDocument/2006/math" xmlns:v="urn:schemas-microsoft-com:vml" xmlns:wp14="http://schemas.microsoft.com/office/word/2010/wordprocessingDrawing" xmlns:wp="http://schemas.openxmlformats.org/drawingml/2006/wordprocessingDrawing" xmlns:w10="urn:schemas-microsoft-com:office:word" xmlns:w="http://schemas.openxmlformats.org/wordprocessingml/2006/main" xmlns:w14="http://schemas.microsoft.com/office/word/2010/wordml" xmlns:w15="http://schemas.microsoft.com/office/word/2012/wordml" xmlns:wpg="http://schemas.microsoft.com/office/word/2010/wordprocessingGroup" xmlns:wpi="http://schemas.microsoft.com/office/word/2010/wordprocessingInk" xmlns:wne="http://schemas.microsoft.com/office/word/2006/wordml" xmlns:wps="http://schemas.microsoft.com/office/word/2010/wordprocessingShape" mc:Ignorable="w14 w15 wp14">
+<w:hdr xmlns:wpc="http://schemas.microsoft.com/office/word/2010/wordprocessingCanvas" xmlns:mc="http://schemas.openxmlformats.org/markup-compatibility/2006" xmlns:o="urn:schemas-microsoft-com:office:office" xmlns:r="http://schemas.openxmlformats.org/officeDocument/2006/relationships" xmlns:m="http://schemas.openxmlformats.org/officeDocument/2006/math" xmlns:v="urn:schemas-microsoft-com:vml" xmlns:wp14="http://schemas.microsoft.com/office/word/2010/wordprocessingDrawing" xmlns:wp="http://schemas.openxmlformats.org/drawingml/2006/wordprocessingDrawing" xmlns:w10="urn:schemas-microsoft-com:office:word" xmlns:w="http://schemas.openxmlformats.org/wordprocessingml/2006/main" xmlns:w14="http://schemas.microsoft.com/office/word/2010/wordml" xmlns:wpg="http://schemas.microsoft.com/office/word/2010/wordprocessingGroup" xmlns:wpi="http://schemas.microsoft.com/office/word/2010/wordprocessingInk" xmlns:wne="http://schemas.microsoft.com/office/word/2006/wordml" xmlns:wps="http://schemas.microsoft.com/office/word/2010/wordprocessingShape" mc:Ignorable="w14 wp14">
   <w:tbl>
     <w:tblPr>
       <w:tblW w:w="10206" w:type="dxa"/>
@@ -4514,6 +5403,7 @@
           <w:r>
             <w:rPr>
               <w:noProof/>
+              <w:lang w:val="bg-BG" w:eastAsia="bg-BG"/>
             </w:rPr>
             <w:drawing>
               <wp:inline distT="0" distB="0" distL="0" distR="0" wp14:anchorId="2E9DDF4B" wp14:editId="798C125D">
@@ -4578,7 +5468,15 @@
             <w:spacing w:before="60" w:line="240" w:lineRule="exact"/>
           </w:pPr>
           <w:r>
-            <w:t>33, Alexander Malinov Blvd.</w:t>
+            <w:t xml:space="preserve">33, Alexander </w:t>
+          </w:r>
+          <w:proofErr w:type="spellStart"/>
+          <w:r>
+            <w:t>Malinov</w:t>
+          </w:r>
+          <w:proofErr w:type="spellEnd"/>
+          <w:r>
+            <w:t xml:space="preserve"> Blvd.</w:t>
           </w:r>
           <w:r>
             <w:t xml:space="preserve">, </w:t>
@@ -4640,7 +5538,7 @@
 </file>
 
 <file path=word/numbering.xml><?xml version="1.0" encoding="utf-8"?>
-<w:numbering xmlns:wpc="http://schemas.microsoft.com/office/word/2010/wordprocessingCanvas" xmlns:mc="http://schemas.openxmlformats.org/markup-compatibility/2006" xmlns:o="urn:schemas-microsoft-com:office:office" xmlns:r="http://schemas.openxmlformats.org/officeDocument/2006/relationships" xmlns:m="http://schemas.openxmlformats.org/officeDocument/2006/math" xmlns:v="urn:schemas-microsoft-com:vml" xmlns:wp14="http://schemas.microsoft.com/office/word/2010/wordprocessingDrawing" xmlns:wp="http://schemas.openxmlformats.org/drawingml/2006/wordprocessingDrawing" xmlns:w10="urn:schemas-microsoft-com:office:word" xmlns:w="http://schemas.openxmlformats.org/wordprocessingml/2006/main" xmlns:w14="http://schemas.microsoft.com/office/word/2010/wordml" xmlns:w15="http://schemas.microsoft.com/office/word/2012/wordml" xmlns:wpg="http://schemas.microsoft.com/office/word/2010/wordprocessingGroup" xmlns:wpi="http://schemas.microsoft.com/office/word/2010/wordprocessingInk" xmlns:wne="http://schemas.microsoft.com/office/word/2006/wordml" xmlns:wps="http://schemas.microsoft.com/office/word/2010/wordprocessingShape" mc:Ignorable="w14 w15 wp14">
+<w:numbering xmlns:wpc="http://schemas.microsoft.com/office/word/2010/wordprocessingCanvas" xmlns:mc="http://schemas.openxmlformats.org/markup-compatibility/2006" xmlns:o="urn:schemas-microsoft-com:office:office" xmlns:r="http://schemas.openxmlformats.org/officeDocument/2006/relationships" xmlns:m="http://schemas.openxmlformats.org/officeDocument/2006/math" xmlns:v="urn:schemas-microsoft-com:vml" xmlns:wp14="http://schemas.microsoft.com/office/word/2010/wordprocessingDrawing" xmlns:wp="http://schemas.openxmlformats.org/drawingml/2006/wordprocessingDrawing" xmlns:w10="urn:schemas-microsoft-com:office:word" xmlns:w="http://schemas.openxmlformats.org/wordprocessingml/2006/main" xmlns:w14="http://schemas.microsoft.com/office/word/2010/wordml" xmlns:wpg="http://schemas.microsoft.com/office/word/2010/wordprocessingGroup" xmlns:wpi="http://schemas.microsoft.com/office/word/2010/wordprocessingInk" xmlns:wne="http://schemas.microsoft.com/office/word/2006/wordml" xmlns:wps="http://schemas.microsoft.com/office/word/2010/wordprocessingShape" mc:Ignorable="w14 wp14">
   <w:abstractNum w:abstractNumId="0">
     <w:nsid w:val="04E60920"/>
     <w:multiLevelType w:val="hybridMultilevel"/>
@@ -6993,7 +7891,7 @@
 </file>
 
 <file path=word/styles.xml><?xml version="1.0" encoding="utf-8"?>
-<w:styles xmlns:mc="http://schemas.openxmlformats.org/markup-compatibility/2006" xmlns:r="http://schemas.openxmlformats.org/officeDocument/2006/relationships" xmlns:w="http://schemas.openxmlformats.org/wordprocessingml/2006/main" xmlns:w14="http://schemas.microsoft.com/office/word/2010/wordml" xmlns:w15="http://schemas.microsoft.com/office/word/2012/wordml" mc:Ignorable="w14 w15">
+<w:styles xmlns:mc="http://schemas.openxmlformats.org/markup-compatibility/2006" xmlns:r="http://schemas.openxmlformats.org/officeDocument/2006/relationships" xmlns:w="http://schemas.openxmlformats.org/wordprocessingml/2006/main" xmlns:w14="http://schemas.microsoft.com/office/word/2010/wordml" mc:Ignorable="w14">
   <w:docDefaults>
     <w:rPrDefault>
       <w:rPr>
@@ -7003,371 +7901,559 @@
     </w:rPrDefault>
     <w:pPrDefault/>
   </w:docDefaults>
-  <w:latentStyles w:defLockedState="0" w:defUIPriority="0" w:defSemiHidden="0" w:defUnhideWhenUsed="0" w:defQFormat="0" w:count="371">
-    <w:lsdException w:name="Normal" w:qFormat="1"/>
-    <w:lsdException w:name="heading 1" w:qFormat="1"/>
-    <w:lsdException w:name="heading 2" w:qFormat="1"/>
-    <w:lsdException w:name="heading 3" w:qFormat="1"/>
-    <w:lsdException w:name="heading 4" w:semiHidden="1" w:unhideWhenUsed="1" w:qFormat="1"/>
-    <w:lsdException w:name="heading 5" w:semiHidden="1" w:unhideWhenUsed="1" w:qFormat="1"/>
-    <w:lsdException w:name="heading 6" w:semiHidden="1" w:unhideWhenUsed="1" w:qFormat="1"/>
-    <w:lsdException w:name="heading 7" w:semiHidden="1" w:unhideWhenUsed="1" w:qFormat="1"/>
-    <w:lsdException w:name="heading 8" w:semiHidden="1" w:unhideWhenUsed="1" w:qFormat="1"/>
-    <w:lsdException w:name="heading 9" w:semiHidden="1" w:unhideWhenUsed="1" w:qFormat="1"/>
-    <w:lsdException w:name="index 1" w:semiHidden="1" w:unhideWhenUsed="1"/>
-    <w:lsdException w:name="index 2" w:semiHidden="1" w:unhideWhenUsed="1"/>
-    <w:lsdException w:name="index 3" w:semiHidden="1" w:unhideWhenUsed="1"/>
-    <w:lsdException w:name="index 4" w:semiHidden="1" w:unhideWhenUsed="1"/>
-    <w:lsdException w:name="index 5" w:semiHidden="1" w:unhideWhenUsed="1"/>
-    <w:lsdException w:name="index 6" w:semiHidden="1" w:unhideWhenUsed="1"/>
-    <w:lsdException w:name="index 7" w:semiHidden="1" w:unhideWhenUsed="1"/>
-    <w:lsdException w:name="index 8" w:semiHidden="1" w:unhideWhenUsed="1"/>
-    <w:lsdException w:name="index 9" w:semiHidden="1" w:unhideWhenUsed="1"/>
-    <w:lsdException w:name="toc 1" w:semiHidden="1" w:unhideWhenUsed="1"/>
-    <w:lsdException w:name="toc 2" w:semiHidden="1" w:unhideWhenUsed="1"/>
-    <w:lsdException w:name="toc 3" w:semiHidden="1" w:unhideWhenUsed="1"/>
-    <w:lsdException w:name="toc 4" w:semiHidden="1" w:unhideWhenUsed="1"/>
-    <w:lsdException w:name="toc 5" w:semiHidden="1" w:unhideWhenUsed="1"/>
-    <w:lsdException w:name="toc 6" w:semiHidden="1" w:unhideWhenUsed="1"/>
-    <w:lsdException w:name="toc 7" w:semiHidden="1" w:unhideWhenUsed="1"/>
-    <w:lsdException w:name="toc 8" w:semiHidden="1" w:unhideWhenUsed="1"/>
-    <w:lsdException w:name="toc 9" w:semiHidden="1" w:unhideWhenUsed="1"/>
-    <w:lsdException w:name="Normal Indent" w:semiHidden="1" w:unhideWhenUsed="1"/>
-    <w:lsdException w:name="footnote text" w:semiHidden="1" w:unhideWhenUsed="1"/>
-    <w:lsdException w:name="annotation text" w:semiHidden="1" w:unhideWhenUsed="1"/>
-    <w:lsdException w:name="header" w:semiHidden="1" w:unhideWhenUsed="1"/>
-    <w:lsdException w:name="footer" w:semiHidden="1" w:unhideWhenUsed="1"/>
-    <w:lsdException w:name="index heading" w:semiHidden="1" w:unhideWhenUsed="1"/>
-    <w:lsdException w:name="caption" w:semiHidden="1" w:unhideWhenUsed="1" w:qFormat="1"/>
-    <w:lsdException w:name="table of figures" w:semiHidden="1" w:unhideWhenUsed="1"/>
-    <w:lsdException w:name="envelope address" w:semiHidden="1" w:unhideWhenUsed="1"/>
-    <w:lsdException w:name="envelope return" w:semiHidden="1" w:unhideWhenUsed="1"/>
-    <w:lsdException w:name="footnote reference" w:semiHidden="1" w:unhideWhenUsed="1"/>
-    <w:lsdException w:name="annotation reference" w:semiHidden="1" w:unhideWhenUsed="1"/>
-    <w:lsdException w:name="line number" w:semiHidden="1" w:unhideWhenUsed="1"/>
-    <w:lsdException w:name="page number" w:semiHidden="1" w:unhideWhenUsed="1"/>
-    <w:lsdException w:name="endnote reference" w:semiHidden="1" w:unhideWhenUsed="1"/>
-    <w:lsdException w:name="endnote text" w:semiHidden="1" w:unhideWhenUsed="1"/>
-    <w:lsdException w:name="table of authorities" w:semiHidden="1" w:unhideWhenUsed="1"/>
-    <w:lsdException w:name="macro" w:semiHidden="1" w:unhideWhenUsed="1"/>
-    <w:lsdException w:name="toa heading" w:semiHidden="1" w:unhideWhenUsed="1"/>
-    <w:lsdException w:name="List" w:semiHidden="1" w:unhideWhenUsed="1"/>
-    <w:lsdException w:name="List Bullet" w:semiHidden="1" w:unhideWhenUsed="1"/>
-    <w:lsdException w:name="List 2" w:semiHidden="1" w:unhideWhenUsed="1"/>
-    <w:lsdException w:name="List 3" w:semiHidden="1" w:unhideWhenUsed="1"/>
-    <w:lsdException w:name="List Bullet 2" w:semiHidden="1" w:unhideWhenUsed="1"/>
-    <w:lsdException w:name="List Bullet 3" w:semiHidden="1" w:unhideWhenUsed="1"/>
-    <w:lsdException w:name="List Bullet 4" w:semiHidden="1" w:unhideWhenUsed="1"/>
-    <w:lsdException w:name="List Bullet 5" w:semiHidden="1" w:unhideWhenUsed="1"/>
-    <w:lsdException w:name="List Number 2" w:semiHidden="1" w:unhideWhenUsed="1"/>
-    <w:lsdException w:name="List Number 3" w:semiHidden="1" w:unhideWhenUsed="1"/>
-    <w:lsdException w:name="List Number 4" w:semiHidden="1" w:unhideWhenUsed="1"/>
-    <w:lsdException w:name="List Number 5" w:semiHidden="1" w:unhideWhenUsed="1"/>
-    <w:lsdException w:name="Title" w:qFormat="1"/>
-    <w:lsdException w:name="Closing" w:semiHidden="1" w:unhideWhenUsed="1"/>
-    <w:lsdException w:name="Signature" w:semiHidden="1" w:unhideWhenUsed="1"/>
-    <w:lsdException w:name="Default Paragraph Font" w:semiHidden="1" w:unhideWhenUsed="1"/>
-    <w:lsdException w:name="Body Text" w:semiHidden="1" w:unhideWhenUsed="1"/>
-    <w:lsdException w:name="Body Text Indent" w:semiHidden="1" w:unhideWhenUsed="1"/>
-    <w:lsdException w:name="List Continue" w:semiHidden="1" w:unhideWhenUsed="1"/>
-    <w:lsdException w:name="List Continue 2" w:semiHidden="1" w:unhideWhenUsed="1"/>
-    <w:lsdException w:name="List Continue 3" w:semiHidden="1" w:unhideWhenUsed="1"/>
-    <w:lsdException w:name="List Continue 4" w:semiHidden="1" w:unhideWhenUsed="1"/>
-    <w:lsdException w:name="List Continue 5" w:semiHidden="1" w:unhideWhenUsed="1"/>
-    <w:lsdException w:name="Message Header" w:semiHidden="1" w:unhideWhenUsed="1"/>
-    <w:lsdException w:name="Subtitle" w:qFormat="1"/>
-    <w:lsdException w:name="Body Text First Indent 2" w:semiHidden="1" w:unhideWhenUsed="1"/>
-    <w:lsdException w:name="Note Heading" w:semiHidden="1" w:unhideWhenUsed="1"/>
-    <w:lsdException w:name="Body Text 2" w:semiHidden="1" w:unhideWhenUsed="1"/>
-    <w:lsdException w:name="Body Text 3" w:semiHidden="1" w:unhideWhenUsed="1"/>
-    <w:lsdException w:name="Body Text Indent 2" w:semiHidden="1" w:unhideWhenUsed="1"/>
-    <w:lsdException w:name="Body Text Indent 3" w:semiHidden="1" w:unhideWhenUsed="1"/>
-    <w:lsdException w:name="Block Text" w:semiHidden="1" w:unhideWhenUsed="1"/>
-    <w:lsdException w:name="Hyperlink" w:semiHidden="1" w:unhideWhenUsed="1"/>
-    <w:lsdException w:name="FollowedHyperlink" w:semiHidden="1" w:unhideWhenUsed="1"/>
-    <w:lsdException w:name="Strong" w:qFormat="1"/>
-    <w:lsdException w:name="Emphasis" w:qFormat="1"/>
-    <w:lsdException w:name="Document Map" w:semiHidden="1" w:unhideWhenUsed="1"/>
-    <w:lsdException w:name="Plain Text" w:semiHidden="1" w:unhideWhenUsed="1"/>
-    <w:lsdException w:name="E-mail Signature" w:semiHidden="1" w:unhideWhenUsed="1"/>
-    <w:lsdException w:name="HTML Top of Form" w:semiHidden="1" w:unhideWhenUsed="1"/>
-    <w:lsdException w:name="HTML Bottom of Form" w:semiHidden="1" w:unhideWhenUsed="1"/>
-    <w:lsdException w:name="Normal (Web)" w:semiHidden="1" w:unhideWhenUsed="1"/>
-    <w:lsdException w:name="HTML Acronym" w:semiHidden="1" w:unhideWhenUsed="1"/>
-    <w:lsdException w:name="HTML Address" w:semiHidden="1" w:unhideWhenUsed="1"/>
-    <w:lsdException w:name="HTML Cite" w:semiHidden="1" w:unhideWhenUsed="1"/>
-    <w:lsdException w:name="HTML Code" w:semiHidden="1" w:unhideWhenUsed="1"/>
-    <w:lsdException w:name="HTML Definition" w:semiHidden="1" w:unhideWhenUsed="1"/>
-    <w:lsdException w:name="HTML Keyboard" w:semiHidden="1" w:unhideWhenUsed="1"/>
-    <w:lsdException w:name="HTML Preformatted" w:semiHidden="1" w:unhideWhenUsed="1"/>
-    <w:lsdException w:name="HTML Sample" w:semiHidden="1" w:unhideWhenUsed="1"/>
-    <w:lsdException w:name="HTML Typewriter" w:semiHidden="1" w:unhideWhenUsed="1"/>
-    <w:lsdException w:name="HTML Variable" w:semiHidden="1" w:unhideWhenUsed="1"/>
-    <w:lsdException w:name="Normal Table" w:semiHidden="1" w:unhideWhenUsed="1"/>
-    <w:lsdException w:name="annotation subject" w:semiHidden="1" w:unhideWhenUsed="1"/>
-    <w:lsdException w:name="No List" w:semiHidden="1" w:unhideWhenUsed="1"/>
-    <w:lsdException w:name="Outline List 1" w:semiHidden="1" w:unhideWhenUsed="1"/>
-    <w:lsdException w:name="Outline List 2" w:semiHidden="1" w:unhideWhenUsed="1"/>
-    <w:lsdException w:name="Outline List 3" w:semiHidden="1" w:unhideWhenUsed="1"/>
-    <w:lsdException w:name="Table Simple 1" w:semiHidden="1" w:unhideWhenUsed="1"/>
-    <w:lsdException w:name="Table Simple 2" w:semiHidden="1" w:unhideWhenUsed="1"/>
-    <w:lsdException w:name="Table Simple 3" w:semiHidden="1" w:unhideWhenUsed="1"/>
-    <w:lsdException w:name="Table Classic 1" w:semiHidden="1" w:unhideWhenUsed="1"/>
-    <w:lsdException w:name="Table Classic 2" w:semiHidden="1" w:unhideWhenUsed="1"/>
-    <w:lsdException w:name="Table Classic 3" w:semiHidden="1" w:unhideWhenUsed="1"/>
-    <w:lsdException w:name="Table Classic 4" w:semiHidden="1" w:unhideWhenUsed="1"/>
-    <w:lsdException w:name="Table Colorful 1" w:semiHidden="1" w:unhideWhenUsed="1"/>
-    <w:lsdException w:name="Table Colorful 2" w:semiHidden="1" w:unhideWhenUsed="1"/>
-    <w:lsdException w:name="Table Colorful 3" w:semiHidden="1" w:unhideWhenUsed="1"/>
-    <w:lsdException w:name="Table Columns 1" w:semiHidden="1" w:unhideWhenUsed="1"/>
-    <w:lsdException w:name="Table Columns 2" w:semiHidden="1" w:unhideWhenUsed="1"/>
-    <w:lsdException w:name="Table Columns 3" w:semiHidden="1" w:unhideWhenUsed="1"/>
-    <w:lsdException w:name="Table Columns 4" w:semiHidden="1" w:unhideWhenUsed="1"/>
-    <w:lsdException w:name="Table Columns 5" w:semiHidden="1" w:unhideWhenUsed="1"/>
-    <w:lsdException w:name="Table Grid 1" w:semiHidden="1" w:unhideWhenUsed="1"/>
-    <w:lsdException w:name="Table Grid 2" w:semiHidden="1" w:unhideWhenUsed="1"/>
-    <w:lsdException w:name="Table Grid 3" w:semiHidden="1" w:unhideWhenUsed="1"/>
-    <w:lsdException w:name="Table Grid 4" w:semiHidden="1" w:unhideWhenUsed="1"/>
-    <w:lsdException w:name="Table Grid 5" w:semiHidden="1" w:unhideWhenUsed="1"/>
-    <w:lsdException w:name="Table Grid 6" w:semiHidden="1" w:unhideWhenUsed="1"/>
-    <w:lsdException w:name="Table Grid 7" w:semiHidden="1" w:unhideWhenUsed="1"/>
-    <w:lsdException w:name="Table Grid 8" w:semiHidden="1" w:unhideWhenUsed="1"/>
-    <w:lsdException w:name="Table List 1" w:semiHidden="1" w:unhideWhenUsed="1"/>
-    <w:lsdException w:name="Table List 2" w:semiHidden="1" w:unhideWhenUsed="1"/>
-    <w:lsdException w:name="Table List 3" w:semiHidden="1" w:unhideWhenUsed="1"/>
-    <w:lsdException w:name="Table List 4" w:semiHidden="1" w:unhideWhenUsed="1"/>
-    <w:lsdException w:name="Table List 5" w:semiHidden="1" w:unhideWhenUsed="1"/>
-    <w:lsdException w:name="Table List 6" w:semiHidden="1" w:unhideWhenUsed="1"/>
-    <w:lsdException w:name="Table List 7" w:semiHidden="1" w:unhideWhenUsed="1"/>
-    <w:lsdException w:name="Table List 8" w:semiHidden="1" w:unhideWhenUsed="1"/>
-    <w:lsdException w:name="Table 3D effects 1" w:semiHidden="1" w:unhideWhenUsed="1"/>
-    <w:lsdException w:name="Table 3D effects 2" w:semiHidden="1" w:unhideWhenUsed="1"/>
-    <w:lsdException w:name="Table 3D effects 3" w:semiHidden="1" w:unhideWhenUsed="1"/>
-    <w:lsdException w:name="Table Contemporary" w:semiHidden="1" w:unhideWhenUsed="1"/>
-    <w:lsdException w:name="Table Elegant" w:semiHidden="1" w:unhideWhenUsed="1"/>
-    <w:lsdException w:name="Table Professional" w:semiHidden="1" w:unhideWhenUsed="1"/>
-    <w:lsdException w:name="Table Subtle 1" w:semiHidden="1" w:unhideWhenUsed="1"/>
-    <w:lsdException w:name="Table Subtle 2" w:semiHidden="1" w:unhideWhenUsed="1"/>
-    <w:lsdException w:name="Table Web 1" w:semiHidden="1" w:unhideWhenUsed="1"/>
-    <w:lsdException w:name="Table Web 2" w:semiHidden="1" w:unhideWhenUsed="1"/>
-    <w:lsdException w:name="Table Web 3" w:semiHidden="1" w:unhideWhenUsed="1"/>
-    <w:lsdException w:name="Balloon Text" w:semiHidden="1" w:unhideWhenUsed="1"/>
-    <w:lsdException w:name="Table Theme" w:semiHidden="1" w:unhideWhenUsed="1"/>
-    <w:lsdException w:name="Placeholder Text" w:semiHidden="1" w:uiPriority="99"/>
-    <w:lsdException w:name="No Spacing" w:uiPriority="1" w:qFormat="1"/>
-    <w:lsdException w:name="Light Shading" w:uiPriority="60"/>
-    <w:lsdException w:name="Light List" w:uiPriority="61"/>
-    <w:lsdException w:name="Light Grid" w:uiPriority="62"/>
-    <w:lsdException w:name="Medium Shading 1" w:uiPriority="63"/>
-    <w:lsdException w:name="Medium Shading 2" w:uiPriority="64"/>
-    <w:lsdException w:name="Medium List 1" w:uiPriority="65"/>
-    <w:lsdException w:name="Medium List 2" w:uiPriority="66"/>
-    <w:lsdException w:name="Medium Grid 1" w:uiPriority="67"/>
-    <w:lsdException w:name="Medium Grid 2" w:uiPriority="68"/>
-    <w:lsdException w:name="Medium Grid 3" w:uiPriority="69"/>
-    <w:lsdException w:name="Dark List" w:uiPriority="70"/>
-    <w:lsdException w:name="Colorful Shading" w:uiPriority="71"/>
-    <w:lsdException w:name="Colorful List" w:uiPriority="72"/>
-    <w:lsdException w:name="Colorful Grid" w:uiPriority="73"/>
-    <w:lsdException w:name="Light Shading Accent 1" w:uiPriority="60"/>
-    <w:lsdException w:name="Light List Accent 1" w:uiPriority="61"/>
-    <w:lsdException w:name="Light Grid Accent 1" w:uiPriority="62"/>
-    <w:lsdException w:name="Medium Shading 1 Accent 1" w:uiPriority="63"/>
-    <w:lsdException w:name="Medium Shading 2 Accent 1" w:uiPriority="64"/>
-    <w:lsdException w:name="Medium List 1 Accent 1" w:uiPriority="65"/>
-    <w:lsdException w:name="Revision" w:semiHidden="1" w:uiPriority="99"/>
-    <w:lsdException w:name="List Paragraph" w:uiPriority="34" w:qFormat="1"/>
-    <w:lsdException w:name="Quote" w:uiPriority="29" w:qFormat="1"/>
-    <w:lsdException w:name="Intense Quote" w:uiPriority="30" w:qFormat="1"/>
-    <w:lsdException w:name="Medium List 2 Accent 1" w:uiPriority="66"/>
-    <w:lsdException w:name="Medium Grid 1 Accent 1" w:uiPriority="67"/>
-    <w:lsdException w:name="Medium Grid 2 Accent 1" w:uiPriority="68"/>
-    <w:lsdException w:name="Medium Grid 3 Accent 1" w:uiPriority="69"/>
-    <w:lsdException w:name="Dark List Accent 1" w:uiPriority="70"/>
-    <w:lsdException w:name="Colorful Shading Accent 1" w:uiPriority="71"/>
-    <w:lsdException w:name="Colorful List Accent 1" w:uiPriority="72"/>
-    <w:lsdException w:name="Colorful Grid Accent 1" w:uiPriority="73"/>
-    <w:lsdException w:name="Light Shading Accent 2" w:uiPriority="60"/>
-    <w:lsdException w:name="Light List Accent 2" w:uiPriority="61"/>
-    <w:lsdException w:name="Light Grid Accent 2" w:uiPriority="62"/>
-    <w:lsdException w:name="Medium Shading 1 Accent 2" w:uiPriority="63"/>
-    <w:lsdException w:name="Medium Shading 2 Accent 2" w:uiPriority="64"/>
-    <w:lsdException w:name="Medium List 1 Accent 2" w:uiPriority="65"/>
-    <w:lsdException w:name="Medium List 2 Accent 2" w:uiPriority="66"/>
-    <w:lsdException w:name="Medium Grid 1 Accent 2" w:uiPriority="67"/>
-    <w:lsdException w:name="Medium Grid 2 Accent 2" w:uiPriority="68"/>
-    <w:lsdException w:name="Medium Grid 3 Accent 2" w:uiPriority="69"/>
-    <w:lsdException w:name="Dark List Accent 2" w:uiPriority="70"/>
-    <w:lsdException w:name="Colorful Shading Accent 2" w:uiPriority="71"/>
-    <w:lsdException w:name="Colorful List Accent 2" w:uiPriority="72"/>
-    <w:lsdException w:name="Colorful Grid Accent 2" w:uiPriority="73"/>
-    <w:lsdException w:name="Light Shading Accent 3" w:uiPriority="60"/>
-    <w:lsdException w:name="Light List Accent 3" w:uiPriority="61"/>
-    <w:lsdException w:name="Light Grid Accent 3" w:uiPriority="62"/>
-    <w:lsdException w:name="Medium Shading 1 Accent 3" w:uiPriority="63"/>
-    <w:lsdException w:name="Medium Shading 2 Accent 3" w:uiPriority="64"/>
-    <w:lsdException w:name="Medium List 1 Accent 3" w:uiPriority="65"/>
-    <w:lsdException w:name="Medium List 2 Accent 3" w:uiPriority="66"/>
-    <w:lsdException w:name="Medium Grid 1 Accent 3" w:uiPriority="67"/>
-    <w:lsdException w:name="Medium Grid 2 Accent 3" w:uiPriority="68"/>
-    <w:lsdException w:name="Medium Grid 3 Accent 3" w:uiPriority="69"/>
-    <w:lsdException w:name="Dark List Accent 3" w:uiPriority="70"/>
-    <w:lsdException w:name="Colorful Shading Accent 3" w:uiPriority="71"/>
-    <w:lsdException w:name="Colorful List Accent 3" w:uiPriority="72"/>
-    <w:lsdException w:name="Colorful Grid Accent 3" w:uiPriority="73"/>
-    <w:lsdException w:name="Light Shading Accent 4" w:uiPriority="60"/>
-    <w:lsdException w:name="Light List Accent 4" w:uiPriority="61"/>
-    <w:lsdException w:name="Light Grid Accent 4" w:uiPriority="62"/>
-    <w:lsdException w:name="Medium Shading 1 Accent 4" w:uiPriority="63"/>
-    <w:lsdException w:name="Medium Shading 2 Accent 4" w:uiPriority="64"/>
-    <w:lsdException w:name="Medium List 1 Accent 4" w:uiPriority="65"/>
-    <w:lsdException w:name="Medium List 2 Accent 4" w:uiPriority="66"/>
-    <w:lsdException w:name="Medium Grid 1 Accent 4" w:uiPriority="67"/>
-    <w:lsdException w:name="Medium Grid 2 Accent 4" w:uiPriority="68"/>
-    <w:lsdException w:name="Medium Grid 3 Accent 4" w:uiPriority="69"/>
-    <w:lsdException w:name="Dark List Accent 4" w:uiPriority="70"/>
-    <w:lsdException w:name="Colorful Shading Accent 4" w:uiPriority="71"/>
-    <w:lsdException w:name="Colorful List Accent 4" w:uiPriority="72"/>
-    <w:lsdException w:name="Colorful Grid Accent 4" w:uiPriority="73"/>
-    <w:lsdException w:name="Light Shading Accent 5" w:uiPriority="60"/>
-    <w:lsdException w:name="Light List Accent 5" w:uiPriority="61"/>
-    <w:lsdException w:name="Light Grid Accent 5" w:uiPriority="62"/>
-    <w:lsdException w:name="Medium Shading 1 Accent 5" w:uiPriority="63"/>
-    <w:lsdException w:name="Medium Shading 2 Accent 5" w:uiPriority="64"/>
-    <w:lsdException w:name="Medium List 1 Accent 5" w:uiPriority="65"/>
-    <w:lsdException w:name="Medium List 2 Accent 5" w:uiPriority="66"/>
-    <w:lsdException w:name="Medium Grid 1 Accent 5" w:uiPriority="67"/>
-    <w:lsdException w:name="Medium Grid 2 Accent 5" w:uiPriority="68"/>
-    <w:lsdException w:name="Medium Grid 3 Accent 5" w:uiPriority="69"/>
-    <w:lsdException w:name="Dark List Accent 5" w:uiPriority="70"/>
-    <w:lsdException w:name="Colorful Shading Accent 5" w:uiPriority="71"/>
-    <w:lsdException w:name="Colorful List Accent 5" w:uiPriority="72"/>
-    <w:lsdException w:name="Colorful Grid Accent 5" w:uiPriority="73"/>
-    <w:lsdException w:name="Light Shading Accent 6" w:uiPriority="60"/>
-    <w:lsdException w:name="Light List Accent 6" w:uiPriority="61"/>
-    <w:lsdException w:name="Light Grid Accent 6" w:uiPriority="62"/>
-    <w:lsdException w:name="Medium Shading 1 Accent 6" w:uiPriority="63"/>
-    <w:lsdException w:name="Medium Shading 2 Accent 6" w:uiPriority="64"/>
-    <w:lsdException w:name="Medium List 1 Accent 6" w:uiPriority="65"/>
-    <w:lsdException w:name="Medium List 2 Accent 6" w:uiPriority="66"/>
-    <w:lsdException w:name="Medium Grid 1 Accent 6" w:uiPriority="67"/>
-    <w:lsdException w:name="Medium Grid 2 Accent 6" w:uiPriority="68"/>
-    <w:lsdException w:name="Medium Grid 3 Accent 6" w:uiPriority="69"/>
-    <w:lsdException w:name="Dark List Accent 6" w:uiPriority="70"/>
-    <w:lsdException w:name="Colorful Shading Accent 6" w:uiPriority="71"/>
-    <w:lsdException w:name="Colorful List Accent 6" w:uiPriority="72"/>
-    <w:lsdException w:name="Colorful Grid Accent 6" w:uiPriority="73"/>
-    <w:lsdException w:name="Subtle Emphasis" w:uiPriority="19" w:qFormat="1"/>
-    <w:lsdException w:name="Intense Emphasis" w:uiPriority="21" w:qFormat="1"/>
-    <w:lsdException w:name="Subtle Reference" w:uiPriority="31" w:qFormat="1"/>
-    <w:lsdException w:name="Intense Reference" w:uiPriority="32" w:qFormat="1"/>
-    <w:lsdException w:name="Book Title" w:uiPriority="33" w:qFormat="1"/>
-    <w:lsdException w:name="Bibliography" w:semiHidden="1" w:uiPriority="37" w:unhideWhenUsed="1"/>
-    <w:lsdException w:name="TOC Heading" w:semiHidden="1" w:uiPriority="39" w:unhideWhenUsed="1" w:qFormat="1"/>
-    <w:lsdException w:name="Plain Table 1" w:uiPriority="41"/>
-    <w:lsdException w:name="Plain Table 2" w:uiPriority="42"/>
-    <w:lsdException w:name="Plain Table 3" w:uiPriority="43"/>
-    <w:lsdException w:name="Plain Table 4" w:uiPriority="44"/>
-    <w:lsdException w:name="Plain Table 5" w:uiPriority="45"/>
-    <w:lsdException w:name="Grid Table Light" w:uiPriority="40"/>
-    <w:lsdException w:name="Grid Table 1 Light" w:uiPriority="46"/>
-    <w:lsdException w:name="Grid Table 2" w:uiPriority="47"/>
-    <w:lsdException w:name="Grid Table 3" w:uiPriority="48"/>
-    <w:lsdException w:name="Grid Table 4" w:uiPriority="49"/>
-    <w:lsdException w:name="Grid Table 5 Dark" w:uiPriority="50"/>
-    <w:lsdException w:name="Grid Table 6 Colorful" w:uiPriority="51"/>
-    <w:lsdException w:name="Grid Table 7 Colorful" w:uiPriority="52"/>
-    <w:lsdException w:name="Grid Table 1 Light Accent 1" w:uiPriority="46"/>
-    <w:lsdException w:name="Grid Table 2 Accent 1" w:uiPriority="47"/>
-    <w:lsdException w:name="Grid Table 3 Accent 1" w:uiPriority="48"/>
-    <w:lsdException w:name="Grid Table 4 Accent 1" w:uiPriority="49"/>
-    <w:lsdException w:name="Grid Table 5 Dark Accent 1" w:uiPriority="50"/>
-    <w:lsdException w:name="Grid Table 6 Colorful Accent 1" w:uiPriority="51"/>
-    <w:lsdException w:name="Grid Table 7 Colorful Accent 1" w:uiPriority="52"/>
-    <w:lsdException w:name="Grid Table 1 Light Accent 2" w:uiPriority="46"/>
-    <w:lsdException w:name="Grid Table 2 Accent 2" w:uiPriority="47"/>
-    <w:lsdException w:name="Grid Table 3 Accent 2" w:uiPriority="48"/>
-    <w:lsdException w:name="Grid Table 4 Accent 2" w:uiPriority="49"/>
-    <w:lsdException w:name="Grid Table 5 Dark Accent 2" w:uiPriority="50"/>
-    <w:lsdException w:name="Grid Table 6 Colorful Accent 2" w:uiPriority="51"/>
-    <w:lsdException w:name="Grid Table 7 Colorful Accent 2" w:uiPriority="52"/>
-    <w:lsdException w:name="Grid Table 1 Light Accent 3" w:uiPriority="46"/>
-    <w:lsdException w:name="Grid Table 2 Accent 3" w:uiPriority="47"/>
-    <w:lsdException w:name="Grid Table 3 Accent 3" w:uiPriority="48"/>
-    <w:lsdException w:name="Grid Table 4 Accent 3" w:uiPriority="49"/>
-    <w:lsdException w:name="Grid Table 5 Dark Accent 3" w:uiPriority="50"/>
-    <w:lsdException w:name="Grid Table 6 Colorful Accent 3" w:uiPriority="51"/>
-    <w:lsdException w:name="Grid Table 7 Colorful Accent 3" w:uiPriority="52"/>
-    <w:lsdException w:name="Grid Table 1 Light Accent 4" w:uiPriority="46"/>
-    <w:lsdException w:name="Grid Table 2 Accent 4" w:uiPriority="47"/>
-    <w:lsdException w:name="Grid Table 3 Accent 4" w:uiPriority="48"/>
-    <w:lsdException w:name="Grid Table 4 Accent 4" w:uiPriority="49"/>
-    <w:lsdException w:name="Grid Table 5 Dark Accent 4" w:uiPriority="50"/>
-    <w:lsdException w:name="Grid Table 6 Colorful Accent 4" w:uiPriority="51"/>
-    <w:lsdException w:name="Grid Table 7 Colorful Accent 4" w:uiPriority="52"/>
-    <w:lsdException w:name="Grid Table 1 Light Accent 5" w:uiPriority="46"/>
-    <w:lsdException w:name="Grid Table 2 Accent 5" w:uiPriority="47"/>
-    <w:lsdException w:name="Grid Table 3 Accent 5" w:uiPriority="48"/>
-    <w:lsdException w:name="Grid Table 4 Accent 5" w:uiPriority="49"/>
-    <w:lsdException w:name="Grid Table 5 Dark Accent 5" w:uiPriority="50"/>
-    <w:lsdException w:name="Grid Table 6 Colorful Accent 5" w:uiPriority="51"/>
-    <w:lsdException w:name="Grid Table 7 Colorful Accent 5" w:uiPriority="52"/>
-    <w:lsdException w:name="Grid Table 1 Light Accent 6" w:uiPriority="46"/>
-    <w:lsdException w:name="Grid Table 2 Accent 6" w:uiPriority="47"/>
-    <w:lsdException w:name="Grid Table 3 Accent 6" w:uiPriority="48"/>
-    <w:lsdException w:name="Grid Table 4 Accent 6" w:uiPriority="49"/>
-    <w:lsdException w:name="Grid Table 5 Dark Accent 6" w:uiPriority="50"/>
-    <w:lsdException w:name="Grid Table 6 Colorful Accent 6" w:uiPriority="51"/>
-    <w:lsdException w:name="Grid Table 7 Colorful Accent 6" w:uiPriority="52"/>
-    <w:lsdException w:name="List Table 1 Light" w:uiPriority="46"/>
-    <w:lsdException w:name="List Table 2" w:uiPriority="47"/>
-    <w:lsdException w:name="List Table 3" w:uiPriority="48"/>
-    <w:lsdException w:name="List Table 4" w:uiPriority="49"/>
-    <w:lsdException w:name="List Table 5 Dark" w:uiPriority="50"/>
-    <w:lsdException w:name="List Table 6 Colorful" w:uiPriority="51"/>
-    <w:lsdException w:name="List Table 7 Colorful" w:uiPriority="52"/>
-    <w:lsdException w:name="List Table 1 Light Accent 1" w:uiPriority="46"/>
-    <w:lsdException w:name="List Table 2 Accent 1" w:uiPriority="47"/>
-    <w:lsdException w:name="List Table 3 Accent 1" w:uiPriority="48"/>
-    <w:lsdException w:name="List Table 4 Accent 1" w:uiPriority="49"/>
-    <w:lsdException w:name="List Table 5 Dark Accent 1" w:uiPriority="50"/>
-    <w:lsdException w:name="List Table 6 Colorful Accent 1" w:uiPriority="51"/>
-    <w:lsdException w:name="List Table 7 Colorful Accent 1" w:uiPriority="52"/>
-    <w:lsdException w:name="List Table 1 Light Accent 2" w:uiPriority="46"/>
-    <w:lsdException w:name="List Table 2 Accent 2" w:uiPriority="47"/>
-    <w:lsdException w:name="List Table 3 Accent 2" w:uiPriority="48"/>
-    <w:lsdException w:name="List Table 4 Accent 2" w:uiPriority="49"/>
-    <w:lsdException w:name="List Table 5 Dark Accent 2" w:uiPriority="50"/>
-    <w:lsdException w:name="List Table 6 Colorful Accent 2" w:uiPriority="51"/>
-    <w:lsdException w:name="List Table 7 Colorful Accent 2" w:uiPriority="52"/>
-    <w:lsdException w:name="List Table 1 Light Accent 3" w:uiPriority="46"/>
-    <w:lsdException w:name="List Table 2 Accent 3" w:uiPriority="47"/>
-    <w:lsdException w:name="List Table 3 Accent 3" w:uiPriority="48"/>
-    <w:lsdException w:name="List Table 4 Accent 3" w:uiPriority="49"/>
-    <w:lsdException w:name="List Table 5 Dark Accent 3" w:uiPriority="50"/>
-    <w:lsdException w:name="List Table 6 Colorful Accent 3" w:uiPriority="51"/>
-    <w:lsdException w:name="List Table 7 Colorful Accent 3" w:uiPriority="52"/>
-    <w:lsdException w:name="List Table 1 Light Accent 4" w:uiPriority="46"/>
-    <w:lsdException w:name="List Table 2 Accent 4" w:uiPriority="47"/>
-    <w:lsdException w:name="List Table 3 Accent 4" w:uiPriority="48"/>
-    <w:lsdException w:name="List Table 4 Accent 4" w:uiPriority="49"/>
-    <w:lsdException w:name="List Table 5 Dark Accent 4" w:uiPriority="50"/>
-    <w:lsdException w:name="List Table 6 Colorful Accent 4" w:uiPriority="51"/>
-    <w:lsdException w:name="List Table 7 Colorful Accent 4" w:uiPriority="52"/>
-    <w:lsdException w:name="List Table 1 Light Accent 5" w:uiPriority="46"/>
-    <w:lsdException w:name="List Table 2 Accent 5" w:uiPriority="47"/>
-    <w:lsdException w:name="List Table 3 Accent 5" w:uiPriority="48"/>
-    <w:lsdException w:name="List Table 4 Accent 5" w:uiPriority="49"/>
-    <w:lsdException w:name="List Table 5 Dark Accent 5" w:uiPriority="50"/>
-    <w:lsdException w:name="List Table 6 Colorful Accent 5" w:uiPriority="51"/>
-    <w:lsdException w:name="List Table 7 Colorful Accent 5" w:uiPriority="52"/>
-    <w:lsdException w:name="List Table 1 Light Accent 6" w:uiPriority="46"/>
-    <w:lsdException w:name="List Table 2 Accent 6" w:uiPriority="47"/>
-    <w:lsdException w:name="List Table 3 Accent 6" w:uiPriority="48"/>
-    <w:lsdException w:name="List Table 4 Accent 6" w:uiPriority="49"/>
-    <w:lsdException w:name="List Table 5 Dark Accent 6" w:uiPriority="50"/>
-    <w:lsdException w:name="List Table 6 Colorful Accent 6" w:uiPriority="51"/>
-    <w:lsdException w:name="List Table 7 Colorful Accent 6" w:uiPriority="52"/>
+  <w:latentStyles w:defLockedState="0" w:defUIPriority="0" w:defSemiHidden="1" w:defUnhideWhenUsed="1" w:defQFormat="0" w:count="267">
+    <w:lsdException w:name="Normal" w:semiHidden="0" w:unhideWhenUsed="0" w:qFormat="1"/>
+    <w:lsdException w:name="heading 1" w:semiHidden="0" w:unhideWhenUsed="0" w:qFormat="1"/>
+    <w:lsdException w:name="heading 2" w:semiHidden="0" w:unhideWhenUsed="0" w:qFormat="1"/>
+    <w:lsdException w:name="heading 3" w:semiHidden="0" w:unhideWhenUsed="0" w:qFormat="1"/>
+    <w:lsdException w:name="heading 4" w:qFormat="1"/>
+    <w:lsdException w:name="heading 5" w:qFormat="1"/>
+    <w:lsdException w:name="heading 6" w:qFormat="1"/>
+    <w:lsdException w:name="heading 7" w:qFormat="1"/>
+    <w:lsdException w:name="heading 8" w:qFormat="1"/>
+    <w:lsdException w:name="heading 9" w:qFormat="1"/>
+    <w:lsdException w:name="caption" w:qFormat="1"/>
+    <w:lsdException w:name="List Number" w:semiHidden="0" w:unhideWhenUsed="0"/>
+    <w:lsdException w:name="List 4" w:semiHidden="0" w:unhideWhenUsed="0"/>
+    <w:lsdException w:name="List 5" w:semiHidden="0" w:unhideWhenUsed="0"/>
+    <w:lsdException w:name="Title" w:semiHidden="0" w:unhideWhenUsed="0" w:qFormat="1"/>
+    <w:lsdException w:name="Subtitle" w:semiHidden="0" w:unhideWhenUsed="0" w:qFormat="1"/>
+    <w:lsdException w:name="Salutation" w:semiHidden="0" w:unhideWhenUsed="0"/>
+    <w:lsdException w:name="Date" w:semiHidden="0" w:unhideWhenUsed="0"/>
+    <w:lsdException w:name="Body Text First Indent" w:semiHidden="0" w:unhideWhenUsed="0"/>
+    <w:lsdException w:name="Strong" w:semiHidden="0" w:unhideWhenUsed="0" w:qFormat="1"/>
+    <w:lsdException w:name="Emphasis" w:semiHidden="0" w:unhideWhenUsed="0" w:qFormat="1"/>
+    <w:lsdException w:name="Table Grid" w:semiHidden="0" w:unhideWhenUsed="0"/>
+    <w:lsdException w:name="Placeholder Text" w:uiPriority="99" w:unhideWhenUsed="0"/>
+    <w:lsdException w:name="No Spacing" w:semiHidden="0" w:uiPriority="1" w:unhideWhenUsed="0" w:qFormat="1"/>
+    <w:lsdException w:name="Light Shading" w:semiHidden="0" w:uiPriority="60" w:unhideWhenUsed="0"/>
+    <w:lsdException w:name="Light List" w:semiHidden="0" w:uiPriority="61" w:unhideWhenUsed="0"/>
+    <w:lsdException w:name="Light Grid" w:semiHidden="0" w:uiPriority="62" w:unhideWhenUsed="0"/>
+    <w:lsdException w:name="Medium Shading 1" w:semiHidden="0" w:uiPriority="63" w:unhideWhenUsed="0"/>
+    <w:lsdException w:name="Medium Shading 2" w:semiHidden="0" w:uiPriority="64" w:unhideWhenUsed="0"/>
+    <w:lsdException w:name="Medium List 1" w:semiHidden="0" w:uiPriority="65" w:unhideWhenUsed="0"/>
+    <w:lsdException w:name="Medium List 2" w:semiHidden="0" w:uiPriority="66" w:unhideWhenUsed="0"/>
+    <w:lsdException w:name="Medium Grid 1" w:semiHidden="0" w:uiPriority="67" w:unhideWhenUsed="0"/>
+    <w:lsdException w:name="Medium Grid 2" w:semiHidden="0" w:uiPriority="68" w:unhideWhenUsed="0"/>
+    <w:lsdException w:name="Medium Grid 3" w:semiHidden="0" w:uiPriority="69" w:unhideWhenUsed="0"/>
+    <w:lsdException w:name="Dark List" w:semiHidden="0" w:uiPriority="70" w:unhideWhenUsed="0"/>
+    <w:lsdException w:name="Colorful Shading" w:semiHidden="0" w:uiPriority="71" w:unhideWhenUsed="0"/>
+    <w:lsdException w:name="Colorful List" w:semiHidden="0" w:uiPriority="72" w:unhideWhenUsed="0"/>
+    <w:lsdException w:name="Colorful Grid" w:semiHidden="0" w:uiPriority="73" w:unhideWhenUsed="0"/>
+    <w:lsdException w:name="Light Shading Accent 1" w:semiHidden="0" w:uiPriority="60" w:unhideWhenUsed="0"/>
+    <w:lsdException w:name="Light List Accent 1" w:semiHidden="0" w:uiPriority="61" w:unhideWhenUsed="0"/>
+    <w:lsdException w:name="Light Grid Accent 1" w:semiHidden="0" w:uiPriority="62" w:unhideWhenUsed="0"/>
+    <w:lsdException w:name="Medium Shading 1 Accent 1" w:semiHidden="0" w:uiPriority="63" w:unhideWhenUsed="0"/>
+    <w:lsdException w:name="Medium Shading 2 Accent 1" w:semiHidden="0" w:uiPriority="64" w:unhideWhenUsed="0"/>
+    <w:lsdException w:name="Medium List 1 Accent 1" w:semiHidden="0" w:uiPriority="65" w:unhideWhenUsed="0"/>
+    <w:lsdException w:name="Revision" w:uiPriority="99" w:unhideWhenUsed="0"/>
+    <w:lsdException w:name="List Paragraph" w:semiHidden="0" w:uiPriority="34" w:unhideWhenUsed="0" w:qFormat="1"/>
+    <w:lsdException w:name="Quote" w:semiHidden="0" w:uiPriority="29" w:unhideWhenUsed="0" w:qFormat="1"/>
+    <w:lsdException w:name="Intense Quote" w:semiHidden="0" w:uiPriority="30" w:unhideWhenUsed="0" w:qFormat="1"/>
+    <w:lsdException w:name="Medium List 2 Accent 1" w:semiHidden="0" w:uiPriority="66" w:unhideWhenUsed="0"/>
+    <w:lsdException w:name="Medium Grid 1 Accent 1" w:semiHidden="0" w:uiPriority="67" w:unhideWhenUsed="0"/>
+    <w:lsdException w:name="Medium Grid 2 Accent 1" w:semiHidden="0" w:uiPriority="68" w:unhideWhenUsed="0"/>
+    <w:lsdException w:name="Medium Grid 3 Accent 1" w:semiHidden="0" w:uiPriority="69" w:unhideWhenUsed="0"/>
+    <w:lsdException w:name="Dark List Accent 1" w:semiHidden="0" w:uiPriority="70" w:unhideWhenUsed="0"/>
+    <w:lsdException w:name="Colorful Shading Accent 1" w:semiHidden="0" w:uiPriority="71" w:unhideWhenUsed="0"/>
+    <w:lsdException w:name="Colorful List Accent 1" w:semiHidden="0" w:uiPriority="72" w:unhideWhenUsed="0"/>
+    <w:lsdException w:name="Colorful Grid Accent 1" w:semiHidden="0" w:uiPriority="73" w:unhideWhenUsed="0"/>
+    <w:lsdException w:name="Light Shading Accent 2" w:semiHidden="0" w:uiPriority="60" w:unhideWhenUsed="0"/>
+    <w:lsdException w:name="Light List Accent 2" w:semiHidden="0" w:uiPriority="61" w:unhideWhenUsed="0"/>
+    <w:lsdException w:name="Light Grid Accent 2" w:semiHidden="0" w:uiPriority="62" w:unhideWhenUsed="0"/>
+    <w:lsdException w:name="Medium Shading 1 Accent 2" w:semiHidden="0" w:uiPriority="63" w:unhideWhenUsed="0"/>
+    <w:lsdException w:name="Medium Shading 2 Accent 2" w:semiHidden="0" w:uiPriority="64" w:unhideWhenUsed="0"/>
+    <w:lsdException w:name="Medium List 1 Accent 2" w:semiHidden="0" w:uiPriority="65" w:unhideWhenUsed="0"/>
+    <w:lsdException w:name="Medium List 2 Accent 2" w:semiHidden="0" w:uiPriority="66" w:unhideWhenUsed="0"/>
+    <w:lsdException w:name="Medium Grid 1 Accent 2" w:semiHidden="0" w:uiPriority="67" w:unhideWhenUsed="0"/>
+    <w:lsdException w:name="Medium Grid 2 Accent 2" w:semiHidden="0" w:uiPriority="68" w:unhideWhenUsed="0"/>
+    <w:lsdException w:name="Medium Grid 3 Accent 2" w:semiHidden="0" w:uiPriority="69" w:unhideWhenUsed="0"/>
+    <w:lsdException w:name="Dark List Accent 2" w:semiHidden="0" w:uiPriority="70" w:unhideWhenUsed="0"/>
+    <w:lsdException w:name="Colorful Shading Accent 2" w:semiHidden="0" w:uiPriority="71" w:unhideWhenUsed="0"/>
+    <w:lsdException w:name="Colorful List Accent 2" w:semiHidden="0" w:uiPriority="72" w:unhideWhenUsed="0"/>
+    <w:lsdException w:name="Colorful Grid Accent 2" w:semiHidden="0" w:uiPriority="73" w:unhideWhenUsed="0"/>
+    <w:lsdException w:name="Light Shading Accent 3" w:semiHidden="0" w:uiPriority="60" w:unhideWhenUsed="0"/>
+    <w:lsdException w:name="Light List Accent 3" w:semiHidden="0" w:uiPriority="61" w:unhideWhenUsed="0"/>
+    <w:lsdException w:name="Light Grid Accent 3" w:semiHidden="0" w:uiPriority="62" w:unhideWhenUsed="0"/>
+    <w:lsdException w:name="Medium Shading 1 Accent 3" w:semiHidden="0" w:uiPriority="63" w:unhideWhenUsed="0"/>
+    <w:lsdException w:name="Medium Shading 2 Accent 3" w:semiHidden="0" w:uiPriority="64" w:unhideWhenUsed="0"/>
+    <w:lsdException w:name="Medium List 1 Accent 3" w:semiHidden="0" w:uiPriority="65" w:unhideWhenUsed="0"/>
+    <w:lsdException w:name="Medium List 2 Accent 3" w:semiHidden="0" w:uiPriority="66" w:unhideWhenUsed="0"/>
+    <w:lsdException w:name="Medium Grid 1 Accent 3" w:semiHidden="0" w:uiPriority="67" w:unhideWhenUsed="0"/>
+    <w:lsdException w:name="Medium Grid 2 Accent 3" w:semiHidden="0" w:uiPriority="68" w:unhideWhenUsed="0"/>
+    <w:lsdException w:name="Medium Grid 3 Accent 3" w:semiHidden="0" w:uiPriority="69" w:unhideWhenUsed="0"/>
+    <w:lsdException w:name="Dark List Accent 3" w:semiHidden="0" w:uiPriority="70" w:unhideWhenUsed="0"/>
+    <w:lsdException w:name="Colorful Shading Accent 3" w:semiHidden="0" w:uiPriority="71" w:unhideWhenUsed="0"/>
+    <w:lsdException w:name="Colorful List Accent 3" w:semiHidden="0" w:uiPriority="72" w:unhideWhenUsed="0"/>
+    <w:lsdException w:name="Colorful Grid Accent 3" w:semiHidden="0" w:uiPriority="73" w:unhideWhenUsed="0"/>
+    <w:lsdException w:name="Light Shading Accent 4" w:semiHidden="0" w:uiPriority="60" w:unhideWhenUsed="0"/>
+    <w:lsdException w:name="Light List Accent 4" w:semiHidden="0" w:uiPriority="61" w:unhideWhenUsed="0"/>
+    <w:lsdException w:name="Light Grid Accent 4" w:semiHidden="0" w:uiPriority="62" w:unhideWhenUsed="0"/>
+    <w:lsdException w:name="Medium Shading 1 Accent 4" w:semiHidden="0" w:uiPriority="63" w:unhideWhenUsed="0"/>
+    <w:lsdException w:name="Medium Shading 2 Accent 4" w:semiHidden="0" w:uiPriority="64" w:unhideWhenUsed="0"/>
+    <w:lsdException w:name="Medium List 1 Accent 4" w:semiHidden="0" w:uiPriority="65" w:unhideWhenUsed="0"/>
+    <w:lsdException w:name="Medium List 2 Accent 4" w:semiHidden="0" w:uiPriority="66" w:unhideWhenUsed="0"/>
+    <w:lsdException w:name="Medium Grid 1 Accent 4" w:semiHidden="0" w:uiPriority="67" w:unhideWhenUsed="0"/>
+    <w:lsdException w:name="Medium Grid 2 Accent 4" w:semiHidden="0" w:uiPriority="68" w:unhideWhenUsed="0"/>
+    <w:lsdException w:name="Medium Grid 3 Accent 4" w:semiHidden="0" w:uiPriority="69" w:unhideWhenUsed="0"/>
+    <w:lsdException w:name="Dark List Accent 4" w:semiHidden="0" w:uiPriority="70" w:unhideWhenUsed="0"/>
+    <w:lsdException w:name="Colorful Shading Accent 4" w:semiHidden="0" w:uiPriority="71" w:unhideWhenUsed="0"/>
+    <w:lsdException w:name="Colorful List Accent 4" w:semiHidden="0" w:uiPriority="72" w:unhideWhenUsed="0"/>
+    <w:lsdException w:name="Colorful Grid Accent 4" w:semiHidden="0" w:uiPriority="73" w:unhideWhenUsed="0"/>
+    <w:lsdException w:name="Light Shading Accent 5" w:semiHidden="0" w:uiPriority="60" w:unhideWhenUsed="0"/>
+    <w:lsdException w:name="Light List Accent 5" w:semiHidden="0" w:uiPriority="61" w:unhideWhenUsed="0"/>
+    <w:lsdException w:name="Light Grid Accent 5" w:semiHidden="0" w:uiPriority="62" w:unhideWhenUsed="0"/>
+    <w:lsdException w:name="Medium Shading 1 Accent 5" w:semiHidden="0" w:uiPriority="63" w:unhideWhenUsed="0"/>
+    <w:lsdException w:name="Medium Shading 2 Accent 5" w:semiHidden="0" w:uiPriority="64" w:unhideWhenUsed="0"/>
+    <w:lsdException w:name="Medium List 1 Accent 5" w:semiHidden="0" w:uiPriority="65" w:unhideWhenUsed="0"/>
+    <w:lsdException w:name="Medium List 2 Accent 5" w:semiHidden="0" w:uiPriority="66" w:unhideWhenUsed="0"/>
+    <w:lsdException w:name="Medium Grid 1 Accent 5" w:semiHidden="0" w:uiPriority="67" w:unhideWhenUsed="0"/>
+    <w:lsdException w:name="Medium Grid 2 Accent 5" w:semiHidden="0" w:uiPriority="68" w:unhideWhenUsed="0"/>
+    <w:lsdException w:name="Medium Grid 3 Accent 5" w:semiHidden="0" w:uiPriority="69" w:unhideWhenUsed="0"/>
+    <w:lsdException w:name="Dark List Accent 5" w:semiHidden="0" w:uiPriority="70" w:unhideWhenUsed="0"/>
+    <w:lsdException w:name="Colorful Shading Accent 5" w:semiHidden="0" w:uiPriority="71" w:unhideWhenUsed="0"/>
+    <w:lsdException w:name="Colorful List Accent 5" w:semiHidden="0" w:uiPriority="72" w:unhideWhenUsed="0"/>
+    <w:lsdException w:name="Colorful Grid Accent 5" w:semiHidden="0" w:uiPriority="73" w:unhideWhenUsed="0"/>
+    <w:lsdException w:name="Light Shading Accent 6" w:semiHidden="0" w:uiPriority="60" w:unhideWhenUsed="0"/>
+    <w:lsdException w:name="Light List Accent 6" w:semiHidden="0" w:uiPriority="61" w:unhideWhenUsed="0"/>
+    <w:lsdException w:name="Light Grid Accent 6" w:semiHidden="0" w:uiPriority="62" w:unhideWhenUsed="0"/>
+    <w:lsdException w:name="Medium Shading 1 Accent 6" w:semiHidden="0" w:uiPriority="63" w:unhideWhenUsed="0"/>
+    <w:lsdException w:name="Medium Shading 2 Accent 6" w:semiHidden="0" w:uiPriority="64" w:unhideWhenUsed="0"/>
+    <w:lsdException w:name="Medium List 1 Accent 6" w:semiHidden="0" w:uiPriority="65" w:unhideWhenUsed="0"/>
+    <w:lsdException w:name="Medium List 2 Accent 6" w:semiHidden="0" w:uiPriority="66" w:unhideWhenUsed="0"/>
+    <w:lsdException w:name="Medium Grid 1 Accent 6" w:semiHidden="0" w:uiPriority="67" w:unhideWhenUsed="0"/>
+    <w:lsdException w:name="Medium Grid 2 Accent 6" w:semiHidden="0" w:uiPriority="68" w:unhideWhenUsed="0"/>
+    <w:lsdException w:name="Medium Grid 3 Accent 6" w:semiHidden="0" w:uiPriority="69" w:unhideWhenUsed="0"/>
+    <w:lsdException w:name="Dark List Accent 6" w:semiHidden="0" w:uiPriority="70" w:unhideWhenUsed="0"/>
+    <w:lsdException w:name="Colorful Shading Accent 6" w:semiHidden="0" w:uiPriority="71" w:unhideWhenUsed="0"/>
+    <w:lsdException w:name="Colorful List Accent 6" w:semiHidden="0" w:uiPriority="72" w:unhideWhenUsed="0"/>
+    <w:lsdException w:name="Colorful Grid Accent 6" w:semiHidden="0" w:uiPriority="73" w:unhideWhenUsed="0"/>
+    <w:lsdException w:name="Subtle Emphasis" w:semiHidden="0" w:uiPriority="19" w:unhideWhenUsed="0" w:qFormat="1"/>
+    <w:lsdException w:name="Intense Emphasis" w:semiHidden="0" w:uiPriority="21" w:unhideWhenUsed="0" w:qFormat="1"/>
+    <w:lsdException w:name="Subtle Reference" w:semiHidden="0" w:uiPriority="31" w:unhideWhenUsed="0" w:qFormat="1"/>
+    <w:lsdException w:name="Intense Reference" w:semiHidden="0" w:uiPriority="32" w:unhideWhenUsed="0" w:qFormat="1"/>
+    <w:lsdException w:name="Book Title" w:semiHidden="0" w:uiPriority="33" w:unhideWhenUsed="0" w:qFormat="1"/>
+    <w:lsdException w:name="Bibliography" w:uiPriority="37"/>
+    <w:lsdException w:name="TOC Heading" w:uiPriority="39" w:qFormat="1"/>
+  </w:latentStyles>
+  <w:style w:type="paragraph" w:default="1" w:styleId="Normal">
+    <w:name w:val="Normal"/>
+    <w:qFormat/>
+    <w:rsid w:val="000E532F"/>
+    <w:pPr>
+      <w:spacing w:before="120" w:after="120"/>
+      <w:jc w:val="both"/>
+    </w:pPr>
+    <w:rPr>
+      <w:rFonts w:ascii="Calibri" w:hAnsi="Calibri"/>
+      <w:sz w:val="24"/>
+      <w:szCs w:val="24"/>
+    </w:rPr>
+  </w:style>
+  <w:style w:type="paragraph" w:styleId="Heading1">
+    <w:name w:val="heading 1"/>
+    <w:basedOn w:val="Normal"/>
+    <w:next w:val="Normal"/>
+    <w:link w:val="Heading1Char"/>
+    <w:qFormat/>
+    <w:rsid w:val="000E532F"/>
+    <w:pPr>
+      <w:keepNext/>
+      <w:spacing w:before="240" w:after="60"/>
+      <w:outlineLvl w:val="0"/>
+    </w:pPr>
+    <w:rPr>
+      <w:b/>
+      <w:bCs/>
+      <w:kern w:val="32"/>
+      <w:sz w:val="32"/>
+      <w:szCs w:val="32"/>
+    </w:rPr>
+  </w:style>
+  <w:style w:type="paragraph" w:styleId="Heading2">
+    <w:name w:val="heading 2"/>
+    <w:basedOn w:val="Normal"/>
+    <w:next w:val="Normal"/>
+    <w:link w:val="Heading2Char"/>
+    <w:qFormat/>
+    <w:rsid w:val="000D2140"/>
+    <w:pPr>
+      <w:keepNext/>
+      <w:spacing w:before="240" w:after="60"/>
+      <w:outlineLvl w:val="1"/>
+    </w:pPr>
+    <w:rPr>
+      <w:rFonts w:cs="Arial"/>
+      <w:bCs/>
+      <w:iCs/>
+      <w:szCs w:val="28"/>
+    </w:rPr>
+  </w:style>
+  <w:style w:type="paragraph" w:styleId="Heading3">
+    <w:name w:val="heading 3"/>
+    <w:basedOn w:val="Normal"/>
+    <w:next w:val="Normal"/>
+    <w:link w:val="Heading3Char"/>
+    <w:qFormat/>
+    <w:rsid w:val="007F6CE5"/>
+    <w:pPr>
+      <w:keepNext/>
+      <w:outlineLvl w:val="2"/>
+    </w:pPr>
+    <w:rPr>
+      <w:rFonts w:cs="Arial"/>
+      <w:b/>
+      <w:bCs/>
+      <w:szCs w:val="26"/>
+    </w:rPr>
+  </w:style>
+  <w:style w:type="character" w:default="1" w:styleId="DefaultParagraphFont">
+    <w:name w:val="Default Paragraph Font"/>
+    <w:uiPriority w:val="1"/>
+    <w:semiHidden/>
+    <w:unhideWhenUsed/>
+  </w:style>
+  <w:style w:type="table" w:default="1" w:styleId="TableNormal">
+    <w:name w:val="Normal Table"/>
+    <w:uiPriority w:val="99"/>
+    <w:semiHidden/>
+    <w:unhideWhenUsed/>
+    <w:tblPr>
+      <w:tblInd w:w="0" w:type="dxa"/>
+      <w:tblCellMar>
+        <w:top w:w="0" w:type="dxa"/>
+        <w:left w:w="108" w:type="dxa"/>
+        <w:bottom w:w="0" w:type="dxa"/>
+        <w:right w:w="108" w:type="dxa"/>
+      </w:tblCellMar>
+    </w:tblPr>
+  </w:style>
+  <w:style w:type="numbering" w:default="1" w:styleId="NoList">
+    <w:name w:val="No List"/>
+    <w:uiPriority w:val="99"/>
+    <w:semiHidden/>
+    <w:unhideWhenUsed/>
+  </w:style>
+  <w:style w:type="paragraph" w:styleId="Header">
+    <w:name w:val="header"/>
+    <w:rsid w:val="000E532F"/>
+    <w:pPr>
+      <w:tabs>
+        <w:tab w:val="center" w:pos="4320"/>
+        <w:tab w:val="right" w:pos="8640"/>
+      </w:tabs>
+      <w:jc w:val="right"/>
+    </w:pPr>
+    <w:rPr>
+      <w:rFonts w:ascii="Calibri" w:hAnsi="Calibri"/>
+      <w:sz w:val="22"/>
+      <w:szCs w:val="24"/>
+    </w:rPr>
+  </w:style>
+  <w:style w:type="paragraph" w:styleId="Footer">
+    <w:name w:val="footer"/>
+    <w:rsid w:val="000E532F"/>
+    <w:pPr>
+      <w:tabs>
+        <w:tab w:val="center" w:pos="4320"/>
+        <w:tab w:val="right" w:pos="8640"/>
+      </w:tabs>
+      <w:jc w:val="center"/>
+    </w:pPr>
+    <w:rPr>
+      <w:rFonts w:ascii="Calibri" w:hAnsi="Calibri"/>
+      <w:sz w:val="22"/>
+      <w:szCs w:val="24"/>
+    </w:rPr>
+  </w:style>
+  <w:style w:type="character" w:customStyle="1" w:styleId="Code">
+    <w:name w:val="Code"/>
+    <w:rsid w:val="000E532F"/>
+    <w:rPr>
+      <w:rFonts w:ascii="Courier New" w:hAnsi="Courier New"/>
+      <w:b/>
+      <w:bCs/>
+      <w:sz w:val="24"/>
+      <w:lang w:val="en-US"/>
+    </w:rPr>
+  </w:style>
+  <w:style w:type="character" w:customStyle="1" w:styleId="Heading1Char">
+    <w:name w:val="Heading 1 Char"/>
+    <w:link w:val="Heading1"/>
+    <w:rsid w:val="000E532F"/>
+    <w:rPr>
+      <w:rFonts w:ascii="Calibri" w:hAnsi="Calibri"/>
+      <w:b/>
+      <w:bCs/>
+      <w:kern w:val="32"/>
+      <w:sz w:val="32"/>
+      <w:szCs w:val="32"/>
+      <w:lang w:val="en-US" w:eastAsia="en-US" w:bidi="ar-SA"/>
+    </w:rPr>
+  </w:style>
+  <w:style w:type="table" w:styleId="TableGrid">
+    <w:name w:val="Table Grid"/>
+    <w:basedOn w:val="TableNormal"/>
+    <w:rsid w:val="00193E4B"/>
+    <w:tblPr>
+      <w:tblInd w:w="0" w:type="dxa"/>
+      <w:tblBorders>
+        <w:top w:val="single" w:sz="4" w:space="0" w:color="000000"/>
+        <w:left w:val="single" w:sz="4" w:space="0" w:color="000000"/>
+        <w:bottom w:val="single" w:sz="4" w:space="0" w:color="000000"/>
+        <w:right w:val="single" w:sz="4" w:space="0" w:color="000000"/>
+        <w:insideH w:val="single" w:sz="4" w:space="0" w:color="000000"/>
+        <w:insideV w:val="single" w:sz="4" w:space="0" w:color="000000"/>
+      </w:tblBorders>
+      <w:tblCellMar>
+        <w:top w:w="0" w:type="dxa"/>
+        <w:left w:w="108" w:type="dxa"/>
+        <w:bottom w:w="0" w:type="dxa"/>
+        <w:right w:w="108" w:type="dxa"/>
+      </w:tblCellMar>
+    </w:tblPr>
+  </w:style>
+  <w:style w:type="paragraph" w:styleId="BalloonText">
+    <w:name w:val="Balloon Text"/>
+    <w:basedOn w:val="Normal"/>
+    <w:link w:val="BalloonTextChar"/>
+    <w:rsid w:val="00193E4B"/>
+    <w:rPr>
+      <w:rFonts w:ascii="Tahoma" w:hAnsi="Tahoma" w:cs="Tahoma"/>
+      <w:sz w:val="16"/>
+      <w:szCs w:val="16"/>
+    </w:rPr>
+  </w:style>
+  <w:style w:type="character" w:customStyle="1" w:styleId="BalloonTextChar">
+    <w:name w:val="Balloon Text Char"/>
+    <w:link w:val="BalloonText"/>
+    <w:rsid w:val="00193E4B"/>
+    <w:rPr>
+      <w:rFonts w:ascii="Tahoma" w:hAnsi="Tahoma" w:cs="Tahoma"/>
+      <w:sz w:val="16"/>
+      <w:szCs w:val="16"/>
+    </w:rPr>
+  </w:style>
+  <w:style w:type="character" w:styleId="Hyperlink">
+    <w:name w:val="Hyperlink"/>
+    <w:rsid w:val="009128CD"/>
+    <w:rPr>
+      <w:color w:val="0000FF"/>
+      <w:u w:val="single"/>
+    </w:rPr>
+  </w:style>
+  <w:style w:type="paragraph" w:styleId="DocumentMap">
+    <w:name w:val="Document Map"/>
+    <w:basedOn w:val="Normal"/>
+    <w:link w:val="DocumentMapChar"/>
+    <w:rsid w:val="007F6CE5"/>
+    <w:rPr>
+      <w:rFonts w:ascii="Tahoma" w:hAnsi="Tahoma" w:cs="Tahoma"/>
+      <w:sz w:val="16"/>
+      <w:szCs w:val="16"/>
+    </w:rPr>
+  </w:style>
+  <w:style w:type="character" w:customStyle="1" w:styleId="DocumentMapChar">
+    <w:name w:val="Document Map Char"/>
+    <w:link w:val="DocumentMap"/>
+    <w:rsid w:val="007F6CE5"/>
+    <w:rPr>
+      <w:rFonts w:ascii="Tahoma" w:hAnsi="Tahoma" w:cs="Tahoma"/>
+      <w:sz w:val="16"/>
+      <w:szCs w:val="16"/>
+    </w:rPr>
+  </w:style>
+  <w:style w:type="character" w:customStyle="1" w:styleId="Heading3Char">
+    <w:name w:val="Heading 3 Char"/>
+    <w:link w:val="Heading3"/>
+    <w:rsid w:val="004F3381"/>
+    <w:rPr>
+      <w:rFonts w:ascii="Calibri" w:hAnsi="Calibri" w:cs="Arial"/>
+      <w:b/>
+      <w:bCs/>
+      <w:sz w:val="24"/>
+      <w:szCs w:val="26"/>
+    </w:rPr>
+  </w:style>
+  <w:style w:type="character" w:customStyle="1" w:styleId="Heading2Char">
+    <w:name w:val="Heading 2 Char"/>
+    <w:link w:val="Heading2"/>
+    <w:rsid w:val="000D2140"/>
+    <w:rPr>
+      <w:rFonts w:ascii="Calibri" w:hAnsi="Calibri" w:cs="Arial"/>
+      <w:bCs/>
+      <w:iCs/>
+      <w:sz w:val="24"/>
+      <w:szCs w:val="28"/>
+    </w:rPr>
+  </w:style>
+  <w:style w:type="character" w:styleId="FollowedHyperlink">
+    <w:name w:val="FollowedHyperlink"/>
+    <w:rsid w:val="00E66B7F"/>
+    <w:rPr>
+      <w:color w:val="800080"/>
+      <w:u w:val="single"/>
+    </w:rPr>
+  </w:style>
+  <w:style w:type="paragraph" w:styleId="ListParagraph">
+    <w:name w:val="List Paragraph"/>
+    <w:basedOn w:val="Normal"/>
+    <w:uiPriority w:val="34"/>
+    <w:qFormat/>
+    <w:rsid w:val="00C306AA"/>
+    <w:pPr>
+      <w:ind w:left="720"/>
+      <w:contextualSpacing/>
+    </w:pPr>
+  </w:style>
+</w:styles>
+</file>
+
+<file path=word/stylesWithEffects.xml><?xml version="1.0" encoding="utf-8"?>
+<w:styles xmlns:wpc="http://schemas.microsoft.com/office/word/2010/wordprocessingCanvas" xmlns:mc="http://schemas.openxmlformats.org/markup-compatibility/2006" xmlns:o="urn:schemas-microsoft-com:office:office" xmlns:r="http://schemas.openxmlformats.org/officeDocument/2006/relationships" xmlns:m="http://schemas.openxmlformats.org/officeDocument/2006/math" xmlns:v="urn:schemas-microsoft-com:vml" xmlns:wp14="http://schemas.microsoft.com/office/word/2010/wordprocessingDrawing" xmlns:wp="http://schemas.openxmlformats.org/drawingml/2006/wordprocessingDrawing" xmlns:w10="urn:schemas-microsoft-com:office:word" xmlns:w="http://schemas.openxmlformats.org/wordprocessingml/2006/main" xmlns:w14="http://schemas.microsoft.com/office/word/2010/wordml" xmlns:wpg="http://schemas.microsoft.com/office/word/2010/wordprocessingGroup" xmlns:wpi="http://schemas.microsoft.com/office/word/2010/wordprocessingInk" xmlns:wne="http://schemas.microsoft.com/office/word/2006/wordml" xmlns:wps="http://schemas.microsoft.com/office/word/2010/wordprocessingShape" mc:Ignorable="w14 wp14">
+  <w:docDefaults>
+    <w:rPrDefault>
+      <w:rPr>
+        <w:rFonts w:ascii="Times New Roman" w:eastAsia="Times New Roman" w:hAnsi="Times New Roman" w:cs="Times New Roman"/>
+        <w:lang w:val="en-US" w:eastAsia="en-US" w:bidi="ar-SA"/>
+      </w:rPr>
+    </w:rPrDefault>
+    <w:pPrDefault/>
+  </w:docDefaults>
+  <w:latentStyles w:defLockedState="0" w:defUIPriority="0" w:defSemiHidden="1" w:defUnhideWhenUsed="1" w:defQFormat="0" w:count="267">
+    <w:lsdException w:name="Normal" w:semiHidden="0" w:unhideWhenUsed="0" w:qFormat="1"/>
+    <w:lsdException w:name="heading 1" w:semiHidden="0" w:unhideWhenUsed="0" w:qFormat="1"/>
+    <w:lsdException w:name="heading 2" w:semiHidden="0" w:unhideWhenUsed="0" w:qFormat="1"/>
+    <w:lsdException w:name="heading 3" w:semiHidden="0" w:unhideWhenUsed="0" w:qFormat="1"/>
+    <w:lsdException w:name="heading 4" w:qFormat="1"/>
+    <w:lsdException w:name="heading 5" w:qFormat="1"/>
+    <w:lsdException w:name="heading 6" w:qFormat="1"/>
+    <w:lsdException w:name="heading 7" w:qFormat="1"/>
+    <w:lsdException w:name="heading 8" w:qFormat="1"/>
+    <w:lsdException w:name="heading 9" w:qFormat="1"/>
+    <w:lsdException w:name="caption" w:qFormat="1"/>
+    <w:lsdException w:name="List Number" w:semiHidden="0" w:unhideWhenUsed="0"/>
+    <w:lsdException w:name="List 4" w:semiHidden="0" w:unhideWhenUsed="0"/>
+    <w:lsdException w:name="List 5" w:semiHidden="0" w:unhideWhenUsed="0"/>
+    <w:lsdException w:name="Title" w:semiHidden="0" w:unhideWhenUsed="0" w:qFormat="1"/>
+    <w:lsdException w:name="Subtitle" w:semiHidden="0" w:unhideWhenUsed="0" w:qFormat="1"/>
+    <w:lsdException w:name="Salutation" w:semiHidden="0" w:unhideWhenUsed="0"/>
+    <w:lsdException w:name="Date" w:semiHidden="0" w:unhideWhenUsed="0"/>
+    <w:lsdException w:name="Body Text First Indent" w:semiHidden="0" w:unhideWhenUsed="0"/>
+    <w:lsdException w:name="Strong" w:semiHidden="0" w:unhideWhenUsed="0" w:qFormat="1"/>
+    <w:lsdException w:name="Emphasis" w:semiHidden="0" w:unhideWhenUsed="0" w:qFormat="1"/>
+    <w:lsdException w:name="Table Grid" w:semiHidden="0" w:unhideWhenUsed="0"/>
+    <w:lsdException w:name="Placeholder Text" w:uiPriority="99" w:unhideWhenUsed="0"/>
+    <w:lsdException w:name="No Spacing" w:semiHidden="0" w:uiPriority="1" w:unhideWhenUsed="0" w:qFormat="1"/>
+    <w:lsdException w:name="Light Shading" w:semiHidden="0" w:uiPriority="60" w:unhideWhenUsed="0"/>
+    <w:lsdException w:name="Light List" w:semiHidden="0" w:uiPriority="61" w:unhideWhenUsed="0"/>
+    <w:lsdException w:name="Light Grid" w:semiHidden="0" w:uiPriority="62" w:unhideWhenUsed="0"/>
+    <w:lsdException w:name="Medium Shading 1" w:semiHidden="0" w:uiPriority="63" w:unhideWhenUsed="0"/>
+    <w:lsdException w:name="Medium Shading 2" w:semiHidden="0" w:uiPriority="64" w:unhideWhenUsed="0"/>
+    <w:lsdException w:name="Medium List 1" w:semiHidden="0" w:uiPriority="65" w:unhideWhenUsed="0"/>
+    <w:lsdException w:name="Medium List 2" w:semiHidden="0" w:uiPriority="66" w:unhideWhenUsed="0"/>
+    <w:lsdException w:name="Medium Grid 1" w:semiHidden="0" w:uiPriority="67" w:unhideWhenUsed="0"/>
+    <w:lsdException w:name="Medium Grid 2" w:semiHidden="0" w:uiPriority="68" w:unhideWhenUsed="0"/>
+    <w:lsdException w:name="Medium Grid 3" w:semiHidden="0" w:uiPriority="69" w:unhideWhenUsed="0"/>
+    <w:lsdException w:name="Dark List" w:semiHidden="0" w:uiPriority="70" w:unhideWhenUsed="0"/>
+    <w:lsdException w:name="Colorful Shading" w:semiHidden="0" w:uiPriority="71" w:unhideWhenUsed="0"/>
+    <w:lsdException w:name="Colorful List" w:semiHidden="0" w:uiPriority="72" w:unhideWhenUsed="0"/>
+    <w:lsdException w:name="Colorful Grid" w:semiHidden="0" w:uiPriority="73" w:unhideWhenUsed="0"/>
+    <w:lsdException w:name="Light Shading Accent 1" w:semiHidden="0" w:uiPriority="60" w:unhideWhenUsed="0"/>
+    <w:lsdException w:name="Light List Accent 1" w:semiHidden="0" w:uiPriority="61" w:unhideWhenUsed="0"/>
+    <w:lsdException w:name="Light Grid Accent 1" w:semiHidden="0" w:uiPriority="62" w:unhideWhenUsed="0"/>
+    <w:lsdException w:name="Medium Shading 1 Accent 1" w:semiHidden="0" w:uiPriority="63" w:unhideWhenUsed="0"/>
+    <w:lsdException w:name="Medium Shading 2 Accent 1" w:semiHidden="0" w:uiPriority="64" w:unhideWhenUsed="0"/>
+    <w:lsdException w:name="Medium List 1 Accent 1" w:semiHidden="0" w:uiPriority="65" w:unhideWhenUsed="0"/>
+    <w:lsdException w:name="Revision" w:uiPriority="99" w:unhideWhenUsed="0"/>
+    <w:lsdException w:name="List Paragraph" w:semiHidden="0" w:uiPriority="34" w:unhideWhenUsed="0" w:qFormat="1"/>
+    <w:lsdException w:name="Quote" w:semiHidden="0" w:uiPriority="29" w:unhideWhenUsed="0" w:qFormat="1"/>
+    <w:lsdException w:name="Intense Quote" w:semiHidden="0" w:uiPriority="30" w:unhideWhenUsed="0" w:qFormat="1"/>
+    <w:lsdException w:name="Medium List 2 Accent 1" w:semiHidden="0" w:uiPriority="66" w:unhideWhenUsed="0"/>
+    <w:lsdException w:name="Medium Grid 1 Accent 1" w:semiHidden="0" w:uiPriority="67" w:unhideWhenUsed="0"/>
+    <w:lsdException w:name="Medium Grid 2 Accent 1" w:semiHidden="0" w:uiPriority="68" w:unhideWhenUsed="0"/>
+    <w:lsdException w:name="Medium Grid 3 Accent 1" w:semiHidden="0" w:uiPriority="69" w:unhideWhenUsed="0"/>
+    <w:lsdException w:name="Dark List Accent 1" w:semiHidden="0" w:uiPriority="70" w:unhideWhenUsed="0"/>
+    <w:lsdException w:name="Colorful Shading Accent 1" w:semiHidden="0" w:uiPriority="71" w:unhideWhenUsed="0"/>
+    <w:lsdException w:name="Colorful List Accent 1" w:semiHidden="0" w:uiPriority="72" w:unhideWhenUsed="0"/>
+    <w:lsdException w:name="Colorful Grid Accent 1" w:semiHidden="0" w:uiPriority="73" w:unhideWhenUsed="0"/>
+    <w:lsdException w:name="Light Shading Accent 2" w:semiHidden="0" w:uiPriority="60" w:unhideWhenUsed="0"/>
+    <w:lsdException w:name="Light List Accent 2" w:semiHidden="0" w:uiPriority="61" w:unhideWhenUsed="0"/>
+    <w:lsdException w:name="Light Grid Accent 2" w:semiHidden="0" w:uiPriority="62" w:unhideWhenUsed="0"/>
+    <w:lsdException w:name="Medium Shading 1 Accent 2" w:semiHidden="0" w:uiPriority="63" w:unhideWhenUsed="0"/>
+    <w:lsdException w:name="Medium Shading 2 Accent 2" w:semiHidden="0" w:uiPriority="64" w:unhideWhenUsed="0"/>
+    <w:lsdException w:name="Medium List 1 Accent 2" w:semiHidden="0" w:uiPriority="65" w:unhideWhenUsed="0"/>
+    <w:lsdException w:name="Medium List 2 Accent 2" w:semiHidden="0" w:uiPriority="66" w:unhideWhenUsed="0"/>
+    <w:lsdException w:name="Medium Grid 1 Accent 2" w:semiHidden="0" w:uiPriority="67" w:unhideWhenUsed="0"/>
+    <w:lsdException w:name="Medium Grid 2 Accent 2" w:semiHidden="0" w:uiPriority="68" w:unhideWhenUsed="0"/>
+    <w:lsdException w:name="Medium Grid 3 Accent 2" w:semiHidden="0" w:uiPriority="69" w:unhideWhenUsed="0"/>
+    <w:lsdException w:name="Dark List Accent 2" w:semiHidden="0" w:uiPriority="70" w:unhideWhenUsed="0"/>
+    <w:lsdException w:name="Colorful Shading Accent 2" w:semiHidden="0" w:uiPriority="71" w:unhideWhenUsed="0"/>
+    <w:lsdException w:name="Colorful List Accent 2" w:semiHidden="0" w:uiPriority="72" w:unhideWhenUsed="0"/>
+    <w:lsdException w:name="Colorful Grid Accent 2" w:semiHidden="0" w:uiPriority="73" w:unhideWhenUsed="0"/>
+    <w:lsdException w:name="Light Shading Accent 3" w:semiHidden="0" w:uiPriority="60" w:unhideWhenUsed="0"/>
+    <w:lsdException w:name="Light List Accent 3" w:semiHidden="0" w:uiPriority="61" w:unhideWhenUsed="0"/>
+    <w:lsdException w:name="Light Grid Accent 3" w:semiHidden="0" w:uiPriority="62" w:unhideWhenUsed="0"/>
+    <w:lsdException w:name="Medium Shading 1 Accent 3" w:semiHidden="0" w:uiPriority="63" w:unhideWhenUsed="0"/>
+    <w:lsdException w:name="Medium Shading 2 Accent 3" w:semiHidden="0" w:uiPriority="64" w:unhideWhenUsed="0"/>
+    <w:lsdException w:name="Medium List 1 Accent 3" w:semiHidden="0" w:uiPriority="65" w:unhideWhenUsed="0"/>
+    <w:lsdException w:name="Medium List 2 Accent 3" w:semiHidden="0" w:uiPriority="66" w:unhideWhenUsed="0"/>
+    <w:lsdException w:name="Medium Grid 1 Accent 3" w:semiHidden="0" w:uiPriority="67" w:unhideWhenUsed="0"/>
+    <w:lsdException w:name="Medium Grid 2 Accent 3" w:semiHidden="0" w:uiPriority="68" w:unhideWhenUsed="0"/>
+    <w:lsdException w:name="Medium Grid 3 Accent 3" w:semiHidden="0" w:uiPriority="69" w:unhideWhenUsed="0"/>
+    <w:lsdException w:name="Dark List Accent 3" w:semiHidden="0" w:uiPriority="70" w:unhideWhenUsed="0"/>
+    <w:lsdException w:name="Colorful Shading Accent 3" w:semiHidden="0" w:uiPriority="71" w:unhideWhenUsed="0"/>
+    <w:lsdException w:name="Colorful List Accent 3" w:semiHidden="0" w:uiPriority="72" w:unhideWhenUsed="0"/>
+    <w:lsdException w:name="Colorful Grid Accent 3" w:semiHidden="0" w:uiPriority="73" w:unhideWhenUsed="0"/>
+    <w:lsdException w:name="Light Shading Accent 4" w:semiHidden="0" w:uiPriority="60" w:unhideWhenUsed="0"/>
+    <w:lsdException w:name="Light List Accent 4" w:semiHidden="0" w:uiPriority="61" w:unhideWhenUsed="0"/>
+    <w:lsdException w:name="Light Grid Accent 4" w:semiHidden="0" w:uiPriority="62" w:unhideWhenUsed="0"/>
+    <w:lsdException w:name="Medium Shading 1 Accent 4" w:semiHidden="0" w:uiPriority="63" w:unhideWhenUsed="0"/>
+    <w:lsdException w:name="Medium Shading 2 Accent 4" w:semiHidden="0" w:uiPriority="64" w:unhideWhenUsed="0"/>
+    <w:lsdException w:name="Medium List 1 Accent 4" w:semiHidden="0" w:uiPriority="65" w:unhideWhenUsed="0"/>
+    <w:lsdException w:name="Medium List 2 Accent 4" w:semiHidden="0" w:uiPriority="66" w:unhideWhenUsed="0"/>
+    <w:lsdException w:name="Medium Grid 1 Accent 4" w:semiHidden="0" w:uiPriority="67" w:unhideWhenUsed="0"/>
+    <w:lsdException w:name="Medium Grid 2 Accent 4" w:semiHidden="0" w:uiPriority="68" w:unhideWhenUsed="0"/>
+    <w:lsdException w:name="Medium Grid 3 Accent 4" w:semiHidden="0" w:uiPriority="69" w:unhideWhenUsed="0"/>
+    <w:lsdException w:name="Dark List Accent 4" w:semiHidden="0" w:uiPriority="70" w:unhideWhenUsed="0"/>
+    <w:lsdException w:name="Colorful Shading Accent 4" w:semiHidden="0" w:uiPriority="71" w:unhideWhenUsed="0"/>
+    <w:lsdException w:name="Colorful List Accent 4" w:semiHidden="0" w:uiPriority="72" w:unhideWhenUsed="0"/>
+    <w:lsdException w:name="Colorful Grid Accent 4" w:semiHidden="0" w:uiPriority="73" w:unhideWhenUsed="0"/>
+    <w:lsdException w:name="Light Shading Accent 5" w:semiHidden="0" w:uiPriority="60" w:unhideWhenUsed="0"/>
+    <w:lsdException w:name="Light List Accent 5" w:semiHidden="0" w:uiPriority="61" w:unhideWhenUsed="0"/>
+    <w:lsdException w:name="Light Grid Accent 5" w:semiHidden="0" w:uiPriority="62" w:unhideWhenUsed="0"/>
+    <w:lsdException w:name="Medium Shading 1 Accent 5" w:semiHidden="0" w:uiPriority="63" w:unhideWhenUsed="0"/>
+    <w:lsdException w:name="Medium Shading 2 Accent 5" w:semiHidden="0" w:uiPriority="64" w:unhideWhenUsed="0"/>
+    <w:lsdException w:name="Medium List 1 Accent 5" w:semiHidden="0" w:uiPriority="65" w:unhideWhenUsed="0"/>
+    <w:lsdException w:name="Medium List 2 Accent 5" w:semiHidden="0" w:uiPriority="66" w:unhideWhenUsed="0"/>
+    <w:lsdException w:name="Medium Grid 1 Accent 5" w:semiHidden="0" w:uiPriority="67" w:unhideWhenUsed="0"/>
+    <w:lsdException w:name="Medium Grid 2 Accent 5" w:semiHidden="0" w:uiPriority="68" w:unhideWhenUsed="0"/>
+    <w:lsdException w:name="Medium Grid 3 Accent 5" w:semiHidden="0" w:uiPriority="69" w:unhideWhenUsed="0"/>
+    <w:lsdException w:name="Dark List Accent 5" w:semiHidden="0" w:uiPriority="70" w:unhideWhenUsed="0"/>
+    <w:lsdException w:name="Colorful Shading Accent 5" w:semiHidden="0" w:uiPriority="71" w:unhideWhenUsed="0"/>
+    <w:lsdException w:name="Colorful List Accent 5" w:semiHidden="0" w:uiPriority="72" w:unhideWhenUsed="0"/>
+    <w:lsdException w:name="Colorful Grid Accent 5" w:semiHidden="0" w:uiPriority="73" w:unhideWhenUsed="0"/>
+    <w:lsdException w:name="Light Shading Accent 6" w:semiHidden="0" w:uiPriority="60" w:unhideWhenUsed="0"/>
+    <w:lsdException w:name="Light List Accent 6" w:semiHidden="0" w:uiPriority="61" w:unhideWhenUsed="0"/>
+    <w:lsdException w:name="Light Grid Accent 6" w:semiHidden="0" w:uiPriority="62" w:unhideWhenUsed="0"/>
+    <w:lsdException w:name="Medium Shading 1 Accent 6" w:semiHidden="0" w:uiPriority="63" w:unhideWhenUsed="0"/>
+    <w:lsdException w:name="Medium Shading 2 Accent 6" w:semiHidden="0" w:uiPriority="64" w:unhideWhenUsed="0"/>
+    <w:lsdException w:name="Medium List 1 Accent 6" w:semiHidden="0" w:uiPriority="65" w:unhideWhenUsed="0"/>
+    <w:lsdException w:name="Medium List 2 Accent 6" w:semiHidden="0" w:uiPriority="66" w:unhideWhenUsed="0"/>
+    <w:lsdException w:name="Medium Grid 1 Accent 6" w:semiHidden="0" w:uiPriority="67" w:unhideWhenUsed="0"/>
+    <w:lsdException w:name="Medium Grid 2 Accent 6" w:semiHidden="0" w:uiPriority="68" w:unhideWhenUsed="0"/>
+    <w:lsdException w:name="Medium Grid 3 Accent 6" w:semiHidden="0" w:uiPriority="69" w:unhideWhenUsed="0"/>
+    <w:lsdException w:name="Dark List Accent 6" w:semiHidden="0" w:uiPriority="70" w:unhideWhenUsed="0"/>
+    <w:lsdException w:name="Colorful Shading Accent 6" w:semiHidden="0" w:uiPriority="71" w:unhideWhenUsed="0"/>
+    <w:lsdException w:name="Colorful List Accent 6" w:semiHidden="0" w:uiPriority="72" w:unhideWhenUsed="0"/>
+    <w:lsdException w:name="Colorful Grid Accent 6" w:semiHidden="0" w:uiPriority="73" w:unhideWhenUsed="0"/>
+    <w:lsdException w:name="Subtle Emphasis" w:semiHidden="0" w:uiPriority="19" w:unhideWhenUsed="0" w:qFormat="1"/>
+    <w:lsdException w:name="Intense Emphasis" w:semiHidden="0" w:uiPriority="21" w:unhideWhenUsed="0" w:qFormat="1"/>
+    <w:lsdException w:name="Subtle Reference" w:semiHidden="0" w:uiPriority="31" w:unhideWhenUsed="0" w:qFormat="1"/>
+    <w:lsdException w:name="Intense Reference" w:semiHidden="0" w:uiPriority="32" w:unhideWhenUsed="0" w:qFormat="1"/>
+    <w:lsdException w:name="Book Title" w:semiHidden="0" w:uiPriority="33" w:unhideWhenUsed="0" w:qFormat="1"/>
+    <w:lsdException w:name="Bibliography" w:uiPriority="37"/>
+    <w:lsdException w:name="TOC Heading" w:uiPriority="39" w:qFormat="1"/>
   </w:latentStyles>
   <w:style w:type="paragraph" w:default="1" w:styleId="Normal">
     <w:name w:val="Normal"/>
@@ -7897,7 +8983,7 @@
   <a:extraClrSchemeLst/>
   <a:extLst>
     <a:ext uri="{05A4C25C-085E-4340-85A3-A5531E510DB2}">
-      <thm15:themeFamily xmlns:thm15="http://schemas.microsoft.com/office/thememl/2012/main" name="Office Theme" id="{62F939B6-93AF-4DB8-9C6B-D6C7DFDC589F}" vid="{4A3C46E8-61CC-4603-A589-7422A47A8E4A}"/>
+      <thm15:themeFamily xmlns:thm15="http://schemas.microsoft.com/office/thememl/2012/main" xmlns="" name="Office Theme" id="{62F939B6-93AF-4DB8-9C6B-D6C7DFDC589F}" vid="{4A3C46E8-61CC-4603-A589-7422A47A8E4A}"/>
     </a:ext>
   </a:extLst>
 </a:theme>

</xml_diff>

<commit_message>
Processing of command "fulldelete" moved
All command handling must take place in
ProcessCommands()
</commit_message>
<xml_diff>
--- a/Refactoring Documentation.docx
+++ b/Refactoring Documentation.docx
@@ -1,6 +1,6 @@
 
 <file path=word/document.xml><?xml version="1.0" encoding="utf-8"?>
-<w:document xmlns:wpc="http://schemas.microsoft.com/office/word/2010/wordprocessingCanvas" xmlns:mc="http://schemas.openxmlformats.org/markup-compatibility/2006" xmlns:o="urn:schemas-microsoft-com:office:office" xmlns:r="http://schemas.openxmlformats.org/officeDocument/2006/relationships" xmlns:m="http://schemas.openxmlformats.org/officeDocument/2006/math" xmlns:v="urn:schemas-microsoft-com:vml" xmlns:wp14="http://schemas.microsoft.com/office/word/2010/wordprocessingDrawing" xmlns:wp="http://schemas.openxmlformats.org/drawingml/2006/wordprocessingDrawing" xmlns:w10="urn:schemas-microsoft-com:office:word" xmlns:w="http://schemas.openxmlformats.org/wordprocessingml/2006/main" xmlns:w14="http://schemas.microsoft.com/office/word/2010/wordml" xmlns:wpg="http://schemas.microsoft.com/office/word/2010/wordprocessingGroup" xmlns:wpi="http://schemas.microsoft.com/office/word/2010/wordprocessingInk" xmlns:wne="http://schemas.microsoft.com/office/word/2006/wordml" xmlns:wps="http://schemas.microsoft.com/office/word/2010/wordprocessingShape" mc:Ignorable="w14 wp14">
+<w:document xmlns:wpc="http://schemas.microsoft.com/office/word/2010/wordprocessingCanvas" xmlns:mc="http://schemas.openxmlformats.org/markup-compatibility/2006" xmlns:o="urn:schemas-microsoft-com:office:office" xmlns:r="http://schemas.openxmlformats.org/officeDocument/2006/relationships" xmlns:m="http://schemas.openxmlformats.org/officeDocument/2006/math" xmlns:v="urn:schemas-microsoft-com:vml" xmlns:wp14="http://schemas.microsoft.com/office/word/2010/wordprocessingDrawing" xmlns:wp="http://schemas.openxmlformats.org/drawingml/2006/wordprocessingDrawing" xmlns:w10="urn:schemas-microsoft-com:office:word" xmlns:w="http://schemas.openxmlformats.org/wordprocessingml/2006/main" xmlns:w14="http://schemas.microsoft.com/office/word/2010/wordml" xmlns:w15="http://schemas.microsoft.com/office/word/2012/wordml" xmlns:wpg="http://schemas.microsoft.com/office/word/2010/wordprocessingGroup" xmlns:wpi="http://schemas.microsoft.com/office/word/2010/wordprocessingInk" xmlns:wne="http://schemas.microsoft.com/office/word/2006/wordml" xmlns:wps="http://schemas.microsoft.com/office/word/2010/wordprocessingShape" mc:Ignorable="w14 w15 wp14">
   <w:body>
     <w:tbl>
       <w:tblPr>
@@ -241,7 +241,6 @@
                 <w:noProof/>
               </w:rPr>
             </w:pPr>
-            <w:proofErr w:type="spellStart"/>
             <w:r>
               <w:rPr>
                 <w:rFonts w:asciiTheme="minorHAnsi" w:hAnsiTheme="minorHAnsi" w:cs="Consolas"/>
@@ -249,7 +248,6 @@
               </w:rPr>
               <w:t>MinesInitializer</w:t>
             </w:r>
-            <w:proofErr w:type="spellEnd"/>
             <w:r>
               <w:rPr>
                 <w:rFonts w:asciiTheme="minorHAnsi" w:hAnsiTheme="minorHAnsi" w:cs="Consolas"/>
@@ -310,7 +308,6 @@
               </w:rPr>
               <w:t xml:space="preserve"> </w:t>
             </w:r>
-            <w:proofErr w:type="spellStart"/>
             <w:r>
               <w:rPr>
                 <w:rFonts w:ascii="Consolas" w:hAnsi="Consolas" w:cs="Consolas"/>
@@ -321,29 +318,16 @@
               </w:rPr>
               <w:t>MinesInitializer</w:t>
             </w:r>
-            <w:proofErr w:type="spellEnd"/>
-            <w:r>
-              <w:rPr>
-                <w:rFonts w:ascii="Consolas" w:hAnsi="Consolas" w:cs="Consolas"/>
-                <w:color w:val="000000"/>
-                <w:sz w:val="19"/>
-                <w:szCs w:val="19"/>
-                <w:highlight w:val="white"/>
-              </w:rPr>
-              <w:t xml:space="preserve"> </w:t>
-            </w:r>
-            <w:proofErr w:type="spellStart"/>
-            <w:r>
-              <w:rPr>
-                <w:rFonts w:ascii="Consolas" w:hAnsi="Consolas" w:cs="Consolas"/>
-                <w:color w:val="000000"/>
-                <w:sz w:val="19"/>
-                <w:szCs w:val="19"/>
-                <w:highlight w:val="white"/>
-              </w:rPr>
-              <w:t>onlyInstance</w:t>
-            </w:r>
-            <w:proofErr w:type="spellEnd"/>
+            <w:r>
+              <w:rPr>
+                <w:rFonts w:ascii="Consolas" w:hAnsi="Consolas" w:cs="Consolas"/>
+                <w:color w:val="000000"/>
+                <w:sz w:val="19"/>
+                <w:szCs w:val="19"/>
+                <w:highlight w:val="white"/>
+              </w:rPr>
+              <w:t xml:space="preserve"> onlyInstance</w:t>
+            </w:r>
             <w:r>
               <w:rPr>
                 <w:rFonts w:ascii="Consolas" w:hAnsi="Consolas" w:cs="Consolas"/>
@@ -385,29 +369,7 @@
                 <w:szCs w:val="19"/>
                 <w:highlight w:val="white"/>
               </w:rPr>
-              <w:t xml:space="preserve"> </w:t>
-            </w:r>
-            <w:proofErr w:type="spellStart"/>
-            <w:r>
-              <w:rPr>
-                <w:rFonts w:ascii="Consolas" w:hAnsi="Consolas" w:cs="Consolas"/>
-                <w:color w:val="000000"/>
-                <w:sz w:val="19"/>
-                <w:szCs w:val="19"/>
-                <w:highlight w:val="white"/>
-              </w:rPr>
-              <w:t>MinesInitializer</w:t>
-            </w:r>
-            <w:proofErr w:type="spellEnd"/>
-            <w:r>
-              <w:rPr>
-                <w:rFonts w:ascii="Consolas" w:hAnsi="Consolas" w:cs="Consolas"/>
-                <w:color w:val="000000"/>
-                <w:sz w:val="19"/>
-                <w:szCs w:val="19"/>
-                <w:highlight w:val="white"/>
-              </w:rPr>
-              <w:t>()</w:t>
+              <w:t xml:space="preserve"> MinesInitializer()</w:t>
             </w:r>
             <w:r>
               <w:rPr>
@@ -472,7 +434,6 @@
               </w:rPr>
               <w:t xml:space="preserve"> </w:t>
             </w:r>
-            <w:proofErr w:type="spellStart"/>
             <w:r>
               <w:rPr>
                 <w:rFonts w:ascii="Consolas" w:hAnsi="Consolas" w:cs="Consolas"/>
@@ -483,7 +444,6 @@
               </w:rPr>
               <w:t>MinesInitializer</w:t>
             </w:r>
-            <w:proofErr w:type="spellEnd"/>
             <w:r>
               <w:rPr>
                 <w:rFonts w:ascii="Consolas" w:hAnsi="Consolas" w:cs="Consolas"/>
@@ -552,7 +512,6 @@
                 <w:noProof/>
               </w:rPr>
             </w:pPr>
-            <w:proofErr w:type="spellStart"/>
             <w:r>
               <w:rPr>
                 <w:rFonts w:ascii="Consolas" w:hAnsi="Consolas" w:cs="Consolas"/>
@@ -563,7 +522,6 @@
               </w:rPr>
               <w:t>IScoreBoard</w:t>
             </w:r>
-            <w:proofErr w:type="spellEnd"/>
             <w:r>
               <w:rPr>
                 <w:rFonts w:ascii="Consolas" w:hAnsi="Consolas" w:cs="Consolas"/>
@@ -587,7 +545,6 @@
                 <w:noProof/>
               </w:rPr>
             </w:pPr>
-            <w:proofErr w:type="spellStart"/>
             <w:r>
               <w:rPr>
                 <w:rFonts w:ascii="Consolas" w:hAnsi="Consolas" w:cs="Consolas"/>
@@ -598,7 +555,6 @@
               </w:rPr>
               <w:t>IMinesGenerator</w:t>
             </w:r>
-            <w:proofErr w:type="spellEnd"/>
             <w:r>
               <w:rPr>
                 <w:rFonts w:ascii="Consolas" w:hAnsi="Consolas" w:cs="Consolas"/>
@@ -622,7 +578,6 @@
                 <w:noProof/>
               </w:rPr>
             </w:pPr>
-            <w:proofErr w:type="spellStart"/>
             <w:r>
               <w:rPr>
                 <w:rFonts w:ascii="Consolas" w:hAnsi="Consolas" w:cs="Consolas"/>
@@ -652,7 +607,6 @@
               </w:rPr>
               <w:t>FillWithRandomMines</w:t>
             </w:r>
-            <w:proofErr w:type="spellEnd"/>
             <w:r>
               <w:rPr>
                 <w:rFonts w:ascii="Consolas" w:hAnsi="Consolas" w:cs="Consolas"/>
@@ -676,7 +630,6 @@
                 <w:noProof/>
               </w:rPr>
             </w:pPr>
-            <w:proofErr w:type="spellStart"/>
             <w:r>
               <w:rPr>
                 <w:rFonts w:ascii="Consolas" w:hAnsi="Consolas" w:cs="Consolas"/>
@@ -687,7 +640,6 @@
               </w:rPr>
               <w:t>IDrawer</w:t>
             </w:r>
-            <w:proofErr w:type="spellEnd"/>
             <w:r>
               <w:rPr>
                 <w:rFonts w:ascii="Consolas" w:hAnsi="Consolas" w:cs="Consolas"/>
@@ -711,27 +663,15 @@
                 <w:noProof/>
               </w:rPr>
             </w:pPr>
-            <w:proofErr w:type="spellStart"/>
-            <w:r>
-              <w:rPr>
-                <w:rFonts w:ascii="Consolas" w:hAnsi="Consolas" w:cs="Consolas"/>
-                <w:color w:val="2B91AF"/>
-                <w:sz w:val="19"/>
-                <w:szCs w:val="19"/>
-                <w:highlight w:val="white"/>
-              </w:rPr>
-              <w:t>IMinesweeperFactory</w:t>
-            </w:r>
-            <w:proofErr w:type="spellEnd"/>
-            <w:r>
-              <w:rPr>
-                <w:rFonts w:ascii="Consolas" w:hAnsi="Consolas" w:cs="Consolas"/>
-                <w:color w:val="2B91AF"/>
-                <w:sz w:val="19"/>
-                <w:szCs w:val="19"/>
-                <w:highlight w:val="white"/>
-              </w:rPr>
-              <w:t xml:space="preserve"> </w:t>
+            <w:r>
+              <w:rPr>
+                <w:rFonts w:ascii="Consolas" w:hAnsi="Consolas" w:cs="Consolas"/>
+                <w:color w:val="2B91AF"/>
+                <w:sz w:val="19"/>
+                <w:szCs w:val="19"/>
+                <w:highlight w:val="white"/>
+              </w:rPr>
+              <w:t xml:space="preserve">IMinesweeperFactory </w:t>
             </w:r>
             <w:r>
               <w:rPr>
@@ -756,7 +696,6 @@
                 <w:noProof/>
               </w:rPr>
             </w:pPr>
-            <w:proofErr w:type="spellStart"/>
             <w:r>
               <w:rPr>
                 <w:rFonts w:ascii="Consolas" w:hAnsi="Consolas" w:cs="Consolas"/>
@@ -767,7 +706,6 @@
               </w:rPr>
               <w:t>IMinesweeperFactory</w:t>
             </w:r>
-            <w:proofErr w:type="spellEnd"/>
             <w:r>
               <w:rPr>
                 <w:rFonts w:ascii="Consolas" w:hAnsi="Consolas" w:cs="Consolas"/>
@@ -849,7 +787,6 @@
               </w:rPr>
               <w:t xml:space="preserve"> </w:t>
             </w:r>
-            <w:proofErr w:type="spellStart"/>
             <w:r>
               <w:rPr>
                 <w:rFonts w:ascii="Consolas" w:hAnsi="Consolas" w:cs="Consolas"/>
@@ -860,7 +797,6 @@
               </w:rPr>
               <w:t>MinesGenerator</w:t>
             </w:r>
-            <w:proofErr w:type="spellEnd"/>
             <w:r>
               <w:rPr>
                 <w:rFonts w:ascii="Consolas" w:hAnsi="Consolas" w:cs="Consolas"/>
@@ -871,7 +807,6 @@
               </w:rPr>
               <w:t xml:space="preserve"> : </w:t>
             </w:r>
-            <w:proofErr w:type="spellStart"/>
             <w:r>
               <w:rPr>
                 <w:rFonts w:ascii="Consolas" w:hAnsi="Consolas" w:cs="Consolas"/>
@@ -882,7 +817,6 @@
               </w:rPr>
               <w:t>IMinesGenerator</w:t>
             </w:r>
-            <w:proofErr w:type="spellEnd"/>
             <w:r>
               <w:rPr>
                 <w:rFonts w:ascii="Consolas" w:hAnsi="Consolas" w:cs="Consolas"/>
@@ -926,7 +860,6 @@
               </w:rPr>
               <w:t xml:space="preserve"> </w:t>
             </w:r>
-            <w:proofErr w:type="spellStart"/>
             <w:r>
               <w:rPr>
                 <w:rFonts w:ascii="Consolas" w:hAnsi="Consolas" w:cs="Consolas"/>
@@ -937,7 +870,6 @@
               </w:rPr>
               <w:t>ScoreBoard</w:t>
             </w:r>
-            <w:proofErr w:type="spellEnd"/>
             <w:r>
               <w:rPr>
                 <w:rFonts w:ascii="Consolas" w:hAnsi="Consolas" w:cs="Consolas"/>
@@ -948,7 +880,6 @@
               </w:rPr>
               <w:t xml:space="preserve"> : </w:t>
             </w:r>
-            <w:proofErr w:type="spellStart"/>
             <w:r>
               <w:rPr>
                 <w:rFonts w:ascii="Consolas" w:hAnsi="Consolas" w:cs="Consolas"/>
@@ -959,7 +890,6 @@
               </w:rPr>
               <w:t>IScoreBoard</w:t>
             </w:r>
-            <w:proofErr w:type="spellEnd"/>
             <w:r>
               <w:rPr>
                 <w:rFonts w:ascii="Consolas" w:hAnsi="Consolas" w:cs="Consolas"/>
@@ -991,20 +921,8 @@
                 <w:szCs w:val="19"/>
                 <w:highlight w:val="white"/>
               </w:rPr>
-              <w:t xml:space="preserve">interface </w:t>
-            </w:r>
-            <w:proofErr w:type="spellStart"/>
-            <w:r>
-              <w:rPr>
-                <w:rFonts w:ascii="Consolas" w:hAnsi="Consolas" w:cs="Consolas"/>
-                <w:color w:val="2B91AF"/>
-                <w:sz w:val="19"/>
-                <w:szCs w:val="19"/>
-                <w:highlight w:val="white"/>
-              </w:rPr>
-              <w:t>IDrawer</w:t>
-            </w:r>
-            <w:proofErr w:type="spellEnd"/>
+              <w:t>interface IDrawer</w:t>
+            </w:r>
             <w:r>
               <w:rPr>
                 <w:rFonts w:ascii="Consolas" w:hAnsi="Consolas" w:cs="Consolas"/>
@@ -1028,7 +946,6 @@
                 <w:noProof/>
               </w:rPr>
             </w:pPr>
-            <w:proofErr w:type="gramStart"/>
             <w:r>
               <w:rPr>
                 <w:rFonts w:ascii="Consolas" w:hAnsi="Consolas" w:cs="Consolas"/>
@@ -1039,38 +956,15 @@
               </w:rPr>
               <w:t>void</w:t>
             </w:r>
-            <w:proofErr w:type="gramEnd"/>
-            <w:r>
-              <w:rPr>
-                <w:rFonts w:ascii="Consolas" w:hAnsi="Consolas" w:cs="Consolas"/>
-                <w:color w:val="000000"/>
-                <w:sz w:val="19"/>
-                <w:szCs w:val="19"/>
-                <w:highlight w:val="white"/>
-              </w:rPr>
-              <w:t xml:space="preserve"> </w:t>
-            </w:r>
-            <w:proofErr w:type="spellStart"/>
-            <w:r>
-              <w:rPr>
-                <w:rFonts w:ascii="Consolas" w:hAnsi="Consolas" w:cs="Consolas"/>
-                <w:color w:val="000000"/>
-                <w:sz w:val="19"/>
-                <w:szCs w:val="19"/>
-                <w:highlight w:val="white"/>
-              </w:rPr>
-              <w:t>ShowWelcome</w:t>
-            </w:r>
-            <w:proofErr w:type="spellEnd"/>
-            <w:r>
-              <w:rPr>
-                <w:rFonts w:ascii="Consolas" w:hAnsi="Consolas" w:cs="Consolas"/>
-                <w:color w:val="000000"/>
-                <w:sz w:val="19"/>
-                <w:szCs w:val="19"/>
-                <w:highlight w:val="white"/>
-              </w:rPr>
-              <w:t>(</w:t>
+            <w:r>
+              <w:rPr>
+                <w:rFonts w:ascii="Consolas" w:hAnsi="Consolas" w:cs="Consolas"/>
+                <w:color w:val="000000"/>
+                <w:sz w:val="19"/>
+                <w:szCs w:val="19"/>
+                <w:highlight w:val="white"/>
+              </w:rPr>
+              <w:t xml:space="preserve"> ShowWelcome(</w:t>
             </w:r>
             <w:r>
               <w:rPr>
@@ -1115,7 +1009,6 @@
                 <w:noProof/>
               </w:rPr>
             </w:pPr>
-            <w:proofErr w:type="gramStart"/>
             <w:r>
               <w:rPr>
                 <w:rFonts w:ascii="Consolas" w:hAnsi="Consolas" w:cs="Consolas"/>
@@ -1126,38 +1019,15 @@
               </w:rPr>
               <w:t>void</w:t>
             </w:r>
-            <w:proofErr w:type="gramEnd"/>
-            <w:r>
-              <w:rPr>
-                <w:rFonts w:ascii="Consolas" w:hAnsi="Consolas" w:cs="Consolas"/>
-                <w:color w:val="000000"/>
-                <w:sz w:val="19"/>
-                <w:szCs w:val="19"/>
-                <w:highlight w:val="white"/>
-              </w:rPr>
-              <w:t xml:space="preserve"> </w:t>
-            </w:r>
-            <w:proofErr w:type="spellStart"/>
-            <w:r>
-              <w:rPr>
-                <w:rFonts w:ascii="Consolas" w:hAnsi="Consolas" w:cs="Consolas"/>
-                <w:color w:val="000000"/>
-                <w:sz w:val="19"/>
-                <w:szCs w:val="19"/>
-                <w:highlight w:val="white"/>
-              </w:rPr>
-              <w:t>ShowGameEnd</w:t>
-            </w:r>
-            <w:proofErr w:type="spellEnd"/>
-            <w:r>
-              <w:rPr>
-                <w:rFonts w:ascii="Consolas" w:hAnsi="Consolas" w:cs="Consolas"/>
-                <w:color w:val="000000"/>
-                <w:sz w:val="19"/>
-                <w:szCs w:val="19"/>
-                <w:highlight w:val="white"/>
-              </w:rPr>
-              <w:t>(</w:t>
+            <w:r>
+              <w:rPr>
+                <w:rFonts w:ascii="Consolas" w:hAnsi="Consolas" w:cs="Consolas"/>
+                <w:color w:val="000000"/>
+                <w:sz w:val="19"/>
+                <w:szCs w:val="19"/>
+                <w:highlight w:val="white"/>
+              </w:rPr>
+              <w:t xml:space="preserve"> ShowGameEnd(</w:t>
             </w:r>
             <w:r>
               <w:rPr>
@@ -1240,31 +1110,8 @@
                 <w:szCs w:val="19"/>
                 <w:highlight w:val="white"/>
               </w:rPr>
-              <w:t xml:space="preserve">[,] </w:t>
-            </w:r>
-            <w:proofErr w:type="spellStart"/>
-            <w:r>
-              <w:rPr>
-                <w:rFonts w:ascii="Consolas" w:hAnsi="Consolas" w:cs="Consolas"/>
-                <w:color w:val="000000"/>
-                <w:sz w:val="19"/>
-                <w:szCs w:val="19"/>
-                <w:highlight w:val="white"/>
-              </w:rPr>
-              <w:t>minesField</w:t>
-            </w:r>
-            <w:proofErr w:type="spellEnd"/>
-            <w:r>
-              <w:rPr>
-                <w:rFonts w:ascii="Consolas" w:hAnsi="Consolas" w:cs="Consolas"/>
-                <w:color w:val="000000"/>
-                <w:sz w:val="19"/>
-                <w:szCs w:val="19"/>
-                <w:highlight w:val="white"/>
-              </w:rPr>
-              <w:t xml:space="preserve">, </w:t>
-            </w:r>
-            <w:proofErr w:type="spellStart"/>
+              <w:t xml:space="preserve">[,] minesField, </w:t>
+            </w:r>
             <w:r>
               <w:rPr>
                 <w:rFonts w:ascii="Consolas" w:hAnsi="Consolas" w:cs="Consolas"/>
@@ -1275,38 +1122,15 @@
               </w:rPr>
               <w:t>bool</w:t>
             </w:r>
-            <w:proofErr w:type="spellEnd"/>
-            <w:r>
-              <w:rPr>
-                <w:rFonts w:ascii="Consolas" w:hAnsi="Consolas" w:cs="Consolas"/>
-                <w:color w:val="000000"/>
-                <w:sz w:val="19"/>
-                <w:szCs w:val="19"/>
-                <w:highlight w:val="white"/>
-              </w:rPr>
-              <w:t xml:space="preserve"> </w:t>
-            </w:r>
-            <w:proofErr w:type="spellStart"/>
-            <w:r>
-              <w:rPr>
-                <w:rFonts w:ascii="Consolas" w:hAnsi="Consolas" w:cs="Consolas"/>
-                <w:color w:val="000000"/>
-                <w:sz w:val="19"/>
-                <w:szCs w:val="19"/>
-                <w:highlight w:val="white"/>
-              </w:rPr>
-              <w:t>revealMines</w:t>
-            </w:r>
-            <w:proofErr w:type="spellEnd"/>
-            <w:r>
-              <w:rPr>
-                <w:rFonts w:ascii="Consolas" w:hAnsi="Consolas" w:cs="Consolas"/>
-                <w:color w:val="000000"/>
-                <w:sz w:val="19"/>
-                <w:szCs w:val="19"/>
-                <w:highlight w:val="white"/>
-              </w:rPr>
-              <w:t xml:space="preserve"> = </w:t>
+            <w:r>
+              <w:rPr>
+                <w:rFonts w:ascii="Consolas" w:hAnsi="Consolas" w:cs="Consolas"/>
+                <w:color w:val="000000"/>
+                <w:sz w:val="19"/>
+                <w:szCs w:val="19"/>
+                <w:highlight w:val="white"/>
+              </w:rPr>
+              <w:t xml:space="preserve"> revealMines = </w:t>
             </w:r>
             <w:r>
               <w:rPr>
@@ -1342,7 +1166,6 @@
                 <w:noProof/>
               </w:rPr>
             </w:pPr>
-            <w:proofErr w:type="gramStart"/>
             <w:r>
               <w:rPr>
                 <w:rFonts w:ascii="Consolas" w:hAnsi="Consolas" w:cs="Consolas"/>
@@ -1353,7 +1176,6 @@
               </w:rPr>
               <w:t>void</w:t>
             </w:r>
-            <w:proofErr w:type="gramEnd"/>
             <w:r>
               <w:rPr>
                 <w:rFonts w:ascii="Consolas" w:hAnsi="Consolas" w:cs="Consolas"/>
@@ -1398,7 +1220,6 @@
                 <w:noProof/>
               </w:rPr>
             </w:pPr>
-            <w:proofErr w:type="gramStart"/>
             <w:r>
               <w:rPr>
                 <w:rFonts w:ascii="Consolas" w:hAnsi="Consolas" w:cs="Consolas"/>
@@ -1409,7 +1230,6 @@
               </w:rPr>
               <w:t>class</w:t>
             </w:r>
-            <w:proofErr w:type="gramEnd"/>
             <w:r>
               <w:rPr>
                 <w:rFonts w:ascii="Consolas" w:hAnsi="Consolas" w:cs="Consolas"/>
@@ -1420,7 +1240,6 @@
               </w:rPr>
               <w:t xml:space="preserve"> </w:t>
             </w:r>
-            <w:proofErr w:type="spellStart"/>
             <w:r>
               <w:rPr>
                 <w:rFonts w:ascii="Consolas" w:hAnsi="Consolas" w:cs="Consolas"/>
@@ -1431,7 +1250,6 @@
               </w:rPr>
               <w:t>ConsoleDrawer</w:t>
             </w:r>
-            <w:proofErr w:type="spellEnd"/>
             <w:r>
               <w:rPr>
                 <w:rFonts w:ascii="Consolas" w:hAnsi="Consolas" w:cs="Consolas"/>
@@ -1442,7 +1260,6 @@
               </w:rPr>
               <w:t xml:space="preserve"> : </w:t>
             </w:r>
-            <w:proofErr w:type="spellStart"/>
             <w:r>
               <w:rPr>
                 <w:rFonts w:ascii="Consolas" w:hAnsi="Consolas" w:cs="Consolas"/>
@@ -1453,7 +1270,6 @@
               </w:rPr>
               <w:t>IDrawer</w:t>
             </w:r>
-            <w:proofErr w:type="spellEnd"/>
             <w:r>
               <w:rPr>
                 <w:rFonts w:ascii="Consolas" w:hAnsi="Consolas" w:cs="Consolas"/>
@@ -1495,38 +1311,55 @@
                 <w:szCs w:val="19"/>
                 <w:highlight w:val="white"/>
               </w:rPr>
+              <w:t xml:space="preserve"> PrintInitialMessage()</w:t>
+            </w:r>
+            <w:r>
+              <w:rPr>
+                <w:rFonts w:ascii="Consolas" w:hAnsi="Consolas" w:cs="Consolas"/>
+                <w:color w:val="000000"/>
+                <w:sz w:val="19"/>
+                <w:szCs w:val="19"/>
+              </w:rPr>
+              <w:t xml:space="preserve"> moved: </w:t>
+            </w:r>
+            <w:r>
+              <w:rPr>
+                <w:rFonts w:ascii="Consolas" w:hAnsi="Consolas" w:cs="Consolas"/>
+                <w:color w:val="0000FF"/>
+                <w:sz w:val="19"/>
+                <w:szCs w:val="19"/>
+                <w:highlight w:val="white"/>
+              </w:rPr>
+              <w:t>class</w:t>
+            </w:r>
+            <w:r>
+              <w:rPr>
+                <w:rFonts w:ascii="Consolas" w:hAnsi="Consolas" w:cs="Consolas"/>
+                <w:color w:val="000000"/>
+                <w:sz w:val="19"/>
+                <w:szCs w:val="19"/>
+                <w:highlight w:val="white"/>
+              </w:rPr>
               <w:t xml:space="preserve"> </w:t>
             </w:r>
-            <w:proofErr w:type="spellStart"/>
-            <w:r>
-              <w:rPr>
-                <w:rFonts w:ascii="Consolas" w:hAnsi="Consolas" w:cs="Consolas"/>
-                <w:color w:val="000000"/>
-                <w:sz w:val="19"/>
-                <w:szCs w:val="19"/>
-                <w:highlight w:val="white"/>
-              </w:rPr>
-              <w:t>PrintInitialMessage</w:t>
-            </w:r>
-            <w:proofErr w:type="spellEnd"/>
-            <w:r>
-              <w:rPr>
-                <w:rFonts w:ascii="Consolas" w:hAnsi="Consolas" w:cs="Consolas"/>
-                <w:color w:val="000000"/>
-                <w:sz w:val="19"/>
-                <w:szCs w:val="19"/>
-                <w:highlight w:val="white"/>
-              </w:rPr>
-              <w:t>()</w:t>
-            </w:r>
-            <w:r>
-              <w:rPr>
-                <w:rFonts w:ascii="Consolas" w:hAnsi="Consolas" w:cs="Consolas"/>
-                <w:color w:val="000000"/>
-                <w:sz w:val="19"/>
-                <w:szCs w:val="19"/>
-              </w:rPr>
-              <w:t xml:space="preserve"> moved: </w:t>
+            <w:r>
+              <w:rPr>
+                <w:rFonts w:ascii="Consolas" w:hAnsi="Consolas" w:cs="Consolas"/>
+                <w:color w:val="2B91AF"/>
+                <w:sz w:val="19"/>
+                <w:szCs w:val="19"/>
+                <w:highlight w:val="white"/>
+              </w:rPr>
+              <w:t>InitializerExtensions</w:t>
+            </w:r>
+            <w:r>
+              <w:rPr>
+                <w:rFonts w:ascii="Consolas" w:hAnsi="Consolas" w:cs="Consolas"/>
+                <w:color w:val="2B91AF"/>
+                <w:sz w:val="19"/>
+                <w:szCs w:val="19"/>
+              </w:rPr>
+              <w:t xml:space="preserve"> -&gt; </w:t>
             </w:r>
             <w:r>
               <w:rPr>
@@ -1548,48 +1381,6 @@
               </w:rPr>
               <w:t xml:space="preserve"> </w:t>
             </w:r>
-            <w:proofErr w:type="spellStart"/>
-            <w:r>
-              <w:rPr>
-                <w:rFonts w:ascii="Consolas" w:hAnsi="Consolas" w:cs="Consolas"/>
-                <w:color w:val="2B91AF"/>
-                <w:sz w:val="19"/>
-                <w:szCs w:val="19"/>
-                <w:highlight w:val="white"/>
-              </w:rPr>
-              <w:t>InitializerExtensions</w:t>
-            </w:r>
-            <w:proofErr w:type="spellEnd"/>
-            <w:r>
-              <w:rPr>
-                <w:rFonts w:ascii="Consolas" w:hAnsi="Consolas" w:cs="Consolas"/>
-                <w:color w:val="2B91AF"/>
-                <w:sz w:val="19"/>
-                <w:szCs w:val="19"/>
-              </w:rPr>
-              <w:t xml:space="preserve"> -&gt; </w:t>
-            </w:r>
-            <w:r>
-              <w:rPr>
-                <w:rFonts w:ascii="Consolas" w:hAnsi="Consolas" w:cs="Consolas"/>
-                <w:color w:val="0000FF"/>
-                <w:sz w:val="19"/>
-                <w:szCs w:val="19"/>
-                <w:highlight w:val="white"/>
-              </w:rPr>
-              <w:t>class</w:t>
-            </w:r>
-            <w:r>
-              <w:rPr>
-                <w:rFonts w:ascii="Consolas" w:hAnsi="Consolas" w:cs="Consolas"/>
-                <w:color w:val="000000"/>
-                <w:sz w:val="19"/>
-                <w:szCs w:val="19"/>
-                <w:highlight w:val="white"/>
-              </w:rPr>
-              <w:t xml:space="preserve"> </w:t>
-            </w:r>
-            <w:proofErr w:type="spellStart"/>
             <w:r>
               <w:rPr>
                 <w:rFonts w:ascii="Consolas" w:hAnsi="Consolas" w:cs="Consolas"/>
@@ -1600,7 +1391,6 @@
               </w:rPr>
               <w:t>MinesInitializer</w:t>
             </w:r>
-            <w:proofErr w:type="spellEnd"/>
           </w:p>
           <w:p>
             <w:pPr>
@@ -1626,7 +1416,6 @@
               <w:lastRenderedPageBreak/>
               <w:t xml:space="preserve">public static void </w:t>
             </w:r>
-            <w:proofErr w:type="spellStart"/>
             <w:r>
               <w:rPr>
                 <w:rFonts w:ascii="Consolas" w:hAnsi="Consolas" w:cs="Consolas"/>
@@ -1645,62 +1434,7 @@
                 <w:szCs w:val="19"/>
                 <w:highlight w:val="white"/>
               </w:rPr>
-              <w:t>Display</w:t>
-            </w:r>
-            <w:proofErr w:type="spellEnd"/>
-            <w:r>
-              <w:rPr>
-                <w:rFonts w:ascii="Consolas" w:hAnsi="Consolas" w:cs="Consolas"/>
-                <w:color w:val="008000"/>
-                <w:sz w:val="19"/>
-                <w:szCs w:val="19"/>
-                <w:highlight w:val="white"/>
-              </w:rPr>
-              <w:t xml:space="preserve">(string[,] </w:t>
-            </w:r>
-            <w:proofErr w:type="spellStart"/>
-            <w:r>
-              <w:rPr>
-                <w:rFonts w:ascii="Consolas" w:hAnsi="Consolas" w:cs="Consolas"/>
-                <w:color w:val="008000"/>
-                <w:sz w:val="19"/>
-                <w:szCs w:val="19"/>
-                <w:highlight w:val="white"/>
-              </w:rPr>
-              <w:t>minesMatrix</w:t>
-            </w:r>
-            <w:proofErr w:type="spellEnd"/>
-            <w:r>
-              <w:rPr>
-                <w:rFonts w:ascii="Consolas" w:hAnsi="Consolas" w:cs="Consolas"/>
-                <w:color w:val="008000"/>
-                <w:sz w:val="19"/>
-                <w:szCs w:val="19"/>
-                <w:highlight w:val="white"/>
-              </w:rPr>
-              <w:t xml:space="preserve">, </w:t>
-            </w:r>
-            <w:proofErr w:type="spellStart"/>
-            <w:r>
-              <w:rPr>
-                <w:rFonts w:ascii="Consolas" w:hAnsi="Consolas" w:cs="Consolas"/>
-                <w:color w:val="008000"/>
-                <w:sz w:val="19"/>
-                <w:szCs w:val="19"/>
-                <w:highlight w:val="white"/>
-              </w:rPr>
-              <w:t>bool</w:t>
-            </w:r>
-            <w:proofErr w:type="spellEnd"/>
-            <w:r>
-              <w:rPr>
-                <w:rFonts w:ascii="Consolas" w:hAnsi="Consolas" w:cs="Consolas"/>
-                <w:color w:val="008000"/>
-                <w:sz w:val="19"/>
-                <w:szCs w:val="19"/>
-                <w:highlight w:val="white"/>
-              </w:rPr>
-              <w:t xml:space="preserve"> boomed)</w:t>
+              <w:t>Display(string[,] minesMatrix, bool boomed)</w:t>
             </w:r>
             <w:r>
               <w:rPr>
@@ -1725,7 +1459,6 @@
                 <w:noProof/>
               </w:rPr>
             </w:pPr>
-            <w:proofErr w:type="spellStart"/>
             <w:r>
               <w:rPr>
                 <w:rFonts w:ascii="Consolas" w:hAnsi="Consolas" w:cs="Consolas"/>
@@ -1753,39 +1486,17 @@
                 <w:szCs w:val="19"/>
                 <w:highlight w:val="white"/>
               </w:rPr>
-              <w:t>StartPlayCycle</w:t>
-            </w:r>
-            <w:proofErr w:type="spellEnd"/>
-            <w:r>
-              <w:rPr>
-                <w:rFonts w:ascii="Consolas" w:hAnsi="Consolas" w:cs="Consolas"/>
-                <w:color w:val="000000"/>
-                <w:sz w:val="19"/>
-                <w:szCs w:val="19"/>
-                <w:highlight w:val="white"/>
-              </w:rPr>
-              <w:t>()</w:t>
-            </w:r>
-            <w:r>
-              <w:rPr>
-                <w:rFonts w:ascii="Consolas" w:hAnsi="Consolas" w:cs="Consolas"/>
-                <w:color w:val="000000"/>
-                <w:sz w:val="19"/>
-                <w:szCs w:val="19"/>
-              </w:rPr>
-              <w:t xml:space="preserve"> refactored to use </w:t>
-            </w:r>
-            <w:proofErr w:type="spellStart"/>
-            <w:r>
-              <w:rPr>
-                <w:rFonts w:ascii="Consolas" w:hAnsi="Consolas" w:cs="Consolas"/>
-                <w:color w:val="000000"/>
-                <w:sz w:val="19"/>
-                <w:szCs w:val="19"/>
-              </w:rPr>
-              <w:t>IDrawer</w:t>
-            </w:r>
-            <w:proofErr w:type="spellEnd"/>
+              <w:t>StartPlayCycle()</w:t>
+            </w:r>
+            <w:r>
+              <w:rPr>
+                <w:rFonts w:ascii="Consolas" w:hAnsi="Consolas" w:cs="Consolas"/>
+                <w:color w:val="000000"/>
+                <w:sz w:val="19"/>
+                <w:szCs w:val="19"/>
+              </w:rPr>
+              <w:t xml:space="preserve"> refactored to use IDrawer</w:t>
+            </w:r>
           </w:p>
           <w:p>
             <w:pPr>
@@ -1800,7 +1511,6 @@
                 <w:noProof/>
               </w:rPr>
             </w:pPr>
-            <w:proofErr w:type="spellStart"/>
             <w:r>
               <w:rPr>
                 <w:rFonts w:ascii="Consolas" w:hAnsi="Consolas" w:cs="Consolas"/>
@@ -1828,39 +1538,17 @@
                 <w:szCs w:val="19"/>
                 <w:highlight w:val="white"/>
               </w:rPr>
-              <w:t>PrintInitialMessage</w:t>
-            </w:r>
-            <w:proofErr w:type="spellEnd"/>
-            <w:r>
-              <w:rPr>
-                <w:rFonts w:ascii="Consolas" w:hAnsi="Consolas" w:cs="Consolas"/>
-                <w:color w:val="000000"/>
-                <w:sz w:val="19"/>
-                <w:szCs w:val="19"/>
-                <w:highlight w:val="white"/>
-              </w:rPr>
-              <w:t>()</w:t>
-            </w:r>
-            <w:r>
-              <w:rPr>
-                <w:rFonts w:ascii="Consolas" w:hAnsi="Consolas" w:cs="Consolas"/>
-                <w:color w:val="000000"/>
-                <w:sz w:val="19"/>
-                <w:szCs w:val="19"/>
-              </w:rPr>
-              <w:t xml:space="preserve"> refactored to use </w:t>
-            </w:r>
-            <w:proofErr w:type="spellStart"/>
-            <w:r>
-              <w:rPr>
-                <w:rFonts w:ascii="Consolas" w:hAnsi="Consolas" w:cs="Consolas"/>
-                <w:color w:val="000000"/>
-                <w:sz w:val="19"/>
-                <w:szCs w:val="19"/>
-              </w:rPr>
-              <w:t>IDrawer</w:t>
-            </w:r>
-            <w:proofErr w:type="spellEnd"/>
+              <w:t>PrintInitialMessage()</w:t>
+            </w:r>
+            <w:r>
+              <w:rPr>
+                <w:rFonts w:ascii="Consolas" w:hAnsi="Consolas" w:cs="Consolas"/>
+                <w:color w:val="000000"/>
+                <w:sz w:val="19"/>
+                <w:szCs w:val="19"/>
+              </w:rPr>
+              <w:t xml:space="preserve"> refactored to use IDrawer</w:t>
+            </w:r>
           </w:p>
           <w:p>
             <w:pPr>
@@ -1884,7 +1572,6 @@
               </w:rPr>
               <w:t xml:space="preserve">Interface </w:t>
             </w:r>
-            <w:proofErr w:type="spellStart"/>
             <w:r>
               <w:rPr>
                 <w:rFonts w:ascii="Consolas" w:hAnsi="Consolas" w:cs="Consolas"/>
@@ -1895,7 +1582,6 @@
               </w:rPr>
               <w:t>IUserInput</w:t>
             </w:r>
-            <w:proofErr w:type="spellEnd"/>
             <w:r>
               <w:rPr>
                 <w:rFonts w:ascii="Consolas" w:hAnsi="Consolas" w:cs="Consolas"/>
@@ -1965,7 +1651,6 @@
                 <w:noProof/>
               </w:rPr>
             </w:pPr>
-            <w:proofErr w:type="gramStart"/>
             <w:r>
               <w:rPr>
                 <w:rFonts w:ascii="Consolas" w:hAnsi="Consolas" w:cs="Consolas"/>
@@ -1976,7 +1661,6 @@
               </w:rPr>
               <w:t>string</w:t>
             </w:r>
-            <w:proofErr w:type="gramEnd"/>
             <w:r>
               <w:rPr>
                 <w:rFonts w:ascii="Consolas" w:hAnsi="Consolas" w:cs="Consolas"/>
@@ -1987,7 +1671,6 @@
               </w:rPr>
               <w:t xml:space="preserve"> </w:t>
             </w:r>
-            <w:proofErr w:type="spellStart"/>
             <w:r>
               <w:rPr>
                 <w:rFonts w:ascii="Consolas" w:hAnsi="Consolas" w:cs="Consolas"/>
@@ -1998,7 +1681,6 @@
               </w:rPr>
               <w:t>GetCommand</w:t>
             </w:r>
-            <w:proofErr w:type="spellEnd"/>
             <w:r>
               <w:rPr>
                 <w:rFonts w:ascii="Consolas" w:hAnsi="Consolas" w:cs="Consolas"/>
@@ -2023,7 +1705,6 @@
                 <w:noProof/>
               </w:rPr>
             </w:pPr>
-            <w:proofErr w:type="gramStart"/>
             <w:r>
               <w:rPr>
                 <w:rFonts w:ascii="Consolas" w:hAnsi="Consolas" w:cs="Consolas"/>
@@ -2034,38 +1715,15 @@
               </w:rPr>
               <w:t>string</w:t>
             </w:r>
-            <w:proofErr w:type="gramEnd"/>
-            <w:r>
-              <w:rPr>
-                <w:rFonts w:ascii="Consolas" w:hAnsi="Consolas" w:cs="Consolas"/>
-                <w:color w:val="000000"/>
-                <w:sz w:val="19"/>
-                <w:szCs w:val="19"/>
-                <w:highlight w:val="white"/>
-              </w:rPr>
-              <w:t xml:space="preserve"> </w:t>
-            </w:r>
-            <w:proofErr w:type="spellStart"/>
-            <w:r>
-              <w:rPr>
-                <w:rFonts w:ascii="Consolas" w:hAnsi="Consolas" w:cs="Consolas"/>
-                <w:color w:val="000000"/>
-                <w:sz w:val="19"/>
-                <w:szCs w:val="19"/>
-                <w:highlight w:val="white"/>
-              </w:rPr>
-              <w:t>GetUserName</w:t>
-            </w:r>
-            <w:proofErr w:type="spellEnd"/>
-            <w:r>
-              <w:rPr>
-                <w:rFonts w:ascii="Consolas" w:hAnsi="Consolas" w:cs="Consolas"/>
-                <w:color w:val="000000"/>
-                <w:sz w:val="19"/>
-                <w:szCs w:val="19"/>
-                <w:highlight w:val="white"/>
-              </w:rPr>
-              <w:t>() returns the user’</w:t>
+            <w:r>
+              <w:rPr>
+                <w:rFonts w:ascii="Consolas" w:hAnsi="Consolas" w:cs="Consolas"/>
+                <w:color w:val="000000"/>
+                <w:sz w:val="19"/>
+                <w:szCs w:val="19"/>
+                <w:highlight w:val="white"/>
+              </w:rPr>
+              <w:t xml:space="preserve"> GetUserName() returns the user’</w:t>
             </w:r>
             <w:r>
               <w:rPr>
@@ -2090,7 +1748,6 @@
                 <w:noProof/>
               </w:rPr>
             </w:pPr>
-            <w:proofErr w:type="gramStart"/>
             <w:r>
               <w:rPr>
                 <w:rFonts w:ascii="Consolas" w:hAnsi="Consolas" w:cs="Consolas"/>
@@ -2101,7 +1758,6 @@
               </w:rPr>
               <w:t>public</w:t>
             </w:r>
-            <w:proofErr w:type="gramEnd"/>
             <w:r>
               <w:rPr>
                 <w:rFonts w:ascii="Consolas" w:hAnsi="Consolas" w:cs="Consolas"/>
@@ -2132,7 +1788,6 @@
               </w:rPr>
               <w:t xml:space="preserve"> </w:t>
             </w:r>
-            <w:proofErr w:type="spellStart"/>
             <w:r>
               <w:rPr>
                 <w:rFonts w:ascii="Consolas" w:hAnsi="Consolas" w:cs="Consolas"/>
@@ -2143,7 +1798,6 @@
               </w:rPr>
               <w:t>ConsoleInput</w:t>
             </w:r>
-            <w:proofErr w:type="spellEnd"/>
             <w:r>
               <w:rPr>
                 <w:rFonts w:ascii="Consolas" w:hAnsi="Consolas" w:cs="Consolas"/>
@@ -2154,7 +1808,6 @@
               </w:rPr>
               <w:t xml:space="preserve"> : </w:t>
             </w:r>
-            <w:proofErr w:type="spellStart"/>
             <w:r>
               <w:rPr>
                 <w:rFonts w:ascii="Consolas" w:hAnsi="Consolas" w:cs="Consolas"/>
@@ -2165,7 +1818,6 @@
               </w:rPr>
               <w:t>IUserInput</w:t>
             </w:r>
-            <w:proofErr w:type="spellEnd"/>
             <w:r>
               <w:rPr>
                 <w:rFonts w:ascii="Consolas" w:hAnsi="Consolas" w:cs="Consolas"/>
@@ -2189,7 +1841,6 @@
                 <w:noProof/>
               </w:rPr>
             </w:pPr>
-            <w:proofErr w:type="spellStart"/>
             <w:r>
               <w:rPr>
                 <w:rFonts w:ascii="Consolas" w:hAnsi="Consolas" w:cs="Consolas"/>
@@ -2217,18 +1868,7 @@
                 <w:szCs w:val="19"/>
                 <w:highlight w:val="white"/>
               </w:rPr>
-              <w:t>EnterRowColInput</w:t>
-            </w:r>
-            <w:proofErr w:type="spellEnd"/>
-            <w:r>
-              <w:rPr>
-                <w:rFonts w:ascii="Consolas" w:hAnsi="Consolas" w:cs="Consolas"/>
-                <w:color w:val="000000"/>
-                <w:sz w:val="19"/>
-                <w:szCs w:val="19"/>
-                <w:highlight w:val="white"/>
-              </w:rPr>
-              <w:t>(</w:t>
+              <w:t>EnterRowColInput(</w:t>
             </w:r>
             <w:r>
               <w:rPr>
@@ -2239,7 +1879,6 @@
               </w:rPr>
               <w:t xml:space="preserve">) refactored to use </w:t>
             </w:r>
-            <w:proofErr w:type="spellStart"/>
             <w:r>
               <w:rPr>
                 <w:rFonts w:ascii="Consolas" w:hAnsi="Consolas" w:cs="Consolas"/>
@@ -2250,7 +1889,6 @@
               </w:rPr>
               <w:t>IUserInput</w:t>
             </w:r>
-            <w:proofErr w:type="spellEnd"/>
           </w:p>
           <w:p>
             <w:pPr>
@@ -2265,8 +1903,6 @@
                 <w:noProof/>
               </w:rPr>
             </w:pPr>
-            <w:proofErr w:type="spellStart"/>
-            <w:proofErr w:type="gramStart"/>
             <w:r>
               <w:rPr>
                 <w:rFonts w:ascii="Consolas" w:hAnsi="Consolas" w:cs="Consolas"/>
@@ -2296,7 +1932,6 @@
               </w:rPr>
               <w:t>StartGame</w:t>
             </w:r>
-            <w:proofErr w:type="spellEnd"/>
             <w:r>
               <w:rPr>
                 <w:rFonts w:ascii="Consolas" w:hAnsi="Consolas" w:cs="Consolas"/>
@@ -2304,9 +1939,8 @@
                 <w:sz w:val="19"/>
                 <w:szCs w:val="19"/>
               </w:rPr>
-              <w:t>(</w:t>
-            </w:r>
-            <w:proofErr w:type="gramEnd"/>
+              <w:t>() commented out</w:t>
+            </w:r>
             <w:r>
               <w:rPr>
                 <w:rFonts w:ascii="Consolas" w:hAnsi="Consolas" w:cs="Consolas"/>
@@ -2314,7 +1948,7 @@
                 <w:sz w:val="19"/>
                 <w:szCs w:val="19"/>
               </w:rPr>
-              <w:t>) commented out</w:t>
+              <w:t>:</w:t>
             </w:r>
             <w:r>
               <w:rPr>
@@ -2323,7 +1957,7 @@
                 <w:sz w:val="19"/>
                 <w:szCs w:val="19"/>
               </w:rPr>
-              <w:t>:</w:t>
+              <w:t xml:space="preserve"> </w:t>
             </w:r>
             <w:r>
               <w:rPr>
@@ -2332,7 +1966,7 @@
                 <w:sz w:val="19"/>
                 <w:szCs w:val="19"/>
               </w:rPr>
-              <w:t xml:space="preserve"> </w:t>
+              <w:t>method</w:t>
             </w:r>
             <w:r>
               <w:rPr>
@@ -2341,7 +1975,7 @@
                 <w:sz w:val="19"/>
                 <w:szCs w:val="19"/>
               </w:rPr>
-              <w:t>method</w:t>
+              <w:t xml:space="preserve"> no longer needed.</w:t>
             </w:r>
             <w:r>
               <w:rPr>
@@ -2350,18 +1984,8 @@
                 <w:sz w:val="19"/>
                 <w:szCs w:val="19"/>
               </w:rPr>
-              <w:t xml:space="preserve"> no longer needed.</w:t>
-            </w:r>
-            <w:r>
-              <w:rPr>
-                <w:rFonts w:ascii="Consolas" w:hAnsi="Consolas" w:cs="Consolas"/>
-                <w:color w:val="008000"/>
-                <w:sz w:val="19"/>
-                <w:szCs w:val="19"/>
-              </w:rPr>
               <w:t xml:space="preserve"> Initialization of class fields moved to </w:t>
             </w:r>
-            <w:proofErr w:type="spellStart"/>
             <w:r>
               <w:rPr>
                 <w:rFonts w:ascii="Consolas" w:hAnsi="Consolas" w:cs="Consolas"/>
@@ -2391,7 +2015,6 @@
               </w:rPr>
               <w:t>StartPlayCycle</w:t>
             </w:r>
-            <w:proofErr w:type="spellEnd"/>
             <w:r>
               <w:rPr>
                 <w:rFonts w:ascii="Consolas" w:hAnsi="Consolas" w:cs="Consolas"/>
@@ -2415,8 +2038,6 @@
                 <w:noProof/>
               </w:rPr>
             </w:pPr>
-            <w:proofErr w:type="spellStart"/>
-            <w:proofErr w:type="gramStart"/>
             <w:r>
               <w:rPr>
                 <w:rFonts w:ascii="Consolas" w:hAnsi="Consolas" w:cs="Consolas"/>
@@ -2446,7 +2067,6 @@
               </w:rPr>
               <w:t>FillWithRandomMines</w:t>
             </w:r>
-            <w:proofErr w:type="spellEnd"/>
             <w:r>
               <w:rPr>
                 <w:rFonts w:ascii="Consolas" w:hAnsi="Consolas" w:cs="Consolas"/>
@@ -2454,9 +2074,8 @@
                 <w:sz w:val="19"/>
                 <w:szCs w:val="19"/>
               </w:rPr>
-              <w:t>(</w:t>
-            </w:r>
-            <w:proofErr w:type="gramEnd"/>
+              <w:t>() commented out: method no longe</w:t>
+            </w:r>
             <w:r>
               <w:rPr>
                 <w:rFonts w:ascii="Consolas" w:hAnsi="Consolas" w:cs="Consolas"/>
@@ -2464,18 +2083,8 @@
                 <w:sz w:val="19"/>
                 <w:szCs w:val="19"/>
               </w:rPr>
-              <w:t>) commented out: method no longe</w:t>
-            </w:r>
-            <w:r>
-              <w:rPr>
-                <w:rFonts w:ascii="Consolas" w:hAnsi="Consolas" w:cs="Consolas"/>
-                <w:color w:val="008000"/>
-                <w:sz w:val="19"/>
-                <w:szCs w:val="19"/>
-              </w:rPr>
               <w:t xml:space="preserve">r needed. Its functionality taken over by </w:t>
             </w:r>
-            <w:proofErr w:type="spellStart"/>
             <w:r>
               <w:rPr>
                 <w:rFonts w:ascii="Consolas" w:hAnsi="Consolas" w:cs="Consolas"/>
@@ -2486,7 +2095,6 @@
               </w:rPr>
               <w:t>IMinesGenerator</w:t>
             </w:r>
-            <w:proofErr w:type="spellEnd"/>
             <w:r>
               <w:rPr>
                 <w:rFonts w:ascii="Consolas" w:hAnsi="Consolas" w:cs="Consolas"/>
@@ -2510,7 +2118,6 @@
                 <w:noProof/>
               </w:rPr>
             </w:pPr>
-            <w:proofErr w:type="spellStart"/>
             <w:r>
               <w:rPr>
                 <w:rFonts w:ascii="Consolas" w:hAnsi="Consolas" w:cs="Consolas"/>
@@ -2538,18 +2145,7 @@
                 <w:szCs w:val="19"/>
                 <w:highlight w:val="white"/>
               </w:rPr>
-              <w:t>IsMoveEntered</w:t>
-            </w:r>
-            <w:proofErr w:type="spellEnd"/>
-            <w:r>
-              <w:rPr>
-                <w:rFonts w:ascii="Consolas" w:hAnsi="Consolas" w:cs="Consolas"/>
-                <w:color w:val="000000"/>
-                <w:sz w:val="19"/>
-                <w:szCs w:val="19"/>
-                <w:highlight w:val="white"/>
-              </w:rPr>
-              <w:t>(</w:t>
+              <w:t>IsMoveEntered(</w:t>
             </w:r>
             <w:r>
               <w:rPr>
@@ -2580,7 +2176,6 @@
               </w:rPr>
               <w:t xml:space="preserve"> refactored to </w:t>
             </w:r>
-            <w:proofErr w:type="spellStart"/>
             <w:r>
               <w:rPr>
                 <w:rFonts w:ascii="Consolas" w:hAnsi="Consolas" w:cs="Consolas"/>
@@ -2608,18 +2203,7 @@
                 <w:szCs w:val="19"/>
                 <w:highlight w:val="white"/>
               </w:rPr>
-              <w:t>IsMoveEntered</w:t>
-            </w:r>
-            <w:proofErr w:type="spellEnd"/>
-            <w:r>
-              <w:rPr>
-                <w:rFonts w:ascii="Consolas" w:hAnsi="Consolas" w:cs="Consolas"/>
-                <w:color w:val="000000"/>
-                <w:sz w:val="19"/>
-                <w:szCs w:val="19"/>
-                <w:highlight w:val="white"/>
-              </w:rPr>
-              <w:t xml:space="preserve"> (</w:t>
+              <w:t>IsMoveEntered (</w:t>
             </w:r>
             <w:r>
               <w:rPr>
@@ -2661,7 +2245,6 @@
               </w:rPr>
               <w:t xml:space="preserve"> </w:t>
             </w:r>
-            <w:proofErr w:type="spellStart"/>
             <w:r>
               <w:rPr>
                 <w:rFonts w:ascii="Consolas" w:hAnsi="Consolas" w:cs="Consolas"/>
@@ -2672,7 +2255,6 @@
               </w:rPr>
               <w:t>int</w:t>
             </w:r>
-            <w:proofErr w:type="spellEnd"/>
             <w:r>
               <w:rPr>
                 <w:rFonts w:ascii="Consolas" w:hAnsi="Consolas" w:cs="Consolas"/>
@@ -2703,7 +2285,6 @@
               </w:rPr>
               <w:t xml:space="preserve"> </w:t>
             </w:r>
-            <w:proofErr w:type="spellStart"/>
             <w:r>
               <w:rPr>
                 <w:rFonts w:ascii="Consolas" w:hAnsi="Consolas" w:cs="Consolas"/>
@@ -2714,7 +2295,6 @@
               </w:rPr>
               <w:t>int</w:t>
             </w:r>
-            <w:proofErr w:type="spellEnd"/>
             <w:r>
               <w:rPr>
                 <w:rFonts w:ascii="Consolas" w:hAnsi="Consolas" w:cs="Consolas"/>
@@ -2739,8 +2319,6 @@
                 <w:noProof/>
               </w:rPr>
             </w:pPr>
-            <w:proofErr w:type="spellStart"/>
-            <w:proofErr w:type="gramStart"/>
             <w:r>
               <w:rPr>
                 <w:rFonts w:ascii="Consolas" w:hAnsi="Consolas" w:cs="Consolas"/>
@@ -2770,25 +2348,14 @@
               </w:rPr>
               <w:t>EnterRowColInput</w:t>
             </w:r>
-            <w:proofErr w:type="spellEnd"/>
-            <w:r>
-              <w:rPr>
-                <w:rFonts w:ascii="Consolas" w:hAnsi="Consolas" w:cs="Consolas"/>
-                <w:color w:val="000000"/>
-                <w:sz w:val="19"/>
-                <w:szCs w:val="19"/>
-              </w:rPr>
-              <w:t>(</w:t>
-            </w:r>
-            <w:proofErr w:type="gramEnd"/>
-            <w:r>
-              <w:rPr>
-                <w:rFonts w:ascii="Consolas" w:hAnsi="Consolas" w:cs="Consolas"/>
-                <w:color w:val="000000"/>
-                <w:sz w:val="19"/>
-                <w:szCs w:val="19"/>
-              </w:rPr>
-              <w:t>) updated accordingly.</w:t>
+            <w:r>
+              <w:rPr>
+                <w:rFonts w:ascii="Consolas" w:hAnsi="Consolas" w:cs="Consolas"/>
+                <w:color w:val="000000"/>
+                <w:sz w:val="19"/>
+                <w:szCs w:val="19"/>
+              </w:rPr>
+              <w:t>() updated accordingly.</w:t>
             </w:r>
           </w:p>
           <w:p>
@@ -2804,8 +2371,6 @@
                 <w:noProof/>
               </w:rPr>
             </w:pPr>
-            <w:proofErr w:type="spellStart"/>
-            <w:proofErr w:type="gramStart"/>
             <w:r>
               <w:rPr>
                 <w:rFonts w:ascii="Consolas" w:hAnsi="Consolas" w:cs="Consolas"/>
@@ -2835,45 +2400,14 @@
               </w:rPr>
               <w:t>EnterRowColInput</w:t>
             </w:r>
-            <w:proofErr w:type="spellEnd"/>
-            <w:r>
-              <w:rPr>
-                <w:rFonts w:ascii="Consolas" w:hAnsi="Consolas" w:cs="Consolas"/>
-                <w:color w:val="000000"/>
-                <w:sz w:val="19"/>
-                <w:szCs w:val="19"/>
-              </w:rPr>
-              <w:t>(</w:t>
-            </w:r>
-            <w:proofErr w:type="gramEnd"/>
-            <w:r>
-              <w:rPr>
-                <w:rFonts w:ascii="Consolas" w:hAnsi="Consolas" w:cs="Consolas"/>
-                <w:color w:val="000000"/>
-                <w:sz w:val="19"/>
-                <w:szCs w:val="19"/>
-              </w:rPr>
-              <w:t xml:space="preserve">) refactored to use </w:t>
-            </w:r>
-            <w:proofErr w:type="spellStart"/>
-            <w:r>
-              <w:rPr>
-                <w:rFonts w:ascii="Consolas" w:hAnsi="Consolas" w:cs="Consolas"/>
-                <w:color w:val="000000"/>
-                <w:sz w:val="19"/>
-                <w:szCs w:val="19"/>
-              </w:rPr>
-              <w:t>IDrawer</w:t>
-            </w:r>
-            <w:proofErr w:type="spellEnd"/>
-            <w:r>
-              <w:rPr>
-                <w:rFonts w:ascii="Consolas" w:hAnsi="Consolas" w:cs="Consolas"/>
-                <w:color w:val="000000"/>
-                <w:sz w:val="19"/>
-                <w:szCs w:val="19"/>
-              </w:rPr>
-              <w:t xml:space="preserve"> entirely.</w:t>
+            <w:r>
+              <w:rPr>
+                <w:rFonts w:ascii="Consolas" w:hAnsi="Consolas" w:cs="Consolas"/>
+                <w:color w:val="000000"/>
+                <w:sz w:val="19"/>
+                <w:szCs w:val="19"/>
+              </w:rPr>
+              <w:t>() refactored to use IDrawer entirely.</w:t>
             </w:r>
           </w:p>
           <w:p>
@@ -2889,7 +2423,6 @@
                 <w:noProof/>
               </w:rPr>
             </w:pPr>
-            <w:proofErr w:type="spellStart"/>
             <w:r>
               <w:rPr>
                 <w:rFonts w:ascii="Consolas" w:hAnsi="Consolas" w:cs="Consolas"/>
@@ -2900,38 +2433,15 @@
               </w:rPr>
               <w:t>IUserInput</w:t>
             </w:r>
-            <w:proofErr w:type="spellEnd"/>
-            <w:r>
-              <w:rPr>
-                <w:rFonts w:ascii="Consolas" w:hAnsi="Consolas" w:cs="Consolas"/>
-                <w:color w:val="000000"/>
-                <w:sz w:val="19"/>
-                <w:szCs w:val="19"/>
-                <w:highlight w:val="white"/>
-              </w:rPr>
-              <w:t xml:space="preserve"> </w:t>
-            </w:r>
-            <w:proofErr w:type="spellStart"/>
-            <w:r>
-              <w:rPr>
-                <w:rFonts w:ascii="Consolas" w:hAnsi="Consolas" w:cs="Consolas"/>
-                <w:color w:val="000000"/>
-                <w:sz w:val="19"/>
-                <w:szCs w:val="19"/>
-                <w:highlight w:val="white"/>
-              </w:rPr>
-              <w:t>GetCommandProvider</w:t>
-            </w:r>
-            <w:proofErr w:type="spellEnd"/>
-            <w:r>
-              <w:rPr>
-                <w:rFonts w:ascii="Consolas" w:hAnsi="Consolas" w:cs="Consolas"/>
-                <w:color w:val="000000"/>
-                <w:sz w:val="19"/>
-                <w:szCs w:val="19"/>
-                <w:highlight w:val="white"/>
-              </w:rPr>
-              <w:t>()</w:t>
+            <w:r>
+              <w:rPr>
+                <w:rFonts w:ascii="Consolas" w:hAnsi="Consolas" w:cs="Consolas"/>
+                <w:color w:val="000000"/>
+                <w:sz w:val="19"/>
+                <w:szCs w:val="19"/>
+                <w:highlight w:val="white"/>
+              </w:rPr>
+              <w:t xml:space="preserve"> GetCommandProvider()</w:t>
             </w:r>
             <w:r>
               <w:rPr>
@@ -2942,7 +2452,6 @@
               </w:rPr>
               <w:t xml:space="preserve"> added to </w:t>
             </w:r>
-            <w:proofErr w:type="spellStart"/>
             <w:r>
               <w:rPr>
                 <w:rFonts w:ascii="Consolas" w:hAnsi="Consolas" w:cs="Consolas"/>
@@ -2953,7 +2462,6 @@
               </w:rPr>
               <w:t>IMinesweeperFactory</w:t>
             </w:r>
-            <w:proofErr w:type="spellEnd"/>
           </w:p>
           <w:p>
             <w:pPr>
@@ -2968,7 +2476,6 @@
                 <w:noProof/>
               </w:rPr>
             </w:pPr>
-            <w:proofErr w:type="gramStart"/>
             <w:r>
               <w:rPr>
                 <w:rFonts w:ascii="Consolas" w:hAnsi="Consolas" w:cs="Consolas"/>
@@ -2979,7 +2486,6 @@
               </w:rPr>
               <w:t>class</w:t>
             </w:r>
-            <w:proofErr w:type="gramEnd"/>
             <w:r>
               <w:rPr>
                 <w:rFonts w:ascii="Consolas" w:hAnsi="Consolas" w:cs="Consolas"/>
@@ -2990,7 +2496,6 @@
               </w:rPr>
               <w:t xml:space="preserve"> </w:t>
             </w:r>
-            <w:proofErr w:type="spellStart"/>
             <w:r>
               <w:rPr>
                 <w:rFonts w:ascii="Consolas" w:hAnsi="Consolas" w:cs="Consolas"/>
@@ -3001,7 +2506,6 @@
               </w:rPr>
               <w:t>MinesweeperFactory</w:t>
             </w:r>
-            <w:proofErr w:type="spellEnd"/>
             <w:r>
               <w:rPr>
                 <w:rFonts w:ascii="Consolas" w:hAnsi="Consolas" w:cs="Consolas"/>
@@ -3012,7 +2516,6 @@
               </w:rPr>
               <w:t xml:space="preserve"> : </w:t>
             </w:r>
-            <w:proofErr w:type="spellStart"/>
             <w:r>
               <w:rPr>
                 <w:rFonts w:ascii="Consolas" w:hAnsi="Consolas" w:cs="Consolas"/>
@@ -3023,7 +2526,6 @@
               </w:rPr>
               <w:t>IMinesweeperFactory</w:t>
             </w:r>
-            <w:proofErr w:type="spellEnd"/>
             <w:r>
               <w:rPr>
                 <w:rFonts w:ascii="Consolas" w:hAnsi="Consolas" w:cs="Consolas"/>
@@ -3047,7 +2549,6 @@
                 <w:noProof/>
               </w:rPr>
             </w:pPr>
-            <w:proofErr w:type="spellStart"/>
             <w:r>
               <w:rPr>
                 <w:rFonts w:ascii="Consolas" w:hAnsi="Consolas" w:cs="Consolas"/>
@@ -3077,7 +2578,6 @@
               </w:rPr>
               <w:t>PlayMines</w:t>
             </w:r>
-            <w:proofErr w:type="spellEnd"/>
             <w:r>
               <w:rPr>
                 <w:rFonts w:ascii="Consolas" w:hAnsi="Consolas" w:cs="Consolas"/>
@@ -3087,7 +2587,6 @@
               </w:rPr>
               <w:t xml:space="preserve">() refactored to </w:t>
             </w:r>
-            <w:proofErr w:type="spellStart"/>
             <w:r>
               <w:rPr>
                 <w:rFonts w:ascii="Consolas" w:hAnsi="Consolas" w:cs="Consolas"/>
@@ -3117,7 +2616,6 @@
               </w:rPr>
               <w:t>PlayMines</w:t>
             </w:r>
-            <w:proofErr w:type="spellEnd"/>
             <w:r>
               <w:rPr>
                 <w:rFonts w:ascii="Consolas" w:hAnsi="Consolas" w:cs="Consolas"/>
@@ -3127,7 +2625,6 @@
               </w:rPr>
               <w:t>(</w:t>
             </w:r>
-            <w:proofErr w:type="spellStart"/>
             <w:r>
               <w:rPr>
                 <w:rFonts w:ascii="Consolas" w:hAnsi="Consolas" w:cs="Consolas"/>
@@ -3138,115 +2635,65 @@
               </w:rPr>
               <w:t>IMinesGenerator</w:t>
             </w:r>
-            <w:proofErr w:type="spellEnd"/>
-            <w:r>
-              <w:rPr>
-                <w:rFonts w:ascii="Consolas" w:hAnsi="Consolas" w:cs="Consolas"/>
-                <w:color w:val="000000"/>
-                <w:sz w:val="19"/>
-                <w:szCs w:val="19"/>
-                <w:highlight w:val="white"/>
+            <w:r>
+              <w:rPr>
+                <w:rFonts w:ascii="Consolas" w:hAnsi="Consolas" w:cs="Consolas"/>
+                <w:color w:val="000000"/>
+                <w:sz w:val="19"/>
+                <w:szCs w:val="19"/>
+                <w:highlight w:val="white"/>
+              </w:rPr>
+              <w:t xml:space="preserve"> minesGenerator, </w:t>
+            </w:r>
+            <w:r>
+              <w:rPr>
+                <w:rFonts w:ascii="Consolas" w:hAnsi="Consolas" w:cs="Consolas"/>
+                <w:color w:val="2B91AF"/>
+                <w:sz w:val="19"/>
+                <w:szCs w:val="19"/>
+                <w:highlight w:val="white"/>
+              </w:rPr>
+              <w:t>IDrawer</w:t>
+            </w:r>
+            <w:r>
+              <w:rPr>
+                <w:rFonts w:ascii="Consolas" w:hAnsi="Consolas" w:cs="Consolas"/>
+                <w:color w:val="000000"/>
+                <w:sz w:val="19"/>
+                <w:szCs w:val="19"/>
+                <w:highlight w:val="white"/>
+              </w:rPr>
+              <w:t xml:space="preserve"> drawer, </w:t>
+            </w:r>
+            <w:r>
+              <w:rPr>
+                <w:rFonts w:ascii="Consolas" w:hAnsi="Consolas" w:cs="Consolas"/>
+                <w:color w:val="2B91AF"/>
+                <w:sz w:val="19"/>
+                <w:szCs w:val="19"/>
+                <w:highlight w:val="white"/>
+              </w:rPr>
+              <w:t>IUserInput</w:t>
+            </w:r>
+            <w:r>
+              <w:rPr>
+                <w:rFonts w:ascii="Consolas" w:hAnsi="Consolas" w:cs="Consolas"/>
+                <w:color w:val="000000"/>
+                <w:sz w:val="19"/>
+                <w:szCs w:val="19"/>
+                <w:highlight w:val="white"/>
+              </w:rPr>
+              <w:t xml:space="preserve"> userInput,</w:t>
+            </w:r>
+            <w:r>
+              <w:rPr>
+                <w:rFonts w:ascii="Consolas" w:hAnsi="Consolas" w:cs="Consolas"/>
+                <w:color w:val="000000"/>
+                <w:sz w:val="19"/>
+                <w:szCs w:val="19"/>
               </w:rPr>
               <w:t xml:space="preserve"> </w:t>
             </w:r>
-            <w:proofErr w:type="spellStart"/>
-            <w:r>
-              <w:rPr>
-                <w:rFonts w:ascii="Consolas" w:hAnsi="Consolas" w:cs="Consolas"/>
-                <w:color w:val="000000"/>
-                <w:sz w:val="19"/>
-                <w:szCs w:val="19"/>
-                <w:highlight w:val="white"/>
-              </w:rPr>
-              <w:t>minesGenerator</w:t>
-            </w:r>
-            <w:proofErr w:type="spellEnd"/>
-            <w:r>
-              <w:rPr>
-                <w:rFonts w:ascii="Consolas" w:hAnsi="Consolas" w:cs="Consolas"/>
-                <w:color w:val="000000"/>
-                <w:sz w:val="19"/>
-                <w:szCs w:val="19"/>
-                <w:highlight w:val="white"/>
-              </w:rPr>
-              <w:t xml:space="preserve">, </w:t>
-            </w:r>
-            <w:proofErr w:type="spellStart"/>
-            <w:r>
-              <w:rPr>
-                <w:rFonts w:ascii="Consolas" w:hAnsi="Consolas" w:cs="Consolas"/>
-                <w:color w:val="2B91AF"/>
-                <w:sz w:val="19"/>
-                <w:szCs w:val="19"/>
-                <w:highlight w:val="white"/>
-              </w:rPr>
-              <w:t>IDrawer</w:t>
-            </w:r>
-            <w:proofErr w:type="spellEnd"/>
-            <w:r>
-              <w:rPr>
-                <w:rFonts w:ascii="Consolas" w:hAnsi="Consolas" w:cs="Consolas"/>
-                <w:color w:val="000000"/>
-                <w:sz w:val="19"/>
-                <w:szCs w:val="19"/>
-                <w:highlight w:val="white"/>
-              </w:rPr>
-              <w:t xml:space="preserve"> drawer, </w:t>
-            </w:r>
-            <w:proofErr w:type="spellStart"/>
-            <w:r>
-              <w:rPr>
-                <w:rFonts w:ascii="Consolas" w:hAnsi="Consolas" w:cs="Consolas"/>
-                <w:color w:val="2B91AF"/>
-                <w:sz w:val="19"/>
-                <w:szCs w:val="19"/>
-                <w:highlight w:val="white"/>
-              </w:rPr>
-              <w:t>IUserInput</w:t>
-            </w:r>
-            <w:proofErr w:type="spellEnd"/>
-            <w:r>
-              <w:rPr>
-                <w:rFonts w:ascii="Consolas" w:hAnsi="Consolas" w:cs="Consolas"/>
-                <w:color w:val="000000"/>
-                <w:sz w:val="19"/>
-                <w:szCs w:val="19"/>
-                <w:highlight w:val="white"/>
-              </w:rPr>
-              <w:t xml:space="preserve"> </w:t>
-            </w:r>
-            <w:proofErr w:type="spellStart"/>
-            <w:r>
-              <w:rPr>
-                <w:rFonts w:ascii="Consolas" w:hAnsi="Consolas" w:cs="Consolas"/>
-                <w:color w:val="000000"/>
-                <w:sz w:val="19"/>
-                <w:szCs w:val="19"/>
-                <w:highlight w:val="white"/>
-              </w:rPr>
-              <w:t>userInput</w:t>
-            </w:r>
-            <w:proofErr w:type="spellEnd"/>
-            <w:r>
-              <w:rPr>
-                <w:rFonts w:ascii="Consolas" w:hAnsi="Consolas" w:cs="Consolas"/>
-                <w:color w:val="000000"/>
-                <w:sz w:val="19"/>
-                <w:szCs w:val="19"/>
-                <w:highlight w:val="white"/>
-              </w:rPr>
-              <w:t>,</w:t>
-            </w:r>
-            <w:r>
-              <w:rPr>
-                <w:rFonts w:ascii="Consolas" w:hAnsi="Consolas" w:cs="Consolas"/>
-                <w:color w:val="000000"/>
-                <w:sz w:val="19"/>
-                <w:szCs w:val="19"/>
-              </w:rPr>
-              <w:t xml:space="preserve"> </w:t>
-            </w:r>
-            <w:proofErr w:type="spellStart"/>
             <w:r>
               <w:rPr>
                 <w:rFonts w:ascii="Consolas" w:hAnsi="Consolas" w:cs="Consolas"/>
@@ -3257,38 +2704,15 @@
               </w:rPr>
               <w:t>IScoreBoard</w:t>
             </w:r>
-            <w:proofErr w:type="spellEnd"/>
-            <w:r>
-              <w:rPr>
-                <w:rFonts w:ascii="Consolas" w:hAnsi="Consolas" w:cs="Consolas"/>
-                <w:color w:val="000000"/>
-                <w:sz w:val="19"/>
-                <w:szCs w:val="19"/>
-                <w:highlight w:val="white"/>
-              </w:rPr>
-              <w:t xml:space="preserve"> </w:t>
-            </w:r>
-            <w:proofErr w:type="spellStart"/>
-            <w:r>
-              <w:rPr>
-                <w:rFonts w:ascii="Consolas" w:hAnsi="Consolas" w:cs="Consolas"/>
-                <w:color w:val="000000"/>
-                <w:sz w:val="19"/>
-                <w:szCs w:val="19"/>
-                <w:highlight w:val="white"/>
-              </w:rPr>
-              <w:t>scoreBoard</w:t>
-            </w:r>
-            <w:proofErr w:type="spellEnd"/>
-            <w:r>
-              <w:rPr>
-                <w:rFonts w:ascii="Consolas" w:hAnsi="Consolas" w:cs="Consolas"/>
-                <w:color w:val="000000"/>
-                <w:sz w:val="19"/>
-                <w:szCs w:val="19"/>
-                <w:highlight w:val="white"/>
-              </w:rPr>
-              <w:t xml:space="preserve">, </w:t>
+            <w:r>
+              <w:rPr>
+                <w:rFonts w:ascii="Consolas" w:hAnsi="Consolas" w:cs="Consolas"/>
+                <w:color w:val="000000"/>
+                <w:sz w:val="19"/>
+                <w:szCs w:val="19"/>
+                <w:highlight w:val="white"/>
+              </w:rPr>
+              <w:t xml:space="preserve"> scoreBoard, </w:t>
             </w:r>
             <w:r>
               <w:rPr>
@@ -3371,31 +2795,8 @@
                 <w:szCs w:val="19"/>
                 <w:highlight w:val="white"/>
               </w:rPr>
-              <w:t xml:space="preserve"> </w:t>
-            </w:r>
-            <w:proofErr w:type="spellStart"/>
-            <w:r>
-              <w:rPr>
-                <w:rFonts w:ascii="Consolas" w:hAnsi="Consolas" w:cs="Consolas"/>
-                <w:color w:val="000000"/>
-                <w:sz w:val="19"/>
-                <w:szCs w:val="19"/>
-                <w:highlight w:val="white"/>
-              </w:rPr>
-              <w:t>random</w:t>
-            </w:r>
-            <w:proofErr w:type="spellEnd"/>
-            <w:r>
-              <w:rPr>
-                <w:rFonts w:ascii="Consolas" w:hAnsi="Consolas" w:cs="Consolas"/>
-                <w:color w:val="000000"/>
-                <w:sz w:val="19"/>
-                <w:szCs w:val="19"/>
-                <w:highlight w:val="white"/>
-              </w:rPr>
-              <w:t xml:space="preserve"> introduced to </w:t>
-            </w:r>
-            <w:proofErr w:type="spellStart"/>
+              <w:t xml:space="preserve"> random introduced to </w:t>
+            </w:r>
             <w:r>
               <w:rPr>
                 <w:rFonts w:ascii="Consolas" w:hAnsi="Consolas" w:cs="Consolas"/>
@@ -3406,7 +2807,6 @@
               </w:rPr>
               <w:t>MinesInitializer</w:t>
             </w:r>
-            <w:proofErr w:type="spellEnd"/>
           </w:p>
           <w:p>
             <w:pPr>
@@ -3464,40 +2864,17 @@
                 <w:szCs w:val="19"/>
                 <w:highlight w:val="white"/>
               </w:rPr>
-              <w:t xml:space="preserve">Random </w:t>
-            </w:r>
-            <w:proofErr w:type="spellStart"/>
+              <w:t>Random randomMines;</w:t>
+            </w:r>
             <w:r>
               <w:rPr>
                 <w:rFonts w:ascii="Consolas" w:hAnsi="Consolas" w:cs="Consolas"/>
                 <w:color w:val="008000"/>
                 <w:sz w:val="19"/>
                 <w:szCs w:val="19"/>
-                <w:highlight w:val="white"/>
-              </w:rPr>
-              <w:t>randomMines</w:t>
-            </w:r>
-            <w:proofErr w:type="spellEnd"/>
-            <w:r>
-              <w:rPr>
-                <w:rFonts w:ascii="Consolas" w:hAnsi="Consolas" w:cs="Consolas"/>
-                <w:color w:val="008000"/>
-                <w:sz w:val="19"/>
-                <w:szCs w:val="19"/>
-                <w:highlight w:val="white"/>
-              </w:rPr>
-              <w:t>;</w:t>
-            </w:r>
-            <w:r>
-              <w:rPr>
-                <w:rFonts w:ascii="Consolas" w:hAnsi="Consolas" w:cs="Consolas"/>
-                <w:color w:val="008000"/>
-                <w:sz w:val="19"/>
-                <w:szCs w:val="19"/>
               </w:rPr>
               <w:t xml:space="preserve"> deleted from </w:t>
             </w:r>
-            <w:proofErr w:type="spellStart"/>
             <w:r>
               <w:rPr>
                 <w:rFonts w:ascii="Consolas" w:hAnsi="Consolas" w:cs="Consolas"/>
@@ -3508,7 +2885,6 @@
               </w:rPr>
               <w:t>StartPlayCycle</w:t>
             </w:r>
-            <w:proofErr w:type="spellEnd"/>
             <w:r>
               <w:rPr>
                 <w:rFonts w:ascii="Consolas" w:hAnsi="Consolas" w:cs="Consolas"/>
@@ -3532,7 +2908,6 @@
                 <w:noProof/>
               </w:rPr>
             </w:pPr>
-            <w:proofErr w:type="spellStart"/>
             <w:r>
               <w:rPr>
                 <w:rFonts w:ascii="Consolas" w:hAnsi="Consolas" w:cs="Consolas"/>
@@ -3543,7 +2918,6 @@
               </w:rPr>
               <w:t>StartPlayCycle</w:t>
             </w:r>
-            <w:proofErr w:type="spellEnd"/>
             <w:r>
               <w:rPr>
                 <w:rFonts w:ascii="Consolas" w:hAnsi="Consolas" w:cs="Consolas"/>
@@ -3585,7 +2959,6 @@
                 <w:noProof/>
               </w:rPr>
             </w:pPr>
-            <w:proofErr w:type="spellStart"/>
             <w:r>
               <w:rPr>
                 <w:rFonts w:ascii="Consolas" w:hAnsi="Consolas" w:cs="Consolas"/>
@@ -3596,29 +2969,16 @@
               </w:rPr>
               <w:t>MinesGenerator</w:t>
             </w:r>
-            <w:proofErr w:type="spellEnd"/>
-            <w:r>
-              <w:rPr>
-                <w:rFonts w:ascii="Consolas" w:hAnsi="Consolas" w:cs="Consolas"/>
-                <w:color w:val="000000"/>
-                <w:sz w:val="19"/>
-                <w:szCs w:val="19"/>
-                <w:highlight w:val="white"/>
-              </w:rPr>
-              <w:t xml:space="preserve"> </w:t>
-            </w:r>
-            <w:proofErr w:type="spellStart"/>
-            <w:r>
-              <w:rPr>
-                <w:rFonts w:ascii="Consolas" w:hAnsi="Consolas" w:cs="Consolas"/>
-                <w:color w:val="000000"/>
-                <w:sz w:val="19"/>
-                <w:szCs w:val="19"/>
-                <w:highlight w:val="white"/>
-              </w:rPr>
-              <w:t>minesGenerator</w:t>
-            </w:r>
-            <w:proofErr w:type="spellEnd"/>
+            <w:r>
+              <w:rPr>
+                <w:rFonts w:ascii="Consolas" w:hAnsi="Consolas" w:cs="Consolas"/>
+                <w:color w:val="000000"/>
+                <w:sz w:val="19"/>
+                <w:szCs w:val="19"/>
+                <w:highlight w:val="white"/>
+              </w:rPr>
+              <w:t xml:space="preserve"> minesGenerator</w:t>
+            </w:r>
             <w:r>
               <w:rPr>
                 <w:rFonts w:ascii="Consolas" w:hAnsi="Consolas" w:cs="Consolas"/>
@@ -3628,7 +2988,6 @@
               </w:rPr>
               <w:t xml:space="preserve"> removed from </w:t>
             </w:r>
-            <w:proofErr w:type="spellStart"/>
             <w:r>
               <w:rPr>
                 <w:rFonts w:ascii="Consolas" w:hAnsi="Consolas" w:cs="Consolas"/>
@@ -3639,7 +2998,6 @@
               </w:rPr>
               <w:t>StartPlayCycle</w:t>
             </w:r>
-            <w:proofErr w:type="spellEnd"/>
             <w:r>
               <w:rPr>
                 <w:rFonts w:ascii="Consolas" w:hAnsi="Consolas" w:cs="Consolas"/>
@@ -3693,7 +3051,6 @@
               </w:rPr>
               <w:t xml:space="preserve"> </w:t>
             </w:r>
-            <w:proofErr w:type="spellStart"/>
             <w:r>
               <w:rPr>
                 <w:rFonts w:ascii="Consolas" w:hAnsi="Consolas" w:cs="Consolas"/>
@@ -3704,7 +3061,6 @@
               </w:rPr>
               <w:t>ConsoleDrawer</w:t>
             </w:r>
-            <w:proofErr w:type="spellEnd"/>
             <w:r>
               <w:rPr>
                 <w:rFonts w:ascii="Consolas" w:hAnsi="Consolas" w:cs="Consolas"/>
@@ -3729,7 +3085,6 @@
                 <w:noProof/>
               </w:rPr>
             </w:pPr>
-            <w:proofErr w:type="spellStart"/>
             <w:r>
               <w:rPr>
                 <w:rFonts w:ascii="Consolas" w:hAnsi="Consolas" w:cs="Consolas"/>
@@ -3748,18 +3103,7 @@
                 <w:szCs w:val="19"/>
                 <w:highlight w:val="white"/>
               </w:rPr>
-              <w:t>.userInput</w:t>
-            </w:r>
-            <w:proofErr w:type="spellEnd"/>
-            <w:r>
-              <w:rPr>
-                <w:rFonts w:ascii="Consolas" w:hAnsi="Consolas" w:cs="Consolas"/>
-                <w:color w:val="000000"/>
-                <w:sz w:val="19"/>
-                <w:szCs w:val="19"/>
-                <w:highlight w:val="white"/>
-              </w:rPr>
-              <w:t xml:space="preserve"> = </w:t>
+              <w:t xml:space="preserve">.userInput = </w:t>
             </w:r>
             <w:r>
               <w:rPr>
@@ -3781,7 +3125,6 @@
               </w:rPr>
               <w:t xml:space="preserve"> </w:t>
             </w:r>
-            <w:proofErr w:type="spellStart"/>
             <w:r>
               <w:rPr>
                 <w:rFonts w:ascii="Consolas" w:hAnsi="Consolas" w:cs="Consolas"/>
@@ -3792,7 +3135,6 @@
               </w:rPr>
               <w:t>ConsoleInput</w:t>
             </w:r>
-            <w:proofErr w:type="spellEnd"/>
             <w:r>
               <w:rPr>
                 <w:rFonts w:ascii="Consolas" w:hAnsi="Consolas" w:cs="Consolas"/>
@@ -3835,31 +3177,8 @@
                 <w:szCs w:val="19"/>
                 <w:highlight w:val="white"/>
               </w:rPr>
-              <w:t xml:space="preserve"> </w:t>
-            </w:r>
-            <w:proofErr w:type="spellStart"/>
-            <w:r>
-              <w:rPr>
-                <w:rFonts w:ascii="Consolas" w:hAnsi="Consolas" w:cs="Consolas"/>
-                <w:color w:val="000000"/>
-                <w:sz w:val="19"/>
-                <w:szCs w:val="19"/>
-                <w:highlight w:val="white"/>
-              </w:rPr>
-              <w:t>PrintScoreBoard</w:t>
-            </w:r>
-            <w:proofErr w:type="spellEnd"/>
-            <w:r>
-              <w:rPr>
-                <w:rFonts w:ascii="Consolas" w:hAnsi="Consolas" w:cs="Consolas"/>
-                <w:color w:val="000000"/>
-                <w:sz w:val="19"/>
-                <w:szCs w:val="19"/>
-                <w:highlight w:val="white"/>
-              </w:rPr>
-              <w:t>(</w:t>
-            </w:r>
-            <w:proofErr w:type="spellStart"/>
+              <w:t xml:space="preserve"> PrintScoreBoard(</w:t>
+            </w:r>
             <w:r>
               <w:rPr>
                 <w:rFonts w:ascii="Consolas" w:hAnsi="Consolas" w:cs="Consolas"/>
@@ -3870,7 +3189,6 @@
               </w:rPr>
               <w:t>IList</w:t>
             </w:r>
-            <w:proofErr w:type="spellEnd"/>
             <w:r>
               <w:rPr>
                 <w:rFonts w:ascii="Consolas" w:hAnsi="Consolas" w:cs="Consolas"/>
@@ -3881,7 +3199,6 @@
               </w:rPr>
               <w:t>&lt;</w:t>
             </w:r>
-            <w:proofErr w:type="spellStart"/>
             <w:r>
               <w:rPr>
                 <w:rFonts w:ascii="Consolas" w:hAnsi="Consolas" w:cs="Consolas"/>
@@ -3892,7 +3209,6 @@
               </w:rPr>
               <w:t>KeyValuePair</w:t>
             </w:r>
-            <w:proofErr w:type="spellEnd"/>
             <w:r>
               <w:rPr>
                 <w:rFonts w:ascii="Consolas" w:hAnsi="Consolas" w:cs="Consolas"/>
@@ -3903,7 +3219,6 @@
               </w:rPr>
               <w:t>&lt;</w:t>
             </w:r>
-            <w:proofErr w:type="spellStart"/>
             <w:r>
               <w:rPr>
                 <w:rFonts w:ascii="Consolas" w:hAnsi="Consolas" w:cs="Consolas"/>
@@ -3914,7 +3229,6 @@
               </w:rPr>
               <w:t>int</w:t>
             </w:r>
-            <w:proofErr w:type="spellEnd"/>
             <w:r>
               <w:rPr>
                 <w:rFonts w:ascii="Consolas" w:hAnsi="Consolas" w:cs="Consolas"/>
@@ -3925,7 +3239,6 @@
               </w:rPr>
               <w:t xml:space="preserve">, </w:t>
             </w:r>
-            <w:proofErr w:type="spellStart"/>
             <w:r>
               <w:rPr>
                 <w:rFonts w:ascii="Consolas" w:hAnsi="Consolas" w:cs="Consolas"/>
@@ -3936,7 +3249,6 @@
               </w:rPr>
               <w:t>IList</w:t>
             </w:r>
-            <w:proofErr w:type="spellEnd"/>
             <w:r>
               <w:rPr>
                 <w:rFonts w:ascii="Consolas" w:hAnsi="Consolas" w:cs="Consolas"/>
@@ -3965,29 +3277,7 @@
                 <w:szCs w:val="19"/>
                 <w:highlight w:val="white"/>
               </w:rPr>
-              <w:t xml:space="preserve">&gt;&gt;&gt; </w:t>
-            </w:r>
-            <w:proofErr w:type="spellStart"/>
-            <w:r>
-              <w:rPr>
-                <w:rFonts w:ascii="Consolas" w:hAnsi="Consolas" w:cs="Consolas"/>
-                <w:color w:val="000000"/>
-                <w:sz w:val="19"/>
-                <w:szCs w:val="19"/>
-                <w:highlight w:val="white"/>
-              </w:rPr>
-              <w:t>highScores</w:t>
-            </w:r>
-            <w:proofErr w:type="spellEnd"/>
-            <w:r>
-              <w:rPr>
-                <w:rFonts w:ascii="Consolas" w:hAnsi="Consolas" w:cs="Consolas"/>
-                <w:color w:val="000000"/>
-                <w:sz w:val="19"/>
-                <w:szCs w:val="19"/>
-                <w:highlight w:val="white"/>
-              </w:rPr>
-              <w:t>)</w:t>
+              <w:t>&gt;&gt;&gt; highScores)</w:t>
             </w:r>
             <w:r>
               <w:rPr>
@@ -3998,7 +3288,6 @@
               </w:rPr>
               <w:t xml:space="preserve"> introduced to </w:t>
             </w:r>
-            <w:proofErr w:type="spellStart"/>
             <w:r>
               <w:rPr>
                 <w:rFonts w:ascii="Consolas" w:hAnsi="Consolas" w:cs="Consolas"/>
@@ -4009,7 +3298,6 @@
               </w:rPr>
               <w:t>IDrawer</w:t>
             </w:r>
-            <w:proofErr w:type="spellEnd"/>
           </w:p>
           <w:p>
             <w:pPr>
@@ -4024,7 +3312,6 @@
                 <w:noProof/>
               </w:rPr>
             </w:pPr>
-            <w:proofErr w:type="spellStart"/>
             <w:r>
               <w:rPr>
                 <w:rFonts w:ascii="Consolas" w:hAnsi="Consolas" w:cs="Consolas"/>
@@ -4054,7 +3341,6 @@
               </w:rPr>
               <w:t>PrintScoreBoard</w:t>
             </w:r>
-            <w:proofErr w:type="spellEnd"/>
             <w:r>
               <w:rPr>
                 <w:rFonts w:ascii="Consolas" w:hAnsi="Consolas" w:cs="Consolas"/>
@@ -4148,7 +3434,6 @@
                 <w:noProof/>
               </w:rPr>
             </w:pPr>
-            <w:proofErr w:type="spellStart"/>
             <w:r>
               <w:rPr>
                 <w:rFonts w:ascii="Segoe UI" w:hAnsi="Segoe UI" w:cs="Segoe UI"/>
@@ -4156,17 +3441,7 @@
                 <w:sz w:val="18"/>
                 <w:szCs w:val="18"/>
               </w:rPr>
-              <w:t>ScoreBoard.PrintScoreBoard</w:t>
-            </w:r>
-            <w:proofErr w:type="spellEnd"/>
-            <w:r>
-              <w:rPr>
-                <w:rFonts w:ascii="Segoe UI" w:hAnsi="Segoe UI" w:cs="Segoe UI"/>
-                <w:color w:val="333333"/>
-                <w:sz w:val="18"/>
-                <w:szCs w:val="18"/>
-              </w:rPr>
-              <w:t>() removed method no longer needed</w:t>
+              <w:t>ScoreBoard.PrintScoreBoard() removed method no longer needed</w:t>
             </w:r>
           </w:p>
           <w:p>
@@ -4182,7 +3457,6 @@
                 <w:noProof/>
               </w:rPr>
             </w:pPr>
-            <w:proofErr w:type="spellStart"/>
             <w:r>
               <w:rPr>
                 <w:rFonts w:ascii="Consolas" w:hAnsi="Consolas" w:cs="Consolas"/>
@@ -4193,7 +3467,6 @@
               </w:rPr>
               <w:t>EnterRowColInput</w:t>
             </w:r>
-            <w:proofErr w:type="spellEnd"/>
             <w:r>
               <w:rPr>
                 <w:rFonts w:ascii="Consolas" w:hAnsi="Consolas" w:cs="Consolas"/>
@@ -4203,7 +3476,6 @@
               </w:rPr>
               <w:t xml:space="preserve">(…) updated to use </w:t>
             </w:r>
-            <w:proofErr w:type="spellStart"/>
             <w:r>
               <w:rPr>
                 <w:rFonts w:ascii="Consolas" w:hAnsi="Consolas" w:cs="Consolas"/>
@@ -4233,7 +3505,6 @@
               </w:rPr>
               <w:t>PrintScoreBoard</w:t>
             </w:r>
-            <w:proofErr w:type="spellEnd"/>
             <w:r>
               <w:rPr>
                 <w:rFonts w:ascii="Consolas" w:hAnsi="Consolas" w:cs="Consolas"/>
@@ -4257,7 +3528,6 @@
                 <w:noProof/>
               </w:rPr>
             </w:pPr>
-            <w:proofErr w:type="spellStart"/>
             <w:r>
               <w:rPr>
                 <w:rFonts w:ascii="Consolas" w:hAnsi="Consolas" w:cs="Consolas"/>
@@ -4287,7 +3557,6 @@
               </w:rPr>
               <w:t>AddPlayer</w:t>
             </w:r>
-            <w:proofErr w:type="spellEnd"/>
             <w:r>
               <w:rPr>
                 <w:rFonts w:ascii="Consolas" w:hAnsi="Consolas" w:cs="Consolas"/>
@@ -4311,7 +3580,6 @@
                 <w:noProof/>
               </w:rPr>
             </w:pPr>
-            <w:proofErr w:type="spellStart"/>
             <w:r>
               <w:rPr>
                 <w:rFonts w:ascii="Consolas" w:hAnsi="Consolas" w:cs="Consolas"/>
@@ -4322,7 +3590,6 @@
               </w:rPr>
               <w:t>EnterRowColInput</w:t>
             </w:r>
-            <w:proofErr w:type="spellEnd"/>
             <w:r>
               <w:rPr>
                 <w:rFonts w:ascii="Consolas" w:hAnsi="Consolas" w:cs="Consolas"/>
@@ -4465,7 +3732,6 @@
                 <w:noProof/>
               </w:rPr>
             </w:pPr>
-            <w:proofErr w:type="spellStart"/>
             <w:r>
               <w:rPr>
                 <w:rFonts w:ascii="Consolas" w:hAnsi="Consolas" w:cs="Consolas"/>
@@ -4476,7 +3742,6 @@
               </w:rPr>
               <w:t>EnterRowColInput</w:t>
             </w:r>
-            <w:proofErr w:type="spellEnd"/>
             <w:r>
               <w:rPr>
                 <w:rFonts w:ascii="Consolas" w:hAnsi="Consolas" w:cs="Consolas"/>
@@ -4486,7 +3751,6 @@
               </w:rPr>
               <w:t xml:space="preserve">() renamed to </w:t>
             </w:r>
-            <w:proofErr w:type="spellStart"/>
             <w:r>
               <w:rPr>
                 <w:rFonts w:ascii="Consolas" w:hAnsi="Consolas" w:cs="Consolas"/>
@@ -4497,7 +3761,6 @@
               </w:rPr>
               <w:t>ProcessCommands</w:t>
             </w:r>
-            <w:proofErr w:type="spellEnd"/>
             <w:r>
               <w:rPr>
                 <w:rFonts w:ascii="Consolas" w:hAnsi="Consolas" w:cs="Consolas"/>
@@ -4521,7 +3784,6 @@
                 <w:noProof/>
               </w:rPr>
             </w:pPr>
-            <w:proofErr w:type="spellStart"/>
             <w:r>
               <w:rPr>
                 <w:rFonts w:ascii="Consolas" w:hAnsi="Consolas" w:cs="Consolas"/>
@@ -4532,7 +3794,6 @@
               </w:rPr>
               <w:t>ProcessCommands</w:t>
             </w:r>
-            <w:proofErr w:type="spellEnd"/>
             <w:r>
               <w:rPr>
                 <w:rFonts w:ascii="Consolas" w:hAnsi="Consolas" w:cs="Consolas"/>
@@ -4556,7 +3817,6 @@
                 <w:noProof/>
               </w:rPr>
             </w:pPr>
-            <w:proofErr w:type="spellStart"/>
             <w:r>
               <w:rPr>
                 <w:rFonts w:ascii="Consolas" w:hAnsi="Consolas" w:cs="Consolas"/>
@@ -4567,7 +3827,6 @@
               </w:rPr>
               <w:t>MoveTo</w:t>
             </w:r>
-            <w:proofErr w:type="spellEnd"/>
             <w:r>
               <w:rPr>
                 <w:rFonts w:ascii="Consolas" w:hAnsi="Consolas" w:cs="Consolas"/>
@@ -4591,7 +3850,6 @@
                 <w:noProof/>
               </w:rPr>
             </w:pPr>
-            <w:proofErr w:type="spellStart"/>
             <w:r>
               <w:rPr>
                 <w:rFonts w:ascii="Consolas" w:hAnsi="Consolas" w:cs="Consolas"/>
@@ -4603,7 +3861,6 @@
               <w:lastRenderedPageBreak/>
               <w:t>CheckForGameEnd</w:t>
             </w:r>
-            <w:proofErr w:type="spellEnd"/>
             <w:r>
               <w:rPr>
                 <w:rFonts w:ascii="Consolas" w:hAnsi="Consolas" w:cs="Consolas"/>
@@ -4613,7 +3870,6 @@
               </w:rPr>
               <w:t xml:space="preserve">() renamed to </w:t>
             </w:r>
-            <w:proofErr w:type="spellStart"/>
             <w:r>
               <w:rPr>
                 <w:rFonts w:ascii="Consolas" w:hAnsi="Consolas" w:cs="Consolas"/>
@@ -4624,7 +3880,6 @@
               </w:rPr>
               <w:t>IsValidCommand</w:t>
             </w:r>
-            <w:proofErr w:type="spellEnd"/>
             <w:r>
               <w:rPr>
                 <w:rFonts w:ascii="Consolas" w:hAnsi="Consolas" w:cs="Consolas"/>
@@ -4648,7 +3903,6 @@
                 <w:noProof/>
               </w:rPr>
             </w:pPr>
-            <w:proofErr w:type="spellStart"/>
             <w:r>
               <w:rPr>
                 <w:rFonts w:ascii="Consolas" w:hAnsi="Consolas" w:cs="Consolas"/>
@@ -4659,7 +3913,6 @@
               </w:rPr>
               <w:t>enum</w:t>
             </w:r>
-            <w:proofErr w:type="spellEnd"/>
             <w:r>
               <w:rPr>
                 <w:rFonts w:ascii="Consolas" w:hAnsi="Consolas" w:cs="Consolas"/>
@@ -4670,7 +3923,6 @@
               </w:rPr>
               <w:t xml:space="preserve"> </w:t>
             </w:r>
-            <w:proofErr w:type="spellStart"/>
             <w:r>
               <w:rPr>
                 <w:rFonts w:ascii="Consolas" w:hAnsi="Consolas" w:cs="Consolas"/>
@@ -4681,7 +3933,6 @@
               </w:rPr>
               <w:t>CommandResult</w:t>
             </w:r>
-            <w:proofErr w:type="spellEnd"/>
             <w:r>
               <w:rPr>
                 <w:rFonts w:ascii="Consolas" w:hAnsi="Consolas" w:cs="Consolas"/>
@@ -4705,7 +3956,6 @@
                 <w:noProof/>
               </w:rPr>
             </w:pPr>
-            <w:proofErr w:type="spellStart"/>
             <w:r>
               <w:rPr>
                 <w:rFonts w:ascii="Consolas" w:hAnsi="Consolas" w:cs="Consolas"/>
@@ -4716,7 +3966,6 @@
               </w:rPr>
               <w:t>ContinueGame</w:t>
             </w:r>
-            <w:proofErr w:type="spellEnd"/>
             <w:r>
               <w:rPr>
                 <w:rFonts w:ascii="Consolas" w:hAnsi="Consolas" w:cs="Consolas"/>
@@ -4740,7 +3989,6 @@
                 <w:noProof/>
               </w:rPr>
             </w:pPr>
-            <w:proofErr w:type="spellStart"/>
             <w:r>
               <w:rPr>
                 <w:rFonts w:ascii="Consolas" w:hAnsi="Consolas" w:cs="Consolas"/>
@@ -4751,7 +3999,6 @@
               </w:rPr>
               <w:t>RestartGame</w:t>
             </w:r>
-            <w:proofErr w:type="spellEnd"/>
             <w:r>
               <w:rPr>
                 <w:rFonts w:ascii="Consolas" w:hAnsi="Consolas" w:cs="Consolas"/>
@@ -4775,7 +4022,6 @@
                 <w:noProof/>
               </w:rPr>
             </w:pPr>
-            <w:proofErr w:type="spellStart"/>
             <w:r>
               <w:rPr>
                 <w:rFonts w:ascii="Consolas" w:hAnsi="Consolas" w:cs="Consolas"/>
@@ -4786,27 +4032,15 @@
               </w:rPr>
               <w:t>EndApplication</w:t>
             </w:r>
-            <w:proofErr w:type="spellEnd"/>
-            <w:r>
-              <w:rPr>
-                <w:rFonts w:ascii="Consolas" w:hAnsi="Consolas" w:cs="Consolas"/>
-                <w:color w:val="000000"/>
-                <w:sz w:val="19"/>
-                <w:szCs w:val="19"/>
-              </w:rPr>
-              <w:t xml:space="preserve"> – end </w:t>
-            </w:r>
-            <w:proofErr w:type="spellStart"/>
-            <w:r>
-              <w:rPr>
-                <w:rFonts w:ascii="Consolas" w:hAnsi="Consolas" w:cs="Consolas"/>
-                <w:color w:val="000000"/>
-                <w:sz w:val="19"/>
-                <w:szCs w:val="19"/>
-              </w:rPr>
-              <w:t>applicaton</w:t>
-            </w:r>
-            <w:proofErr w:type="spellEnd"/>
+            <w:r>
+              <w:rPr>
+                <w:rFonts w:ascii="Consolas" w:hAnsi="Consolas" w:cs="Consolas"/>
+                <w:color w:val="000000"/>
+                <w:sz w:val="19"/>
+                <w:szCs w:val="19"/>
+              </w:rPr>
+              <w:t xml:space="preserve"> – end applicaton</w:t>
+            </w:r>
           </w:p>
           <w:p>
             <w:pPr>
@@ -4821,7 +4055,6 @@
                 <w:noProof/>
               </w:rPr>
             </w:pPr>
-            <w:proofErr w:type="spellStart"/>
             <w:r>
               <w:rPr>
                 <w:rFonts w:ascii="Consolas" w:hAnsi="Consolas" w:cs="Consolas"/>
@@ -4832,7 +4065,6 @@
               </w:rPr>
               <w:t>StartPlayCycle</w:t>
             </w:r>
-            <w:proofErr w:type="spellEnd"/>
             <w:r>
               <w:rPr>
                 <w:rFonts w:ascii="Consolas" w:hAnsi="Consolas" w:cs="Consolas"/>
@@ -4842,7 +4074,6 @@
               </w:rPr>
               <w:t xml:space="preserve">() refactored to return </w:t>
             </w:r>
-            <w:proofErr w:type="spellStart"/>
             <w:r>
               <w:rPr>
                 <w:rFonts w:ascii="Consolas" w:hAnsi="Consolas" w:cs="Consolas"/>
@@ -4853,7 +4084,6 @@
               </w:rPr>
               <w:t>CommandResult</w:t>
             </w:r>
-            <w:proofErr w:type="spellEnd"/>
           </w:p>
           <w:p>
             <w:pPr>
@@ -4868,7 +4098,6 @@
                 <w:noProof/>
               </w:rPr>
             </w:pPr>
-            <w:proofErr w:type="spellStart"/>
             <w:r>
               <w:rPr>
                 <w:rFonts w:ascii="Consolas" w:hAnsi="Consolas" w:cs="Consolas"/>
@@ -4879,7 +4108,6 @@
               </w:rPr>
               <w:t>MoveTo</w:t>
             </w:r>
-            <w:proofErr w:type="spellEnd"/>
             <w:r>
               <w:rPr>
                 <w:rFonts w:ascii="Consolas" w:hAnsi="Consolas" w:cs="Consolas"/>
@@ -4889,7 +4117,6 @@
               </w:rPr>
               <w:t xml:space="preserve">() refactored to return </w:t>
             </w:r>
-            <w:proofErr w:type="spellStart"/>
             <w:r>
               <w:rPr>
                 <w:rFonts w:ascii="Consolas" w:hAnsi="Consolas" w:cs="Consolas"/>
@@ -4900,7 +4127,6 @@
               </w:rPr>
               <w:t>CommandResult</w:t>
             </w:r>
-            <w:proofErr w:type="spellEnd"/>
           </w:p>
           <w:p>
             <w:pPr>
@@ -4915,7 +4141,6 @@
                 <w:noProof/>
               </w:rPr>
             </w:pPr>
-            <w:proofErr w:type="spellStart"/>
             <w:r>
               <w:rPr>
                 <w:rFonts w:ascii="Consolas" w:hAnsi="Consolas" w:cs="Consolas"/>
@@ -4926,7 +4151,6 @@
               </w:rPr>
               <w:t>StartPlayCycle</w:t>
             </w:r>
-            <w:proofErr w:type="spellEnd"/>
             <w:r>
               <w:rPr>
                 <w:rFonts w:ascii="Consolas" w:hAnsi="Consolas" w:cs="Consolas"/>
@@ -4936,7 +4160,6 @@
               </w:rPr>
               <w:t xml:space="preserve">() refactored to return </w:t>
             </w:r>
-            <w:proofErr w:type="spellStart"/>
             <w:r>
               <w:rPr>
                 <w:rFonts w:ascii="Consolas" w:hAnsi="Consolas" w:cs="Consolas"/>
@@ -4947,7 +4170,6 @@
               </w:rPr>
               <w:t>CommandResult</w:t>
             </w:r>
-            <w:proofErr w:type="spellEnd"/>
           </w:p>
           <w:p>
             <w:pPr>
@@ -4962,7 +4184,6 @@
                 <w:noProof/>
               </w:rPr>
             </w:pPr>
-            <w:proofErr w:type="spellStart"/>
             <w:r>
               <w:rPr>
                 <w:rFonts w:ascii="Consolas" w:hAnsi="Consolas" w:cs="Consolas"/>
@@ -4973,7 +4194,6 @@
               </w:rPr>
               <w:t>MoveTo</w:t>
             </w:r>
-            <w:proofErr w:type="spellEnd"/>
             <w:r>
               <w:rPr>
                 <w:rFonts w:ascii="Consolas" w:hAnsi="Consolas" w:cs="Consolas"/>
@@ -5114,31 +4334,136 @@
                 <w:rFonts w:asciiTheme="minorHAnsi" w:hAnsiTheme="minorHAnsi"/>
                 <w:noProof/>
               </w:rPr>
-              <w:t xml:space="preserve">The </w:t>
-            </w:r>
-            <w:r>
-              <w:rPr>
-                <w:rFonts w:asciiTheme="minorHAnsi" w:hAnsiTheme="minorHAnsi"/>
-                <w:noProof/>
-              </w:rPr>
-              <w:t>Repository Class</w:t>
-            </w:r>
-            <w:r>
-              <w:rPr>
-                <w:rFonts w:asciiTheme="minorHAnsi" w:hAnsiTheme="minorHAnsi"/>
-                <w:noProof/>
-              </w:rPr>
-              <w:t xml:space="preserve"> is working together with the datab</w:t>
-            </w:r>
+              <w:t>The Repository Class is working together with the database file : players.xml</w:t>
+            </w:r>
+          </w:p>
+          <w:p>
+            <w:pPr>
+              <w:pStyle w:val="ListParagraph"/>
+              <w:numPr>
+                <w:ilvl w:val="0"/>
+                <w:numId w:val="19"/>
+              </w:numPr>
+              <w:spacing w:before="0" w:after="200" w:line="276" w:lineRule="auto"/>
+              <w:rPr>
+                <w:rFonts w:asciiTheme="minorHAnsi" w:hAnsiTheme="minorHAnsi"/>
+                <w:noProof/>
+              </w:rPr>
+            </w:pPr>
+            <w:r>
+              <w:rPr>
+                <w:rFonts w:asciiTheme="minorHAnsi" w:hAnsiTheme="minorHAnsi"/>
+                <w:noProof/>
+              </w:rPr>
+              <w:t xml:space="preserve">Processing of command </w:t>
+            </w:r>
+            <w:r>
+              <w:rPr>
+                <w:rFonts w:ascii="Consolas" w:hAnsi="Consolas" w:cs="Consolas"/>
+                <w:color w:val="A31515"/>
+                <w:sz w:val="19"/>
+                <w:szCs w:val="19"/>
+                <w:highlight w:val="white"/>
+              </w:rPr>
+              <w:t>"fulldelete"</w:t>
+            </w:r>
+            <w:r>
+              <w:rPr>
+                <w:rFonts w:ascii="Consolas" w:hAnsi="Consolas" w:cs="Consolas"/>
+                <w:color w:val="A31515"/>
+                <w:sz w:val="19"/>
+                <w:szCs w:val="19"/>
+              </w:rPr>
+              <w:t xml:space="preserve"> moved to </w:t>
+            </w:r>
+            <w:r>
+              <w:rPr>
+                <w:rFonts w:ascii="Consolas" w:hAnsi="Consolas" w:cs="Consolas"/>
+                <w:color w:val="000000"/>
+                <w:sz w:val="19"/>
+                <w:szCs w:val="19"/>
+                <w:highlight w:val="white"/>
+              </w:rPr>
+              <w:t>ProcessCommands</w:t>
+            </w:r>
+            <w:r>
+              <w:rPr>
+                <w:rFonts w:ascii="Consolas" w:hAnsi="Consolas" w:cs="Consolas"/>
+                <w:color w:val="000000"/>
+                <w:sz w:val="19"/>
+                <w:szCs w:val="19"/>
+              </w:rPr>
+              <w:t>()</w:t>
+            </w:r>
+          </w:p>
+          <w:p>
+            <w:pPr>
+              <w:pStyle w:val="ListParagraph"/>
+              <w:numPr>
+                <w:ilvl w:val="0"/>
+                <w:numId w:val="19"/>
+              </w:numPr>
+              <w:spacing w:before="0" w:after="200" w:line="276" w:lineRule="auto"/>
+              <w:rPr>
+                <w:rFonts w:asciiTheme="minorHAnsi" w:hAnsiTheme="minorHAnsi"/>
+                <w:noProof/>
+              </w:rPr>
+            </w:pPr>
+            <w:r>
+              <w:rPr>
+                <w:rFonts w:ascii="Consolas" w:hAnsi="Consolas" w:cs="Consolas"/>
+                <w:color w:val="0000FF"/>
+                <w:sz w:val="19"/>
+                <w:szCs w:val="19"/>
+                <w:highlight w:val="white"/>
+              </w:rPr>
+              <w:t>enum</w:t>
+            </w:r>
+            <w:r>
+              <w:rPr>
+                <w:rFonts w:ascii="Consolas" w:hAnsi="Consolas" w:cs="Consolas"/>
+                <w:color w:val="000000"/>
+                <w:sz w:val="19"/>
+                <w:szCs w:val="19"/>
+                <w:highlight w:val="white"/>
+              </w:rPr>
+              <w:t xml:space="preserve"> </w:t>
+            </w:r>
+            <w:r>
+              <w:rPr>
+                <w:rFonts w:ascii="Consolas" w:hAnsi="Consolas" w:cs="Consolas"/>
+                <w:color w:val="2B91AF"/>
+                <w:sz w:val="19"/>
+                <w:szCs w:val="19"/>
+                <w:highlight w:val="white"/>
+              </w:rPr>
+              <w:t>CommandResult</w:t>
+            </w:r>
+            <w:r>
+              <w:rPr>
+                <w:rFonts w:ascii="Consolas" w:hAnsi="Consolas" w:cs="Consolas"/>
+                <w:color w:val="2B91AF"/>
+                <w:sz w:val="19"/>
+                <w:szCs w:val="19"/>
+              </w:rPr>
+              <w:t xml:space="preserve"> updated</w:t>
+            </w:r>
+          </w:p>
+          <w:p>
+            <w:pPr>
+              <w:pStyle w:val="ListParagraph"/>
+              <w:numPr>
+                <w:ilvl w:val="0"/>
+                <w:numId w:val="19"/>
+              </w:numPr>
+              <w:spacing w:before="0" w:after="200" w:line="276" w:lineRule="auto"/>
+              <w:rPr>
+                <w:rFonts w:asciiTheme="minorHAnsi" w:hAnsiTheme="minorHAnsi"/>
+                <w:noProof/>
+              </w:rPr>
+            </w:pPr>
             <w:bookmarkStart w:id="0" w:name="_GoBack"/>
             <w:bookmarkEnd w:id="0"/>
-            <w:r>
-              <w:rPr>
-                <w:rFonts w:asciiTheme="minorHAnsi" w:hAnsiTheme="minorHAnsi"/>
-                <w:noProof/>
-              </w:rPr>
-              <w:t>ase file : players.xml</w:t>
-            </w:r>
           </w:p>
         </w:tc>
       </w:tr>
@@ -5161,8 +4486,8 @@
     </w:tbl>
     <w:p/>
     <w:sectPr>
-      <w:headerReference w:type="default" r:id="rId8"/>
-      <w:footerReference w:type="default" r:id="rId9"/>
+      <w:headerReference w:type="default" r:id="rId7"/>
+      <w:footerReference w:type="default" r:id="rId8"/>
       <w:type w:val="continuous"/>
       <w:pgSz w:w="11907" w:h="16839" w:code="9"/>
       <w:pgMar w:top="851" w:right="851" w:bottom="851" w:left="851" w:header="851" w:footer="567" w:gutter="0"/>
@@ -5174,7 +4499,7 @@
 </file>
 
 <file path=word/endnotes.xml><?xml version="1.0" encoding="utf-8"?>
-<w:endnotes xmlns:wpc="http://schemas.microsoft.com/office/word/2010/wordprocessingCanvas" xmlns:mc="http://schemas.openxmlformats.org/markup-compatibility/2006" xmlns:o="urn:schemas-microsoft-com:office:office" xmlns:r="http://schemas.openxmlformats.org/officeDocument/2006/relationships" xmlns:m="http://schemas.openxmlformats.org/officeDocument/2006/math" xmlns:v="urn:schemas-microsoft-com:vml" xmlns:wp14="http://schemas.microsoft.com/office/word/2010/wordprocessingDrawing" xmlns:wp="http://schemas.openxmlformats.org/drawingml/2006/wordprocessingDrawing" xmlns:w10="urn:schemas-microsoft-com:office:word" xmlns:w="http://schemas.openxmlformats.org/wordprocessingml/2006/main" xmlns:w14="http://schemas.microsoft.com/office/word/2010/wordml" xmlns:wpg="http://schemas.microsoft.com/office/word/2010/wordprocessingGroup" xmlns:wpi="http://schemas.microsoft.com/office/word/2010/wordprocessingInk" xmlns:wne="http://schemas.microsoft.com/office/word/2006/wordml" xmlns:wps="http://schemas.microsoft.com/office/word/2010/wordprocessingShape" mc:Ignorable="w14 wp14">
+<w:endnotes xmlns:wpc="http://schemas.microsoft.com/office/word/2010/wordprocessingCanvas" xmlns:mc="http://schemas.openxmlformats.org/markup-compatibility/2006" xmlns:o="urn:schemas-microsoft-com:office:office" xmlns:r="http://schemas.openxmlformats.org/officeDocument/2006/relationships" xmlns:m="http://schemas.openxmlformats.org/officeDocument/2006/math" xmlns:v="urn:schemas-microsoft-com:vml" xmlns:wp14="http://schemas.microsoft.com/office/word/2010/wordprocessingDrawing" xmlns:wp="http://schemas.openxmlformats.org/drawingml/2006/wordprocessingDrawing" xmlns:w10="urn:schemas-microsoft-com:office:word" xmlns:w="http://schemas.openxmlformats.org/wordprocessingml/2006/main" xmlns:w14="http://schemas.microsoft.com/office/word/2010/wordml" xmlns:w15="http://schemas.microsoft.com/office/word/2012/wordml" xmlns:wpg="http://schemas.microsoft.com/office/word/2010/wordprocessingGroup" xmlns:wpi="http://schemas.microsoft.com/office/word/2010/wordprocessingInk" xmlns:wne="http://schemas.microsoft.com/office/word/2006/wordml" xmlns:wps="http://schemas.microsoft.com/office/word/2010/wordprocessingShape" mc:Ignorable="w14 w15 wp14">
   <w:endnote w:type="separator" w:id="-1">
     <w:p>
       <w:r>
@@ -5193,7 +4518,7 @@
 </file>
 
 <file path=word/footer1.xml><?xml version="1.0" encoding="utf-8"?>
-<w:ftr xmlns:wpc="http://schemas.microsoft.com/office/word/2010/wordprocessingCanvas" xmlns:mc="http://schemas.openxmlformats.org/markup-compatibility/2006" xmlns:o="urn:schemas-microsoft-com:office:office" xmlns:r="http://schemas.openxmlformats.org/officeDocument/2006/relationships" xmlns:m="http://schemas.openxmlformats.org/officeDocument/2006/math" xmlns:v="urn:schemas-microsoft-com:vml" xmlns:wp14="http://schemas.microsoft.com/office/word/2010/wordprocessingDrawing" xmlns:wp="http://schemas.openxmlformats.org/drawingml/2006/wordprocessingDrawing" xmlns:w10="urn:schemas-microsoft-com:office:word" xmlns:w="http://schemas.openxmlformats.org/wordprocessingml/2006/main" xmlns:w14="http://schemas.microsoft.com/office/word/2010/wordml" xmlns:wpg="http://schemas.microsoft.com/office/word/2010/wordprocessingGroup" xmlns:wpi="http://schemas.microsoft.com/office/word/2010/wordprocessingInk" xmlns:wne="http://schemas.microsoft.com/office/word/2006/wordml" xmlns:wps="http://schemas.microsoft.com/office/word/2010/wordprocessingShape" mc:Ignorable="w14 wp14">
+<w:ftr xmlns:wpc="http://schemas.microsoft.com/office/word/2010/wordprocessingCanvas" xmlns:mc="http://schemas.openxmlformats.org/markup-compatibility/2006" xmlns:o="urn:schemas-microsoft-com:office:office" xmlns:r="http://schemas.openxmlformats.org/officeDocument/2006/relationships" xmlns:m="http://schemas.openxmlformats.org/officeDocument/2006/math" xmlns:v="urn:schemas-microsoft-com:vml" xmlns:wp14="http://schemas.microsoft.com/office/word/2010/wordprocessingDrawing" xmlns:wp="http://schemas.openxmlformats.org/drawingml/2006/wordprocessingDrawing" xmlns:w10="urn:schemas-microsoft-com:office:word" xmlns:w="http://schemas.openxmlformats.org/wordprocessingml/2006/main" xmlns:w14="http://schemas.microsoft.com/office/word/2010/wordml" xmlns:w15="http://schemas.microsoft.com/office/word/2012/wordml" xmlns:wpg="http://schemas.microsoft.com/office/word/2010/wordprocessingGroup" xmlns:wpi="http://schemas.microsoft.com/office/word/2010/wordprocessingInk" xmlns:wne="http://schemas.microsoft.com/office/word/2006/wordml" xmlns:wps="http://schemas.microsoft.com/office/word/2010/wordprocessingShape" mc:Ignorable="w14 w15 wp14">
   <w:p>
     <w:pPr>
       <w:spacing w:before="0" w:after="0"/>
@@ -5303,14 +4628,27 @@
           <w:r>
             <w:t xml:space="preserve"> of </w:t>
           </w:r>
-          <w:fldSimple w:instr=" NUMPAGES ">
-            <w:r>
-              <w:rPr>
-                <w:noProof/>
-              </w:rPr>
-              <w:t>4</w:t>
-            </w:r>
-          </w:fldSimple>
+          <w:r>
+            <w:fldChar w:fldCharType="begin"/>
+          </w:r>
+          <w:r>
+            <w:instrText xml:space="preserve"> NUMPAGES </w:instrText>
+          </w:r>
+          <w:r>
+            <w:fldChar w:fldCharType="separate"/>
+          </w:r>
+          <w:r>
+            <w:rPr>
+              <w:noProof/>
+            </w:rPr>
+            <w:t>4</w:t>
+          </w:r>
+          <w:r>
+            <w:rPr>
+              <w:noProof/>
+            </w:rPr>
+            <w:fldChar w:fldCharType="end"/>
+          </w:r>
         </w:p>
       </w:tc>
       <w:tc>
@@ -5353,7 +4691,7 @@
 </file>
 
 <file path=word/footnotes.xml><?xml version="1.0" encoding="utf-8"?>
-<w:footnotes xmlns:wpc="http://schemas.microsoft.com/office/word/2010/wordprocessingCanvas" xmlns:mc="http://schemas.openxmlformats.org/markup-compatibility/2006" xmlns:o="urn:schemas-microsoft-com:office:office" xmlns:r="http://schemas.openxmlformats.org/officeDocument/2006/relationships" xmlns:m="http://schemas.openxmlformats.org/officeDocument/2006/math" xmlns:v="urn:schemas-microsoft-com:vml" xmlns:wp14="http://schemas.microsoft.com/office/word/2010/wordprocessingDrawing" xmlns:wp="http://schemas.openxmlformats.org/drawingml/2006/wordprocessingDrawing" xmlns:w10="urn:schemas-microsoft-com:office:word" xmlns:w="http://schemas.openxmlformats.org/wordprocessingml/2006/main" xmlns:w14="http://schemas.microsoft.com/office/word/2010/wordml" xmlns:wpg="http://schemas.microsoft.com/office/word/2010/wordprocessingGroup" xmlns:wpi="http://schemas.microsoft.com/office/word/2010/wordprocessingInk" xmlns:wne="http://schemas.microsoft.com/office/word/2006/wordml" xmlns:wps="http://schemas.microsoft.com/office/word/2010/wordprocessingShape" mc:Ignorable="w14 wp14">
+<w:footnotes xmlns:wpc="http://schemas.microsoft.com/office/word/2010/wordprocessingCanvas" xmlns:mc="http://schemas.openxmlformats.org/markup-compatibility/2006" xmlns:o="urn:schemas-microsoft-com:office:office" xmlns:r="http://schemas.openxmlformats.org/officeDocument/2006/relationships" xmlns:m="http://schemas.openxmlformats.org/officeDocument/2006/math" xmlns:v="urn:schemas-microsoft-com:vml" xmlns:wp14="http://schemas.microsoft.com/office/word/2010/wordprocessingDrawing" xmlns:wp="http://schemas.openxmlformats.org/drawingml/2006/wordprocessingDrawing" xmlns:w10="urn:schemas-microsoft-com:office:word" xmlns:w="http://schemas.openxmlformats.org/wordprocessingml/2006/main" xmlns:w14="http://schemas.microsoft.com/office/word/2010/wordml" xmlns:w15="http://schemas.microsoft.com/office/word/2012/wordml" xmlns:wpg="http://schemas.microsoft.com/office/word/2010/wordprocessingGroup" xmlns:wpi="http://schemas.microsoft.com/office/word/2010/wordprocessingInk" xmlns:wne="http://schemas.microsoft.com/office/word/2006/wordml" xmlns:wps="http://schemas.microsoft.com/office/word/2010/wordprocessingShape" mc:Ignorable="w14 w15 wp14">
   <w:footnote w:type="separator" w:id="-1">
     <w:p>
       <w:r>
@@ -5372,7 +4710,7 @@
 </file>
 
 <file path=word/header1.xml><?xml version="1.0" encoding="utf-8"?>
-<w:hdr xmlns:wpc="http://schemas.microsoft.com/office/word/2010/wordprocessingCanvas" xmlns:mc="http://schemas.openxmlformats.org/markup-compatibility/2006" xmlns:o="urn:schemas-microsoft-com:office:office" xmlns:r="http://schemas.openxmlformats.org/officeDocument/2006/relationships" xmlns:m="http://schemas.openxmlformats.org/officeDocument/2006/math" xmlns:v="urn:schemas-microsoft-com:vml" xmlns:wp14="http://schemas.microsoft.com/office/word/2010/wordprocessingDrawing" xmlns:wp="http://schemas.openxmlformats.org/drawingml/2006/wordprocessingDrawing" xmlns:w10="urn:schemas-microsoft-com:office:word" xmlns:w="http://schemas.openxmlformats.org/wordprocessingml/2006/main" xmlns:w14="http://schemas.microsoft.com/office/word/2010/wordml" xmlns:wpg="http://schemas.microsoft.com/office/word/2010/wordprocessingGroup" xmlns:wpi="http://schemas.microsoft.com/office/word/2010/wordprocessingInk" xmlns:wne="http://schemas.microsoft.com/office/word/2006/wordml" xmlns:wps="http://schemas.microsoft.com/office/word/2010/wordprocessingShape" mc:Ignorable="w14 wp14">
+<w:hdr xmlns:wpc="http://schemas.microsoft.com/office/word/2010/wordprocessingCanvas" xmlns:mc="http://schemas.openxmlformats.org/markup-compatibility/2006" xmlns:o="urn:schemas-microsoft-com:office:office" xmlns:r="http://schemas.openxmlformats.org/officeDocument/2006/relationships" xmlns:m="http://schemas.openxmlformats.org/officeDocument/2006/math" xmlns:v="urn:schemas-microsoft-com:vml" xmlns:wp14="http://schemas.microsoft.com/office/word/2010/wordprocessingDrawing" xmlns:wp="http://schemas.openxmlformats.org/drawingml/2006/wordprocessingDrawing" xmlns:w10="urn:schemas-microsoft-com:office:word" xmlns:w="http://schemas.openxmlformats.org/wordprocessingml/2006/main" xmlns:w14="http://schemas.microsoft.com/office/word/2010/wordml" xmlns:w15="http://schemas.microsoft.com/office/word/2012/wordml" xmlns:wpg="http://schemas.microsoft.com/office/word/2010/wordprocessingGroup" xmlns:wpi="http://schemas.microsoft.com/office/word/2010/wordprocessingInk" xmlns:wne="http://schemas.microsoft.com/office/word/2006/wordml" xmlns:wps="http://schemas.microsoft.com/office/word/2010/wordprocessingShape" mc:Ignorable="w14 w15 wp14">
   <w:tbl>
     <w:tblPr>
       <w:tblW w:w="10206" w:type="dxa"/>
@@ -5403,7 +4741,6 @@
           <w:r>
             <w:rPr>
               <w:noProof/>
-              <w:lang w:val="bg-BG" w:eastAsia="bg-BG"/>
             </w:rPr>
             <w:drawing>
               <wp:inline distT="0" distB="0" distL="0" distR="0" wp14:anchorId="2E9DDF4B" wp14:editId="798C125D">
@@ -5468,15 +4805,7 @@
             <w:spacing w:before="60" w:line="240" w:lineRule="exact"/>
           </w:pPr>
           <w:r>
-            <w:t xml:space="preserve">33, Alexander </w:t>
-          </w:r>
-          <w:proofErr w:type="spellStart"/>
-          <w:r>
-            <w:t>Malinov</w:t>
-          </w:r>
-          <w:proofErr w:type="spellEnd"/>
-          <w:r>
-            <w:t xml:space="preserve"> Blvd.</w:t>
+            <w:t>33, Alexander Malinov Blvd.</w:t>
           </w:r>
           <w:r>
             <w:t xml:space="preserve">, </w:t>
@@ -5538,7 +4867,7 @@
 </file>
 
 <file path=word/numbering.xml><?xml version="1.0" encoding="utf-8"?>
-<w:numbering xmlns:wpc="http://schemas.microsoft.com/office/word/2010/wordprocessingCanvas" xmlns:mc="http://schemas.openxmlformats.org/markup-compatibility/2006" xmlns:o="urn:schemas-microsoft-com:office:office" xmlns:r="http://schemas.openxmlformats.org/officeDocument/2006/relationships" xmlns:m="http://schemas.openxmlformats.org/officeDocument/2006/math" xmlns:v="urn:schemas-microsoft-com:vml" xmlns:wp14="http://schemas.microsoft.com/office/word/2010/wordprocessingDrawing" xmlns:wp="http://schemas.openxmlformats.org/drawingml/2006/wordprocessingDrawing" xmlns:w10="urn:schemas-microsoft-com:office:word" xmlns:w="http://schemas.openxmlformats.org/wordprocessingml/2006/main" xmlns:w14="http://schemas.microsoft.com/office/word/2010/wordml" xmlns:wpg="http://schemas.microsoft.com/office/word/2010/wordprocessingGroup" xmlns:wpi="http://schemas.microsoft.com/office/word/2010/wordprocessingInk" xmlns:wne="http://schemas.microsoft.com/office/word/2006/wordml" xmlns:wps="http://schemas.microsoft.com/office/word/2010/wordprocessingShape" mc:Ignorable="w14 wp14">
+<w:numbering xmlns:wpc="http://schemas.microsoft.com/office/word/2010/wordprocessingCanvas" xmlns:mc="http://schemas.openxmlformats.org/markup-compatibility/2006" xmlns:o="urn:schemas-microsoft-com:office:office" xmlns:r="http://schemas.openxmlformats.org/officeDocument/2006/relationships" xmlns:m="http://schemas.openxmlformats.org/officeDocument/2006/math" xmlns:v="urn:schemas-microsoft-com:vml" xmlns:wp14="http://schemas.microsoft.com/office/word/2010/wordprocessingDrawing" xmlns:wp="http://schemas.openxmlformats.org/drawingml/2006/wordprocessingDrawing" xmlns:w10="urn:schemas-microsoft-com:office:word" xmlns:w="http://schemas.openxmlformats.org/wordprocessingml/2006/main" xmlns:w14="http://schemas.microsoft.com/office/word/2010/wordml" xmlns:w15="http://schemas.microsoft.com/office/word/2012/wordml" xmlns:wpg="http://schemas.microsoft.com/office/word/2010/wordprocessingGroup" xmlns:wpi="http://schemas.microsoft.com/office/word/2010/wordprocessingInk" xmlns:wne="http://schemas.microsoft.com/office/word/2006/wordml" xmlns:wps="http://schemas.microsoft.com/office/word/2010/wordprocessingShape" mc:Ignorable="w14 w15 wp14">
   <w:abstractNum w:abstractNumId="0">
     <w:nsid w:val="04E60920"/>
     <w:multiLevelType w:val="hybridMultilevel"/>
@@ -7891,7 +7220,7 @@
 </file>
 
 <file path=word/styles.xml><?xml version="1.0" encoding="utf-8"?>
-<w:styles xmlns:mc="http://schemas.openxmlformats.org/markup-compatibility/2006" xmlns:r="http://schemas.openxmlformats.org/officeDocument/2006/relationships" xmlns:w="http://schemas.openxmlformats.org/wordprocessingml/2006/main" xmlns:w14="http://schemas.microsoft.com/office/word/2010/wordml" mc:Ignorable="w14">
+<w:styles xmlns:mc="http://schemas.openxmlformats.org/markup-compatibility/2006" xmlns:r="http://schemas.openxmlformats.org/officeDocument/2006/relationships" xmlns:w="http://schemas.openxmlformats.org/wordprocessingml/2006/main" xmlns:w14="http://schemas.microsoft.com/office/word/2010/wordml" xmlns:w15="http://schemas.microsoft.com/office/word/2012/wordml" mc:Ignorable="w14 w15">
   <w:docDefaults>
     <w:rPrDefault>
       <w:rPr>
@@ -7901,559 +7230,371 @@
     </w:rPrDefault>
     <w:pPrDefault/>
   </w:docDefaults>
-  <w:latentStyles w:defLockedState="0" w:defUIPriority="0" w:defSemiHidden="1" w:defUnhideWhenUsed="1" w:defQFormat="0" w:count="267">
-    <w:lsdException w:name="Normal" w:semiHidden="0" w:unhideWhenUsed="0" w:qFormat="1"/>
-    <w:lsdException w:name="heading 1" w:semiHidden="0" w:unhideWhenUsed="0" w:qFormat="1"/>
-    <w:lsdException w:name="heading 2" w:semiHidden="0" w:unhideWhenUsed="0" w:qFormat="1"/>
-    <w:lsdException w:name="heading 3" w:semiHidden="0" w:unhideWhenUsed="0" w:qFormat="1"/>
-    <w:lsdException w:name="heading 4" w:qFormat="1"/>
-    <w:lsdException w:name="heading 5" w:qFormat="1"/>
-    <w:lsdException w:name="heading 6" w:qFormat="1"/>
-    <w:lsdException w:name="heading 7" w:qFormat="1"/>
-    <w:lsdException w:name="heading 8" w:qFormat="1"/>
-    <w:lsdException w:name="heading 9" w:qFormat="1"/>
-    <w:lsdException w:name="caption" w:qFormat="1"/>
-    <w:lsdException w:name="List Number" w:semiHidden="0" w:unhideWhenUsed="0"/>
-    <w:lsdException w:name="List 4" w:semiHidden="0" w:unhideWhenUsed="0"/>
-    <w:lsdException w:name="List 5" w:semiHidden="0" w:unhideWhenUsed="0"/>
-    <w:lsdException w:name="Title" w:semiHidden="0" w:unhideWhenUsed="0" w:qFormat="1"/>
-    <w:lsdException w:name="Subtitle" w:semiHidden="0" w:unhideWhenUsed="0" w:qFormat="1"/>
-    <w:lsdException w:name="Salutation" w:semiHidden="0" w:unhideWhenUsed="0"/>
-    <w:lsdException w:name="Date" w:semiHidden="0" w:unhideWhenUsed="0"/>
-    <w:lsdException w:name="Body Text First Indent" w:semiHidden="0" w:unhideWhenUsed="0"/>
-    <w:lsdException w:name="Strong" w:semiHidden="0" w:unhideWhenUsed="0" w:qFormat="1"/>
-    <w:lsdException w:name="Emphasis" w:semiHidden="0" w:unhideWhenUsed="0" w:qFormat="1"/>
-    <w:lsdException w:name="Table Grid" w:semiHidden="0" w:unhideWhenUsed="0"/>
-    <w:lsdException w:name="Placeholder Text" w:uiPriority="99" w:unhideWhenUsed="0"/>
-    <w:lsdException w:name="No Spacing" w:semiHidden="0" w:uiPriority="1" w:unhideWhenUsed="0" w:qFormat="1"/>
-    <w:lsdException w:name="Light Shading" w:semiHidden="0" w:uiPriority="60" w:unhideWhenUsed="0"/>
-    <w:lsdException w:name="Light List" w:semiHidden="0" w:uiPriority="61" w:unhideWhenUsed="0"/>
-    <w:lsdException w:name="Light Grid" w:semiHidden="0" w:uiPriority="62" w:unhideWhenUsed="0"/>
-    <w:lsdException w:name="Medium Shading 1" w:semiHidden="0" w:uiPriority="63" w:unhideWhenUsed="0"/>
-    <w:lsdException w:name="Medium Shading 2" w:semiHidden="0" w:uiPriority="64" w:unhideWhenUsed="0"/>
-    <w:lsdException w:name="Medium List 1" w:semiHidden="0" w:uiPriority="65" w:unhideWhenUsed="0"/>
-    <w:lsdException w:name="Medium List 2" w:semiHidden="0" w:uiPriority="66" w:unhideWhenUsed="0"/>
-    <w:lsdException w:name="Medium Grid 1" w:semiHidden="0" w:uiPriority="67" w:unhideWhenUsed="0"/>
-    <w:lsdException w:name="Medium Grid 2" w:semiHidden="0" w:uiPriority="68" w:unhideWhenUsed="0"/>
-    <w:lsdException w:name="Medium Grid 3" w:semiHidden="0" w:uiPriority="69" w:unhideWhenUsed="0"/>
-    <w:lsdException w:name="Dark List" w:semiHidden="0" w:uiPriority="70" w:unhideWhenUsed="0"/>
-    <w:lsdException w:name="Colorful Shading" w:semiHidden="0" w:uiPriority="71" w:unhideWhenUsed="0"/>
-    <w:lsdException w:name="Colorful List" w:semiHidden="0" w:uiPriority="72" w:unhideWhenUsed="0"/>
-    <w:lsdException w:name="Colorful Grid" w:semiHidden="0" w:uiPriority="73" w:unhideWhenUsed="0"/>
-    <w:lsdException w:name="Light Shading Accent 1" w:semiHidden="0" w:uiPriority="60" w:unhideWhenUsed="0"/>
-    <w:lsdException w:name="Light List Accent 1" w:semiHidden="0" w:uiPriority="61" w:unhideWhenUsed="0"/>
-    <w:lsdException w:name="Light Grid Accent 1" w:semiHidden="0" w:uiPriority="62" w:unhideWhenUsed="0"/>
-    <w:lsdException w:name="Medium Shading 1 Accent 1" w:semiHidden="0" w:uiPriority="63" w:unhideWhenUsed="0"/>
-    <w:lsdException w:name="Medium Shading 2 Accent 1" w:semiHidden="0" w:uiPriority="64" w:unhideWhenUsed="0"/>
-    <w:lsdException w:name="Medium List 1 Accent 1" w:semiHidden="0" w:uiPriority="65" w:unhideWhenUsed="0"/>
-    <w:lsdException w:name="Revision" w:uiPriority="99" w:unhideWhenUsed="0"/>
-    <w:lsdException w:name="List Paragraph" w:semiHidden="0" w:uiPriority="34" w:unhideWhenUsed="0" w:qFormat="1"/>
-    <w:lsdException w:name="Quote" w:semiHidden="0" w:uiPriority="29" w:unhideWhenUsed="0" w:qFormat="1"/>
-    <w:lsdException w:name="Intense Quote" w:semiHidden="0" w:uiPriority="30" w:unhideWhenUsed="0" w:qFormat="1"/>
-    <w:lsdException w:name="Medium List 2 Accent 1" w:semiHidden="0" w:uiPriority="66" w:unhideWhenUsed="0"/>
-    <w:lsdException w:name="Medium Grid 1 Accent 1" w:semiHidden="0" w:uiPriority="67" w:unhideWhenUsed="0"/>
-    <w:lsdException w:name="Medium Grid 2 Accent 1" w:semiHidden="0" w:uiPriority="68" w:unhideWhenUsed="0"/>
-    <w:lsdException w:name="Medium Grid 3 Accent 1" w:semiHidden="0" w:uiPriority="69" w:unhideWhenUsed="0"/>
-    <w:lsdException w:name="Dark List Accent 1" w:semiHidden="0" w:uiPriority="70" w:unhideWhenUsed="0"/>
-    <w:lsdException w:name="Colorful Shading Accent 1" w:semiHidden="0" w:uiPriority="71" w:unhideWhenUsed="0"/>
-    <w:lsdException w:name="Colorful List Accent 1" w:semiHidden="0" w:uiPriority="72" w:unhideWhenUsed="0"/>
-    <w:lsdException w:name="Colorful Grid Accent 1" w:semiHidden="0" w:uiPriority="73" w:unhideWhenUsed="0"/>
-    <w:lsdException w:name="Light Shading Accent 2" w:semiHidden="0" w:uiPriority="60" w:unhideWhenUsed="0"/>
-    <w:lsdException w:name="Light List Accent 2" w:semiHidden="0" w:uiPriority="61" w:unhideWhenUsed="0"/>
-    <w:lsdException w:name="Light Grid Accent 2" w:semiHidden="0" w:uiPriority="62" w:unhideWhenUsed="0"/>
-    <w:lsdException w:name="Medium Shading 1 Accent 2" w:semiHidden="0" w:uiPriority="63" w:unhideWhenUsed="0"/>
-    <w:lsdException w:name="Medium Shading 2 Accent 2" w:semiHidden="0" w:uiPriority="64" w:unhideWhenUsed="0"/>
-    <w:lsdException w:name="Medium List 1 Accent 2" w:semiHidden="0" w:uiPriority="65" w:unhideWhenUsed="0"/>
-    <w:lsdException w:name="Medium List 2 Accent 2" w:semiHidden="0" w:uiPriority="66" w:unhideWhenUsed="0"/>
-    <w:lsdException w:name="Medium Grid 1 Accent 2" w:semiHidden="0" w:uiPriority="67" w:unhideWhenUsed="0"/>
-    <w:lsdException w:name="Medium Grid 2 Accent 2" w:semiHidden="0" w:uiPriority="68" w:unhideWhenUsed="0"/>
-    <w:lsdException w:name="Medium Grid 3 Accent 2" w:semiHidden="0" w:uiPriority="69" w:unhideWhenUsed="0"/>
-    <w:lsdException w:name="Dark List Accent 2" w:semiHidden="0" w:uiPriority="70" w:unhideWhenUsed="0"/>
-    <w:lsdException w:name="Colorful Shading Accent 2" w:semiHidden="0" w:uiPriority="71" w:unhideWhenUsed="0"/>
-    <w:lsdException w:name="Colorful List Accent 2" w:semiHidden="0" w:uiPriority="72" w:unhideWhenUsed="0"/>
-    <w:lsdException w:name="Colorful Grid Accent 2" w:semiHidden="0" w:uiPriority="73" w:unhideWhenUsed="0"/>
-    <w:lsdException w:name="Light Shading Accent 3" w:semiHidden="0" w:uiPriority="60" w:unhideWhenUsed="0"/>
-    <w:lsdException w:name="Light List Accent 3" w:semiHidden="0" w:uiPriority="61" w:unhideWhenUsed="0"/>
-    <w:lsdException w:name="Light Grid Accent 3" w:semiHidden="0" w:uiPriority="62" w:unhideWhenUsed="0"/>
-    <w:lsdException w:name="Medium Shading 1 Accent 3" w:semiHidden="0" w:uiPriority="63" w:unhideWhenUsed="0"/>
-    <w:lsdException w:name="Medium Shading 2 Accent 3" w:semiHidden="0" w:uiPriority="64" w:unhideWhenUsed="0"/>
-    <w:lsdException w:name="Medium List 1 Accent 3" w:semiHidden="0" w:uiPriority="65" w:unhideWhenUsed="0"/>
-    <w:lsdException w:name="Medium List 2 Accent 3" w:semiHidden="0" w:uiPriority="66" w:unhideWhenUsed="0"/>
-    <w:lsdException w:name="Medium Grid 1 Accent 3" w:semiHidden="0" w:uiPriority="67" w:unhideWhenUsed="0"/>
-    <w:lsdException w:name="Medium Grid 2 Accent 3" w:semiHidden="0" w:uiPriority="68" w:unhideWhenUsed="0"/>
-    <w:lsdException w:name="Medium Grid 3 Accent 3" w:semiHidden="0" w:uiPriority="69" w:unhideWhenUsed="0"/>
-    <w:lsdException w:name="Dark List Accent 3" w:semiHidden="0" w:uiPriority="70" w:unhideWhenUsed="0"/>
-    <w:lsdException w:name="Colorful Shading Accent 3" w:semiHidden="0" w:uiPriority="71" w:unhideWhenUsed="0"/>
-    <w:lsdException w:name="Colorful List Accent 3" w:semiHidden="0" w:uiPriority="72" w:unhideWhenUsed="0"/>
-    <w:lsdException w:name="Colorful Grid Accent 3" w:semiHidden="0" w:uiPriority="73" w:unhideWhenUsed="0"/>
-    <w:lsdException w:name="Light Shading Accent 4" w:semiHidden="0" w:uiPriority="60" w:unhideWhenUsed="0"/>
-    <w:lsdException w:name="Light List Accent 4" w:semiHidden="0" w:uiPriority="61" w:unhideWhenUsed="0"/>
-    <w:lsdException w:name="Light Grid Accent 4" w:semiHidden="0" w:uiPriority="62" w:unhideWhenUsed="0"/>
-    <w:lsdException w:name="Medium Shading 1 Accent 4" w:semiHidden="0" w:uiPriority="63" w:unhideWhenUsed="0"/>
-    <w:lsdException w:name="Medium Shading 2 Accent 4" w:semiHidden="0" w:uiPriority="64" w:unhideWhenUsed="0"/>
-    <w:lsdException w:name="Medium List 1 Accent 4" w:semiHidden="0" w:uiPriority="65" w:unhideWhenUsed="0"/>
-    <w:lsdException w:name="Medium List 2 Accent 4" w:semiHidden="0" w:uiPriority="66" w:unhideWhenUsed="0"/>
-    <w:lsdException w:name="Medium Grid 1 Accent 4" w:semiHidden="0" w:uiPriority="67" w:unhideWhenUsed="0"/>
-    <w:lsdException w:name="Medium Grid 2 Accent 4" w:semiHidden="0" w:uiPriority="68" w:unhideWhenUsed="0"/>
-    <w:lsdException w:name="Medium Grid 3 Accent 4" w:semiHidden="0" w:uiPriority="69" w:unhideWhenUsed="0"/>
-    <w:lsdException w:name="Dark List Accent 4" w:semiHidden="0" w:uiPriority="70" w:unhideWhenUsed="0"/>
-    <w:lsdException w:name="Colorful Shading Accent 4" w:semiHidden="0" w:uiPriority="71" w:unhideWhenUsed="0"/>
-    <w:lsdException w:name="Colorful List Accent 4" w:semiHidden="0" w:uiPriority="72" w:unhideWhenUsed="0"/>
-    <w:lsdException w:name="Colorful Grid Accent 4" w:semiHidden="0" w:uiPriority="73" w:unhideWhenUsed="0"/>
-    <w:lsdException w:name="Light Shading Accent 5" w:semiHidden="0" w:uiPriority="60" w:unhideWhenUsed="0"/>
-    <w:lsdException w:name="Light List Accent 5" w:semiHidden="0" w:uiPriority="61" w:unhideWhenUsed="0"/>
-    <w:lsdException w:name="Light Grid Accent 5" w:semiHidden="0" w:uiPriority="62" w:unhideWhenUsed="0"/>
-    <w:lsdException w:name="Medium Shading 1 Accent 5" w:semiHidden="0" w:uiPriority="63" w:unhideWhenUsed="0"/>
-    <w:lsdException w:name="Medium Shading 2 Accent 5" w:semiHidden="0" w:uiPriority="64" w:unhideWhenUsed="0"/>
-    <w:lsdException w:name="Medium List 1 Accent 5" w:semiHidden="0" w:uiPriority="65" w:unhideWhenUsed="0"/>
-    <w:lsdException w:name="Medium List 2 Accent 5" w:semiHidden="0" w:uiPriority="66" w:unhideWhenUsed="0"/>
-    <w:lsdException w:name="Medium Grid 1 Accent 5" w:semiHidden="0" w:uiPriority="67" w:unhideWhenUsed="0"/>
-    <w:lsdException w:name="Medium Grid 2 Accent 5" w:semiHidden="0" w:uiPriority="68" w:unhideWhenUsed="0"/>
-    <w:lsdException w:name="Medium Grid 3 Accent 5" w:semiHidden="0" w:uiPriority="69" w:unhideWhenUsed="0"/>
-    <w:lsdException w:name="Dark List Accent 5" w:semiHidden="0" w:uiPriority="70" w:unhideWhenUsed="0"/>
-    <w:lsdException w:name="Colorful Shading Accent 5" w:semiHidden="0" w:uiPriority="71" w:unhideWhenUsed="0"/>
-    <w:lsdException w:name="Colorful List Accent 5" w:semiHidden="0" w:uiPriority="72" w:unhideWhenUsed="0"/>
-    <w:lsdException w:name="Colorful Grid Accent 5" w:semiHidden="0" w:uiPriority="73" w:unhideWhenUsed="0"/>
-    <w:lsdException w:name="Light Shading Accent 6" w:semiHidden="0" w:uiPriority="60" w:unhideWhenUsed="0"/>
-    <w:lsdException w:name="Light List Accent 6" w:semiHidden="0" w:uiPriority="61" w:unhideWhenUsed="0"/>
-    <w:lsdException w:name="Light Grid Accent 6" w:semiHidden="0" w:uiPriority="62" w:unhideWhenUsed="0"/>
-    <w:lsdException w:name="Medium Shading 1 Accent 6" w:semiHidden="0" w:uiPriority="63" w:unhideWhenUsed="0"/>
-    <w:lsdException w:name="Medium Shading 2 Accent 6" w:semiHidden="0" w:uiPriority="64" w:unhideWhenUsed="0"/>
-    <w:lsdException w:name="Medium List 1 Accent 6" w:semiHidden="0" w:uiPriority="65" w:unhideWhenUsed="0"/>
-    <w:lsdException w:name="Medium List 2 Accent 6" w:semiHidden="0" w:uiPriority="66" w:unhideWhenUsed="0"/>
-    <w:lsdException w:name="Medium Grid 1 Accent 6" w:semiHidden="0" w:uiPriority="67" w:unhideWhenUsed="0"/>
-    <w:lsdException w:name="Medium Grid 2 Accent 6" w:semiHidden="0" w:uiPriority="68" w:unhideWhenUsed="0"/>
-    <w:lsdException w:name="Medium Grid 3 Accent 6" w:semiHidden="0" w:uiPriority="69" w:unhideWhenUsed="0"/>
-    <w:lsdException w:name="Dark List Accent 6" w:semiHidden="0" w:uiPriority="70" w:unhideWhenUsed="0"/>
-    <w:lsdException w:name="Colorful Shading Accent 6" w:semiHidden="0" w:uiPriority="71" w:unhideWhenUsed="0"/>
-    <w:lsdException w:name="Colorful List Accent 6" w:semiHidden="0" w:uiPriority="72" w:unhideWhenUsed="0"/>
-    <w:lsdException w:name="Colorful Grid Accent 6" w:semiHidden="0" w:uiPriority="73" w:unhideWhenUsed="0"/>
-    <w:lsdException w:name="Subtle Emphasis" w:semiHidden="0" w:uiPriority="19" w:unhideWhenUsed="0" w:qFormat="1"/>
-    <w:lsdException w:name="Intense Emphasis" w:semiHidden="0" w:uiPriority="21" w:unhideWhenUsed="0" w:qFormat="1"/>
-    <w:lsdException w:name="Subtle Reference" w:semiHidden="0" w:uiPriority="31" w:unhideWhenUsed="0" w:qFormat="1"/>
-    <w:lsdException w:name="Intense Reference" w:semiHidden="0" w:uiPriority="32" w:unhideWhenUsed="0" w:qFormat="1"/>
-    <w:lsdException w:name="Book Title" w:semiHidden="0" w:uiPriority="33" w:unhideWhenUsed="0" w:qFormat="1"/>
-    <w:lsdException w:name="Bibliography" w:uiPriority="37"/>
-    <w:lsdException w:name="TOC Heading" w:uiPriority="39" w:qFormat="1"/>
-  </w:latentStyles>
-  <w:style w:type="paragraph" w:default="1" w:styleId="Normal">
-    <w:name w:val="Normal"/>
-    <w:qFormat/>
-    <w:rsid w:val="000E532F"/>
-    <w:pPr>
-      <w:spacing w:before="120" w:after="120"/>
-      <w:jc w:val="both"/>
-    </w:pPr>
-    <w:rPr>
-      <w:rFonts w:ascii="Calibri" w:hAnsi="Calibri"/>
-      <w:sz w:val="24"/>
-      <w:szCs w:val="24"/>
-    </w:rPr>
-  </w:style>
-  <w:style w:type="paragraph" w:styleId="Heading1">
-    <w:name w:val="heading 1"/>
-    <w:basedOn w:val="Normal"/>
-    <w:next w:val="Normal"/>
-    <w:link w:val="Heading1Char"/>
-    <w:qFormat/>
-    <w:rsid w:val="000E532F"/>
-    <w:pPr>
-      <w:keepNext/>
-      <w:spacing w:before="240" w:after="60"/>
-      <w:outlineLvl w:val="0"/>
-    </w:pPr>
-    <w:rPr>
-      <w:b/>
-      <w:bCs/>
-      <w:kern w:val="32"/>
-      <w:sz w:val="32"/>
-      <w:szCs w:val="32"/>
-    </w:rPr>
-  </w:style>
-  <w:style w:type="paragraph" w:styleId="Heading2">
-    <w:name w:val="heading 2"/>
-    <w:basedOn w:val="Normal"/>
-    <w:next w:val="Normal"/>
-    <w:link w:val="Heading2Char"/>
-    <w:qFormat/>
-    <w:rsid w:val="000D2140"/>
-    <w:pPr>
-      <w:keepNext/>
-      <w:spacing w:before="240" w:after="60"/>
-      <w:outlineLvl w:val="1"/>
-    </w:pPr>
-    <w:rPr>
-      <w:rFonts w:cs="Arial"/>
-      <w:bCs/>
-      <w:iCs/>
-      <w:szCs w:val="28"/>
-    </w:rPr>
-  </w:style>
-  <w:style w:type="paragraph" w:styleId="Heading3">
-    <w:name w:val="heading 3"/>
-    <w:basedOn w:val="Normal"/>
-    <w:next w:val="Normal"/>
-    <w:link w:val="Heading3Char"/>
-    <w:qFormat/>
-    <w:rsid w:val="007F6CE5"/>
-    <w:pPr>
-      <w:keepNext/>
-      <w:outlineLvl w:val="2"/>
-    </w:pPr>
-    <w:rPr>
-      <w:rFonts w:cs="Arial"/>
-      <w:b/>
-      <w:bCs/>
-      <w:szCs w:val="26"/>
-    </w:rPr>
-  </w:style>
-  <w:style w:type="character" w:default="1" w:styleId="DefaultParagraphFont">
-    <w:name w:val="Default Paragraph Font"/>
-    <w:uiPriority w:val="1"/>
-    <w:semiHidden/>
-    <w:unhideWhenUsed/>
-  </w:style>
-  <w:style w:type="table" w:default="1" w:styleId="TableNormal">
-    <w:name w:val="Normal Table"/>
-    <w:uiPriority w:val="99"/>
-    <w:semiHidden/>
-    <w:unhideWhenUsed/>
-    <w:tblPr>
-      <w:tblInd w:w="0" w:type="dxa"/>
-      <w:tblCellMar>
-        <w:top w:w="0" w:type="dxa"/>
-        <w:left w:w="108" w:type="dxa"/>
-        <w:bottom w:w="0" w:type="dxa"/>
-        <w:right w:w="108" w:type="dxa"/>
-      </w:tblCellMar>
-    </w:tblPr>
-  </w:style>
-  <w:style w:type="numbering" w:default="1" w:styleId="NoList">
-    <w:name w:val="No List"/>
-    <w:uiPriority w:val="99"/>
-    <w:semiHidden/>
-    <w:unhideWhenUsed/>
-  </w:style>
-  <w:style w:type="paragraph" w:styleId="Header">
-    <w:name w:val="header"/>
-    <w:rsid w:val="000E532F"/>
-    <w:pPr>
-      <w:tabs>
-        <w:tab w:val="center" w:pos="4320"/>
-        <w:tab w:val="right" w:pos="8640"/>
-      </w:tabs>
-      <w:jc w:val="right"/>
-    </w:pPr>
-    <w:rPr>
-      <w:rFonts w:ascii="Calibri" w:hAnsi="Calibri"/>
-      <w:sz w:val="22"/>
-      <w:szCs w:val="24"/>
-    </w:rPr>
-  </w:style>
-  <w:style w:type="paragraph" w:styleId="Footer">
-    <w:name w:val="footer"/>
-    <w:rsid w:val="000E532F"/>
-    <w:pPr>
-      <w:tabs>
-        <w:tab w:val="center" w:pos="4320"/>
-        <w:tab w:val="right" w:pos="8640"/>
-      </w:tabs>
-      <w:jc w:val="center"/>
-    </w:pPr>
-    <w:rPr>
-      <w:rFonts w:ascii="Calibri" w:hAnsi="Calibri"/>
-      <w:sz w:val="22"/>
-      <w:szCs w:val="24"/>
-    </w:rPr>
-  </w:style>
-  <w:style w:type="character" w:customStyle="1" w:styleId="Code">
-    <w:name w:val="Code"/>
-    <w:rsid w:val="000E532F"/>
-    <w:rPr>
-      <w:rFonts w:ascii="Courier New" w:hAnsi="Courier New"/>
-      <w:b/>
-      <w:bCs/>
-      <w:sz w:val="24"/>
-      <w:lang w:val="en-US"/>
-    </w:rPr>
-  </w:style>
-  <w:style w:type="character" w:customStyle="1" w:styleId="Heading1Char">
-    <w:name w:val="Heading 1 Char"/>
-    <w:link w:val="Heading1"/>
-    <w:rsid w:val="000E532F"/>
-    <w:rPr>
-      <w:rFonts w:ascii="Calibri" w:hAnsi="Calibri"/>
-      <w:b/>
-      <w:bCs/>
-      <w:kern w:val="32"/>
-      <w:sz w:val="32"/>
-      <w:szCs w:val="32"/>
-      <w:lang w:val="en-US" w:eastAsia="en-US" w:bidi="ar-SA"/>
-    </w:rPr>
-  </w:style>
-  <w:style w:type="table" w:styleId="TableGrid">
-    <w:name w:val="Table Grid"/>
-    <w:basedOn w:val="TableNormal"/>
-    <w:rsid w:val="00193E4B"/>
-    <w:tblPr>
-      <w:tblInd w:w="0" w:type="dxa"/>
-      <w:tblBorders>
-        <w:top w:val="single" w:sz="4" w:space="0" w:color="000000"/>
-        <w:left w:val="single" w:sz="4" w:space="0" w:color="000000"/>
-        <w:bottom w:val="single" w:sz="4" w:space="0" w:color="000000"/>
-        <w:right w:val="single" w:sz="4" w:space="0" w:color="000000"/>
-        <w:insideH w:val="single" w:sz="4" w:space="0" w:color="000000"/>
-        <w:insideV w:val="single" w:sz="4" w:space="0" w:color="000000"/>
-      </w:tblBorders>
-      <w:tblCellMar>
-        <w:top w:w="0" w:type="dxa"/>
-        <w:left w:w="108" w:type="dxa"/>
-        <w:bottom w:w="0" w:type="dxa"/>
-        <w:right w:w="108" w:type="dxa"/>
-      </w:tblCellMar>
-    </w:tblPr>
-  </w:style>
-  <w:style w:type="paragraph" w:styleId="BalloonText">
-    <w:name w:val="Balloon Text"/>
-    <w:basedOn w:val="Normal"/>
-    <w:link w:val="BalloonTextChar"/>
-    <w:rsid w:val="00193E4B"/>
-    <w:rPr>
-      <w:rFonts w:ascii="Tahoma" w:hAnsi="Tahoma" w:cs="Tahoma"/>
-      <w:sz w:val="16"/>
-      <w:szCs w:val="16"/>
-    </w:rPr>
-  </w:style>
-  <w:style w:type="character" w:customStyle="1" w:styleId="BalloonTextChar">
-    <w:name w:val="Balloon Text Char"/>
-    <w:link w:val="BalloonText"/>
-    <w:rsid w:val="00193E4B"/>
-    <w:rPr>
-      <w:rFonts w:ascii="Tahoma" w:hAnsi="Tahoma" w:cs="Tahoma"/>
-      <w:sz w:val="16"/>
-      <w:szCs w:val="16"/>
-    </w:rPr>
-  </w:style>
-  <w:style w:type="character" w:styleId="Hyperlink">
-    <w:name w:val="Hyperlink"/>
-    <w:rsid w:val="009128CD"/>
-    <w:rPr>
-      <w:color w:val="0000FF"/>
-      <w:u w:val="single"/>
-    </w:rPr>
-  </w:style>
-  <w:style w:type="paragraph" w:styleId="DocumentMap">
-    <w:name w:val="Document Map"/>
-    <w:basedOn w:val="Normal"/>
-    <w:link w:val="DocumentMapChar"/>
-    <w:rsid w:val="007F6CE5"/>
-    <w:rPr>
-      <w:rFonts w:ascii="Tahoma" w:hAnsi="Tahoma" w:cs="Tahoma"/>
-      <w:sz w:val="16"/>
-      <w:szCs w:val="16"/>
-    </w:rPr>
-  </w:style>
-  <w:style w:type="character" w:customStyle="1" w:styleId="DocumentMapChar">
-    <w:name w:val="Document Map Char"/>
-    <w:link w:val="DocumentMap"/>
-    <w:rsid w:val="007F6CE5"/>
-    <w:rPr>
-      <w:rFonts w:ascii="Tahoma" w:hAnsi="Tahoma" w:cs="Tahoma"/>
-      <w:sz w:val="16"/>
-      <w:szCs w:val="16"/>
-    </w:rPr>
-  </w:style>
-  <w:style w:type="character" w:customStyle="1" w:styleId="Heading3Char">
-    <w:name w:val="Heading 3 Char"/>
-    <w:link w:val="Heading3"/>
-    <w:rsid w:val="004F3381"/>
-    <w:rPr>
-      <w:rFonts w:ascii="Calibri" w:hAnsi="Calibri" w:cs="Arial"/>
-      <w:b/>
-      <w:bCs/>
-      <w:sz w:val="24"/>
-      <w:szCs w:val="26"/>
-    </w:rPr>
-  </w:style>
-  <w:style w:type="character" w:customStyle="1" w:styleId="Heading2Char">
-    <w:name w:val="Heading 2 Char"/>
-    <w:link w:val="Heading2"/>
-    <w:rsid w:val="000D2140"/>
-    <w:rPr>
-      <w:rFonts w:ascii="Calibri" w:hAnsi="Calibri" w:cs="Arial"/>
-      <w:bCs/>
-      <w:iCs/>
-      <w:sz w:val="24"/>
-      <w:szCs w:val="28"/>
-    </w:rPr>
-  </w:style>
-  <w:style w:type="character" w:styleId="FollowedHyperlink">
-    <w:name w:val="FollowedHyperlink"/>
-    <w:rsid w:val="00E66B7F"/>
-    <w:rPr>
-      <w:color w:val="800080"/>
-      <w:u w:val="single"/>
-    </w:rPr>
-  </w:style>
-  <w:style w:type="paragraph" w:styleId="ListParagraph">
-    <w:name w:val="List Paragraph"/>
-    <w:basedOn w:val="Normal"/>
-    <w:uiPriority w:val="34"/>
-    <w:qFormat/>
-    <w:rsid w:val="00C306AA"/>
-    <w:pPr>
-      <w:ind w:left="720"/>
-      <w:contextualSpacing/>
-    </w:pPr>
-  </w:style>
-</w:styles>
-</file>
-
-<file path=word/stylesWithEffects.xml><?xml version="1.0" encoding="utf-8"?>
-<w:styles xmlns:wpc="http://schemas.microsoft.com/office/word/2010/wordprocessingCanvas" xmlns:mc="http://schemas.openxmlformats.org/markup-compatibility/2006" xmlns:o="urn:schemas-microsoft-com:office:office" xmlns:r="http://schemas.openxmlformats.org/officeDocument/2006/relationships" xmlns:m="http://schemas.openxmlformats.org/officeDocument/2006/math" xmlns:v="urn:schemas-microsoft-com:vml" xmlns:wp14="http://schemas.microsoft.com/office/word/2010/wordprocessingDrawing" xmlns:wp="http://schemas.openxmlformats.org/drawingml/2006/wordprocessingDrawing" xmlns:w10="urn:schemas-microsoft-com:office:word" xmlns:w="http://schemas.openxmlformats.org/wordprocessingml/2006/main" xmlns:w14="http://schemas.microsoft.com/office/word/2010/wordml" xmlns:wpg="http://schemas.microsoft.com/office/word/2010/wordprocessingGroup" xmlns:wpi="http://schemas.microsoft.com/office/word/2010/wordprocessingInk" xmlns:wne="http://schemas.microsoft.com/office/word/2006/wordml" xmlns:wps="http://schemas.microsoft.com/office/word/2010/wordprocessingShape" mc:Ignorable="w14 wp14">
-  <w:docDefaults>
-    <w:rPrDefault>
-      <w:rPr>
-        <w:rFonts w:ascii="Times New Roman" w:eastAsia="Times New Roman" w:hAnsi="Times New Roman" w:cs="Times New Roman"/>
-        <w:lang w:val="en-US" w:eastAsia="en-US" w:bidi="ar-SA"/>
-      </w:rPr>
-    </w:rPrDefault>
-    <w:pPrDefault/>
-  </w:docDefaults>
-  <w:latentStyles w:defLockedState="0" w:defUIPriority="0" w:defSemiHidden="1" w:defUnhideWhenUsed="1" w:defQFormat="0" w:count="267">
-    <w:lsdException w:name="Normal" w:semiHidden="0" w:unhideWhenUsed="0" w:qFormat="1"/>
-    <w:lsdException w:name="heading 1" w:semiHidden="0" w:unhideWhenUsed="0" w:qFormat="1"/>
-    <w:lsdException w:name="heading 2" w:semiHidden="0" w:unhideWhenUsed="0" w:qFormat="1"/>
-    <w:lsdException w:name="heading 3" w:semiHidden="0" w:unhideWhenUsed="0" w:qFormat="1"/>
-    <w:lsdException w:name="heading 4" w:qFormat="1"/>
-    <w:lsdException w:name="heading 5" w:qFormat="1"/>
-    <w:lsdException w:name="heading 6" w:qFormat="1"/>
-    <w:lsdException w:name="heading 7" w:qFormat="1"/>
-    <w:lsdException w:name="heading 8" w:qFormat="1"/>
-    <w:lsdException w:name="heading 9" w:qFormat="1"/>
-    <w:lsdException w:name="caption" w:qFormat="1"/>
-    <w:lsdException w:name="List Number" w:semiHidden="0" w:unhideWhenUsed="0"/>
-    <w:lsdException w:name="List 4" w:semiHidden="0" w:unhideWhenUsed="0"/>
-    <w:lsdException w:name="List 5" w:semiHidden="0" w:unhideWhenUsed="0"/>
-    <w:lsdException w:name="Title" w:semiHidden="0" w:unhideWhenUsed="0" w:qFormat="1"/>
-    <w:lsdException w:name="Subtitle" w:semiHidden="0" w:unhideWhenUsed="0" w:qFormat="1"/>
-    <w:lsdException w:name="Salutation" w:semiHidden="0" w:unhideWhenUsed="0"/>
-    <w:lsdException w:name="Date" w:semiHidden="0" w:unhideWhenUsed="0"/>
-    <w:lsdException w:name="Body Text First Indent" w:semiHidden="0" w:unhideWhenUsed="0"/>
-    <w:lsdException w:name="Strong" w:semiHidden="0" w:unhideWhenUsed="0" w:qFormat="1"/>
-    <w:lsdException w:name="Emphasis" w:semiHidden="0" w:unhideWhenUsed="0" w:qFormat="1"/>
-    <w:lsdException w:name="Table Grid" w:semiHidden="0" w:unhideWhenUsed="0"/>
-    <w:lsdException w:name="Placeholder Text" w:uiPriority="99" w:unhideWhenUsed="0"/>
-    <w:lsdException w:name="No Spacing" w:semiHidden="0" w:uiPriority="1" w:unhideWhenUsed="0" w:qFormat="1"/>
-    <w:lsdException w:name="Light Shading" w:semiHidden="0" w:uiPriority="60" w:unhideWhenUsed="0"/>
-    <w:lsdException w:name="Light List" w:semiHidden="0" w:uiPriority="61" w:unhideWhenUsed="0"/>
-    <w:lsdException w:name="Light Grid" w:semiHidden="0" w:uiPriority="62" w:unhideWhenUsed="0"/>
-    <w:lsdException w:name="Medium Shading 1" w:semiHidden="0" w:uiPriority="63" w:unhideWhenUsed="0"/>
-    <w:lsdException w:name="Medium Shading 2" w:semiHidden="0" w:uiPriority="64" w:unhideWhenUsed="0"/>
-    <w:lsdException w:name="Medium List 1" w:semiHidden="0" w:uiPriority="65" w:unhideWhenUsed="0"/>
-    <w:lsdException w:name="Medium List 2" w:semiHidden="0" w:uiPriority="66" w:unhideWhenUsed="0"/>
-    <w:lsdException w:name="Medium Grid 1" w:semiHidden="0" w:uiPriority="67" w:unhideWhenUsed="0"/>
-    <w:lsdException w:name="Medium Grid 2" w:semiHidden="0" w:uiPriority="68" w:unhideWhenUsed="0"/>
-    <w:lsdException w:name="Medium Grid 3" w:semiHidden="0" w:uiPriority="69" w:unhideWhenUsed="0"/>
-    <w:lsdException w:name="Dark List" w:semiHidden="0" w:uiPriority="70" w:unhideWhenUsed="0"/>
-    <w:lsdException w:name="Colorful Shading" w:semiHidden="0" w:uiPriority="71" w:unhideWhenUsed="0"/>
-    <w:lsdException w:name="Colorful List" w:semiHidden="0" w:uiPriority="72" w:unhideWhenUsed="0"/>
-    <w:lsdException w:name="Colorful Grid" w:semiHidden="0" w:uiPriority="73" w:unhideWhenUsed="0"/>
-    <w:lsdException w:name="Light Shading Accent 1" w:semiHidden="0" w:uiPriority="60" w:unhideWhenUsed="0"/>
-    <w:lsdException w:name="Light List Accent 1" w:semiHidden="0" w:uiPriority="61" w:unhideWhenUsed="0"/>
-    <w:lsdException w:name="Light Grid Accent 1" w:semiHidden="0" w:uiPriority="62" w:unhideWhenUsed="0"/>
-    <w:lsdException w:name="Medium Shading 1 Accent 1" w:semiHidden="0" w:uiPriority="63" w:unhideWhenUsed="0"/>
-    <w:lsdException w:name="Medium Shading 2 Accent 1" w:semiHidden="0" w:uiPriority="64" w:unhideWhenUsed="0"/>
-    <w:lsdException w:name="Medium List 1 Accent 1" w:semiHidden="0" w:uiPriority="65" w:unhideWhenUsed="0"/>
-    <w:lsdException w:name="Revision" w:uiPriority="99" w:unhideWhenUsed="0"/>
-    <w:lsdException w:name="List Paragraph" w:semiHidden="0" w:uiPriority="34" w:unhideWhenUsed="0" w:qFormat="1"/>
-    <w:lsdException w:name="Quote" w:semiHidden="0" w:uiPriority="29" w:unhideWhenUsed="0" w:qFormat="1"/>
-    <w:lsdException w:name="Intense Quote" w:semiHidden="0" w:uiPriority="30" w:unhideWhenUsed="0" w:qFormat="1"/>
-    <w:lsdException w:name="Medium List 2 Accent 1" w:semiHidden="0" w:uiPriority="66" w:unhideWhenUsed="0"/>
-    <w:lsdException w:name="Medium Grid 1 Accent 1" w:semiHidden="0" w:uiPriority="67" w:unhideWhenUsed="0"/>
-    <w:lsdException w:name="Medium Grid 2 Accent 1" w:semiHidden="0" w:uiPriority="68" w:unhideWhenUsed="0"/>
-    <w:lsdException w:name="Medium Grid 3 Accent 1" w:semiHidden="0" w:uiPriority="69" w:unhideWhenUsed="0"/>
-    <w:lsdException w:name="Dark List Accent 1" w:semiHidden="0" w:uiPriority="70" w:unhideWhenUsed="0"/>
-    <w:lsdException w:name="Colorful Shading Accent 1" w:semiHidden="0" w:uiPriority="71" w:unhideWhenUsed="0"/>
-    <w:lsdException w:name="Colorful List Accent 1" w:semiHidden="0" w:uiPriority="72" w:unhideWhenUsed="0"/>
-    <w:lsdException w:name="Colorful Grid Accent 1" w:semiHidden="0" w:uiPriority="73" w:unhideWhenUsed="0"/>
-    <w:lsdException w:name="Light Shading Accent 2" w:semiHidden="0" w:uiPriority="60" w:unhideWhenUsed="0"/>
-    <w:lsdException w:name="Light List Accent 2" w:semiHidden="0" w:uiPriority="61" w:unhideWhenUsed="0"/>
-    <w:lsdException w:name="Light Grid Accent 2" w:semiHidden="0" w:uiPriority="62" w:unhideWhenUsed="0"/>
-    <w:lsdException w:name="Medium Shading 1 Accent 2" w:semiHidden="0" w:uiPriority="63" w:unhideWhenUsed="0"/>
-    <w:lsdException w:name="Medium Shading 2 Accent 2" w:semiHidden="0" w:uiPriority="64" w:unhideWhenUsed="0"/>
-    <w:lsdException w:name="Medium List 1 Accent 2" w:semiHidden="0" w:uiPriority="65" w:unhideWhenUsed="0"/>
-    <w:lsdException w:name="Medium List 2 Accent 2" w:semiHidden="0" w:uiPriority="66" w:unhideWhenUsed="0"/>
-    <w:lsdException w:name="Medium Grid 1 Accent 2" w:semiHidden="0" w:uiPriority="67" w:unhideWhenUsed="0"/>
-    <w:lsdException w:name="Medium Grid 2 Accent 2" w:semiHidden="0" w:uiPriority="68" w:unhideWhenUsed="0"/>
-    <w:lsdException w:name="Medium Grid 3 Accent 2" w:semiHidden="0" w:uiPriority="69" w:unhideWhenUsed="0"/>
-    <w:lsdException w:name="Dark List Accent 2" w:semiHidden="0" w:uiPriority="70" w:unhideWhenUsed="0"/>
-    <w:lsdException w:name="Colorful Shading Accent 2" w:semiHidden="0" w:uiPriority="71" w:unhideWhenUsed="0"/>
-    <w:lsdException w:name="Colorful List Accent 2" w:semiHidden="0" w:uiPriority="72" w:unhideWhenUsed="0"/>
-    <w:lsdException w:name="Colorful Grid Accent 2" w:semiHidden="0" w:uiPriority="73" w:unhideWhenUsed="0"/>
-    <w:lsdException w:name="Light Shading Accent 3" w:semiHidden="0" w:uiPriority="60" w:unhideWhenUsed="0"/>
-    <w:lsdException w:name="Light List Accent 3" w:semiHidden="0" w:uiPriority="61" w:unhideWhenUsed="0"/>
-    <w:lsdException w:name="Light Grid Accent 3" w:semiHidden="0" w:uiPriority="62" w:unhideWhenUsed="0"/>
-    <w:lsdException w:name="Medium Shading 1 Accent 3" w:semiHidden="0" w:uiPriority="63" w:unhideWhenUsed="0"/>
-    <w:lsdException w:name="Medium Shading 2 Accent 3" w:semiHidden="0" w:uiPriority="64" w:unhideWhenUsed="0"/>
-    <w:lsdException w:name="Medium List 1 Accent 3" w:semiHidden="0" w:uiPriority="65" w:unhideWhenUsed="0"/>
-    <w:lsdException w:name="Medium List 2 Accent 3" w:semiHidden="0" w:uiPriority="66" w:unhideWhenUsed="0"/>
-    <w:lsdException w:name="Medium Grid 1 Accent 3" w:semiHidden="0" w:uiPriority="67" w:unhideWhenUsed="0"/>
-    <w:lsdException w:name="Medium Grid 2 Accent 3" w:semiHidden="0" w:uiPriority="68" w:unhideWhenUsed="0"/>
-    <w:lsdException w:name="Medium Grid 3 Accent 3" w:semiHidden="0" w:uiPriority="69" w:unhideWhenUsed="0"/>
-    <w:lsdException w:name="Dark List Accent 3" w:semiHidden="0" w:uiPriority="70" w:unhideWhenUsed="0"/>
-    <w:lsdException w:name="Colorful Shading Accent 3" w:semiHidden="0" w:uiPriority="71" w:unhideWhenUsed="0"/>
-    <w:lsdException w:name="Colorful List Accent 3" w:semiHidden="0" w:uiPriority="72" w:unhideWhenUsed="0"/>
-    <w:lsdException w:name="Colorful Grid Accent 3" w:semiHidden="0" w:uiPriority="73" w:unhideWhenUsed="0"/>
-    <w:lsdException w:name="Light Shading Accent 4" w:semiHidden="0" w:uiPriority="60" w:unhideWhenUsed="0"/>
-    <w:lsdException w:name="Light List Accent 4" w:semiHidden="0" w:uiPriority="61" w:unhideWhenUsed="0"/>
-    <w:lsdException w:name="Light Grid Accent 4" w:semiHidden="0" w:uiPriority="62" w:unhideWhenUsed="0"/>
-    <w:lsdException w:name="Medium Shading 1 Accent 4" w:semiHidden="0" w:uiPriority="63" w:unhideWhenUsed="0"/>
-    <w:lsdException w:name="Medium Shading 2 Accent 4" w:semiHidden="0" w:uiPriority="64" w:unhideWhenUsed="0"/>
-    <w:lsdException w:name="Medium List 1 Accent 4" w:semiHidden="0" w:uiPriority="65" w:unhideWhenUsed="0"/>
-    <w:lsdException w:name="Medium List 2 Accent 4" w:semiHidden="0" w:uiPriority="66" w:unhideWhenUsed="0"/>
-    <w:lsdException w:name="Medium Grid 1 Accent 4" w:semiHidden="0" w:uiPriority="67" w:unhideWhenUsed="0"/>
-    <w:lsdException w:name="Medium Grid 2 Accent 4" w:semiHidden="0" w:uiPriority="68" w:unhideWhenUsed="0"/>
-    <w:lsdException w:name="Medium Grid 3 Accent 4" w:semiHidden="0" w:uiPriority="69" w:unhideWhenUsed="0"/>
-    <w:lsdException w:name="Dark List Accent 4" w:semiHidden="0" w:uiPriority="70" w:unhideWhenUsed="0"/>
-    <w:lsdException w:name="Colorful Shading Accent 4" w:semiHidden="0" w:uiPriority="71" w:unhideWhenUsed="0"/>
-    <w:lsdException w:name="Colorful List Accent 4" w:semiHidden="0" w:uiPriority="72" w:unhideWhenUsed="0"/>
-    <w:lsdException w:name="Colorful Grid Accent 4" w:semiHidden="0" w:uiPriority="73" w:unhideWhenUsed="0"/>
-    <w:lsdException w:name="Light Shading Accent 5" w:semiHidden="0" w:uiPriority="60" w:unhideWhenUsed="0"/>
-    <w:lsdException w:name="Light List Accent 5" w:semiHidden="0" w:uiPriority="61" w:unhideWhenUsed="0"/>
-    <w:lsdException w:name="Light Grid Accent 5" w:semiHidden="0" w:uiPriority="62" w:unhideWhenUsed="0"/>
-    <w:lsdException w:name="Medium Shading 1 Accent 5" w:semiHidden="0" w:uiPriority="63" w:unhideWhenUsed="0"/>
-    <w:lsdException w:name="Medium Shading 2 Accent 5" w:semiHidden="0" w:uiPriority="64" w:unhideWhenUsed="0"/>
-    <w:lsdException w:name="Medium List 1 Accent 5" w:semiHidden="0" w:uiPriority="65" w:unhideWhenUsed="0"/>
-    <w:lsdException w:name="Medium List 2 Accent 5" w:semiHidden="0" w:uiPriority="66" w:unhideWhenUsed="0"/>
-    <w:lsdException w:name="Medium Grid 1 Accent 5" w:semiHidden="0" w:uiPriority="67" w:unhideWhenUsed="0"/>
-    <w:lsdException w:name="Medium Grid 2 Accent 5" w:semiHidden="0" w:uiPriority="68" w:unhideWhenUsed="0"/>
-    <w:lsdException w:name="Medium Grid 3 Accent 5" w:semiHidden="0" w:uiPriority="69" w:unhideWhenUsed="0"/>
-    <w:lsdException w:name="Dark List Accent 5" w:semiHidden="0" w:uiPriority="70" w:unhideWhenUsed="0"/>
-    <w:lsdException w:name="Colorful Shading Accent 5" w:semiHidden="0" w:uiPriority="71" w:unhideWhenUsed="0"/>
-    <w:lsdException w:name="Colorful List Accent 5" w:semiHidden="0" w:uiPriority="72" w:unhideWhenUsed="0"/>
-    <w:lsdException w:name="Colorful Grid Accent 5" w:semiHidden="0" w:uiPriority="73" w:unhideWhenUsed="0"/>
-    <w:lsdException w:name="Light Shading Accent 6" w:semiHidden="0" w:uiPriority="60" w:unhideWhenUsed="0"/>
-    <w:lsdException w:name="Light List Accent 6" w:semiHidden="0" w:uiPriority="61" w:unhideWhenUsed="0"/>
-    <w:lsdException w:name="Light Grid Accent 6" w:semiHidden="0" w:uiPriority="62" w:unhideWhenUsed="0"/>
-    <w:lsdException w:name="Medium Shading 1 Accent 6" w:semiHidden="0" w:uiPriority="63" w:unhideWhenUsed="0"/>
-    <w:lsdException w:name="Medium Shading 2 Accent 6" w:semiHidden="0" w:uiPriority="64" w:unhideWhenUsed="0"/>
-    <w:lsdException w:name="Medium List 1 Accent 6" w:semiHidden="0" w:uiPriority="65" w:unhideWhenUsed="0"/>
-    <w:lsdException w:name="Medium List 2 Accent 6" w:semiHidden="0" w:uiPriority="66" w:unhideWhenUsed="0"/>
-    <w:lsdException w:name="Medium Grid 1 Accent 6" w:semiHidden="0" w:uiPriority="67" w:unhideWhenUsed="0"/>
-    <w:lsdException w:name="Medium Grid 2 Accent 6" w:semiHidden="0" w:uiPriority="68" w:unhideWhenUsed="0"/>
-    <w:lsdException w:name="Medium Grid 3 Accent 6" w:semiHidden="0" w:uiPriority="69" w:unhideWhenUsed="0"/>
-    <w:lsdException w:name="Dark List Accent 6" w:semiHidden="0" w:uiPriority="70" w:unhideWhenUsed="0"/>
-    <w:lsdException w:name="Colorful Shading Accent 6" w:semiHidden="0" w:uiPriority="71" w:unhideWhenUsed="0"/>
-    <w:lsdException w:name="Colorful List Accent 6" w:semiHidden="0" w:uiPriority="72" w:unhideWhenUsed="0"/>
-    <w:lsdException w:name="Colorful Grid Accent 6" w:semiHidden="0" w:uiPriority="73" w:unhideWhenUsed="0"/>
-    <w:lsdException w:name="Subtle Emphasis" w:semiHidden="0" w:uiPriority="19" w:unhideWhenUsed="0" w:qFormat="1"/>
-    <w:lsdException w:name="Intense Emphasis" w:semiHidden="0" w:uiPriority="21" w:unhideWhenUsed="0" w:qFormat="1"/>
-    <w:lsdException w:name="Subtle Reference" w:semiHidden="0" w:uiPriority="31" w:unhideWhenUsed="0" w:qFormat="1"/>
-    <w:lsdException w:name="Intense Reference" w:semiHidden="0" w:uiPriority="32" w:unhideWhenUsed="0" w:qFormat="1"/>
-    <w:lsdException w:name="Book Title" w:semiHidden="0" w:uiPriority="33" w:unhideWhenUsed="0" w:qFormat="1"/>
-    <w:lsdException w:name="Bibliography" w:uiPriority="37"/>
-    <w:lsdException w:name="TOC Heading" w:uiPriority="39" w:qFormat="1"/>
+  <w:latentStyles w:defLockedState="0" w:defUIPriority="0" w:defSemiHidden="0" w:defUnhideWhenUsed="0" w:defQFormat="0" w:count="371">
+    <w:lsdException w:name="Normal" w:qFormat="1"/>
+    <w:lsdException w:name="heading 1" w:qFormat="1"/>
+    <w:lsdException w:name="heading 2" w:qFormat="1"/>
+    <w:lsdException w:name="heading 3" w:qFormat="1"/>
+    <w:lsdException w:name="heading 4" w:semiHidden="1" w:unhideWhenUsed="1" w:qFormat="1"/>
+    <w:lsdException w:name="heading 5" w:semiHidden="1" w:unhideWhenUsed="1" w:qFormat="1"/>
+    <w:lsdException w:name="heading 6" w:semiHidden="1" w:unhideWhenUsed="1" w:qFormat="1"/>
+    <w:lsdException w:name="heading 7" w:semiHidden="1" w:unhideWhenUsed="1" w:qFormat="1"/>
+    <w:lsdException w:name="heading 8" w:semiHidden="1" w:unhideWhenUsed="1" w:qFormat="1"/>
+    <w:lsdException w:name="heading 9" w:semiHidden="1" w:unhideWhenUsed="1" w:qFormat="1"/>
+    <w:lsdException w:name="index 1" w:semiHidden="1" w:unhideWhenUsed="1"/>
+    <w:lsdException w:name="index 2" w:semiHidden="1" w:unhideWhenUsed="1"/>
+    <w:lsdException w:name="index 3" w:semiHidden="1" w:unhideWhenUsed="1"/>
+    <w:lsdException w:name="index 4" w:semiHidden="1" w:unhideWhenUsed="1"/>
+    <w:lsdException w:name="index 5" w:semiHidden="1" w:unhideWhenUsed="1"/>
+    <w:lsdException w:name="index 6" w:semiHidden="1" w:unhideWhenUsed="1"/>
+    <w:lsdException w:name="index 7" w:semiHidden="1" w:unhideWhenUsed="1"/>
+    <w:lsdException w:name="index 8" w:semiHidden="1" w:unhideWhenUsed="1"/>
+    <w:lsdException w:name="index 9" w:semiHidden="1" w:unhideWhenUsed="1"/>
+    <w:lsdException w:name="toc 1" w:semiHidden="1" w:unhideWhenUsed="1"/>
+    <w:lsdException w:name="toc 2" w:semiHidden="1" w:unhideWhenUsed="1"/>
+    <w:lsdException w:name="toc 3" w:semiHidden="1" w:unhideWhenUsed="1"/>
+    <w:lsdException w:name="toc 4" w:semiHidden="1" w:unhideWhenUsed="1"/>
+    <w:lsdException w:name="toc 5" w:semiHidden="1" w:unhideWhenUsed="1"/>
+    <w:lsdException w:name="toc 6" w:semiHidden="1" w:unhideWhenUsed="1"/>
+    <w:lsdException w:name="toc 7" w:semiHidden="1" w:unhideWhenUsed="1"/>
+    <w:lsdException w:name="toc 8" w:semiHidden="1" w:unhideWhenUsed="1"/>
+    <w:lsdException w:name="toc 9" w:semiHidden="1" w:unhideWhenUsed="1"/>
+    <w:lsdException w:name="Normal Indent" w:semiHidden="1" w:unhideWhenUsed="1"/>
+    <w:lsdException w:name="footnote text" w:semiHidden="1" w:unhideWhenUsed="1"/>
+    <w:lsdException w:name="annotation text" w:semiHidden="1" w:unhideWhenUsed="1"/>
+    <w:lsdException w:name="header" w:semiHidden="1" w:unhideWhenUsed="1"/>
+    <w:lsdException w:name="footer" w:semiHidden="1" w:unhideWhenUsed="1"/>
+    <w:lsdException w:name="index heading" w:semiHidden="1" w:unhideWhenUsed="1"/>
+    <w:lsdException w:name="caption" w:semiHidden="1" w:unhideWhenUsed="1" w:qFormat="1"/>
+    <w:lsdException w:name="table of figures" w:semiHidden="1" w:unhideWhenUsed="1"/>
+    <w:lsdException w:name="envelope address" w:semiHidden="1" w:unhideWhenUsed="1"/>
+    <w:lsdException w:name="envelope return" w:semiHidden="1" w:unhideWhenUsed="1"/>
+    <w:lsdException w:name="footnote reference" w:semiHidden="1" w:unhideWhenUsed="1"/>
+    <w:lsdException w:name="annotation reference" w:semiHidden="1" w:unhideWhenUsed="1"/>
+    <w:lsdException w:name="line number" w:semiHidden="1" w:unhideWhenUsed="1"/>
+    <w:lsdException w:name="page number" w:semiHidden="1" w:unhideWhenUsed="1"/>
+    <w:lsdException w:name="endnote reference" w:semiHidden="1" w:unhideWhenUsed="1"/>
+    <w:lsdException w:name="endnote text" w:semiHidden="1" w:unhideWhenUsed="1"/>
+    <w:lsdException w:name="table of authorities" w:semiHidden="1" w:unhideWhenUsed="1"/>
+    <w:lsdException w:name="macro" w:semiHidden="1" w:unhideWhenUsed="1"/>
+    <w:lsdException w:name="toa heading" w:semiHidden="1" w:unhideWhenUsed="1"/>
+    <w:lsdException w:name="List" w:semiHidden="1" w:unhideWhenUsed="1"/>
+    <w:lsdException w:name="List Bullet" w:semiHidden="1" w:unhideWhenUsed="1"/>
+    <w:lsdException w:name="List 2" w:semiHidden="1" w:unhideWhenUsed="1"/>
+    <w:lsdException w:name="List 3" w:semiHidden="1" w:unhideWhenUsed="1"/>
+    <w:lsdException w:name="List Bullet 2" w:semiHidden="1" w:unhideWhenUsed="1"/>
+    <w:lsdException w:name="List Bullet 3" w:semiHidden="1" w:unhideWhenUsed="1"/>
+    <w:lsdException w:name="List Bullet 4" w:semiHidden="1" w:unhideWhenUsed="1"/>
+    <w:lsdException w:name="List Bullet 5" w:semiHidden="1" w:unhideWhenUsed="1"/>
+    <w:lsdException w:name="List Number 2" w:semiHidden="1" w:unhideWhenUsed="1"/>
+    <w:lsdException w:name="List Number 3" w:semiHidden="1" w:unhideWhenUsed="1"/>
+    <w:lsdException w:name="List Number 4" w:semiHidden="1" w:unhideWhenUsed="1"/>
+    <w:lsdException w:name="List Number 5" w:semiHidden="1" w:unhideWhenUsed="1"/>
+    <w:lsdException w:name="Title" w:qFormat="1"/>
+    <w:lsdException w:name="Closing" w:semiHidden="1" w:unhideWhenUsed="1"/>
+    <w:lsdException w:name="Signature" w:semiHidden="1" w:unhideWhenUsed="1"/>
+    <w:lsdException w:name="Default Paragraph Font" w:semiHidden="1" w:unhideWhenUsed="1"/>
+    <w:lsdException w:name="Body Text" w:semiHidden="1" w:unhideWhenUsed="1"/>
+    <w:lsdException w:name="Body Text Indent" w:semiHidden="1" w:unhideWhenUsed="1"/>
+    <w:lsdException w:name="List Continue" w:semiHidden="1" w:unhideWhenUsed="1"/>
+    <w:lsdException w:name="List Continue 2" w:semiHidden="1" w:unhideWhenUsed="1"/>
+    <w:lsdException w:name="List Continue 3" w:semiHidden="1" w:unhideWhenUsed="1"/>
+    <w:lsdException w:name="List Continue 4" w:semiHidden="1" w:unhideWhenUsed="1"/>
+    <w:lsdException w:name="List Continue 5" w:semiHidden="1" w:unhideWhenUsed="1"/>
+    <w:lsdException w:name="Message Header" w:semiHidden="1" w:unhideWhenUsed="1"/>
+    <w:lsdException w:name="Subtitle" w:qFormat="1"/>
+    <w:lsdException w:name="Body Text First Indent 2" w:semiHidden="1" w:unhideWhenUsed="1"/>
+    <w:lsdException w:name="Note Heading" w:semiHidden="1" w:unhideWhenUsed="1"/>
+    <w:lsdException w:name="Body Text 2" w:semiHidden="1" w:unhideWhenUsed="1"/>
+    <w:lsdException w:name="Body Text 3" w:semiHidden="1" w:unhideWhenUsed="1"/>
+    <w:lsdException w:name="Body Text Indent 2" w:semiHidden="1" w:unhideWhenUsed="1"/>
+    <w:lsdException w:name="Body Text Indent 3" w:semiHidden="1" w:unhideWhenUsed="1"/>
+    <w:lsdException w:name="Block Text" w:semiHidden="1" w:unhideWhenUsed="1"/>
+    <w:lsdException w:name="Hyperlink" w:semiHidden="1" w:unhideWhenUsed="1"/>
+    <w:lsdException w:name="FollowedHyperlink" w:semiHidden="1" w:unhideWhenUsed="1"/>
+    <w:lsdException w:name="Strong" w:qFormat="1"/>
+    <w:lsdException w:name="Emphasis" w:qFormat="1"/>
+    <w:lsdException w:name="Document Map" w:semiHidden="1" w:unhideWhenUsed="1"/>
+    <w:lsdException w:name="Plain Text" w:semiHidden="1" w:unhideWhenUsed="1"/>
+    <w:lsdException w:name="E-mail Signature" w:semiHidden="1" w:unhideWhenUsed="1"/>
+    <w:lsdException w:name="HTML Top of Form" w:semiHidden="1" w:unhideWhenUsed="1"/>
+    <w:lsdException w:name="HTML Bottom of Form" w:semiHidden="1" w:unhideWhenUsed="1"/>
+    <w:lsdException w:name="Normal (Web)" w:semiHidden="1" w:unhideWhenUsed="1"/>
+    <w:lsdException w:name="HTML Acronym" w:semiHidden="1" w:unhideWhenUsed="1"/>
+    <w:lsdException w:name="HTML Address" w:semiHidden="1" w:unhideWhenUsed="1"/>
+    <w:lsdException w:name="HTML Cite" w:semiHidden="1" w:unhideWhenUsed="1"/>
+    <w:lsdException w:name="HTML Code" w:semiHidden="1" w:unhideWhenUsed="1"/>
+    <w:lsdException w:name="HTML Definition" w:semiHidden="1" w:unhideWhenUsed="1"/>
+    <w:lsdException w:name="HTML Keyboard" w:semiHidden="1" w:unhideWhenUsed="1"/>
+    <w:lsdException w:name="HTML Preformatted" w:semiHidden="1" w:unhideWhenUsed="1"/>
+    <w:lsdException w:name="HTML Sample" w:semiHidden="1" w:unhideWhenUsed="1"/>
+    <w:lsdException w:name="HTML Typewriter" w:semiHidden="1" w:unhideWhenUsed="1"/>
+    <w:lsdException w:name="HTML Variable" w:semiHidden="1" w:unhideWhenUsed="1"/>
+    <w:lsdException w:name="Normal Table" w:semiHidden="1" w:unhideWhenUsed="1"/>
+    <w:lsdException w:name="annotation subject" w:semiHidden="1" w:unhideWhenUsed="1"/>
+    <w:lsdException w:name="No List" w:semiHidden="1" w:unhideWhenUsed="1"/>
+    <w:lsdException w:name="Outline List 1" w:semiHidden="1" w:unhideWhenUsed="1"/>
+    <w:lsdException w:name="Outline List 2" w:semiHidden="1" w:unhideWhenUsed="1"/>
+    <w:lsdException w:name="Outline List 3" w:semiHidden="1" w:unhideWhenUsed="1"/>
+    <w:lsdException w:name="Table Simple 1" w:semiHidden="1" w:unhideWhenUsed="1"/>
+    <w:lsdException w:name="Table Simple 2" w:semiHidden="1" w:unhideWhenUsed="1"/>
+    <w:lsdException w:name="Table Simple 3" w:semiHidden="1" w:unhideWhenUsed="1"/>
+    <w:lsdException w:name="Table Classic 1" w:semiHidden="1" w:unhideWhenUsed="1"/>
+    <w:lsdException w:name="Table Classic 2" w:semiHidden="1" w:unhideWhenUsed="1"/>
+    <w:lsdException w:name="Table Classic 3" w:semiHidden="1" w:unhideWhenUsed="1"/>
+    <w:lsdException w:name="Table Classic 4" w:semiHidden="1" w:unhideWhenUsed="1"/>
+    <w:lsdException w:name="Table Colorful 1" w:semiHidden="1" w:unhideWhenUsed="1"/>
+    <w:lsdException w:name="Table Colorful 2" w:semiHidden="1" w:unhideWhenUsed="1"/>
+    <w:lsdException w:name="Table Colorful 3" w:semiHidden="1" w:unhideWhenUsed="1"/>
+    <w:lsdException w:name="Table Columns 1" w:semiHidden="1" w:unhideWhenUsed="1"/>
+    <w:lsdException w:name="Table Columns 2" w:semiHidden="1" w:unhideWhenUsed="1"/>
+    <w:lsdException w:name="Table Columns 3" w:semiHidden="1" w:unhideWhenUsed="1"/>
+    <w:lsdException w:name="Table Columns 4" w:semiHidden="1" w:unhideWhenUsed="1"/>
+    <w:lsdException w:name="Table Columns 5" w:semiHidden="1" w:unhideWhenUsed="1"/>
+    <w:lsdException w:name="Table Grid 1" w:semiHidden="1" w:unhideWhenUsed="1"/>
+    <w:lsdException w:name="Table Grid 2" w:semiHidden="1" w:unhideWhenUsed="1"/>
+    <w:lsdException w:name="Table Grid 3" w:semiHidden="1" w:unhideWhenUsed="1"/>
+    <w:lsdException w:name="Table Grid 4" w:semiHidden="1" w:unhideWhenUsed="1"/>
+    <w:lsdException w:name="Table Grid 5" w:semiHidden="1" w:unhideWhenUsed="1"/>
+    <w:lsdException w:name="Table Grid 6" w:semiHidden="1" w:unhideWhenUsed="1"/>
+    <w:lsdException w:name="Table Grid 7" w:semiHidden="1" w:unhideWhenUsed="1"/>
+    <w:lsdException w:name="Table Grid 8" w:semiHidden="1" w:unhideWhenUsed="1"/>
+    <w:lsdException w:name="Table List 1" w:semiHidden="1" w:unhideWhenUsed="1"/>
+    <w:lsdException w:name="Table List 2" w:semiHidden="1" w:unhideWhenUsed="1"/>
+    <w:lsdException w:name="Table List 3" w:semiHidden="1" w:unhideWhenUsed="1"/>
+    <w:lsdException w:name="Table List 4" w:semiHidden="1" w:unhideWhenUsed="1"/>
+    <w:lsdException w:name="Table List 5" w:semiHidden="1" w:unhideWhenUsed="1"/>
+    <w:lsdException w:name="Table List 6" w:semiHidden="1" w:unhideWhenUsed="1"/>
+    <w:lsdException w:name="Table List 7" w:semiHidden="1" w:unhideWhenUsed="1"/>
+    <w:lsdException w:name="Table List 8" w:semiHidden="1" w:unhideWhenUsed="1"/>
+    <w:lsdException w:name="Table 3D effects 1" w:semiHidden="1" w:unhideWhenUsed="1"/>
+    <w:lsdException w:name="Table 3D effects 2" w:semiHidden="1" w:unhideWhenUsed="1"/>
+    <w:lsdException w:name="Table 3D effects 3" w:semiHidden="1" w:unhideWhenUsed="1"/>
+    <w:lsdException w:name="Table Contemporary" w:semiHidden="1" w:unhideWhenUsed="1"/>
+    <w:lsdException w:name="Table Elegant" w:semiHidden="1" w:unhideWhenUsed="1"/>
+    <w:lsdException w:name="Table Professional" w:semiHidden="1" w:unhideWhenUsed="1"/>
+    <w:lsdException w:name="Table Subtle 1" w:semiHidden="1" w:unhideWhenUsed="1"/>
+    <w:lsdException w:name="Table Subtle 2" w:semiHidden="1" w:unhideWhenUsed="1"/>
+    <w:lsdException w:name="Table Web 1" w:semiHidden="1" w:unhideWhenUsed="1"/>
+    <w:lsdException w:name="Table Web 2" w:semiHidden="1" w:unhideWhenUsed="1"/>
+    <w:lsdException w:name="Table Web 3" w:semiHidden="1" w:unhideWhenUsed="1"/>
+    <w:lsdException w:name="Balloon Text" w:semiHidden="1" w:unhideWhenUsed="1"/>
+    <w:lsdException w:name="Table Theme" w:semiHidden="1" w:unhideWhenUsed="1"/>
+    <w:lsdException w:name="Placeholder Text" w:semiHidden="1" w:uiPriority="99"/>
+    <w:lsdException w:name="No Spacing" w:uiPriority="1" w:qFormat="1"/>
+    <w:lsdException w:name="Light Shading" w:uiPriority="60"/>
+    <w:lsdException w:name="Light List" w:uiPriority="61"/>
+    <w:lsdException w:name="Light Grid" w:uiPriority="62"/>
+    <w:lsdException w:name="Medium Shading 1" w:uiPriority="63"/>
+    <w:lsdException w:name="Medium Shading 2" w:uiPriority="64"/>
+    <w:lsdException w:name="Medium List 1" w:uiPriority="65"/>
+    <w:lsdException w:name="Medium List 2" w:uiPriority="66"/>
+    <w:lsdException w:name="Medium Grid 1" w:uiPriority="67"/>
+    <w:lsdException w:name="Medium Grid 2" w:uiPriority="68"/>
+    <w:lsdException w:name="Medium Grid 3" w:uiPriority="69"/>
+    <w:lsdException w:name="Dark List" w:uiPriority="70"/>
+    <w:lsdException w:name="Colorful Shading" w:uiPriority="71"/>
+    <w:lsdException w:name="Colorful List" w:uiPriority="72"/>
+    <w:lsdException w:name="Colorful Grid" w:uiPriority="73"/>
+    <w:lsdException w:name="Light Shading Accent 1" w:uiPriority="60"/>
+    <w:lsdException w:name="Light List Accent 1" w:uiPriority="61"/>
+    <w:lsdException w:name="Light Grid Accent 1" w:uiPriority="62"/>
+    <w:lsdException w:name="Medium Shading 1 Accent 1" w:uiPriority="63"/>
+    <w:lsdException w:name="Medium Shading 2 Accent 1" w:uiPriority="64"/>
+    <w:lsdException w:name="Medium List 1 Accent 1" w:uiPriority="65"/>
+    <w:lsdException w:name="Revision" w:semiHidden="1" w:uiPriority="99"/>
+    <w:lsdException w:name="List Paragraph" w:uiPriority="34" w:qFormat="1"/>
+    <w:lsdException w:name="Quote" w:uiPriority="29" w:qFormat="1"/>
+    <w:lsdException w:name="Intense Quote" w:uiPriority="30" w:qFormat="1"/>
+    <w:lsdException w:name="Medium List 2 Accent 1" w:uiPriority="66"/>
+    <w:lsdException w:name="Medium Grid 1 Accent 1" w:uiPriority="67"/>
+    <w:lsdException w:name="Medium Grid 2 Accent 1" w:uiPriority="68"/>
+    <w:lsdException w:name="Medium Grid 3 Accent 1" w:uiPriority="69"/>
+    <w:lsdException w:name="Dark List Accent 1" w:uiPriority="70"/>
+    <w:lsdException w:name="Colorful Shading Accent 1" w:uiPriority="71"/>
+    <w:lsdException w:name="Colorful List Accent 1" w:uiPriority="72"/>
+    <w:lsdException w:name="Colorful Grid Accent 1" w:uiPriority="73"/>
+    <w:lsdException w:name="Light Shading Accent 2" w:uiPriority="60"/>
+    <w:lsdException w:name="Light List Accent 2" w:uiPriority="61"/>
+    <w:lsdException w:name="Light Grid Accent 2" w:uiPriority="62"/>
+    <w:lsdException w:name="Medium Shading 1 Accent 2" w:uiPriority="63"/>
+    <w:lsdException w:name="Medium Shading 2 Accent 2" w:uiPriority="64"/>
+    <w:lsdException w:name="Medium List 1 Accent 2" w:uiPriority="65"/>
+    <w:lsdException w:name="Medium List 2 Accent 2" w:uiPriority="66"/>
+    <w:lsdException w:name="Medium Grid 1 Accent 2" w:uiPriority="67"/>
+    <w:lsdException w:name="Medium Grid 2 Accent 2" w:uiPriority="68"/>
+    <w:lsdException w:name="Medium Grid 3 Accent 2" w:uiPriority="69"/>
+    <w:lsdException w:name="Dark List Accent 2" w:uiPriority="70"/>
+    <w:lsdException w:name="Colorful Shading Accent 2" w:uiPriority="71"/>
+    <w:lsdException w:name="Colorful List Accent 2" w:uiPriority="72"/>
+    <w:lsdException w:name="Colorful Grid Accent 2" w:uiPriority="73"/>
+    <w:lsdException w:name="Light Shading Accent 3" w:uiPriority="60"/>
+    <w:lsdException w:name="Light List Accent 3" w:uiPriority="61"/>
+    <w:lsdException w:name="Light Grid Accent 3" w:uiPriority="62"/>
+    <w:lsdException w:name="Medium Shading 1 Accent 3" w:uiPriority="63"/>
+    <w:lsdException w:name="Medium Shading 2 Accent 3" w:uiPriority="64"/>
+    <w:lsdException w:name="Medium List 1 Accent 3" w:uiPriority="65"/>
+    <w:lsdException w:name="Medium List 2 Accent 3" w:uiPriority="66"/>
+    <w:lsdException w:name="Medium Grid 1 Accent 3" w:uiPriority="67"/>
+    <w:lsdException w:name="Medium Grid 2 Accent 3" w:uiPriority="68"/>
+    <w:lsdException w:name="Medium Grid 3 Accent 3" w:uiPriority="69"/>
+    <w:lsdException w:name="Dark List Accent 3" w:uiPriority="70"/>
+    <w:lsdException w:name="Colorful Shading Accent 3" w:uiPriority="71"/>
+    <w:lsdException w:name="Colorful List Accent 3" w:uiPriority="72"/>
+    <w:lsdException w:name="Colorful Grid Accent 3" w:uiPriority="73"/>
+    <w:lsdException w:name="Light Shading Accent 4" w:uiPriority="60"/>
+    <w:lsdException w:name="Light List Accent 4" w:uiPriority="61"/>
+    <w:lsdException w:name="Light Grid Accent 4" w:uiPriority="62"/>
+    <w:lsdException w:name="Medium Shading 1 Accent 4" w:uiPriority="63"/>
+    <w:lsdException w:name="Medium Shading 2 Accent 4" w:uiPriority="64"/>
+    <w:lsdException w:name="Medium List 1 Accent 4" w:uiPriority="65"/>
+    <w:lsdException w:name="Medium List 2 Accent 4" w:uiPriority="66"/>
+    <w:lsdException w:name="Medium Grid 1 Accent 4" w:uiPriority="67"/>
+    <w:lsdException w:name="Medium Grid 2 Accent 4" w:uiPriority="68"/>
+    <w:lsdException w:name="Medium Grid 3 Accent 4" w:uiPriority="69"/>
+    <w:lsdException w:name="Dark List Accent 4" w:uiPriority="70"/>
+    <w:lsdException w:name="Colorful Shading Accent 4" w:uiPriority="71"/>
+    <w:lsdException w:name="Colorful List Accent 4" w:uiPriority="72"/>
+    <w:lsdException w:name="Colorful Grid Accent 4" w:uiPriority="73"/>
+    <w:lsdException w:name="Light Shading Accent 5" w:uiPriority="60"/>
+    <w:lsdException w:name="Light List Accent 5" w:uiPriority="61"/>
+    <w:lsdException w:name="Light Grid Accent 5" w:uiPriority="62"/>
+    <w:lsdException w:name="Medium Shading 1 Accent 5" w:uiPriority="63"/>
+    <w:lsdException w:name="Medium Shading 2 Accent 5" w:uiPriority="64"/>
+    <w:lsdException w:name="Medium List 1 Accent 5" w:uiPriority="65"/>
+    <w:lsdException w:name="Medium List 2 Accent 5" w:uiPriority="66"/>
+    <w:lsdException w:name="Medium Grid 1 Accent 5" w:uiPriority="67"/>
+    <w:lsdException w:name="Medium Grid 2 Accent 5" w:uiPriority="68"/>
+    <w:lsdException w:name="Medium Grid 3 Accent 5" w:uiPriority="69"/>
+    <w:lsdException w:name="Dark List Accent 5" w:uiPriority="70"/>
+    <w:lsdException w:name="Colorful Shading Accent 5" w:uiPriority="71"/>
+    <w:lsdException w:name="Colorful List Accent 5" w:uiPriority="72"/>
+    <w:lsdException w:name="Colorful Grid Accent 5" w:uiPriority="73"/>
+    <w:lsdException w:name="Light Shading Accent 6" w:uiPriority="60"/>
+    <w:lsdException w:name="Light List Accent 6" w:uiPriority="61"/>
+    <w:lsdException w:name="Light Grid Accent 6" w:uiPriority="62"/>
+    <w:lsdException w:name="Medium Shading 1 Accent 6" w:uiPriority="63"/>
+    <w:lsdException w:name="Medium Shading 2 Accent 6" w:uiPriority="64"/>
+    <w:lsdException w:name="Medium List 1 Accent 6" w:uiPriority="65"/>
+    <w:lsdException w:name="Medium List 2 Accent 6" w:uiPriority="66"/>
+    <w:lsdException w:name="Medium Grid 1 Accent 6" w:uiPriority="67"/>
+    <w:lsdException w:name="Medium Grid 2 Accent 6" w:uiPriority="68"/>
+    <w:lsdException w:name="Medium Grid 3 Accent 6" w:uiPriority="69"/>
+    <w:lsdException w:name="Dark List Accent 6" w:uiPriority="70"/>
+    <w:lsdException w:name="Colorful Shading Accent 6" w:uiPriority="71"/>
+    <w:lsdException w:name="Colorful List Accent 6" w:uiPriority="72"/>
+    <w:lsdException w:name="Colorful Grid Accent 6" w:uiPriority="73"/>
+    <w:lsdException w:name="Subtle Emphasis" w:uiPriority="19" w:qFormat="1"/>
+    <w:lsdException w:name="Intense Emphasis" w:uiPriority="21" w:qFormat="1"/>
+    <w:lsdException w:name="Subtle Reference" w:uiPriority="31" w:qFormat="1"/>
+    <w:lsdException w:name="Intense Reference" w:uiPriority="32" w:qFormat="1"/>
+    <w:lsdException w:name="Book Title" w:uiPriority="33" w:qFormat="1"/>
+    <w:lsdException w:name="Bibliography" w:semiHidden="1" w:uiPriority="37" w:unhideWhenUsed="1"/>
+    <w:lsdException w:name="TOC Heading" w:semiHidden="1" w:uiPriority="39" w:unhideWhenUsed="1" w:qFormat="1"/>
+    <w:lsdException w:name="Plain Table 1" w:uiPriority="41"/>
+    <w:lsdException w:name="Plain Table 2" w:uiPriority="42"/>
+    <w:lsdException w:name="Plain Table 3" w:uiPriority="43"/>
+    <w:lsdException w:name="Plain Table 4" w:uiPriority="44"/>
+    <w:lsdException w:name="Plain Table 5" w:uiPriority="45"/>
+    <w:lsdException w:name="Grid Table Light" w:uiPriority="40"/>
+    <w:lsdException w:name="Grid Table 1 Light" w:uiPriority="46"/>
+    <w:lsdException w:name="Grid Table 2" w:uiPriority="47"/>
+    <w:lsdException w:name="Grid Table 3" w:uiPriority="48"/>
+    <w:lsdException w:name="Grid Table 4" w:uiPriority="49"/>
+    <w:lsdException w:name="Grid Table 5 Dark" w:uiPriority="50"/>
+    <w:lsdException w:name="Grid Table 6 Colorful" w:uiPriority="51"/>
+    <w:lsdException w:name="Grid Table 7 Colorful" w:uiPriority="52"/>
+    <w:lsdException w:name="Grid Table 1 Light Accent 1" w:uiPriority="46"/>
+    <w:lsdException w:name="Grid Table 2 Accent 1" w:uiPriority="47"/>
+    <w:lsdException w:name="Grid Table 3 Accent 1" w:uiPriority="48"/>
+    <w:lsdException w:name="Grid Table 4 Accent 1" w:uiPriority="49"/>
+    <w:lsdException w:name="Grid Table 5 Dark Accent 1" w:uiPriority="50"/>
+    <w:lsdException w:name="Grid Table 6 Colorful Accent 1" w:uiPriority="51"/>
+    <w:lsdException w:name="Grid Table 7 Colorful Accent 1" w:uiPriority="52"/>
+    <w:lsdException w:name="Grid Table 1 Light Accent 2" w:uiPriority="46"/>
+    <w:lsdException w:name="Grid Table 2 Accent 2" w:uiPriority="47"/>
+    <w:lsdException w:name="Grid Table 3 Accent 2" w:uiPriority="48"/>
+    <w:lsdException w:name="Grid Table 4 Accent 2" w:uiPriority="49"/>
+    <w:lsdException w:name="Grid Table 5 Dark Accent 2" w:uiPriority="50"/>
+    <w:lsdException w:name="Grid Table 6 Colorful Accent 2" w:uiPriority="51"/>
+    <w:lsdException w:name="Grid Table 7 Colorful Accent 2" w:uiPriority="52"/>
+    <w:lsdException w:name="Grid Table 1 Light Accent 3" w:uiPriority="46"/>
+    <w:lsdException w:name="Grid Table 2 Accent 3" w:uiPriority="47"/>
+    <w:lsdException w:name="Grid Table 3 Accent 3" w:uiPriority="48"/>
+    <w:lsdException w:name="Grid Table 4 Accent 3" w:uiPriority="49"/>
+    <w:lsdException w:name="Grid Table 5 Dark Accent 3" w:uiPriority="50"/>
+    <w:lsdException w:name="Grid Table 6 Colorful Accent 3" w:uiPriority="51"/>
+    <w:lsdException w:name="Grid Table 7 Colorful Accent 3" w:uiPriority="52"/>
+    <w:lsdException w:name="Grid Table 1 Light Accent 4" w:uiPriority="46"/>
+    <w:lsdException w:name="Grid Table 2 Accent 4" w:uiPriority="47"/>
+    <w:lsdException w:name="Grid Table 3 Accent 4" w:uiPriority="48"/>
+    <w:lsdException w:name="Grid Table 4 Accent 4" w:uiPriority="49"/>
+    <w:lsdException w:name="Grid Table 5 Dark Accent 4" w:uiPriority="50"/>
+    <w:lsdException w:name="Grid Table 6 Colorful Accent 4" w:uiPriority="51"/>
+    <w:lsdException w:name="Grid Table 7 Colorful Accent 4" w:uiPriority="52"/>
+    <w:lsdException w:name="Grid Table 1 Light Accent 5" w:uiPriority="46"/>
+    <w:lsdException w:name="Grid Table 2 Accent 5" w:uiPriority="47"/>
+    <w:lsdException w:name="Grid Table 3 Accent 5" w:uiPriority="48"/>
+    <w:lsdException w:name="Grid Table 4 Accent 5" w:uiPriority="49"/>
+    <w:lsdException w:name="Grid Table 5 Dark Accent 5" w:uiPriority="50"/>
+    <w:lsdException w:name="Grid Table 6 Colorful Accent 5" w:uiPriority="51"/>
+    <w:lsdException w:name="Grid Table 7 Colorful Accent 5" w:uiPriority="52"/>
+    <w:lsdException w:name="Grid Table 1 Light Accent 6" w:uiPriority="46"/>
+    <w:lsdException w:name="Grid Table 2 Accent 6" w:uiPriority="47"/>
+    <w:lsdException w:name="Grid Table 3 Accent 6" w:uiPriority="48"/>
+    <w:lsdException w:name="Grid Table 4 Accent 6" w:uiPriority="49"/>
+    <w:lsdException w:name="Grid Table 5 Dark Accent 6" w:uiPriority="50"/>
+    <w:lsdException w:name="Grid Table 6 Colorful Accent 6" w:uiPriority="51"/>
+    <w:lsdException w:name="Grid Table 7 Colorful Accent 6" w:uiPriority="52"/>
+    <w:lsdException w:name="List Table 1 Light" w:uiPriority="46"/>
+    <w:lsdException w:name="List Table 2" w:uiPriority="47"/>
+    <w:lsdException w:name="List Table 3" w:uiPriority="48"/>
+    <w:lsdException w:name="List Table 4" w:uiPriority="49"/>
+    <w:lsdException w:name="List Table 5 Dark" w:uiPriority="50"/>
+    <w:lsdException w:name="List Table 6 Colorful" w:uiPriority="51"/>
+    <w:lsdException w:name="List Table 7 Colorful" w:uiPriority="52"/>
+    <w:lsdException w:name="List Table 1 Light Accent 1" w:uiPriority="46"/>
+    <w:lsdException w:name="List Table 2 Accent 1" w:uiPriority="47"/>
+    <w:lsdException w:name="List Table 3 Accent 1" w:uiPriority="48"/>
+    <w:lsdException w:name="List Table 4 Accent 1" w:uiPriority="49"/>
+    <w:lsdException w:name="List Table 5 Dark Accent 1" w:uiPriority="50"/>
+    <w:lsdException w:name="List Table 6 Colorful Accent 1" w:uiPriority="51"/>
+    <w:lsdException w:name="List Table 7 Colorful Accent 1" w:uiPriority="52"/>
+    <w:lsdException w:name="List Table 1 Light Accent 2" w:uiPriority="46"/>
+    <w:lsdException w:name="List Table 2 Accent 2" w:uiPriority="47"/>
+    <w:lsdException w:name="List Table 3 Accent 2" w:uiPriority="48"/>
+    <w:lsdException w:name="List Table 4 Accent 2" w:uiPriority="49"/>
+    <w:lsdException w:name="List Table 5 Dark Accent 2" w:uiPriority="50"/>
+    <w:lsdException w:name="List Table 6 Colorful Accent 2" w:uiPriority="51"/>
+    <w:lsdException w:name="List Table 7 Colorful Accent 2" w:uiPriority="52"/>
+    <w:lsdException w:name="List Table 1 Light Accent 3" w:uiPriority="46"/>
+    <w:lsdException w:name="List Table 2 Accent 3" w:uiPriority="47"/>
+    <w:lsdException w:name="List Table 3 Accent 3" w:uiPriority="48"/>
+    <w:lsdException w:name="List Table 4 Accent 3" w:uiPriority="49"/>
+    <w:lsdException w:name="List Table 5 Dark Accent 3" w:uiPriority="50"/>
+    <w:lsdException w:name="List Table 6 Colorful Accent 3" w:uiPriority="51"/>
+    <w:lsdException w:name="List Table 7 Colorful Accent 3" w:uiPriority="52"/>
+    <w:lsdException w:name="List Table 1 Light Accent 4" w:uiPriority="46"/>
+    <w:lsdException w:name="List Table 2 Accent 4" w:uiPriority="47"/>
+    <w:lsdException w:name="List Table 3 Accent 4" w:uiPriority="48"/>
+    <w:lsdException w:name="List Table 4 Accent 4" w:uiPriority="49"/>
+    <w:lsdException w:name="List Table 5 Dark Accent 4" w:uiPriority="50"/>
+    <w:lsdException w:name="List Table 6 Colorful Accent 4" w:uiPriority="51"/>
+    <w:lsdException w:name="List Table 7 Colorful Accent 4" w:uiPriority="52"/>
+    <w:lsdException w:name="List Table 1 Light Accent 5" w:uiPriority="46"/>
+    <w:lsdException w:name="List Table 2 Accent 5" w:uiPriority="47"/>
+    <w:lsdException w:name="List Table 3 Accent 5" w:uiPriority="48"/>
+    <w:lsdException w:name="List Table 4 Accent 5" w:uiPriority="49"/>
+    <w:lsdException w:name="List Table 5 Dark Accent 5" w:uiPriority="50"/>
+    <w:lsdException w:name="List Table 6 Colorful Accent 5" w:uiPriority="51"/>
+    <w:lsdException w:name="List Table 7 Colorful Accent 5" w:uiPriority="52"/>
+    <w:lsdException w:name="List Table 1 Light Accent 6" w:uiPriority="46"/>
+    <w:lsdException w:name="List Table 2 Accent 6" w:uiPriority="47"/>
+    <w:lsdException w:name="List Table 3 Accent 6" w:uiPriority="48"/>
+    <w:lsdException w:name="List Table 4 Accent 6" w:uiPriority="49"/>
+    <w:lsdException w:name="List Table 5 Dark Accent 6" w:uiPriority="50"/>
+    <w:lsdException w:name="List Table 6 Colorful Accent 6" w:uiPriority="51"/>
+    <w:lsdException w:name="List Table 7 Colorful Accent 6" w:uiPriority="52"/>
   </w:latentStyles>
   <w:style w:type="paragraph" w:default="1" w:styleId="Normal">
     <w:name w:val="Normal"/>
@@ -8983,7 +8124,7 @@
   <a:extraClrSchemeLst/>
   <a:extLst>
     <a:ext uri="{05A4C25C-085E-4340-85A3-A5531E510DB2}">
-      <thm15:themeFamily xmlns:thm15="http://schemas.microsoft.com/office/thememl/2012/main" xmlns="" name="Office Theme" id="{62F939B6-93AF-4DB8-9C6B-D6C7DFDC589F}" vid="{4A3C46E8-61CC-4603-A589-7422A47A8E4A}"/>
+      <thm15:themeFamily xmlns:thm15="http://schemas.microsoft.com/office/thememl/2012/main" name="Office Theme" id="{62F939B6-93AF-4DB8-9C6B-D6C7DFDC589F}" vid="{4A3C46E8-61CC-4603-A589-7422A47A8E4A}"/>
     </a:ext>
   </a:extLst>
 </a:theme>

</xml_diff>

<commit_message>
ScoreBoardTest updates and fixes
</commit_message>
<xml_diff>
--- a/Refactoring Documentation.docx
+++ b/Refactoring Documentation.docx
@@ -241,7 +241,6 @@
                 <w:noProof/>
               </w:rPr>
             </w:pPr>
-            <w:proofErr w:type="spellStart"/>
             <w:r>
               <w:rPr>
                 <w:rFonts w:asciiTheme="minorHAnsi" w:hAnsiTheme="minorHAnsi" w:cs="Consolas"/>
@@ -249,7 +248,6 @@
               </w:rPr>
               <w:t>MinesInitializer</w:t>
             </w:r>
-            <w:proofErr w:type="spellEnd"/>
             <w:r>
               <w:rPr>
                 <w:rFonts w:asciiTheme="minorHAnsi" w:hAnsiTheme="minorHAnsi" w:cs="Consolas"/>
@@ -310,7 +308,6 @@
               </w:rPr>
               <w:t xml:space="preserve"> </w:t>
             </w:r>
-            <w:proofErr w:type="spellStart"/>
             <w:r>
               <w:rPr>
                 <w:rFonts w:ascii="Consolas" w:hAnsi="Consolas" w:cs="Consolas"/>
@@ -321,29 +318,16 @@
               </w:rPr>
               <w:t>MinesInitializer</w:t>
             </w:r>
-            <w:proofErr w:type="spellEnd"/>
-            <w:r>
-              <w:rPr>
-                <w:rFonts w:ascii="Consolas" w:hAnsi="Consolas" w:cs="Consolas"/>
-                <w:color w:val="000000"/>
-                <w:sz w:val="19"/>
-                <w:szCs w:val="19"/>
-                <w:highlight w:val="white"/>
-              </w:rPr>
-              <w:t xml:space="preserve"> </w:t>
-            </w:r>
-            <w:proofErr w:type="spellStart"/>
-            <w:r>
-              <w:rPr>
-                <w:rFonts w:ascii="Consolas" w:hAnsi="Consolas" w:cs="Consolas"/>
-                <w:color w:val="000000"/>
-                <w:sz w:val="19"/>
-                <w:szCs w:val="19"/>
-                <w:highlight w:val="white"/>
-              </w:rPr>
-              <w:t>onlyInstance</w:t>
-            </w:r>
-            <w:proofErr w:type="spellEnd"/>
+            <w:r>
+              <w:rPr>
+                <w:rFonts w:ascii="Consolas" w:hAnsi="Consolas" w:cs="Consolas"/>
+                <w:color w:val="000000"/>
+                <w:sz w:val="19"/>
+                <w:szCs w:val="19"/>
+                <w:highlight w:val="white"/>
+              </w:rPr>
+              <w:t xml:space="preserve"> onlyInstance</w:t>
+            </w:r>
             <w:r>
               <w:rPr>
                 <w:rFonts w:ascii="Consolas" w:hAnsi="Consolas" w:cs="Consolas"/>
@@ -385,29 +369,7 @@
                 <w:szCs w:val="19"/>
                 <w:highlight w:val="white"/>
               </w:rPr>
-              <w:t xml:space="preserve"> </w:t>
-            </w:r>
-            <w:proofErr w:type="spellStart"/>
-            <w:r>
-              <w:rPr>
-                <w:rFonts w:ascii="Consolas" w:hAnsi="Consolas" w:cs="Consolas"/>
-                <w:color w:val="000000"/>
-                <w:sz w:val="19"/>
-                <w:szCs w:val="19"/>
-                <w:highlight w:val="white"/>
-              </w:rPr>
-              <w:t>MinesInitializer</w:t>
-            </w:r>
-            <w:proofErr w:type="spellEnd"/>
-            <w:r>
-              <w:rPr>
-                <w:rFonts w:ascii="Consolas" w:hAnsi="Consolas" w:cs="Consolas"/>
-                <w:color w:val="000000"/>
-                <w:sz w:val="19"/>
-                <w:szCs w:val="19"/>
-                <w:highlight w:val="white"/>
-              </w:rPr>
-              <w:t>()</w:t>
+              <w:t xml:space="preserve"> MinesInitializer()</w:t>
             </w:r>
             <w:r>
               <w:rPr>
@@ -472,7 +434,6 @@
               </w:rPr>
               <w:t xml:space="preserve"> </w:t>
             </w:r>
-            <w:proofErr w:type="spellStart"/>
             <w:r>
               <w:rPr>
                 <w:rFonts w:ascii="Consolas" w:hAnsi="Consolas" w:cs="Consolas"/>
@@ -483,7 +444,6 @@
               </w:rPr>
               <w:t>MinesInitializer</w:t>
             </w:r>
-            <w:proofErr w:type="spellEnd"/>
             <w:r>
               <w:rPr>
                 <w:rFonts w:ascii="Consolas" w:hAnsi="Consolas" w:cs="Consolas"/>
@@ -552,7 +512,6 @@
                 <w:noProof/>
               </w:rPr>
             </w:pPr>
-            <w:proofErr w:type="spellStart"/>
             <w:r>
               <w:rPr>
                 <w:rFonts w:ascii="Consolas" w:hAnsi="Consolas" w:cs="Consolas"/>
@@ -563,7 +522,6 @@
               </w:rPr>
               <w:t>IScoreBoard</w:t>
             </w:r>
-            <w:proofErr w:type="spellEnd"/>
             <w:r>
               <w:rPr>
                 <w:rFonts w:ascii="Consolas" w:hAnsi="Consolas" w:cs="Consolas"/>
@@ -587,7 +545,6 @@
                 <w:noProof/>
               </w:rPr>
             </w:pPr>
-            <w:proofErr w:type="spellStart"/>
             <w:r>
               <w:rPr>
                 <w:rFonts w:ascii="Consolas" w:hAnsi="Consolas" w:cs="Consolas"/>
@@ -598,7 +555,6 @@
               </w:rPr>
               <w:t>IMinesGenerator</w:t>
             </w:r>
-            <w:proofErr w:type="spellEnd"/>
             <w:r>
               <w:rPr>
                 <w:rFonts w:ascii="Consolas" w:hAnsi="Consolas" w:cs="Consolas"/>
@@ -622,7 +578,6 @@
                 <w:noProof/>
               </w:rPr>
             </w:pPr>
-            <w:proofErr w:type="spellStart"/>
             <w:r>
               <w:rPr>
                 <w:rFonts w:ascii="Consolas" w:hAnsi="Consolas" w:cs="Consolas"/>
@@ -652,7 +607,6 @@
               </w:rPr>
               <w:t>FillWithRandomMines</w:t>
             </w:r>
-            <w:proofErr w:type="spellEnd"/>
             <w:r>
               <w:rPr>
                 <w:rFonts w:ascii="Consolas" w:hAnsi="Consolas" w:cs="Consolas"/>
@@ -676,7 +630,6 @@
                 <w:noProof/>
               </w:rPr>
             </w:pPr>
-            <w:proofErr w:type="spellStart"/>
             <w:r>
               <w:rPr>
                 <w:rFonts w:ascii="Consolas" w:hAnsi="Consolas" w:cs="Consolas"/>
@@ -687,7 +640,6 @@
               </w:rPr>
               <w:t>IDrawer</w:t>
             </w:r>
-            <w:proofErr w:type="spellEnd"/>
             <w:r>
               <w:rPr>
                 <w:rFonts w:ascii="Consolas" w:hAnsi="Consolas" w:cs="Consolas"/>
@@ -711,27 +663,15 @@
                 <w:noProof/>
               </w:rPr>
             </w:pPr>
-            <w:proofErr w:type="spellStart"/>
-            <w:r>
-              <w:rPr>
-                <w:rFonts w:ascii="Consolas" w:hAnsi="Consolas" w:cs="Consolas"/>
-                <w:color w:val="2B91AF"/>
-                <w:sz w:val="19"/>
-                <w:szCs w:val="19"/>
-                <w:highlight w:val="white"/>
-              </w:rPr>
-              <w:t>IMinesweeperFactory</w:t>
-            </w:r>
-            <w:proofErr w:type="spellEnd"/>
-            <w:r>
-              <w:rPr>
-                <w:rFonts w:ascii="Consolas" w:hAnsi="Consolas" w:cs="Consolas"/>
-                <w:color w:val="2B91AF"/>
-                <w:sz w:val="19"/>
-                <w:szCs w:val="19"/>
-                <w:highlight w:val="white"/>
-              </w:rPr>
-              <w:t xml:space="preserve"> </w:t>
+            <w:r>
+              <w:rPr>
+                <w:rFonts w:ascii="Consolas" w:hAnsi="Consolas" w:cs="Consolas"/>
+                <w:color w:val="2B91AF"/>
+                <w:sz w:val="19"/>
+                <w:szCs w:val="19"/>
+                <w:highlight w:val="white"/>
+              </w:rPr>
+              <w:t xml:space="preserve">IMinesweeperFactory </w:t>
             </w:r>
             <w:r>
               <w:rPr>
@@ -756,7 +696,6 @@
                 <w:noProof/>
               </w:rPr>
             </w:pPr>
-            <w:proofErr w:type="spellStart"/>
             <w:r>
               <w:rPr>
                 <w:rFonts w:ascii="Consolas" w:hAnsi="Consolas" w:cs="Consolas"/>
@@ -767,7 +706,6 @@
               </w:rPr>
               <w:t>IMinesweeperFactory</w:t>
             </w:r>
-            <w:proofErr w:type="spellEnd"/>
             <w:r>
               <w:rPr>
                 <w:rFonts w:ascii="Consolas" w:hAnsi="Consolas" w:cs="Consolas"/>
@@ -849,7 +787,6 @@
               </w:rPr>
               <w:t xml:space="preserve"> </w:t>
             </w:r>
-            <w:proofErr w:type="spellStart"/>
             <w:r>
               <w:rPr>
                 <w:rFonts w:ascii="Consolas" w:hAnsi="Consolas" w:cs="Consolas"/>
@@ -860,7 +797,6 @@
               </w:rPr>
               <w:t>MinesGenerator</w:t>
             </w:r>
-            <w:proofErr w:type="spellEnd"/>
             <w:r>
               <w:rPr>
                 <w:rFonts w:ascii="Consolas" w:hAnsi="Consolas" w:cs="Consolas"/>
@@ -871,7 +807,6 @@
               </w:rPr>
               <w:t xml:space="preserve"> : </w:t>
             </w:r>
-            <w:proofErr w:type="spellStart"/>
             <w:r>
               <w:rPr>
                 <w:rFonts w:ascii="Consolas" w:hAnsi="Consolas" w:cs="Consolas"/>
@@ -882,7 +817,6 @@
               </w:rPr>
               <w:t>IMinesGenerator</w:t>
             </w:r>
-            <w:proofErr w:type="spellEnd"/>
             <w:r>
               <w:rPr>
                 <w:rFonts w:ascii="Consolas" w:hAnsi="Consolas" w:cs="Consolas"/>
@@ -926,7 +860,6 @@
               </w:rPr>
               <w:t xml:space="preserve"> </w:t>
             </w:r>
-            <w:proofErr w:type="spellStart"/>
             <w:r>
               <w:rPr>
                 <w:rFonts w:ascii="Consolas" w:hAnsi="Consolas" w:cs="Consolas"/>
@@ -937,7 +870,6 @@
               </w:rPr>
               <w:t>ScoreBoard</w:t>
             </w:r>
-            <w:proofErr w:type="spellEnd"/>
             <w:r>
               <w:rPr>
                 <w:rFonts w:ascii="Consolas" w:hAnsi="Consolas" w:cs="Consolas"/>
@@ -948,7 +880,6 @@
               </w:rPr>
               <w:t xml:space="preserve"> : </w:t>
             </w:r>
-            <w:proofErr w:type="spellStart"/>
             <w:r>
               <w:rPr>
                 <w:rFonts w:ascii="Consolas" w:hAnsi="Consolas" w:cs="Consolas"/>
@@ -959,7 +890,6 @@
               </w:rPr>
               <w:t>IScoreBoard</w:t>
             </w:r>
-            <w:proofErr w:type="spellEnd"/>
             <w:r>
               <w:rPr>
                 <w:rFonts w:ascii="Consolas" w:hAnsi="Consolas" w:cs="Consolas"/>
@@ -991,20 +921,8 @@
                 <w:szCs w:val="19"/>
                 <w:highlight w:val="white"/>
               </w:rPr>
-              <w:t xml:space="preserve">interface </w:t>
-            </w:r>
-            <w:proofErr w:type="spellStart"/>
-            <w:r>
-              <w:rPr>
-                <w:rFonts w:ascii="Consolas" w:hAnsi="Consolas" w:cs="Consolas"/>
-                <w:color w:val="2B91AF"/>
-                <w:sz w:val="19"/>
-                <w:szCs w:val="19"/>
-                <w:highlight w:val="white"/>
-              </w:rPr>
-              <w:t>IDrawer</w:t>
-            </w:r>
-            <w:proofErr w:type="spellEnd"/>
+              <w:t>interface IDrawer</w:t>
+            </w:r>
             <w:r>
               <w:rPr>
                 <w:rFonts w:ascii="Consolas" w:hAnsi="Consolas" w:cs="Consolas"/>
@@ -1028,7 +946,6 @@
                 <w:noProof/>
               </w:rPr>
             </w:pPr>
-            <w:proofErr w:type="gramStart"/>
             <w:r>
               <w:rPr>
                 <w:rFonts w:ascii="Consolas" w:hAnsi="Consolas" w:cs="Consolas"/>
@@ -1039,38 +956,15 @@
               </w:rPr>
               <w:t>void</w:t>
             </w:r>
-            <w:proofErr w:type="gramEnd"/>
-            <w:r>
-              <w:rPr>
-                <w:rFonts w:ascii="Consolas" w:hAnsi="Consolas" w:cs="Consolas"/>
-                <w:color w:val="000000"/>
-                <w:sz w:val="19"/>
-                <w:szCs w:val="19"/>
-                <w:highlight w:val="white"/>
-              </w:rPr>
-              <w:t xml:space="preserve"> </w:t>
-            </w:r>
-            <w:proofErr w:type="spellStart"/>
-            <w:r>
-              <w:rPr>
-                <w:rFonts w:ascii="Consolas" w:hAnsi="Consolas" w:cs="Consolas"/>
-                <w:color w:val="000000"/>
-                <w:sz w:val="19"/>
-                <w:szCs w:val="19"/>
-                <w:highlight w:val="white"/>
-              </w:rPr>
-              <w:t>ShowWelcome</w:t>
-            </w:r>
-            <w:proofErr w:type="spellEnd"/>
-            <w:r>
-              <w:rPr>
-                <w:rFonts w:ascii="Consolas" w:hAnsi="Consolas" w:cs="Consolas"/>
-                <w:color w:val="000000"/>
-                <w:sz w:val="19"/>
-                <w:szCs w:val="19"/>
-                <w:highlight w:val="white"/>
-              </w:rPr>
-              <w:t>(</w:t>
+            <w:r>
+              <w:rPr>
+                <w:rFonts w:ascii="Consolas" w:hAnsi="Consolas" w:cs="Consolas"/>
+                <w:color w:val="000000"/>
+                <w:sz w:val="19"/>
+                <w:szCs w:val="19"/>
+                <w:highlight w:val="white"/>
+              </w:rPr>
+              <w:t xml:space="preserve"> ShowWelcome(</w:t>
             </w:r>
             <w:r>
               <w:rPr>
@@ -1115,7 +1009,6 @@
                 <w:noProof/>
               </w:rPr>
             </w:pPr>
-            <w:proofErr w:type="gramStart"/>
             <w:r>
               <w:rPr>
                 <w:rFonts w:ascii="Consolas" w:hAnsi="Consolas" w:cs="Consolas"/>
@@ -1126,38 +1019,15 @@
               </w:rPr>
               <w:t>void</w:t>
             </w:r>
-            <w:proofErr w:type="gramEnd"/>
-            <w:r>
-              <w:rPr>
-                <w:rFonts w:ascii="Consolas" w:hAnsi="Consolas" w:cs="Consolas"/>
-                <w:color w:val="000000"/>
-                <w:sz w:val="19"/>
-                <w:szCs w:val="19"/>
-                <w:highlight w:val="white"/>
-              </w:rPr>
-              <w:t xml:space="preserve"> </w:t>
-            </w:r>
-            <w:proofErr w:type="spellStart"/>
-            <w:r>
-              <w:rPr>
-                <w:rFonts w:ascii="Consolas" w:hAnsi="Consolas" w:cs="Consolas"/>
-                <w:color w:val="000000"/>
-                <w:sz w:val="19"/>
-                <w:szCs w:val="19"/>
-                <w:highlight w:val="white"/>
-              </w:rPr>
-              <w:t>ShowGameEnd</w:t>
-            </w:r>
-            <w:proofErr w:type="spellEnd"/>
-            <w:r>
-              <w:rPr>
-                <w:rFonts w:ascii="Consolas" w:hAnsi="Consolas" w:cs="Consolas"/>
-                <w:color w:val="000000"/>
-                <w:sz w:val="19"/>
-                <w:szCs w:val="19"/>
-                <w:highlight w:val="white"/>
-              </w:rPr>
-              <w:t>(</w:t>
+            <w:r>
+              <w:rPr>
+                <w:rFonts w:ascii="Consolas" w:hAnsi="Consolas" w:cs="Consolas"/>
+                <w:color w:val="000000"/>
+                <w:sz w:val="19"/>
+                <w:szCs w:val="19"/>
+                <w:highlight w:val="white"/>
+              </w:rPr>
+              <w:t xml:space="preserve"> ShowGameEnd(</w:t>
             </w:r>
             <w:r>
               <w:rPr>
@@ -1240,31 +1110,8 @@
                 <w:szCs w:val="19"/>
                 <w:highlight w:val="white"/>
               </w:rPr>
-              <w:t xml:space="preserve">[,] </w:t>
-            </w:r>
-            <w:proofErr w:type="spellStart"/>
-            <w:r>
-              <w:rPr>
-                <w:rFonts w:ascii="Consolas" w:hAnsi="Consolas" w:cs="Consolas"/>
-                <w:color w:val="000000"/>
-                <w:sz w:val="19"/>
-                <w:szCs w:val="19"/>
-                <w:highlight w:val="white"/>
-              </w:rPr>
-              <w:t>minesField</w:t>
-            </w:r>
-            <w:proofErr w:type="spellEnd"/>
-            <w:r>
-              <w:rPr>
-                <w:rFonts w:ascii="Consolas" w:hAnsi="Consolas" w:cs="Consolas"/>
-                <w:color w:val="000000"/>
-                <w:sz w:val="19"/>
-                <w:szCs w:val="19"/>
-                <w:highlight w:val="white"/>
-              </w:rPr>
-              <w:t xml:space="preserve">, </w:t>
-            </w:r>
-            <w:proofErr w:type="spellStart"/>
+              <w:t xml:space="preserve">[,] minesField, </w:t>
+            </w:r>
             <w:r>
               <w:rPr>
                 <w:rFonts w:ascii="Consolas" w:hAnsi="Consolas" w:cs="Consolas"/>
@@ -1275,38 +1122,15 @@
               </w:rPr>
               <w:t>bool</w:t>
             </w:r>
-            <w:proofErr w:type="spellEnd"/>
-            <w:r>
-              <w:rPr>
-                <w:rFonts w:ascii="Consolas" w:hAnsi="Consolas" w:cs="Consolas"/>
-                <w:color w:val="000000"/>
-                <w:sz w:val="19"/>
-                <w:szCs w:val="19"/>
-                <w:highlight w:val="white"/>
-              </w:rPr>
-              <w:t xml:space="preserve"> </w:t>
-            </w:r>
-            <w:proofErr w:type="spellStart"/>
-            <w:r>
-              <w:rPr>
-                <w:rFonts w:ascii="Consolas" w:hAnsi="Consolas" w:cs="Consolas"/>
-                <w:color w:val="000000"/>
-                <w:sz w:val="19"/>
-                <w:szCs w:val="19"/>
-                <w:highlight w:val="white"/>
-              </w:rPr>
-              <w:t>revealMines</w:t>
-            </w:r>
-            <w:proofErr w:type="spellEnd"/>
-            <w:r>
-              <w:rPr>
-                <w:rFonts w:ascii="Consolas" w:hAnsi="Consolas" w:cs="Consolas"/>
-                <w:color w:val="000000"/>
-                <w:sz w:val="19"/>
-                <w:szCs w:val="19"/>
-                <w:highlight w:val="white"/>
-              </w:rPr>
-              <w:t xml:space="preserve"> = </w:t>
+            <w:r>
+              <w:rPr>
+                <w:rFonts w:ascii="Consolas" w:hAnsi="Consolas" w:cs="Consolas"/>
+                <w:color w:val="000000"/>
+                <w:sz w:val="19"/>
+                <w:szCs w:val="19"/>
+                <w:highlight w:val="white"/>
+              </w:rPr>
+              <w:t xml:space="preserve"> revealMines = </w:t>
             </w:r>
             <w:r>
               <w:rPr>
@@ -1342,7 +1166,6 @@
                 <w:noProof/>
               </w:rPr>
             </w:pPr>
-            <w:proofErr w:type="gramStart"/>
             <w:r>
               <w:rPr>
                 <w:rFonts w:ascii="Consolas" w:hAnsi="Consolas" w:cs="Consolas"/>
@@ -1353,7 +1176,6 @@
               </w:rPr>
               <w:t>void</w:t>
             </w:r>
-            <w:proofErr w:type="gramEnd"/>
             <w:r>
               <w:rPr>
                 <w:rFonts w:ascii="Consolas" w:hAnsi="Consolas" w:cs="Consolas"/>
@@ -1398,7 +1220,6 @@
                 <w:noProof/>
               </w:rPr>
             </w:pPr>
-            <w:proofErr w:type="gramStart"/>
             <w:r>
               <w:rPr>
                 <w:rFonts w:ascii="Consolas" w:hAnsi="Consolas" w:cs="Consolas"/>
@@ -1409,7 +1230,6 @@
               </w:rPr>
               <w:t>class</w:t>
             </w:r>
-            <w:proofErr w:type="gramEnd"/>
             <w:r>
               <w:rPr>
                 <w:rFonts w:ascii="Consolas" w:hAnsi="Consolas" w:cs="Consolas"/>
@@ -1420,7 +1240,6 @@
               </w:rPr>
               <w:t xml:space="preserve"> </w:t>
             </w:r>
-            <w:proofErr w:type="spellStart"/>
             <w:r>
               <w:rPr>
                 <w:rFonts w:ascii="Consolas" w:hAnsi="Consolas" w:cs="Consolas"/>
@@ -1431,7 +1250,6 @@
               </w:rPr>
               <w:t>ConsoleDrawer</w:t>
             </w:r>
-            <w:proofErr w:type="spellEnd"/>
             <w:r>
               <w:rPr>
                 <w:rFonts w:ascii="Consolas" w:hAnsi="Consolas" w:cs="Consolas"/>
@@ -1442,7 +1260,6 @@
               </w:rPr>
               <w:t xml:space="preserve"> : </w:t>
             </w:r>
-            <w:proofErr w:type="spellStart"/>
             <w:r>
               <w:rPr>
                 <w:rFonts w:ascii="Consolas" w:hAnsi="Consolas" w:cs="Consolas"/>
@@ -1453,7 +1270,6 @@
               </w:rPr>
               <w:t>IDrawer</w:t>
             </w:r>
-            <w:proofErr w:type="spellEnd"/>
             <w:r>
               <w:rPr>
                 <w:rFonts w:ascii="Consolas" w:hAnsi="Consolas" w:cs="Consolas"/>
@@ -1495,38 +1311,55 @@
                 <w:szCs w:val="19"/>
                 <w:highlight w:val="white"/>
               </w:rPr>
+              <w:t xml:space="preserve"> PrintInitialMessage()</w:t>
+            </w:r>
+            <w:r>
+              <w:rPr>
+                <w:rFonts w:ascii="Consolas" w:hAnsi="Consolas" w:cs="Consolas"/>
+                <w:color w:val="000000"/>
+                <w:sz w:val="19"/>
+                <w:szCs w:val="19"/>
+              </w:rPr>
+              <w:t xml:space="preserve"> moved: </w:t>
+            </w:r>
+            <w:r>
+              <w:rPr>
+                <w:rFonts w:ascii="Consolas" w:hAnsi="Consolas" w:cs="Consolas"/>
+                <w:color w:val="0000FF"/>
+                <w:sz w:val="19"/>
+                <w:szCs w:val="19"/>
+                <w:highlight w:val="white"/>
+              </w:rPr>
+              <w:t>class</w:t>
+            </w:r>
+            <w:r>
+              <w:rPr>
+                <w:rFonts w:ascii="Consolas" w:hAnsi="Consolas" w:cs="Consolas"/>
+                <w:color w:val="000000"/>
+                <w:sz w:val="19"/>
+                <w:szCs w:val="19"/>
+                <w:highlight w:val="white"/>
+              </w:rPr>
               <w:t xml:space="preserve"> </w:t>
             </w:r>
-            <w:proofErr w:type="spellStart"/>
-            <w:r>
-              <w:rPr>
-                <w:rFonts w:ascii="Consolas" w:hAnsi="Consolas" w:cs="Consolas"/>
-                <w:color w:val="000000"/>
-                <w:sz w:val="19"/>
-                <w:szCs w:val="19"/>
-                <w:highlight w:val="white"/>
-              </w:rPr>
-              <w:t>PrintInitialMessage</w:t>
-            </w:r>
-            <w:proofErr w:type="spellEnd"/>
-            <w:r>
-              <w:rPr>
-                <w:rFonts w:ascii="Consolas" w:hAnsi="Consolas" w:cs="Consolas"/>
-                <w:color w:val="000000"/>
-                <w:sz w:val="19"/>
-                <w:szCs w:val="19"/>
-                <w:highlight w:val="white"/>
-              </w:rPr>
-              <w:t>()</w:t>
-            </w:r>
-            <w:r>
-              <w:rPr>
-                <w:rFonts w:ascii="Consolas" w:hAnsi="Consolas" w:cs="Consolas"/>
-                <w:color w:val="000000"/>
-                <w:sz w:val="19"/>
-                <w:szCs w:val="19"/>
-              </w:rPr>
-              <w:t xml:space="preserve"> moved: </w:t>
+            <w:r>
+              <w:rPr>
+                <w:rFonts w:ascii="Consolas" w:hAnsi="Consolas" w:cs="Consolas"/>
+                <w:color w:val="2B91AF"/>
+                <w:sz w:val="19"/>
+                <w:szCs w:val="19"/>
+                <w:highlight w:val="white"/>
+              </w:rPr>
+              <w:t>InitializerExtensions</w:t>
+            </w:r>
+            <w:r>
+              <w:rPr>
+                <w:rFonts w:ascii="Consolas" w:hAnsi="Consolas" w:cs="Consolas"/>
+                <w:color w:val="2B91AF"/>
+                <w:sz w:val="19"/>
+                <w:szCs w:val="19"/>
+              </w:rPr>
+              <w:t xml:space="preserve"> -&gt; </w:t>
             </w:r>
             <w:r>
               <w:rPr>
@@ -1548,48 +1381,6 @@
               </w:rPr>
               <w:t xml:space="preserve"> </w:t>
             </w:r>
-            <w:proofErr w:type="spellStart"/>
-            <w:r>
-              <w:rPr>
-                <w:rFonts w:ascii="Consolas" w:hAnsi="Consolas" w:cs="Consolas"/>
-                <w:color w:val="2B91AF"/>
-                <w:sz w:val="19"/>
-                <w:szCs w:val="19"/>
-                <w:highlight w:val="white"/>
-              </w:rPr>
-              <w:t>InitializerExtensions</w:t>
-            </w:r>
-            <w:proofErr w:type="spellEnd"/>
-            <w:r>
-              <w:rPr>
-                <w:rFonts w:ascii="Consolas" w:hAnsi="Consolas" w:cs="Consolas"/>
-                <w:color w:val="2B91AF"/>
-                <w:sz w:val="19"/>
-                <w:szCs w:val="19"/>
-              </w:rPr>
-              <w:t xml:space="preserve"> -&gt; </w:t>
-            </w:r>
-            <w:r>
-              <w:rPr>
-                <w:rFonts w:ascii="Consolas" w:hAnsi="Consolas" w:cs="Consolas"/>
-                <w:color w:val="0000FF"/>
-                <w:sz w:val="19"/>
-                <w:szCs w:val="19"/>
-                <w:highlight w:val="white"/>
-              </w:rPr>
-              <w:t>class</w:t>
-            </w:r>
-            <w:r>
-              <w:rPr>
-                <w:rFonts w:ascii="Consolas" w:hAnsi="Consolas" w:cs="Consolas"/>
-                <w:color w:val="000000"/>
-                <w:sz w:val="19"/>
-                <w:szCs w:val="19"/>
-                <w:highlight w:val="white"/>
-              </w:rPr>
-              <w:t xml:space="preserve"> </w:t>
-            </w:r>
-            <w:proofErr w:type="spellStart"/>
             <w:r>
               <w:rPr>
                 <w:rFonts w:ascii="Consolas" w:hAnsi="Consolas" w:cs="Consolas"/>
@@ -1600,7 +1391,6 @@
               </w:rPr>
               <w:t>MinesInitializer</w:t>
             </w:r>
-            <w:proofErr w:type="spellEnd"/>
           </w:p>
           <w:p>
             <w:pPr>
@@ -1626,7 +1416,6 @@
               <w:lastRenderedPageBreak/>
               <w:t xml:space="preserve">public static void </w:t>
             </w:r>
-            <w:proofErr w:type="spellStart"/>
             <w:r>
               <w:rPr>
                 <w:rFonts w:ascii="Consolas" w:hAnsi="Consolas" w:cs="Consolas"/>
@@ -1645,62 +1434,7 @@
                 <w:szCs w:val="19"/>
                 <w:highlight w:val="white"/>
               </w:rPr>
-              <w:t>Display</w:t>
-            </w:r>
-            <w:proofErr w:type="spellEnd"/>
-            <w:r>
-              <w:rPr>
-                <w:rFonts w:ascii="Consolas" w:hAnsi="Consolas" w:cs="Consolas"/>
-                <w:color w:val="008000"/>
-                <w:sz w:val="19"/>
-                <w:szCs w:val="19"/>
-                <w:highlight w:val="white"/>
-              </w:rPr>
-              <w:t xml:space="preserve">(string[,] </w:t>
-            </w:r>
-            <w:proofErr w:type="spellStart"/>
-            <w:r>
-              <w:rPr>
-                <w:rFonts w:ascii="Consolas" w:hAnsi="Consolas" w:cs="Consolas"/>
-                <w:color w:val="008000"/>
-                <w:sz w:val="19"/>
-                <w:szCs w:val="19"/>
-                <w:highlight w:val="white"/>
-              </w:rPr>
-              <w:t>minesMatrix</w:t>
-            </w:r>
-            <w:proofErr w:type="spellEnd"/>
-            <w:r>
-              <w:rPr>
-                <w:rFonts w:ascii="Consolas" w:hAnsi="Consolas" w:cs="Consolas"/>
-                <w:color w:val="008000"/>
-                <w:sz w:val="19"/>
-                <w:szCs w:val="19"/>
-                <w:highlight w:val="white"/>
-              </w:rPr>
-              <w:t xml:space="preserve">, </w:t>
-            </w:r>
-            <w:proofErr w:type="spellStart"/>
-            <w:r>
-              <w:rPr>
-                <w:rFonts w:ascii="Consolas" w:hAnsi="Consolas" w:cs="Consolas"/>
-                <w:color w:val="008000"/>
-                <w:sz w:val="19"/>
-                <w:szCs w:val="19"/>
-                <w:highlight w:val="white"/>
-              </w:rPr>
-              <w:t>bool</w:t>
-            </w:r>
-            <w:proofErr w:type="spellEnd"/>
-            <w:r>
-              <w:rPr>
-                <w:rFonts w:ascii="Consolas" w:hAnsi="Consolas" w:cs="Consolas"/>
-                <w:color w:val="008000"/>
-                <w:sz w:val="19"/>
-                <w:szCs w:val="19"/>
-                <w:highlight w:val="white"/>
-              </w:rPr>
-              <w:t xml:space="preserve"> boomed)</w:t>
+              <w:t>Display(string[,] minesMatrix, bool boomed)</w:t>
             </w:r>
             <w:r>
               <w:rPr>
@@ -1725,7 +1459,6 @@
                 <w:noProof/>
               </w:rPr>
             </w:pPr>
-            <w:proofErr w:type="spellStart"/>
             <w:r>
               <w:rPr>
                 <w:rFonts w:ascii="Consolas" w:hAnsi="Consolas" w:cs="Consolas"/>
@@ -1753,39 +1486,17 @@
                 <w:szCs w:val="19"/>
                 <w:highlight w:val="white"/>
               </w:rPr>
-              <w:t>StartPlayCycle</w:t>
-            </w:r>
-            <w:proofErr w:type="spellEnd"/>
-            <w:r>
-              <w:rPr>
-                <w:rFonts w:ascii="Consolas" w:hAnsi="Consolas" w:cs="Consolas"/>
-                <w:color w:val="000000"/>
-                <w:sz w:val="19"/>
-                <w:szCs w:val="19"/>
-                <w:highlight w:val="white"/>
-              </w:rPr>
-              <w:t>()</w:t>
-            </w:r>
-            <w:r>
-              <w:rPr>
-                <w:rFonts w:ascii="Consolas" w:hAnsi="Consolas" w:cs="Consolas"/>
-                <w:color w:val="000000"/>
-                <w:sz w:val="19"/>
-                <w:szCs w:val="19"/>
-              </w:rPr>
-              <w:t xml:space="preserve"> refactored to use </w:t>
-            </w:r>
-            <w:proofErr w:type="spellStart"/>
-            <w:r>
-              <w:rPr>
-                <w:rFonts w:ascii="Consolas" w:hAnsi="Consolas" w:cs="Consolas"/>
-                <w:color w:val="000000"/>
-                <w:sz w:val="19"/>
-                <w:szCs w:val="19"/>
-              </w:rPr>
-              <w:t>IDrawer</w:t>
-            </w:r>
-            <w:proofErr w:type="spellEnd"/>
+              <w:t>StartPlayCycle()</w:t>
+            </w:r>
+            <w:r>
+              <w:rPr>
+                <w:rFonts w:ascii="Consolas" w:hAnsi="Consolas" w:cs="Consolas"/>
+                <w:color w:val="000000"/>
+                <w:sz w:val="19"/>
+                <w:szCs w:val="19"/>
+              </w:rPr>
+              <w:t xml:space="preserve"> refactored to use IDrawer</w:t>
+            </w:r>
           </w:p>
           <w:p>
             <w:pPr>
@@ -1800,7 +1511,6 @@
                 <w:noProof/>
               </w:rPr>
             </w:pPr>
-            <w:proofErr w:type="spellStart"/>
             <w:r>
               <w:rPr>
                 <w:rFonts w:ascii="Consolas" w:hAnsi="Consolas" w:cs="Consolas"/>
@@ -1828,39 +1538,17 @@
                 <w:szCs w:val="19"/>
                 <w:highlight w:val="white"/>
               </w:rPr>
-              <w:t>PrintInitialMessage</w:t>
-            </w:r>
-            <w:proofErr w:type="spellEnd"/>
-            <w:r>
-              <w:rPr>
-                <w:rFonts w:ascii="Consolas" w:hAnsi="Consolas" w:cs="Consolas"/>
-                <w:color w:val="000000"/>
-                <w:sz w:val="19"/>
-                <w:szCs w:val="19"/>
-                <w:highlight w:val="white"/>
-              </w:rPr>
-              <w:t>()</w:t>
-            </w:r>
-            <w:r>
-              <w:rPr>
-                <w:rFonts w:ascii="Consolas" w:hAnsi="Consolas" w:cs="Consolas"/>
-                <w:color w:val="000000"/>
-                <w:sz w:val="19"/>
-                <w:szCs w:val="19"/>
-              </w:rPr>
-              <w:t xml:space="preserve"> refactored to use </w:t>
-            </w:r>
-            <w:proofErr w:type="spellStart"/>
-            <w:r>
-              <w:rPr>
-                <w:rFonts w:ascii="Consolas" w:hAnsi="Consolas" w:cs="Consolas"/>
-                <w:color w:val="000000"/>
-                <w:sz w:val="19"/>
-                <w:szCs w:val="19"/>
-              </w:rPr>
-              <w:t>IDrawer</w:t>
-            </w:r>
-            <w:proofErr w:type="spellEnd"/>
+              <w:t>PrintInitialMessage()</w:t>
+            </w:r>
+            <w:r>
+              <w:rPr>
+                <w:rFonts w:ascii="Consolas" w:hAnsi="Consolas" w:cs="Consolas"/>
+                <w:color w:val="000000"/>
+                <w:sz w:val="19"/>
+                <w:szCs w:val="19"/>
+              </w:rPr>
+              <w:t xml:space="preserve"> refactored to use IDrawer</w:t>
+            </w:r>
           </w:p>
           <w:p>
             <w:pPr>
@@ -1884,7 +1572,6 @@
               </w:rPr>
               <w:t xml:space="preserve">Interface </w:t>
             </w:r>
-            <w:proofErr w:type="spellStart"/>
             <w:r>
               <w:rPr>
                 <w:rFonts w:ascii="Consolas" w:hAnsi="Consolas" w:cs="Consolas"/>
@@ -1895,7 +1582,6 @@
               </w:rPr>
               <w:t>IUserInput</w:t>
             </w:r>
-            <w:proofErr w:type="spellEnd"/>
             <w:r>
               <w:rPr>
                 <w:rFonts w:ascii="Consolas" w:hAnsi="Consolas" w:cs="Consolas"/>
@@ -1965,7 +1651,6 @@
                 <w:noProof/>
               </w:rPr>
             </w:pPr>
-            <w:proofErr w:type="gramStart"/>
             <w:r>
               <w:rPr>
                 <w:rFonts w:ascii="Consolas" w:hAnsi="Consolas" w:cs="Consolas"/>
@@ -1976,7 +1661,6 @@
               </w:rPr>
               <w:t>string</w:t>
             </w:r>
-            <w:proofErr w:type="gramEnd"/>
             <w:r>
               <w:rPr>
                 <w:rFonts w:ascii="Consolas" w:hAnsi="Consolas" w:cs="Consolas"/>
@@ -1987,7 +1671,6 @@
               </w:rPr>
               <w:t xml:space="preserve"> </w:t>
             </w:r>
-            <w:proofErr w:type="spellStart"/>
             <w:r>
               <w:rPr>
                 <w:rFonts w:ascii="Consolas" w:hAnsi="Consolas" w:cs="Consolas"/>
@@ -1998,7 +1681,6 @@
               </w:rPr>
               <w:t>GetCommand</w:t>
             </w:r>
-            <w:proofErr w:type="spellEnd"/>
             <w:r>
               <w:rPr>
                 <w:rFonts w:ascii="Consolas" w:hAnsi="Consolas" w:cs="Consolas"/>
@@ -2023,7 +1705,6 @@
                 <w:noProof/>
               </w:rPr>
             </w:pPr>
-            <w:proofErr w:type="gramStart"/>
             <w:r>
               <w:rPr>
                 <w:rFonts w:ascii="Consolas" w:hAnsi="Consolas" w:cs="Consolas"/>
@@ -2034,38 +1715,15 @@
               </w:rPr>
               <w:t>string</w:t>
             </w:r>
-            <w:proofErr w:type="gramEnd"/>
-            <w:r>
-              <w:rPr>
-                <w:rFonts w:ascii="Consolas" w:hAnsi="Consolas" w:cs="Consolas"/>
-                <w:color w:val="000000"/>
-                <w:sz w:val="19"/>
-                <w:szCs w:val="19"/>
-                <w:highlight w:val="white"/>
-              </w:rPr>
-              <w:t xml:space="preserve"> </w:t>
-            </w:r>
-            <w:proofErr w:type="spellStart"/>
-            <w:r>
-              <w:rPr>
-                <w:rFonts w:ascii="Consolas" w:hAnsi="Consolas" w:cs="Consolas"/>
-                <w:color w:val="000000"/>
-                <w:sz w:val="19"/>
-                <w:szCs w:val="19"/>
-                <w:highlight w:val="white"/>
-              </w:rPr>
-              <w:t>GetUserName</w:t>
-            </w:r>
-            <w:proofErr w:type="spellEnd"/>
-            <w:r>
-              <w:rPr>
-                <w:rFonts w:ascii="Consolas" w:hAnsi="Consolas" w:cs="Consolas"/>
-                <w:color w:val="000000"/>
-                <w:sz w:val="19"/>
-                <w:szCs w:val="19"/>
-                <w:highlight w:val="white"/>
-              </w:rPr>
-              <w:t>() returns the user’</w:t>
+            <w:r>
+              <w:rPr>
+                <w:rFonts w:ascii="Consolas" w:hAnsi="Consolas" w:cs="Consolas"/>
+                <w:color w:val="000000"/>
+                <w:sz w:val="19"/>
+                <w:szCs w:val="19"/>
+                <w:highlight w:val="white"/>
+              </w:rPr>
+              <w:t xml:space="preserve"> GetUserName() returns the user’</w:t>
             </w:r>
             <w:r>
               <w:rPr>
@@ -2090,7 +1748,6 @@
                 <w:noProof/>
               </w:rPr>
             </w:pPr>
-            <w:proofErr w:type="gramStart"/>
             <w:r>
               <w:rPr>
                 <w:rFonts w:ascii="Consolas" w:hAnsi="Consolas" w:cs="Consolas"/>
@@ -2101,7 +1758,6 @@
               </w:rPr>
               <w:t>public</w:t>
             </w:r>
-            <w:proofErr w:type="gramEnd"/>
             <w:r>
               <w:rPr>
                 <w:rFonts w:ascii="Consolas" w:hAnsi="Consolas" w:cs="Consolas"/>
@@ -2132,7 +1788,6 @@
               </w:rPr>
               <w:t xml:space="preserve"> </w:t>
             </w:r>
-            <w:proofErr w:type="spellStart"/>
             <w:r>
               <w:rPr>
                 <w:rFonts w:ascii="Consolas" w:hAnsi="Consolas" w:cs="Consolas"/>
@@ -2143,7 +1798,6 @@
               </w:rPr>
               <w:t>ConsoleInput</w:t>
             </w:r>
-            <w:proofErr w:type="spellEnd"/>
             <w:r>
               <w:rPr>
                 <w:rFonts w:ascii="Consolas" w:hAnsi="Consolas" w:cs="Consolas"/>
@@ -2154,7 +1808,6 @@
               </w:rPr>
               <w:t xml:space="preserve"> : </w:t>
             </w:r>
-            <w:proofErr w:type="spellStart"/>
             <w:r>
               <w:rPr>
                 <w:rFonts w:ascii="Consolas" w:hAnsi="Consolas" w:cs="Consolas"/>
@@ -2165,7 +1818,6 @@
               </w:rPr>
               <w:t>IUserInput</w:t>
             </w:r>
-            <w:proofErr w:type="spellEnd"/>
             <w:r>
               <w:rPr>
                 <w:rFonts w:ascii="Consolas" w:hAnsi="Consolas" w:cs="Consolas"/>
@@ -2189,7 +1841,6 @@
                 <w:noProof/>
               </w:rPr>
             </w:pPr>
-            <w:proofErr w:type="spellStart"/>
             <w:r>
               <w:rPr>
                 <w:rFonts w:ascii="Consolas" w:hAnsi="Consolas" w:cs="Consolas"/>
@@ -2217,18 +1868,7 @@
                 <w:szCs w:val="19"/>
                 <w:highlight w:val="white"/>
               </w:rPr>
-              <w:t>EnterRowColInput</w:t>
-            </w:r>
-            <w:proofErr w:type="spellEnd"/>
-            <w:r>
-              <w:rPr>
-                <w:rFonts w:ascii="Consolas" w:hAnsi="Consolas" w:cs="Consolas"/>
-                <w:color w:val="000000"/>
-                <w:sz w:val="19"/>
-                <w:szCs w:val="19"/>
-                <w:highlight w:val="white"/>
-              </w:rPr>
-              <w:t>(</w:t>
+              <w:t>EnterRowColInput(</w:t>
             </w:r>
             <w:r>
               <w:rPr>
@@ -2239,7 +1879,6 @@
               </w:rPr>
               <w:t xml:space="preserve">) refactored to use </w:t>
             </w:r>
-            <w:proofErr w:type="spellStart"/>
             <w:r>
               <w:rPr>
                 <w:rFonts w:ascii="Consolas" w:hAnsi="Consolas" w:cs="Consolas"/>
@@ -2250,7 +1889,6 @@
               </w:rPr>
               <w:t>IUserInput</w:t>
             </w:r>
-            <w:proofErr w:type="spellEnd"/>
           </w:p>
           <w:p>
             <w:pPr>
@@ -2265,8 +1903,6 @@
                 <w:noProof/>
               </w:rPr>
             </w:pPr>
-            <w:proofErr w:type="spellStart"/>
-            <w:proofErr w:type="gramStart"/>
             <w:r>
               <w:rPr>
                 <w:rFonts w:ascii="Consolas" w:hAnsi="Consolas" w:cs="Consolas"/>
@@ -2296,7 +1932,6 @@
               </w:rPr>
               <w:t>StartGame</w:t>
             </w:r>
-            <w:proofErr w:type="spellEnd"/>
             <w:r>
               <w:rPr>
                 <w:rFonts w:ascii="Consolas" w:hAnsi="Consolas" w:cs="Consolas"/>
@@ -2304,9 +1939,8 @@
                 <w:sz w:val="19"/>
                 <w:szCs w:val="19"/>
               </w:rPr>
-              <w:t>(</w:t>
-            </w:r>
-            <w:proofErr w:type="gramEnd"/>
+              <w:t>() commented out</w:t>
+            </w:r>
             <w:r>
               <w:rPr>
                 <w:rFonts w:ascii="Consolas" w:hAnsi="Consolas" w:cs="Consolas"/>
@@ -2314,7 +1948,7 @@
                 <w:sz w:val="19"/>
                 <w:szCs w:val="19"/>
               </w:rPr>
-              <w:t>) commented out</w:t>
+              <w:t>:</w:t>
             </w:r>
             <w:r>
               <w:rPr>
@@ -2323,7 +1957,7 @@
                 <w:sz w:val="19"/>
                 <w:szCs w:val="19"/>
               </w:rPr>
-              <w:t>:</w:t>
+              <w:t xml:space="preserve"> </w:t>
             </w:r>
             <w:r>
               <w:rPr>
@@ -2332,7 +1966,7 @@
                 <w:sz w:val="19"/>
                 <w:szCs w:val="19"/>
               </w:rPr>
-              <w:t xml:space="preserve"> </w:t>
+              <w:t>method</w:t>
             </w:r>
             <w:r>
               <w:rPr>
@@ -2341,7 +1975,7 @@
                 <w:sz w:val="19"/>
                 <w:szCs w:val="19"/>
               </w:rPr>
-              <w:t>method</w:t>
+              <w:t xml:space="preserve"> no longer needed.</w:t>
             </w:r>
             <w:r>
               <w:rPr>
@@ -2350,18 +1984,8 @@
                 <w:sz w:val="19"/>
                 <w:szCs w:val="19"/>
               </w:rPr>
-              <w:t xml:space="preserve"> no longer needed.</w:t>
-            </w:r>
-            <w:r>
-              <w:rPr>
-                <w:rFonts w:ascii="Consolas" w:hAnsi="Consolas" w:cs="Consolas"/>
-                <w:color w:val="008000"/>
-                <w:sz w:val="19"/>
-                <w:szCs w:val="19"/>
-              </w:rPr>
               <w:t xml:space="preserve"> Initialization of class fields moved to </w:t>
             </w:r>
-            <w:proofErr w:type="spellStart"/>
             <w:r>
               <w:rPr>
                 <w:rFonts w:ascii="Consolas" w:hAnsi="Consolas" w:cs="Consolas"/>
@@ -2391,7 +2015,6 @@
               </w:rPr>
               <w:t>StartPlayCycle</w:t>
             </w:r>
-            <w:proofErr w:type="spellEnd"/>
             <w:r>
               <w:rPr>
                 <w:rFonts w:ascii="Consolas" w:hAnsi="Consolas" w:cs="Consolas"/>
@@ -2415,8 +2038,6 @@
                 <w:noProof/>
               </w:rPr>
             </w:pPr>
-            <w:proofErr w:type="spellStart"/>
-            <w:proofErr w:type="gramStart"/>
             <w:r>
               <w:rPr>
                 <w:rFonts w:ascii="Consolas" w:hAnsi="Consolas" w:cs="Consolas"/>
@@ -2446,7 +2067,6 @@
               </w:rPr>
               <w:t>FillWithRandomMines</w:t>
             </w:r>
-            <w:proofErr w:type="spellEnd"/>
             <w:r>
               <w:rPr>
                 <w:rFonts w:ascii="Consolas" w:hAnsi="Consolas" w:cs="Consolas"/>
@@ -2454,9 +2074,8 @@
                 <w:sz w:val="19"/>
                 <w:szCs w:val="19"/>
               </w:rPr>
-              <w:t>(</w:t>
-            </w:r>
-            <w:proofErr w:type="gramEnd"/>
+              <w:t>() commented out: method no longe</w:t>
+            </w:r>
             <w:r>
               <w:rPr>
                 <w:rFonts w:ascii="Consolas" w:hAnsi="Consolas" w:cs="Consolas"/>
@@ -2464,18 +2083,8 @@
                 <w:sz w:val="19"/>
                 <w:szCs w:val="19"/>
               </w:rPr>
-              <w:t>) commented out: method no longe</w:t>
-            </w:r>
-            <w:r>
-              <w:rPr>
-                <w:rFonts w:ascii="Consolas" w:hAnsi="Consolas" w:cs="Consolas"/>
-                <w:color w:val="008000"/>
-                <w:sz w:val="19"/>
-                <w:szCs w:val="19"/>
-              </w:rPr>
               <w:t xml:space="preserve">r needed. Its functionality taken over by </w:t>
             </w:r>
-            <w:proofErr w:type="spellStart"/>
             <w:r>
               <w:rPr>
                 <w:rFonts w:ascii="Consolas" w:hAnsi="Consolas" w:cs="Consolas"/>
@@ -2486,7 +2095,6 @@
               </w:rPr>
               <w:t>IMinesGenerator</w:t>
             </w:r>
-            <w:proofErr w:type="spellEnd"/>
             <w:r>
               <w:rPr>
                 <w:rFonts w:ascii="Consolas" w:hAnsi="Consolas" w:cs="Consolas"/>
@@ -2510,7 +2118,6 @@
                 <w:noProof/>
               </w:rPr>
             </w:pPr>
-            <w:proofErr w:type="spellStart"/>
             <w:r>
               <w:rPr>
                 <w:rFonts w:ascii="Consolas" w:hAnsi="Consolas" w:cs="Consolas"/>
@@ -2538,18 +2145,7 @@
                 <w:szCs w:val="19"/>
                 <w:highlight w:val="white"/>
               </w:rPr>
-              <w:t>IsMoveEntered</w:t>
-            </w:r>
-            <w:proofErr w:type="spellEnd"/>
-            <w:r>
-              <w:rPr>
-                <w:rFonts w:ascii="Consolas" w:hAnsi="Consolas" w:cs="Consolas"/>
-                <w:color w:val="000000"/>
-                <w:sz w:val="19"/>
-                <w:szCs w:val="19"/>
-                <w:highlight w:val="white"/>
-              </w:rPr>
-              <w:t>(</w:t>
+              <w:t>IsMoveEntered(</w:t>
             </w:r>
             <w:r>
               <w:rPr>
@@ -2580,7 +2176,6 @@
               </w:rPr>
               <w:t xml:space="preserve"> refactored to </w:t>
             </w:r>
-            <w:proofErr w:type="spellStart"/>
             <w:r>
               <w:rPr>
                 <w:rFonts w:ascii="Consolas" w:hAnsi="Consolas" w:cs="Consolas"/>
@@ -2608,18 +2203,7 @@
                 <w:szCs w:val="19"/>
                 <w:highlight w:val="white"/>
               </w:rPr>
-              <w:t>IsMoveEntered</w:t>
-            </w:r>
-            <w:proofErr w:type="spellEnd"/>
-            <w:r>
-              <w:rPr>
-                <w:rFonts w:ascii="Consolas" w:hAnsi="Consolas" w:cs="Consolas"/>
-                <w:color w:val="000000"/>
-                <w:sz w:val="19"/>
-                <w:szCs w:val="19"/>
-                <w:highlight w:val="white"/>
-              </w:rPr>
-              <w:t xml:space="preserve"> (</w:t>
+              <w:t>IsMoveEntered (</w:t>
             </w:r>
             <w:r>
               <w:rPr>
@@ -2661,7 +2245,6 @@
               </w:rPr>
               <w:t xml:space="preserve"> </w:t>
             </w:r>
-            <w:proofErr w:type="spellStart"/>
             <w:r>
               <w:rPr>
                 <w:rFonts w:ascii="Consolas" w:hAnsi="Consolas" w:cs="Consolas"/>
@@ -2672,7 +2255,6 @@
               </w:rPr>
               <w:t>int</w:t>
             </w:r>
-            <w:proofErr w:type="spellEnd"/>
             <w:r>
               <w:rPr>
                 <w:rFonts w:ascii="Consolas" w:hAnsi="Consolas" w:cs="Consolas"/>
@@ -2703,7 +2285,6 @@
               </w:rPr>
               <w:t xml:space="preserve"> </w:t>
             </w:r>
-            <w:proofErr w:type="spellStart"/>
             <w:r>
               <w:rPr>
                 <w:rFonts w:ascii="Consolas" w:hAnsi="Consolas" w:cs="Consolas"/>
@@ -2714,7 +2295,6 @@
               </w:rPr>
               <w:t>int</w:t>
             </w:r>
-            <w:proofErr w:type="spellEnd"/>
             <w:r>
               <w:rPr>
                 <w:rFonts w:ascii="Consolas" w:hAnsi="Consolas" w:cs="Consolas"/>
@@ -2739,8 +2319,6 @@
                 <w:noProof/>
               </w:rPr>
             </w:pPr>
-            <w:proofErr w:type="spellStart"/>
-            <w:proofErr w:type="gramStart"/>
             <w:r>
               <w:rPr>
                 <w:rFonts w:ascii="Consolas" w:hAnsi="Consolas" w:cs="Consolas"/>
@@ -2770,25 +2348,14 @@
               </w:rPr>
               <w:t>EnterRowColInput</w:t>
             </w:r>
-            <w:proofErr w:type="spellEnd"/>
-            <w:r>
-              <w:rPr>
-                <w:rFonts w:ascii="Consolas" w:hAnsi="Consolas" w:cs="Consolas"/>
-                <w:color w:val="000000"/>
-                <w:sz w:val="19"/>
-                <w:szCs w:val="19"/>
-              </w:rPr>
-              <w:t>(</w:t>
-            </w:r>
-            <w:proofErr w:type="gramEnd"/>
-            <w:r>
-              <w:rPr>
-                <w:rFonts w:ascii="Consolas" w:hAnsi="Consolas" w:cs="Consolas"/>
-                <w:color w:val="000000"/>
-                <w:sz w:val="19"/>
-                <w:szCs w:val="19"/>
-              </w:rPr>
-              <w:t>) updated accordingly.</w:t>
+            <w:r>
+              <w:rPr>
+                <w:rFonts w:ascii="Consolas" w:hAnsi="Consolas" w:cs="Consolas"/>
+                <w:color w:val="000000"/>
+                <w:sz w:val="19"/>
+                <w:szCs w:val="19"/>
+              </w:rPr>
+              <w:t>() updated accordingly.</w:t>
             </w:r>
           </w:p>
           <w:p>
@@ -2804,8 +2371,6 @@
                 <w:noProof/>
               </w:rPr>
             </w:pPr>
-            <w:proofErr w:type="spellStart"/>
-            <w:proofErr w:type="gramStart"/>
             <w:r>
               <w:rPr>
                 <w:rFonts w:ascii="Consolas" w:hAnsi="Consolas" w:cs="Consolas"/>
@@ -2835,45 +2400,14 @@
               </w:rPr>
               <w:t>EnterRowColInput</w:t>
             </w:r>
-            <w:proofErr w:type="spellEnd"/>
-            <w:r>
-              <w:rPr>
-                <w:rFonts w:ascii="Consolas" w:hAnsi="Consolas" w:cs="Consolas"/>
-                <w:color w:val="000000"/>
-                <w:sz w:val="19"/>
-                <w:szCs w:val="19"/>
-              </w:rPr>
-              <w:t>(</w:t>
-            </w:r>
-            <w:proofErr w:type="gramEnd"/>
-            <w:r>
-              <w:rPr>
-                <w:rFonts w:ascii="Consolas" w:hAnsi="Consolas" w:cs="Consolas"/>
-                <w:color w:val="000000"/>
-                <w:sz w:val="19"/>
-                <w:szCs w:val="19"/>
-              </w:rPr>
-              <w:t xml:space="preserve">) refactored to use </w:t>
-            </w:r>
-            <w:proofErr w:type="spellStart"/>
-            <w:r>
-              <w:rPr>
-                <w:rFonts w:ascii="Consolas" w:hAnsi="Consolas" w:cs="Consolas"/>
-                <w:color w:val="000000"/>
-                <w:sz w:val="19"/>
-                <w:szCs w:val="19"/>
-              </w:rPr>
-              <w:t>IDrawer</w:t>
-            </w:r>
-            <w:proofErr w:type="spellEnd"/>
-            <w:r>
-              <w:rPr>
-                <w:rFonts w:ascii="Consolas" w:hAnsi="Consolas" w:cs="Consolas"/>
-                <w:color w:val="000000"/>
-                <w:sz w:val="19"/>
-                <w:szCs w:val="19"/>
-              </w:rPr>
-              <w:t xml:space="preserve"> entirely.</w:t>
+            <w:r>
+              <w:rPr>
+                <w:rFonts w:ascii="Consolas" w:hAnsi="Consolas" w:cs="Consolas"/>
+                <w:color w:val="000000"/>
+                <w:sz w:val="19"/>
+                <w:szCs w:val="19"/>
+              </w:rPr>
+              <w:t>() refactored to use IDrawer entirely.</w:t>
             </w:r>
           </w:p>
           <w:p>
@@ -2889,7 +2423,6 @@
                 <w:noProof/>
               </w:rPr>
             </w:pPr>
-            <w:proofErr w:type="spellStart"/>
             <w:r>
               <w:rPr>
                 <w:rFonts w:ascii="Consolas" w:hAnsi="Consolas" w:cs="Consolas"/>
@@ -2900,38 +2433,15 @@
               </w:rPr>
               <w:t>IUserInput</w:t>
             </w:r>
-            <w:proofErr w:type="spellEnd"/>
-            <w:r>
-              <w:rPr>
-                <w:rFonts w:ascii="Consolas" w:hAnsi="Consolas" w:cs="Consolas"/>
-                <w:color w:val="000000"/>
-                <w:sz w:val="19"/>
-                <w:szCs w:val="19"/>
-                <w:highlight w:val="white"/>
-              </w:rPr>
-              <w:t xml:space="preserve"> </w:t>
-            </w:r>
-            <w:proofErr w:type="spellStart"/>
-            <w:r>
-              <w:rPr>
-                <w:rFonts w:ascii="Consolas" w:hAnsi="Consolas" w:cs="Consolas"/>
-                <w:color w:val="000000"/>
-                <w:sz w:val="19"/>
-                <w:szCs w:val="19"/>
-                <w:highlight w:val="white"/>
-              </w:rPr>
-              <w:t>GetCommandProvider</w:t>
-            </w:r>
-            <w:proofErr w:type="spellEnd"/>
-            <w:r>
-              <w:rPr>
-                <w:rFonts w:ascii="Consolas" w:hAnsi="Consolas" w:cs="Consolas"/>
-                <w:color w:val="000000"/>
-                <w:sz w:val="19"/>
-                <w:szCs w:val="19"/>
-                <w:highlight w:val="white"/>
-              </w:rPr>
-              <w:t>()</w:t>
+            <w:r>
+              <w:rPr>
+                <w:rFonts w:ascii="Consolas" w:hAnsi="Consolas" w:cs="Consolas"/>
+                <w:color w:val="000000"/>
+                <w:sz w:val="19"/>
+                <w:szCs w:val="19"/>
+                <w:highlight w:val="white"/>
+              </w:rPr>
+              <w:t xml:space="preserve"> GetCommandProvider()</w:t>
             </w:r>
             <w:r>
               <w:rPr>
@@ -2942,7 +2452,6 @@
               </w:rPr>
               <w:t xml:space="preserve"> added to </w:t>
             </w:r>
-            <w:proofErr w:type="spellStart"/>
             <w:r>
               <w:rPr>
                 <w:rFonts w:ascii="Consolas" w:hAnsi="Consolas" w:cs="Consolas"/>
@@ -2953,7 +2462,6 @@
               </w:rPr>
               <w:t>IMinesweeperFactory</w:t>
             </w:r>
-            <w:proofErr w:type="spellEnd"/>
           </w:p>
           <w:p>
             <w:pPr>
@@ -2968,7 +2476,6 @@
                 <w:noProof/>
               </w:rPr>
             </w:pPr>
-            <w:proofErr w:type="gramStart"/>
             <w:r>
               <w:rPr>
                 <w:rFonts w:ascii="Consolas" w:hAnsi="Consolas" w:cs="Consolas"/>
@@ -2979,7 +2486,6 @@
               </w:rPr>
               <w:t>class</w:t>
             </w:r>
-            <w:proofErr w:type="gramEnd"/>
             <w:r>
               <w:rPr>
                 <w:rFonts w:ascii="Consolas" w:hAnsi="Consolas" w:cs="Consolas"/>
@@ -2990,7 +2496,6 @@
               </w:rPr>
               <w:t xml:space="preserve"> </w:t>
             </w:r>
-            <w:proofErr w:type="spellStart"/>
             <w:r>
               <w:rPr>
                 <w:rFonts w:ascii="Consolas" w:hAnsi="Consolas" w:cs="Consolas"/>
@@ -3001,7 +2506,6 @@
               </w:rPr>
               <w:t>MinesweeperFactory</w:t>
             </w:r>
-            <w:proofErr w:type="spellEnd"/>
             <w:r>
               <w:rPr>
                 <w:rFonts w:ascii="Consolas" w:hAnsi="Consolas" w:cs="Consolas"/>
@@ -3012,7 +2516,6 @@
               </w:rPr>
               <w:t xml:space="preserve"> : </w:t>
             </w:r>
-            <w:proofErr w:type="spellStart"/>
             <w:r>
               <w:rPr>
                 <w:rFonts w:ascii="Consolas" w:hAnsi="Consolas" w:cs="Consolas"/>
@@ -3023,7 +2526,6 @@
               </w:rPr>
               <w:t>IMinesweeperFactory</w:t>
             </w:r>
-            <w:proofErr w:type="spellEnd"/>
             <w:r>
               <w:rPr>
                 <w:rFonts w:ascii="Consolas" w:hAnsi="Consolas" w:cs="Consolas"/>
@@ -3047,7 +2549,6 @@
                 <w:noProof/>
               </w:rPr>
             </w:pPr>
-            <w:proofErr w:type="spellStart"/>
             <w:r>
               <w:rPr>
                 <w:rFonts w:ascii="Consolas" w:hAnsi="Consolas" w:cs="Consolas"/>
@@ -3077,7 +2578,6 @@
               </w:rPr>
               <w:t>PlayMines</w:t>
             </w:r>
-            <w:proofErr w:type="spellEnd"/>
             <w:r>
               <w:rPr>
                 <w:rFonts w:ascii="Consolas" w:hAnsi="Consolas" w:cs="Consolas"/>
@@ -3087,7 +2587,6 @@
               </w:rPr>
               <w:t xml:space="preserve">() refactored to </w:t>
             </w:r>
-            <w:proofErr w:type="spellStart"/>
             <w:r>
               <w:rPr>
                 <w:rFonts w:ascii="Consolas" w:hAnsi="Consolas" w:cs="Consolas"/>
@@ -3117,7 +2616,6 @@
               </w:rPr>
               <w:t>PlayMines</w:t>
             </w:r>
-            <w:proofErr w:type="spellEnd"/>
             <w:r>
               <w:rPr>
                 <w:rFonts w:ascii="Consolas" w:hAnsi="Consolas" w:cs="Consolas"/>
@@ -3127,7 +2625,6 @@
               </w:rPr>
               <w:t>(</w:t>
             </w:r>
-            <w:proofErr w:type="spellStart"/>
             <w:r>
               <w:rPr>
                 <w:rFonts w:ascii="Consolas" w:hAnsi="Consolas" w:cs="Consolas"/>
@@ -3138,115 +2635,65 @@
               </w:rPr>
               <w:t>IMinesGenerator</w:t>
             </w:r>
-            <w:proofErr w:type="spellEnd"/>
-            <w:r>
-              <w:rPr>
-                <w:rFonts w:ascii="Consolas" w:hAnsi="Consolas" w:cs="Consolas"/>
-                <w:color w:val="000000"/>
-                <w:sz w:val="19"/>
-                <w:szCs w:val="19"/>
-                <w:highlight w:val="white"/>
+            <w:r>
+              <w:rPr>
+                <w:rFonts w:ascii="Consolas" w:hAnsi="Consolas" w:cs="Consolas"/>
+                <w:color w:val="000000"/>
+                <w:sz w:val="19"/>
+                <w:szCs w:val="19"/>
+                <w:highlight w:val="white"/>
+              </w:rPr>
+              <w:t xml:space="preserve"> minesGenerator, </w:t>
+            </w:r>
+            <w:r>
+              <w:rPr>
+                <w:rFonts w:ascii="Consolas" w:hAnsi="Consolas" w:cs="Consolas"/>
+                <w:color w:val="2B91AF"/>
+                <w:sz w:val="19"/>
+                <w:szCs w:val="19"/>
+                <w:highlight w:val="white"/>
+              </w:rPr>
+              <w:t>IDrawer</w:t>
+            </w:r>
+            <w:r>
+              <w:rPr>
+                <w:rFonts w:ascii="Consolas" w:hAnsi="Consolas" w:cs="Consolas"/>
+                <w:color w:val="000000"/>
+                <w:sz w:val="19"/>
+                <w:szCs w:val="19"/>
+                <w:highlight w:val="white"/>
+              </w:rPr>
+              <w:t xml:space="preserve"> drawer, </w:t>
+            </w:r>
+            <w:r>
+              <w:rPr>
+                <w:rFonts w:ascii="Consolas" w:hAnsi="Consolas" w:cs="Consolas"/>
+                <w:color w:val="2B91AF"/>
+                <w:sz w:val="19"/>
+                <w:szCs w:val="19"/>
+                <w:highlight w:val="white"/>
+              </w:rPr>
+              <w:t>IUserInput</w:t>
+            </w:r>
+            <w:r>
+              <w:rPr>
+                <w:rFonts w:ascii="Consolas" w:hAnsi="Consolas" w:cs="Consolas"/>
+                <w:color w:val="000000"/>
+                <w:sz w:val="19"/>
+                <w:szCs w:val="19"/>
+                <w:highlight w:val="white"/>
+              </w:rPr>
+              <w:t xml:space="preserve"> userInput,</w:t>
+            </w:r>
+            <w:r>
+              <w:rPr>
+                <w:rFonts w:ascii="Consolas" w:hAnsi="Consolas" w:cs="Consolas"/>
+                <w:color w:val="000000"/>
+                <w:sz w:val="19"/>
+                <w:szCs w:val="19"/>
               </w:rPr>
               <w:t xml:space="preserve"> </w:t>
             </w:r>
-            <w:proofErr w:type="spellStart"/>
-            <w:r>
-              <w:rPr>
-                <w:rFonts w:ascii="Consolas" w:hAnsi="Consolas" w:cs="Consolas"/>
-                <w:color w:val="000000"/>
-                <w:sz w:val="19"/>
-                <w:szCs w:val="19"/>
-                <w:highlight w:val="white"/>
-              </w:rPr>
-              <w:t>minesGenerator</w:t>
-            </w:r>
-            <w:proofErr w:type="spellEnd"/>
-            <w:r>
-              <w:rPr>
-                <w:rFonts w:ascii="Consolas" w:hAnsi="Consolas" w:cs="Consolas"/>
-                <w:color w:val="000000"/>
-                <w:sz w:val="19"/>
-                <w:szCs w:val="19"/>
-                <w:highlight w:val="white"/>
-              </w:rPr>
-              <w:t xml:space="preserve">, </w:t>
-            </w:r>
-            <w:proofErr w:type="spellStart"/>
-            <w:r>
-              <w:rPr>
-                <w:rFonts w:ascii="Consolas" w:hAnsi="Consolas" w:cs="Consolas"/>
-                <w:color w:val="2B91AF"/>
-                <w:sz w:val="19"/>
-                <w:szCs w:val="19"/>
-                <w:highlight w:val="white"/>
-              </w:rPr>
-              <w:t>IDrawer</w:t>
-            </w:r>
-            <w:proofErr w:type="spellEnd"/>
-            <w:r>
-              <w:rPr>
-                <w:rFonts w:ascii="Consolas" w:hAnsi="Consolas" w:cs="Consolas"/>
-                <w:color w:val="000000"/>
-                <w:sz w:val="19"/>
-                <w:szCs w:val="19"/>
-                <w:highlight w:val="white"/>
-              </w:rPr>
-              <w:t xml:space="preserve"> drawer, </w:t>
-            </w:r>
-            <w:proofErr w:type="spellStart"/>
-            <w:r>
-              <w:rPr>
-                <w:rFonts w:ascii="Consolas" w:hAnsi="Consolas" w:cs="Consolas"/>
-                <w:color w:val="2B91AF"/>
-                <w:sz w:val="19"/>
-                <w:szCs w:val="19"/>
-                <w:highlight w:val="white"/>
-              </w:rPr>
-              <w:t>IUserInput</w:t>
-            </w:r>
-            <w:proofErr w:type="spellEnd"/>
-            <w:r>
-              <w:rPr>
-                <w:rFonts w:ascii="Consolas" w:hAnsi="Consolas" w:cs="Consolas"/>
-                <w:color w:val="000000"/>
-                <w:sz w:val="19"/>
-                <w:szCs w:val="19"/>
-                <w:highlight w:val="white"/>
-              </w:rPr>
-              <w:t xml:space="preserve"> </w:t>
-            </w:r>
-            <w:proofErr w:type="spellStart"/>
-            <w:r>
-              <w:rPr>
-                <w:rFonts w:ascii="Consolas" w:hAnsi="Consolas" w:cs="Consolas"/>
-                <w:color w:val="000000"/>
-                <w:sz w:val="19"/>
-                <w:szCs w:val="19"/>
-                <w:highlight w:val="white"/>
-              </w:rPr>
-              <w:t>userInput</w:t>
-            </w:r>
-            <w:proofErr w:type="spellEnd"/>
-            <w:r>
-              <w:rPr>
-                <w:rFonts w:ascii="Consolas" w:hAnsi="Consolas" w:cs="Consolas"/>
-                <w:color w:val="000000"/>
-                <w:sz w:val="19"/>
-                <w:szCs w:val="19"/>
-                <w:highlight w:val="white"/>
-              </w:rPr>
-              <w:t>,</w:t>
-            </w:r>
-            <w:r>
-              <w:rPr>
-                <w:rFonts w:ascii="Consolas" w:hAnsi="Consolas" w:cs="Consolas"/>
-                <w:color w:val="000000"/>
-                <w:sz w:val="19"/>
-                <w:szCs w:val="19"/>
-              </w:rPr>
-              <w:t xml:space="preserve"> </w:t>
-            </w:r>
-            <w:proofErr w:type="spellStart"/>
             <w:r>
               <w:rPr>
                 <w:rFonts w:ascii="Consolas" w:hAnsi="Consolas" w:cs="Consolas"/>
@@ -3257,38 +2704,15 @@
               </w:rPr>
               <w:t>IScoreBoard</w:t>
             </w:r>
-            <w:proofErr w:type="spellEnd"/>
-            <w:r>
-              <w:rPr>
-                <w:rFonts w:ascii="Consolas" w:hAnsi="Consolas" w:cs="Consolas"/>
-                <w:color w:val="000000"/>
-                <w:sz w:val="19"/>
-                <w:szCs w:val="19"/>
-                <w:highlight w:val="white"/>
-              </w:rPr>
-              <w:t xml:space="preserve"> </w:t>
-            </w:r>
-            <w:proofErr w:type="spellStart"/>
-            <w:r>
-              <w:rPr>
-                <w:rFonts w:ascii="Consolas" w:hAnsi="Consolas" w:cs="Consolas"/>
-                <w:color w:val="000000"/>
-                <w:sz w:val="19"/>
-                <w:szCs w:val="19"/>
-                <w:highlight w:val="white"/>
-              </w:rPr>
-              <w:t>scoreBoard</w:t>
-            </w:r>
-            <w:proofErr w:type="spellEnd"/>
-            <w:r>
-              <w:rPr>
-                <w:rFonts w:ascii="Consolas" w:hAnsi="Consolas" w:cs="Consolas"/>
-                <w:color w:val="000000"/>
-                <w:sz w:val="19"/>
-                <w:szCs w:val="19"/>
-                <w:highlight w:val="white"/>
-              </w:rPr>
-              <w:t xml:space="preserve">, </w:t>
+            <w:r>
+              <w:rPr>
+                <w:rFonts w:ascii="Consolas" w:hAnsi="Consolas" w:cs="Consolas"/>
+                <w:color w:val="000000"/>
+                <w:sz w:val="19"/>
+                <w:szCs w:val="19"/>
+                <w:highlight w:val="white"/>
+              </w:rPr>
+              <w:t xml:space="preserve"> scoreBoard, </w:t>
             </w:r>
             <w:r>
               <w:rPr>
@@ -3371,31 +2795,8 @@
                 <w:szCs w:val="19"/>
                 <w:highlight w:val="white"/>
               </w:rPr>
-              <w:t xml:space="preserve"> </w:t>
-            </w:r>
-            <w:proofErr w:type="spellStart"/>
-            <w:r>
-              <w:rPr>
-                <w:rFonts w:ascii="Consolas" w:hAnsi="Consolas" w:cs="Consolas"/>
-                <w:color w:val="000000"/>
-                <w:sz w:val="19"/>
-                <w:szCs w:val="19"/>
-                <w:highlight w:val="white"/>
-              </w:rPr>
-              <w:t>random</w:t>
-            </w:r>
-            <w:proofErr w:type="spellEnd"/>
-            <w:r>
-              <w:rPr>
-                <w:rFonts w:ascii="Consolas" w:hAnsi="Consolas" w:cs="Consolas"/>
-                <w:color w:val="000000"/>
-                <w:sz w:val="19"/>
-                <w:szCs w:val="19"/>
-                <w:highlight w:val="white"/>
-              </w:rPr>
-              <w:t xml:space="preserve"> introduced to </w:t>
-            </w:r>
-            <w:proofErr w:type="spellStart"/>
+              <w:t xml:space="preserve"> random introduced to </w:t>
+            </w:r>
             <w:r>
               <w:rPr>
                 <w:rFonts w:ascii="Consolas" w:hAnsi="Consolas" w:cs="Consolas"/>
@@ -3406,7 +2807,6 @@
               </w:rPr>
               <w:t>MinesInitializer</w:t>
             </w:r>
-            <w:proofErr w:type="spellEnd"/>
           </w:p>
           <w:p>
             <w:pPr>
@@ -3464,40 +2864,17 @@
                 <w:szCs w:val="19"/>
                 <w:highlight w:val="white"/>
               </w:rPr>
-              <w:t xml:space="preserve">Random </w:t>
-            </w:r>
-            <w:proofErr w:type="spellStart"/>
+              <w:t>Random randomMines;</w:t>
+            </w:r>
             <w:r>
               <w:rPr>
                 <w:rFonts w:ascii="Consolas" w:hAnsi="Consolas" w:cs="Consolas"/>
                 <w:color w:val="008000"/>
                 <w:sz w:val="19"/>
                 <w:szCs w:val="19"/>
-                <w:highlight w:val="white"/>
-              </w:rPr>
-              <w:t>randomMines</w:t>
-            </w:r>
-            <w:proofErr w:type="spellEnd"/>
-            <w:r>
-              <w:rPr>
-                <w:rFonts w:ascii="Consolas" w:hAnsi="Consolas" w:cs="Consolas"/>
-                <w:color w:val="008000"/>
-                <w:sz w:val="19"/>
-                <w:szCs w:val="19"/>
-                <w:highlight w:val="white"/>
-              </w:rPr>
-              <w:t>;</w:t>
-            </w:r>
-            <w:r>
-              <w:rPr>
-                <w:rFonts w:ascii="Consolas" w:hAnsi="Consolas" w:cs="Consolas"/>
-                <w:color w:val="008000"/>
-                <w:sz w:val="19"/>
-                <w:szCs w:val="19"/>
               </w:rPr>
               <w:t xml:space="preserve"> deleted from </w:t>
             </w:r>
-            <w:proofErr w:type="spellStart"/>
             <w:r>
               <w:rPr>
                 <w:rFonts w:ascii="Consolas" w:hAnsi="Consolas" w:cs="Consolas"/>
@@ -3508,7 +2885,6 @@
               </w:rPr>
               <w:t>StartPlayCycle</w:t>
             </w:r>
-            <w:proofErr w:type="spellEnd"/>
             <w:r>
               <w:rPr>
                 <w:rFonts w:ascii="Consolas" w:hAnsi="Consolas" w:cs="Consolas"/>
@@ -3532,7 +2908,6 @@
                 <w:noProof/>
               </w:rPr>
             </w:pPr>
-            <w:proofErr w:type="spellStart"/>
             <w:r>
               <w:rPr>
                 <w:rFonts w:ascii="Consolas" w:hAnsi="Consolas" w:cs="Consolas"/>
@@ -3543,7 +2918,6 @@
               </w:rPr>
               <w:t>StartPlayCycle</w:t>
             </w:r>
-            <w:proofErr w:type="spellEnd"/>
             <w:r>
               <w:rPr>
                 <w:rFonts w:ascii="Consolas" w:hAnsi="Consolas" w:cs="Consolas"/>
@@ -3585,7 +2959,6 @@
                 <w:noProof/>
               </w:rPr>
             </w:pPr>
-            <w:proofErr w:type="spellStart"/>
             <w:r>
               <w:rPr>
                 <w:rFonts w:ascii="Consolas" w:hAnsi="Consolas" w:cs="Consolas"/>
@@ -3596,29 +2969,16 @@
               </w:rPr>
               <w:t>MinesGenerator</w:t>
             </w:r>
-            <w:proofErr w:type="spellEnd"/>
-            <w:r>
-              <w:rPr>
-                <w:rFonts w:ascii="Consolas" w:hAnsi="Consolas" w:cs="Consolas"/>
-                <w:color w:val="000000"/>
-                <w:sz w:val="19"/>
-                <w:szCs w:val="19"/>
-                <w:highlight w:val="white"/>
-              </w:rPr>
-              <w:t xml:space="preserve"> </w:t>
-            </w:r>
-            <w:proofErr w:type="spellStart"/>
-            <w:r>
-              <w:rPr>
-                <w:rFonts w:ascii="Consolas" w:hAnsi="Consolas" w:cs="Consolas"/>
-                <w:color w:val="000000"/>
-                <w:sz w:val="19"/>
-                <w:szCs w:val="19"/>
-                <w:highlight w:val="white"/>
-              </w:rPr>
-              <w:t>minesGenerator</w:t>
-            </w:r>
-            <w:proofErr w:type="spellEnd"/>
+            <w:r>
+              <w:rPr>
+                <w:rFonts w:ascii="Consolas" w:hAnsi="Consolas" w:cs="Consolas"/>
+                <w:color w:val="000000"/>
+                <w:sz w:val="19"/>
+                <w:szCs w:val="19"/>
+                <w:highlight w:val="white"/>
+              </w:rPr>
+              <w:t xml:space="preserve"> minesGenerator</w:t>
+            </w:r>
             <w:r>
               <w:rPr>
                 <w:rFonts w:ascii="Consolas" w:hAnsi="Consolas" w:cs="Consolas"/>
@@ -3628,7 +2988,6 @@
               </w:rPr>
               <w:t xml:space="preserve"> removed from </w:t>
             </w:r>
-            <w:proofErr w:type="spellStart"/>
             <w:r>
               <w:rPr>
                 <w:rFonts w:ascii="Consolas" w:hAnsi="Consolas" w:cs="Consolas"/>
@@ -3639,7 +2998,6 @@
               </w:rPr>
               <w:t>StartPlayCycle</w:t>
             </w:r>
-            <w:proofErr w:type="spellEnd"/>
             <w:r>
               <w:rPr>
                 <w:rFonts w:ascii="Consolas" w:hAnsi="Consolas" w:cs="Consolas"/>
@@ -3693,7 +3051,6 @@
               </w:rPr>
               <w:t xml:space="preserve"> </w:t>
             </w:r>
-            <w:proofErr w:type="spellStart"/>
             <w:r>
               <w:rPr>
                 <w:rFonts w:ascii="Consolas" w:hAnsi="Consolas" w:cs="Consolas"/>
@@ -3704,7 +3061,6 @@
               </w:rPr>
               <w:t>ConsoleDrawer</w:t>
             </w:r>
-            <w:proofErr w:type="spellEnd"/>
             <w:r>
               <w:rPr>
                 <w:rFonts w:ascii="Consolas" w:hAnsi="Consolas" w:cs="Consolas"/>
@@ -3729,7 +3085,6 @@
                 <w:noProof/>
               </w:rPr>
             </w:pPr>
-            <w:proofErr w:type="spellStart"/>
             <w:r>
               <w:rPr>
                 <w:rFonts w:ascii="Consolas" w:hAnsi="Consolas" w:cs="Consolas"/>
@@ -3748,18 +3103,7 @@
                 <w:szCs w:val="19"/>
                 <w:highlight w:val="white"/>
               </w:rPr>
-              <w:t>.userInput</w:t>
-            </w:r>
-            <w:proofErr w:type="spellEnd"/>
-            <w:r>
-              <w:rPr>
-                <w:rFonts w:ascii="Consolas" w:hAnsi="Consolas" w:cs="Consolas"/>
-                <w:color w:val="000000"/>
-                <w:sz w:val="19"/>
-                <w:szCs w:val="19"/>
-                <w:highlight w:val="white"/>
-              </w:rPr>
-              <w:t xml:space="preserve"> = </w:t>
+              <w:t xml:space="preserve">.userInput = </w:t>
             </w:r>
             <w:r>
               <w:rPr>
@@ -3781,7 +3125,6 @@
               </w:rPr>
               <w:t xml:space="preserve"> </w:t>
             </w:r>
-            <w:proofErr w:type="spellStart"/>
             <w:r>
               <w:rPr>
                 <w:rFonts w:ascii="Consolas" w:hAnsi="Consolas" w:cs="Consolas"/>
@@ -3792,7 +3135,6 @@
               </w:rPr>
               <w:t>ConsoleInput</w:t>
             </w:r>
-            <w:proofErr w:type="spellEnd"/>
             <w:r>
               <w:rPr>
                 <w:rFonts w:ascii="Consolas" w:hAnsi="Consolas" w:cs="Consolas"/>
@@ -3835,31 +3177,8 @@
                 <w:szCs w:val="19"/>
                 <w:highlight w:val="white"/>
               </w:rPr>
-              <w:t xml:space="preserve"> </w:t>
-            </w:r>
-            <w:proofErr w:type="spellStart"/>
-            <w:r>
-              <w:rPr>
-                <w:rFonts w:ascii="Consolas" w:hAnsi="Consolas" w:cs="Consolas"/>
-                <w:color w:val="000000"/>
-                <w:sz w:val="19"/>
-                <w:szCs w:val="19"/>
-                <w:highlight w:val="white"/>
-              </w:rPr>
-              <w:t>PrintScoreBoard</w:t>
-            </w:r>
-            <w:proofErr w:type="spellEnd"/>
-            <w:r>
-              <w:rPr>
-                <w:rFonts w:ascii="Consolas" w:hAnsi="Consolas" w:cs="Consolas"/>
-                <w:color w:val="000000"/>
-                <w:sz w:val="19"/>
-                <w:szCs w:val="19"/>
-                <w:highlight w:val="white"/>
-              </w:rPr>
-              <w:t>(</w:t>
-            </w:r>
-            <w:proofErr w:type="spellStart"/>
+              <w:t xml:space="preserve"> PrintScoreBoard(</w:t>
+            </w:r>
             <w:r>
               <w:rPr>
                 <w:rFonts w:ascii="Consolas" w:hAnsi="Consolas" w:cs="Consolas"/>
@@ -3870,7 +3189,6 @@
               </w:rPr>
               <w:t>IList</w:t>
             </w:r>
-            <w:proofErr w:type="spellEnd"/>
             <w:r>
               <w:rPr>
                 <w:rFonts w:ascii="Consolas" w:hAnsi="Consolas" w:cs="Consolas"/>
@@ -3881,7 +3199,6 @@
               </w:rPr>
               <w:t>&lt;</w:t>
             </w:r>
-            <w:proofErr w:type="spellStart"/>
             <w:r>
               <w:rPr>
                 <w:rFonts w:ascii="Consolas" w:hAnsi="Consolas" w:cs="Consolas"/>
@@ -3892,7 +3209,6 @@
               </w:rPr>
               <w:t>KeyValuePair</w:t>
             </w:r>
-            <w:proofErr w:type="spellEnd"/>
             <w:r>
               <w:rPr>
                 <w:rFonts w:ascii="Consolas" w:hAnsi="Consolas" w:cs="Consolas"/>
@@ -3903,7 +3219,6 @@
               </w:rPr>
               <w:t>&lt;</w:t>
             </w:r>
-            <w:proofErr w:type="spellStart"/>
             <w:r>
               <w:rPr>
                 <w:rFonts w:ascii="Consolas" w:hAnsi="Consolas" w:cs="Consolas"/>
@@ -3914,7 +3229,6 @@
               </w:rPr>
               <w:t>int</w:t>
             </w:r>
-            <w:proofErr w:type="spellEnd"/>
             <w:r>
               <w:rPr>
                 <w:rFonts w:ascii="Consolas" w:hAnsi="Consolas" w:cs="Consolas"/>
@@ -3925,7 +3239,6 @@
               </w:rPr>
               <w:t xml:space="preserve">, </w:t>
             </w:r>
-            <w:proofErr w:type="spellStart"/>
             <w:r>
               <w:rPr>
                 <w:rFonts w:ascii="Consolas" w:hAnsi="Consolas" w:cs="Consolas"/>
@@ -3936,7 +3249,6 @@
               </w:rPr>
               <w:t>IList</w:t>
             </w:r>
-            <w:proofErr w:type="spellEnd"/>
             <w:r>
               <w:rPr>
                 <w:rFonts w:ascii="Consolas" w:hAnsi="Consolas" w:cs="Consolas"/>
@@ -3965,29 +3277,7 @@
                 <w:szCs w:val="19"/>
                 <w:highlight w:val="white"/>
               </w:rPr>
-              <w:t xml:space="preserve">&gt;&gt;&gt; </w:t>
-            </w:r>
-            <w:proofErr w:type="spellStart"/>
-            <w:r>
-              <w:rPr>
-                <w:rFonts w:ascii="Consolas" w:hAnsi="Consolas" w:cs="Consolas"/>
-                <w:color w:val="000000"/>
-                <w:sz w:val="19"/>
-                <w:szCs w:val="19"/>
-                <w:highlight w:val="white"/>
-              </w:rPr>
-              <w:t>highScores</w:t>
-            </w:r>
-            <w:proofErr w:type="spellEnd"/>
-            <w:r>
-              <w:rPr>
-                <w:rFonts w:ascii="Consolas" w:hAnsi="Consolas" w:cs="Consolas"/>
-                <w:color w:val="000000"/>
-                <w:sz w:val="19"/>
-                <w:szCs w:val="19"/>
-                <w:highlight w:val="white"/>
-              </w:rPr>
-              <w:t>)</w:t>
+              <w:t>&gt;&gt;&gt; highScores)</w:t>
             </w:r>
             <w:r>
               <w:rPr>
@@ -3998,7 +3288,6 @@
               </w:rPr>
               <w:t xml:space="preserve"> introduced to </w:t>
             </w:r>
-            <w:proofErr w:type="spellStart"/>
             <w:r>
               <w:rPr>
                 <w:rFonts w:ascii="Consolas" w:hAnsi="Consolas" w:cs="Consolas"/>
@@ -4009,7 +3298,6 @@
               </w:rPr>
               <w:t>IDrawer</w:t>
             </w:r>
-            <w:proofErr w:type="spellEnd"/>
           </w:p>
           <w:p>
             <w:pPr>
@@ -4024,7 +3312,6 @@
                 <w:noProof/>
               </w:rPr>
             </w:pPr>
-            <w:proofErr w:type="spellStart"/>
             <w:r>
               <w:rPr>
                 <w:rFonts w:ascii="Consolas" w:hAnsi="Consolas" w:cs="Consolas"/>
@@ -4054,7 +3341,6 @@
               </w:rPr>
               <w:t>PrintScoreBoard</w:t>
             </w:r>
-            <w:proofErr w:type="spellEnd"/>
             <w:r>
               <w:rPr>
                 <w:rFonts w:ascii="Consolas" w:hAnsi="Consolas" w:cs="Consolas"/>
@@ -4148,7 +3434,6 @@
                 <w:noProof/>
               </w:rPr>
             </w:pPr>
-            <w:proofErr w:type="spellStart"/>
             <w:r>
               <w:rPr>
                 <w:rFonts w:ascii="Segoe UI" w:hAnsi="Segoe UI" w:cs="Segoe UI"/>
@@ -4156,17 +3441,7 @@
                 <w:sz w:val="18"/>
                 <w:szCs w:val="18"/>
               </w:rPr>
-              <w:t>ScoreBoard.PrintScoreBoard</w:t>
-            </w:r>
-            <w:proofErr w:type="spellEnd"/>
-            <w:r>
-              <w:rPr>
-                <w:rFonts w:ascii="Segoe UI" w:hAnsi="Segoe UI" w:cs="Segoe UI"/>
-                <w:color w:val="333333"/>
-                <w:sz w:val="18"/>
-                <w:szCs w:val="18"/>
-              </w:rPr>
-              <w:t>() removed method no longer needed</w:t>
+              <w:t>ScoreBoard.PrintScoreBoard() removed method no longer needed</w:t>
             </w:r>
           </w:p>
           <w:p>
@@ -4182,7 +3457,6 @@
                 <w:noProof/>
               </w:rPr>
             </w:pPr>
-            <w:proofErr w:type="spellStart"/>
             <w:r>
               <w:rPr>
                 <w:rFonts w:ascii="Consolas" w:hAnsi="Consolas" w:cs="Consolas"/>
@@ -4193,7 +3467,6 @@
               </w:rPr>
               <w:t>EnterRowColInput</w:t>
             </w:r>
-            <w:proofErr w:type="spellEnd"/>
             <w:r>
               <w:rPr>
                 <w:rFonts w:ascii="Consolas" w:hAnsi="Consolas" w:cs="Consolas"/>
@@ -4203,7 +3476,6 @@
               </w:rPr>
               <w:t xml:space="preserve">(…) updated to use </w:t>
             </w:r>
-            <w:proofErr w:type="spellStart"/>
             <w:r>
               <w:rPr>
                 <w:rFonts w:ascii="Consolas" w:hAnsi="Consolas" w:cs="Consolas"/>
@@ -4233,7 +3505,6 @@
               </w:rPr>
               <w:t>PrintScoreBoard</w:t>
             </w:r>
-            <w:proofErr w:type="spellEnd"/>
             <w:r>
               <w:rPr>
                 <w:rFonts w:ascii="Consolas" w:hAnsi="Consolas" w:cs="Consolas"/>
@@ -4257,7 +3528,6 @@
                 <w:noProof/>
               </w:rPr>
             </w:pPr>
-            <w:proofErr w:type="spellStart"/>
             <w:r>
               <w:rPr>
                 <w:rFonts w:ascii="Consolas" w:hAnsi="Consolas" w:cs="Consolas"/>
@@ -4287,7 +3557,6 @@
               </w:rPr>
               <w:t>AddPlayer</w:t>
             </w:r>
-            <w:proofErr w:type="spellEnd"/>
             <w:r>
               <w:rPr>
                 <w:rFonts w:ascii="Consolas" w:hAnsi="Consolas" w:cs="Consolas"/>
@@ -4311,7 +3580,6 @@
                 <w:noProof/>
               </w:rPr>
             </w:pPr>
-            <w:proofErr w:type="spellStart"/>
             <w:r>
               <w:rPr>
                 <w:rFonts w:ascii="Consolas" w:hAnsi="Consolas" w:cs="Consolas"/>
@@ -4322,7 +3590,6 @@
               </w:rPr>
               <w:t>EnterRowColInput</w:t>
             </w:r>
-            <w:proofErr w:type="spellEnd"/>
             <w:r>
               <w:rPr>
                 <w:rFonts w:ascii="Consolas" w:hAnsi="Consolas" w:cs="Consolas"/>
@@ -4465,7 +3732,6 @@
                 <w:noProof/>
               </w:rPr>
             </w:pPr>
-            <w:proofErr w:type="spellStart"/>
             <w:r>
               <w:rPr>
                 <w:rFonts w:ascii="Consolas" w:hAnsi="Consolas" w:cs="Consolas"/>
@@ -4476,7 +3742,6 @@
               </w:rPr>
               <w:t>EnterRowColInput</w:t>
             </w:r>
-            <w:proofErr w:type="spellEnd"/>
             <w:r>
               <w:rPr>
                 <w:rFonts w:ascii="Consolas" w:hAnsi="Consolas" w:cs="Consolas"/>
@@ -4486,7 +3751,6 @@
               </w:rPr>
               <w:t xml:space="preserve">() renamed to </w:t>
             </w:r>
-            <w:proofErr w:type="spellStart"/>
             <w:r>
               <w:rPr>
                 <w:rFonts w:ascii="Consolas" w:hAnsi="Consolas" w:cs="Consolas"/>
@@ -4497,7 +3761,6 @@
               </w:rPr>
               <w:t>ProcessCommands</w:t>
             </w:r>
-            <w:proofErr w:type="spellEnd"/>
             <w:r>
               <w:rPr>
                 <w:rFonts w:ascii="Consolas" w:hAnsi="Consolas" w:cs="Consolas"/>
@@ -4521,7 +3784,6 @@
                 <w:noProof/>
               </w:rPr>
             </w:pPr>
-            <w:proofErr w:type="spellStart"/>
             <w:r>
               <w:rPr>
                 <w:rFonts w:ascii="Consolas" w:hAnsi="Consolas" w:cs="Consolas"/>
@@ -4532,7 +3794,6 @@
               </w:rPr>
               <w:t>ProcessCommands</w:t>
             </w:r>
-            <w:proofErr w:type="spellEnd"/>
             <w:r>
               <w:rPr>
                 <w:rFonts w:ascii="Consolas" w:hAnsi="Consolas" w:cs="Consolas"/>
@@ -4556,7 +3817,6 @@
                 <w:noProof/>
               </w:rPr>
             </w:pPr>
-            <w:proofErr w:type="spellStart"/>
             <w:r>
               <w:rPr>
                 <w:rFonts w:ascii="Consolas" w:hAnsi="Consolas" w:cs="Consolas"/>
@@ -4567,7 +3827,6 @@
               </w:rPr>
               <w:t>MoveTo</w:t>
             </w:r>
-            <w:proofErr w:type="spellEnd"/>
             <w:r>
               <w:rPr>
                 <w:rFonts w:ascii="Consolas" w:hAnsi="Consolas" w:cs="Consolas"/>
@@ -4591,7 +3850,6 @@
                 <w:noProof/>
               </w:rPr>
             </w:pPr>
-            <w:proofErr w:type="spellStart"/>
             <w:r>
               <w:rPr>
                 <w:rFonts w:ascii="Consolas" w:hAnsi="Consolas" w:cs="Consolas"/>
@@ -4603,7 +3861,6 @@
               <w:lastRenderedPageBreak/>
               <w:t>CheckForGameEnd</w:t>
             </w:r>
-            <w:proofErr w:type="spellEnd"/>
             <w:r>
               <w:rPr>
                 <w:rFonts w:ascii="Consolas" w:hAnsi="Consolas" w:cs="Consolas"/>
@@ -4613,7 +3870,6 @@
               </w:rPr>
               <w:t xml:space="preserve">() renamed to </w:t>
             </w:r>
-            <w:proofErr w:type="spellStart"/>
             <w:r>
               <w:rPr>
                 <w:rFonts w:ascii="Consolas" w:hAnsi="Consolas" w:cs="Consolas"/>
@@ -4624,7 +3880,6 @@
               </w:rPr>
               <w:t>IsValidCommand</w:t>
             </w:r>
-            <w:proofErr w:type="spellEnd"/>
             <w:r>
               <w:rPr>
                 <w:rFonts w:ascii="Consolas" w:hAnsi="Consolas" w:cs="Consolas"/>
@@ -4648,7 +3903,6 @@
                 <w:noProof/>
               </w:rPr>
             </w:pPr>
-            <w:proofErr w:type="spellStart"/>
             <w:r>
               <w:rPr>
                 <w:rFonts w:ascii="Consolas" w:hAnsi="Consolas" w:cs="Consolas"/>
@@ -4659,7 +3913,6 @@
               </w:rPr>
               <w:t>enum</w:t>
             </w:r>
-            <w:proofErr w:type="spellEnd"/>
             <w:r>
               <w:rPr>
                 <w:rFonts w:ascii="Consolas" w:hAnsi="Consolas" w:cs="Consolas"/>
@@ -4670,7 +3923,6 @@
               </w:rPr>
               <w:t xml:space="preserve"> </w:t>
             </w:r>
-            <w:proofErr w:type="spellStart"/>
             <w:r>
               <w:rPr>
                 <w:rFonts w:ascii="Consolas" w:hAnsi="Consolas" w:cs="Consolas"/>
@@ -4681,7 +3933,6 @@
               </w:rPr>
               <w:t>CommandResult</w:t>
             </w:r>
-            <w:proofErr w:type="spellEnd"/>
             <w:r>
               <w:rPr>
                 <w:rFonts w:ascii="Consolas" w:hAnsi="Consolas" w:cs="Consolas"/>
@@ -4705,7 +3956,6 @@
                 <w:noProof/>
               </w:rPr>
             </w:pPr>
-            <w:proofErr w:type="spellStart"/>
             <w:r>
               <w:rPr>
                 <w:rFonts w:ascii="Consolas" w:hAnsi="Consolas" w:cs="Consolas"/>
@@ -4716,7 +3966,6 @@
               </w:rPr>
               <w:t>ContinueGame</w:t>
             </w:r>
-            <w:proofErr w:type="spellEnd"/>
             <w:r>
               <w:rPr>
                 <w:rFonts w:ascii="Consolas" w:hAnsi="Consolas" w:cs="Consolas"/>
@@ -4740,7 +3989,6 @@
                 <w:noProof/>
               </w:rPr>
             </w:pPr>
-            <w:proofErr w:type="spellStart"/>
             <w:r>
               <w:rPr>
                 <w:rFonts w:ascii="Consolas" w:hAnsi="Consolas" w:cs="Consolas"/>
@@ -4751,7 +3999,6 @@
               </w:rPr>
               <w:t>RestartGame</w:t>
             </w:r>
-            <w:proofErr w:type="spellEnd"/>
             <w:r>
               <w:rPr>
                 <w:rFonts w:ascii="Consolas" w:hAnsi="Consolas" w:cs="Consolas"/>
@@ -4775,7 +4022,6 @@
                 <w:noProof/>
               </w:rPr>
             </w:pPr>
-            <w:proofErr w:type="spellStart"/>
             <w:r>
               <w:rPr>
                 <w:rFonts w:ascii="Consolas" w:hAnsi="Consolas" w:cs="Consolas"/>
@@ -4786,27 +4032,15 @@
               </w:rPr>
               <w:t>EndApplication</w:t>
             </w:r>
-            <w:proofErr w:type="spellEnd"/>
-            <w:r>
-              <w:rPr>
-                <w:rFonts w:ascii="Consolas" w:hAnsi="Consolas" w:cs="Consolas"/>
-                <w:color w:val="000000"/>
-                <w:sz w:val="19"/>
-                <w:szCs w:val="19"/>
-              </w:rPr>
-              <w:t xml:space="preserve"> – end </w:t>
-            </w:r>
-            <w:proofErr w:type="spellStart"/>
-            <w:r>
-              <w:rPr>
-                <w:rFonts w:ascii="Consolas" w:hAnsi="Consolas" w:cs="Consolas"/>
-                <w:color w:val="000000"/>
-                <w:sz w:val="19"/>
-                <w:szCs w:val="19"/>
-              </w:rPr>
-              <w:t>applicaton</w:t>
-            </w:r>
-            <w:proofErr w:type="spellEnd"/>
+            <w:r>
+              <w:rPr>
+                <w:rFonts w:ascii="Consolas" w:hAnsi="Consolas" w:cs="Consolas"/>
+                <w:color w:val="000000"/>
+                <w:sz w:val="19"/>
+                <w:szCs w:val="19"/>
+              </w:rPr>
+              <w:t xml:space="preserve"> – end applicaton</w:t>
+            </w:r>
           </w:p>
           <w:p>
             <w:pPr>
@@ -4821,7 +4055,6 @@
                 <w:noProof/>
               </w:rPr>
             </w:pPr>
-            <w:proofErr w:type="spellStart"/>
             <w:r>
               <w:rPr>
                 <w:rFonts w:ascii="Consolas" w:hAnsi="Consolas" w:cs="Consolas"/>
@@ -4832,7 +4065,6 @@
               </w:rPr>
               <w:t>StartPlayCycle</w:t>
             </w:r>
-            <w:proofErr w:type="spellEnd"/>
             <w:r>
               <w:rPr>
                 <w:rFonts w:ascii="Consolas" w:hAnsi="Consolas" w:cs="Consolas"/>
@@ -4842,7 +4074,6 @@
               </w:rPr>
               <w:t xml:space="preserve">() refactored to return </w:t>
             </w:r>
-            <w:proofErr w:type="spellStart"/>
             <w:r>
               <w:rPr>
                 <w:rFonts w:ascii="Consolas" w:hAnsi="Consolas" w:cs="Consolas"/>
@@ -4853,7 +4084,6 @@
               </w:rPr>
               <w:t>CommandResult</w:t>
             </w:r>
-            <w:proofErr w:type="spellEnd"/>
           </w:p>
           <w:p>
             <w:pPr>
@@ -4868,7 +4098,6 @@
                 <w:noProof/>
               </w:rPr>
             </w:pPr>
-            <w:proofErr w:type="spellStart"/>
             <w:r>
               <w:rPr>
                 <w:rFonts w:ascii="Consolas" w:hAnsi="Consolas" w:cs="Consolas"/>
@@ -4879,7 +4108,6 @@
               </w:rPr>
               <w:t>MoveTo</w:t>
             </w:r>
-            <w:proofErr w:type="spellEnd"/>
             <w:r>
               <w:rPr>
                 <w:rFonts w:ascii="Consolas" w:hAnsi="Consolas" w:cs="Consolas"/>
@@ -4889,7 +4117,6 @@
               </w:rPr>
               <w:t xml:space="preserve">() refactored to return </w:t>
             </w:r>
-            <w:proofErr w:type="spellStart"/>
             <w:r>
               <w:rPr>
                 <w:rFonts w:ascii="Consolas" w:hAnsi="Consolas" w:cs="Consolas"/>
@@ -4900,7 +4127,6 @@
               </w:rPr>
               <w:t>CommandResult</w:t>
             </w:r>
-            <w:proofErr w:type="spellEnd"/>
           </w:p>
           <w:p>
             <w:pPr>
@@ -4915,7 +4141,6 @@
                 <w:noProof/>
               </w:rPr>
             </w:pPr>
-            <w:proofErr w:type="spellStart"/>
             <w:r>
               <w:rPr>
                 <w:rFonts w:ascii="Consolas" w:hAnsi="Consolas" w:cs="Consolas"/>
@@ -4926,7 +4151,6 @@
               </w:rPr>
               <w:t>StartPlayCycle</w:t>
             </w:r>
-            <w:proofErr w:type="spellEnd"/>
             <w:r>
               <w:rPr>
                 <w:rFonts w:ascii="Consolas" w:hAnsi="Consolas" w:cs="Consolas"/>
@@ -4936,7 +4160,6 @@
               </w:rPr>
               <w:t xml:space="preserve">() refactored to return </w:t>
             </w:r>
-            <w:proofErr w:type="spellStart"/>
             <w:r>
               <w:rPr>
                 <w:rFonts w:ascii="Consolas" w:hAnsi="Consolas" w:cs="Consolas"/>
@@ -4947,7 +4170,6 @@
               </w:rPr>
               <w:t>CommandResult</w:t>
             </w:r>
-            <w:proofErr w:type="spellEnd"/>
           </w:p>
           <w:p>
             <w:pPr>
@@ -4962,7 +4184,6 @@
                 <w:noProof/>
               </w:rPr>
             </w:pPr>
-            <w:proofErr w:type="spellStart"/>
             <w:r>
               <w:rPr>
                 <w:rFonts w:ascii="Consolas" w:hAnsi="Consolas" w:cs="Consolas"/>
@@ -4973,7 +4194,6 @@
               </w:rPr>
               <w:t>MoveTo</w:t>
             </w:r>
-            <w:proofErr w:type="spellEnd"/>
             <w:r>
               <w:rPr>
                 <w:rFonts w:ascii="Consolas" w:hAnsi="Consolas" w:cs="Consolas"/>
@@ -5145,40 +4365,17 @@
                 <w:szCs w:val="19"/>
                 <w:highlight w:val="white"/>
               </w:rPr>
-              <w:t>"</w:t>
-            </w:r>
-            <w:proofErr w:type="spellStart"/>
+              <w:t>"fulldelete"</w:t>
+            </w:r>
             <w:r>
               <w:rPr>
                 <w:rFonts w:ascii="Consolas" w:hAnsi="Consolas" w:cs="Consolas"/>
                 <w:color w:val="A31515"/>
                 <w:sz w:val="19"/>
                 <w:szCs w:val="19"/>
-                <w:highlight w:val="white"/>
-              </w:rPr>
-              <w:t>fulldelete</w:t>
-            </w:r>
-            <w:proofErr w:type="spellEnd"/>
-            <w:r>
-              <w:rPr>
-                <w:rFonts w:ascii="Consolas" w:hAnsi="Consolas" w:cs="Consolas"/>
-                <w:color w:val="A31515"/>
-                <w:sz w:val="19"/>
-                <w:szCs w:val="19"/>
-                <w:highlight w:val="white"/>
-              </w:rPr>
-              <w:t>"</w:t>
-            </w:r>
-            <w:r>
-              <w:rPr>
-                <w:rFonts w:ascii="Consolas" w:hAnsi="Consolas" w:cs="Consolas"/>
-                <w:color w:val="A31515"/>
-                <w:sz w:val="19"/>
-                <w:szCs w:val="19"/>
               </w:rPr>
               <w:t xml:space="preserve"> moved to </w:t>
             </w:r>
-            <w:proofErr w:type="spellStart"/>
             <w:r>
               <w:rPr>
                 <w:rFonts w:ascii="Consolas" w:hAnsi="Consolas" w:cs="Consolas"/>
@@ -5189,7 +4386,6 @@
               </w:rPr>
               <w:t>ProcessCommands</w:t>
             </w:r>
-            <w:proofErr w:type="spellEnd"/>
             <w:r>
               <w:rPr>
                 <w:rFonts w:ascii="Consolas" w:hAnsi="Consolas" w:cs="Consolas"/>
@@ -5213,7 +4409,6 @@
                 <w:noProof/>
               </w:rPr>
             </w:pPr>
-            <w:proofErr w:type="spellStart"/>
             <w:r>
               <w:rPr>
                 <w:rFonts w:ascii="Consolas" w:hAnsi="Consolas" w:cs="Consolas"/>
@@ -5224,7 +4419,6 @@
               </w:rPr>
               <w:t>enum</w:t>
             </w:r>
-            <w:proofErr w:type="spellEnd"/>
             <w:r>
               <w:rPr>
                 <w:rFonts w:ascii="Consolas" w:hAnsi="Consolas" w:cs="Consolas"/>
@@ -5235,7 +4429,6 @@
               </w:rPr>
               <w:t xml:space="preserve"> </w:t>
             </w:r>
-            <w:proofErr w:type="spellStart"/>
             <w:r>
               <w:rPr>
                 <w:rFonts w:ascii="Consolas" w:hAnsi="Consolas" w:cs="Consolas"/>
@@ -5246,7 +4439,6 @@
               </w:rPr>
               <w:t>CommandResult</w:t>
             </w:r>
-            <w:proofErr w:type="spellEnd"/>
             <w:r>
               <w:rPr>
                 <w:rFonts w:ascii="Consolas" w:hAnsi="Consolas" w:cs="Consolas"/>
@@ -5277,7 +4469,6 @@
               </w:rPr>
               <w:t xml:space="preserve">class </w:t>
             </w:r>
-            <w:proofErr w:type="spellStart"/>
             <w:r>
               <w:rPr>
                 <w:rFonts w:ascii="Consolas" w:hAnsi="Consolas" w:cs="Consolas"/>
@@ -5288,7 +4479,6 @@
               </w:rPr>
               <w:t>ScoreBoard</w:t>
             </w:r>
-            <w:proofErr w:type="spellEnd"/>
             <w:r>
               <w:rPr>
                 <w:rFonts w:ascii="Consolas" w:hAnsi="Consolas" w:cs="Consolas"/>
@@ -5332,7 +4522,6 @@
               </w:rPr>
               <w:t xml:space="preserve"> </w:t>
             </w:r>
-            <w:proofErr w:type="spellStart"/>
             <w:r>
               <w:rPr>
                 <w:rFonts w:ascii="Consolas" w:hAnsi="Consolas" w:cs="Consolas"/>
@@ -5343,7 +4532,6 @@
               </w:rPr>
               <w:t>MinesweeperFactory</w:t>
             </w:r>
-            <w:proofErr w:type="spellEnd"/>
             <w:r>
               <w:rPr>
                 <w:rFonts w:ascii="Consolas" w:hAnsi="Consolas" w:cs="Consolas"/>
@@ -5367,8 +4555,68 @@
                 <w:noProof/>
               </w:rPr>
             </w:pPr>
+            <w:r>
+              <w:rPr>
+                <w:rFonts w:ascii="Consolas" w:hAnsi="Consolas" w:cs="Consolas"/>
+                <w:color w:val="2B91AF"/>
+                <w:sz w:val="19"/>
+                <w:szCs w:val="19"/>
+                <w:highlight w:val="white"/>
+              </w:rPr>
+              <w:t>ScoreBoardTest</w:t>
+            </w:r>
+            <w:r>
+              <w:rPr>
+                <w:rFonts w:ascii="Consolas" w:hAnsi="Consolas" w:cs="Consolas"/>
+                <w:color w:val="2B91AF"/>
+                <w:sz w:val="19"/>
+                <w:szCs w:val="19"/>
+              </w:rPr>
+              <w:t xml:space="preserve"> updat</w:t>
+            </w:r>
+            <w:r>
+              <w:rPr>
+                <w:rFonts w:ascii="Consolas" w:hAnsi="Consolas" w:cs="Consolas"/>
+                <w:color w:val="2B91AF"/>
+                <w:sz w:val="19"/>
+                <w:szCs w:val="19"/>
+              </w:rPr>
+              <w:t>e</w:t>
+            </w:r>
+            <w:r>
+              <w:rPr>
+                <w:rFonts w:ascii="Consolas" w:hAnsi="Consolas" w:cs="Consolas"/>
+                <w:color w:val="2B91AF"/>
+                <w:sz w:val="19"/>
+                <w:szCs w:val="19"/>
+              </w:rPr>
+              <w:t>s</w:t>
+            </w:r>
+            <w:r>
+              <w:rPr>
+                <w:rFonts w:ascii="Consolas" w:hAnsi="Consolas" w:cs="Consolas"/>
+                <w:color w:val="2B91AF"/>
+                <w:sz w:val="19"/>
+                <w:szCs w:val="19"/>
+              </w:rPr>
+              <w:t xml:space="preserve"> and fixes</w:t>
+            </w:r>
             <w:bookmarkStart w:id="0" w:name="_GoBack"/>
             <w:bookmarkEnd w:id="0"/>
+          </w:p>
+          <w:p>
+            <w:pPr>
+              <w:pStyle w:val="ListParagraph"/>
+              <w:numPr>
+                <w:ilvl w:val="0"/>
+                <w:numId w:val="19"/>
+              </w:numPr>
+              <w:spacing w:before="0" w:after="200" w:line="276" w:lineRule="auto"/>
+              <w:rPr>
+                <w:rFonts w:asciiTheme="minorHAnsi" w:hAnsiTheme="minorHAnsi"/>
+                <w:noProof/>
+              </w:rPr>
+            </w:pPr>
           </w:p>
         </w:tc>
       </w:tr>
@@ -5710,15 +4958,7 @@
             <w:spacing w:before="60" w:line="240" w:lineRule="exact"/>
           </w:pPr>
           <w:r>
-            <w:t xml:space="preserve">33, Alexander </w:t>
-          </w:r>
-          <w:proofErr w:type="spellStart"/>
-          <w:r>
-            <w:t>Malinov</w:t>
-          </w:r>
-          <w:proofErr w:type="spellEnd"/>
-          <w:r>
-            <w:t xml:space="preserve"> Blvd.</w:t>
+            <w:t>33, Alexander Malinov Blvd.</w:t>
           </w:r>
           <w:r>
             <w:t xml:space="preserve">, </w:t>

</xml_diff>

<commit_message>
RepositoryTest updated and enhanced
</commit_message>
<xml_diff>
--- a/Refactoring Documentation.docx
+++ b/Refactoring Documentation.docx
@@ -4772,6 +4772,39 @@
                 <w:highlight w:val="white"/>
               </w:rPr>
               <w:t>ScoreBoard</w:t>
+            </w:r>
+          </w:p>
+          <w:p>
+            <w:pPr>
+              <w:pStyle w:val="ListParagraph"/>
+              <w:numPr>
+                <w:ilvl w:val="0"/>
+                <w:numId w:val="19"/>
+              </w:numPr>
+              <w:spacing w:before="0" w:after="200" w:line="276" w:lineRule="auto"/>
+              <w:rPr>
+                <w:rFonts w:asciiTheme="minorHAnsi" w:hAnsiTheme="minorHAnsi"/>
+                <w:noProof/>
+              </w:rPr>
+            </w:pPr>
+            <w:r>
+              <w:rPr>
+                <w:rFonts w:ascii="Consolas" w:hAnsi="Consolas" w:cs="Consolas"/>
+                <w:color w:val="2B91AF"/>
+                <w:sz w:val="19"/>
+                <w:szCs w:val="19"/>
+                <w:highlight w:val="white"/>
+              </w:rPr>
+              <w:t>RepositoryTest</w:t>
+            </w:r>
+            <w:r>
+              <w:rPr>
+                <w:rFonts w:ascii="Consolas" w:hAnsi="Consolas" w:cs="Consolas"/>
+                <w:color w:val="2B91AF"/>
+                <w:sz w:val="19"/>
+                <w:szCs w:val="19"/>
+              </w:rPr>
+              <w:t xml:space="preserve"> updated and enhanced</w:t>
             </w:r>
           </w:p>
           <w:p>

</xml_diff>